<commit_message>
Transferred all sections from OneNote to comply with team decision. REview Changes made by Hayley on these sections.
</commit_message>
<xml_diff>
--- a/Feasibility Study/Final v1.0/Feasibility Study V1.0.docx
+++ b/Feasibility Study/Final v1.0/Feasibility Study V1.0.docx
@@ -15,6 +15,7 @@
           <w:docPartUnique/>
         </w:docPartObj>
       </w:sdtPr>
+      <w:sdtEndPr/>
       <w:sdtContent>
         <w:p>
           <w:pPr>
@@ -29,6 +30,7 @@
             <w:rPr>
               <w:noProof/>
               <w:color w:val="4472C4" w:themeColor="accent1"/>
+              <w:lang w:val="en-NZ" w:eastAsia="en-NZ"/>
             </w:rPr>
             <w:drawing>
               <wp:inline distT="0" distB="0" distL="0" distR="0">
@@ -155,6 +157,7 @@
             <w:dataBinding w:prefixMappings="xmlns:ns0='http://purl.org/dc/elements/1.1/' xmlns:ns1='http://schemas.openxmlformats.org/package/2006/metadata/core-properties' " w:xpath="/ns1:coreProperties[1]/ns0:subject[1]" w:storeItemID="{6C3C8BC8-F283-45AE-878A-BAB7291924A1}"/>
             <w:text/>
           </w:sdtPr>
+          <w:sdtEndPr/>
           <w:sdtContent>
             <w:p>
               <w:pPr>
@@ -190,6 +193,7 @@
             <w:rPr>
               <w:noProof/>
               <w:color w:val="4472C4" w:themeColor="accent1"/>
+              <w:lang w:val="en-NZ" w:eastAsia="en-NZ"/>
             </w:rPr>
             <mc:AlternateContent>
               <mc:Choice Requires="wps">
@@ -269,6 +273,7 @@
                                     <w:calendar w:val="gregorian"/>
                                   </w:date>
                                 </w:sdtPr>
+                                <w:sdtEndPr/>
                                 <w:sdtContent>
                                   <w:p>
                                     <w:pPr>
@@ -314,6 +319,7 @@
                                     <w:dataBinding w:prefixMappings="xmlns:ns0='http://schemas.openxmlformats.org/officeDocument/2006/extended-properties' " w:xpath="/ns0:Properties[1]/ns0:Company[1]" w:storeItemID="{6668398D-A668-4E3E-A5EB-62B293D839F1}"/>
                                     <w:text/>
                                   </w:sdtPr>
+                                  <w:sdtEndPr/>
                                   <w:sdtContent>
                                     <w:r>
                                       <w:rPr>
@@ -344,6 +350,7 @@
                                     <w:dataBinding w:prefixMappings="xmlns:ns0='http://schemas.microsoft.com/office/2006/coverPageProps' " w:xpath="/ns0:CoverPageProperties[1]/ns0:CompanyAddress[1]" w:storeItemID="{55AF091B-3C7A-41E3-B477-F2FDAA23CFDA}"/>
                                     <w:text/>
                                   </w:sdtPr>
+                                  <w:sdtEndPr/>
                                   <w:sdtContent>
                                     <w:r>
                                       <w:rPr>
@@ -402,6 +409,7 @@
                               <w:calendar w:val="gregorian"/>
                             </w:date>
                           </w:sdtPr>
+                          <w:sdtEndPr/>
                           <w:sdtContent>
                             <w:p>
                               <w:pPr>
@@ -447,6 +455,7 @@
                               <w:dataBinding w:prefixMappings="xmlns:ns0='http://schemas.openxmlformats.org/officeDocument/2006/extended-properties' " w:xpath="/ns0:Properties[1]/ns0:Company[1]" w:storeItemID="{6668398D-A668-4E3E-A5EB-62B293D839F1}"/>
                               <w:text/>
                             </w:sdtPr>
+                            <w:sdtEndPr/>
                             <w:sdtContent>
                               <w:r>
                                 <w:rPr>
@@ -477,6 +486,7 @@
                               <w:dataBinding w:prefixMappings="xmlns:ns0='http://schemas.microsoft.com/office/2006/coverPageProps' " w:xpath="/ns0:CoverPageProperties[1]/ns0:CompanyAddress[1]" w:storeItemID="{55AF091B-3C7A-41E3-B477-F2FDAA23CFDA}"/>
                               <w:text/>
                             </w:sdtPr>
+                            <w:sdtEndPr/>
                             <w:sdtContent>
                               <w:r>
                                 <w:rPr>
@@ -499,6 +509,7 @@
             <w:rPr>
               <w:noProof/>
               <w:color w:val="4472C4" w:themeColor="accent1"/>
+              <w:lang w:val="en-NZ" w:eastAsia="en-NZ"/>
             </w:rPr>
             <w:drawing>
               <wp:inline distT="0" distB="0" distL="0" distR="0">
@@ -595,14 +606,30 @@
           <w:sz w:val="24"/>
           <w:szCs w:val="24"/>
         </w:rPr>
-        <w:t>Hayley-Belle Clev</w:t>
-      </w:r>
-      <w:r>
-        <w:rPr>
-          <w:sz w:val="24"/>
-          <w:szCs w:val="24"/>
-        </w:rPr>
-        <w:t xml:space="preserve">erdon </w:t>
+        <w:t xml:space="preserve">Hayley-Belle </w:t>
+      </w:r>
+      <w:proofErr w:type="spellStart"/>
+      <w:r>
+        <w:rPr>
+          <w:sz w:val="24"/>
+          <w:szCs w:val="24"/>
+        </w:rPr>
+        <w:t>Clev</w:t>
+      </w:r>
+      <w:r>
+        <w:rPr>
+          <w:sz w:val="24"/>
+          <w:szCs w:val="24"/>
+        </w:rPr>
+        <w:t>erdon</w:t>
+      </w:r>
+      <w:proofErr w:type="spellEnd"/>
+      <w:r>
+        <w:rPr>
+          <w:sz w:val="24"/>
+          <w:szCs w:val="24"/>
+        </w:rPr>
+        <w:t xml:space="preserve"> </w:t>
       </w:r>
       <w:r>
         <w:rPr>
@@ -610,22 +637,7 @@
           <w:szCs w:val="24"/>
         </w:rPr>
         <w:br/>
-      </w:r>
-      <w:proofErr w:type="spellStart"/>
-      <w:r>
-        <w:rPr>
-          <w:sz w:val="24"/>
-          <w:szCs w:val="24"/>
-        </w:rPr>
-        <w:t>Vinicius</w:t>
-      </w:r>
-      <w:proofErr w:type="spellEnd"/>
-      <w:r>
-        <w:rPr>
-          <w:sz w:val="24"/>
-          <w:szCs w:val="24"/>
-        </w:rPr>
-        <w:t xml:space="preserve"> Alves Ferreira</w:t>
+        <w:t>Vinicius Alves Ferreira</w:t>
       </w:r>
       <w:r>
         <w:rPr>
@@ -1151,7 +1163,7 @@
           <w:r>
             <w:fldChar w:fldCharType="separate"/>
           </w:r>
-          <w:hyperlink w:anchor="_Toc488680729" w:history="1">
+          <w:hyperlink w:anchor="_Toc488939615" w:history="1">
             <w:r>
               <w:rPr>
                 <w:rStyle w:val="Hyperlink"/>
@@ -1178,7 +1190,7 @@
                 <w:noProof/>
                 <w:webHidden/>
               </w:rPr>
-              <w:instrText xml:space="preserve"> PAGEREF _Toc488680729 \h </w:instrText>
+              <w:instrText xml:space="preserve"> PAGEREF _Toc488939615 \h </w:instrText>
             </w:r>
             <w:r>
               <w:rPr>
@@ -1221,7 +1233,7 @@
               <w:lang w:eastAsia="en-NZ"/>
             </w:rPr>
           </w:pPr>
-          <w:hyperlink w:anchor="_Toc488680730" w:history="1">
+          <w:hyperlink w:anchor="_Toc488939616" w:history="1">
             <w:r>
               <w:rPr>
                 <w:rStyle w:val="Hyperlink"/>
@@ -1248,7 +1260,7 @@
                 <w:noProof/>
                 <w:webHidden/>
               </w:rPr>
-              <w:instrText xml:space="preserve"> PAGEREF _Toc488680730 \h </w:instrText>
+              <w:instrText xml:space="preserve"> PAGEREF _Toc488939616 \h </w:instrText>
             </w:r>
             <w:r>
               <w:rPr>
@@ -1291,7 +1303,7 @@
               <w:lang w:eastAsia="en-NZ"/>
             </w:rPr>
           </w:pPr>
-          <w:hyperlink w:anchor="_Toc488680731" w:history="1">
+          <w:hyperlink w:anchor="_Toc488939617" w:history="1">
             <w:r>
               <w:rPr>
                 <w:rStyle w:val="Hyperlink"/>
@@ -1318,7 +1330,7 @@
                 <w:noProof/>
                 <w:webHidden/>
               </w:rPr>
-              <w:instrText xml:space="preserve"> PAGEREF _Toc488680731 \h </w:instrText>
+              <w:instrText xml:space="preserve"> PAGEREF _Toc488939617 \h </w:instrText>
             </w:r>
             <w:r>
               <w:rPr>
@@ -1361,7 +1373,7 @@
               <w:lang w:eastAsia="en-NZ"/>
             </w:rPr>
           </w:pPr>
-          <w:hyperlink w:anchor="_Toc488680732" w:history="1">
+          <w:hyperlink w:anchor="_Toc488939618" w:history="1">
             <w:r>
               <w:rPr>
                 <w:rStyle w:val="Hyperlink"/>
@@ -1388,7 +1400,7 @@
                 <w:noProof/>
                 <w:webHidden/>
               </w:rPr>
-              <w:instrText xml:space="preserve"> PAGEREF _Toc488680732 \h </w:instrText>
+              <w:instrText xml:space="preserve"> PAGEREF _Toc488939618 \h </w:instrText>
             </w:r>
             <w:r>
               <w:rPr>
@@ -1431,7 +1443,7 @@
               <w:lang w:eastAsia="en-NZ"/>
             </w:rPr>
           </w:pPr>
-          <w:hyperlink w:anchor="_Toc488680733" w:history="1">
+          <w:hyperlink w:anchor="_Toc488939619" w:history="1">
             <w:r>
               <w:rPr>
                 <w:rStyle w:val="Hyperlink"/>
@@ -1458,7 +1470,7 @@
                 <w:noProof/>
                 <w:webHidden/>
               </w:rPr>
-              <w:instrText xml:space="preserve"> PAGEREF _Toc488680733 \h </w:instrText>
+              <w:instrText xml:space="preserve"> PAGEREF _Toc488939619 \h </w:instrText>
             </w:r>
             <w:r>
               <w:rPr>
@@ -1501,7 +1513,7 @@
               <w:lang w:eastAsia="en-NZ"/>
             </w:rPr>
           </w:pPr>
-          <w:hyperlink w:anchor="_Toc488680734" w:history="1">
+          <w:hyperlink w:anchor="_Toc488939620" w:history="1">
             <w:r>
               <w:rPr>
                 <w:rStyle w:val="Hyperlink"/>
@@ -1528,7 +1540,7 @@
                 <w:noProof/>
                 <w:webHidden/>
               </w:rPr>
-              <w:instrText xml:space="preserve"> PAGEREF _Toc488680734 \h </w:instrText>
+              <w:instrText xml:space="preserve"> PAGEREF _Toc488939620 \h </w:instrText>
             </w:r>
             <w:r>
               <w:rPr>
@@ -1571,7 +1583,7 @@
               <w:lang w:eastAsia="en-NZ"/>
             </w:rPr>
           </w:pPr>
-          <w:hyperlink w:anchor="_Toc488680735" w:history="1">
+          <w:hyperlink w:anchor="_Toc488939621" w:history="1">
             <w:r>
               <w:rPr>
                 <w:rStyle w:val="Hyperlink"/>
@@ -1598,7 +1610,7 @@
                 <w:noProof/>
                 <w:webHidden/>
               </w:rPr>
-              <w:instrText xml:space="preserve"> PAGEREF _Toc488680735 \h </w:instrText>
+              <w:instrText xml:space="preserve"> PAGEREF _Toc488939621 \h </w:instrText>
             </w:r>
             <w:r>
               <w:rPr>
@@ -1641,13 +1653,13 @@
               <w:lang w:eastAsia="en-NZ"/>
             </w:rPr>
           </w:pPr>
-          <w:hyperlink w:anchor="_Toc488680736" w:history="1">
+          <w:hyperlink w:anchor="_Toc488939622" w:history="1">
             <w:r>
               <w:rPr>
                 <w:rStyle w:val="Hyperlink"/>
                 <w:noProof/>
               </w:rPr>
-              <w:t>Other Elements of a in-house Implementation</w:t>
+              <w:t>Other Elements of an in-house Implementation</w:t>
             </w:r>
             <w:r>
               <w:rPr>
@@ -1668,7 +1680,7 @@
                 <w:noProof/>
                 <w:webHidden/>
               </w:rPr>
-              <w:instrText xml:space="preserve"> PAGEREF _Toc488680736 \h </w:instrText>
+              <w:instrText xml:space="preserve"> PAGEREF _Toc488939622 \h </w:instrText>
             </w:r>
             <w:r>
               <w:rPr>
@@ -1711,13 +1723,27 @@
               <w:lang w:eastAsia="en-NZ"/>
             </w:rPr>
           </w:pPr>
-          <w:hyperlink w:anchor="_Toc488680737" w:history="1">
+          <w:hyperlink w:anchor="_Toc488939623" w:history="1">
             <w:r>
               <w:rPr>
                 <w:rStyle w:val="Hyperlink"/>
                 <w:noProof/>
               </w:rPr>
-              <w:t>Cloud Solutions</w:t>
+              <w:t>Cloud S</w:t>
+            </w:r>
+            <w:r>
+              <w:rPr>
+                <w:rStyle w:val="Hyperlink"/>
+                <w:noProof/>
+              </w:rPr>
+              <w:t>o</w:t>
+            </w:r>
+            <w:r>
+              <w:rPr>
+                <w:rStyle w:val="Hyperlink"/>
+                <w:noProof/>
+              </w:rPr>
+              <w:t>lutions</w:t>
             </w:r>
             <w:r>
               <w:rPr>
@@ -1738,7 +1764,7 @@
                 <w:noProof/>
                 <w:webHidden/>
               </w:rPr>
-              <w:instrText xml:space="preserve"> PAGEREF _Toc488680737 \h </w:instrText>
+              <w:instrText xml:space="preserve"> PAGEREF _Toc488939623 \h </w:instrText>
             </w:r>
             <w:r>
               <w:rPr>
@@ -1758,7 +1784,7 @@
                 <w:noProof/>
                 <w:webHidden/>
               </w:rPr>
-              <w:t>13</w:t>
+              <w:t>14</w:t>
             </w:r>
             <w:r>
               <w:rPr>
@@ -1781,15 +1807,16 @@
               <w:lang w:eastAsia="en-NZ"/>
             </w:rPr>
           </w:pPr>
-          <w:hyperlink w:anchor="_Toc488680738" w:history="1">
+          <w:hyperlink w:anchor="_Toc488939624" w:history="1">
             <w:r>
               <w:rPr>
                 <w:rStyle w:val="Hyperlink"/>
                 <w:rFonts w:eastAsia="Times New Roman" w:cs="Times New Roman"/>
                 <w:noProof/>
+                <w:highlight w:val="yellow"/>
                 <w:lang w:eastAsia="en-NZ"/>
               </w:rPr>
-              <w:t>What is web hosting?</w:t>
+              <w:t>Web Hosting</w:t>
             </w:r>
             <w:r>
               <w:rPr>
@@ -1810,7 +1837,7 @@
                 <w:noProof/>
                 <w:webHidden/>
               </w:rPr>
-              <w:instrText xml:space="preserve"> PAGEREF _Toc488680738 \h </w:instrText>
+              <w:instrText xml:space="preserve"> PAGEREF _Toc488939624 \h </w:instrText>
             </w:r>
             <w:r>
               <w:rPr>
@@ -1830,7 +1857,7 @@
                 <w:noProof/>
                 <w:webHidden/>
               </w:rPr>
-              <w:t>13</w:t>
+              <w:t>14</w:t>
             </w:r>
             <w:r>
               <w:rPr>
@@ -1853,15 +1880,16 @@
               <w:lang w:eastAsia="en-NZ"/>
             </w:rPr>
           </w:pPr>
-          <w:hyperlink w:anchor="_Toc488680739" w:history="1">
+          <w:hyperlink w:anchor="_Toc488939625" w:history="1">
             <w:r>
               <w:rPr>
                 <w:rStyle w:val="Hyperlink"/>
                 <w:rFonts w:eastAsia="Times New Roman" w:cs="Times New Roman"/>
                 <w:noProof/>
+                <w:highlight w:val="yellow"/>
                 <w:lang w:eastAsia="en-NZ"/>
               </w:rPr>
-              <w:t>Why Amazon?</w:t>
+              <w:t>Amazon</w:t>
             </w:r>
             <w:r>
               <w:rPr>
@@ -1882,7 +1910,7 @@
                 <w:noProof/>
                 <w:webHidden/>
               </w:rPr>
-              <w:instrText xml:space="preserve"> PAGEREF _Toc488680739 \h </w:instrText>
+              <w:instrText xml:space="preserve"> PAGEREF _Toc488939625 \h </w:instrText>
             </w:r>
             <w:r>
               <w:rPr>
@@ -1902,7 +1930,7 @@
                 <w:noProof/>
                 <w:webHidden/>
               </w:rPr>
-              <w:t>13</w:t>
+              <w:t>15</w:t>
             </w:r>
             <w:r>
               <w:rPr>
@@ -1925,15 +1953,16 @@
               <w:lang w:eastAsia="en-NZ"/>
             </w:rPr>
           </w:pPr>
-          <w:hyperlink w:anchor="_Toc488680740" w:history="1">
+          <w:hyperlink w:anchor="_Toc488939626" w:history="1">
             <w:r>
               <w:rPr>
                 <w:rStyle w:val="Hyperlink"/>
                 <w:rFonts w:eastAsia="Times New Roman" w:cs="Times New Roman"/>
                 <w:noProof/>
+                <w:highlight w:val="yellow"/>
                 <w:lang w:eastAsia="en-NZ"/>
               </w:rPr>
-              <w:t>Why Cloudflare?</w:t>
+              <w:t>Cloudflare</w:t>
             </w:r>
             <w:r>
               <w:rPr>
@@ -1954,7 +1983,7 @@
                 <w:noProof/>
                 <w:webHidden/>
               </w:rPr>
-              <w:instrText xml:space="preserve"> PAGEREF _Toc488680740 \h </w:instrText>
+              <w:instrText xml:space="preserve"> PAGEREF _Toc488939626 \h </w:instrText>
             </w:r>
             <w:r>
               <w:rPr>
@@ -1974,7 +2003,7 @@
                 <w:noProof/>
                 <w:webHidden/>
               </w:rPr>
-              <w:t>14</w:t>
+              <w:t>15</w:t>
             </w:r>
             <w:r>
               <w:rPr>
@@ -1997,15 +2026,16 @@
               <w:lang w:eastAsia="en-NZ"/>
             </w:rPr>
           </w:pPr>
-          <w:hyperlink w:anchor="_Toc488680741" w:history="1">
+          <w:hyperlink w:anchor="_Toc488939627" w:history="1">
             <w:r>
               <w:rPr>
                 <w:rStyle w:val="Hyperlink"/>
                 <w:rFonts w:eastAsia="Times New Roman" w:cs="Times New Roman"/>
                 <w:noProof/>
+                <w:highlight w:val="yellow"/>
                 <w:lang w:eastAsia="en-NZ"/>
               </w:rPr>
-              <w:t>Is there already a solution out there?</w:t>
+              <w:t>Existing Solutions</w:t>
             </w:r>
             <w:r>
               <w:rPr>
@@ -2026,7 +2056,7 @@
                 <w:noProof/>
                 <w:webHidden/>
               </w:rPr>
-              <w:instrText xml:space="preserve"> PAGEREF _Toc488680741 \h </w:instrText>
+              <w:instrText xml:space="preserve"> PAGEREF _Toc488939627 \h </w:instrText>
             </w:r>
             <w:r>
               <w:rPr>
@@ -2046,7 +2076,7 @@
                 <w:noProof/>
                 <w:webHidden/>
               </w:rPr>
-              <w:t>14</w:t>
+              <w:t>16</w:t>
             </w:r>
             <w:r>
               <w:rPr>
@@ -2069,15 +2099,16 @@
               <w:lang w:eastAsia="en-NZ"/>
             </w:rPr>
           </w:pPr>
-          <w:hyperlink w:anchor="_Toc488680742" w:history="1">
+          <w:hyperlink w:anchor="_Toc488939628" w:history="1">
             <w:r>
               <w:rPr>
                 <w:rStyle w:val="Hyperlink"/>
                 <w:rFonts w:eastAsia="Times New Roman" w:cs="Times New Roman"/>
                 <w:noProof/>
+                <w:highlight w:val="yellow"/>
                 <w:lang w:eastAsia="en-NZ"/>
               </w:rPr>
-              <w:t>What are the estimated costs?</w:t>
+              <w:t>Estimated Costs</w:t>
             </w:r>
             <w:r>
               <w:rPr>
@@ -2098,7 +2129,7 @@
                 <w:noProof/>
                 <w:webHidden/>
               </w:rPr>
-              <w:instrText xml:space="preserve"> PAGEREF _Toc488680742 \h </w:instrText>
+              <w:instrText xml:space="preserve"> PAGEREF _Toc488939628 \h </w:instrText>
             </w:r>
             <w:r>
               <w:rPr>
@@ -2118,7 +2149,7 @@
                 <w:noProof/>
                 <w:webHidden/>
               </w:rPr>
-              <w:t>15</w:t>
+              <w:t>16</w:t>
             </w:r>
             <w:r>
               <w:rPr>
@@ -2141,15 +2172,16 @@
               <w:lang w:eastAsia="en-NZ"/>
             </w:rPr>
           </w:pPr>
-          <w:hyperlink w:anchor="_Toc488680743" w:history="1">
+          <w:hyperlink w:anchor="_Toc488939629" w:history="1">
             <w:r>
               <w:rPr>
                 <w:rStyle w:val="Hyperlink"/>
                 <w:rFonts w:eastAsia="Times New Roman" w:cs="Times New Roman"/>
                 <w:noProof/>
+                <w:highlight w:val="yellow"/>
                 <w:lang w:eastAsia="en-NZ"/>
               </w:rPr>
-              <w:t>So, what is the best choice?</w:t>
+              <w:t>Solution Summary</w:t>
             </w:r>
             <w:r>
               <w:rPr>
@@ -2170,7 +2202,7 @@
                 <w:noProof/>
                 <w:webHidden/>
               </w:rPr>
-              <w:instrText xml:space="preserve"> PAGEREF _Toc488680743 \h </w:instrText>
+              <w:instrText xml:space="preserve"> PAGEREF _Toc488939629 \h </w:instrText>
             </w:r>
             <w:r>
               <w:rPr>
@@ -2190,7 +2222,7 @@
                 <w:noProof/>
                 <w:webHidden/>
               </w:rPr>
-              <w:t>16</w:t>
+              <w:t>17</w:t>
             </w:r>
             <w:r>
               <w:rPr>
@@ -2213,7 +2245,7 @@
               <w:lang w:eastAsia="en-NZ"/>
             </w:rPr>
           </w:pPr>
-          <w:hyperlink w:anchor="_Toc488680744" w:history="1">
+          <w:hyperlink w:anchor="_Toc488939630" w:history="1">
             <w:r>
               <w:rPr>
                 <w:rStyle w:val="Hyperlink"/>
@@ -2240,7 +2272,7 @@
                 <w:noProof/>
                 <w:webHidden/>
               </w:rPr>
-              <w:instrText xml:space="preserve"> PAGEREF _Toc488680744 \h </w:instrText>
+              <w:instrText xml:space="preserve"> PAGEREF _Toc488939630 \h </w:instrText>
             </w:r>
             <w:r>
               <w:rPr>
@@ -2260,7 +2292,7 @@
                 <w:noProof/>
                 <w:webHidden/>
               </w:rPr>
-              <w:t>16</w:t>
+              <w:t>17</w:t>
             </w:r>
             <w:r>
               <w:rPr>
@@ -2283,7 +2315,7 @@
               <w:lang w:eastAsia="en-NZ"/>
             </w:rPr>
           </w:pPr>
-          <w:hyperlink w:anchor="_Toc488680745" w:history="1">
+          <w:hyperlink w:anchor="_Toc488939631" w:history="1">
             <w:r>
               <w:rPr>
                 <w:rStyle w:val="Hyperlink"/>
@@ -2310,7 +2342,7 @@
                 <w:noProof/>
                 <w:webHidden/>
               </w:rPr>
-              <w:instrText xml:space="preserve"> PAGEREF _Toc488680745 \h </w:instrText>
+              <w:instrText xml:space="preserve"> PAGEREF _Toc488939631 \h </w:instrText>
             </w:r>
             <w:r>
               <w:rPr>
@@ -2330,7 +2362,7 @@
                 <w:noProof/>
                 <w:webHidden/>
               </w:rPr>
-              <w:t>18</w:t>
+              <w:t>19</w:t>
             </w:r>
             <w:r>
               <w:rPr>
@@ -2353,7 +2385,7 @@
               <w:lang w:eastAsia="en-NZ"/>
             </w:rPr>
           </w:pPr>
-          <w:hyperlink w:anchor="_Toc488680746" w:history="1">
+          <w:hyperlink w:anchor="_Toc488939632" w:history="1">
             <w:r>
               <w:rPr>
                 <w:rStyle w:val="Hyperlink"/>
@@ -2380,7 +2412,7 @@
                 <w:noProof/>
                 <w:webHidden/>
               </w:rPr>
-              <w:instrText xml:space="preserve"> PAGEREF _Toc488680746 \h </w:instrText>
+              <w:instrText xml:space="preserve"> PAGEREF _Toc488939632 \h </w:instrText>
             </w:r>
             <w:r>
               <w:rPr>
@@ -2400,7 +2432,7 @@
                 <w:noProof/>
                 <w:webHidden/>
               </w:rPr>
-              <w:t>20</w:t>
+              <w:t>21</w:t>
             </w:r>
             <w:r>
               <w:rPr>
@@ -2423,7 +2455,7 @@
               <w:lang w:eastAsia="en-NZ"/>
             </w:rPr>
           </w:pPr>
-          <w:hyperlink w:anchor="_Toc488680747" w:history="1">
+          <w:hyperlink w:anchor="_Toc488939633" w:history="1">
             <w:r>
               <w:rPr>
                 <w:rStyle w:val="Hyperlink"/>
@@ -2450,7 +2482,7 @@
                 <w:noProof/>
                 <w:webHidden/>
               </w:rPr>
-              <w:instrText xml:space="preserve"> PAGEREF _Toc488680747 \h </w:instrText>
+              <w:instrText xml:space="preserve"> PAGEREF _Toc488939633 \h </w:instrText>
             </w:r>
             <w:r>
               <w:rPr>
@@ -2470,7 +2502,7 @@
                 <w:noProof/>
                 <w:webHidden/>
               </w:rPr>
-              <w:t>21</w:t>
+              <w:t>22</w:t>
             </w:r>
             <w:r>
               <w:rPr>
@@ -2493,7 +2525,7 @@
               <w:lang w:eastAsia="en-NZ"/>
             </w:rPr>
           </w:pPr>
-          <w:hyperlink w:anchor="_Toc488680748" w:history="1">
+          <w:hyperlink w:anchor="_Toc488939634" w:history="1">
             <w:r>
               <w:rPr>
                 <w:rStyle w:val="Hyperlink"/>
@@ -2521,7 +2553,7 @@
                 <w:noProof/>
                 <w:webHidden/>
               </w:rPr>
-              <w:instrText xml:space="preserve"> PAGEREF _Toc488680748 \h </w:instrText>
+              <w:instrText xml:space="preserve"> PAGEREF _Toc488939634 \h </w:instrText>
             </w:r>
             <w:r>
               <w:rPr>
@@ -2541,7 +2573,7 @@
                 <w:noProof/>
                 <w:webHidden/>
               </w:rPr>
-              <w:t>22</w:t>
+              <w:t>23</w:t>
             </w:r>
             <w:r>
               <w:rPr>
@@ -2564,7 +2596,7 @@
               <w:lang w:eastAsia="en-NZ"/>
             </w:rPr>
           </w:pPr>
-          <w:hyperlink w:anchor="_Toc488680749" w:history="1">
+          <w:hyperlink w:anchor="_Toc488939635" w:history="1">
             <w:r>
               <w:rPr>
                 <w:rStyle w:val="Hyperlink"/>
@@ -2592,7 +2624,7 @@
                 <w:noProof/>
                 <w:webHidden/>
               </w:rPr>
-              <w:instrText xml:space="preserve"> PAGEREF _Toc488680749 \h </w:instrText>
+              <w:instrText xml:space="preserve"> PAGEREF _Toc488939635 \h </w:instrText>
             </w:r>
             <w:r>
               <w:rPr>
@@ -2612,7 +2644,7 @@
                 <w:noProof/>
                 <w:webHidden/>
               </w:rPr>
-              <w:t>23</w:t>
+              <w:t>24</w:t>
             </w:r>
             <w:r>
               <w:rPr>
@@ -2740,7 +2772,7 @@
           <w:szCs w:val="24"/>
         </w:rPr>
       </w:pPr>
-      <w:bookmarkStart w:id="0" w:name="_Toc488680729"/>
+      <w:bookmarkStart w:id="0" w:name="_Toc488939615"/>
       <w:r>
         <w:rPr>
           <w:b/>
@@ -2849,7 +2881,7 @@
         </w:rPr>
         <w:t xml:space="preserve"> </w:t>
       </w:r>
-      <w:bookmarkStart w:id="1" w:name="_Toc488680730"/>
+      <w:bookmarkStart w:id="1" w:name="_Toc488939616"/>
       <w:r>
         <w:rPr>
           <w:rFonts w:asciiTheme="minorHAnsi" w:hAnsiTheme="minorHAnsi"/>
@@ -2941,7 +2973,7 @@
           <w:sz w:val="28"/>
         </w:rPr>
       </w:pPr>
-      <w:bookmarkStart w:id="2" w:name="_Toc488680731"/>
+      <w:bookmarkStart w:id="2" w:name="_Toc488939617"/>
       <w:r>
         <w:rPr>
           <w:rFonts w:asciiTheme="minorHAnsi" w:hAnsiTheme="minorHAnsi"/>
@@ -3060,7 +3092,7 @@
           <w:noProof/>
           <w:sz w:val="24"/>
           <w:szCs w:val="24"/>
-          <w:lang w:val="en-US"/>
+          <w:lang w:eastAsia="en-NZ"/>
         </w:rPr>
         <w:lastRenderedPageBreak/>
         <w:drawing>
@@ -3184,7 +3216,7 @@
           <w:noProof/>
           <w:sz w:val="24"/>
           <w:szCs w:val="24"/>
-          <w:lang w:val="en-US"/>
+          <w:lang w:eastAsia="en-NZ"/>
         </w:rPr>
         <w:drawing>
           <wp:inline distT="0" distB="0" distL="0" distR="0" wp14:anchorId="6C11F6D4" wp14:editId="08371DAD">
@@ -3313,7 +3345,7 @@
           <w:sz w:val="28"/>
         </w:rPr>
       </w:pPr>
-      <w:bookmarkStart w:id="3" w:name="_Toc488680732"/>
+      <w:bookmarkStart w:id="3" w:name="_Toc488939618"/>
       <w:r>
         <w:rPr>
           <w:rFonts w:asciiTheme="minorHAnsi" w:hAnsiTheme="minorHAnsi"/>
@@ -3370,7 +3402,7 @@
           <w:noProof/>
           <w:sz w:val="24"/>
           <w:szCs w:val="24"/>
-          <w:lang w:val="en-US"/>
+          <w:lang w:eastAsia="en-NZ"/>
         </w:rPr>
         <w:lastRenderedPageBreak/>
         <w:drawing>
@@ -3563,7 +3595,7 @@
           <w:noProof/>
           <w:sz w:val="24"/>
           <w:szCs w:val="24"/>
-          <w:lang w:val="en-US"/>
+          <w:lang w:eastAsia="en-NZ"/>
         </w:rPr>
         <w:drawing>
           <wp:inline distT="0" distB="0" distL="0" distR="0" wp14:anchorId="3423E695" wp14:editId="6051A663">
@@ -3692,7 +3724,7 @@
           <w:sz w:val="28"/>
         </w:rPr>
       </w:pPr>
-      <w:bookmarkStart w:id="4" w:name="_Toc488680733"/>
+      <w:bookmarkStart w:id="4" w:name="_Toc488939619"/>
       <w:r>
         <w:rPr>
           <w:rFonts w:asciiTheme="minorHAnsi" w:hAnsiTheme="minorHAnsi"/>
@@ -3938,7 +3970,7 @@
           <w:szCs w:val="24"/>
         </w:rPr>
       </w:pPr>
-      <w:bookmarkStart w:id="5" w:name="_Toc488680734"/>
+      <w:bookmarkStart w:id="5" w:name="_Toc488939620"/>
       <w:r>
         <w:rPr>
           <w:b/>
@@ -4233,7 +4265,7 @@
           <w:szCs w:val="24"/>
           <w:lang w:eastAsia="en-NZ"/>
         </w:rPr>
-        <w:t>ADD DATE HERE</w:t>
+        <w:t>23/05/17</w:t>
       </w:r>
       <w:r>
         <w:rPr>
@@ -4282,6 +4314,8 @@
         </w:rPr>
         <w:t>.</w:t>
       </w:r>
+      <w:bookmarkStart w:id="6" w:name="_GoBack"/>
+      <w:bookmarkEnd w:id="6"/>
     </w:p>
     <w:p>
       <w:pPr>
@@ -5222,7 +5256,7 @@
           <w:noProof/>
           <w:sz w:val="24"/>
           <w:szCs w:val="24"/>
-          <w:lang w:val="en-US"/>
+          <w:lang w:eastAsia="en-NZ"/>
         </w:rPr>
         <w:drawing>
           <wp:inline distT="0" distB="0" distL="0" distR="0" wp14:anchorId="55104C0B" wp14:editId="6D422EF0">
@@ -6357,7 +6391,7 @@
           <w:sz w:val="28"/>
         </w:rPr>
       </w:pPr>
-      <w:bookmarkStart w:id="6" w:name="_Toc488680735"/>
+      <w:bookmarkStart w:id="7" w:name="_Toc488939621"/>
       <w:r>
         <w:rPr>
           <w:b/>
@@ -6366,7 +6400,7 @@
         <w:lastRenderedPageBreak/>
         <w:t>Hardware specifications</w:t>
       </w:r>
-      <w:bookmarkEnd w:id="6"/>
+      <w:bookmarkEnd w:id="7"/>
     </w:p>
     <w:p>
       <w:pPr>
@@ -8338,7 +8372,7 @@
           <w:sz w:val="28"/>
         </w:rPr>
       </w:pPr>
-      <w:bookmarkStart w:id="7" w:name="_Toc488680736"/>
+      <w:bookmarkStart w:id="8" w:name="_Toc488939622"/>
       <w:r>
         <w:rPr>
           <w:rFonts w:asciiTheme="minorHAnsi" w:hAnsiTheme="minorHAnsi"/>
@@ -8364,7 +8398,7 @@
         </w:rPr>
         <w:t xml:space="preserve"> in-house Implementation</w:t>
       </w:r>
-      <w:bookmarkEnd w:id="7"/>
+      <w:bookmarkEnd w:id="8"/>
     </w:p>
     <w:p>
       <w:pPr>
@@ -9461,7 +9495,7 @@
           <w:sz w:val="32"/>
         </w:rPr>
       </w:pPr>
-      <w:bookmarkStart w:id="8" w:name="_Toc488680737"/>
+      <w:bookmarkStart w:id="9" w:name="_Toc488939623"/>
       <w:r>
         <w:rPr>
           <w:rFonts w:asciiTheme="minorHAnsi" w:hAnsiTheme="minorHAnsi"/>
@@ -9471,7 +9505,7 @@
         <w:lastRenderedPageBreak/>
         <w:t>Cloud Solutions</w:t>
       </w:r>
-      <w:bookmarkEnd w:id="8"/>
+      <w:bookmarkEnd w:id="9"/>
     </w:p>
     <w:p>
       <w:pPr>
@@ -9975,7 +10009,7 @@
           <w:lang w:eastAsia="en-NZ"/>
         </w:rPr>
       </w:pPr>
-      <w:bookmarkStart w:id="9" w:name="_Toc488680738"/>
+      <w:bookmarkStart w:id="10" w:name="_Toc488939624"/>
       <w:r>
         <w:rPr>
           <w:rFonts w:eastAsia="Times New Roman" w:cs="Times New Roman"/>
@@ -9996,7 +10030,7 @@
         </w:rPr>
         <w:t>osting</w:t>
       </w:r>
-      <w:bookmarkEnd w:id="9"/>
+      <w:bookmarkEnd w:id="10"/>
     </w:p>
     <w:p>
       <w:pPr>
@@ -10046,6 +10080,7 @@
           <w:lang w:eastAsia="en-NZ"/>
         </w:rPr>
       </w:pPr>
+      <w:bookmarkStart w:id="11" w:name="_Toc488939625"/>
       <w:r>
         <w:rPr>
           <w:rFonts w:eastAsia="Times New Roman" w:cs="Times New Roman"/>
@@ -10057,6 +10092,7 @@
         <w:lastRenderedPageBreak/>
         <w:t>Amazon</w:t>
       </w:r>
+      <w:bookmarkEnd w:id="11"/>
     </w:p>
     <w:p>
       <w:pPr>
@@ -10218,6 +10254,7 @@
           <w:lang w:eastAsia="en-NZ"/>
         </w:rPr>
       </w:pPr>
+      <w:bookmarkStart w:id="12" w:name="_Toc488939626"/>
       <w:proofErr w:type="spellStart"/>
       <w:r>
         <w:rPr>
@@ -10229,6 +10266,7 @@
         </w:rPr>
         <w:t>Cloudflare</w:t>
       </w:r>
+      <w:bookmarkEnd w:id="12"/>
       <w:proofErr w:type="spellEnd"/>
     </w:p>
     <w:p>
@@ -10426,6 +10464,7 @@
           <w:lang w:eastAsia="en-NZ"/>
         </w:rPr>
       </w:pPr>
+      <w:bookmarkStart w:id="13" w:name="_Toc488939627"/>
       <w:r>
         <w:rPr>
           <w:rFonts w:eastAsia="Times New Roman" w:cs="Times New Roman"/>
@@ -10438,6 +10477,7 @@
         <w:lastRenderedPageBreak/>
         <w:t>Existing Solutions</w:t>
       </w:r>
+      <w:bookmarkEnd w:id="13"/>
     </w:p>
     <w:p>
       <w:pPr>
@@ -11007,7 +11047,7 @@
           <w:lang w:eastAsia="en-NZ"/>
         </w:rPr>
       </w:pPr>
-      <w:bookmarkStart w:id="10" w:name="_Toc488680742"/>
+      <w:bookmarkStart w:id="14" w:name="_Toc488939628"/>
       <w:r>
         <w:rPr>
           <w:rFonts w:eastAsia="Times New Roman" w:cs="Times New Roman"/>
@@ -11030,7 +11070,7 @@
         </w:rPr>
         <w:t>osts</w:t>
       </w:r>
-      <w:bookmarkEnd w:id="10"/>
+      <w:bookmarkEnd w:id="14"/>
     </w:p>
     <w:p>
       <w:pPr>
@@ -11854,7 +11894,7 @@
         </w:rPr>
         <w:t> </w:t>
       </w:r>
-      <w:bookmarkStart w:id="11" w:name="_Toc488680743"/>
+      <w:bookmarkStart w:id="15" w:name="_Toc488939629"/>
       <w:r>
         <w:rPr>
           <w:rFonts w:eastAsia="Times New Roman" w:cs="Times New Roman"/>
@@ -11866,7 +11906,7 @@
         </w:rPr>
         <w:t>Solution Summary</w:t>
       </w:r>
-      <w:bookmarkEnd w:id="11"/>
+      <w:bookmarkEnd w:id="15"/>
     </w:p>
     <w:p>
       <w:pPr>
@@ -12123,7 +12163,7 @@
           <w:sz w:val="36"/>
         </w:rPr>
       </w:pPr>
-      <w:bookmarkStart w:id="12" w:name="_Toc488680744"/>
+      <w:bookmarkStart w:id="16" w:name="_Toc488939630"/>
       <w:r>
         <w:rPr>
           <w:rFonts w:asciiTheme="minorHAnsi" w:hAnsiTheme="minorHAnsi"/>
@@ -12131,7 +12171,7 @@
         </w:rPr>
         <w:t>System Implementation</w:t>
       </w:r>
-      <w:bookmarkEnd w:id="12"/>
+      <w:bookmarkEnd w:id="16"/>
     </w:p>
     <w:p>
       <w:pPr>
@@ -13762,7 +13802,7 @@
           <w:sz w:val="36"/>
         </w:rPr>
       </w:pPr>
-      <w:bookmarkStart w:id="13" w:name="_Toc488680745"/>
+      <w:bookmarkStart w:id="17" w:name="_Toc488939631"/>
       <w:r>
         <w:rPr>
           <w:rFonts w:asciiTheme="minorHAnsi" w:hAnsiTheme="minorHAnsi"/>
@@ -13771,7 +13811,7 @@
         </w:rPr>
         <w:t>Application Solutions</w:t>
       </w:r>
-      <w:bookmarkEnd w:id="13"/>
+      <w:bookmarkEnd w:id="17"/>
     </w:p>
     <w:p>
       <w:pPr>
@@ -14419,15 +14459,7 @@
         <w:rPr>
           <w:rFonts w:asciiTheme="minorHAnsi" w:hAnsiTheme="minorHAnsi"/>
         </w:rPr>
-        <w:t xml:space="preserve"> amount of resources needed such as powerful servers, internet ac</w:t>
-      </w:r>
-      <w:bookmarkStart w:id="14" w:name="_GoBack"/>
-      <w:bookmarkEnd w:id="14"/>
-      <w:r>
-        <w:rPr>
-          <w:rFonts w:asciiTheme="minorHAnsi" w:hAnsiTheme="minorHAnsi"/>
-        </w:rPr>
-        <w:t xml:space="preserve">cess and Wi-Fi connection for spectators. Due to the low traffic of data one computer could take over all the work that needs to be done ( See </w:t>
+        <w:t xml:space="preserve"> amount of resources needed such as powerful servers, internet access and Wi-Fi connection for spectators. Due to the low traffic of data one computer could take over all the work that needs to be done ( See </w:t>
       </w:r>
       <w:r>
         <w:rPr>
@@ -14585,7 +14617,7 @@
           <w:sz w:val="36"/>
         </w:rPr>
       </w:pPr>
-      <w:bookmarkStart w:id="15" w:name="_Toc488680746"/>
+      <w:bookmarkStart w:id="18" w:name="_Toc488939632"/>
       <w:r>
         <w:rPr>
           <w:rStyle w:val="mw-headline"/>
@@ -14595,7 +14627,7 @@
         </w:rPr>
         <w:t>Legal feasibility</w:t>
       </w:r>
-      <w:bookmarkEnd w:id="15"/>
+      <w:bookmarkEnd w:id="18"/>
     </w:p>
     <w:p>
       <w:pPr>
@@ -14626,7 +14658,7 @@
           <w:sz w:val="36"/>
         </w:rPr>
       </w:pPr>
-      <w:bookmarkStart w:id="16" w:name="_Toc488680747"/>
+      <w:bookmarkStart w:id="19" w:name="_Toc488939633"/>
       <w:r>
         <w:rPr>
           <w:rStyle w:val="mw-headline"/>
@@ -14637,7 +14669,7 @@
         <w:lastRenderedPageBreak/>
         <w:t>Operational feasibility</w:t>
       </w:r>
-      <w:bookmarkEnd w:id="16"/>
+      <w:bookmarkEnd w:id="19"/>
     </w:p>
     <w:p>
       <w:pPr>
@@ -14881,7 +14913,7 @@
           <w:szCs w:val="40"/>
         </w:rPr>
       </w:pPr>
-      <w:bookmarkStart w:id="17" w:name="_Toc488680748"/>
+      <w:bookmarkStart w:id="20" w:name="_Toc488939634"/>
       <w:r>
         <w:rPr>
           <w:rFonts w:ascii="Calibri Light" w:hAnsi="Calibri Light"/>
@@ -14892,7 +14924,7 @@
         <w:lastRenderedPageBreak/>
         <w:t>Resource and Schedule study</w:t>
       </w:r>
-      <w:bookmarkEnd w:id="17"/>
+      <w:bookmarkEnd w:id="20"/>
     </w:p>
     <w:p>
       <w:pPr>
@@ -16699,7 +16731,7 @@
           <w:szCs w:val="22"/>
         </w:rPr>
       </w:pPr>
-      <w:bookmarkStart w:id="18" w:name="_Toc488680749"/>
+      <w:bookmarkStart w:id="21" w:name="_Toc488939635"/>
       <w:r>
         <w:rPr>
           <w:rFonts w:ascii="Calibri" w:hAnsi="Calibri"/>
@@ -16710,7 +16742,7 @@
         <w:lastRenderedPageBreak/>
         <w:t>Conclusion</w:t>
       </w:r>
-      <w:bookmarkEnd w:id="18"/>
+      <w:bookmarkEnd w:id="21"/>
     </w:p>
     <w:p>
       <w:pPr>
@@ -18544,14 +18576,14 @@
     <w:charset w:val="00"/>
     <w:family w:val="roman"/>
     <w:pitch w:val="variable"/>
-    <w:sig w:usb0="E0002AFF" w:usb1="C0007843" w:usb2="00000009" w:usb3="00000000" w:csb0="000001FF" w:csb1="00000000"/>
+    <w:sig w:usb0="E0002AFF" w:usb1="C0007841" w:usb2="00000009" w:usb3="00000000" w:csb0="000001FF" w:csb1="00000000"/>
   </w:font>
   <w:font w:name="Courier New">
     <w:panose1 w:val="02070309020205020404"/>
     <w:charset w:val="00"/>
     <w:family w:val="modern"/>
     <w:pitch w:val="fixed"/>
-    <w:sig w:usb0="E0002EFF" w:usb1="C0007843" w:usb2="00000009" w:usb3="00000000" w:csb0="000001FF" w:csb1="00000000"/>
+    <w:sig w:usb0="E0002AFF" w:usb1="C0007843" w:usb2="00000009" w:usb3="00000000" w:csb0="000001FF" w:csb1="00000000"/>
   </w:font>
   <w:font w:name="Wingdings">
     <w:panose1 w:val="05000000000000000000"/>
@@ -18565,21 +18597,21 @@
     <w:charset w:val="00"/>
     <w:family w:val="swiss"/>
     <w:pitch w:val="variable"/>
-    <w:sig w:usb0="E0002AFF" w:usb1="4000ACFF" w:usb2="00000001" w:usb3="00000000" w:csb0="000001FF" w:csb1="00000000"/>
+    <w:sig w:usb0="E10002FF" w:usb1="4000ACFF" w:usb2="00000009" w:usb3="00000000" w:csb0="0000019F" w:csb1="00000000"/>
   </w:font>
   <w:font w:name="Calibri Light">
     <w:panose1 w:val="020F0302020204030204"/>
     <w:charset w:val="00"/>
     <w:family w:val="swiss"/>
     <w:pitch w:val="variable"/>
-    <w:sig w:usb0="A0002AEF" w:usb1="4000207B" w:usb2="00000000" w:usb3="00000000" w:csb0="000001FF" w:csb1="00000000"/>
+    <w:sig w:usb0="A00002EF" w:usb1="4000207B" w:usb2="00000000" w:usb3="00000000" w:csb0="0000019F" w:csb1="00000000"/>
   </w:font>
   <w:font w:name="Segoe UI">
     <w:panose1 w:val="020B0502040204020203"/>
     <w:charset w:val="00"/>
     <w:family w:val="swiss"/>
     <w:pitch w:val="variable"/>
-    <w:sig w:usb0="E4002EFF" w:usb1="C000E47F" w:usb2="00000009" w:usb3="00000000" w:csb0="000001FF" w:csb1="00000000"/>
+    <w:sig w:usb0="E10022FF" w:usb1="C000E47F" w:usb2="00000029" w:usb3="00000000" w:csb0="000001DF" w:csb1="00000000"/>
   </w:font>
   <w:font w:name="Candara">
     <w:panose1 w:val="020E0502030303020204"/>
@@ -18594,6 +18626,7 @@
 <file path=word/glossary/settings.xml><?xml version="1.0" encoding="utf-8"?>
 <w:settings xmlns:mc="http://schemas.openxmlformats.org/markup-compatibility/2006" xmlns:o="urn:schemas-microsoft-com:office:office" xmlns:r="http://schemas.openxmlformats.org/officeDocument/2006/relationships" xmlns:m="http://schemas.openxmlformats.org/officeDocument/2006/math" xmlns:v="urn:schemas-microsoft-com:vml" xmlns:w10="urn:schemas-microsoft-com:office:word" xmlns:w="http://schemas.openxmlformats.org/wordprocessingml/2006/main" xmlns:w14="http://schemas.microsoft.com/office/word/2010/wordml" xmlns:w15="http://schemas.microsoft.com/office/word/2012/wordml" xmlns:w16se="http://schemas.microsoft.com/office/word/2015/wordml/symex" xmlns:sl="http://schemas.openxmlformats.org/schemaLibrary/2006/main" mc:Ignorable="w14 w15 w16se">
   <w:view w:val="normal"/>
+  <w:revisionView w:inkAnnotations="0"/>
   <w:defaultTabStop w:val="720"/>
   <w:characterSpacingControl w:val="doNotCompress"/>
   <w:compat>
@@ -18608,6 +18641,7 @@
     <w:rsidRoot w:val="00E8589E"/>
     <w:rsid w:val="0052010C"/>
     <w:rsid w:val="006C27BC"/>
+    <w:rsid w:val="008E0329"/>
     <w:rsid w:val="00E8589E"/>
   </w:rsids>
   <m:mathPr>
@@ -19358,7 +19392,7 @@
 </file>
 
 <file path=customXml/itemProps2.xml><?xml version="1.0" encoding="utf-8"?>
-<ds:datastoreItem xmlns:ds="http://schemas.openxmlformats.org/officeDocument/2006/customXml" ds:itemID="{1C348E29-FB19-4451-9D77-73BC0FB0DDBB}">
+<ds:datastoreItem xmlns:ds="http://schemas.openxmlformats.org/officeDocument/2006/customXml" ds:itemID="{15975F53-1E8E-4D25-9A9E-0981C22A165C}">
   <ds:schemaRefs>
     <ds:schemaRef ds:uri="http://schemas.openxmlformats.org/officeDocument/2006/bibliography"/>
   </ds:schemaRefs>

</xml_diff>

<commit_message>
Edited infrastructure section of system implementation
</commit_message>
<xml_diff>
--- a/Feasibility Study/Final v1.0/Feasibility Study V1.0.docx
+++ b/Feasibility Study/Final v1.0/Feasibility Study V1.0.docx
@@ -15,7 +15,6 @@
           <w:docPartUnique/>
         </w:docPartObj>
       </w:sdtPr>
-      <w:sdtEndPr/>
       <w:sdtContent>
         <w:p>
           <w:pPr>
@@ -157,7 +156,6 @@
             <w:dataBinding w:prefixMappings="xmlns:ns0='http://purl.org/dc/elements/1.1/' xmlns:ns1='http://schemas.openxmlformats.org/package/2006/metadata/core-properties' " w:xpath="/ns1:coreProperties[1]/ns0:subject[1]" w:storeItemID="{6C3C8BC8-F283-45AE-878A-BAB7291924A1}"/>
             <w:text/>
           </w:sdtPr>
-          <w:sdtEndPr/>
           <w:sdtContent>
             <w:p>
               <w:pPr>
@@ -273,7 +271,6 @@
                                     <w:calendar w:val="gregorian"/>
                                   </w:date>
                                 </w:sdtPr>
-                                <w:sdtEndPr/>
                                 <w:sdtContent>
                                   <w:p>
                                     <w:pPr>
@@ -319,7 +316,6 @@
                                     <w:dataBinding w:prefixMappings="xmlns:ns0='http://schemas.openxmlformats.org/officeDocument/2006/extended-properties' " w:xpath="/ns0:Properties[1]/ns0:Company[1]" w:storeItemID="{6668398D-A668-4E3E-A5EB-62B293D839F1}"/>
                                     <w:text/>
                                   </w:sdtPr>
-                                  <w:sdtEndPr/>
                                   <w:sdtContent>
                                     <w:r>
                                       <w:rPr>
@@ -350,7 +346,6 @@
                                     <w:dataBinding w:prefixMappings="xmlns:ns0='http://schemas.microsoft.com/office/2006/coverPageProps' " w:xpath="/ns0:CoverPageProperties[1]/ns0:CompanyAddress[1]" w:storeItemID="{55AF091B-3C7A-41E3-B477-F2FDAA23CFDA}"/>
                                     <w:text/>
                                   </w:sdtPr>
-                                  <w:sdtEndPr/>
                                   <w:sdtContent>
                                     <w:r>
                                       <w:rPr>
@@ -409,7 +404,6 @@
                               <w:calendar w:val="gregorian"/>
                             </w:date>
                           </w:sdtPr>
-                          <w:sdtEndPr/>
                           <w:sdtContent>
                             <w:p>
                               <w:pPr>
@@ -455,7 +449,6 @@
                               <w:dataBinding w:prefixMappings="xmlns:ns0='http://schemas.openxmlformats.org/officeDocument/2006/extended-properties' " w:xpath="/ns0:Properties[1]/ns0:Company[1]" w:storeItemID="{6668398D-A668-4E3E-A5EB-62B293D839F1}"/>
                               <w:text/>
                             </w:sdtPr>
-                            <w:sdtEndPr/>
                             <w:sdtContent>
                               <w:r>
                                 <w:rPr>
@@ -486,7 +479,6 @@
                               <w:dataBinding w:prefixMappings="xmlns:ns0='http://schemas.microsoft.com/office/2006/coverPageProps' " w:xpath="/ns0:CoverPageProperties[1]/ns0:CompanyAddress[1]" w:storeItemID="{55AF091B-3C7A-41E3-B477-F2FDAA23CFDA}"/>
                               <w:text/>
                             </w:sdtPr>
-                            <w:sdtEndPr/>
                             <w:sdtContent>
                               <w:r>
                                 <w:rPr>
@@ -637,7 +629,22 @@
           <w:szCs w:val="24"/>
         </w:rPr>
         <w:br/>
-        <w:t>Vinicius Alves Ferreira</w:t>
+      </w:r>
+      <w:proofErr w:type="spellStart"/>
+      <w:r>
+        <w:rPr>
+          <w:sz w:val="24"/>
+          <w:szCs w:val="24"/>
+        </w:rPr>
+        <w:t>Vinicius</w:t>
+      </w:r>
+      <w:proofErr w:type="spellEnd"/>
+      <w:r>
+        <w:rPr>
+          <w:sz w:val="24"/>
+          <w:szCs w:val="24"/>
+        </w:rPr>
+        <w:t xml:space="preserve"> Alves Ferreira</w:t>
       </w:r>
       <w:r>
         <w:rPr>
@@ -646,37 +653,12 @@
         </w:rPr>
         <w:br/>
       </w:r>
-      <w:proofErr w:type="spellStart"/>
-      <w:r>
-        <w:rPr>
-          <w:sz w:val="24"/>
-          <w:szCs w:val="24"/>
-        </w:rPr>
-        <w:t>Karanjit</w:t>
-      </w:r>
-      <w:proofErr w:type="spellEnd"/>
-      <w:r>
-        <w:rPr>
-          <w:sz w:val="24"/>
-          <w:szCs w:val="24"/>
-        </w:rPr>
-        <w:t xml:space="preserve"> </w:t>
-      </w:r>
-      <w:proofErr w:type="spellStart"/>
-      <w:r>
-        <w:rPr>
-          <w:sz w:val="24"/>
-          <w:szCs w:val="24"/>
-        </w:rPr>
-        <w:t>Gahunia</w:t>
-      </w:r>
-      <w:proofErr w:type="spellEnd"/>
-      <w:r>
-        <w:rPr>
-          <w:sz w:val="24"/>
-          <w:szCs w:val="24"/>
-        </w:rPr>
-        <w:t xml:space="preserve"> </w:t>
+      <w:r>
+        <w:rPr>
+          <w:sz w:val="24"/>
+          <w:szCs w:val="24"/>
+        </w:rPr>
+        <w:t xml:space="preserve">Karanjit Gahunia </w:t>
       </w:r>
       <w:r>
         <w:rPr>
@@ -779,18 +761,8 @@
           <w:sz w:val="24"/>
           <w:szCs w:val="24"/>
         </w:rPr>
-        <w:t xml:space="preserve">Dr. Robin </w:t>
-      </w:r>
-      <w:proofErr w:type="spellStart"/>
-      <w:r>
-        <w:rPr>
-          <w:color w:val="auto"/>
-          <w:sz w:val="24"/>
-          <w:szCs w:val="24"/>
-        </w:rPr>
-        <w:t>Hankin</w:t>
-      </w:r>
-      <w:proofErr w:type="spellEnd"/>
+        <w:t>Dr. Robin Hankin</w:t>
+      </w:r>
     </w:p>
     <w:p>
       <w:pPr>
@@ -849,9 +821,18 @@
           <w:sz w:val="24"/>
           <w:szCs w:val="24"/>
         </w:rPr>
-        <w:t xml:space="preserve">Nikola </w:t>
-      </w:r>
-      <w:proofErr w:type="spellStart"/>
+        <w:t>Nikola Kasabov</w:t>
+      </w:r>
+    </w:p>
+    <w:p>
+      <w:pPr>
+        <w:pStyle w:val="ContactInfo"/>
+        <w:rPr>
+          <w:color w:val="auto"/>
+          <w:sz w:val="24"/>
+          <w:szCs w:val="24"/>
+        </w:rPr>
+      </w:pPr>
       <w:r>
         <w:rPr>
           <w:rFonts w:cs="Calibri"/>
@@ -859,38 +840,7 @@
           <w:sz w:val="24"/>
           <w:szCs w:val="24"/>
         </w:rPr>
-        <w:t>Kasabov</w:t>
-      </w:r>
-      <w:proofErr w:type="spellEnd"/>
-    </w:p>
-    <w:p>
-      <w:pPr>
-        <w:pStyle w:val="ContactInfo"/>
-        <w:rPr>
-          <w:color w:val="auto"/>
-          <w:sz w:val="24"/>
-          <w:szCs w:val="24"/>
-        </w:rPr>
-      </w:pPr>
-      <w:proofErr w:type="spellStart"/>
-      <w:r>
-        <w:rPr>
-          <w:rFonts w:cs="Calibri"/>
-          <w:color w:val="auto"/>
-          <w:sz w:val="24"/>
-          <w:szCs w:val="24"/>
-        </w:rPr>
-        <w:t>Akshay</w:t>
-      </w:r>
-      <w:proofErr w:type="spellEnd"/>
-      <w:r>
-        <w:rPr>
-          <w:rFonts w:cs="Calibri"/>
-          <w:color w:val="auto"/>
-          <w:sz w:val="24"/>
-          <w:szCs w:val="24"/>
-        </w:rPr>
-        <w:t xml:space="preserve"> Raj </w:t>
+        <w:t xml:space="preserve">Akshay Raj </w:t>
       </w:r>
       <w:proofErr w:type="spellStart"/>
       <w:r>
@@ -1729,21 +1679,7 @@
                 <w:rStyle w:val="Hyperlink"/>
                 <w:noProof/>
               </w:rPr>
-              <w:t>Cloud S</w:t>
-            </w:r>
-            <w:r>
-              <w:rPr>
-                <w:rStyle w:val="Hyperlink"/>
-                <w:noProof/>
-              </w:rPr>
-              <w:t>o</w:t>
-            </w:r>
-            <w:r>
-              <w:rPr>
-                <w:rStyle w:val="Hyperlink"/>
-                <w:noProof/>
-              </w:rPr>
-              <w:t>lutions</w:t>
+              <w:t>Cloud Solutions</w:t>
             </w:r>
             <w:r>
               <w:rPr>
@@ -2913,39 +2849,7 @@
           <w:sz w:val="24"/>
           <w:szCs w:val="24"/>
         </w:rPr>
-        <w:t xml:space="preserve">Note that most of the information in this report was obtained on a visit to the ASB Stadium by </w:t>
-      </w:r>
-      <w:proofErr w:type="spellStart"/>
-      <w:r>
-        <w:rPr>
-          <w:sz w:val="24"/>
-          <w:szCs w:val="24"/>
-        </w:rPr>
-        <w:t>Karanjit</w:t>
-      </w:r>
-      <w:proofErr w:type="spellEnd"/>
-      <w:r>
-        <w:rPr>
-          <w:sz w:val="24"/>
-          <w:szCs w:val="24"/>
-        </w:rPr>
-        <w:t xml:space="preserve"> </w:t>
-      </w:r>
-      <w:proofErr w:type="spellStart"/>
-      <w:r>
-        <w:rPr>
-          <w:sz w:val="24"/>
-          <w:szCs w:val="24"/>
-        </w:rPr>
-        <w:t>Gahunia</w:t>
-      </w:r>
-      <w:proofErr w:type="spellEnd"/>
-      <w:r>
-        <w:rPr>
-          <w:sz w:val="24"/>
-          <w:szCs w:val="24"/>
-        </w:rPr>
-        <w:t xml:space="preserve"> on the 30</w:t>
+        <w:t>Note that most of the information in this report was obtained on a visit to the ASB Stadium by Karanjit Gahunia on the 30</w:t>
       </w:r>
       <w:r>
         <w:rPr>
@@ -3014,23 +2918,7 @@
           <w:sz w:val="24"/>
           <w:szCs w:val="24"/>
         </w:rPr>
-        <w:t xml:space="preserve">The Auckland MATHEX events are held at the ASB Stadium in </w:t>
-      </w:r>
-      <w:proofErr w:type="spellStart"/>
-      <w:r>
-        <w:rPr>
-          <w:sz w:val="24"/>
-          <w:szCs w:val="24"/>
-        </w:rPr>
-        <w:t>Kohimarama</w:t>
-      </w:r>
-      <w:proofErr w:type="spellEnd"/>
-      <w:r>
-        <w:rPr>
-          <w:sz w:val="24"/>
-          <w:szCs w:val="24"/>
-        </w:rPr>
-        <w:t xml:space="preserve">. The main gym is used for this event which spans over 2 days, with 2 sessions each day. The main gym floor is 45m × 30m (1350 </w:t>
+        <w:t xml:space="preserve">The Auckland MATHEX events are held at the ASB Stadium in Kohimarama. The main gym is used for this event which spans over 2 days, with 2 sessions each day. The main gym floor is 45m × 30m (1350 </w:t>
       </w:r>
       <w:proofErr w:type="spellStart"/>
       <w:r>
@@ -4314,8 +4202,6 @@
         </w:rPr>
         <w:t>.</w:t>
       </w:r>
-      <w:bookmarkStart w:id="6" w:name="_GoBack"/>
-      <w:bookmarkEnd w:id="6"/>
     </w:p>
     <w:p>
       <w:pPr>
@@ -6391,7 +6277,7 @@
           <w:sz w:val="28"/>
         </w:rPr>
       </w:pPr>
-      <w:bookmarkStart w:id="7" w:name="_Toc488939621"/>
+      <w:bookmarkStart w:id="6" w:name="_Toc488939621"/>
       <w:r>
         <w:rPr>
           <w:b/>
@@ -6400,7 +6286,7 @@
         <w:lastRenderedPageBreak/>
         <w:t>Hardware specifications</w:t>
       </w:r>
-      <w:bookmarkEnd w:id="7"/>
+      <w:bookmarkEnd w:id="6"/>
     </w:p>
     <w:p>
       <w:pPr>
@@ -6930,7 +6816,7 @@
           <w:i/>
           <w:iCs/>
         </w:rPr>
-        <w:t xml:space="preserve"> above were provided by "</w:t>
+        <w:t xml:space="preserve"> above were provided by "Akshay Raj </w:t>
       </w:r>
       <w:proofErr w:type="spellStart"/>
       <w:r>
@@ -6939,7 +6825,7 @@
           <w:i/>
           <w:iCs/>
         </w:rPr>
-        <w:t>Akshay</w:t>
+        <w:t>Gollahalli</w:t>
       </w:r>
       <w:proofErr w:type="spellEnd"/>
       <w:r>
@@ -6948,25 +6834,701 @@
           <w:i/>
           <w:iCs/>
         </w:rPr>
-        <w:t xml:space="preserve"> Raj </w:t>
-      </w:r>
-      <w:proofErr w:type="spellStart"/>
+        <w:t>".</w:t>
+      </w:r>
+    </w:p>
+    <w:p>
+      <w:pPr>
+        <w:pStyle w:val="NormalWeb"/>
+        <w:spacing w:before="0" w:beforeAutospacing="0" w:after="0" w:afterAutospacing="0"/>
+        <w:rPr>
+          <w:rFonts w:asciiTheme="minorHAnsi" w:hAnsiTheme="minorHAnsi"/>
+        </w:rPr>
+      </w:pPr>
+      <w:r>
+        <w:rPr>
+          <w:rFonts w:asciiTheme="minorHAnsi" w:hAnsiTheme="minorHAnsi"/>
+        </w:rPr>
+        <w:t> </w:t>
+      </w:r>
+    </w:p>
+    <w:p>
+      <w:pPr>
+        <w:pStyle w:val="NormalWeb"/>
+        <w:spacing w:before="0" w:beforeAutospacing="0" w:after="0" w:afterAutospacing="0"/>
+        <w:rPr>
+          <w:rFonts w:asciiTheme="minorHAnsi" w:hAnsiTheme="minorHAnsi"/>
+          <w:b/>
+          <w:bCs/>
+        </w:rPr>
+      </w:pPr>
+    </w:p>
+    <w:p>
+      <w:pPr>
+        <w:pStyle w:val="NormalWeb"/>
+        <w:spacing w:before="0" w:beforeAutospacing="0" w:after="0" w:afterAutospacing="0"/>
+        <w:rPr>
+          <w:rFonts w:asciiTheme="minorHAnsi" w:hAnsiTheme="minorHAnsi"/>
+          <w:b/>
+          <w:bCs/>
+        </w:rPr>
+      </w:pPr>
+    </w:p>
+    <w:p>
+      <w:pPr>
+        <w:pStyle w:val="NormalWeb"/>
+        <w:spacing w:before="0" w:beforeAutospacing="0" w:after="0" w:afterAutospacing="0"/>
+        <w:rPr>
+          <w:rFonts w:asciiTheme="minorHAnsi" w:hAnsiTheme="minorHAnsi"/>
+          <w:b/>
+          <w:bCs/>
+        </w:rPr>
+      </w:pPr>
+    </w:p>
+    <w:p>
+      <w:pPr>
+        <w:pStyle w:val="NormalWeb"/>
+        <w:spacing w:before="0" w:beforeAutospacing="0" w:after="0" w:afterAutospacing="0"/>
+        <w:rPr>
+          <w:rFonts w:asciiTheme="minorHAnsi" w:hAnsiTheme="minorHAnsi"/>
+          <w:b/>
+          <w:bCs/>
+        </w:rPr>
+      </w:pPr>
+    </w:p>
+    <w:p>
+      <w:pPr>
+        <w:pStyle w:val="NormalWeb"/>
+        <w:spacing w:before="0" w:beforeAutospacing="0" w:after="0" w:afterAutospacing="0"/>
+        <w:rPr>
+          <w:rFonts w:asciiTheme="minorHAnsi" w:hAnsiTheme="minorHAnsi"/>
+          <w:b/>
+          <w:bCs/>
+        </w:rPr>
+      </w:pPr>
+    </w:p>
+    <w:p>
+      <w:pPr>
+        <w:pStyle w:val="NormalWeb"/>
+        <w:spacing w:before="0" w:beforeAutospacing="0" w:after="0" w:afterAutospacing="0"/>
+        <w:rPr>
+          <w:rFonts w:asciiTheme="minorHAnsi" w:hAnsiTheme="minorHAnsi"/>
+          <w:b/>
+          <w:bCs/>
+        </w:rPr>
+      </w:pPr>
+    </w:p>
+    <w:p>
+      <w:pPr>
+        <w:pStyle w:val="NormalWeb"/>
+        <w:spacing w:before="0" w:beforeAutospacing="0" w:after="0" w:afterAutospacing="0"/>
+        <w:rPr>
+          <w:rFonts w:asciiTheme="minorHAnsi" w:hAnsiTheme="minorHAnsi"/>
+          <w:b/>
+          <w:bCs/>
+        </w:rPr>
+      </w:pPr>
+    </w:p>
+    <w:p>
+      <w:pPr>
+        <w:pStyle w:val="NormalWeb"/>
+        <w:spacing w:before="0" w:beforeAutospacing="0" w:after="0" w:afterAutospacing="0"/>
+        <w:rPr>
+          <w:rFonts w:asciiTheme="minorHAnsi" w:hAnsiTheme="minorHAnsi"/>
+        </w:rPr>
+      </w:pPr>
+      <w:r>
+        <w:rPr>
+          <w:rFonts w:asciiTheme="minorHAnsi" w:hAnsiTheme="minorHAnsi"/>
+          <w:b/>
+          <w:bCs/>
+        </w:rPr>
+        <w:t>What we have got a quote for (See appendix A for full description):</w:t>
+      </w:r>
+    </w:p>
+    <w:p>
+      <w:pPr>
+        <w:pStyle w:val="NormalWeb"/>
+        <w:spacing w:before="0" w:beforeAutospacing="0" w:after="0" w:afterAutospacing="0"/>
+        <w:rPr>
+          <w:rFonts w:asciiTheme="minorHAnsi" w:hAnsiTheme="minorHAnsi"/>
+        </w:rPr>
+      </w:pPr>
+      <w:r>
+        <w:rPr>
+          <w:rFonts w:asciiTheme="minorHAnsi" w:hAnsiTheme="minorHAnsi"/>
+        </w:rPr>
+        <w:lastRenderedPageBreak/>
+        <w:t> </w:t>
+      </w:r>
+    </w:p>
+    <w:p>
+      <w:pPr>
+        <w:pStyle w:val="NormalWeb"/>
+        <w:spacing w:before="0" w:beforeAutospacing="0" w:after="0" w:afterAutospacing="0"/>
+        <w:rPr>
+          <w:rFonts w:asciiTheme="minorHAnsi" w:hAnsiTheme="minorHAnsi"/>
+        </w:rPr>
+      </w:pPr>
+      <w:r>
+        <w:rPr>
+          <w:rFonts w:asciiTheme="minorHAnsi" w:hAnsiTheme="minorHAnsi"/>
+          <w:u w:val="single"/>
+        </w:rPr>
+        <w:t>Database Server</w:t>
+      </w:r>
+    </w:p>
+    <w:p>
+      <w:pPr>
+        <w:pStyle w:val="NormalWeb"/>
+        <w:spacing w:before="0" w:beforeAutospacing="0" w:after="0" w:afterAutospacing="0"/>
+        <w:rPr>
+          <w:rFonts w:asciiTheme="minorHAnsi" w:hAnsiTheme="minorHAnsi"/>
+        </w:rPr>
+      </w:pPr>
+      <w:r>
+        <w:rPr>
+          <w:rFonts w:asciiTheme="minorHAnsi" w:hAnsiTheme="minorHAnsi"/>
+        </w:rPr>
+        <w:t>2x Intel Xeon E5-2620 v4 2.1GHz Processor, 8Core/16Thread ( Supports ECC)</w:t>
+      </w:r>
+    </w:p>
+    <w:p>
+      <w:pPr>
+        <w:pStyle w:val="NormalWeb"/>
+        <w:spacing w:before="0" w:beforeAutospacing="0" w:after="0" w:afterAutospacing="0"/>
+        <w:rPr>
+          <w:rFonts w:asciiTheme="minorHAnsi" w:hAnsiTheme="minorHAnsi"/>
+        </w:rPr>
+      </w:pPr>
+      <w:r>
+        <w:rPr>
+          <w:rFonts w:asciiTheme="minorHAnsi" w:hAnsiTheme="minorHAnsi"/>
+        </w:rPr>
+        <w:t>8x 16GB (128GB)of Memory RAM ( ECC Registered)</w:t>
+      </w:r>
+    </w:p>
+    <w:p>
+      <w:pPr>
+        <w:pStyle w:val="NormalWeb"/>
+        <w:spacing w:before="0" w:beforeAutospacing="0" w:after="0" w:afterAutospacing="0"/>
+        <w:rPr>
+          <w:rFonts w:asciiTheme="minorHAnsi" w:hAnsiTheme="minorHAnsi"/>
+        </w:rPr>
+      </w:pPr>
+      <w:r>
+        <w:rPr>
+          <w:rFonts w:asciiTheme="minorHAnsi" w:hAnsiTheme="minorHAnsi"/>
+        </w:rPr>
+        <w:t>Hardware RAID controller with 2GB flash backed write cache</w:t>
+      </w:r>
+    </w:p>
+    <w:p>
+      <w:pPr>
+        <w:pStyle w:val="NormalWeb"/>
+        <w:spacing w:before="0" w:beforeAutospacing="0" w:after="0" w:afterAutospacing="0"/>
+        <w:rPr>
+          <w:rFonts w:asciiTheme="minorHAnsi" w:hAnsiTheme="minorHAnsi"/>
+        </w:rPr>
+      </w:pPr>
+      <w:r>
+        <w:rPr>
+          <w:rFonts w:asciiTheme="minorHAnsi" w:hAnsiTheme="minorHAnsi"/>
+        </w:rPr>
+        <w:t>2x 150GB SSD (RAID1 – OS/Boot only – 150GB Raw usable)</w:t>
+      </w:r>
+    </w:p>
+    <w:p>
+      <w:pPr>
+        <w:pStyle w:val="NormalWeb"/>
+        <w:spacing w:before="0" w:beforeAutospacing="0" w:after="0" w:afterAutospacing="0"/>
+        <w:rPr>
+          <w:rFonts w:asciiTheme="minorHAnsi" w:hAnsiTheme="minorHAnsi"/>
+        </w:rPr>
+      </w:pPr>
+      <w:r>
+        <w:rPr>
+          <w:rFonts w:asciiTheme="minorHAnsi" w:hAnsiTheme="minorHAnsi"/>
+        </w:rPr>
+        <w:t>6x 960GB SSD (RAID10 – Database – 2.8TB Raw usable)</w:t>
+      </w:r>
+    </w:p>
+    <w:p>
+      <w:pPr>
+        <w:pStyle w:val="NormalWeb"/>
+        <w:spacing w:before="0" w:beforeAutospacing="0" w:after="0" w:afterAutospacing="0"/>
+        <w:rPr>
+          <w:rFonts w:asciiTheme="minorHAnsi" w:hAnsiTheme="minorHAnsi"/>
+        </w:rPr>
+      </w:pPr>
+      <w:r>
+        <w:rPr>
+          <w:rFonts w:asciiTheme="minorHAnsi" w:hAnsiTheme="minorHAnsi"/>
+        </w:rPr>
+        <w:t>Write workload max: 3.6TB per day</w:t>
+      </w:r>
+    </w:p>
+    <w:p>
+      <w:pPr>
+        <w:pStyle w:val="NormalWeb"/>
+        <w:spacing w:before="0" w:beforeAutospacing="0" w:after="0" w:afterAutospacing="0"/>
+        <w:rPr>
+          <w:rFonts w:asciiTheme="minorHAnsi" w:hAnsiTheme="minorHAnsi"/>
+        </w:rPr>
+      </w:pPr>
+      <w:r>
+        <w:rPr>
+          <w:rFonts w:asciiTheme="minorHAnsi" w:hAnsiTheme="minorHAnsi"/>
+        </w:rPr>
+        <w:t> </w:t>
+      </w:r>
+    </w:p>
+    <w:p>
+      <w:pPr>
+        <w:pStyle w:val="NormalWeb"/>
+        <w:spacing w:before="0" w:beforeAutospacing="0" w:after="0" w:afterAutospacing="0"/>
+        <w:rPr>
+          <w:rFonts w:asciiTheme="minorHAnsi" w:hAnsiTheme="minorHAnsi"/>
+        </w:rPr>
+      </w:pPr>
+      <w:r>
+        <w:rPr>
+          <w:rFonts w:asciiTheme="minorHAnsi" w:hAnsiTheme="minorHAnsi"/>
+          <w:u w:val="single"/>
+        </w:rPr>
+        <w:t>Reverse Proxy Server</w:t>
+      </w:r>
+    </w:p>
+    <w:p>
+      <w:pPr>
+        <w:pStyle w:val="NormalWeb"/>
+        <w:spacing w:before="0" w:beforeAutospacing="0" w:after="0" w:afterAutospacing="0"/>
+        <w:rPr>
+          <w:rFonts w:asciiTheme="minorHAnsi" w:hAnsiTheme="minorHAnsi"/>
+        </w:rPr>
+      </w:pPr>
+      <w:r>
+        <w:rPr>
+          <w:rFonts w:asciiTheme="minorHAnsi" w:hAnsiTheme="minorHAnsi"/>
+        </w:rPr>
+        <w:t>2x Intel Xeon E5-2620 v4 2.1GHz Processor, 8Core/16Thread ( Supports ECC)</w:t>
+      </w:r>
+    </w:p>
+    <w:p>
+      <w:pPr>
+        <w:pStyle w:val="NormalWeb"/>
+        <w:spacing w:before="0" w:beforeAutospacing="0" w:after="0" w:afterAutospacing="0"/>
+        <w:rPr>
+          <w:rFonts w:asciiTheme="minorHAnsi" w:hAnsiTheme="minorHAnsi"/>
+        </w:rPr>
+      </w:pPr>
+      <w:r>
+        <w:rPr>
+          <w:rFonts w:asciiTheme="minorHAnsi" w:hAnsiTheme="minorHAnsi"/>
+        </w:rPr>
+        <w:t>8x 16GB (128GB)of Memory RAM ( ECC Registered)</w:t>
+      </w:r>
+    </w:p>
+    <w:p>
+      <w:pPr>
+        <w:pStyle w:val="NormalWeb"/>
+        <w:spacing w:before="0" w:beforeAutospacing="0" w:after="0" w:afterAutospacing="0"/>
+        <w:rPr>
+          <w:rFonts w:asciiTheme="minorHAnsi" w:hAnsiTheme="minorHAnsi"/>
+        </w:rPr>
+      </w:pPr>
+      <w:r>
+        <w:rPr>
+          <w:rFonts w:asciiTheme="minorHAnsi" w:hAnsiTheme="minorHAnsi"/>
+        </w:rPr>
+        <w:t>Hardware RAID controller with 2GB flash backed write cache</w:t>
+      </w:r>
+    </w:p>
+    <w:p>
+      <w:pPr>
+        <w:pStyle w:val="NormalWeb"/>
+        <w:spacing w:before="0" w:beforeAutospacing="0" w:after="0" w:afterAutospacing="0"/>
+        <w:rPr>
+          <w:rFonts w:asciiTheme="minorHAnsi" w:hAnsiTheme="minorHAnsi"/>
+        </w:rPr>
+      </w:pPr>
+      <w:r>
+        <w:rPr>
+          <w:rFonts w:asciiTheme="minorHAnsi" w:hAnsiTheme="minorHAnsi"/>
+        </w:rPr>
+        <w:t>2x 150GB SSD (RAID1 – OS/Boot only – 150GB Raw usable)</w:t>
+      </w:r>
+    </w:p>
+    <w:p>
+      <w:pPr>
+        <w:pStyle w:val="NormalWeb"/>
+        <w:spacing w:before="0" w:beforeAutospacing="0" w:after="0" w:afterAutospacing="0"/>
+        <w:rPr>
+          <w:rFonts w:asciiTheme="minorHAnsi" w:hAnsiTheme="minorHAnsi"/>
+        </w:rPr>
+      </w:pPr>
+      <w:r>
+        <w:rPr>
+          <w:rFonts w:asciiTheme="minorHAnsi" w:hAnsiTheme="minorHAnsi"/>
+        </w:rPr>
+        <w:t>6x 480GB SSD (RAID10 – Hot Data – 1.4TB Raw usable)</w:t>
+      </w:r>
+    </w:p>
+    <w:p>
+      <w:pPr>
+        <w:pStyle w:val="NormalWeb"/>
+        <w:spacing w:before="0" w:beforeAutospacing="0" w:after="0" w:afterAutospacing="0"/>
+        <w:rPr>
+          <w:rFonts w:asciiTheme="minorHAnsi" w:hAnsiTheme="minorHAnsi"/>
+        </w:rPr>
+      </w:pPr>
+      <w:r>
+        <w:rPr>
+          <w:rFonts w:asciiTheme="minorHAnsi" w:hAnsiTheme="minorHAnsi"/>
+        </w:rPr>
+        <w:t>Write workload max: 1.8TB per day</w:t>
+      </w:r>
+    </w:p>
+    <w:p>
+      <w:pPr>
+        <w:pStyle w:val="NormalWeb"/>
+        <w:spacing w:before="0" w:beforeAutospacing="0" w:after="0" w:afterAutospacing="0"/>
+        <w:rPr>
+          <w:rFonts w:asciiTheme="minorHAnsi" w:hAnsiTheme="minorHAnsi"/>
+        </w:rPr>
+      </w:pPr>
+      <w:r>
+        <w:rPr>
+          <w:rFonts w:asciiTheme="minorHAnsi" w:hAnsiTheme="minorHAnsi"/>
+        </w:rPr>
+        <w:t> </w:t>
+      </w:r>
+    </w:p>
+    <w:p>
+      <w:pPr>
+        <w:pStyle w:val="NormalWeb"/>
+        <w:spacing w:before="0" w:beforeAutospacing="0" w:after="0" w:afterAutospacing="0"/>
+        <w:rPr>
+          <w:rFonts w:asciiTheme="minorHAnsi" w:hAnsiTheme="minorHAnsi"/>
+        </w:rPr>
+      </w:pPr>
+      <w:r>
+        <w:rPr>
+          <w:rFonts w:asciiTheme="minorHAnsi" w:hAnsiTheme="minorHAnsi"/>
+          <w:u w:val="single"/>
+        </w:rPr>
+        <w:t>Application Server</w:t>
+      </w:r>
+    </w:p>
+    <w:p>
+      <w:pPr>
+        <w:pStyle w:val="NormalWeb"/>
+        <w:spacing w:before="0" w:beforeAutospacing="0" w:after="0" w:afterAutospacing="0"/>
+        <w:rPr>
+          <w:rFonts w:asciiTheme="minorHAnsi" w:hAnsiTheme="minorHAnsi"/>
+        </w:rPr>
+      </w:pPr>
+      <w:r>
+        <w:rPr>
+          <w:rFonts w:asciiTheme="minorHAnsi" w:hAnsiTheme="minorHAnsi"/>
+        </w:rPr>
+        <w:t>2x Intel Xeon E5-2620 v4 2.1GHz Processor, 8Core/16Thread ( Supports ECC)</w:t>
+      </w:r>
+    </w:p>
+    <w:p>
+      <w:pPr>
+        <w:pStyle w:val="NormalWeb"/>
+        <w:spacing w:before="0" w:beforeAutospacing="0" w:after="0" w:afterAutospacing="0"/>
+        <w:rPr>
+          <w:rFonts w:asciiTheme="minorHAnsi" w:hAnsiTheme="minorHAnsi"/>
+        </w:rPr>
+      </w:pPr>
+      <w:r>
+        <w:rPr>
+          <w:rFonts w:asciiTheme="minorHAnsi" w:hAnsiTheme="minorHAnsi"/>
+        </w:rPr>
+        <w:t>8x 16GB (128GB)of Memory RAM ( ECC Registered)</w:t>
+      </w:r>
+    </w:p>
+    <w:p>
+      <w:pPr>
+        <w:pStyle w:val="NormalWeb"/>
+        <w:spacing w:before="0" w:beforeAutospacing="0" w:after="0" w:afterAutospacing="0"/>
+        <w:rPr>
+          <w:rFonts w:asciiTheme="minorHAnsi" w:hAnsiTheme="minorHAnsi"/>
+        </w:rPr>
+      </w:pPr>
+      <w:r>
+        <w:rPr>
+          <w:rFonts w:asciiTheme="minorHAnsi" w:hAnsiTheme="minorHAnsi"/>
+        </w:rPr>
+        <w:t>Hardware RAID controller with 2GB flash backed write cache</w:t>
+      </w:r>
+    </w:p>
+    <w:p>
+      <w:pPr>
+        <w:pStyle w:val="NormalWeb"/>
+        <w:spacing w:before="0" w:beforeAutospacing="0" w:after="0" w:afterAutospacing="0"/>
+        <w:rPr>
+          <w:rFonts w:asciiTheme="minorHAnsi" w:hAnsiTheme="minorHAnsi"/>
+        </w:rPr>
+      </w:pPr>
+      <w:r>
+        <w:rPr>
+          <w:rFonts w:asciiTheme="minorHAnsi" w:hAnsiTheme="minorHAnsi"/>
+        </w:rPr>
+        <w:t>2x 150GB SSD (RAID1 – OS/Boot only – 150GB Raw usable)</w:t>
+      </w:r>
+    </w:p>
+    <w:p>
+      <w:pPr>
+        <w:pStyle w:val="NormalWeb"/>
+        <w:spacing w:before="0" w:beforeAutospacing="0" w:after="0" w:afterAutospacing="0"/>
+        <w:rPr>
+          <w:rFonts w:asciiTheme="minorHAnsi" w:hAnsiTheme="minorHAnsi"/>
+        </w:rPr>
+      </w:pPr>
+      <w:r>
+        <w:rPr>
+          <w:rFonts w:asciiTheme="minorHAnsi" w:hAnsiTheme="minorHAnsi"/>
+        </w:rPr>
+        <w:t>6x 480GB SSD (RAID10 – Hot Data – 1.4TB Raw usable)</w:t>
+      </w:r>
+    </w:p>
+    <w:p>
+      <w:pPr>
+        <w:pStyle w:val="NormalWeb"/>
+        <w:spacing w:before="0" w:beforeAutospacing="0" w:after="0" w:afterAutospacing="0"/>
+        <w:rPr>
+          <w:rFonts w:asciiTheme="minorHAnsi" w:hAnsiTheme="minorHAnsi"/>
+        </w:rPr>
+      </w:pPr>
+      <w:r>
+        <w:rPr>
+          <w:rFonts w:asciiTheme="minorHAnsi" w:hAnsiTheme="minorHAnsi"/>
+        </w:rPr>
+        <w:t>Write workload max: 1.8TB per day</w:t>
+      </w:r>
+    </w:p>
+    <w:p>
+      <w:pPr>
+        <w:pStyle w:val="NormalWeb"/>
+        <w:spacing w:before="0" w:beforeAutospacing="0" w:after="0" w:afterAutospacing="0"/>
+        <w:rPr>
+          <w:rFonts w:asciiTheme="minorHAnsi" w:hAnsiTheme="minorHAnsi"/>
+        </w:rPr>
+      </w:pPr>
+      <w:r>
+        <w:rPr>
+          <w:rFonts w:asciiTheme="minorHAnsi" w:hAnsiTheme="minorHAnsi"/>
+        </w:rPr>
+        <w:t> </w:t>
+      </w:r>
+    </w:p>
+    <w:p>
+      <w:pPr>
+        <w:pStyle w:val="NormalWeb"/>
+        <w:spacing w:before="0" w:beforeAutospacing="0" w:after="0" w:afterAutospacing="0"/>
+        <w:rPr>
+          <w:rFonts w:asciiTheme="minorHAnsi" w:hAnsiTheme="minorHAnsi"/>
+        </w:rPr>
+      </w:pPr>
+      <w:r>
+        <w:rPr>
+          <w:rFonts w:asciiTheme="minorHAnsi" w:hAnsiTheme="minorHAnsi"/>
+        </w:rPr>
+        <w:t>We believe that the specifications of the servers quoted for are more than sufficient to satisfy the requirements</w:t>
+      </w:r>
+      <w:r>
+        <w:rPr>
+          <w:rFonts w:asciiTheme="minorHAnsi" w:hAnsiTheme="minorHAnsi"/>
+        </w:rPr>
+        <w:t xml:space="preserve">, </w:t>
+      </w:r>
+      <w:r>
+        <w:rPr>
+          <w:rFonts w:asciiTheme="minorHAnsi" w:hAnsiTheme="minorHAnsi"/>
+          <w:highlight w:val="yellow"/>
+        </w:rPr>
+        <w:t>whilst also providing</w:t>
+      </w:r>
+      <w:r>
+        <w:rPr>
+          <w:rFonts w:asciiTheme="minorHAnsi" w:hAnsiTheme="minorHAnsi"/>
+          <w:highlight w:val="yellow"/>
+        </w:rPr>
+        <w:t xml:space="preserve"> scalability</w:t>
+      </w:r>
+      <w:r>
+        <w:rPr>
+          <w:rFonts w:asciiTheme="minorHAnsi" w:hAnsiTheme="minorHAnsi"/>
+        </w:rPr>
+        <w:t xml:space="preserve"> in the future. However, due to the frequency of the MATHEX competitions, we recommend to purchase only hardware that will be used. </w:t>
+      </w:r>
+    </w:p>
+    <w:p>
+      <w:pPr>
+        <w:pStyle w:val="NormalWeb"/>
+        <w:spacing w:before="0" w:beforeAutospacing="0" w:after="0" w:afterAutospacing="0"/>
+        <w:rPr>
+          <w:rFonts w:asciiTheme="minorHAnsi" w:hAnsiTheme="minorHAnsi"/>
+        </w:rPr>
+      </w:pPr>
+      <w:r>
+        <w:rPr>
+          <w:rFonts w:asciiTheme="minorHAnsi" w:hAnsiTheme="minorHAnsi"/>
+        </w:rPr>
+        <w:t> </w:t>
+      </w:r>
+    </w:p>
+    <w:p>
+      <w:pPr>
+        <w:pStyle w:val="NormalWeb"/>
+        <w:spacing w:before="0" w:beforeAutospacing="0" w:after="0" w:afterAutospacing="0"/>
+        <w:rPr>
+          <w:rFonts w:asciiTheme="minorHAnsi" w:hAnsiTheme="minorHAnsi"/>
+        </w:rPr>
+      </w:pPr>
+      <w:r>
+        <w:rPr>
+          <w:rFonts w:asciiTheme="minorHAnsi" w:hAnsiTheme="minorHAnsi"/>
+        </w:rPr>
+        <w:t xml:space="preserve"> </w:t>
+      </w:r>
       <w:r>
         <w:rPr>
           <w:rFonts w:asciiTheme="minorHAnsi" w:hAnsiTheme="minorHAnsi"/>
           <w:i/>
           <w:iCs/>
         </w:rPr>
-        <w:t>Gollahalli</w:t>
-      </w:r>
-      <w:proofErr w:type="spellEnd"/>
-      <w:r>
-        <w:rPr>
-          <w:rFonts w:asciiTheme="minorHAnsi" w:hAnsiTheme="minorHAnsi"/>
-          <w:i/>
-          <w:iCs/>
-        </w:rPr>
-        <w:t>".</w:t>
+        <w:t>Why are the specifications so high?</w:t>
+      </w:r>
+      <w:r>
+        <w:rPr>
+          <w:rFonts w:asciiTheme="minorHAnsi" w:hAnsiTheme="minorHAnsi"/>
+        </w:rPr>
+        <w:t xml:space="preserve"> The same requirements listed at "Hardware requirements" section and the recommendation provided above were used to inquiry for a quote</w:t>
+      </w:r>
+      <w:r>
+        <w:rPr>
+          <w:rFonts w:asciiTheme="minorHAnsi" w:hAnsiTheme="minorHAnsi"/>
+          <w:highlight w:val="yellow"/>
+        </w:rPr>
+        <w:t xml:space="preserve">. </w:t>
+      </w:r>
+      <w:r>
+        <w:rPr>
+          <w:rFonts w:asciiTheme="minorHAnsi" w:hAnsiTheme="minorHAnsi"/>
+          <w:highlight w:val="yellow"/>
+        </w:rPr>
+        <w:t>Our retail contact</w:t>
+      </w:r>
+      <w:r>
+        <w:rPr>
+          <w:rFonts w:asciiTheme="minorHAnsi" w:hAnsiTheme="minorHAnsi"/>
+          <w:highlight w:val="yellow"/>
+        </w:rPr>
+        <w:t xml:space="preserve"> assumed </w:t>
+      </w:r>
+      <w:r>
+        <w:rPr>
+          <w:rFonts w:asciiTheme="minorHAnsi" w:hAnsiTheme="minorHAnsi"/>
+          <w:highlight w:val="yellow"/>
+        </w:rPr>
+        <w:t xml:space="preserve">that </w:t>
+      </w:r>
+      <w:r>
+        <w:rPr>
+          <w:rFonts w:asciiTheme="minorHAnsi" w:hAnsiTheme="minorHAnsi"/>
+          <w:highlight w:val="yellow"/>
+        </w:rPr>
+        <w:t>this is an enterprise</w:t>
+      </w:r>
+      <w:r>
+        <w:rPr>
+          <w:rFonts w:asciiTheme="minorHAnsi" w:hAnsiTheme="minorHAnsi"/>
+          <w:highlight w:val="yellow"/>
+        </w:rPr>
+        <w:t>-scale</w:t>
+      </w:r>
+      <w:r>
+        <w:rPr>
+          <w:rFonts w:asciiTheme="minorHAnsi" w:hAnsiTheme="minorHAnsi"/>
+        </w:rPr>
+        <w:t xml:space="preserve"> application, inferring that</w:t>
+      </w:r>
+      <w:r>
+        <w:rPr>
+          <w:rFonts w:asciiTheme="minorHAnsi" w:hAnsiTheme="minorHAnsi"/>
+        </w:rPr>
+        <w:t xml:space="preserve"> the servers </w:t>
+      </w:r>
+      <w:r>
+        <w:rPr>
+          <w:rFonts w:asciiTheme="minorHAnsi" w:hAnsiTheme="minorHAnsi"/>
+          <w:highlight w:val="yellow"/>
+        </w:rPr>
+        <w:t xml:space="preserve">will be </w:t>
+      </w:r>
+      <w:r>
+        <w:rPr>
+          <w:rFonts w:asciiTheme="minorHAnsi" w:hAnsiTheme="minorHAnsi"/>
+          <w:highlight w:val="yellow"/>
+        </w:rPr>
+        <w:t>running continuously</w:t>
+      </w:r>
+      <w:r>
+        <w:rPr>
+          <w:rFonts w:asciiTheme="minorHAnsi" w:hAnsiTheme="minorHAnsi"/>
+          <w:highlight w:val="yellow"/>
+        </w:rPr>
+        <w:t xml:space="preserve"> with a constant </w:t>
+      </w:r>
+      <w:r>
+        <w:rPr>
+          <w:rFonts w:asciiTheme="minorHAnsi" w:hAnsiTheme="minorHAnsi"/>
+          <w:highlight w:val="yellow"/>
+        </w:rPr>
+        <w:t>500 users</w:t>
+      </w:r>
+      <w:r>
+        <w:rPr>
+          <w:rFonts w:asciiTheme="minorHAnsi" w:hAnsiTheme="minorHAnsi"/>
+          <w:highlight w:val="yellow"/>
+        </w:rPr>
+        <w:t xml:space="preserve"> or more</w:t>
+      </w:r>
+      <w:r>
+        <w:rPr>
+          <w:rFonts w:asciiTheme="minorHAnsi" w:hAnsiTheme="minorHAnsi"/>
+        </w:rPr>
+        <w:t>. Therefore, the amount of storage memory is significantl</w:t>
+      </w:r>
+      <w:r>
+        <w:rPr>
+          <w:rFonts w:asciiTheme="minorHAnsi" w:hAnsiTheme="minorHAnsi"/>
+        </w:rPr>
+        <w:t xml:space="preserve">y high, it </w:t>
+      </w:r>
+      <w:r>
+        <w:rPr>
+          <w:rFonts w:asciiTheme="minorHAnsi" w:hAnsiTheme="minorHAnsi"/>
+          <w:highlight w:val="yellow"/>
+        </w:rPr>
+        <w:t xml:space="preserve">uses 2 processors </w:t>
+      </w:r>
+      <w:r>
+        <w:rPr>
+          <w:rFonts w:asciiTheme="minorHAnsi" w:hAnsiTheme="minorHAnsi"/>
+          <w:highlight w:val="yellow"/>
+        </w:rPr>
+        <w:t>and the memory</w:t>
+      </w:r>
+      <w:r>
+        <w:rPr>
+          <w:rFonts w:asciiTheme="minorHAnsi" w:hAnsiTheme="minorHAnsi"/>
+        </w:rPr>
+        <w:t xml:space="preserve"> matches the recommendations. </w:t>
       </w:r>
     </w:p>
     <w:p>
@@ -6988,94 +7550,302 @@
       <w:pPr>
         <w:pStyle w:val="NormalWeb"/>
         <w:spacing w:before="0" w:beforeAutospacing="0" w:after="0" w:afterAutospacing="0"/>
+        <w:rPr>
+          <w:rFonts w:asciiTheme="minorHAnsi" w:hAnsiTheme="minorHAnsi"/>
+        </w:rPr>
+      </w:pPr>
+      <w:r>
         <w:rPr>
           <w:rFonts w:asciiTheme="minorHAnsi" w:hAnsiTheme="minorHAnsi"/>
           <w:b/>
           <w:bCs/>
         </w:rPr>
-      </w:pPr>
-    </w:p>
-    <w:p>
-      <w:pPr>
-        <w:pStyle w:val="NormalWeb"/>
-        <w:spacing w:before="0" w:beforeAutospacing="0" w:after="0" w:afterAutospacing="0"/>
+        <w:t>What we think will be necessary:</w:t>
+      </w:r>
+    </w:p>
+    <w:p>
+      <w:pPr>
+        <w:pStyle w:val="NormalWeb"/>
+        <w:spacing w:before="0" w:beforeAutospacing="0" w:after="0" w:afterAutospacing="0"/>
+        <w:rPr>
+          <w:rFonts w:asciiTheme="minorHAnsi" w:hAnsiTheme="minorHAnsi"/>
+        </w:rPr>
+      </w:pPr>
+      <w:r>
+        <w:rPr>
+          <w:rFonts w:asciiTheme="minorHAnsi" w:hAnsiTheme="minorHAnsi"/>
+        </w:rPr>
+        <w:t> </w:t>
+      </w:r>
+    </w:p>
+    <w:p>
+      <w:pPr>
+        <w:pStyle w:val="NormalWeb"/>
+        <w:spacing w:before="0" w:beforeAutospacing="0" w:after="0" w:afterAutospacing="0"/>
+        <w:rPr>
+          <w:rFonts w:asciiTheme="minorHAnsi" w:hAnsiTheme="minorHAnsi"/>
+        </w:rPr>
+      </w:pPr>
+      <w:r>
+        <w:rPr>
+          <w:rFonts w:asciiTheme="minorHAnsi" w:hAnsiTheme="minorHAnsi"/>
+        </w:rPr>
+        <w:t>When assessing the c</w:t>
+      </w:r>
+      <w:r>
+        <w:rPr>
+          <w:rFonts w:asciiTheme="minorHAnsi" w:hAnsiTheme="minorHAnsi"/>
+          <w:highlight w:val="yellow"/>
+        </w:rPr>
+        <w:t>urrent requirements</w:t>
+      </w:r>
+      <w:r>
+        <w:rPr>
+          <w:rFonts w:asciiTheme="minorHAnsi" w:hAnsiTheme="minorHAnsi"/>
+          <w:highlight w:val="yellow"/>
+        </w:rPr>
+        <w:t>,</w:t>
+      </w:r>
+      <w:r>
+        <w:rPr>
+          <w:rFonts w:asciiTheme="minorHAnsi" w:hAnsiTheme="minorHAnsi"/>
+          <w:highlight w:val="yellow"/>
+        </w:rPr>
+        <w:t xml:space="preserve"> </w:t>
+      </w:r>
+      <w:r>
+        <w:rPr>
+          <w:rFonts w:asciiTheme="minorHAnsi" w:hAnsiTheme="minorHAnsi"/>
+          <w:highlight w:val="yellow"/>
+        </w:rPr>
+        <w:t>clearly there is not a significant amount of data that requires storage.</w:t>
+      </w:r>
+      <w:r>
+        <w:rPr>
+          <w:rFonts w:asciiTheme="minorHAnsi" w:hAnsiTheme="minorHAnsi"/>
+        </w:rPr>
+        <w:t xml:space="preserve"> For this reason</w:t>
+      </w:r>
+      <w:r>
+        <w:rPr>
+          <w:rFonts w:asciiTheme="minorHAnsi" w:hAnsiTheme="minorHAnsi"/>
+        </w:rPr>
+        <w:t>,</w:t>
+      </w:r>
+      <w:r>
+        <w:rPr>
+          <w:rFonts w:asciiTheme="minorHAnsi" w:hAnsiTheme="minorHAnsi"/>
+        </w:rPr>
+        <w:t xml:space="preserve"> the database queries </w:t>
+      </w:r>
+      <w:r>
+        <w:rPr>
+          <w:rFonts w:asciiTheme="minorHAnsi" w:hAnsiTheme="minorHAnsi"/>
+          <w:highlight w:val="yellow"/>
+        </w:rPr>
+        <w:t>will be fast and simple</w:t>
+      </w:r>
+      <w:r>
+        <w:rPr>
+          <w:rFonts w:asciiTheme="minorHAnsi" w:hAnsiTheme="minorHAnsi"/>
+        </w:rPr>
+        <w:t>. Also, the application should not perform</w:t>
+      </w:r>
+      <w:r>
+        <w:rPr>
+          <w:rFonts w:asciiTheme="minorHAnsi" w:hAnsiTheme="minorHAnsi"/>
+        </w:rPr>
+        <w:t xml:space="preserve"> complicated tasks that </w:t>
+      </w:r>
+      <w:r>
+        <w:rPr>
+          <w:rFonts w:asciiTheme="minorHAnsi" w:hAnsiTheme="minorHAnsi"/>
+          <w:highlight w:val="yellow"/>
+        </w:rPr>
+        <w:t>require</w:t>
+      </w:r>
+      <w:r>
+        <w:rPr>
+          <w:rFonts w:asciiTheme="minorHAnsi" w:hAnsiTheme="minorHAnsi"/>
+          <w:highlight w:val="yellow"/>
+        </w:rPr>
+        <w:t xml:space="preserve"> h</w:t>
+      </w:r>
+      <w:r>
+        <w:rPr>
+          <w:rFonts w:asciiTheme="minorHAnsi" w:hAnsiTheme="minorHAnsi"/>
+        </w:rPr>
+        <w:t xml:space="preserve">eavy usage of the CPU. The challenge at hand is the </w:t>
+      </w:r>
+      <w:r>
+        <w:rPr>
+          <w:rFonts w:asciiTheme="minorHAnsi" w:hAnsiTheme="minorHAnsi"/>
+          <w:highlight w:val="yellow"/>
+        </w:rPr>
+        <w:t xml:space="preserve">hundreds </w:t>
+      </w:r>
+      <w:r>
+        <w:rPr>
+          <w:rFonts w:asciiTheme="minorHAnsi" w:hAnsiTheme="minorHAnsi"/>
+          <w:highlight w:val="yellow"/>
+        </w:rPr>
+        <w:t xml:space="preserve">of </w:t>
+      </w:r>
+      <w:r>
+        <w:rPr>
+          <w:rFonts w:asciiTheme="minorHAnsi" w:hAnsiTheme="minorHAnsi"/>
+          <w:highlight w:val="yellow"/>
+        </w:rPr>
+        <w:t xml:space="preserve">users using the application </w:t>
+      </w:r>
+      <w:r>
+        <w:rPr>
+          <w:rFonts w:asciiTheme="minorHAnsi" w:hAnsiTheme="minorHAnsi"/>
+          <w:highlight w:val="yellow"/>
+        </w:rPr>
+        <w:t>concurrently</w:t>
+      </w:r>
+      <w:r>
+        <w:rPr>
+          <w:rFonts w:asciiTheme="minorHAnsi" w:hAnsiTheme="minorHAnsi"/>
+        </w:rPr>
+        <w:t xml:space="preserve">.  </w:t>
+      </w:r>
+      <w:r>
+        <w:rPr>
+          <w:rFonts w:asciiTheme="minorHAnsi" w:hAnsiTheme="minorHAnsi"/>
+          <w:highlight w:val="yellow"/>
+        </w:rPr>
+        <w:t>Due to</w:t>
+      </w:r>
+      <w:r>
+        <w:rPr>
+          <w:rFonts w:asciiTheme="minorHAnsi" w:hAnsiTheme="minorHAnsi"/>
+          <w:highlight w:val="yellow"/>
+        </w:rPr>
+        <w:t xml:space="preserve"> the powerful hardware available</w:t>
+      </w:r>
+      <w:r>
+        <w:rPr>
+          <w:rFonts w:asciiTheme="minorHAnsi" w:hAnsiTheme="minorHAnsi"/>
+          <w:highlight w:val="yellow"/>
+        </w:rPr>
+        <w:t xml:space="preserve"> in the market, </w:t>
+      </w:r>
+      <w:r>
+        <w:rPr>
+          <w:rFonts w:asciiTheme="minorHAnsi" w:hAnsiTheme="minorHAnsi"/>
+          <w:highlight w:val="yellow"/>
+        </w:rPr>
+        <w:t xml:space="preserve">we believe that one server </w:t>
+      </w:r>
+      <w:r>
+        <w:rPr>
+          <w:rFonts w:asciiTheme="minorHAnsi" w:hAnsiTheme="minorHAnsi"/>
+          <w:highlight w:val="yellow"/>
+        </w:rPr>
+        <w:t>(Solution 3</w:t>
+      </w:r>
+      <w:r>
+        <w:rPr>
+          <w:rFonts w:asciiTheme="minorHAnsi" w:hAnsiTheme="minorHAnsi"/>
+          <w:highlight w:val="yellow"/>
+        </w:rPr>
+        <w:t>, see</w:t>
+      </w:r>
+      <w:r>
+        <w:rPr>
+          <w:rFonts w:asciiTheme="minorHAnsi" w:hAnsiTheme="minorHAnsi"/>
+          <w:highlight w:val="yellow"/>
+        </w:rPr>
+        <w:t xml:space="preserve"> Hardwa</w:t>
+      </w:r>
+      <w:r>
+        <w:rPr>
+          <w:rFonts w:asciiTheme="minorHAnsi" w:hAnsiTheme="minorHAnsi"/>
+          <w:highlight w:val="yellow"/>
+        </w:rPr>
+        <w:t>re Requirements) should suffice</w:t>
+      </w:r>
+      <w:r>
+        <w:rPr>
+          <w:rFonts w:asciiTheme="minorHAnsi" w:hAnsiTheme="minorHAnsi"/>
+        </w:rPr>
+        <w:t xml:space="preserve">. </w:t>
+      </w:r>
+      <w:r>
         <w:rPr>
           <w:rFonts w:asciiTheme="minorHAnsi" w:hAnsiTheme="minorHAnsi"/>
           <w:b/>
           <w:bCs/>
         </w:rPr>
-      </w:pPr>
-    </w:p>
-    <w:p>
-      <w:pPr>
-        <w:pStyle w:val="NormalWeb"/>
-        <w:spacing w:before="0" w:beforeAutospacing="0" w:after="0" w:afterAutospacing="0"/>
+        <w:t xml:space="preserve">See specifications </w:t>
+      </w:r>
+      <w:r>
         <w:rPr>
           <w:rFonts w:asciiTheme="minorHAnsi" w:hAnsiTheme="minorHAnsi"/>
           <w:b/>
           <w:bCs/>
-        </w:rPr>
-      </w:pPr>
-    </w:p>
-    <w:p>
-      <w:pPr>
-        <w:pStyle w:val="NormalWeb"/>
-        <w:spacing w:before="0" w:beforeAutospacing="0" w:after="0" w:afterAutospacing="0"/>
+          <w:highlight w:val="yellow"/>
+        </w:rPr>
+        <w:t>be</w:t>
+      </w:r>
+      <w:r>
         <w:rPr>
           <w:rFonts w:asciiTheme="minorHAnsi" w:hAnsiTheme="minorHAnsi"/>
           <w:b/>
           <w:bCs/>
-        </w:rPr>
-      </w:pPr>
-    </w:p>
-    <w:p>
-      <w:pPr>
-        <w:pStyle w:val="NormalWeb"/>
-        <w:spacing w:before="0" w:beforeAutospacing="0" w:after="0" w:afterAutospacing="0"/>
+          <w:highlight w:val="yellow"/>
+        </w:rPr>
+        <w:t>low</w:t>
+      </w:r>
+      <w:r>
         <w:rPr>
           <w:rFonts w:asciiTheme="minorHAnsi" w:hAnsiTheme="minorHAnsi"/>
           <w:b/>
           <w:bCs/>
         </w:rPr>
-      </w:pPr>
-    </w:p>
-    <w:p>
-      <w:pPr>
-        <w:pStyle w:val="NormalWeb"/>
-        <w:spacing w:before="0" w:beforeAutospacing="0" w:after="0" w:afterAutospacing="0"/>
+        <w:t xml:space="preserve"> (</w:t>
+      </w:r>
+      <w:r>
         <w:rPr>
           <w:rFonts w:asciiTheme="minorHAnsi" w:hAnsiTheme="minorHAnsi"/>
           <w:b/>
           <w:bCs/>
-        </w:rPr>
-      </w:pPr>
-    </w:p>
-    <w:p>
-      <w:pPr>
-        <w:pStyle w:val="NormalWeb"/>
-        <w:spacing w:before="0" w:beforeAutospacing="0" w:after="0" w:afterAutospacing="0"/>
+          <w:highlight w:val="yellow"/>
+        </w:rPr>
+        <w:t>See Appendix B</w:t>
+      </w:r>
+      <w:r>
         <w:rPr>
           <w:rFonts w:asciiTheme="minorHAnsi" w:hAnsiTheme="minorHAnsi"/>
           <w:b/>
           <w:bCs/>
         </w:rPr>
-      </w:pPr>
-    </w:p>
-    <w:p>
-      <w:pPr>
-        <w:pStyle w:val="NormalWeb"/>
-        <w:spacing w:before="0" w:beforeAutospacing="0" w:after="0" w:afterAutospacing="0"/>
-        <w:rPr>
-          <w:rFonts w:asciiTheme="minorHAnsi" w:hAnsiTheme="minorHAnsi"/>
-        </w:rPr>
-      </w:pPr>
+        <w:t xml:space="preserve"> for full description)</w:t>
+      </w:r>
       <w:r>
         <w:rPr>
           <w:rFonts w:asciiTheme="minorHAnsi" w:hAnsiTheme="minorHAnsi"/>
           <w:b/>
           <w:bCs/>
         </w:rPr>
-        <w:t>What we have got a quote for (See appendix A for full description):</w:t>
+        <w:t>:</w:t>
+      </w:r>
+    </w:p>
+    <w:p>
+      <w:pPr>
+        <w:pStyle w:val="NormalWeb"/>
+        <w:spacing w:before="0" w:beforeAutospacing="0" w:after="0" w:afterAutospacing="0"/>
+        <w:rPr>
+          <w:rFonts w:asciiTheme="minorHAnsi" w:hAnsiTheme="minorHAnsi"/>
+        </w:rPr>
+      </w:pPr>
+      <w:r>
+        <w:rPr>
+          <w:rFonts w:asciiTheme="minorHAnsi" w:hAnsiTheme="minorHAnsi"/>
+        </w:rPr>
+        <w:t> </w:t>
       </w:r>
     </w:p>
     <w:p>
@@ -7107,97 +7877,127 @@
           <w:rFonts w:asciiTheme="minorHAnsi" w:hAnsiTheme="minorHAnsi"/>
           <w:u w:val="single"/>
         </w:rPr>
-        <w:t>Database Server</w:t>
-      </w:r>
-    </w:p>
-    <w:p>
-      <w:pPr>
-        <w:pStyle w:val="NormalWeb"/>
-        <w:spacing w:before="0" w:beforeAutospacing="0" w:after="0" w:afterAutospacing="0"/>
-        <w:rPr>
-          <w:rFonts w:asciiTheme="minorHAnsi" w:hAnsiTheme="minorHAnsi"/>
-        </w:rPr>
-      </w:pPr>
-      <w:r>
-        <w:rPr>
-          <w:rFonts w:asciiTheme="minorHAnsi" w:hAnsiTheme="minorHAnsi"/>
-        </w:rPr>
-        <w:t>2x Intel Xeon E5-2620 v4 2.1GHz Processor, 8Core/16Thread ( Supports ECC)</w:t>
-      </w:r>
-    </w:p>
-    <w:p>
-      <w:pPr>
-        <w:pStyle w:val="NormalWeb"/>
-        <w:spacing w:before="0" w:beforeAutospacing="0" w:after="0" w:afterAutospacing="0"/>
-        <w:rPr>
-          <w:rFonts w:asciiTheme="minorHAnsi" w:hAnsiTheme="minorHAnsi"/>
-        </w:rPr>
-      </w:pPr>
-      <w:r>
-        <w:rPr>
-          <w:rFonts w:asciiTheme="minorHAnsi" w:hAnsiTheme="minorHAnsi"/>
-        </w:rPr>
-        <w:t>8x 16GB (128GB)of Memory RAM ( ECC Registered)</w:t>
-      </w:r>
-    </w:p>
-    <w:p>
-      <w:pPr>
-        <w:pStyle w:val="NormalWeb"/>
-        <w:spacing w:before="0" w:beforeAutospacing="0" w:after="0" w:afterAutospacing="0"/>
-        <w:rPr>
-          <w:rFonts w:asciiTheme="minorHAnsi" w:hAnsiTheme="minorHAnsi"/>
-        </w:rPr>
-      </w:pPr>
-      <w:r>
-        <w:rPr>
-          <w:rFonts w:asciiTheme="minorHAnsi" w:hAnsiTheme="minorHAnsi"/>
-        </w:rPr>
-        <w:t>Hardware RAID controller with 2GB flash backed write cache</w:t>
-      </w:r>
-    </w:p>
-    <w:p>
-      <w:pPr>
-        <w:pStyle w:val="NormalWeb"/>
-        <w:spacing w:before="0" w:beforeAutospacing="0" w:after="0" w:afterAutospacing="0"/>
-        <w:rPr>
-          <w:rFonts w:asciiTheme="minorHAnsi" w:hAnsiTheme="minorHAnsi"/>
-        </w:rPr>
-      </w:pPr>
-      <w:r>
-        <w:rPr>
-          <w:rFonts w:asciiTheme="minorHAnsi" w:hAnsiTheme="minorHAnsi"/>
-        </w:rPr>
-        <w:t>2x 150GB SSD (RAID1 – OS/Boot only – 150GB Raw usable)</w:t>
-      </w:r>
-    </w:p>
-    <w:p>
-      <w:pPr>
-        <w:pStyle w:val="NormalWeb"/>
-        <w:spacing w:before="0" w:beforeAutospacing="0" w:after="0" w:afterAutospacing="0"/>
-        <w:rPr>
-          <w:rFonts w:asciiTheme="minorHAnsi" w:hAnsiTheme="minorHAnsi"/>
-        </w:rPr>
-      </w:pPr>
-      <w:r>
-        <w:rPr>
-          <w:rFonts w:asciiTheme="minorHAnsi" w:hAnsiTheme="minorHAnsi"/>
-        </w:rPr>
-        <w:t>6x 960GB SSD (RAID10 – Database – 2.8TB Raw usable)</w:t>
-      </w:r>
-    </w:p>
-    <w:p>
-      <w:pPr>
-        <w:pStyle w:val="NormalWeb"/>
-        <w:spacing w:before="0" w:beforeAutospacing="0" w:after="0" w:afterAutospacing="0"/>
-        <w:rPr>
-          <w:rFonts w:asciiTheme="minorHAnsi" w:hAnsiTheme="minorHAnsi"/>
-        </w:rPr>
-      </w:pPr>
-      <w:r>
-        <w:rPr>
-          <w:rFonts w:asciiTheme="minorHAnsi" w:hAnsiTheme="minorHAnsi"/>
-        </w:rPr>
-        <w:t>Write workload max: 3.6TB per day</w:t>
+        <w:t>Application Server \ Database Server</w:t>
+      </w:r>
+    </w:p>
+    <w:p>
+      <w:pPr>
+        <w:pStyle w:val="NormalWeb"/>
+        <w:spacing w:before="0" w:beforeAutospacing="0" w:after="0" w:afterAutospacing="0"/>
+        <w:rPr>
+          <w:rFonts w:asciiTheme="minorHAnsi" w:hAnsiTheme="minorHAnsi"/>
+        </w:rPr>
+      </w:pPr>
+      <w:r>
+        <w:rPr>
+          <w:rFonts w:asciiTheme="minorHAnsi" w:hAnsiTheme="minorHAnsi"/>
+        </w:rPr>
+        <w:t>1x Intel Xeon E5-2620 v4 2.1GHz Processor, 8Core/16Thread (Supports ECC)</w:t>
+      </w:r>
+    </w:p>
+    <w:p>
+      <w:pPr>
+        <w:pStyle w:val="NormalWeb"/>
+        <w:spacing w:before="0" w:beforeAutospacing="0" w:after="0" w:afterAutospacing="0"/>
+        <w:rPr>
+          <w:rFonts w:asciiTheme="minorHAnsi" w:hAnsiTheme="minorHAnsi"/>
+        </w:rPr>
+      </w:pPr>
+      <w:r>
+        <w:rPr>
+          <w:rFonts w:asciiTheme="minorHAnsi" w:hAnsiTheme="minorHAnsi"/>
+        </w:rPr>
+        <w:t>4x 16GB (64GB)of Memory RAM ( ECC Registered)</w:t>
+      </w:r>
+    </w:p>
+    <w:p>
+      <w:pPr>
+        <w:pStyle w:val="NormalWeb"/>
+        <w:spacing w:before="0" w:beforeAutospacing="0" w:after="0" w:afterAutospacing="0"/>
+        <w:rPr>
+          <w:rFonts w:asciiTheme="minorHAnsi" w:hAnsiTheme="minorHAnsi"/>
+        </w:rPr>
+      </w:pPr>
+      <w:r>
+        <w:rPr>
+          <w:rFonts w:asciiTheme="minorHAnsi" w:hAnsiTheme="minorHAnsi"/>
+        </w:rPr>
+        <w:t>1x 150GB SSD (OS/Boot only – No RAID solution provided)</w:t>
+      </w:r>
+    </w:p>
+    <w:p>
+      <w:pPr>
+        <w:pStyle w:val="NormalWeb"/>
+        <w:spacing w:before="0" w:beforeAutospacing="0" w:after="0" w:afterAutospacing="0"/>
+        <w:rPr>
+          <w:rFonts w:asciiTheme="minorHAnsi" w:hAnsiTheme="minorHAnsi"/>
+        </w:rPr>
+      </w:pPr>
+      <w:r>
+        <w:rPr>
+          <w:rFonts w:asciiTheme="minorHAnsi" w:hAnsiTheme="minorHAnsi"/>
+        </w:rPr>
+        <w:t>2x 960GB SSD (RAID1 – 960GB Raw usable)</w:t>
+      </w:r>
+    </w:p>
+    <w:p>
+      <w:pPr>
+        <w:pStyle w:val="NormalWeb"/>
+        <w:spacing w:before="0" w:beforeAutospacing="0" w:after="0" w:afterAutospacing="0"/>
+        <w:rPr>
+          <w:rFonts w:asciiTheme="minorHAnsi" w:hAnsiTheme="minorHAnsi"/>
+        </w:rPr>
+      </w:pPr>
+      <w:r>
+        <w:rPr>
+          <w:rFonts w:asciiTheme="minorHAnsi" w:hAnsiTheme="minorHAnsi"/>
+        </w:rPr>
+        <w:t xml:space="preserve">(excluded) </w:t>
+      </w:r>
+      <w:r>
+        <w:rPr>
+          <w:rFonts w:asciiTheme="minorHAnsi" w:hAnsiTheme="minorHAnsi"/>
+          <w:strike/>
+        </w:rPr>
+        <w:t xml:space="preserve">Hardware RAID controller with 2GB flash backed write cache </w:t>
+      </w:r>
+    </w:p>
+    <w:p>
+      <w:pPr>
+        <w:pStyle w:val="NormalWeb"/>
+        <w:spacing w:before="0" w:beforeAutospacing="0" w:after="0" w:afterAutospacing="0"/>
+        <w:rPr>
+          <w:rFonts w:asciiTheme="minorHAnsi" w:hAnsiTheme="minorHAnsi"/>
+        </w:rPr>
+      </w:pPr>
+      <w:r>
+        <w:rPr>
+          <w:rFonts w:asciiTheme="minorHAnsi" w:hAnsiTheme="minorHAnsi"/>
+        </w:rPr>
+        <w:t>(Exchanged)</w:t>
+      </w:r>
+      <w:r>
+        <w:rPr>
+          <w:rFonts w:asciiTheme="minorHAnsi" w:hAnsiTheme="minorHAnsi"/>
+          <w:strike/>
+        </w:rPr>
+        <w:t xml:space="preserve"> </w:t>
+      </w:r>
+      <w:proofErr w:type="spellStart"/>
+      <w:r>
+        <w:rPr>
+          <w:rFonts w:asciiTheme="minorHAnsi" w:hAnsiTheme="minorHAnsi"/>
+          <w:strike/>
+        </w:rPr>
+        <w:t>Supermicro</w:t>
+      </w:r>
+      <w:proofErr w:type="spellEnd"/>
+      <w:r>
+        <w:rPr>
+          <w:rFonts w:asciiTheme="minorHAnsi" w:hAnsiTheme="minorHAnsi"/>
+          <w:strike/>
+        </w:rPr>
+        <w:t xml:space="preserve"> 1028R-WC1RT Barebone</w:t>
       </w:r>
     </w:p>
     <w:p>
@@ -7226,456 +8026,66 @@
       <w:r>
         <w:rPr>
           <w:rFonts w:asciiTheme="minorHAnsi" w:hAnsiTheme="minorHAnsi"/>
-          <w:u w:val="single"/>
-        </w:rPr>
-        <w:t>Reverse Proxy Server</w:t>
-      </w:r>
-    </w:p>
-    <w:p>
-      <w:pPr>
-        <w:pStyle w:val="NormalWeb"/>
-        <w:spacing w:before="0" w:beforeAutospacing="0" w:after="0" w:afterAutospacing="0"/>
-        <w:rPr>
-          <w:rFonts w:asciiTheme="minorHAnsi" w:hAnsiTheme="minorHAnsi"/>
-        </w:rPr>
-      </w:pPr>
-      <w:r>
-        <w:rPr>
-          <w:rFonts w:asciiTheme="minorHAnsi" w:hAnsiTheme="minorHAnsi"/>
-        </w:rPr>
-        <w:t>2x Intel Xeon E5-2620 v4 2.1GHz Processor, 8Core/16Thread ( Supports ECC)</w:t>
-      </w:r>
-    </w:p>
-    <w:p>
-      <w:pPr>
-        <w:pStyle w:val="NormalWeb"/>
-        <w:spacing w:before="0" w:beforeAutospacing="0" w:after="0" w:afterAutospacing="0"/>
-        <w:rPr>
-          <w:rFonts w:asciiTheme="minorHAnsi" w:hAnsiTheme="minorHAnsi"/>
-        </w:rPr>
-      </w:pPr>
-      <w:r>
-        <w:rPr>
-          <w:rFonts w:asciiTheme="minorHAnsi" w:hAnsiTheme="minorHAnsi"/>
-        </w:rPr>
-        <w:t>8x 16GB (128GB)of Memory RAM ( ECC Registered)</w:t>
-      </w:r>
-    </w:p>
-    <w:p>
-      <w:pPr>
-        <w:pStyle w:val="NormalWeb"/>
-        <w:spacing w:before="0" w:beforeAutospacing="0" w:after="0" w:afterAutospacing="0"/>
-        <w:rPr>
-          <w:rFonts w:asciiTheme="minorHAnsi" w:hAnsiTheme="minorHAnsi"/>
-        </w:rPr>
-      </w:pPr>
-      <w:r>
-        <w:rPr>
-          <w:rFonts w:asciiTheme="minorHAnsi" w:hAnsiTheme="minorHAnsi"/>
-        </w:rPr>
-        <w:t>Hardware RAID controller with 2GB flash backed write cache</w:t>
-      </w:r>
-    </w:p>
-    <w:p>
-      <w:pPr>
-        <w:pStyle w:val="NormalWeb"/>
-        <w:spacing w:before="0" w:beforeAutospacing="0" w:after="0" w:afterAutospacing="0"/>
-        <w:rPr>
-          <w:rFonts w:asciiTheme="minorHAnsi" w:hAnsiTheme="minorHAnsi"/>
-        </w:rPr>
-      </w:pPr>
-      <w:r>
-        <w:rPr>
-          <w:rFonts w:asciiTheme="minorHAnsi" w:hAnsiTheme="minorHAnsi"/>
-        </w:rPr>
-        <w:t>2x 150GB SSD (RAID1 – OS/Boot only – 150GB Raw usable)</w:t>
-      </w:r>
-    </w:p>
-    <w:p>
-      <w:pPr>
-        <w:pStyle w:val="NormalWeb"/>
-        <w:spacing w:before="0" w:beforeAutospacing="0" w:after="0" w:afterAutospacing="0"/>
-        <w:rPr>
-          <w:rFonts w:asciiTheme="minorHAnsi" w:hAnsiTheme="minorHAnsi"/>
-        </w:rPr>
-      </w:pPr>
-      <w:r>
-        <w:rPr>
-          <w:rFonts w:asciiTheme="minorHAnsi" w:hAnsiTheme="minorHAnsi"/>
-        </w:rPr>
-        <w:t>6x 480GB SSD (RAID10 – Hot Data – 1.4TB Raw usable)</w:t>
-      </w:r>
-    </w:p>
-    <w:p>
-      <w:pPr>
-        <w:pStyle w:val="NormalWeb"/>
-        <w:spacing w:before="0" w:beforeAutospacing="0" w:after="0" w:afterAutospacing="0"/>
-        <w:rPr>
-          <w:rFonts w:asciiTheme="minorHAnsi" w:hAnsiTheme="minorHAnsi"/>
-        </w:rPr>
-      </w:pPr>
-      <w:r>
-        <w:rPr>
-          <w:rFonts w:asciiTheme="minorHAnsi" w:hAnsiTheme="minorHAnsi"/>
-        </w:rPr>
-        <w:t>Write workload max: 1.8TB per day</w:t>
-      </w:r>
-    </w:p>
-    <w:p>
-      <w:pPr>
-        <w:pStyle w:val="NormalWeb"/>
-        <w:spacing w:before="0" w:beforeAutospacing="0" w:after="0" w:afterAutospacing="0"/>
-        <w:rPr>
-          <w:rFonts w:asciiTheme="minorHAnsi" w:hAnsiTheme="minorHAnsi"/>
-        </w:rPr>
-      </w:pPr>
-      <w:r>
-        <w:rPr>
-          <w:rFonts w:asciiTheme="minorHAnsi" w:hAnsiTheme="minorHAnsi"/>
-        </w:rPr>
-        <w:t> </w:t>
-      </w:r>
-    </w:p>
-    <w:p>
-      <w:pPr>
-        <w:pStyle w:val="NormalWeb"/>
-        <w:spacing w:before="0" w:beforeAutospacing="0" w:after="0" w:afterAutospacing="0"/>
-        <w:rPr>
-          <w:rFonts w:asciiTheme="minorHAnsi" w:hAnsiTheme="minorHAnsi"/>
-        </w:rPr>
-      </w:pPr>
-      <w:r>
-        <w:rPr>
-          <w:rFonts w:asciiTheme="minorHAnsi" w:hAnsiTheme="minorHAnsi"/>
-          <w:u w:val="single"/>
-        </w:rPr>
-        <w:t>Application Server</w:t>
-      </w:r>
-    </w:p>
-    <w:p>
-      <w:pPr>
-        <w:pStyle w:val="NormalWeb"/>
-        <w:spacing w:before="0" w:beforeAutospacing="0" w:after="0" w:afterAutospacing="0"/>
-        <w:rPr>
-          <w:rFonts w:asciiTheme="minorHAnsi" w:hAnsiTheme="minorHAnsi"/>
-        </w:rPr>
-      </w:pPr>
-      <w:r>
-        <w:rPr>
-          <w:rFonts w:asciiTheme="minorHAnsi" w:hAnsiTheme="minorHAnsi"/>
-        </w:rPr>
-        <w:t>2x Intel Xeon E5-2620 v4 2.1GHz Processor, 8Core/16Thread ( Supports ECC)</w:t>
-      </w:r>
-    </w:p>
-    <w:p>
-      <w:pPr>
-        <w:pStyle w:val="NormalWeb"/>
-        <w:spacing w:before="0" w:beforeAutospacing="0" w:after="0" w:afterAutospacing="0"/>
-        <w:rPr>
-          <w:rFonts w:asciiTheme="minorHAnsi" w:hAnsiTheme="minorHAnsi"/>
-        </w:rPr>
-      </w:pPr>
-      <w:r>
-        <w:rPr>
-          <w:rFonts w:asciiTheme="minorHAnsi" w:hAnsiTheme="minorHAnsi"/>
-        </w:rPr>
-        <w:t>8x 16GB (128GB)of Memory RAM ( ECC Registered)</w:t>
-      </w:r>
-    </w:p>
-    <w:p>
-      <w:pPr>
-        <w:pStyle w:val="NormalWeb"/>
-        <w:spacing w:before="0" w:beforeAutospacing="0" w:after="0" w:afterAutospacing="0"/>
-        <w:rPr>
-          <w:rFonts w:asciiTheme="minorHAnsi" w:hAnsiTheme="minorHAnsi"/>
-        </w:rPr>
-      </w:pPr>
-      <w:r>
-        <w:rPr>
-          <w:rFonts w:asciiTheme="minorHAnsi" w:hAnsiTheme="minorHAnsi"/>
-        </w:rPr>
-        <w:t>Hardware RAID controller with 2GB flash backed write cache</w:t>
-      </w:r>
-    </w:p>
-    <w:p>
-      <w:pPr>
-        <w:pStyle w:val="NormalWeb"/>
-        <w:spacing w:before="0" w:beforeAutospacing="0" w:after="0" w:afterAutospacing="0"/>
-        <w:rPr>
-          <w:rFonts w:asciiTheme="minorHAnsi" w:hAnsiTheme="minorHAnsi"/>
-        </w:rPr>
-      </w:pPr>
-      <w:r>
-        <w:rPr>
-          <w:rFonts w:asciiTheme="minorHAnsi" w:hAnsiTheme="minorHAnsi"/>
-        </w:rPr>
-        <w:t>2x 150GB SSD (RAID1 – OS/Boot only – 150GB Raw usable)</w:t>
-      </w:r>
-    </w:p>
-    <w:p>
-      <w:pPr>
-        <w:pStyle w:val="NormalWeb"/>
-        <w:spacing w:before="0" w:beforeAutospacing="0" w:after="0" w:afterAutospacing="0"/>
-        <w:rPr>
-          <w:rFonts w:asciiTheme="minorHAnsi" w:hAnsiTheme="minorHAnsi"/>
-        </w:rPr>
-      </w:pPr>
-      <w:r>
-        <w:rPr>
-          <w:rFonts w:asciiTheme="minorHAnsi" w:hAnsiTheme="minorHAnsi"/>
-        </w:rPr>
-        <w:t>6x 480GB SSD (RAID10 – Hot Data – 1.4TB Raw usable)</w:t>
-      </w:r>
-    </w:p>
-    <w:p>
-      <w:pPr>
-        <w:pStyle w:val="NormalWeb"/>
-        <w:spacing w:before="0" w:beforeAutospacing="0" w:after="0" w:afterAutospacing="0"/>
-        <w:rPr>
-          <w:rFonts w:asciiTheme="minorHAnsi" w:hAnsiTheme="minorHAnsi"/>
-        </w:rPr>
-      </w:pPr>
-      <w:r>
-        <w:rPr>
-          <w:rFonts w:asciiTheme="minorHAnsi" w:hAnsiTheme="minorHAnsi"/>
-        </w:rPr>
-        <w:t>Write workload max: 1.8TB per day</w:t>
-      </w:r>
-    </w:p>
-    <w:p>
-      <w:pPr>
-        <w:pStyle w:val="NormalWeb"/>
-        <w:spacing w:before="0" w:beforeAutospacing="0" w:after="0" w:afterAutospacing="0"/>
-        <w:rPr>
-          <w:rFonts w:asciiTheme="minorHAnsi" w:hAnsiTheme="minorHAnsi"/>
-        </w:rPr>
-      </w:pPr>
-      <w:r>
-        <w:rPr>
-          <w:rFonts w:asciiTheme="minorHAnsi" w:hAnsiTheme="minorHAnsi"/>
-        </w:rPr>
-        <w:t> </w:t>
-      </w:r>
-    </w:p>
-    <w:p>
-      <w:pPr>
-        <w:pStyle w:val="NormalWeb"/>
-        <w:spacing w:before="0" w:beforeAutospacing="0" w:after="0" w:afterAutospacing="0"/>
-        <w:rPr>
-          <w:rFonts w:asciiTheme="minorHAnsi" w:hAnsiTheme="minorHAnsi"/>
-        </w:rPr>
-      </w:pPr>
-      <w:r>
-        <w:rPr>
-          <w:rFonts w:asciiTheme="minorHAnsi" w:hAnsiTheme="minorHAnsi"/>
-        </w:rPr>
-        <w:t>We believe that the specifications of the servers quoted for are more than sufficient to satisfy the requirements</w:t>
-      </w:r>
-      <w:r>
-        <w:rPr>
-          <w:rFonts w:asciiTheme="minorHAnsi" w:hAnsiTheme="minorHAnsi"/>
-        </w:rPr>
-        <w:t xml:space="preserve">, </w:t>
-      </w:r>
-      <w:r>
-        <w:rPr>
-          <w:rFonts w:asciiTheme="minorHAnsi" w:hAnsiTheme="minorHAnsi"/>
-          <w:highlight w:val="yellow"/>
-        </w:rPr>
-        <w:t>whilst also providing</w:t>
-      </w:r>
-      <w:r>
-        <w:rPr>
-          <w:rFonts w:asciiTheme="minorHAnsi" w:hAnsiTheme="minorHAnsi"/>
-          <w:highlight w:val="yellow"/>
-        </w:rPr>
-        <w:t xml:space="preserve"> scalability</w:t>
-      </w:r>
-      <w:r>
-        <w:rPr>
-          <w:rFonts w:asciiTheme="minorHAnsi" w:hAnsiTheme="minorHAnsi"/>
-        </w:rPr>
-        <w:t xml:space="preserve"> in the future. However, due to the frequency of the MATHEX competitions, we recommend to purchase only hardware that will be used. </w:t>
-      </w:r>
-    </w:p>
-    <w:p>
-      <w:pPr>
-        <w:pStyle w:val="NormalWeb"/>
-        <w:spacing w:before="0" w:beforeAutospacing="0" w:after="0" w:afterAutospacing="0"/>
-        <w:rPr>
-          <w:rFonts w:asciiTheme="minorHAnsi" w:hAnsiTheme="minorHAnsi"/>
-        </w:rPr>
-      </w:pPr>
-      <w:r>
-        <w:rPr>
-          <w:rFonts w:asciiTheme="minorHAnsi" w:hAnsiTheme="minorHAnsi"/>
-        </w:rPr>
-        <w:t> </w:t>
-      </w:r>
-    </w:p>
-    <w:p>
-      <w:pPr>
-        <w:pStyle w:val="NormalWeb"/>
-        <w:spacing w:before="0" w:beforeAutospacing="0" w:after="0" w:afterAutospacing="0"/>
-        <w:rPr>
-          <w:rFonts w:asciiTheme="minorHAnsi" w:hAnsiTheme="minorHAnsi"/>
-        </w:rPr>
-      </w:pPr>
-      <w:r>
-        <w:rPr>
-          <w:rFonts w:asciiTheme="minorHAnsi" w:hAnsiTheme="minorHAnsi"/>
-        </w:rPr>
-        <w:t xml:space="preserve"> </w:t>
-      </w:r>
-      <w:r>
-        <w:rPr>
-          <w:rFonts w:asciiTheme="minorHAnsi" w:hAnsiTheme="minorHAnsi"/>
-          <w:i/>
-          <w:iCs/>
-        </w:rPr>
-        <w:t>Why are the specifications so high?</w:t>
-      </w:r>
-      <w:r>
-        <w:rPr>
-          <w:rFonts w:asciiTheme="minorHAnsi" w:hAnsiTheme="minorHAnsi"/>
-        </w:rPr>
-        <w:t xml:space="preserve"> The same requirements listed at "Hardware requirements" section and the recommendation provided above were used to inquiry for a quote</w:t>
-      </w:r>
-      <w:r>
-        <w:rPr>
-          <w:rFonts w:asciiTheme="minorHAnsi" w:hAnsiTheme="minorHAnsi"/>
-          <w:highlight w:val="yellow"/>
-        </w:rPr>
-        <w:t xml:space="preserve">. </w:t>
-      </w:r>
-      <w:r>
-        <w:rPr>
-          <w:rFonts w:asciiTheme="minorHAnsi" w:hAnsiTheme="minorHAnsi"/>
-          <w:highlight w:val="yellow"/>
-        </w:rPr>
-        <w:t>Our retail contact</w:t>
-      </w:r>
-      <w:r>
-        <w:rPr>
-          <w:rFonts w:asciiTheme="minorHAnsi" w:hAnsiTheme="minorHAnsi"/>
-          <w:highlight w:val="yellow"/>
-        </w:rPr>
-        <w:t xml:space="preserve"> assumed </w:t>
-      </w:r>
-      <w:r>
-        <w:rPr>
-          <w:rFonts w:asciiTheme="minorHAnsi" w:hAnsiTheme="minorHAnsi"/>
-          <w:highlight w:val="yellow"/>
-        </w:rPr>
-        <w:t xml:space="preserve">that </w:t>
-      </w:r>
-      <w:r>
-        <w:rPr>
-          <w:rFonts w:asciiTheme="minorHAnsi" w:hAnsiTheme="minorHAnsi"/>
-          <w:highlight w:val="yellow"/>
-        </w:rPr>
-        <w:t>this is an enterprise</w:t>
-      </w:r>
-      <w:r>
-        <w:rPr>
-          <w:rFonts w:asciiTheme="minorHAnsi" w:hAnsiTheme="minorHAnsi"/>
-          <w:highlight w:val="yellow"/>
-        </w:rPr>
-        <w:t>-scale</w:t>
-      </w:r>
-      <w:r>
-        <w:rPr>
-          <w:rFonts w:asciiTheme="minorHAnsi" w:hAnsiTheme="minorHAnsi"/>
-        </w:rPr>
-        <w:t xml:space="preserve"> application, inferring that</w:t>
-      </w:r>
-      <w:r>
-        <w:rPr>
-          <w:rFonts w:asciiTheme="minorHAnsi" w:hAnsiTheme="minorHAnsi"/>
-        </w:rPr>
-        <w:t xml:space="preserve"> the servers </w:t>
-      </w:r>
-      <w:r>
-        <w:rPr>
-          <w:rFonts w:asciiTheme="minorHAnsi" w:hAnsiTheme="minorHAnsi"/>
-          <w:highlight w:val="yellow"/>
-        </w:rPr>
-        <w:t xml:space="preserve">will be </w:t>
-      </w:r>
-      <w:r>
-        <w:rPr>
-          <w:rFonts w:asciiTheme="minorHAnsi" w:hAnsiTheme="minorHAnsi"/>
-          <w:highlight w:val="yellow"/>
-        </w:rPr>
-        <w:t>running continuously</w:t>
-      </w:r>
-      <w:r>
-        <w:rPr>
-          <w:rFonts w:asciiTheme="minorHAnsi" w:hAnsiTheme="minorHAnsi"/>
-          <w:highlight w:val="yellow"/>
-        </w:rPr>
-        <w:t xml:space="preserve"> with a constant </w:t>
-      </w:r>
-      <w:r>
-        <w:rPr>
-          <w:rFonts w:asciiTheme="minorHAnsi" w:hAnsiTheme="minorHAnsi"/>
-          <w:highlight w:val="yellow"/>
-        </w:rPr>
-        <w:t>500 users</w:t>
-      </w:r>
-      <w:r>
-        <w:rPr>
-          <w:rFonts w:asciiTheme="minorHAnsi" w:hAnsiTheme="minorHAnsi"/>
-          <w:highlight w:val="yellow"/>
-        </w:rPr>
-        <w:t xml:space="preserve"> or more</w:t>
-      </w:r>
-      <w:r>
-        <w:rPr>
-          <w:rFonts w:asciiTheme="minorHAnsi" w:hAnsiTheme="minorHAnsi"/>
-        </w:rPr>
-        <w:t>. Therefore, the amount of storage memory is significantl</w:t>
-      </w:r>
-      <w:r>
-        <w:rPr>
-          <w:rFonts w:asciiTheme="minorHAnsi" w:hAnsiTheme="minorHAnsi"/>
-        </w:rPr>
-        <w:t xml:space="preserve">y high, it </w:t>
-      </w:r>
-      <w:r>
-        <w:rPr>
-          <w:rFonts w:asciiTheme="minorHAnsi" w:hAnsiTheme="minorHAnsi"/>
-          <w:highlight w:val="yellow"/>
-        </w:rPr>
-        <w:t xml:space="preserve">uses 2 processors </w:t>
-      </w:r>
-      <w:r>
-        <w:rPr>
-          <w:rFonts w:asciiTheme="minorHAnsi" w:hAnsiTheme="minorHAnsi"/>
-          <w:highlight w:val="yellow"/>
-        </w:rPr>
-        <w:t>and the memory</w:t>
-      </w:r>
-      <w:r>
-        <w:rPr>
-          <w:rFonts w:asciiTheme="minorHAnsi" w:hAnsiTheme="minorHAnsi"/>
-        </w:rPr>
-        <w:t xml:space="preserve"> matches the recommendations. </w:t>
-      </w:r>
-    </w:p>
-    <w:p>
-      <w:pPr>
-        <w:pStyle w:val="NormalWeb"/>
-        <w:spacing w:before="0" w:beforeAutospacing="0" w:after="0" w:afterAutospacing="0"/>
-        <w:rPr>
-          <w:rFonts w:asciiTheme="minorHAnsi" w:hAnsiTheme="minorHAnsi"/>
-        </w:rPr>
-      </w:pPr>
-      <w:r>
-        <w:rPr>
-          <w:rFonts w:asciiTheme="minorHAnsi" w:hAnsiTheme="minorHAnsi"/>
-        </w:rPr>
-        <w:t> </w:t>
+        </w:rPr>
+        <w:t xml:space="preserve">In this estimation we have replaced the barebone as only 1x </w:t>
+      </w:r>
+      <w:proofErr w:type="spellStart"/>
+      <w:r>
+        <w:rPr>
+          <w:rFonts w:asciiTheme="minorHAnsi" w:hAnsiTheme="minorHAnsi"/>
+        </w:rPr>
+        <w:t>Cpu</w:t>
+      </w:r>
+      <w:proofErr w:type="spellEnd"/>
+      <w:r>
+        <w:rPr>
+          <w:rFonts w:asciiTheme="minorHAnsi" w:hAnsiTheme="minorHAnsi"/>
+        </w:rPr>
+        <w:t xml:space="preserve"> is needed, note there are 4x extra slots in case more memory is needed. Also, excluded </w:t>
+      </w:r>
+      <w:proofErr w:type="spellStart"/>
+      <w:r>
+        <w:rPr>
+          <w:rFonts w:asciiTheme="minorHAnsi" w:hAnsiTheme="minorHAnsi"/>
+        </w:rPr>
+        <w:t>CacheVault</w:t>
+      </w:r>
+      <w:proofErr w:type="spellEnd"/>
+      <w:r>
+        <w:rPr>
+          <w:rFonts w:asciiTheme="minorHAnsi" w:hAnsiTheme="minorHAnsi"/>
+        </w:rPr>
+        <w:t xml:space="preserve"> Supercapacitor as its extra protection is not necessary at this point.</w:t>
+      </w:r>
+    </w:p>
+    <w:p>
+      <w:pPr>
+        <w:pStyle w:val="NormalWeb"/>
+        <w:spacing w:before="0" w:beforeAutospacing="0" w:after="0" w:afterAutospacing="0"/>
+        <w:rPr>
+          <w:rFonts w:asciiTheme="minorHAnsi" w:hAnsiTheme="minorHAnsi"/>
+        </w:rPr>
+      </w:pPr>
+      <w:r>
+        <w:rPr>
+          <w:rFonts w:asciiTheme="minorHAnsi" w:hAnsiTheme="minorHAnsi"/>
+        </w:rPr>
+        <w:t>Using this estimation, extra servers could be purchased to  comply with the other solutions highlighted previously at "Hardware requirements". If this is the case, the specification above can be manipulated to reduce costs and better adjust to needs.</w:t>
+      </w:r>
+    </w:p>
+    <w:p>
+      <w:pPr>
+        <w:pStyle w:val="NormalWeb"/>
+        <w:spacing w:before="0" w:beforeAutospacing="0" w:after="0" w:afterAutospacing="0"/>
+        <w:rPr>
+          <w:rFonts w:asciiTheme="minorHAnsi" w:hAnsiTheme="minorHAnsi"/>
+        </w:rPr>
+      </w:pPr>
+      <w:r>
+        <w:rPr>
+          <w:rFonts w:asciiTheme="minorHAnsi" w:hAnsiTheme="minorHAnsi"/>
+        </w:rPr>
+        <w:t>  </w:t>
       </w:r>
     </w:p>
     <w:p>
@@ -7692,548 +8102,6 @@
           <w:b/>
           <w:bCs/>
         </w:rPr>
-        <w:t>What we think will be necessary:</w:t>
-      </w:r>
-    </w:p>
-    <w:p>
-      <w:pPr>
-        <w:pStyle w:val="NormalWeb"/>
-        <w:spacing w:before="0" w:beforeAutospacing="0" w:after="0" w:afterAutospacing="0"/>
-        <w:rPr>
-          <w:rFonts w:asciiTheme="minorHAnsi" w:hAnsiTheme="minorHAnsi"/>
-        </w:rPr>
-      </w:pPr>
-      <w:r>
-        <w:rPr>
-          <w:rFonts w:asciiTheme="minorHAnsi" w:hAnsiTheme="minorHAnsi"/>
-        </w:rPr>
-        <w:t> </w:t>
-      </w:r>
-    </w:p>
-    <w:p>
-      <w:pPr>
-        <w:pStyle w:val="NormalWeb"/>
-        <w:spacing w:before="0" w:beforeAutospacing="0" w:after="0" w:afterAutospacing="0"/>
-        <w:rPr>
-          <w:rFonts w:asciiTheme="minorHAnsi" w:hAnsiTheme="minorHAnsi"/>
-        </w:rPr>
-      </w:pPr>
-      <w:r>
-        <w:rPr>
-          <w:rFonts w:asciiTheme="minorHAnsi" w:hAnsiTheme="minorHAnsi"/>
-        </w:rPr>
-        <w:t>When assessing the c</w:t>
-      </w:r>
-      <w:r>
-        <w:rPr>
-          <w:rFonts w:asciiTheme="minorHAnsi" w:hAnsiTheme="minorHAnsi"/>
-          <w:highlight w:val="yellow"/>
-        </w:rPr>
-        <w:t>urrent requirements</w:t>
-      </w:r>
-      <w:r>
-        <w:rPr>
-          <w:rFonts w:asciiTheme="minorHAnsi" w:hAnsiTheme="minorHAnsi"/>
-          <w:highlight w:val="yellow"/>
-        </w:rPr>
-        <w:t>,</w:t>
-      </w:r>
-      <w:r>
-        <w:rPr>
-          <w:rFonts w:asciiTheme="minorHAnsi" w:hAnsiTheme="minorHAnsi"/>
-          <w:highlight w:val="yellow"/>
-        </w:rPr>
-        <w:t xml:space="preserve"> </w:t>
-      </w:r>
-      <w:r>
-        <w:rPr>
-          <w:rFonts w:asciiTheme="minorHAnsi" w:hAnsiTheme="minorHAnsi"/>
-          <w:highlight w:val="yellow"/>
-        </w:rPr>
-        <w:t>clearly there is not a significant amount of data that requires storage.</w:t>
-      </w:r>
-      <w:r>
-        <w:rPr>
-          <w:rFonts w:asciiTheme="minorHAnsi" w:hAnsiTheme="minorHAnsi"/>
-        </w:rPr>
-        <w:t xml:space="preserve"> For this reason</w:t>
-      </w:r>
-      <w:r>
-        <w:rPr>
-          <w:rFonts w:asciiTheme="minorHAnsi" w:hAnsiTheme="minorHAnsi"/>
-        </w:rPr>
-        <w:t>,</w:t>
-      </w:r>
-      <w:r>
-        <w:rPr>
-          <w:rFonts w:asciiTheme="minorHAnsi" w:hAnsiTheme="minorHAnsi"/>
-        </w:rPr>
-        <w:t xml:space="preserve"> the database queries </w:t>
-      </w:r>
-      <w:r>
-        <w:rPr>
-          <w:rFonts w:asciiTheme="minorHAnsi" w:hAnsiTheme="minorHAnsi"/>
-          <w:highlight w:val="yellow"/>
-        </w:rPr>
-        <w:t>will be fast and simple</w:t>
-      </w:r>
-      <w:r>
-        <w:rPr>
-          <w:rFonts w:asciiTheme="minorHAnsi" w:hAnsiTheme="minorHAnsi"/>
-        </w:rPr>
-        <w:t>. Also, the application should not perform</w:t>
-      </w:r>
-      <w:r>
-        <w:rPr>
-          <w:rFonts w:asciiTheme="minorHAnsi" w:hAnsiTheme="minorHAnsi"/>
-        </w:rPr>
-        <w:t xml:space="preserve"> complicated tasks that </w:t>
-      </w:r>
-      <w:r>
-        <w:rPr>
-          <w:rFonts w:asciiTheme="minorHAnsi" w:hAnsiTheme="minorHAnsi"/>
-          <w:highlight w:val="yellow"/>
-        </w:rPr>
-        <w:t>require</w:t>
-      </w:r>
-      <w:r>
-        <w:rPr>
-          <w:rFonts w:asciiTheme="minorHAnsi" w:hAnsiTheme="minorHAnsi"/>
-          <w:highlight w:val="yellow"/>
-        </w:rPr>
-        <w:t xml:space="preserve"> h</w:t>
-      </w:r>
-      <w:r>
-        <w:rPr>
-          <w:rFonts w:asciiTheme="minorHAnsi" w:hAnsiTheme="minorHAnsi"/>
-        </w:rPr>
-        <w:t xml:space="preserve">eavy usage of the CPU. The challenge at hand is the </w:t>
-      </w:r>
-      <w:r>
-        <w:rPr>
-          <w:rFonts w:asciiTheme="minorHAnsi" w:hAnsiTheme="minorHAnsi"/>
-          <w:highlight w:val="yellow"/>
-        </w:rPr>
-        <w:t xml:space="preserve">hundreds </w:t>
-      </w:r>
-      <w:r>
-        <w:rPr>
-          <w:rFonts w:asciiTheme="minorHAnsi" w:hAnsiTheme="minorHAnsi"/>
-          <w:highlight w:val="yellow"/>
-        </w:rPr>
-        <w:t xml:space="preserve">of </w:t>
-      </w:r>
-      <w:r>
-        <w:rPr>
-          <w:rFonts w:asciiTheme="minorHAnsi" w:hAnsiTheme="minorHAnsi"/>
-          <w:highlight w:val="yellow"/>
-        </w:rPr>
-        <w:t xml:space="preserve">users using the application </w:t>
-      </w:r>
-      <w:r>
-        <w:rPr>
-          <w:rFonts w:asciiTheme="minorHAnsi" w:hAnsiTheme="minorHAnsi"/>
-          <w:highlight w:val="yellow"/>
-        </w:rPr>
-        <w:t>concurrently</w:t>
-      </w:r>
-      <w:r>
-        <w:rPr>
-          <w:rFonts w:asciiTheme="minorHAnsi" w:hAnsiTheme="minorHAnsi"/>
-        </w:rPr>
-        <w:t xml:space="preserve">.  </w:t>
-      </w:r>
-      <w:r>
-        <w:rPr>
-          <w:rFonts w:asciiTheme="minorHAnsi" w:hAnsiTheme="minorHAnsi"/>
-          <w:highlight w:val="yellow"/>
-        </w:rPr>
-        <w:t>Due to</w:t>
-      </w:r>
-      <w:r>
-        <w:rPr>
-          <w:rFonts w:asciiTheme="minorHAnsi" w:hAnsiTheme="minorHAnsi"/>
-          <w:highlight w:val="yellow"/>
-        </w:rPr>
-        <w:t xml:space="preserve"> the powerful hardware available</w:t>
-      </w:r>
-      <w:r>
-        <w:rPr>
-          <w:rFonts w:asciiTheme="minorHAnsi" w:hAnsiTheme="minorHAnsi"/>
-          <w:highlight w:val="yellow"/>
-        </w:rPr>
-        <w:t xml:space="preserve"> in the market, </w:t>
-      </w:r>
-      <w:r>
-        <w:rPr>
-          <w:rFonts w:asciiTheme="minorHAnsi" w:hAnsiTheme="minorHAnsi"/>
-          <w:highlight w:val="yellow"/>
-        </w:rPr>
-        <w:t xml:space="preserve">we believe that one server </w:t>
-      </w:r>
-      <w:r>
-        <w:rPr>
-          <w:rFonts w:asciiTheme="minorHAnsi" w:hAnsiTheme="minorHAnsi"/>
-          <w:highlight w:val="yellow"/>
-        </w:rPr>
-        <w:t>(Solution 3</w:t>
-      </w:r>
-      <w:r>
-        <w:rPr>
-          <w:rFonts w:asciiTheme="minorHAnsi" w:hAnsiTheme="minorHAnsi"/>
-          <w:highlight w:val="yellow"/>
-        </w:rPr>
-        <w:t>, see</w:t>
-      </w:r>
-      <w:r>
-        <w:rPr>
-          <w:rFonts w:asciiTheme="minorHAnsi" w:hAnsiTheme="minorHAnsi"/>
-          <w:highlight w:val="yellow"/>
-        </w:rPr>
-        <w:t xml:space="preserve"> Hardwa</w:t>
-      </w:r>
-      <w:r>
-        <w:rPr>
-          <w:rFonts w:asciiTheme="minorHAnsi" w:hAnsiTheme="minorHAnsi"/>
-          <w:highlight w:val="yellow"/>
-        </w:rPr>
-        <w:t>re Requirements) should suffice</w:t>
-      </w:r>
-      <w:r>
-        <w:rPr>
-          <w:rFonts w:asciiTheme="minorHAnsi" w:hAnsiTheme="minorHAnsi"/>
-        </w:rPr>
-        <w:t xml:space="preserve">. </w:t>
-      </w:r>
-      <w:r>
-        <w:rPr>
-          <w:rFonts w:asciiTheme="minorHAnsi" w:hAnsiTheme="minorHAnsi"/>
-          <w:b/>
-          <w:bCs/>
-        </w:rPr>
-        <w:t xml:space="preserve">See specifications </w:t>
-      </w:r>
-      <w:r>
-        <w:rPr>
-          <w:rFonts w:asciiTheme="minorHAnsi" w:hAnsiTheme="minorHAnsi"/>
-          <w:b/>
-          <w:bCs/>
-          <w:highlight w:val="yellow"/>
-        </w:rPr>
-        <w:t>be</w:t>
-      </w:r>
-      <w:r>
-        <w:rPr>
-          <w:rFonts w:asciiTheme="minorHAnsi" w:hAnsiTheme="minorHAnsi"/>
-          <w:b/>
-          <w:bCs/>
-          <w:highlight w:val="yellow"/>
-        </w:rPr>
-        <w:t>low</w:t>
-      </w:r>
-      <w:r>
-        <w:rPr>
-          <w:rFonts w:asciiTheme="minorHAnsi" w:hAnsiTheme="minorHAnsi"/>
-          <w:b/>
-          <w:bCs/>
-        </w:rPr>
-        <w:t xml:space="preserve"> (</w:t>
-      </w:r>
-      <w:r>
-        <w:rPr>
-          <w:rFonts w:asciiTheme="minorHAnsi" w:hAnsiTheme="minorHAnsi"/>
-          <w:b/>
-          <w:bCs/>
-          <w:highlight w:val="yellow"/>
-        </w:rPr>
-        <w:t>See Appendix B</w:t>
-      </w:r>
-      <w:r>
-        <w:rPr>
-          <w:rFonts w:asciiTheme="minorHAnsi" w:hAnsiTheme="minorHAnsi"/>
-          <w:b/>
-          <w:bCs/>
-        </w:rPr>
-        <w:t xml:space="preserve"> for full description)</w:t>
-      </w:r>
-      <w:r>
-        <w:rPr>
-          <w:rFonts w:asciiTheme="minorHAnsi" w:hAnsiTheme="minorHAnsi"/>
-          <w:b/>
-          <w:bCs/>
-        </w:rPr>
-        <w:t>:</w:t>
-      </w:r>
-    </w:p>
-    <w:p>
-      <w:pPr>
-        <w:pStyle w:val="NormalWeb"/>
-        <w:spacing w:before="0" w:beforeAutospacing="0" w:after="0" w:afterAutospacing="0"/>
-        <w:rPr>
-          <w:rFonts w:asciiTheme="minorHAnsi" w:hAnsiTheme="minorHAnsi"/>
-        </w:rPr>
-      </w:pPr>
-      <w:r>
-        <w:rPr>
-          <w:rFonts w:asciiTheme="minorHAnsi" w:hAnsiTheme="minorHAnsi"/>
-        </w:rPr>
-        <w:t> </w:t>
-      </w:r>
-    </w:p>
-    <w:p>
-      <w:pPr>
-        <w:pStyle w:val="NormalWeb"/>
-        <w:spacing w:before="0" w:beforeAutospacing="0" w:after="0" w:afterAutospacing="0"/>
-        <w:rPr>
-          <w:rFonts w:asciiTheme="minorHAnsi" w:hAnsiTheme="minorHAnsi"/>
-        </w:rPr>
-      </w:pPr>
-      <w:r>
-        <w:rPr>
-          <w:rFonts w:asciiTheme="minorHAnsi" w:hAnsiTheme="minorHAnsi"/>
-        </w:rPr>
-        <w:lastRenderedPageBreak/>
-        <w:t> </w:t>
-      </w:r>
-    </w:p>
-    <w:p>
-      <w:pPr>
-        <w:pStyle w:val="NormalWeb"/>
-        <w:spacing w:before="0" w:beforeAutospacing="0" w:after="0" w:afterAutospacing="0"/>
-        <w:rPr>
-          <w:rFonts w:asciiTheme="minorHAnsi" w:hAnsiTheme="minorHAnsi"/>
-        </w:rPr>
-      </w:pPr>
-      <w:r>
-        <w:rPr>
-          <w:rFonts w:asciiTheme="minorHAnsi" w:hAnsiTheme="minorHAnsi"/>
-          <w:u w:val="single"/>
-        </w:rPr>
-        <w:t>Application Server \ Database Server</w:t>
-      </w:r>
-    </w:p>
-    <w:p>
-      <w:pPr>
-        <w:pStyle w:val="NormalWeb"/>
-        <w:spacing w:before="0" w:beforeAutospacing="0" w:after="0" w:afterAutospacing="0"/>
-        <w:rPr>
-          <w:rFonts w:asciiTheme="minorHAnsi" w:hAnsiTheme="minorHAnsi"/>
-        </w:rPr>
-      </w:pPr>
-      <w:r>
-        <w:rPr>
-          <w:rFonts w:asciiTheme="minorHAnsi" w:hAnsiTheme="minorHAnsi"/>
-        </w:rPr>
-        <w:t>1x Intel Xeon E5-2620 v4 2.1GHz Processor, 8Core/16Thread (Supports ECC)</w:t>
-      </w:r>
-    </w:p>
-    <w:p>
-      <w:pPr>
-        <w:pStyle w:val="NormalWeb"/>
-        <w:spacing w:before="0" w:beforeAutospacing="0" w:after="0" w:afterAutospacing="0"/>
-        <w:rPr>
-          <w:rFonts w:asciiTheme="minorHAnsi" w:hAnsiTheme="minorHAnsi"/>
-        </w:rPr>
-      </w:pPr>
-      <w:r>
-        <w:rPr>
-          <w:rFonts w:asciiTheme="minorHAnsi" w:hAnsiTheme="minorHAnsi"/>
-        </w:rPr>
-        <w:t>4x 16GB (64GB)of Memory RAM ( ECC Registered)</w:t>
-      </w:r>
-    </w:p>
-    <w:p>
-      <w:pPr>
-        <w:pStyle w:val="NormalWeb"/>
-        <w:spacing w:before="0" w:beforeAutospacing="0" w:after="0" w:afterAutospacing="0"/>
-        <w:rPr>
-          <w:rFonts w:asciiTheme="minorHAnsi" w:hAnsiTheme="minorHAnsi"/>
-        </w:rPr>
-      </w:pPr>
-      <w:r>
-        <w:rPr>
-          <w:rFonts w:asciiTheme="minorHAnsi" w:hAnsiTheme="minorHAnsi"/>
-        </w:rPr>
-        <w:t>1x 150GB SSD (OS/Boot only – No RAID solution provided)</w:t>
-      </w:r>
-    </w:p>
-    <w:p>
-      <w:pPr>
-        <w:pStyle w:val="NormalWeb"/>
-        <w:spacing w:before="0" w:beforeAutospacing="0" w:after="0" w:afterAutospacing="0"/>
-        <w:rPr>
-          <w:rFonts w:asciiTheme="minorHAnsi" w:hAnsiTheme="minorHAnsi"/>
-        </w:rPr>
-      </w:pPr>
-      <w:r>
-        <w:rPr>
-          <w:rFonts w:asciiTheme="minorHAnsi" w:hAnsiTheme="minorHAnsi"/>
-        </w:rPr>
-        <w:t>2x 960GB SSD (RAID1 – 960GB Raw usable)</w:t>
-      </w:r>
-    </w:p>
-    <w:p>
-      <w:pPr>
-        <w:pStyle w:val="NormalWeb"/>
-        <w:spacing w:before="0" w:beforeAutospacing="0" w:after="0" w:afterAutospacing="0"/>
-        <w:rPr>
-          <w:rFonts w:asciiTheme="minorHAnsi" w:hAnsiTheme="minorHAnsi"/>
-        </w:rPr>
-      </w:pPr>
-      <w:r>
-        <w:rPr>
-          <w:rFonts w:asciiTheme="minorHAnsi" w:hAnsiTheme="minorHAnsi"/>
-        </w:rPr>
-        <w:t xml:space="preserve">(excluded) </w:t>
-      </w:r>
-      <w:r>
-        <w:rPr>
-          <w:rFonts w:asciiTheme="minorHAnsi" w:hAnsiTheme="minorHAnsi"/>
-          <w:strike/>
-        </w:rPr>
-        <w:t xml:space="preserve">Hardware RAID controller with 2GB flash backed write cache </w:t>
-      </w:r>
-    </w:p>
-    <w:p>
-      <w:pPr>
-        <w:pStyle w:val="NormalWeb"/>
-        <w:spacing w:before="0" w:beforeAutospacing="0" w:after="0" w:afterAutospacing="0"/>
-        <w:rPr>
-          <w:rFonts w:asciiTheme="minorHAnsi" w:hAnsiTheme="minorHAnsi"/>
-        </w:rPr>
-      </w:pPr>
-      <w:r>
-        <w:rPr>
-          <w:rFonts w:asciiTheme="minorHAnsi" w:hAnsiTheme="minorHAnsi"/>
-        </w:rPr>
-        <w:t>(Exchanged)</w:t>
-      </w:r>
-      <w:r>
-        <w:rPr>
-          <w:rFonts w:asciiTheme="minorHAnsi" w:hAnsiTheme="minorHAnsi"/>
-          <w:strike/>
-        </w:rPr>
-        <w:t xml:space="preserve"> </w:t>
-      </w:r>
-      <w:proofErr w:type="spellStart"/>
-      <w:r>
-        <w:rPr>
-          <w:rFonts w:asciiTheme="minorHAnsi" w:hAnsiTheme="minorHAnsi"/>
-          <w:strike/>
-        </w:rPr>
-        <w:t>Supermicro</w:t>
-      </w:r>
-      <w:proofErr w:type="spellEnd"/>
-      <w:r>
-        <w:rPr>
-          <w:rFonts w:asciiTheme="minorHAnsi" w:hAnsiTheme="minorHAnsi"/>
-          <w:strike/>
-        </w:rPr>
-        <w:t xml:space="preserve"> 1028R-WC1RT Barebone</w:t>
-      </w:r>
-    </w:p>
-    <w:p>
-      <w:pPr>
-        <w:pStyle w:val="NormalWeb"/>
-        <w:spacing w:before="0" w:beforeAutospacing="0" w:after="0" w:afterAutospacing="0"/>
-        <w:rPr>
-          <w:rFonts w:asciiTheme="minorHAnsi" w:hAnsiTheme="minorHAnsi"/>
-        </w:rPr>
-      </w:pPr>
-      <w:r>
-        <w:rPr>
-          <w:rFonts w:asciiTheme="minorHAnsi" w:hAnsiTheme="minorHAnsi"/>
-        </w:rPr>
-        <w:t> </w:t>
-      </w:r>
-    </w:p>
-    <w:p>
-      <w:pPr>
-        <w:pStyle w:val="NormalWeb"/>
-        <w:spacing w:before="0" w:beforeAutospacing="0" w:after="0" w:afterAutospacing="0"/>
-        <w:rPr>
-          <w:rFonts w:asciiTheme="minorHAnsi" w:hAnsiTheme="minorHAnsi"/>
-        </w:rPr>
-      </w:pPr>
-      <w:r>
-        <w:rPr>
-          <w:rFonts w:asciiTheme="minorHAnsi" w:hAnsiTheme="minorHAnsi"/>
-        </w:rPr>
-        <w:t xml:space="preserve">In this estimation we have replaced the barebone as only 1x </w:t>
-      </w:r>
-      <w:proofErr w:type="spellStart"/>
-      <w:r>
-        <w:rPr>
-          <w:rFonts w:asciiTheme="minorHAnsi" w:hAnsiTheme="minorHAnsi"/>
-        </w:rPr>
-        <w:t>Cpu</w:t>
-      </w:r>
-      <w:proofErr w:type="spellEnd"/>
-      <w:r>
-        <w:rPr>
-          <w:rFonts w:asciiTheme="minorHAnsi" w:hAnsiTheme="minorHAnsi"/>
-        </w:rPr>
-        <w:t xml:space="preserve"> is needed, note there are 4x extra slots in case more memory is needed. Also, excluded </w:t>
-      </w:r>
-      <w:proofErr w:type="spellStart"/>
-      <w:r>
-        <w:rPr>
-          <w:rFonts w:asciiTheme="minorHAnsi" w:hAnsiTheme="minorHAnsi"/>
-        </w:rPr>
-        <w:t>CacheVault</w:t>
-      </w:r>
-      <w:proofErr w:type="spellEnd"/>
-      <w:r>
-        <w:rPr>
-          <w:rFonts w:asciiTheme="minorHAnsi" w:hAnsiTheme="minorHAnsi"/>
-        </w:rPr>
-        <w:t xml:space="preserve"> Supercapacitor as its extra protection is not necessary at this point.</w:t>
-      </w:r>
-    </w:p>
-    <w:p>
-      <w:pPr>
-        <w:pStyle w:val="NormalWeb"/>
-        <w:spacing w:before="0" w:beforeAutospacing="0" w:after="0" w:afterAutospacing="0"/>
-        <w:rPr>
-          <w:rFonts w:asciiTheme="minorHAnsi" w:hAnsiTheme="minorHAnsi"/>
-        </w:rPr>
-      </w:pPr>
-      <w:r>
-        <w:rPr>
-          <w:rFonts w:asciiTheme="minorHAnsi" w:hAnsiTheme="minorHAnsi"/>
-        </w:rPr>
-        <w:t>Using this estimation, extra servers could be purchased to  comply with the other solutions highlighted previously at "Hardware requirements". If this is the case, the specification above can be manipulated to reduce costs and better adjust to needs.</w:t>
-      </w:r>
-    </w:p>
-    <w:p>
-      <w:pPr>
-        <w:pStyle w:val="NormalWeb"/>
-        <w:spacing w:before="0" w:beforeAutospacing="0" w:after="0" w:afterAutospacing="0"/>
-        <w:rPr>
-          <w:rFonts w:asciiTheme="minorHAnsi" w:hAnsiTheme="minorHAnsi"/>
-        </w:rPr>
-      </w:pPr>
-      <w:r>
-        <w:rPr>
-          <w:rFonts w:asciiTheme="minorHAnsi" w:hAnsiTheme="minorHAnsi"/>
-        </w:rPr>
-        <w:t>  </w:t>
-      </w:r>
-    </w:p>
-    <w:p>
-      <w:pPr>
-        <w:pStyle w:val="NormalWeb"/>
-        <w:spacing w:before="0" w:beforeAutospacing="0" w:after="0" w:afterAutospacing="0"/>
-        <w:rPr>
-          <w:rFonts w:asciiTheme="minorHAnsi" w:hAnsiTheme="minorHAnsi"/>
-        </w:rPr>
-      </w:pPr>
-      <w:r>
-        <w:rPr>
-          <w:rFonts w:asciiTheme="minorHAnsi" w:hAnsiTheme="minorHAnsi"/>
-          <w:b/>
-          <w:bCs/>
-        </w:rPr>
         <w:t>Additional costs:</w:t>
       </w:r>
     </w:p>
@@ -8372,7 +8240,7 @@
           <w:sz w:val="28"/>
         </w:rPr>
       </w:pPr>
-      <w:bookmarkStart w:id="8" w:name="_Toc488939622"/>
+      <w:bookmarkStart w:id="7" w:name="_Toc488939622"/>
       <w:r>
         <w:rPr>
           <w:rFonts w:asciiTheme="minorHAnsi" w:hAnsiTheme="minorHAnsi"/>
@@ -8398,7 +8266,7 @@
         </w:rPr>
         <w:t xml:space="preserve"> in-house Implementation</w:t>
       </w:r>
-      <w:bookmarkEnd w:id="8"/>
+      <w:bookmarkEnd w:id="7"/>
     </w:p>
     <w:p>
       <w:pPr>
@@ -9495,7 +9363,7 @@
           <w:sz w:val="32"/>
         </w:rPr>
       </w:pPr>
-      <w:bookmarkStart w:id="9" w:name="_Toc488939623"/>
+      <w:bookmarkStart w:id="8" w:name="_Toc488939623"/>
       <w:r>
         <w:rPr>
           <w:rFonts w:asciiTheme="minorHAnsi" w:hAnsiTheme="minorHAnsi"/>
@@ -9505,7 +9373,7 @@
         <w:lastRenderedPageBreak/>
         <w:t>Cloud Solutions</w:t>
       </w:r>
-      <w:bookmarkEnd w:id="9"/>
+      <w:bookmarkEnd w:id="8"/>
     </w:p>
     <w:p>
       <w:pPr>
@@ -10009,7 +9877,7 @@
           <w:lang w:eastAsia="en-NZ"/>
         </w:rPr>
       </w:pPr>
-      <w:bookmarkStart w:id="10" w:name="_Toc488939624"/>
+      <w:bookmarkStart w:id="9" w:name="_Toc488939624"/>
       <w:r>
         <w:rPr>
           <w:rFonts w:eastAsia="Times New Roman" w:cs="Times New Roman"/>
@@ -10030,7 +9898,7 @@
         </w:rPr>
         <w:t>osting</w:t>
       </w:r>
-      <w:bookmarkEnd w:id="10"/>
+      <w:bookmarkEnd w:id="9"/>
     </w:p>
     <w:p>
       <w:pPr>
@@ -10080,7 +9948,7 @@
           <w:lang w:eastAsia="en-NZ"/>
         </w:rPr>
       </w:pPr>
-      <w:bookmarkStart w:id="11" w:name="_Toc488939625"/>
+      <w:bookmarkStart w:id="10" w:name="_Toc488939625"/>
       <w:r>
         <w:rPr>
           <w:rFonts w:eastAsia="Times New Roman" w:cs="Times New Roman"/>
@@ -10092,7 +9960,7 @@
         <w:lastRenderedPageBreak/>
         <w:t>Amazon</w:t>
       </w:r>
-      <w:bookmarkEnd w:id="11"/>
+      <w:bookmarkEnd w:id="10"/>
     </w:p>
     <w:p>
       <w:pPr>
@@ -10254,7 +10122,7 @@
           <w:lang w:eastAsia="en-NZ"/>
         </w:rPr>
       </w:pPr>
-      <w:bookmarkStart w:id="12" w:name="_Toc488939626"/>
+      <w:bookmarkStart w:id="11" w:name="_Toc488939626"/>
       <w:proofErr w:type="spellStart"/>
       <w:r>
         <w:rPr>
@@ -10266,7 +10134,7 @@
         </w:rPr>
         <w:t>Cloudflare</w:t>
       </w:r>
-      <w:bookmarkEnd w:id="12"/>
+      <w:bookmarkEnd w:id="11"/>
       <w:proofErr w:type="spellEnd"/>
     </w:p>
     <w:p>
@@ -10464,7 +10332,7 @@
           <w:lang w:eastAsia="en-NZ"/>
         </w:rPr>
       </w:pPr>
-      <w:bookmarkStart w:id="13" w:name="_Toc488939627"/>
+      <w:bookmarkStart w:id="12" w:name="_Toc488939627"/>
       <w:r>
         <w:rPr>
           <w:rFonts w:eastAsia="Times New Roman" w:cs="Times New Roman"/>
@@ -10477,7 +10345,7 @@
         <w:lastRenderedPageBreak/>
         <w:t>Existing Solutions</w:t>
       </w:r>
-      <w:bookmarkEnd w:id="13"/>
+      <w:bookmarkEnd w:id="12"/>
     </w:p>
     <w:p>
       <w:pPr>
@@ -11047,7 +10915,7 @@
           <w:lang w:eastAsia="en-NZ"/>
         </w:rPr>
       </w:pPr>
-      <w:bookmarkStart w:id="14" w:name="_Toc488939628"/>
+      <w:bookmarkStart w:id="13" w:name="_Toc488939628"/>
       <w:r>
         <w:rPr>
           <w:rFonts w:eastAsia="Times New Roman" w:cs="Times New Roman"/>
@@ -11070,7 +10938,7 @@
         </w:rPr>
         <w:t>osts</w:t>
       </w:r>
-      <w:bookmarkEnd w:id="14"/>
+      <w:bookmarkEnd w:id="13"/>
     </w:p>
     <w:p>
       <w:pPr>
@@ -11894,7 +11762,7 @@
         </w:rPr>
         <w:t> </w:t>
       </w:r>
-      <w:bookmarkStart w:id="15" w:name="_Toc488939629"/>
+      <w:bookmarkStart w:id="14" w:name="_Toc488939629"/>
       <w:r>
         <w:rPr>
           <w:rFonts w:eastAsia="Times New Roman" w:cs="Times New Roman"/>
@@ -11906,272 +11774,272 @@
         </w:rPr>
         <w:t>Solution Summary</w:t>
       </w:r>
+      <w:bookmarkEnd w:id="14"/>
+    </w:p>
+    <w:p>
+      <w:pPr>
+        <w:spacing w:after="320" w:line="240" w:lineRule="auto"/>
+        <w:rPr>
+          <w:rFonts w:eastAsia="Times New Roman" w:cs="Times New Roman"/>
+          <w:sz w:val="24"/>
+          <w:szCs w:val="24"/>
+          <w:lang w:eastAsia="en-NZ"/>
+        </w:rPr>
+      </w:pPr>
+      <w:r>
+        <w:rPr>
+          <w:rFonts w:eastAsia="Times New Roman" w:cs="Times New Roman"/>
+          <w:sz w:val="24"/>
+          <w:szCs w:val="24"/>
+          <w:lang w:eastAsia="en-NZ"/>
+        </w:rPr>
+        <w:t xml:space="preserve">The most feasible choice here is Solution 1 – a simple set of static web pages hosted on Amazon S3. Not only is this a </w:t>
+      </w:r>
+      <w:r>
+        <w:rPr>
+          <w:rFonts w:eastAsia="Times New Roman" w:cs="Times New Roman"/>
+          <w:sz w:val="24"/>
+          <w:szCs w:val="24"/>
+          <w:lang w:eastAsia="en-NZ"/>
+        </w:rPr>
+        <w:t>cost-effective</w:t>
+      </w:r>
+      <w:r>
+        <w:rPr>
+          <w:rFonts w:eastAsia="Times New Roman" w:cs="Times New Roman"/>
+          <w:sz w:val="24"/>
+          <w:szCs w:val="24"/>
+          <w:lang w:eastAsia="en-NZ"/>
+        </w:rPr>
+        <w:t xml:space="preserve"> solution, that allows AUT to be branded alongside the AMA to encourage learning in New Zealand, it is highly achievable. </w:t>
+      </w:r>
+    </w:p>
+    <w:p>
+      <w:pPr>
+        <w:spacing w:after="320" w:line="240" w:lineRule="auto"/>
+        <w:rPr>
+          <w:rFonts w:eastAsia="Times New Roman" w:cs="Times New Roman"/>
+          <w:sz w:val="24"/>
+          <w:szCs w:val="24"/>
+          <w:lang w:eastAsia="en-NZ"/>
+        </w:rPr>
+      </w:pPr>
+      <w:r>
+        <w:rPr>
+          <w:rFonts w:eastAsia="Times New Roman" w:cs="Times New Roman"/>
+          <w:sz w:val="24"/>
+          <w:szCs w:val="24"/>
+          <w:lang w:eastAsia="en-NZ"/>
+        </w:rPr>
+        <w:t xml:space="preserve">A simple site will not take an extended period to get up and running and ready for testing. This is ideal to ensure that the client gets to see an early prototype and have input on design decisions. The prototype will have plenty of time to be user-tested and presented to stakeholders part of the AMA. </w:t>
+      </w:r>
+    </w:p>
+    <w:p>
+      <w:pPr>
+        <w:spacing w:after="320" w:line="240" w:lineRule="auto"/>
+        <w:rPr>
+          <w:rFonts w:eastAsia="Times New Roman" w:cs="Times New Roman"/>
+          <w:sz w:val="24"/>
+          <w:szCs w:val="24"/>
+          <w:lang w:eastAsia="en-NZ"/>
+        </w:rPr>
+      </w:pPr>
+      <w:r>
+        <w:rPr>
+          <w:rFonts w:eastAsia="Times New Roman" w:cs="Times New Roman"/>
+          <w:sz w:val="24"/>
+          <w:szCs w:val="24"/>
+          <w:lang w:eastAsia="en-NZ"/>
+        </w:rPr>
+        <w:t>It will also be very easy to build upon a simple site, to a full application in future, as the design decisions will have already been made.</w:t>
+      </w:r>
+    </w:p>
+    <w:p>
+      <w:pPr>
+        <w:spacing w:after="320" w:line="240" w:lineRule="auto"/>
+        <w:rPr>
+          <w:rFonts w:eastAsia="Times New Roman" w:cs="Times New Roman"/>
+          <w:sz w:val="24"/>
+          <w:szCs w:val="24"/>
+          <w:lang w:eastAsia="en-NZ"/>
+        </w:rPr>
+      </w:pPr>
+      <w:r>
+        <w:rPr>
+          <w:rFonts w:eastAsia="Times New Roman" w:cs="Times New Roman"/>
+          <w:sz w:val="24"/>
+          <w:szCs w:val="24"/>
+          <w:lang w:eastAsia="en-NZ"/>
+        </w:rPr>
+        <w:t xml:space="preserve">Next up is between Rise and Solution 2. Both are supplying the same kind of functionality. However, Rise robs our group of the opportunity to develop anything, which we’re very keen to do. Solution 2, the Java application, will take some time to build, and may not have much time for testing. It is likely the prototype will be very basic and lacking a few features. </w:t>
+      </w:r>
+    </w:p>
+    <w:p>
+      <w:pPr>
+        <w:spacing w:after="320" w:line="240" w:lineRule="auto"/>
+        <w:rPr>
+          <w:rFonts w:eastAsia="Times New Roman" w:cs="Times New Roman"/>
+          <w:sz w:val="24"/>
+          <w:szCs w:val="24"/>
+          <w:lang w:eastAsia="en-NZ"/>
+        </w:rPr>
+      </w:pPr>
+      <w:r>
+        <w:rPr>
+          <w:rFonts w:eastAsia="Times New Roman" w:cs="Times New Roman"/>
+          <w:sz w:val="24"/>
+          <w:szCs w:val="24"/>
+          <w:lang w:eastAsia="en-NZ"/>
+        </w:rPr>
+        <w:t>Solution 2 will be ideal to explore after the prototype of Solution 1 has been fully tested, it is unlikely that this will be undertaken by our group, unless outside of the Research and Development paper – the source code will always be available for anybody to build upon should they wish to.</w:t>
+      </w:r>
+    </w:p>
+    <w:p>
+      <w:pPr>
+        <w:spacing w:after="320" w:line="240" w:lineRule="auto"/>
+        <w:rPr>
+          <w:rFonts w:eastAsia="Times New Roman" w:cs="Times New Roman"/>
+          <w:sz w:val="24"/>
+          <w:szCs w:val="24"/>
+          <w:lang w:eastAsia="en-NZ"/>
+        </w:rPr>
+      </w:pPr>
+      <w:r>
+        <w:rPr>
+          <w:rFonts w:eastAsia="Times New Roman" w:cs="Times New Roman"/>
+          <w:sz w:val="24"/>
+          <w:szCs w:val="24"/>
+          <w:lang w:eastAsia="en-NZ"/>
+        </w:rPr>
+        <w:t xml:space="preserve">Lastly, </w:t>
+      </w:r>
+      <w:proofErr w:type="spellStart"/>
+      <w:r>
+        <w:rPr>
+          <w:rFonts w:eastAsia="Times New Roman" w:cs="Times New Roman"/>
+          <w:sz w:val="24"/>
+          <w:szCs w:val="24"/>
+          <w:lang w:eastAsia="en-NZ"/>
+        </w:rPr>
+        <w:t>AirScoreboard</w:t>
+      </w:r>
+      <w:proofErr w:type="spellEnd"/>
+      <w:r>
+        <w:rPr>
+          <w:rFonts w:eastAsia="Times New Roman" w:cs="Times New Roman"/>
+          <w:sz w:val="24"/>
+          <w:szCs w:val="24"/>
+          <w:lang w:eastAsia="en-NZ"/>
+        </w:rPr>
+        <w:t xml:space="preserve"> is barely worth mentioning. It has a lot of ‘fun’ features, that are not necessary for </w:t>
+      </w:r>
+      <w:r>
+        <w:rPr>
+          <w:rFonts w:eastAsia="Times New Roman" w:cs="Times New Roman"/>
+          <w:sz w:val="24"/>
+          <w:szCs w:val="24"/>
+          <w:highlight w:val="yellow"/>
+          <w:lang w:eastAsia="en-NZ"/>
+        </w:rPr>
+        <w:t>the</w:t>
+      </w:r>
+      <w:r>
+        <w:rPr>
+          <w:rFonts w:eastAsia="Times New Roman" w:cs="Times New Roman"/>
+          <w:sz w:val="24"/>
+          <w:szCs w:val="24"/>
+          <w:lang w:eastAsia="en-NZ"/>
+        </w:rPr>
+        <w:t xml:space="preserve"> </w:t>
+      </w:r>
+      <w:r>
+        <w:rPr>
+          <w:rFonts w:eastAsia="Times New Roman" w:cs="Times New Roman"/>
+          <w:sz w:val="24"/>
+          <w:szCs w:val="24"/>
+          <w:lang w:eastAsia="en-NZ"/>
+        </w:rPr>
+        <w:t>commissioned system, and it being a paid app exclusive to iO</w:t>
+      </w:r>
+      <w:r>
+        <w:rPr>
+          <w:rFonts w:eastAsia="Times New Roman" w:cs="Times New Roman"/>
+          <w:sz w:val="24"/>
+          <w:szCs w:val="24"/>
+          <w:highlight w:val="yellow"/>
+          <w:lang w:eastAsia="en-NZ"/>
+        </w:rPr>
+        <w:t xml:space="preserve">S puts </w:t>
+      </w:r>
+      <w:r>
+        <w:rPr>
+          <w:rFonts w:eastAsia="Times New Roman" w:cs="Times New Roman"/>
+          <w:sz w:val="24"/>
+          <w:szCs w:val="24"/>
+          <w:highlight w:val="yellow"/>
+          <w:lang w:eastAsia="en-NZ"/>
+        </w:rPr>
+        <w:t xml:space="preserve">massive </w:t>
+      </w:r>
+      <w:r>
+        <w:rPr>
+          <w:rFonts w:eastAsia="Times New Roman" w:cs="Times New Roman"/>
+          <w:sz w:val="24"/>
+          <w:szCs w:val="24"/>
+          <w:highlight w:val="yellow"/>
+          <w:lang w:eastAsia="en-NZ"/>
+        </w:rPr>
+        <w:t>limitations</w:t>
+      </w:r>
+      <w:r>
+        <w:rPr>
+          <w:rFonts w:eastAsia="Times New Roman" w:cs="Times New Roman"/>
+          <w:sz w:val="24"/>
+          <w:szCs w:val="24"/>
+          <w:lang w:eastAsia="en-NZ"/>
+        </w:rPr>
+        <w:t xml:space="preserve"> on it. The judges would each need to have an iOS device to log scores, </w:t>
+      </w:r>
+      <w:r>
+        <w:rPr>
+          <w:rFonts w:eastAsia="Times New Roman" w:cs="Times New Roman"/>
+          <w:sz w:val="24"/>
+          <w:szCs w:val="24"/>
+          <w:highlight w:val="yellow"/>
+          <w:lang w:eastAsia="en-NZ"/>
+        </w:rPr>
+        <w:t>which</w:t>
+      </w:r>
+      <w:r>
+        <w:rPr>
+          <w:rFonts w:eastAsia="Times New Roman" w:cs="Times New Roman"/>
+          <w:sz w:val="24"/>
+          <w:szCs w:val="24"/>
+          <w:highlight w:val="yellow"/>
+          <w:lang w:eastAsia="en-NZ"/>
+        </w:rPr>
+        <w:t xml:space="preserve"> is not at all feasible.</w:t>
+      </w:r>
+    </w:p>
+    <w:p>
+      <w:pPr>
+        <w:pStyle w:val="NormalWeb"/>
+        <w:spacing w:before="0" w:beforeAutospacing="0" w:after="0" w:afterAutospacing="0"/>
+        <w:outlineLvl w:val="1"/>
+        <w:rPr>
+          <w:rFonts w:asciiTheme="minorHAnsi" w:hAnsiTheme="minorHAnsi"/>
+          <w:sz w:val="36"/>
+        </w:rPr>
+      </w:pPr>
+      <w:bookmarkStart w:id="15" w:name="_Toc488939630"/>
+      <w:r>
+        <w:rPr>
+          <w:rFonts w:asciiTheme="minorHAnsi" w:hAnsiTheme="minorHAnsi"/>
+          <w:sz w:val="36"/>
+        </w:rPr>
+        <w:t>System Implementation</w:t>
+      </w:r>
       <w:bookmarkEnd w:id="15"/>
-    </w:p>
-    <w:p>
-      <w:pPr>
-        <w:spacing w:after="320" w:line="240" w:lineRule="auto"/>
-        <w:rPr>
-          <w:rFonts w:eastAsia="Times New Roman" w:cs="Times New Roman"/>
-          <w:sz w:val="24"/>
-          <w:szCs w:val="24"/>
-          <w:lang w:eastAsia="en-NZ"/>
-        </w:rPr>
-      </w:pPr>
-      <w:r>
-        <w:rPr>
-          <w:rFonts w:eastAsia="Times New Roman" w:cs="Times New Roman"/>
-          <w:sz w:val="24"/>
-          <w:szCs w:val="24"/>
-          <w:lang w:eastAsia="en-NZ"/>
-        </w:rPr>
-        <w:t xml:space="preserve">The most feasible choice here is Solution 1 – a simple set of static web pages hosted on Amazon S3. Not only is this a </w:t>
-      </w:r>
-      <w:r>
-        <w:rPr>
-          <w:rFonts w:eastAsia="Times New Roman" w:cs="Times New Roman"/>
-          <w:sz w:val="24"/>
-          <w:szCs w:val="24"/>
-          <w:lang w:eastAsia="en-NZ"/>
-        </w:rPr>
-        <w:t>cost-effective</w:t>
-      </w:r>
-      <w:r>
-        <w:rPr>
-          <w:rFonts w:eastAsia="Times New Roman" w:cs="Times New Roman"/>
-          <w:sz w:val="24"/>
-          <w:szCs w:val="24"/>
-          <w:lang w:eastAsia="en-NZ"/>
-        </w:rPr>
-        <w:t xml:space="preserve"> solution, that allows AUT to be branded alongside the AMA to encourage learning in New Zealand, it is highly achievable. </w:t>
-      </w:r>
-    </w:p>
-    <w:p>
-      <w:pPr>
-        <w:spacing w:after="320" w:line="240" w:lineRule="auto"/>
-        <w:rPr>
-          <w:rFonts w:eastAsia="Times New Roman" w:cs="Times New Roman"/>
-          <w:sz w:val="24"/>
-          <w:szCs w:val="24"/>
-          <w:lang w:eastAsia="en-NZ"/>
-        </w:rPr>
-      </w:pPr>
-      <w:r>
-        <w:rPr>
-          <w:rFonts w:eastAsia="Times New Roman" w:cs="Times New Roman"/>
-          <w:sz w:val="24"/>
-          <w:szCs w:val="24"/>
-          <w:lang w:eastAsia="en-NZ"/>
-        </w:rPr>
-        <w:t xml:space="preserve">A simple site will not take an extended period to get up and running and ready for testing. This is ideal to ensure that the client gets to see an early prototype and have input on design decisions. The prototype will have plenty of time to be user-tested and presented to stakeholders part of the AMA. </w:t>
-      </w:r>
-    </w:p>
-    <w:p>
-      <w:pPr>
-        <w:spacing w:after="320" w:line="240" w:lineRule="auto"/>
-        <w:rPr>
-          <w:rFonts w:eastAsia="Times New Roman" w:cs="Times New Roman"/>
-          <w:sz w:val="24"/>
-          <w:szCs w:val="24"/>
-          <w:lang w:eastAsia="en-NZ"/>
-        </w:rPr>
-      </w:pPr>
-      <w:r>
-        <w:rPr>
-          <w:rFonts w:eastAsia="Times New Roman" w:cs="Times New Roman"/>
-          <w:sz w:val="24"/>
-          <w:szCs w:val="24"/>
-          <w:lang w:eastAsia="en-NZ"/>
-        </w:rPr>
-        <w:t>It will also be very easy to build upon a simple site, to a full application in future, as the design decisions will have already been made.</w:t>
-      </w:r>
-    </w:p>
-    <w:p>
-      <w:pPr>
-        <w:spacing w:after="320" w:line="240" w:lineRule="auto"/>
-        <w:rPr>
-          <w:rFonts w:eastAsia="Times New Roman" w:cs="Times New Roman"/>
-          <w:sz w:val="24"/>
-          <w:szCs w:val="24"/>
-          <w:lang w:eastAsia="en-NZ"/>
-        </w:rPr>
-      </w:pPr>
-      <w:r>
-        <w:rPr>
-          <w:rFonts w:eastAsia="Times New Roman" w:cs="Times New Roman"/>
-          <w:sz w:val="24"/>
-          <w:szCs w:val="24"/>
-          <w:lang w:eastAsia="en-NZ"/>
-        </w:rPr>
-        <w:t xml:space="preserve">Next up is between Rise and Solution 2. Both are supplying the same kind of functionality. However, Rise robs our group of the opportunity to develop anything, which we’re very keen to do. Solution 2, the Java application, will take some time to build, and may not have much time for testing. It is likely the prototype will be very basic and lacking a few features. </w:t>
-      </w:r>
-    </w:p>
-    <w:p>
-      <w:pPr>
-        <w:spacing w:after="320" w:line="240" w:lineRule="auto"/>
-        <w:rPr>
-          <w:rFonts w:eastAsia="Times New Roman" w:cs="Times New Roman"/>
-          <w:sz w:val="24"/>
-          <w:szCs w:val="24"/>
-          <w:lang w:eastAsia="en-NZ"/>
-        </w:rPr>
-      </w:pPr>
-      <w:r>
-        <w:rPr>
-          <w:rFonts w:eastAsia="Times New Roman" w:cs="Times New Roman"/>
-          <w:sz w:val="24"/>
-          <w:szCs w:val="24"/>
-          <w:lang w:eastAsia="en-NZ"/>
-        </w:rPr>
-        <w:t>Solution 2 will be ideal to explore after the prototype of Solution 1 has been fully tested, it is unlikely that this will be undertaken by our group, unless outside of the Research and Development paper – the source code will always be available for anybody to build upon should they wish to.</w:t>
-      </w:r>
-    </w:p>
-    <w:p>
-      <w:pPr>
-        <w:spacing w:after="320" w:line="240" w:lineRule="auto"/>
-        <w:rPr>
-          <w:rFonts w:eastAsia="Times New Roman" w:cs="Times New Roman"/>
-          <w:sz w:val="24"/>
-          <w:szCs w:val="24"/>
-          <w:lang w:eastAsia="en-NZ"/>
-        </w:rPr>
-      </w:pPr>
-      <w:r>
-        <w:rPr>
-          <w:rFonts w:eastAsia="Times New Roman" w:cs="Times New Roman"/>
-          <w:sz w:val="24"/>
-          <w:szCs w:val="24"/>
-          <w:lang w:eastAsia="en-NZ"/>
-        </w:rPr>
-        <w:t xml:space="preserve">Lastly, </w:t>
-      </w:r>
-      <w:proofErr w:type="spellStart"/>
-      <w:r>
-        <w:rPr>
-          <w:rFonts w:eastAsia="Times New Roman" w:cs="Times New Roman"/>
-          <w:sz w:val="24"/>
-          <w:szCs w:val="24"/>
-          <w:lang w:eastAsia="en-NZ"/>
-        </w:rPr>
-        <w:t>AirScoreboard</w:t>
-      </w:r>
-      <w:proofErr w:type="spellEnd"/>
-      <w:r>
-        <w:rPr>
-          <w:rFonts w:eastAsia="Times New Roman" w:cs="Times New Roman"/>
-          <w:sz w:val="24"/>
-          <w:szCs w:val="24"/>
-          <w:lang w:eastAsia="en-NZ"/>
-        </w:rPr>
-        <w:t xml:space="preserve"> is barely worth mentioning. It has a lot of ‘fun’ features, that are not necessary for </w:t>
-      </w:r>
-      <w:r>
-        <w:rPr>
-          <w:rFonts w:eastAsia="Times New Roman" w:cs="Times New Roman"/>
-          <w:sz w:val="24"/>
-          <w:szCs w:val="24"/>
-          <w:highlight w:val="yellow"/>
-          <w:lang w:eastAsia="en-NZ"/>
-        </w:rPr>
-        <w:t>the</w:t>
-      </w:r>
-      <w:r>
-        <w:rPr>
-          <w:rFonts w:eastAsia="Times New Roman" w:cs="Times New Roman"/>
-          <w:sz w:val="24"/>
-          <w:szCs w:val="24"/>
-          <w:lang w:eastAsia="en-NZ"/>
-        </w:rPr>
-        <w:t xml:space="preserve"> </w:t>
-      </w:r>
-      <w:r>
-        <w:rPr>
-          <w:rFonts w:eastAsia="Times New Roman" w:cs="Times New Roman"/>
-          <w:sz w:val="24"/>
-          <w:szCs w:val="24"/>
-          <w:lang w:eastAsia="en-NZ"/>
-        </w:rPr>
-        <w:t>commissioned system, and it being a paid app exclusive to iO</w:t>
-      </w:r>
-      <w:r>
-        <w:rPr>
-          <w:rFonts w:eastAsia="Times New Roman" w:cs="Times New Roman"/>
-          <w:sz w:val="24"/>
-          <w:szCs w:val="24"/>
-          <w:highlight w:val="yellow"/>
-          <w:lang w:eastAsia="en-NZ"/>
-        </w:rPr>
-        <w:t xml:space="preserve">S puts </w:t>
-      </w:r>
-      <w:r>
-        <w:rPr>
-          <w:rFonts w:eastAsia="Times New Roman" w:cs="Times New Roman"/>
-          <w:sz w:val="24"/>
-          <w:szCs w:val="24"/>
-          <w:highlight w:val="yellow"/>
-          <w:lang w:eastAsia="en-NZ"/>
-        </w:rPr>
-        <w:t xml:space="preserve">massive </w:t>
-      </w:r>
-      <w:r>
-        <w:rPr>
-          <w:rFonts w:eastAsia="Times New Roman" w:cs="Times New Roman"/>
-          <w:sz w:val="24"/>
-          <w:szCs w:val="24"/>
-          <w:highlight w:val="yellow"/>
-          <w:lang w:eastAsia="en-NZ"/>
-        </w:rPr>
-        <w:t>limitations</w:t>
-      </w:r>
-      <w:r>
-        <w:rPr>
-          <w:rFonts w:eastAsia="Times New Roman" w:cs="Times New Roman"/>
-          <w:sz w:val="24"/>
-          <w:szCs w:val="24"/>
-          <w:lang w:eastAsia="en-NZ"/>
-        </w:rPr>
-        <w:t xml:space="preserve"> on it. The judges would each need to have an iOS device to log scores, </w:t>
-      </w:r>
-      <w:r>
-        <w:rPr>
-          <w:rFonts w:eastAsia="Times New Roman" w:cs="Times New Roman"/>
-          <w:sz w:val="24"/>
-          <w:szCs w:val="24"/>
-          <w:highlight w:val="yellow"/>
-          <w:lang w:eastAsia="en-NZ"/>
-        </w:rPr>
-        <w:t>which</w:t>
-      </w:r>
-      <w:r>
-        <w:rPr>
-          <w:rFonts w:eastAsia="Times New Roman" w:cs="Times New Roman"/>
-          <w:sz w:val="24"/>
-          <w:szCs w:val="24"/>
-          <w:highlight w:val="yellow"/>
-          <w:lang w:eastAsia="en-NZ"/>
-        </w:rPr>
-        <w:t xml:space="preserve"> is not at all feasible.</w:t>
-      </w:r>
-    </w:p>
-    <w:p>
-      <w:pPr>
-        <w:pStyle w:val="NormalWeb"/>
-        <w:spacing w:before="0" w:beforeAutospacing="0" w:after="0" w:afterAutospacing="0"/>
-        <w:outlineLvl w:val="1"/>
-        <w:rPr>
-          <w:rFonts w:asciiTheme="minorHAnsi" w:hAnsiTheme="minorHAnsi"/>
-          <w:sz w:val="36"/>
-        </w:rPr>
-      </w:pPr>
-      <w:bookmarkStart w:id="16" w:name="_Toc488939630"/>
-      <w:r>
-        <w:rPr>
-          <w:rFonts w:asciiTheme="minorHAnsi" w:hAnsiTheme="minorHAnsi"/>
-          <w:sz w:val="36"/>
-        </w:rPr>
-        <w:t>System Implementation</w:t>
-      </w:r>
-      <w:bookmarkEnd w:id="16"/>
     </w:p>
     <w:p>
       <w:pPr>
@@ -12225,14 +12093,38 @@
       <w:r>
         <w:rPr>
           <w:rFonts w:asciiTheme="minorHAnsi" w:hAnsiTheme="minorHAnsi"/>
-        </w:rPr>
-        <w:t xml:space="preserve">Based on the current state of the venue, it is expected that no further equipment </w:t>
-      </w:r>
-      <w:r>
-        <w:rPr>
-          <w:rFonts w:asciiTheme="minorHAnsi" w:hAnsiTheme="minorHAnsi"/>
-        </w:rPr>
-        <w:t>is</w:t>
+          <w:highlight w:val="yellow"/>
+        </w:rPr>
+        <w:t xml:space="preserve">Based on the current state of the venue, it is expected that additional equipment will be required </w:t>
+      </w:r>
+      <w:r>
+        <w:rPr>
+          <w:rFonts w:asciiTheme="minorHAnsi" w:hAnsiTheme="minorHAnsi"/>
+          <w:highlight w:val="yellow"/>
+        </w:rPr>
+        <w:t>to</w:t>
+      </w:r>
+      <w:r>
+        <w:rPr>
+          <w:rFonts w:asciiTheme="minorHAnsi" w:hAnsiTheme="minorHAnsi"/>
+          <w:highlight w:val="yellow"/>
+        </w:rPr>
+        <w:t xml:space="preserve"> provide access to the wireless local area network for all MATHEX attendees. Both existing networks at the stadium have </w:t>
+      </w:r>
+      <w:r>
+        <w:rPr>
+          <w:rFonts w:asciiTheme="minorHAnsi" w:hAnsiTheme="minorHAnsi"/>
+          <w:highlight w:val="yellow"/>
+        </w:rPr>
+        <w:t xml:space="preserve">just one access point in the main gym area. More access points and repeaters would be needed to extend the range and capacity of the networks to accommodate for the MATHEX competition attendees. Moreover, depending on the choice of application solution and system implementation, the existing internet connections may not have sufficient bandwidth to handle the amount of traffic. In this case, </w:t>
+      </w:r>
+      <w:r>
+        <w:rPr>
+          <w:rFonts w:asciiTheme="minorHAnsi" w:hAnsiTheme="minorHAnsi"/>
+          <w:highlight w:val="yellow"/>
+        </w:rPr>
+        <w:lastRenderedPageBreak/>
+        <w:t>solutions with the internet service provider will need to be explored. Note that this will likely be at the expense of the venue for any potential upgrades.</w:t>
       </w:r>
       <w:r>
         <w:rPr>
@@ -12240,39 +12132,61 @@
         </w:rPr>
         <w:t xml:space="preserve"> </w:t>
       </w:r>
-      <w:r>
-        <w:rPr>
-          <w:rFonts w:asciiTheme="minorHAnsi" w:hAnsiTheme="minorHAnsi"/>
-          <w:highlight w:val="yellow"/>
-        </w:rPr>
-        <w:t>necessary in order to have all attendees connected to the local wireless network</w:t>
-      </w:r>
-      <w:r>
-        <w:rPr>
-          <w:rFonts w:asciiTheme="minorHAnsi" w:hAnsiTheme="minorHAnsi"/>
-          <w:highlight w:val="yellow"/>
-        </w:rPr>
-        <w:t xml:space="preserve"> and</w:t>
-      </w:r>
-      <w:r>
-        <w:rPr>
-          <w:rFonts w:asciiTheme="minorHAnsi" w:hAnsiTheme="minorHAnsi"/>
-          <w:highlight w:val="yellow"/>
-        </w:rPr>
-        <w:t xml:space="preserve"> provide them with internet access.</w:t>
-      </w:r>
-      <w:r>
-        <w:rPr>
-          <w:rFonts w:asciiTheme="minorHAnsi" w:hAnsiTheme="minorHAnsi"/>
-        </w:rPr>
-        <w:t xml:space="preserve"> However, there could be some parts of the stadium which the signal coverage is either weak or </w:t>
-      </w:r>
-      <w:r>
-        <w:rPr>
-          <w:rFonts w:asciiTheme="minorHAnsi" w:hAnsiTheme="minorHAnsi"/>
-          <w:highlight w:val="yellow"/>
-        </w:rPr>
-        <w:t>absent,</w:t>
+    </w:p>
+    <w:p>
+      <w:pPr>
+        <w:pStyle w:val="NormalWeb"/>
+        <w:spacing w:before="0" w:beforeAutospacing="0" w:after="0" w:afterAutospacing="0"/>
+        <w:rPr>
+          <w:rFonts w:asciiTheme="minorHAnsi" w:hAnsiTheme="minorHAnsi"/>
+        </w:rPr>
+      </w:pPr>
+      <w:r>
+        <w:rPr>
+          <w:rFonts w:asciiTheme="minorHAnsi" w:hAnsiTheme="minorHAnsi"/>
+        </w:rPr>
+        <w:t> </w:t>
+      </w:r>
+    </w:p>
+    <w:p>
+      <w:pPr>
+        <w:pStyle w:val="NormalWeb"/>
+        <w:spacing w:before="0" w:beforeAutospacing="0" w:after="0" w:afterAutospacing="0"/>
+        <w:rPr>
+          <w:rFonts w:asciiTheme="minorHAnsi" w:hAnsiTheme="minorHAnsi"/>
+        </w:rPr>
+      </w:pPr>
+      <w:r>
+        <w:rPr>
+          <w:rFonts w:asciiTheme="minorHAnsi" w:hAnsiTheme="minorHAnsi"/>
+        </w:rPr>
+        <w:t>On the other hand, there is also the option of internet access through</w:t>
+      </w:r>
+      <w:r>
+        <w:rPr>
+          <w:rFonts w:asciiTheme="minorHAnsi" w:hAnsiTheme="minorHAnsi"/>
+        </w:rPr>
+        <w:t xml:space="preserve"> the</w:t>
+      </w:r>
+      <w:r>
+        <w:rPr>
+          <w:rFonts w:asciiTheme="minorHAnsi" w:hAnsiTheme="minorHAnsi"/>
+        </w:rPr>
+        <w:t xml:space="preserve"> user's own data </w:t>
+      </w:r>
+      <w:r>
+        <w:rPr>
+          <w:rFonts w:asciiTheme="minorHAnsi" w:hAnsiTheme="minorHAnsi"/>
+          <w:highlight w:val="yellow"/>
+        </w:rPr>
+        <w:t>plan</w:t>
+      </w:r>
+      <w:r>
+        <w:rPr>
+          <w:rFonts w:asciiTheme="minorHAnsi" w:hAnsiTheme="minorHAnsi"/>
+          <w:highlight w:val="yellow"/>
+        </w:rPr>
+        <w:t>,</w:t>
       </w:r>
       <w:r>
         <w:rPr>
@@ -12285,80 +12199,37 @@
           <w:rFonts w:asciiTheme="minorHAnsi" w:hAnsiTheme="minorHAnsi"/>
           <w:highlight w:val="yellow"/>
         </w:rPr>
-        <w:t>thus</w:t>
-      </w:r>
-      <w:r>
-        <w:rPr>
-          <w:rFonts w:asciiTheme="minorHAnsi" w:hAnsiTheme="minorHAnsi"/>
+        <w:t xml:space="preserve">which will </w:t>
+      </w:r>
+      <w:r>
+        <w:rPr>
+          <w:rFonts w:asciiTheme="minorHAnsi" w:hAnsiTheme="minorHAnsi"/>
+          <w:highlight w:val="yellow"/>
+        </w:rPr>
+        <w:t>be</w:t>
+      </w:r>
+      <w:r>
+        <w:rPr>
+          <w:rFonts w:asciiTheme="minorHAnsi" w:hAnsiTheme="minorHAnsi"/>
+          <w:highlight w:val="yellow"/>
         </w:rPr>
         <w:t xml:space="preserve"> </w:t>
       </w:r>
       <w:r>
         <w:rPr>
           <w:rFonts w:asciiTheme="minorHAnsi" w:hAnsiTheme="minorHAnsi"/>
-        </w:rPr>
-        <w:t xml:space="preserve">improving signal strength for the Wi-Fi network may be required. Moreover, depending on the choice of application solution and system </w:t>
-      </w:r>
-      <w:r>
-        <w:rPr>
-          <w:rFonts w:asciiTheme="minorHAnsi" w:hAnsiTheme="minorHAnsi"/>
-        </w:rPr>
-        <w:t>implementation, the</w:t>
-      </w:r>
-      <w:r>
-        <w:rPr>
-          <w:rFonts w:asciiTheme="minorHAnsi" w:hAnsiTheme="minorHAnsi"/>
-        </w:rPr>
-        <w:t xml:space="preserve"> current internet bandwidth may not be capable to handle all the in and out traffic in the network, to solve this </w:t>
-      </w:r>
-      <w:r>
-        <w:rPr>
-          <w:rFonts w:asciiTheme="minorHAnsi" w:hAnsiTheme="minorHAnsi"/>
-        </w:rPr>
-        <w:t xml:space="preserve">the internet provider will need to be </w:t>
-      </w:r>
-      <w:r>
-        <w:rPr>
-          <w:rFonts w:asciiTheme="minorHAnsi" w:hAnsiTheme="minorHAnsi"/>
-        </w:rPr>
-        <w:lastRenderedPageBreak/>
-        <w:t>contacted for possible solutions</w:t>
-      </w:r>
-      <w:r>
-        <w:rPr>
-          <w:rFonts w:asciiTheme="minorHAnsi" w:hAnsiTheme="minorHAnsi"/>
-          <w:highlight w:val="yellow"/>
-        </w:rPr>
-        <w:t xml:space="preserve">, but this will likely </w:t>
-      </w:r>
-      <w:r>
-        <w:rPr>
-          <w:rFonts w:asciiTheme="minorHAnsi" w:hAnsiTheme="minorHAnsi"/>
-          <w:highlight w:val="yellow"/>
-        </w:rPr>
-        <w:t xml:space="preserve">be at the expense of </w:t>
-      </w:r>
-      <w:r>
-        <w:rPr>
-          <w:rFonts w:asciiTheme="minorHAnsi" w:hAnsiTheme="minorHAnsi"/>
-          <w:highlight w:val="yellow"/>
-        </w:rPr>
-        <w:t>the venue for</w:t>
-      </w:r>
-      <w:r>
-        <w:rPr>
-          <w:rFonts w:asciiTheme="minorHAnsi" w:hAnsiTheme="minorHAnsi"/>
-          <w:highlight w:val="yellow"/>
-        </w:rPr>
-        <w:t xml:space="preserve"> any potential</w:t>
-      </w:r>
-      <w:r>
-        <w:rPr>
-          <w:rFonts w:asciiTheme="minorHAnsi" w:hAnsiTheme="minorHAnsi"/>
-          <w:highlight w:val="yellow"/>
-        </w:rPr>
-        <w:t xml:space="preserve"> upgrades.</w:t>
-      </w:r>
+          <w:highlight w:val="yellow"/>
+        </w:rPr>
+        <w:t>at their own cost.</w:t>
+      </w:r>
+      <w:r>
+        <w:rPr>
+          <w:rFonts w:asciiTheme="minorHAnsi" w:hAnsiTheme="minorHAnsi"/>
+        </w:rPr>
+        <w:t xml:space="preserve"> </w:t>
+      </w:r>
+      <w:bookmarkStart w:id="16" w:name="_GoBack"/>
+      <w:bookmarkEnd w:id="16"/>
     </w:p>
     <w:p>
       <w:pPr>
@@ -12387,21 +12258,7 @@
         <w:rPr>
           <w:rFonts w:asciiTheme="minorHAnsi" w:hAnsiTheme="minorHAnsi"/>
         </w:rPr>
-        <w:t xml:space="preserve">On the other hand, there is also the option of internet access through user's own data </w:t>
-      </w:r>
-      <w:r>
-        <w:rPr>
-          <w:rFonts w:asciiTheme="minorHAnsi" w:hAnsiTheme="minorHAnsi"/>
-          <w:highlight w:val="yellow"/>
-        </w:rPr>
-        <w:t>plan</w:t>
-      </w:r>
-      <w:r>
-        <w:rPr>
-          <w:rFonts w:asciiTheme="minorHAnsi" w:hAnsiTheme="minorHAnsi"/>
-          <w:highlight w:val="yellow"/>
-        </w:rPr>
-        <w:t>,</w:t>
+        <w:t>As a reminder, because</w:t>
       </w:r>
       <w:r>
         <w:rPr>
@@ -12414,86 +12271,20 @@
           <w:rFonts w:asciiTheme="minorHAnsi" w:hAnsiTheme="minorHAnsi"/>
           <w:highlight w:val="yellow"/>
         </w:rPr>
-        <w:t xml:space="preserve">which will of </w:t>
-      </w:r>
-      <w:r>
-        <w:rPr>
-          <w:rFonts w:asciiTheme="minorHAnsi" w:hAnsiTheme="minorHAnsi"/>
-          <w:highlight w:val="yellow"/>
-        </w:rPr>
-        <w:t>course be</w:t>
-      </w:r>
-      <w:r>
-        <w:rPr>
-          <w:rFonts w:asciiTheme="minorHAnsi" w:hAnsiTheme="minorHAnsi"/>
-          <w:highlight w:val="yellow"/>
+        <w:t>the</w:t>
+      </w:r>
+      <w:r>
+        <w:rPr>
+          <w:rFonts w:asciiTheme="minorHAnsi" w:hAnsiTheme="minorHAnsi"/>
         </w:rPr>
         <w:t xml:space="preserve"> </w:t>
       </w:r>
       <w:r>
         <w:rPr>
           <w:rFonts w:asciiTheme="minorHAnsi" w:hAnsiTheme="minorHAnsi"/>
-          <w:highlight w:val="yellow"/>
-        </w:rPr>
-        <w:t>at their own cost.</w:t>
-      </w:r>
-    </w:p>
-    <w:p>
-      <w:pPr>
-        <w:pStyle w:val="NormalWeb"/>
-        <w:spacing w:before="0" w:beforeAutospacing="0" w:after="0" w:afterAutospacing="0"/>
-        <w:rPr>
-          <w:rFonts w:asciiTheme="minorHAnsi" w:hAnsiTheme="minorHAnsi"/>
-        </w:rPr>
-      </w:pPr>
-      <w:r>
-        <w:rPr>
-          <w:rFonts w:asciiTheme="minorHAnsi" w:hAnsiTheme="minorHAnsi"/>
-        </w:rPr>
-        <w:t> </w:t>
-      </w:r>
-    </w:p>
-    <w:p>
-      <w:pPr>
-        <w:pStyle w:val="NormalWeb"/>
-        <w:spacing w:before="0" w:beforeAutospacing="0" w:after="0" w:afterAutospacing="0"/>
-        <w:rPr>
-          <w:rFonts w:asciiTheme="minorHAnsi" w:hAnsiTheme="minorHAnsi"/>
-        </w:rPr>
-      </w:pPr>
-      <w:r>
-        <w:rPr>
-          <w:rFonts w:asciiTheme="minorHAnsi" w:hAnsiTheme="minorHAnsi"/>
-        </w:rPr>
-        <w:t>As a reminder, because</w:t>
-      </w:r>
-      <w:r>
-        <w:rPr>
-          <w:rFonts w:asciiTheme="minorHAnsi" w:hAnsiTheme="minorHAnsi"/>
-        </w:rPr>
-        <w:t xml:space="preserve"> </w:t>
-      </w:r>
-      <w:r>
-        <w:rPr>
-          <w:rFonts w:asciiTheme="minorHAnsi" w:hAnsiTheme="minorHAnsi"/>
-          <w:highlight w:val="yellow"/>
-        </w:rPr>
-        <w:t>the</w:t>
-      </w:r>
-      <w:r>
-        <w:rPr>
-          <w:rFonts w:asciiTheme="minorHAnsi" w:hAnsiTheme="minorHAnsi"/>
-        </w:rPr>
-        <w:t xml:space="preserve"> </w:t>
-      </w:r>
-      <w:proofErr w:type="spellStart"/>
-      <w:r>
-        <w:rPr>
-          <w:rFonts w:asciiTheme="minorHAnsi" w:hAnsiTheme="minorHAnsi"/>
-        </w:rPr>
-        <w:t>Mathex</w:t>
-      </w:r>
-      <w:proofErr w:type="spellEnd"/>
+        </w:rPr>
+        <w:t>MATHEX</w:t>
+      </w:r>
       <w:r>
         <w:rPr>
           <w:rFonts w:asciiTheme="minorHAnsi" w:hAnsiTheme="minorHAnsi"/>
@@ -16827,7 +16618,7 @@
           <w:rPr>
             <w:noProof/>
           </w:rPr>
-          <w:t>21</w:t>
+          <w:t>22</w:t>
         </w:r>
         <w:r>
           <w:rPr>
@@ -18597,7 +18388,7 @@
     <w:charset w:val="00"/>
     <w:family w:val="swiss"/>
     <w:pitch w:val="variable"/>
-    <w:sig w:usb0="E10002FF" w:usb1="4000ACFF" w:usb2="00000009" w:usb3="00000000" w:csb0="0000019F" w:csb1="00000000"/>
+    <w:sig w:usb0="E00002FF" w:usb1="4000ACFF" w:usb2="00000001" w:usb3="00000000" w:csb0="0000019F" w:csb1="00000000"/>
   </w:font>
   <w:font w:name="Calibri Light">
     <w:panose1 w:val="020F0302020204030204"/>
@@ -18639,6 +18430,7 @@
   </w:compat>
   <w:rsids>
     <w:rsidRoot w:val="00E8589E"/>
+    <w:rsid w:val="00225BB4"/>
     <w:rsid w:val="0052010C"/>
     <w:rsid w:val="006C27BC"/>
     <w:rsid w:val="008E0329"/>
@@ -19392,7 +19184,7 @@
 </file>
 
 <file path=customXml/itemProps2.xml><?xml version="1.0" encoding="utf-8"?>
-<ds:datastoreItem xmlns:ds="http://schemas.openxmlformats.org/officeDocument/2006/customXml" ds:itemID="{15975F53-1E8E-4D25-9A9E-0981C22A165C}">
+<ds:datastoreItem xmlns:ds="http://schemas.openxmlformats.org/officeDocument/2006/customXml" ds:itemID="{C18AB734-ED04-4BBF-BC74-E12B5B3117C1}">
   <ds:schemaRefs>
     <ds:schemaRef ds:uri="http://schemas.openxmlformats.org/officeDocument/2006/bibliography"/>
   </ds:schemaRefs>

</xml_diff>

<commit_message>
Proof-read edits to technical assessment intro
</commit_message>
<xml_diff>
--- a/Feasibility Study/Final v1.0/Feasibility Study V1.0.docx
+++ b/Feasibility Study/Final v1.0/Feasibility Study V1.0.docx
@@ -1084,6 +1084,8 @@
         </w:rPr>
       </w:sdtEndPr>
       <w:sdtContent>
+        <w:bookmarkStart w:id="0" w:name="_GoBack" w:displacedByCustomXml="prev"/>
+        <w:bookmarkEnd w:id="0" w:displacedByCustomXml="prev"/>
         <w:p>
           <w:pPr>
             <w:pStyle w:val="TOCHeading"/>
@@ -2669,35 +2671,15 @@
     </w:p>
     <w:p>
       <w:pPr>
-        <w:rPr>
-          <w:sz w:val="24"/>
-          <w:szCs w:val="24"/>
-        </w:rPr>
-      </w:pPr>
-    </w:p>
-    <w:p>
-      <w:pPr>
-        <w:rPr>
-          <w:sz w:val="24"/>
-          <w:szCs w:val="24"/>
-        </w:rPr>
-      </w:pPr>
-    </w:p>
-    <w:p>
-      <w:pPr>
-        <w:rPr>
-          <w:sz w:val="24"/>
-          <w:szCs w:val="24"/>
-        </w:rPr>
-      </w:pPr>
-    </w:p>
-    <w:p>
-      <w:pPr>
-        <w:rPr>
-          <w:sz w:val="24"/>
-          <w:szCs w:val="24"/>
-        </w:rPr>
-      </w:pPr>
+        <w:pStyle w:val="Heading1"/>
+        <w:rPr>
+          <w:rFonts w:asciiTheme="minorHAnsi" w:eastAsiaTheme="minorHAnsi" w:hAnsiTheme="minorHAnsi" w:cstheme="minorBidi"/>
+          <w:color w:val="auto"/>
+          <w:sz w:val="24"/>
+          <w:szCs w:val="24"/>
+        </w:rPr>
+      </w:pPr>
+      <w:bookmarkStart w:id="1" w:name="_Toc488939615"/>
     </w:p>
     <w:p>
       <w:pPr>
@@ -2708,7 +2690,6 @@
           <w:szCs w:val="24"/>
         </w:rPr>
       </w:pPr>
-      <w:bookmarkStart w:id="0" w:name="_Toc488939615"/>
       <w:r>
         <w:rPr>
           <w:b/>
@@ -2717,7 +2698,7 @@
         </w:rPr>
         <w:t>Technical Assessment</w:t>
       </w:r>
-      <w:bookmarkEnd w:id="0"/>
+      <w:bookmarkEnd w:id="1"/>
     </w:p>
     <w:p>
       <w:pPr>
@@ -2739,23 +2720,193 @@
       <w:r>
         <w:rPr>
           <w:rFonts w:asciiTheme="minorHAnsi" w:hAnsiTheme="minorHAnsi"/>
-        </w:rPr>
-        <w:t>To inform and advise the client and future teams undertaking this project, if this is the case, we have addressed the technical needs and recommend solutions for the project under discussion.</w:t>
-      </w:r>
-    </w:p>
-    <w:p>
-      <w:pPr>
-        <w:pStyle w:val="NormalWeb"/>
-        <w:spacing w:before="0" w:beforeAutospacing="0" w:after="0" w:afterAutospacing="0"/>
-        <w:rPr>
-          <w:rFonts w:asciiTheme="minorHAnsi" w:hAnsiTheme="minorHAnsi"/>
-        </w:rPr>
-      </w:pPr>
-      <w:r>
-        <w:rPr>
-          <w:rFonts w:asciiTheme="minorHAnsi" w:hAnsiTheme="minorHAnsi"/>
-        </w:rPr>
-        <w:t>There are 3 main factors to be presented which involves analyses of the venue Infrastructure and current Hardware, hardware solution evaluation, cloud based solution evaluation.  At last a recommendation is given based on the information presented on each section, it aims to address the best resolution to the problem domain.</w:t>
+          <w:highlight w:val="yellow"/>
+        </w:rPr>
+        <w:t>The purpose of this assessment is t</w:t>
+      </w:r>
+      <w:r>
+        <w:rPr>
+          <w:rFonts w:asciiTheme="minorHAnsi" w:hAnsiTheme="minorHAnsi"/>
+          <w:highlight w:val="yellow"/>
+        </w:rPr>
+        <w:t>o</w:t>
+      </w:r>
+      <w:r>
+        <w:rPr>
+          <w:rFonts w:asciiTheme="minorHAnsi" w:hAnsiTheme="minorHAnsi"/>
+        </w:rPr>
+        <w:t xml:space="preserve"> inform and advise the client </w:t>
+      </w:r>
+      <w:r>
+        <w:rPr>
+          <w:rFonts w:asciiTheme="minorHAnsi" w:hAnsiTheme="minorHAnsi"/>
+          <w:highlight w:val="yellow"/>
+        </w:rPr>
+        <w:t>(</w:t>
+      </w:r>
+      <w:r>
+        <w:rPr>
+          <w:rFonts w:asciiTheme="minorHAnsi" w:hAnsiTheme="minorHAnsi"/>
+        </w:rPr>
+        <w:t>and future teams undertaking this project, if this is the case</w:t>
+      </w:r>
+      <w:r>
+        <w:rPr>
+          <w:rFonts w:asciiTheme="minorHAnsi" w:hAnsiTheme="minorHAnsi"/>
+          <w:highlight w:val="yellow"/>
+        </w:rPr>
+        <w:t>)</w:t>
+      </w:r>
+      <w:r>
+        <w:rPr>
+          <w:rFonts w:asciiTheme="minorHAnsi" w:hAnsiTheme="minorHAnsi"/>
+        </w:rPr>
+        <w:t xml:space="preserve"> </w:t>
+      </w:r>
+      <w:r>
+        <w:rPr>
+          <w:rFonts w:asciiTheme="minorHAnsi" w:hAnsiTheme="minorHAnsi"/>
+          <w:highlight w:val="yellow"/>
+        </w:rPr>
+        <w:t>of</w:t>
+      </w:r>
+      <w:r>
+        <w:rPr>
+          <w:rFonts w:asciiTheme="minorHAnsi" w:hAnsiTheme="minorHAnsi"/>
+        </w:rPr>
+        <w:t xml:space="preserve"> </w:t>
+      </w:r>
+      <w:r>
+        <w:rPr>
+          <w:rFonts w:asciiTheme="minorHAnsi" w:hAnsiTheme="minorHAnsi"/>
+        </w:rPr>
+        <w:t>the technical needs and solutions for the project under discussion.</w:t>
+      </w:r>
+    </w:p>
+    <w:p>
+      <w:pPr>
+        <w:pStyle w:val="NormalWeb"/>
+        <w:spacing w:before="0" w:beforeAutospacing="0" w:after="0" w:afterAutospacing="0"/>
+        <w:rPr>
+          <w:rFonts w:asciiTheme="minorHAnsi" w:hAnsiTheme="minorHAnsi"/>
+        </w:rPr>
+      </w:pPr>
+    </w:p>
+    <w:p>
+      <w:pPr>
+        <w:pStyle w:val="NormalWeb"/>
+        <w:spacing w:before="0" w:beforeAutospacing="0" w:after="0" w:afterAutospacing="0"/>
+        <w:rPr>
+          <w:rFonts w:asciiTheme="minorHAnsi" w:hAnsiTheme="minorHAnsi"/>
+          <w:highlight w:val="yellow"/>
+        </w:rPr>
+      </w:pPr>
+      <w:r>
+        <w:rPr>
+          <w:rFonts w:asciiTheme="minorHAnsi" w:hAnsiTheme="minorHAnsi"/>
+          <w:highlight w:val="yellow"/>
+        </w:rPr>
+        <w:t>This assessment consists of an analysis of 3 main areas:</w:t>
+      </w:r>
+    </w:p>
+    <w:p>
+      <w:pPr>
+        <w:pStyle w:val="NormalWeb"/>
+        <w:numPr>
+          <w:ilvl w:val="0"/>
+          <w:numId w:val="6"/>
+        </w:numPr>
+        <w:spacing w:before="0" w:beforeAutospacing="0" w:after="0" w:afterAutospacing="0"/>
+        <w:rPr>
+          <w:rFonts w:asciiTheme="minorHAnsi" w:hAnsiTheme="minorHAnsi"/>
+          <w:highlight w:val="yellow"/>
+        </w:rPr>
+      </w:pPr>
+      <w:r>
+        <w:rPr>
+          <w:rFonts w:asciiTheme="minorHAnsi" w:hAnsiTheme="minorHAnsi"/>
+          <w:highlight w:val="yellow"/>
+        </w:rPr>
+        <w:t>The venue’s infrastructure and existing hardware.</w:t>
+      </w:r>
+    </w:p>
+    <w:p>
+      <w:pPr>
+        <w:pStyle w:val="NormalWeb"/>
+        <w:numPr>
+          <w:ilvl w:val="0"/>
+          <w:numId w:val="6"/>
+        </w:numPr>
+        <w:spacing w:before="0" w:beforeAutospacing="0" w:after="0" w:afterAutospacing="0"/>
+        <w:rPr>
+          <w:rFonts w:asciiTheme="minorHAnsi" w:hAnsiTheme="minorHAnsi"/>
+          <w:highlight w:val="yellow"/>
+        </w:rPr>
+      </w:pPr>
+      <w:r>
+        <w:rPr>
+          <w:rFonts w:asciiTheme="minorHAnsi" w:hAnsiTheme="minorHAnsi"/>
+          <w:highlight w:val="yellow"/>
+        </w:rPr>
+        <w:t>The hardware solution evaluation.</w:t>
+      </w:r>
+    </w:p>
+    <w:p>
+      <w:pPr>
+        <w:pStyle w:val="NormalWeb"/>
+        <w:numPr>
+          <w:ilvl w:val="0"/>
+          <w:numId w:val="6"/>
+        </w:numPr>
+        <w:spacing w:before="0" w:beforeAutospacing="0" w:after="0" w:afterAutospacing="0"/>
+        <w:rPr>
+          <w:rFonts w:asciiTheme="minorHAnsi" w:hAnsiTheme="minorHAnsi"/>
+          <w:highlight w:val="yellow"/>
+        </w:rPr>
+      </w:pPr>
+      <w:r>
+        <w:rPr>
+          <w:rFonts w:asciiTheme="minorHAnsi" w:hAnsiTheme="minorHAnsi"/>
+          <w:highlight w:val="yellow"/>
+        </w:rPr>
+        <w:t>The cloud based solution evaluation.</w:t>
+      </w:r>
+      <w:r>
+        <w:rPr>
+          <w:rFonts w:asciiTheme="minorHAnsi" w:hAnsiTheme="minorHAnsi"/>
+          <w:highlight w:val="yellow"/>
+        </w:rPr>
+        <w:br/>
+      </w:r>
+    </w:p>
+    <w:p>
+      <w:pPr>
+        <w:pStyle w:val="NormalWeb"/>
+        <w:spacing w:before="0" w:beforeAutospacing="0" w:after="0" w:afterAutospacing="0"/>
+        <w:rPr>
+          <w:rFonts w:asciiTheme="minorHAnsi" w:hAnsiTheme="minorHAnsi"/>
+        </w:rPr>
+      </w:pPr>
+      <w:r>
+        <w:rPr>
+          <w:rFonts w:asciiTheme="minorHAnsi" w:hAnsiTheme="minorHAnsi"/>
+          <w:highlight w:val="yellow"/>
+        </w:rPr>
+        <w:t>At last a recommendation is given base</w:t>
+      </w:r>
+      <w:r>
+        <w:rPr>
+          <w:rFonts w:asciiTheme="minorHAnsi" w:hAnsiTheme="minorHAnsi"/>
+          <w:highlight w:val="yellow"/>
+        </w:rPr>
+        <w:t>d on the information presented in each section. I</w:t>
+      </w:r>
+      <w:r>
+        <w:rPr>
+          <w:rFonts w:asciiTheme="minorHAnsi" w:hAnsiTheme="minorHAnsi"/>
+          <w:highlight w:val="yellow"/>
+        </w:rPr>
+        <w:t>t aims to address the best resolution to the problem domain.</w:t>
       </w:r>
     </w:p>
     <w:p>
@@ -2784,8 +2935,15 @@
       <w:r>
         <w:rPr>
           <w:rFonts w:asciiTheme="minorHAnsi" w:hAnsiTheme="minorHAnsi"/>
-        </w:rPr>
-        <w:t xml:space="preserve">The proposed solution for a software is a web-based application which is within our believes the best match for the client requirements. However, our assessment is not limited to one approach. </w:t>
+          <w:highlight w:val="red"/>
+        </w:rPr>
+        <w:t>The proposed solution for a software is a web-based application which is within our believes the best match for the client requirements. However, our assessment is not limited to one approach.</w:t>
+      </w:r>
+      <w:r>
+        <w:rPr>
+          <w:rFonts w:asciiTheme="minorHAnsi" w:hAnsiTheme="minorHAnsi"/>
+        </w:rPr>
+        <w:t xml:space="preserve"> </w:t>
       </w:r>
     </w:p>
     <w:p>
@@ -2808,16 +2966,7 @@
           <w:szCs w:val="24"/>
         </w:rPr>
       </w:pPr>
-      <w:r>
-        <w:rPr>
-          <w:rFonts w:asciiTheme="minorHAnsi" w:hAnsiTheme="minorHAnsi"/>
-          <w:b/>
-          <w:sz w:val="24"/>
-          <w:szCs w:val="24"/>
-        </w:rPr>
-        <w:t xml:space="preserve"> </w:t>
-      </w:r>
-      <w:bookmarkStart w:id="1" w:name="_Toc488939616"/>
+      <w:bookmarkStart w:id="2" w:name="_Toc488939616"/>
       <w:r>
         <w:rPr>
           <w:rFonts w:asciiTheme="minorHAnsi" w:hAnsiTheme="minorHAnsi"/>
@@ -2827,7 +2976,7 @@
         </w:rPr>
         <w:t>Venue Infrastructure</w:t>
       </w:r>
-      <w:bookmarkEnd w:id="1"/>
+      <w:bookmarkEnd w:id="2"/>
     </w:p>
     <w:p>
       <w:pPr>
@@ -2877,7 +3026,7 @@
           <w:sz w:val="28"/>
         </w:rPr>
       </w:pPr>
-      <w:bookmarkStart w:id="2" w:name="_Toc488939617"/>
+      <w:bookmarkStart w:id="3" w:name="_Toc488939617"/>
       <w:r>
         <w:rPr>
           <w:rFonts w:asciiTheme="minorHAnsi" w:hAnsiTheme="minorHAnsi"/>
@@ -2887,7 +3036,7 @@
         </w:rPr>
         <w:t>Venue Information</w:t>
       </w:r>
-      <w:bookmarkEnd w:id="2"/>
+      <w:bookmarkEnd w:id="3"/>
     </w:p>
     <w:p>
       <w:pPr>
@@ -2964,7 +3113,15 @@
           <w:sz w:val="24"/>
           <w:szCs w:val="24"/>
         </w:rPr>
-        <w:t>The layout of MATHEX competitions at ASB Stadium can be seen in figure 1. In previous years, the seating section behind the judges has been completely closed off (figure 2). This is to prevent spectators from cheating by seeing the answer sheets that the judges have. However, in recent years, higher rows of seating have been opened due to high attendance at these events.</w:t>
+        <w:t xml:space="preserve">The layout of MATHEX competitions at ASB Stadium can be seen in figure 1. In previous years, the seating section behind the judges has been completely closed off (figure 2). This is to prevent spectators from cheating by seeing the answer sheets that the judges have. </w:t>
+      </w:r>
+      <w:r>
+        <w:rPr>
+          <w:sz w:val="24"/>
+          <w:szCs w:val="24"/>
+        </w:rPr>
+        <w:lastRenderedPageBreak/>
+        <w:t>However, in recent years, higher rows of seating have been opened due to high attendance at these events.</w:t>
       </w:r>
     </w:p>
     <w:p>
@@ -2982,7 +3139,6 @@
           <w:szCs w:val="24"/>
           <w:lang w:eastAsia="en-NZ"/>
         </w:rPr>
-        <w:lastRenderedPageBreak/>
         <w:drawing>
           <wp:inline distT="0" distB="0" distL="0" distR="0" wp14:anchorId="0E16B337" wp14:editId="17E5F5C3">
             <wp:extent cx="3584575" cy="2949575"/>
@@ -3233,7 +3389,7 @@
           <w:sz w:val="28"/>
         </w:rPr>
       </w:pPr>
-      <w:bookmarkStart w:id="3" w:name="_Toc488939618"/>
+      <w:bookmarkStart w:id="4" w:name="_Toc488939618"/>
       <w:r>
         <w:rPr>
           <w:rFonts w:asciiTheme="minorHAnsi" w:hAnsiTheme="minorHAnsi"/>
@@ -3243,7 +3399,7 @@
         </w:rPr>
         <w:t>Networks</w:t>
       </w:r>
-      <w:bookmarkEnd w:id="3"/>
+      <w:bookmarkEnd w:id="4"/>
     </w:p>
     <w:p>
       <w:pPr>
@@ -3612,7 +3768,7 @@
           <w:sz w:val="28"/>
         </w:rPr>
       </w:pPr>
-      <w:bookmarkStart w:id="4" w:name="_Toc488939619"/>
+      <w:bookmarkStart w:id="5" w:name="_Toc488939619"/>
       <w:r>
         <w:rPr>
           <w:rFonts w:asciiTheme="minorHAnsi" w:hAnsiTheme="minorHAnsi"/>
@@ -3623,7 +3779,7 @@
         <w:lastRenderedPageBreak/>
         <w:t>Existing Equipment</w:t>
       </w:r>
-      <w:bookmarkEnd w:id="4"/>
+      <w:bookmarkEnd w:id="5"/>
     </w:p>
     <w:p/>
     <w:p>
@@ -3858,7 +4014,7 @@
           <w:szCs w:val="24"/>
         </w:rPr>
       </w:pPr>
-      <w:bookmarkStart w:id="5" w:name="_Toc488939620"/>
+      <w:bookmarkStart w:id="6" w:name="_Toc488939620"/>
       <w:r>
         <w:rPr>
           <w:b/>
@@ -3868,7 +4024,7 @@
         <w:lastRenderedPageBreak/>
         <w:t>Hardware requirements</w:t>
       </w:r>
-      <w:bookmarkEnd w:id="5"/>
+      <w:bookmarkEnd w:id="6"/>
     </w:p>
     <w:p>
       <w:pPr>
@@ -6277,7 +6433,7 @@
           <w:sz w:val="28"/>
         </w:rPr>
       </w:pPr>
-      <w:bookmarkStart w:id="6" w:name="_Toc488939621"/>
+      <w:bookmarkStart w:id="7" w:name="_Toc488939621"/>
       <w:r>
         <w:rPr>
           <w:b/>
@@ -6286,7 +6442,7 @@
         <w:lastRenderedPageBreak/>
         <w:t>Hardware specifications</w:t>
       </w:r>
-      <w:bookmarkEnd w:id="6"/>
+      <w:bookmarkEnd w:id="7"/>
     </w:p>
     <w:p>
       <w:pPr>
@@ -8240,7 +8396,7 @@
           <w:sz w:val="28"/>
         </w:rPr>
       </w:pPr>
-      <w:bookmarkStart w:id="7" w:name="_Toc488939622"/>
+      <w:bookmarkStart w:id="8" w:name="_Toc488939622"/>
       <w:r>
         <w:rPr>
           <w:rFonts w:asciiTheme="minorHAnsi" w:hAnsiTheme="minorHAnsi"/>
@@ -8266,7 +8422,7 @@
         </w:rPr>
         <w:t xml:space="preserve"> in-house Implementation</w:t>
       </w:r>
-      <w:bookmarkEnd w:id="7"/>
+      <w:bookmarkEnd w:id="8"/>
     </w:p>
     <w:p>
       <w:pPr>
@@ -9363,7 +9519,7 @@
           <w:sz w:val="32"/>
         </w:rPr>
       </w:pPr>
-      <w:bookmarkStart w:id="8" w:name="_Toc488939623"/>
+      <w:bookmarkStart w:id="9" w:name="_Toc488939623"/>
       <w:r>
         <w:rPr>
           <w:rFonts w:asciiTheme="minorHAnsi" w:hAnsiTheme="minorHAnsi"/>
@@ -9373,7 +9529,7 @@
         <w:lastRenderedPageBreak/>
         <w:t>Cloud Solutions</w:t>
       </w:r>
-      <w:bookmarkEnd w:id="8"/>
+      <w:bookmarkEnd w:id="9"/>
     </w:p>
     <w:p>
       <w:pPr>
@@ -9877,7 +10033,7 @@
           <w:lang w:eastAsia="en-NZ"/>
         </w:rPr>
       </w:pPr>
-      <w:bookmarkStart w:id="9" w:name="_Toc488939624"/>
+      <w:bookmarkStart w:id="10" w:name="_Toc488939624"/>
       <w:r>
         <w:rPr>
           <w:rFonts w:eastAsia="Times New Roman" w:cs="Times New Roman"/>
@@ -9898,7 +10054,7 @@
         </w:rPr>
         <w:t>osting</w:t>
       </w:r>
-      <w:bookmarkEnd w:id="9"/>
+      <w:bookmarkEnd w:id="10"/>
     </w:p>
     <w:p>
       <w:pPr>
@@ -9948,7 +10104,7 @@
           <w:lang w:eastAsia="en-NZ"/>
         </w:rPr>
       </w:pPr>
-      <w:bookmarkStart w:id="10" w:name="_Toc488939625"/>
+      <w:bookmarkStart w:id="11" w:name="_Toc488939625"/>
       <w:r>
         <w:rPr>
           <w:rFonts w:eastAsia="Times New Roman" w:cs="Times New Roman"/>
@@ -9960,7 +10116,7 @@
         <w:lastRenderedPageBreak/>
         <w:t>Amazon</w:t>
       </w:r>
-      <w:bookmarkEnd w:id="10"/>
+      <w:bookmarkEnd w:id="11"/>
     </w:p>
     <w:p>
       <w:pPr>
@@ -10122,7 +10278,7 @@
           <w:lang w:eastAsia="en-NZ"/>
         </w:rPr>
       </w:pPr>
-      <w:bookmarkStart w:id="11" w:name="_Toc488939626"/>
+      <w:bookmarkStart w:id="12" w:name="_Toc488939626"/>
       <w:proofErr w:type="spellStart"/>
       <w:r>
         <w:rPr>
@@ -10134,7 +10290,7 @@
         </w:rPr>
         <w:t>Cloudflare</w:t>
       </w:r>
-      <w:bookmarkEnd w:id="11"/>
+      <w:bookmarkEnd w:id="12"/>
       <w:proofErr w:type="spellEnd"/>
     </w:p>
     <w:p>
@@ -10332,7 +10488,7 @@
           <w:lang w:eastAsia="en-NZ"/>
         </w:rPr>
       </w:pPr>
-      <w:bookmarkStart w:id="12" w:name="_Toc488939627"/>
+      <w:bookmarkStart w:id="13" w:name="_Toc488939627"/>
       <w:r>
         <w:rPr>
           <w:rFonts w:eastAsia="Times New Roman" w:cs="Times New Roman"/>
@@ -10345,7 +10501,7 @@
         <w:lastRenderedPageBreak/>
         <w:t>Existing Solutions</w:t>
       </w:r>
-      <w:bookmarkEnd w:id="12"/>
+      <w:bookmarkEnd w:id="13"/>
     </w:p>
     <w:p>
       <w:pPr>
@@ -10915,7 +11071,7 @@
           <w:lang w:eastAsia="en-NZ"/>
         </w:rPr>
       </w:pPr>
-      <w:bookmarkStart w:id="13" w:name="_Toc488939628"/>
+      <w:bookmarkStart w:id="14" w:name="_Toc488939628"/>
       <w:r>
         <w:rPr>
           <w:rFonts w:eastAsia="Times New Roman" w:cs="Times New Roman"/>
@@ -10938,7 +11094,7 @@
         </w:rPr>
         <w:t>osts</w:t>
       </w:r>
-      <w:bookmarkEnd w:id="13"/>
+      <w:bookmarkEnd w:id="14"/>
     </w:p>
     <w:p>
       <w:pPr>
@@ -11762,7 +11918,7 @@
         </w:rPr>
         <w:t> </w:t>
       </w:r>
-      <w:bookmarkStart w:id="14" w:name="_Toc488939629"/>
+      <w:bookmarkStart w:id="15" w:name="_Toc488939629"/>
       <w:r>
         <w:rPr>
           <w:rFonts w:eastAsia="Times New Roman" w:cs="Times New Roman"/>
@@ -11774,7 +11930,7 @@
         </w:rPr>
         <w:t>Solution Summary</w:t>
       </w:r>
-      <w:bookmarkEnd w:id="14"/>
+      <w:bookmarkEnd w:id="15"/>
     </w:p>
     <w:p>
       <w:pPr>
@@ -12031,7 +12187,7 @@
           <w:sz w:val="36"/>
         </w:rPr>
       </w:pPr>
-      <w:bookmarkStart w:id="15" w:name="_Toc488939630"/>
+      <w:bookmarkStart w:id="16" w:name="_Toc488939630"/>
       <w:r>
         <w:rPr>
           <w:rFonts w:asciiTheme="minorHAnsi" w:hAnsiTheme="minorHAnsi"/>
@@ -12039,7 +12195,7 @@
         </w:rPr>
         <w:t>System Implementation</w:t>
       </w:r>
-      <w:bookmarkEnd w:id="15"/>
+      <w:bookmarkEnd w:id="16"/>
     </w:p>
     <w:p>
       <w:pPr>
@@ -12228,8 +12384,6 @@
         </w:rPr>
         <w:t xml:space="preserve"> </w:t>
       </w:r>
-      <w:bookmarkStart w:id="16" w:name="_GoBack"/>
-      <w:bookmarkEnd w:id="16"/>
     </w:p>
     <w:p>
       <w:pPr>
@@ -16618,7 +16772,7 @@
           <w:rPr>
             <w:noProof/>
           </w:rPr>
-          <w:t>22</w:t>
+          <w:t>21</w:t>
         </w:r>
         <w:r>
           <w:rPr>
@@ -16668,6 +16822,95 @@
 <file path=word/numbering.xml><?xml version="1.0" encoding="utf-8"?>
 <w:numbering xmlns:wpc="http://schemas.microsoft.com/office/word/2010/wordprocessingCanvas" xmlns:cx="http://schemas.microsoft.com/office/drawing/2014/chartex" xmlns:cx1="http://schemas.microsoft.com/office/drawing/2015/9/8/chartex" xmlns:cx2="http://schemas.microsoft.com/office/drawing/2015/10/21/chartex" xmlns:cx3="http://schemas.microsoft.com/office/drawing/2016/5/9/chartex" xmlns:cx4="http://schemas.microsoft.com/office/drawing/2016/5/10/chartex" xmlns:cx5="http://schemas.microsoft.com/office/drawing/2016/5/11/chartex" xmlns:mc="http://schemas.openxmlformats.org/markup-compatibility/2006" xmlns:o="urn:schemas-microsoft-com:office:office" xmlns:r="http://schemas.openxmlformats.org/officeDocument/2006/relationships" xmlns:m="http://schemas.openxmlformats.org/officeDocument/2006/math" xmlns:v="urn:schemas-microsoft-com:vml" xmlns:wp14="http://schemas.microsoft.com/office/word/2010/wordprocessingDrawing" xmlns:wp="http://schemas.openxmlformats.org/drawingml/2006/wordprocessingDrawing" xmlns:w10="urn:schemas-microsoft-com:office:word" xmlns:w="http://schemas.openxmlformats.org/wordprocessingml/2006/main" xmlns:w14="http://schemas.microsoft.com/office/word/2010/wordml" xmlns:w15="http://schemas.microsoft.com/office/word/2012/wordml" xmlns:w16se="http://schemas.microsoft.com/office/word/2015/wordml/symex" xmlns:wpg="http://schemas.microsoft.com/office/word/2010/wordprocessingGroup" xmlns:wpi="http://schemas.microsoft.com/office/word/2010/wordprocessingInk" xmlns:wne="http://schemas.microsoft.com/office/word/2006/wordml" xmlns:wps="http://schemas.microsoft.com/office/word/2010/wordprocessingShape" mc:Ignorable="w14 w15 w16se wp14">
   <w:abstractNum w:abstractNumId="0" w15:restartNumberingAfterBreak="0">
+    <w:nsid w:val="00FD2416"/>
+    <w:multiLevelType w:val="hybridMultilevel"/>
+    <w:tmpl w:val="226E425A"/>
+    <w:lvl w:ilvl="0" w:tplc="1409000F">
+      <w:start w:val="1"/>
+      <w:numFmt w:val="decimal"/>
+      <w:lvlText w:val="%1."/>
+      <w:lvlJc w:val="left"/>
+      <w:pPr>
+        <w:ind w:left="720" w:hanging="360"/>
+      </w:pPr>
+      <w:rPr>
+        <w:rFonts w:hint="default"/>
+      </w:rPr>
+    </w:lvl>
+    <w:lvl w:ilvl="1" w:tplc="14090019" w:tentative="1">
+      <w:start w:val="1"/>
+      <w:numFmt w:val="lowerLetter"/>
+      <w:lvlText w:val="%2."/>
+      <w:lvlJc w:val="left"/>
+      <w:pPr>
+        <w:ind w:left="1440" w:hanging="360"/>
+      </w:pPr>
+    </w:lvl>
+    <w:lvl w:ilvl="2" w:tplc="1409001B" w:tentative="1">
+      <w:start w:val="1"/>
+      <w:numFmt w:val="lowerRoman"/>
+      <w:lvlText w:val="%3."/>
+      <w:lvlJc w:val="right"/>
+      <w:pPr>
+        <w:ind w:left="2160" w:hanging="180"/>
+      </w:pPr>
+    </w:lvl>
+    <w:lvl w:ilvl="3" w:tplc="1409000F" w:tentative="1">
+      <w:start w:val="1"/>
+      <w:numFmt w:val="decimal"/>
+      <w:lvlText w:val="%4."/>
+      <w:lvlJc w:val="left"/>
+      <w:pPr>
+        <w:ind w:left="2880" w:hanging="360"/>
+      </w:pPr>
+    </w:lvl>
+    <w:lvl w:ilvl="4" w:tplc="14090019" w:tentative="1">
+      <w:start w:val="1"/>
+      <w:numFmt w:val="lowerLetter"/>
+      <w:lvlText w:val="%5."/>
+      <w:lvlJc w:val="left"/>
+      <w:pPr>
+        <w:ind w:left="3600" w:hanging="360"/>
+      </w:pPr>
+    </w:lvl>
+    <w:lvl w:ilvl="5" w:tplc="1409001B" w:tentative="1">
+      <w:start w:val="1"/>
+      <w:numFmt w:val="lowerRoman"/>
+      <w:lvlText w:val="%6."/>
+      <w:lvlJc w:val="right"/>
+      <w:pPr>
+        <w:ind w:left="4320" w:hanging="180"/>
+      </w:pPr>
+    </w:lvl>
+    <w:lvl w:ilvl="6" w:tplc="1409000F" w:tentative="1">
+      <w:start w:val="1"/>
+      <w:numFmt w:val="decimal"/>
+      <w:lvlText w:val="%7."/>
+      <w:lvlJc w:val="left"/>
+      <w:pPr>
+        <w:ind w:left="5040" w:hanging="360"/>
+      </w:pPr>
+    </w:lvl>
+    <w:lvl w:ilvl="7" w:tplc="14090019" w:tentative="1">
+      <w:start w:val="1"/>
+      <w:numFmt w:val="lowerLetter"/>
+      <w:lvlText w:val="%8."/>
+      <w:lvlJc w:val="left"/>
+      <w:pPr>
+        <w:ind w:left="5760" w:hanging="360"/>
+      </w:pPr>
+    </w:lvl>
+    <w:lvl w:ilvl="8" w:tplc="1409001B" w:tentative="1">
+      <w:start w:val="1"/>
+      <w:numFmt w:val="lowerRoman"/>
+      <w:lvlText w:val="%9."/>
+      <w:lvlJc w:val="right"/>
+      <w:pPr>
+        <w:ind w:left="6480" w:hanging="180"/>
+      </w:pPr>
+    </w:lvl>
+  </w:abstractNum>
+  <w:abstractNum w:abstractNumId="1" w15:restartNumberingAfterBreak="0">
     <w:nsid w:val="2D414E84"/>
     <w:multiLevelType w:val="hybridMultilevel"/>
     <w:tmpl w:val="A6EC3BD8"/>
@@ -16780,7 +17023,7 @@
       </w:rPr>
     </w:lvl>
   </w:abstractNum>
-  <w:abstractNum w:abstractNumId="1" w15:restartNumberingAfterBreak="0">
+  <w:abstractNum w:abstractNumId="2" w15:restartNumberingAfterBreak="0">
     <w:nsid w:val="3A8A72BB"/>
     <w:multiLevelType w:val="multilevel"/>
     <w:tmpl w:val="93F0F97C"/>
@@ -16929,7 +17172,7 @@
       </w:rPr>
     </w:lvl>
   </w:abstractNum>
-  <w:abstractNum w:abstractNumId="2" w15:restartNumberingAfterBreak="0">
+  <w:abstractNum w:abstractNumId="3" w15:restartNumberingAfterBreak="0">
     <w:nsid w:val="5552685B"/>
     <w:multiLevelType w:val="multilevel"/>
     <w:tmpl w:val="63EE10BA"/>
@@ -17078,7 +17321,7 @@
       </w:rPr>
     </w:lvl>
   </w:abstractNum>
-  <w:abstractNum w:abstractNumId="3" w15:restartNumberingAfterBreak="0">
+  <w:abstractNum w:abstractNumId="4" w15:restartNumberingAfterBreak="0">
     <w:nsid w:val="6FE27895"/>
     <w:multiLevelType w:val="multilevel"/>
     <w:tmpl w:val="710406A0"/>
@@ -17227,7 +17470,7 @@
       </w:rPr>
     </w:lvl>
   </w:abstractNum>
-  <w:abstractNum w:abstractNumId="4" w15:restartNumberingAfterBreak="0">
+  <w:abstractNum w:abstractNumId="5" w15:restartNumberingAfterBreak="0">
     <w:nsid w:val="73DD2EB2"/>
     <w:multiLevelType w:val="multilevel"/>
     <w:tmpl w:val="55EC9882"/>
@@ -17377,19 +17620,22 @@
     </w:lvl>
   </w:abstractNum>
   <w:num w:numId="1">
-    <w:abstractNumId w:val="0"/>
+    <w:abstractNumId w:val="1"/>
   </w:num>
   <w:num w:numId="2">
+    <w:abstractNumId w:val="5"/>
+  </w:num>
+  <w:num w:numId="3">
     <w:abstractNumId w:val="4"/>
   </w:num>
-  <w:num w:numId="3">
+  <w:num w:numId="4">
+    <w:abstractNumId w:val="2"/>
+  </w:num>
+  <w:num w:numId="5">
     <w:abstractNumId w:val="3"/>
   </w:num>
-  <w:num w:numId="4">
-    <w:abstractNumId w:val="1"/>
-  </w:num>
-  <w:num w:numId="5">
-    <w:abstractNumId w:val="2"/>
+  <w:num w:numId="6">
+    <w:abstractNumId w:val="0"/>
   </w:num>
 </w:numbering>
 </file>
@@ -18355,19 +18601,19 @@
 
 <file path=word/glossary/fontTable.xml><?xml version="1.0" encoding="utf-8"?>
 <w:fonts xmlns:mc="http://schemas.openxmlformats.org/markup-compatibility/2006" xmlns:r="http://schemas.openxmlformats.org/officeDocument/2006/relationships" xmlns:w="http://schemas.openxmlformats.org/wordprocessingml/2006/main" xmlns:w14="http://schemas.microsoft.com/office/word/2010/wordml" xmlns:w15="http://schemas.microsoft.com/office/word/2012/wordml" xmlns:w16se="http://schemas.microsoft.com/office/word/2015/wordml/symex" mc:Ignorable="w14 w15 w16se">
+  <w:font w:name="Times New Roman">
+    <w:panose1 w:val="02020603050405020304"/>
+    <w:charset w:val="00"/>
+    <w:family w:val="roman"/>
+    <w:pitch w:val="variable"/>
+    <w:sig w:usb0="E0002AFF" w:usb1="C0007841" w:usb2="00000009" w:usb3="00000000" w:csb0="000001FF" w:csb1="00000000"/>
+  </w:font>
   <w:font w:name="Symbol">
     <w:panose1 w:val="05050102010706020507"/>
     <w:charset w:val="02"/>
     <w:family w:val="roman"/>
     <w:pitch w:val="variable"/>
     <w:sig w:usb0="00000000" w:usb1="10000000" w:usb2="00000000" w:usb3="00000000" w:csb0="80000000" w:csb1="00000000"/>
-  </w:font>
-  <w:font w:name="Times New Roman">
-    <w:panose1 w:val="02020603050405020304"/>
-    <w:charset w:val="00"/>
-    <w:family w:val="roman"/>
-    <w:pitch w:val="variable"/>
-    <w:sig w:usb0="E0002AFF" w:usb1="C0007841" w:usb2="00000009" w:usb3="00000000" w:csb0="000001FF" w:csb1="00000000"/>
   </w:font>
   <w:font w:name="Courier New">
     <w:panose1 w:val="02070309020205020404"/>
@@ -18432,6 +18678,7 @@
     <w:rsidRoot w:val="00E8589E"/>
     <w:rsid w:val="00225BB4"/>
     <w:rsid w:val="0052010C"/>
+    <w:rsid w:val="005B6758"/>
     <w:rsid w:val="006C27BC"/>
     <w:rsid w:val="008E0329"/>
     <w:rsid w:val="00E8589E"/>
@@ -19184,7 +19431,7 @@
 </file>
 
 <file path=customXml/itemProps2.xml><?xml version="1.0" encoding="utf-8"?>
-<ds:datastoreItem xmlns:ds="http://schemas.openxmlformats.org/officeDocument/2006/customXml" ds:itemID="{C18AB734-ED04-4BBF-BC74-E12B5B3117C1}">
+<ds:datastoreItem xmlns:ds="http://schemas.openxmlformats.org/officeDocument/2006/customXml" ds:itemID="{57827A37-3884-4379-99D9-CA8E22D28009}">
   <ds:schemaRefs>
     <ds:schemaRef ds:uri="http://schemas.openxmlformats.org/officeDocument/2006/bibliography"/>
   </ds:schemaRefs>

</xml_diff>

<commit_message>
Getting my ideas together for a Conclusion Plus recommendation.
</commit_message>
<xml_diff>
--- a/Feasibility Study/Final v1.0/Feasibility Study V1.0.docx
+++ b/Feasibility Study/Final v1.0/Feasibility Study V1.0.docx
@@ -3391,7 +3391,6 @@
           <w:szCs w:val="24"/>
         </w:rPr>
       </w:pPr>
-      <w:bookmarkStart w:id="7" w:name="_GoBack"/>
       <w:r>
         <w:rPr>
           <w:b/>
@@ -3404,7 +3403,6 @@
       </w:r>
       <w:bookmarkEnd w:id="6"/>
     </w:p>
-    <w:bookmarkEnd w:id="7"/>
     <w:p>
       <w:pPr>
         <w:rPr>
@@ -3657,7 +3655,7 @@
           <w:szCs w:val="24"/>
         </w:rPr>
       </w:pPr>
-      <w:bookmarkStart w:id="8" w:name="_Toc489539069"/>
+      <w:bookmarkStart w:id="7" w:name="_Toc489539069"/>
       <w:r>
         <w:rPr>
           <w:rFonts w:asciiTheme="minorHAnsi" w:hAnsiTheme="minorHAnsi"/>
@@ -3667,7 +3665,7 @@
         </w:rPr>
         <w:t>Venue Infrastructure</w:t>
       </w:r>
-      <w:bookmarkEnd w:id="8"/>
+      <w:bookmarkEnd w:id="7"/>
     </w:p>
     <w:p>
       <w:pPr>
@@ -3717,7 +3715,7 @@
           <w:sz w:val="28"/>
         </w:rPr>
       </w:pPr>
-      <w:bookmarkStart w:id="9" w:name="_Toc489539070"/>
+      <w:bookmarkStart w:id="8" w:name="_Toc489539070"/>
       <w:r>
         <w:rPr>
           <w:rFonts w:asciiTheme="minorHAnsi" w:hAnsiTheme="minorHAnsi"/>
@@ -3727,7 +3725,7 @@
         </w:rPr>
         <w:t>Venue Information</w:t>
       </w:r>
-      <w:bookmarkEnd w:id="9"/>
+      <w:bookmarkEnd w:id="8"/>
     </w:p>
     <w:p>
       <w:pPr>
@@ -4123,7 +4121,7 @@
           <w:sz w:val="28"/>
         </w:rPr>
       </w:pPr>
-      <w:bookmarkStart w:id="10" w:name="_Toc489539071"/>
+      <w:bookmarkStart w:id="9" w:name="_Toc489539071"/>
       <w:r>
         <w:rPr>
           <w:rFonts w:asciiTheme="minorHAnsi" w:hAnsiTheme="minorHAnsi"/>
@@ -4133,7 +4131,7 @@
         </w:rPr>
         <w:t>Networks</w:t>
       </w:r>
-      <w:bookmarkEnd w:id="10"/>
+      <w:bookmarkEnd w:id="9"/>
     </w:p>
     <w:p>
       <w:pPr>
@@ -4502,7 +4500,7 @@
           <w:sz w:val="28"/>
         </w:rPr>
       </w:pPr>
-      <w:bookmarkStart w:id="11" w:name="_Toc489539072"/>
+      <w:bookmarkStart w:id="10" w:name="_Toc489539072"/>
       <w:r>
         <w:rPr>
           <w:rFonts w:asciiTheme="minorHAnsi" w:hAnsiTheme="minorHAnsi"/>
@@ -4513,7 +4511,7 @@
         <w:lastRenderedPageBreak/>
         <w:t>Existing Equipment</w:t>
       </w:r>
-      <w:bookmarkEnd w:id="11"/>
+      <w:bookmarkEnd w:id="10"/>
     </w:p>
     <w:p/>
     <w:p>
@@ -4763,7 +4761,7 @@
           <w:szCs w:val="24"/>
         </w:rPr>
       </w:pPr>
-      <w:bookmarkStart w:id="12" w:name="_Toc489539073"/>
+      <w:bookmarkStart w:id="11" w:name="_Toc489539073"/>
       <w:r>
         <w:rPr>
           <w:b/>
@@ -4774,7 +4772,7 @@
         <w:lastRenderedPageBreak/>
         <w:t>Hardware requirements</w:t>
       </w:r>
-      <w:bookmarkEnd w:id="12"/>
+      <w:bookmarkEnd w:id="11"/>
     </w:p>
     <w:p>
       <w:pPr>
@@ -7167,7 +7165,7 @@
           <w:sz w:val="28"/>
         </w:rPr>
       </w:pPr>
-      <w:bookmarkStart w:id="13" w:name="_Toc489539074"/>
+      <w:bookmarkStart w:id="12" w:name="_Toc489539074"/>
       <w:r>
         <w:rPr>
           <w:b/>
@@ -7177,7 +7175,7 @@
         <w:lastRenderedPageBreak/>
         <w:t>Hardware specifications</w:t>
       </w:r>
-      <w:bookmarkEnd w:id="13"/>
+      <w:bookmarkEnd w:id="12"/>
     </w:p>
     <w:p>
       <w:pPr>
@@ -9090,7 +9088,7 @@
           <w:sz w:val="28"/>
         </w:rPr>
       </w:pPr>
-      <w:bookmarkStart w:id="14" w:name="_Toc489539075"/>
+      <w:bookmarkStart w:id="13" w:name="_Toc489539075"/>
       <w:r>
         <w:rPr>
           <w:rFonts w:asciiTheme="minorHAnsi" w:hAnsiTheme="minorHAnsi"/>
@@ -9116,7 +9114,7 @@
         </w:rPr>
         <w:t xml:space="preserve"> in-house Implementation</w:t>
       </w:r>
-      <w:bookmarkEnd w:id="14"/>
+      <w:bookmarkEnd w:id="13"/>
     </w:p>
     <w:p>
       <w:pPr>
@@ -10214,7 +10212,7 @@
           <w:sz w:val="32"/>
         </w:rPr>
       </w:pPr>
-      <w:bookmarkStart w:id="15" w:name="_Toc489539076"/>
+      <w:bookmarkStart w:id="14" w:name="_Toc489539076"/>
       <w:r>
         <w:rPr>
           <w:rFonts w:asciiTheme="minorHAnsi" w:hAnsiTheme="minorHAnsi"/>
@@ -10224,7 +10222,7 @@
         <w:lastRenderedPageBreak/>
         <w:t>Cloud Solutions</w:t>
       </w:r>
-      <w:bookmarkEnd w:id="15"/>
+      <w:bookmarkEnd w:id="14"/>
     </w:p>
     <w:p>
       <w:pPr>
@@ -10706,7 +10704,7 @@
           <w:lang w:eastAsia="en-NZ"/>
         </w:rPr>
       </w:pPr>
-      <w:bookmarkStart w:id="16" w:name="_Toc489539077"/>
+      <w:bookmarkStart w:id="15" w:name="_Toc489539077"/>
       <w:r>
         <w:rPr>
           <w:rFonts w:eastAsia="Times New Roman" w:cs="Times New Roman"/>
@@ -10727,7 +10725,7 @@
         </w:rPr>
         <w:t>osting</w:t>
       </w:r>
-      <w:bookmarkEnd w:id="16"/>
+      <w:bookmarkEnd w:id="15"/>
     </w:p>
     <w:p>
       <w:pPr>
@@ -10777,7 +10775,7 @@
           <w:lang w:eastAsia="en-NZ"/>
         </w:rPr>
       </w:pPr>
-      <w:bookmarkStart w:id="17" w:name="_Toc489539078"/>
+      <w:bookmarkStart w:id="16" w:name="_Toc489539078"/>
       <w:r>
         <w:rPr>
           <w:rFonts w:eastAsia="Times New Roman" w:cs="Times New Roman"/>
@@ -10789,7 +10787,7 @@
         <w:lastRenderedPageBreak/>
         <w:t>Amazon</w:t>
       </w:r>
-      <w:bookmarkEnd w:id="17"/>
+      <w:bookmarkEnd w:id="16"/>
     </w:p>
     <w:p>
       <w:pPr>
@@ -10951,7 +10949,7 @@
           <w:lang w:eastAsia="en-NZ"/>
         </w:rPr>
       </w:pPr>
-      <w:bookmarkStart w:id="18" w:name="_Toc489539079"/>
+      <w:bookmarkStart w:id="17" w:name="_Toc489539079"/>
       <w:r>
         <w:rPr>
           <w:rFonts w:eastAsia="Times New Roman" w:cs="Times New Roman"/>
@@ -10962,7 +10960,7 @@
         </w:rPr>
         <w:t>Cloudflare</w:t>
       </w:r>
-      <w:bookmarkEnd w:id="18"/>
+      <w:bookmarkEnd w:id="17"/>
     </w:p>
     <w:p>
       <w:pPr>
@@ -11066,7 +11064,7 @@
           <w:lang w:eastAsia="en-NZ"/>
         </w:rPr>
       </w:pPr>
-      <w:bookmarkStart w:id="19" w:name="_Toc489539080"/>
+      <w:bookmarkStart w:id="18" w:name="_Toc489539080"/>
       <w:r>
         <w:rPr>
           <w:rFonts w:eastAsia="Times New Roman" w:cs="Times New Roman"/>
@@ -11079,7 +11077,7 @@
         <w:lastRenderedPageBreak/>
         <w:t>Existing Solutions</w:t>
       </w:r>
-      <w:bookmarkEnd w:id="19"/>
+      <w:bookmarkEnd w:id="18"/>
     </w:p>
     <w:p>
       <w:pPr>
@@ -11624,7 +11622,7 @@
           <w:lang w:eastAsia="en-NZ"/>
         </w:rPr>
       </w:pPr>
-      <w:bookmarkStart w:id="20" w:name="_Toc489539081"/>
+      <w:bookmarkStart w:id="19" w:name="_Toc489539081"/>
       <w:r>
         <w:rPr>
           <w:rFonts w:eastAsia="Times New Roman" w:cs="Times New Roman"/>
@@ -11647,7 +11645,7 @@
         </w:rPr>
         <w:t>osts</w:t>
       </w:r>
-      <w:bookmarkEnd w:id="20"/>
+      <w:bookmarkEnd w:id="19"/>
     </w:p>
     <w:p>
       <w:pPr>
@@ -12469,7 +12467,7 @@
         </w:rPr>
         <w:t> </w:t>
       </w:r>
-      <w:bookmarkStart w:id="21" w:name="_Toc489539082"/>
+      <w:bookmarkStart w:id="20" w:name="_Toc489539082"/>
       <w:r>
         <w:rPr>
           <w:rFonts w:eastAsia="Times New Roman" w:cs="Times New Roman"/>
@@ -12481,7 +12479,7 @@
         </w:rPr>
         <w:t>Solution Summary</w:t>
       </w:r>
-      <w:bookmarkEnd w:id="21"/>
+      <w:bookmarkEnd w:id="20"/>
     </w:p>
     <w:p>
       <w:pPr>
@@ -12740,7 +12738,7 @@
           <w:sz w:val="36"/>
         </w:rPr>
       </w:pPr>
-      <w:bookmarkStart w:id="22" w:name="_Toc489539083"/>
+      <w:bookmarkStart w:id="21" w:name="_Toc489539083"/>
       <w:r>
         <w:rPr>
           <w:rFonts w:asciiTheme="minorHAnsi" w:hAnsiTheme="minorHAnsi"/>
@@ -12749,7 +12747,7 @@
         <w:lastRenderedPageBreak/>
         <w:t>System Implementation</w:t>
       </w:r>
-      <w:bookmarkEnd w:id="22"/>
+      <w:bookmarkEnd w:id="21"/>
     </w:p>
     <w:p>
       <w:pPr>
@@ -14330,7 +14328,7 @@
           <w:sz w:val="36"/>
         </w:rPr>
       </w:pPr>
-      <w:bookmarkStart w:id="23" w:name="_Toc489539084"/>
+      <w:bookmarkStart w:id="22" w:name="_Toc489539084"/>
       <w:r>
         <w:rPr>
           <w:rFonts w:asciiTheme="minorHAnsi" w:hAnsiTheme="minorHAnsi"/>
@@ -14340,7 +14338,7 @@
         <w:lastRenderedPageBreak/>
         <w:t>Application Solutions</w:t>
       </w:r>
-      <w:bookmarkEnd w:id="23"/>
+      <w:bookmarkEnd w:id="22"/>
     </w:p>
     <w:p>
       <w:pPr>
@@ -14886,13 +14884,7 @@
         <w:rPr>
           <w:rFonts w:asciiTheme="minorHAnsi" w:hAnsiTheme="minorHAnsi" w:cstheme="minorHAnsi"/>
         </w:rPr>
-        <w:t>Physical Scoreboard</w:t>
-      </w:r>
-      <w:r>
-        <w:rPr>
-          <w:rFonts w:asciiTheme="minorHAnsi" w:hAnsiTheme="minorHAnsi" w:cstheme="minorHAnsi"/>
-        </w:rPr>
-        <w:t>)</w:t>
+        <w:t>Physical Scoreboard)</w:t>
       </w:r>
       <w:r>
         <w:rPr>
@@ -15114,6 +15106,7 @@
         <w:spacing w:before="0" w:beforeAutospacing="0" w:after="0" w:afterAutospacing="0"/>
         <w:rPr>
           <w:rFonts w:asciiTheme="minorHAnsi" w:hAnsiTheme="minorHAnsi"/>
+          <w:highlight w:val="yellow"/>
         </w:rPr>
       </w:pPr>
       <w:r>
@@ -15121,24 +15114,9 @@
           <w:rFonts w:asciiTheme="minorHAnsi" w:hAnsiTheme="minorHAnsi"/>
           <w:b/>
           <w:bCs/>
-        </w:rPr>
-        <w:t xml:space="preserve">The </w:t>
-      </w:r>
-      <w:r>
-        <w:rPr>
-          <w:rFonts w:asciiTheme="minorHAnsi" w:hAnsiTheme="minorHAnsi"/>
-          <w:b/>
-          <w:bCs/>
-        </w:rPr>
-        <w:t>Application</w:t>
-      </w:r>
-      <w:r>
-        <w:rPr>
-          <w:rFonts w:asciiTheme="minorHAnsi" w:hAnsiTheme="minorHAnsi"/>
-          <w:b/>
-          <w:bCs/>
-        </w:rPr>
-        <w:t xml:space="preserve"> - Conclusion</w:t>
+          <w:highlight w:val="yellow"/>
+        </w:rPr>
+        <w:t>The Application - Conclusion</w:t>
       </w:r>
     </w:p>
     <w:p>
@@ -15149,6 +15127,7 @@
           <w:rFonts w:cstheme="majorHAnsi"/>
           <w:b/>
           <w:sz w:val="24"/>
+          <w:highlight w:val="yellow"/>
         </w:rPr>
       </w:pPr>
     </w:p>
@@ -15166,26 +15145,36 @@
           <w:rStyle w:val="mw-headline"/>
           <w:rFonts w:cstheme="majorHAnsi"/>
           <w:sz w:val="24"/>
+          <w:highlight w:val="yellow"/>
         </w:rPr>
         <w:t xml:space="preserve">Based on the assessment above, the </w:t>
       </w:r>
       <w:r>
+        <w:rPr>
+          <w:highlight w:val="yellow"/>
+        </w:rPr>
         <w:t>Web-Based application</w:t>
       </w:r>
       <w:r>
+        <w:rPr>
+          <w:highlight w:val="yellow"/>
+        </w:rPr>
         <w:t xml:space="preserve"> solution is the best option that</w:t>
       </w:r>
       <w:r>
+        <w:rPr>
+          <w:highlight w:val="yellow"/>
+        </w:rPr>
         <w:t xml:space="preserve"> satisfy the </w:t>
       </w:r>
       <w:r>
-        <w:t xml:space="preserve">project scope. It is simple to used and avoids any further steps from users. Also, facilitates implementation due to its </w:t>
-      </w:r>
-      <w:r>
-        <w:t xml:space="preserve">universal </w:t>
-      </w:r>
-      <w:r>
-        <w:t xml:space="preserve">framework.  </w:t>
+        <w:rPr>
+          <w:highlight w:val="yellow"/>
+        </w:rPr>
+        <w:t>project scope. It is simple to used and avoids any further steps from users. Also, facilitates implementation due to its universal framework.</w:t>
+      </w:r>
+      <w:r>
+        <w:t xml:space="preserve">  </w:t>
       </w:r>
     </w:p>
     <w:p>
@@ -15365,7 +15354,7 @@
           <w:szCs w:val="36"/>
         </w:rPr>
       </w:pPr>
-      <w:bookmarkStart w:id="24" w:name="_Toc489539085"/>
+      <w:bookmarkStart w:id="23" w:name="_Toc489539085"/>
       <w:r>
         <w:rPr>
           <w:rStyle w:val="mw-headline"/>
@@ -15388,7 +15377,7 @@
         </w:rPr>
         <w:t>Assessment</w:t>
       </w:r>
-      <w:bookmarkEnd w:id="24"/>
+      <w:bookmarkEnd w:id="23"/>
     </w:p>
     <w:p>
       <w:pPr>
@@ -15547,247 +15536,13 @@
         <w:rPr>
           <w:rFonts w:asciiTheme="minorHAnsi" w:eastAsia="Times New Roman" w:hAnsiTheme="minorHAnsi" w:cstheme="minorHAnsi"/>
           <w:b/>
+          <w:color w:val="auto"/>
           <w:sz w:val="28"/>
           <w:szCs w:val="24"/>
         </w:rPr>
       </w:pPr>
-      <w:bookmarkStart w:id="25" w:name="_Toc489539086"/>
-      <w:r>
-        <w:rPr>
-          <w:rFonts w:asciiTheme="minorHAnsi" w:eastAsia="Times New Roman" w:hAnsiTheme="minorHAnsi" w:cstheme="minorHAnsi"/>
-          <w:b/>
-          <w:sz w:val="28"/>
-          <w:szCs w:val="24"/>
-        </w:rPr>
-        <w:t>Hardware Approach (Original)</w:t>
-      </w:r>
-      <w:r>
-        <w:rPr>
-          <w:rFonts w:asciiTheme="minorHAnsi" w:eastAsia="Times New Roman" w:hAnsiTheme="minorHAnsi" w:cstheme="minorHAnsi"/>
-          <w:b/>
-          <w:sz w:val="28"/>
-          <w:szCs w:val="24"/>
-        </w:rPr>
-        <w:t xml:space="preserve"> with </w:t>
-      </w:r>
-      <w:r>
-        <w:rPr>
-          <w:rFonts w:asciiTheme="minorHAnsi" w:hAnsiTheme="minorHAnsi" w:cstheme="minorHAnsi"/>
-          <w:b/>
-          <w:sz w:val="28"/>
-          <w:szCs w:val="24"/>
-        </w:rPr>
-        <w:t>Web-Based application</w:t>
-      </w:r>
-      <w:r>
-        <w:rPr>
-          <w:rFonts w:asciiTheme="minorHAnsi" w:hAnsiTheme="minorHAnsi" w:cstheme="minorHAnsi"/>
-          <w:b/>
-          <w:sz w:val="28"/>
-          <w:szCs w:val="24"/>
-        </w:rPr>
-        <w:t xml:space="preserve"> solution</w:t>
-      </w:r>
-      <w:bookmarkEnd w:id="25"/>
-    </w:p>
-    <w:p>
-      <w:pPr>
-        <w:spacing w:after="0" w:line="240" w:lineRule="auto"/>
-        <w:textAlignment w:val="baseline"/>
-        <w:rPr>
-          <w:rFonts w:eastAsia="Times New Roman" w:cstheme="minorHAnsi"/>
-          <w:b/>
-          <w:sz w:val="24"/>
-          <w:szCs w:val="24"/>
-        </w:rPr>
-      </w:pPr>
-    </w:p>
-    <w:p>
-      <w:pPr>
-        <w:spacing w:after="0" w:line="240" w:lineRule="auto"/>
-        <w:textAlignment w:val="baseline"/>
-        <w:rPr>
-          <w:rFonts w:eastAsia="Times New Roman" w:cstheme="minorHAnsi"/>
-          <w:sz w:val="24"/>
-          <w:szCs w:val="24"/>
-        </w:rPr>
-      </w:pPr>
-      <w:r>
-        <w:rPr>
-          <w:rFonts w:eastAsia="Times New Roman" w:cstheme="minorHAnsi"/>
-          <w:sz w:val="24"/>
-          <w:szCs w:val="24"/>
-        </w:rPr>
-        <w:t>The original approach allows users to see a real-time scoreboard of the competition using their portable devices. It will use a custom server to allow users to connect to it and allow them to fetch and update information.</w:t>
-      </w:r>
-    </w:p>
-    <w:p>
-      <w:pPr>
-        <w:spacing w:after="0" w:line="240" w:lineRule="auto"/>
-        <w:textAlignment w:val="baseline"/>
-        <w:rPr>
-          <w:rFonts w:eastAsia="Times New Roman" w:cstheme="minorHAnsi"/>
-          <w:sz w:val="24"/>
-          <w:szCs w:val="24"/>
-        </w:rPr>
-      </w:pPr>
-    </w:p>
-    <w:p>
-      <w:pPr>
-        <w:spacing w:after="0" w:line="240" w:lineRule="auto"/>
-        <w:textAlignment w:val="baseline"/>
-        <w:rPr>
-          <w:rFonts w:eastAsia="Times New Roman" w:cstheme="minorHAnsi"/>
-          <w:b/>
-          <w:sz w:val="24"/>
-          <w:szCs w:val="24"/>
-        </w:rPr>
-      </w:pPr>
-      <w:r>
-        <w:rPr>
-          <w:rFonts w:eastAsia="Times New Roman" w:cstheme="minorHAnsi"/>
-          <w:b/>
-          <w:sz w:val="24"/>
-          <w:szCs w:val="24"/>
-        </w:rPr>
-        <w:t>Process</w:t>
-      </w:r>
-    </w:p>
-    <w:p>
-      <w:pPr>
-        <w:spacing w:after="0" w:line="240" w:lineRule="auto"/>
-        <w:textAlignment w:val="baseline"/>
-        <w:rPr>
-          <w:rFonts w:eastAsia="Times New Roman" w:cstheme="minorHAnsi"/>
-          <w:sz w:val="24"/>
-          <w:szCs w:val="24"/>
-        </w:rPr>
-      </w:pPr>
-      <w:r>
-        <w:rPr>
-          <w:rFonts w:eastAsia="Times New Roman" w:cstheme="minorHAnsi"/>
-          <w:sz w:val="24"/>
-          <w:szCs w:val="24"/>
-        </w:rPr>
-        <w:t>The spectators stand to see the most benefit from this approach. They will be able to search for and track specific teams as well as the rankings for the entire competition. This approach has the most features for users.</w:t>
-      </w:r>
-    </w:p>
-    <w:p>
-      <w:pPr>
-        <w:spacing w:after="0" w:line="240" w:lineRule="auto"/>
-        <w:textAlignment w:val="baseline"/>
-        <w:rPr>
-          <w:rFonts w:eastAsia="Times New Roman" w:cstheme="minorHAnsi"/>
-          <w:sz w:val="24"/>
-          <w:szCs w:val="24"/>
-        </w:rPr>
-      </w:pPr>
-    </w:p>
-    <w:p>
-      <w:pPr>
-        <w:spacing w:after="0" w:line="240" w:lineRule="auto"/>
-        <w:textAlignment w:val="baseline"/>
-        <w:rPr>
-          <w:rFonts w:eastAsia="Times New Roman" w:cstheme="minorHAnsi"/>
-          <w:b/>
-          <w:sz w:val="24"/>
-          <w:szCs w:val="24"/>
-        </w:rPr>
-      </w:pPr>
-      <w:r>
-        <w:rPr>
-          <w:rFonts w:eastAsia="Times New Roman" w:cstheme="minorHAnsi"/>
-          <w:b/>
-          <w:sz w:val="24"/>
-          <w:szCs w:val="24"/>
-        </w:rPr>
-        <w:t>Implementation</w:t>
-      </w:r>
-    </w:p>
-    <w:p>
-      <w:pPr>
-        <w:spacing w:after="0" w:line="240" w:lineRule="auto"/>
-        <w:textAlignment w:val="baseline"/>
-        <w:rPr>
-          <w:rFonts w:eastAsia="Times New Roman" w:cstheme="minorHAnsi"/>
-          <w:sz w:val="24"/>
-          <w:szCs w:val="24"/>
-        </w:rPr>
-      </w:pPr>
-      <w:r>
-        <w:rPr>
-          <w:rFonts w:eastAsia="Times New Roman" w:cstheme="minorHAnsi"/>
-          <w:sz w:val="24"/>
-          <w:szCs w:val="24"/>
-        </w:rPr>
-        <w:t xml:space="preserve">The cost of the server as well as the time it takes to develop the spectator and judge application makes this approach easily the most expensive. </w:t>
-      </w:r>
-    </w:p>
-    <w:p>
-      <w:pPr>
-        <w:spacing w:after="0" w:line="240" w:lineRule="auto"/>
-        <w:textAlignment w:val="baseline"/>
-        <w:rPr>
-          <w:rFonts w:eastAsia="Times New Roman" w:cstheme="minorHAnsi"/>
-          <w:sz w:val="24"/>
-          <w:szCs w:val="24"/>
-        </w:rPr>
-      </w:pPr>
-    </w:p>
-    <w:p>
-      <w:pPr>
-        <w:spacing w:after="0" w:line="240" w:lineRule="auto"/>
-        <w:textAlignment w:val="baseline"/>
-        <w:rPr>
-          <w:rFonts w:eastAsia="Times New Roman" w:cstheme="minorHAnsi"/>
-          <w:b/>
-          <w:sz w:val="24"/>
-          <w:szCs w:val="24"/>
-        </w:rPr>
-      </w:pPr>
-      <w:r>
-        <w:rPr>
-          <w:rFonts w:eastAsia="Times New Roman" w:cstheme="minorHAnsi"/>
-          <w:b/>
-          <w:sz w:val="24"/>
-          <w:szCs w:val="24"/>
-        </w:rPr>
-        <w:t>Evaluation</w:t>
-      </w:r>
-    </w:p>
-    <w:p>
-      <w:pPr>
-        <w:spacing w:after="0" w:line="240" w:lineRule="auto"/>
-        <w:textAlignment w:val="baseline"/>
-        <w:rPr>
-          <w:rFonts w:eastAsia="Times New Roman" w:cstheme="minorHAnsi"/>
-          <w:sz w:val="24"/>
-          <w:szCs w:val="24"/>
-        </w:rPr>
-      </w:pPr>
-      <w:r>
-        <w:rPr>
-          <w:rFonts w:eastAsia="Times New Roman" w:cstheme="minorHAnsi"/>
-          <w:sz w:val="24"/>
-          <w:szCs w:val="24"/>
-        </w:rPr>
-        <w:t xml:space="preserve">While this approach completely covers scope, and has the most benefits for spectators, it will take the most resources to see completion. </w:t>
-      </w:r>
-    </w:p>
-    <w:p>
-      <w:pPr>
-        <w:pStyle w:val="Heading2"/>
-        <w:rPr>
-          <w:rFonts w:asciiTheme="minorHAnsi" w:eastAsia="Times New Roman" w:hAnsiTheme="minorHAnsi" w:cstheme="minorHAnsi"/>
-          <w:b/>
-          <w:sz w:val="28"/>
-          <w:szCs w:val="24"/>
-        </w:rPr>
-      </w:pPr>
-    </w:p>
-    <w:p>
-      <w:pPr>
-        <w:pStyle w:val="Heading2"/>
+      <w:bookmarkStart w:id="24" w:name="_Toc489539086"/>
+      <w:r>
         <w:rPr>
           <w:rFonts w:asciiTheme="minorHAnsi" w:eastAsia="Times New Roman" w:hAnsiTheme="minorHAnsi" w:cstheme="minorHAnsi"/>
           <w:b/>
@@ -15795,8 +15550,8 @@
           <w:sz w:val="28"/>
           <w:szCs w:val="24"/>
         </w:rPr>
-      </w:pPr>
-      <w:bookmarkStart w:id="26" w:name="_Toc489539087"/>
+        <w:t>Hardware Approach (Original)</w:t>
+      </w:r>
       <w:r>
         <w:rPr>
           <w:rFonts w:asciiTheme="minorHAnsi" w:eastAsia="Times New Roman" w:hAnsiTheme="minorHAnsi" w:cstheme="minorHAnsi"/>
@@ -15805,9 +15560,218 @@
           <w:sz w:val="28"/>
           <w:szCs w:val="24"/>
         </w:rPr>
-        <w:t>Cloud Approach</w:t>
-      </w:r>
-      <w:r>
+        <w:t xml:space="preserve"> with </w:t>
+      </w:r>
+      <w:r>
+        <w:rPr>
+          <w:rFonts w:asciiTheme="minorHAnsi" w:hAnsiTheme="minorHAnsi" w:cstheme="minorHAnsi"/>
+          <w:b/>
+          <w:color w:val="auto"/>
+          <w:sz w:val="28"/>
+          <w:szCs w:val="24"/>
+        </w:rPr>
+        <w:t>Web-Based application solution</w:t>
+      </w:r>
+      <w:bookmarkEnd w:id="24"/>
+    </w:p>
+    <w:p>
+      <w:pPr>
+        <w:spacing w:after="0" w:line="240" w:lineRule="auto"/>
+        <w:textAlignment w:val="baseline"/>
+        <w:rPr>
+          <w:rFonts w:eastAsia="Times New Roman" w:cstheme="minorHAnsi"/>
+          <w:b/>
+          <w:sz w:val="24"/>
+          <w:szCs w:val="24"/>
+        </w:rPr>
+      </w:pPr>
+    </w:p>
+    <w:p>
+      <w:pPr>
+        <w:spacing w:after="0" w:line="240" w:lineRule="auto"/>
+        <w:textAlignment w:val="baseline"/>
+        <w:rPr>
+          <w:rFonts w:eastAsia="Times New Roman" w:cstheme="minorHAnsi"/>
+          <w:sz w:val="24"/>
+          <w:szCs w:val="24"/>
+        </w:rPr>
+      </w:pPr>
+      <w:r>
+        <w:rPr>
+          <w:rFonts w:eastAsia="Times New Roman" w:cstheme="minorHAnsi"/>
+          <w:sz w:val="24"/>
+          <w:szCs w:val="24"/>
+        </w:rPr>
+        <w:t>The original approach allows users to see a real-time scoreboard of the competition using their portable devices. It will use a custom server to allow users to connect to it and allow them to fetch and update information.</w:t>
+      </w:r>
+    </w:p>
+    <w:p>
+      <w:pPr>
+        <w:spacing w:after="0" w:line="240" w:lineRule="auto"/>
+        <w:textAlignment w:val="baseline"/>
+        <w:rPr>
+          <w:rFonts w:eastAsia="Times New Roman" w:cstheme="minorHAnsi"/>
+          <w:sz w:val="24"/>
+          <w:szCs w:val="24"/>
+        </w:rPr>
+      </w:pPr>
+    </w:p>
+    <w:p>
+      <w:pPr>
+        <w:spacing w:after="0" w:line="240" w:lineRule="auto"/>
+        <w:textAlignment w:val="baseline"/>
+        <w:rPr>
+          <w:rFonts w:eastAsia="Times New Roman" w:cstheme="minorHAnsi"/>
+          <w:b/>
+          <w:sz w:val="24"/>
+          <w:szCs w:val="24"/>
+        </w:rPr>
+      </w:pPr>
+      <w:r>
+        <w:rPr>
+          <w:rFonts w:eastAsia="Times New Roman" w:cstheme="minorHAnsi"/>
+          <w:b/>
+          <w:sz w:val="24"/>
+          <w:szCs w:val="24"/>
+        </w:rPr>
+        <w:t>Process</w:t>
+      </w:r>
+    </w:p>
+    <w:p>
+      <w:pPr>
+        <w:spacing w:after="0" w:line="240" w:lineRule="auto"/>
+        <w:textAlignment w:val="baseline"/>
+        <w:rPr>
+          <w:rFonts w:eastAsia="Times New Roman" w:cstheme="minorHAnsi"/>
+          <w:sz w:val="24"/>
+          <w:szCs w:val="24"/>
+        </w:rPr>
+      </w:pPr>
+      <w:r>
+        <w:rPr>
+          <w:rFonts w:eastAsia="Times New Roman" w:cstheme="minorHAnsi"/>
+          <w:sz w:val="24"/>
+          <w:szCs w:val="24"/>
+        </w:rPr>
+        <w:t>The spectators stand to see the most benefit from this approach. They will be able to search for and track specific teams as well as the rankings for the entire competition. This approach has the most features for users.</w:t>
+      </w:r>
+    </w:p>
+    <w:p>
+      <w:pPr>
+        <w:spacing w:after="0" w:line="240" w:lineRule="auto"/>
+        <w:textAlignment w:val="baseline"/>
+        <w:rPr>
+          <w:rFonts w:eastAsia="Times New Roman" w:cstheme="minorHAnsi"/>
+          <w:sz w:val="24"/>
+          <w:szCs w:val="24"/>
+        </w:rPr>
+      </w:pPr>
+    </w:p>
+    <w:p>
+      <w:pPr>
+        <w:spacing w:after="0" w:line="240" w:lineRule="auto"/>
+        <w:textAlignment w:val="baseline"/>
+        <w:rPr>
+          <w:rFonts w:eastAsia="Times New Roman" w:cstheme="minorHAnsi"/>
+          <w:b/>
+          <w:sz w:val="24"/>
+          <w:szCs w:val="24"/>
+        </w:rPr>
+      </w:pPr>
+      <w:r>
+        <w:rPr>
+          <w:rFonts w:eastAsia="Times New Roman" w:cstheme="minorHAnsi"/>
+          <w:b/>
+          <w:sz w:val="24"/>
+          <w:szCs w:val="24"/>
+        </w:rPr>
+        <w:t>Implementation</w:t>
+      </w:r>
+    </w:p>
+    <w:p>
+      <w:pPr>
+        <w:spacing w:after="0" w:line="240" w:lineRule="auto"/>
+        <w:textAlignment w:val="baseline"/>
+        <w:rPr>
+          <w:rFonts w:eastAsia="Times New Roman" w:cstheme="minorHAnsi"/>
+          <w:sz w:val="24"/>
+          <w:szCs w:val="24"/>
+        </w:rPr>
+      </w:pPr>
+      <w:r>
+        <w:rPr>
+          <w:rFonts w:eastAsia="Times New Roman" w:cstheme="minorHAnsi"/>
+          <w:sz w:val="24"/>
+          <w:szCs w:val="24"/>
+        </w:rPr>
+        <w:t xml:space="preserve">The cost of the server as well as the time it takes to develop the spectator and judge application makes this approach easily the most expensive. </w:t>
+      </w:r>
+    </w:p>
+    <w:p>
+      <w:pPr>
+        <w:spacing w:after="0" w:line="240" w:lineRule="auto"/>
+        <w:textAlignment w:val="baseline"/>
+        <w:rPr>
+          <w:rFonts w:eastAsia="Times New Roman" w:cstheme="minorHAnsi"/>
+          <w:sz w:val="24"/>
+          <w:szCs w:val="24"/>
+        </w:rPr>
+      </w:pPr>
+    </w:p>
+    <w:p>
+      <w:pPr>
+        <w:spacing w:after="0" w:line="240" w:lineRule="auto"/>
+        <w:textAlignment w:val="baseline"/>
+        <w:rPr>
+          <w:rFonts w:eastAsia="Times New Roman" w:cstheme="minorHAnsi"/>
+          <w:b/>
+          <w:sz w:val="24"/>
+          <w:szCs w:val="24"/>
+        </w:rPr>
+      </w:pPr>
+      <w:r>
+        <w:rPr>
+          <w:rFonts w:eastAsia="Times New Roman" w:cstheme="minorHAnsi"/>
+          <w:b/>
+          <w:sz w:val="24"/>
+          <w:szCs w:val="24"/>
+        </w:rPr>
+        <w:t>Evaluation</w:t>
+      </w:r>
+    </w:p>
+    <w:p>
+      <w:pPr>
+        <w:spacing w:after="0" w:line="240" w:lineRule="auto"/>
+        <w:textAlignment w:val="baseline"/>
+        <w:rPr>
+          <w:rFonts w:eastAsia="Times New Roman" w:cstheme="minorHAnsi"/>
+          <w:sz w:val="24"/>
+          <w:szCs w:val="24"/>
+        </w:rPr>
+      </w:pPr>
+      <w:r>
+        <w:rPr>
+          <w:rFonts w:eastAsia="Times New Roman" w:cstheme="minorHAnsi"/>
+          <w:sz w:val="24"/>
+          <w:szCs w:val="24"/>
+        </w:rPr>
+        <w:t xml:space="preserve">While this approach completely covers scope, and has the most benefits for spectators, it will take the most resources to see completion. </w:t>
+      </w:r>
+    </w:p>
+    <w:p>
+      <w:pPr>
+        <w:pStyle w:val="Heading2"/>
+        <w:rPr>
+          <w:rFonts w:asciiTheme="minorHAnsi" w:eastAsia="Times New Roman" w:hAnsiTheme="minorHAnsi" w:cstheme="minorHAnsi"/>
+          <w:b/>
+          <w:sz w:val="28"/>
+          <w:szCs w:val="24"/>
+        </w:rPr>
+      </w:pPr>
+    </w:p>
+    <w:p>
+      <w:pPr>
+        <w:pStyle w:val="Heading2"/>
         <w:rPr>
           <w:rFonts w:asciiTheme="minorHAnsi" w:eastAsia="Times New Roman" w:hAnsiTheme="minorHAnsi" w:cstheme="minorHAnsi"/>
           <w:b/>
@@ -15815,8 +15779,8 @@
           <w:sz w:val="28"/>
           <w:szCs w:val="24"/>
         </w:rPr>
-        <w:t xml:space="preserve"> </w:t>
-      </w:r>
+      </w:pPr>
+      <w:bookmarkStart w:id="25" w:name="_Toc489539087"/>
       <w:r>
         <w:rPr>
           <w:rFonts w:asciiTheme="minorHAnsi" w:eastAsia="Times New Roman" w:hAnsiTheme="minorHAnsi" w:cstheme="minorHAnsi"/>
@@ -15825,7 +15789,17 @@
           <w:sz w:val="28"/>
           <w:szCs w:val="24"/>
         </w:rPr>
-        <w:t xml:space="preserve">with </w:t>
+        <w:t>Cloud Approach</w:t>
+      </w:r>
+      <w:r>
+        <w:rPr>
+          <w:rFonts w:asciiTheme="minorHAnsi" w:eastAsia="Times New Roman" w:hAnsiTheme="minorHAnsi" w:cstheme="minorHAnsi"/>
+          <w:b/>
+          <w:color w:val="auto"/>
+          <w:sz w:val="28"/>
+          <w:szCs w:val="24"/>
+        </w:rPr>
+        <w:t xml:space="preserve"> with </w:t>
       </w:r>
       <w:r>
         <w:rPr>
@@ -15837,7 +15811,7 @@
         </w:rPr>
         <w:t>Web-Based application solution</w:t>
       </w:r>
-      <w:bookmarkEnd w:id="26"/>
+      <w:bookmarkEnd w:id="25"/>
     </w:p>
     <w:p>
       <w:pPr>
@@ -16056,7 +16030,7 @@
           <w:szCs w:val="24"/>
         </w:rPr>
       </w:pPr>
-      <w:bookmarkStart w:id="27" w:name="_Toc489539088"/>
+      <w:bookmarkStart w:id="26" w:name="_Toc489539088"/>
       <w:r>
         <w:rPr>
           <w:rFonts w:asciiTheme="minorHAnsi" w:eastAsia="Times New Roman" w:hAnsiTheme="minorHAnsi" w:cstheme="minorHAnsi"/>
@@ -16067,7 +16041,7 @@
         </w:rPr>
         <w:t>Physical Scoreboard with Cloud</w:t>
       </w:r>
-      <w:bookmarkEnd w:id="27"/>
+      <w:bookmarkEnd w:id="26"/>
     </w:p>
     <w:p>
       <w:pPr>
@@ -16306,7 +16280,7 @@
           <w:szCs w:val="24"/>
         </w:rPr>
       </w:pPr>
-      <w:bookmarkStart w:id="28" w:name="_Toc489539089"/>
+      <w:bookmarkStart w:id="27" w:name="_Toc489539089"/>
       <w:r>
         <w:rPr>
           <w:rFonts w:asciiTheme="minorHAnsi" w:eastAsia="Times New Roman" w:hAnsiTheme="minorHAnsi" w:cstheme="minorHAnsi"/>
@@ -16317,7 +16291,7 @@
         </w:rPr>
         <w:t>Scorer Option</w:t>
       </w:r>
-      <w:bookmarkEnd w:id="28"/>
+      <w:bookmarkEnd w:id="27"/>
     </w:p>
     <w:p>
       <w:pPr>
@@ -16435,7 +16409,7 @@
         <w:lastRenderedPageBreak/>
         <w:t> </w:t>
       </w:r>
-      <w:bookmarkStart w:id="29" w:name="_Toc489539090"/>
+      <w:bookmarkStart w:id="28" w:name="_Toc489539090"/>
       <w:r>
         <w:rPr>
           <w:rStyle w:val="mw-headline"/>
@@ -16446,7 +16420,7 @@
         </w:rPr>
         <w:t>Legal Assessment</w:t>
       </w:r>
-      <w:bookmarkEnd w:id="29"/>
+      <w:bookmarkEnd w:id="28"/>
     </w:p>
     <w:p>
       <w:pPr>
@@ -16512,7 +16486,7 @@
           <w:sz w:val="28"/>
         </w:rPr>
       </w:pPr>
-      <w:bookmarkStart w:id="30" w:name="_Toc489539091"/>
+      <w:bookmarkStart w:id="29" w:name="_Toc489539091"/>
       <w:r>
         <w:rPr>
           <w:rStyle w:val="normaltextrun"/>
@@ -16523,7 +16497,7 @@
         </w:rPr>
         <w:t>ASB Stadium Sports Venue</w:t>
       </w:r>
-      <w:bookmarkEnd w:id="30"/>
+      <w:bookmarkEnd w:id="29"/>
       <w:r>
         <w:rPr>
           <w:rStyle w:val="eop"/>
@@ -17097,7 +17071,7 @@
           <w:sz w:val="28"/>
         </w:rPr>
       </w:pPr>
-      <w:bookmarkStart w:id="31" w:name="_Toc489539092"/>
+      <w:bookmarkStart w:id="30" w:name="_Toc489539092"/>
       <w:r>
         <w:rPr>
           <w:rStyle w:val="normaltextrun"/>
@@ -17110,7 +17084,7 @@
         <w:lastRenderedPageBreak/>
         <w:t>Licensing</w:t>
       </w:r>
-      <w:bookmarkEnd w:id="31"/>
+      <w:bookmarkEnd w:id="30"/>
       <w:r>
         <w:rPr>
           <w:rStyle w:val="eop"/>
@@ -17714,7 +17688,7 @@
           <w:szCs w:val="40"/>
         </w:rPr>
       </w:pPr>
-      <w:bookmarkStart w:id="32" w:name="_Toc489539093"/>
+      <w:bookmarkStart w:id="31" w:name="_Toc489539093"/>
       <w:r>
         <w:rPr>
           <w:rFonts w:asciiTheme="minorHAnsi" w:hAnsiTheme="minorHAnsi" w:cstheme="minorHAnsi"/>
@@ -17725,7 +17699,7 @@
         </w:rPr>
         <w:t>Resource and Schedule study</w:t>
       </w:r>
-      <w:bookmarkEnd w:id="32"/>
+      <w:bookmarkEnd w:id="31"/>
     </w:p>
     <w:p>
       <w:pPr>
@@ -17832,26 +17806,1737 @@
       <w:r>
         <w:rPr>
           <w:rFonts w:asciiTheme="minorHAnsi" w:hAnsiTheme="minorHAnsi" w:cstheme="minorHAnsi"/>
+          <w:highlight w:val="yellow"/>
         </w:rPr>
         <w:t>Therefore, to proceed with this project aiming to have a working solution within the time available is not</w:t>
       </w:r>
       <w:r>
         <w:rPr>
           <w:rFonts w:asciiTheme="minorHAnsi" w:hAnsiTheme="minorHAnsi" w:cstheme="minorHAnsi"/>
+          <w:highlight w:val="yellow"/>
         </w:rPr>
         <w:t xml:space="preserve"> time</w:t>
       </w:r>
       <w:r>
         <w:rPr>
           <w:rFonts w:asciiTheme="minorHAnsi" w:hAnsiTheme="minorHAnsi" w:cstheme="minorHAnsi"/>
+          <w:highlight w:val="yellow"/>
         </w:rPr>
         <w:t xml:space="preserve"> feasible. </w:t>
       </w:r>
       <w:r>
         <w:rPr>
           <w:rFonts w:asciiTheme="minorHAnsi" w:hAnsiTheme="minorHAnsi" w:cstheme="minorHAnsi"/>
-        </w:rPr>
-        <w:t>As there is no enough time to develop an application which solves the problem and add value to the MATHEX competition, nor there is enough time to have it implemented and ready to be used. Additionally, the system to be implemented will not be tested during the MATHEX competition, missing on important feedback from the main users who are the spectators, markers, Scorers and judges.</w:t>
+          <w:highlight w:val="yellow"/>
+        </w:rPr>
+        <w:t>As there is no</w:t>
+      </w:r>
+      <w:r>
+        <w:rPr>
+          <w:rFonts w:asciiTheme="minorHAnsi" w:hAnsiTheme="minorHAnsi" w:cstheme="minorHAnsi"/>
+          <w:highlight w:val="yellow"/>
+        </w:rPr>
+        <w:t>t</w:t>
+      </w:r>
+      <w:r>
+        <w:rPr>
+          <w:rFonts w:asciiTheme="minorHAnsi" w:hAnsiTheme="minorHAnsi" w:cstheme="minorHAnsi"/>
+          <w:highlight w:val="yellow"/>
+        </w:rPr>
+        <w:t xml:space="preserve"> enough time to develop an application which solves the problem and add value to the MATHEX competition, nor there is enough time to have it implemented and ready to be used. Additionally, the system to be implemented will not be tested during the MATHEX competition, missing on important feedback from the main users who are the spectators, markers, Scorers and judges.</w:t>
+      </w:r>
+    </w:p>
+    <w:p>
+      <w:pPr>
+        <w:pStyle w:val="NormalWeb"/>
+        <w:spacing w:before="0" w:beforeAutospacing="0" w:after="320" w:afterAutospacing="0"/>
+        <w:outlineLvl w:val="0"/>
+        <w:rPr>
+          <w:rFonts w:ascii="Calibri" w:hAnsi="Calibri"/>
+          <w:b/>
+          <w:szCs w:val="22"/>
+        </w:rPr>
+      </w:pPr>
+    </w:p>
+    <w:p>
+      <w:pPr>
+        <w:pStyle w:val="NormalWeb"/>
+        <w:spacing w:before="0" w:beforeAutospacing="0" w:after="320" w:afterAutospacing="0"/>
+        <w:outlineLvl w:val="0"/>
+        <w:rPr>
+          <w:rFonts w:ascii="Calibri" w:hAnsi="Calibri"/>
+          <w:b/>
+          <w:szCs w:val="22"/>
+        </w:rPr>
+      </w:pPr>
+    </w:p>
+    <w:p>
+      <w:pPr>
+        <w:pStyle w:val="NormalWeb"/>
+        <w:spacing w:before="0" w:beforeAutospacing="0" w:after="320" w:afterAutospacing="0"/>
+        <w:outlineLvl w:val="0"/>
+        <w:rPr>
+          <w:rFonts w:ascii="Calibri" w:hAnsi="Calibri"/>
+          <w:b/>
+          <w:szCs w:val="22"/>
+        </w:rPr>
+      </w:pPr>
+    </w:p>
+    <w:p>
+      <w:pPr>
+        <w:pStyle w:val="NormalWeb"/>
+        <w:spacing w:before="0" w:beforeAutospacing="0" w:after="320" w:afterAutospacing="0"/>
+        <w:outlineLvl w:val="0"/>
+        <w:rPr>
+          <w:rFonts w:ascii="Calibri" w:hAnsi="Calibri"/>
+          <w:b/>
+          <w:szCs w:val="22"/>
+        </w:rPr>
+      </w:pPr>
+    </w:p>
+    <w:p>
+      <w:pPr>
+        <w:pStyle w:val="NormalWeb"/>
+        <w:spacing w:before="0" w:beforeAutospacing="0" w:after="320" w:afterAutospacing="0"/>
+        <w:outlineLvl w:val="0"/>
+        <w:rPr>
+          <w:rFonts w:ascii="Calibri" w:hAnsi="Calibri"/>
+          <w:b/>
+          <w:szCs w:val="22"/>
+        </w:rPr>
+      </w:pPr>
+    </w:p>
+    <w:p>
+      <w:pPr>
+        <w:pStyle w:val="NormalWeb"/>
+        <w:spacing w:before="0" w:beforeAutospacing="0" w:after="320" w:afterAutospacing="0"/>
+        <w:outlineLvl w:val="0"/>
+        <w:rPr>
+          <w:rFonts w:ascii="Calibri" w:hAnsi="Calibri"/>
+          <w:b/>
+          <w:szCs w:val="22"/>
+        </w:rPr>
+      </w:pPr>
+    </w:p>
+    <w:p>
+      <w:pPr>
+        <w:pStyle w:val="NormalWeb"/>
+        <w:spacing w:before="0" w:beforeAutospacing="0" w:after="320" w:afterAutospacing="0"/>
+        <w:outlineLvl w:val="0"/>
+        <w:rPr>
+          <w:rFonts w:ascii="Calibri" w:hAnsi="Calibri"/>
+          <w:b/>
+          <w:szCs w:val="22"/>
+        </w:rPr>
+      </w:pPr>
+    </w:p>
+    <w:p>
+      <w:pPr>
+        <w:pStyle w:val="NormalWeb"/>
+        <w:spacing w:before="0" w:beforeAutospacing="0" w:after="320" w:afterAutospacing="0"/>
+        <w:outlineLvl w:val="0"/>
+        <w:rPr>
+          <w:rFonts w:ascii="Calibri" w:hAnsi="Calibri"/>
+          <w:b/>
+          <w:szCs w:val="22"/>
+        </w:rPr>
+      </w:pPr>
+    </w:p>
+    <w:p>
+      <w:pPr>
+        <w:pStyle w:val="NormalWeb"/>
+        <w:spacing w:before="0" w:beforeAutospacing="0" w:after="320" w:afterAutospacing="0"/>
+        <w:outlineLvl w:val="0"/>
+        <w:rPr>
+          <w:rFonts w:ascii="Calibri" w:hAnsi="Calibri"/>
+          <w:b/>
+          <w:szCs w:val="22"/>
+        </w:rPr>
+      </w:pPr>
+    </w:p>
+    <w:p>
+      <w:pPr>
+        <w:pStyle w:val="NormalWeb"/>
+        <w:spacing w:before="0" w:beforeAutospacing="0" w:after="320" w:afterAutospacing="0"/>
+        <w:outlineLvl w:val="0"/>
+        <w:rPr>
+          <w:rFonts w:ascii="Calibri" w:hAnsi="Calibri"/>
+          <w:b/>
+          <w:szCs w:val="22"/>
+        </w:rPr>
+      </w:pPr>
+    </w:p>
+    <w:p>
+      <w:pPr>
+        <w:pStyle w:val="NormalWeb"/>
+        <w:spacing w:before="0" w:beforeAutospacing="0" w:after="320" w:afterAutospacing="0"/>
+        <w:outlineLvl w:val="0"/>
+        <w:rPr>
+          <w:rFonts w:ascii="Calibri" w:hAnsi="Calibri"/>
+          <w:b/>
+          <w:szCs w:val="22"/>
+        </w:rPr>
+      </w:pPr>
+    </w:p>
+    <w:p>
+      <w:pPr>
+        <w:pStyle w:val="NormalWeb"/>
+        <w:spacing w:before="0" w:beforeAutospacing="0" w:after="320" w:afterAutospacing="0"/>
+        <w:rPr>
+          <w:rFonts w:ascii="Calibri" w:hAnsi="Calibri"/>
+          <w:b/>
+          <w:szCs w:val="22"/>
+        </w:rPr>
+      </w:pPr>
+      <w:r>
+        <w:rPr>
+          <w:rFonts w:ascii="Calibri" w:hAnsi="Calibri"/>
+          <w:b/>
+          <w:szCs w:val="22"/>
+        </w:rPr>
+        <w:lastRenderedPageBreak/>
+        <w:t xml:space="preserve">Schedule </w:t>
+      </w:r>
+    </w:p>
+    <w:p>
+      <w:pPr>
+        <w:pStyle w:val="NormalWeb"/>
+        <w:spacing w:before="0" w:beforeAutospacing="0" w:after="320" w:afterAutospacing="0"/>
+        <w:rPr>
+          <w:rFonts w:ascii="Calibri" w:hAnsi="Calibri"/>
+          <w:szCs w:val="22"/>
+        </w:rPr>
+      </w:pPr>
+      <w:r>
+        <w:rPr>
+          <w:rFonts w:ascii="Calibri" w:hAnsi="Calibri"/>
+          <w:szCs w:val="22"/>
+        </w:rPr>
+        <w:t xml:space="preserve">Our schedule for building a prototype: </w:t>
+      </w:r>
+    </w:p>
+    <w:tbl>
+      <w:tblPr>
+        <w:tblW w:w="0" w:type="auto"/>
+        <w:tblBorders>
+          <w:top w:val="single" w:sz="8" w:space="0" w:color="A3A3A3"/>
+          <w:left w:val="single" w:sz="8" w:space="0" w:color="A3A3A3"/>
+          <w:bottom w:val="single" w:sz="8" w:space="0" w:color="A3A3A3"/>
+          <w:right w:val="single" w:sz="8" w:space="0" w:color="A3A3A3"/>
+        </w:tblBorders>
+        <w:tblCellMar>
+          <w:left w:w="0" w:type="dxa"/>
+          <w:right w:w="0" w:type="dxa"/>
+        </w:tblCellMar>
+        <w:tblLook w:val="04A0" w:firstRow="1" w:lastRow="0" w:firstColumn="1" w:lastColumn="0" w:noHBand="0" w:noVBand="1"/>
+        <w:tblCaption w:val=""/>
+        <w:tblDescription w:val=""/>
+      </w:tblPr>
+      <w:tblGrid>
+        <w:gridCol w:w="6512"/>
+        <w:gridCol w:w="1688"/>
+      </w:tblGrid>
+      <w:tr>
+        <w:tc>
+          <w:tcPr>
+            <w:tcW w:w="6512" w:type="dxa"/>
+            <w:tcBorders>
+              <w:top w:val="single" w:sz="8" w:space="0" w:color="A3A3A3"/>
+              <w:left w:val="single" w:sz="8" w:space="0" w:color="A3A3A3"/>
+              <w:bottom w:val="single" w:sz="8" w:space="0" w:color="A3A3A3"/>
+              <w:right w:val="single" w:sz="8" w:space="0" w:color="A3A3A3"/>
+            </w:tcBorders>
+            <w:shd w:val="clear" w:color="auto" w:fill="DFE3E8"/>
+            <w:tcMar>
+              <w:top w:w="80" w:type="dxa"/>
+              <w:left w:w="80" w:type="dxa"/>
+              <w:bottom w:w="80" w:type="dxa"/>
+              <w:right w:w="80" w:type="dxa"/>
+            </w:tcMar>
+            <w:hideMark/>
+          </w:tcPr>
+          <w:p>
+            <w:pPr>
+              <w:spacing w:after="0" w:line="240" w:lineRule="auto"/>
+              <w:jc w:val="center"/>
+              <w:rPr>
+                <w:rFonts w:ascii="Segoe UI" w:eastAsia="Times New Roman" w:hAnsi="Segoe UI" w:cs="Segoe UI"/>
+                <w:color w:val="363636"/>
+                <w:sz w:val="18"/>
+                <w:szCs w:val="18"/>
+                <w:lang w:eastAsia="en-NZ"/>
+              </w:rPr>
+            </w:pPr>
+            <w:r>
+              <w:rPr>
+                <w:rFonts w:ascii="Segoe UI" w:eastAsia="Times New Roman" w:hAnsi="Segoe UI" w:cs="Segoe UI"/>
+                <w:color w:val="363636"/>
+                <w:sz w:val="18"/>
+                <w:szCs w:val="18"/>
+                <w:shd w:val="clear" w:color="auto" w:fill="DFE3E8"/>
+                <w:lang w:eastAsia="en-NZ"/>
+              </w:rPr>
+              <w:t>Provisional Milestones</w:t>
+            </w:r>
+          </w:p>
+        </w:tc>
+        <w:tc>
+          <w:tcPr>
+            <w:tcW w:w="1688" w:type="dxa"/>
+            <w:tcBorders>
+              <w:top w:val="single" w:sz="8" w:space="0" w:color="A3A3A3"/>
+              <w:left w:val="single" w:sz="8" w:space="0" w:color="A3A3A3"/>
+              <w:bottom w:val="single" w:sz="8" w:space="0" w:color="A3A3A3"/>
+              <w:right w:val="single" w:sz="8" w:space="0" w:color="A3A3A3"/>
+            </w:tcBorders>
+            <w:shd w:val="clear" w:color="auto" w:fill="DFE3E8"/>
+            <w:tcMar>
+              <w:top w:w="80" w:type="dxa"/>
+              <w:left w:w="80" w:type="dxa"/>
+              <w:bottom w:w="80" w:type="dxa"/>
+              <w:right w:w="80" w:type="dxa"/>
+            </w:tcMar>
+            <w:hideMark/>
+          </w:tcPr>
+          <w:p>
+            <w:pPr>
+              <w:spacing w:after="0" w:line="240" w:lineRule="auto"/>
+              <w:jc w:val="center"/>
+              <w:rPr>
+                <w:rFonts w:ascii="Segoe UI" w:eastAsia="Times New Roman" w:hAnsi="Segoe UI" w:cs="Segoe UI"/>
+                <w:color w:val="363636"/>
+                <w:sz w:val="18"/>
+                <w:szCs w:val="18"/>
+                <w:lang w:eastAsia="en-NZ"/>
+              </w:rPr>
+            </w:pPr>
+            <w:r>
+              <w:rPr>
+                <w:rFonts w:ascii="Segoe UI" w:eastAsia="Times New Roman" w:hAnsi="Segoe UI" w:cs="Segoe UI"/>
+                <w:color w:val="363636"/>
+                <w:sz w:val="18"/>
+                <w:szCs w:val="18"/>
+                <w:shd w:val="clear" w:color="auto" w:fill="DFE3E8"/>
+                <w:lang w:eastAsia="en-NZ"/>
+              </w:rPr>
+              <w:t>Finish</w:t>
+            </w:r>
+          </w:p>
+        </w:tc>
+      </w:tr>
+      <w:tr>
+        <w:tc>
+          <w:tcPr>
+            <w:tcW w:w="6512" w:type="dxa"/>
+            <w:tcBorders>
+              <w:top w:val="single" w:sz="8" w:space="0" w:color="A3A3A3"/>
+              <w:left w:val="single" w:sz="8" w:space="0" w:color="A3A3A3"/>
+              <w:bottom w:val="single" w:sz="8" w:space="0" w:color="A3A3A3"/>
+              <w:right w:val="single" w:sz="8" w:space="0" w:color="A3A3A3"/>
+            </w:tcBorders>
+            <w:shd w:val="clear" w:color="auto" w:fill="FFFFFF"/>
+            <w:tcMar>
+              <w:top w:w="80" w:type="dxa"/>
+              <w:left w:w="80" w:type="dxa"/>
+              <w:bottom w:w="80" w:type="dxa"/>
+              <w:right w:w="80" w:type="dxa"/>
+            </w:tcMar>
+            <w:hideMark/>
+          </w:tcPr>
+          <w:p>
+            <w:pPr>
+              <w:spacing w:after="0" w:line="240" w:lineRule="auto"/>
+              <w:rPr>
+                <w:rFonts w:ascii="Calibri" w:eastAsia="Times New Roman" w:hAnsi="Calibri" w:cs="Calibri"/>
+                <w:color w:val="000000"/>
+                <w:lang w:eastAsia="en-NZ"/>
+              </w:rPr>
+            </w:pPr>
+            <w:r>
+              <w:rPr>
+                <w:rFonts w:ascii="Calibri" w:eastAsia="Times New Roman" w:hAnsi="Calibri" w:cs="Calibri"/>
+                <w:color w:val="000000"/>
+                <w:lang w:eastAsia="en-NZ"/>
+              </w:rPr>
+              <w:t xml:space="preserve"> Stage 0 </w:t>
+            </w:r>
+          </w:p>
+        </w:tc>
+        <w:tc>
+          <w:tcPr>
+            <w:tcW w:w="1688" w:type="dxa"/>
+            <w:tcBorders>
+              <w:top w:val="single" w:sz="8" w:space="0" w:color="A3A3A3"/>
+              <w:left w:val="single" w:sz="8" w:space="0" w:color="A3A3A3"/>
+              <w:bottom w:val="single" w:sz="8" w:space="0" w:color="A3A3A3"/>
+              <w:right w:val="single" w:sz="8" w:space="0" w:color="A3A3A3"/>
+            </w:tcBorders>
+            <w:shd w:val="clear" w:color="auto" w:fill="FFFFFF"/>
+            <w:tcMar>
+              <w:top w:w="80" w:type="dxa"/>
+              <w:left w:w="80" w:type="dxa"/>
+              <w:bottom w:w="80" w:type="dxa"/>
+              <w:right w:w="80" w:type="dxa"/>
+            </w:tcMar>
+            <w:hideMark/>
+          </w:tcPr>
+          <w:p>
+            <w:pPr>
+              <w:spacing w:after="0" w:line="240" w:lineRule="auto"/>
+              <w:jc w:val="center"/>
+              <w:rPr>
+                <w:rFonts w:ascii="Calibri" w:eastAsia="Times New Roman" w:hAnsi="Calibri" w:cs="Calibri"/>
+                <w:color w:val="000000"/>
+                <w:lang w:eastAsia="en-NZ"/>
+              </w:rPr>
+            </w:pPr>
+            <w:r>
+              <w:rPr>
+                <w:rFonts w:ascii="Calibri" w:eastAsia="Times New Roman" w:hAnsi="Calibri" w:cs="Calibri"/>
+                <w:color w:val="000000"/>
+                <w:lang w:eastAsia="en-NZ"/>
+              </w:rPr>
+              <w:t>28/07/17</w:t>
+            </w:r>
+          </w:p>
+        </w:tc>
+      </w:tr>
+      <w:tr>
+        <w:tc>
+          <w:tcPr>
+            <w:tcW w:w="6512" w:type="dxa"/>
+            <w:tcBorders>
+              <w:top w:val="single" w:sz="8" w:space="0" w:color="A3A3A3"/>
+              <w:left w:val="single" w:sz="8" w:space="0" w:color="A3A3A3"/>
+              <w:bottom w:val="single" w:sz="8" w:space="0" w:color="A3A3A3"/>
+              <w:right w:val="single" w:sz="8" w:space="0" w:color="A3A3A3"/>
+            </w:tcBorders>
+            <w:shd w:val="clear" w:color="auto" w:fill="FFFFFF"/>
+            <w:tcMar>
+              <w:top w:w="80" w:type="dxa"/>
+              <w:left w:w="80" w:type="dxa"/>
+              <w:bottom w:w="80" w:type="dxa"/>
+              <w:right w:w="80" w:type="dxa"/>
+            </w:tcMar>
+            <w:hideMark/>
+          </w:tcPr>
+          <w:p>
+            <w:pPr>
+              <w:spacing w:after="0" w:line="240" w:lineRule="auto"/>
+              <w:rPr>
+                <w:rFonts w:ascii="Calibri" w:eastAsia="Times New Roman" w:hAnsi="Calibri" w:cs="Calibri"/>
+                <w:color w:val="FF0000"/>
+                <w:lang w:eastAsia="en-NZ"/>
+              </w:rPr>
+            </w:pPr>
+            <w:r>
+              <w:rPr>
+                <w:rFonts w:ascii="Calibri" w:eastAsia="Times New Roman" w:hAnsi="Calibri" w:cs="Calibri"/>
+                <w:b/>
+                <w:bCs/>
+                <w:color w:val="FF0000"/>
+                <w:lang w:eastAsia="en-NZ"/>
+              </w:rPr>
+              <w:t>Plan - design of project model complete</w:t>
+            </w:r>
+          </w:p>
+        </w:tc>
+        <w:tc>
+          <w:tcPr>
+            <w:tcW w:w="1688" w:type="dxa"/>
+            <w:tcBorders>
+              <w:top w:val="single" w:sz="8" w:space="0" w:color="A3A3A3"/>
+              <w:left w:val="single" w:sz="8" w:space="0" w:color="A3A3A3"/>
+              <w:bottom w:val="single" w:sz="8" w:space="0" w:color="A3A3A3"/>
+              <w:right w:val="single" w:sz="8" w:space="0" w:color="A3A3A3"/>
+            </w:tcBorders>
+            <w:shd w:val="clear" w:color="auto" w:fill="FFFFFF"/>
+            <w:tcMar>
+              <w:top w:w="80" w:type="dxa"/>
+              <w:left w:w="80" w:type="dxa"/>
+              <w:bottom w:w="80" w:type="dxa"/>
+              <w:right w:w="80" w:type="dxa"/>
+            </w:tcMar>
+            <w:hideMark/>
+          </w:tcPr>
+          <w:p>
+            <w:pPr>
+              <w:spacing w:after="0" w:line="240" w:lineRule="auto"/>
+              <w:jc w:val="center"/>
+              <w:rPr>
+                <w:rFonts w:ascii="Calibri" w:eastAsia="Times New Roman" w:hAnsi="Calibri" w:cs="Calibri"/>
+                <w:color w:val="000000"/>
+                <w:lang w:eastAsia="en-NZ"/>
+              </w:rPr>
+            </w:pPr>
+            <w:r>
+              <w:rPr>
+                <w:rFonts w:ascii="Calibri" w:eastAsia="Times New Roman" w:hAnsi="Calibri" w:cs="Calibri"/>
+                <w:color w:val="000000"/>
+                <w:lang w:eastAsia="en-NZ"/>
+              </w:rPr>
+              <w:t>28/07/17</w:t>
+            </w:r>
+          </w:p>
+        </w:tc>
+      </w:tr>
+      <w:tr>
+        <w:tc>
+          <w:tcPr>
+            <w:tcW w:w="6512" w:type="dxa"/>
+            <w:tcBorders>
+              <w:top w:val="single" w:sz="8" w:space="0" w:color="A3A3A3"/>
+              <w:left w:val="single" w:sz="8" w:space="0" w:color="A3A3A3"/>
+              <w:bottom w:val="single" w:sz="8" w:space="0" w:color="A3A3A3"/>
+              <w:right w:val="single" w:sz="8" w:space="0" w:color="A3A3A3"/>
+            </w:tcBorders>
+            <w:shd w:val="clear" w:color="auto" w:fill="FFFFFF"/>
+            <w:tcMar>
+              <w:top w:w="80" w:type="dxa"/>
+              <w:left w:w="80" w:type="dxa"/>
+              <w:bottom w:w="80" w:type="dxa"/>
+              <w:right w:w="80" w:type="dxa"/>
+            </w:tcMar>
+            <w:hideMark/>
+          </w:tcPr>
+          <w:p>
+            <w:pPr>
+              <w:spacing w:after="0" w:line="240" w:lineRule="auto"/>
+              <w:rPr>
+                <w:rFonts w:ascii="Calibri" w:eastAsia="Times New Roman" w:hAnsi="Calibri" w:cs="Calibri"/>
+                <w:color w:val="000000"/>
+                <w:lang w:eastAsia="en-NZ"/>
+              </w:rPr>
+            </w:pPr>
+            <w:r>
+              <w:rPr>
+                <w:rFonts w:ascii="Calibri" w:eastAsia="Times New Roman" w:hAnsi="Calibri" w:cs="Calibri"/>
+                <w:color w:val="000000"/>
+                <w:lang w:eastAsia="en-NZ"/>
+              </w:rPr>
+              <w:t xml:space="preserve"> Stage 1</w:t>
+            </w:r>
+          </w:p>
+        </w:tc>
+        <w:tc>
+          <w:tcPr>
+            <w:tcW w:w="1688" w:type="dxa"/>
+            <w:tcBorders>
+              <w:top w:val="single" w:sz="8" w:space="0" w:color="A3A3A3"/>
+              <w:left w:val="single" w:sz="8" w:space="0" w:color="A3A3A3"/>
+              <w:bottom w:val="single" w:sz="8" w:space="0" w:color="A3A3A3"/>
+              <w:right w:val="single" w:sz="8" w:space="0" w:color="A3A3A3"/>
+            </w:tcBorders>
+            <w:shd w:val="clear" w:color="auto" w:fill="FFFFFF"/>
+            <w:tcMar>
+              <w:top w:w="80" w:type="dxa"/>
+              <w:left w:w="80" w:type="dxa"/>
+              <w:bottom w:w="80" w:type="dxa"/>
+              <w:right w:w="80" w:type="dxa"/>
+            </w:tcMar>
+            <w:hideMark/>
+          </w:tcPr>
+          <w:p>
+            <w:pPr>
+              <w:spacing w:after="0" w:line="240" w:lineRule="auto"/>
+              <w:jc w:val="center"/>
+              <w:rPr>
+                <w:rFonts w:ascii="Calibri" w:eastAsia="Times New Roman" w:hAnsi="Calibri" w:cs="Calibri"/>
+                <w:color w:val="000000"/>
+                <w:lang w:eastAsia="en-NZ"/>
+              </w:rPr>
+            </w:pPr>
+            <w:r>
+              <w:rPr>
+                <w:rFonts w:ascii="Calibri" w:eastAsia="Times New Roman" w:hAnsi="Calibri" w:cs="Calibri"/>
+                <w:color w:val="000000"/>
+                <w:lang w:eastAsia="en-NZ"/>
+              </w:rPr>
+              <w:t>11/08/17</w:t>
+            </w:r>
+          </w:p>
+        </w:tc>
+      </w:tr>
+      <w:tr>
+        <w:tc>
+          <w:tcPr>
+            <w:tcW w:w="6512" w:type="dxa"/>
+            <w:tcBorders>
+              <w:top w:val="single" w:sz="8" w:space="0" w:color="A3A3A3"/>
+              <w:left w:val="single" w:sz="8" w:space="0" w:color="A3A3A3"/>
+              <w:bottom w:val="single" w:sz="8" w:space="0" w:color="A3A3A3"/>
+              <w:right w:val="single" w:sz="8" w:space="0" w:color="A3A3A3"/>
+            </w:tcBorders>
+            <w:shd w:val="clear" w:color="auto" w:fill="FFFFFF"/>
+            <w:tcMar>
+              <w:top w:w="80" w:type="dxa"/>
+              <w:left w:w="80" w:type="dxa"/>
+              <w:bottom w:w="80" w:type="dxa"/>
+              <w:right w:w="80" w:type="dxa"/>
+            </w:tcMar>
+            <w:hideMark/>
+          </w:tcPr>
+          <w:p>
+            <w:pPr>
+              <w:spacing w:after="0" w:line="240" w:lineRule="auto"/>
+              <w:rPr>
+                <w:rFonts w:ascii="Calibri" w:eastAsia="Times New Roman" w:hAnsi="Calibri" w:cs="Calibri"/>
+                <w:color w:val="FF0000"/>
+                <w:lang w:eastAsia="en-NZ"/>
+              </w:rPr>
+            </w:pPr>
+            <w:r>
+              <w:rPr>
+                <w:rFonts w:ascii="Calibri" w:eastAsia="Times New Roman" w:hAnsi="Calibri" w:cs="Calibri"/>
+                <w:b/>
+                <w:bCs/>
+                <w:color w:val="FF0000"/>
+                <w:lang w:eastAsia="en-NZ"/>
+              </w:rPr>
+              <w:t>Framework and Database setup complete</w:t>
+            </w:r>
+          </w:p>
+        </w:tc>
+        <w:tc>
+          <w:tcPr>
+            <w:tcW w:w="1688" w:type="dxa"/>
+            <w:tcBorders>
+              <w:top w:val="single" w:sz="8" w:space="0" w:color="A3A3A3"/>
+              <w:left w:val="single" w:sz="8" w:space="0" w:color="A3A3A3"/>
+              <w:bottom w:val="single" w:sz="8" w:space="0" w:color="A3A3A3"/>
+              <w:right w:val="single" w:sz="8" w:space="0" w:color="A3A3A3"/>
+            </w:tcBorders>
+            <w:shd w:val="clear" w:color="auto" w:fill="FFFFFF"/>
+            <w:tcMar>
+              <w:top w:w="80" w:type="dxa"/>
+              <w:left w:w="80" w:type="dxa"/>
+              <w:bottom w:w="80" w:type="dxa"/>
+              <w:right w:w="80" w:type="dxa"/>
+            </w:tcMar>
+            <w:hideMark/>
+          </w:tcPr>
+          <w:p>
+            <w:pPr>
+              <w:spacing w:after="0" w:line="240" w:lineRule="auto"/>
+              <w:jc w:val="center"/>
+              <w:rPr>
+                <w:rFonts w:ascii="Calibri" w:eastAsia="Times New Roman" w:hAnsi="Calibri" w:cs="Calibri"/>
+                <w:color w:val="000000"/>
+                <w:lang w:eastAsia="en-NZ"/>
+              </w:rPr>
+            </w:pPr>
+            <w:r>
+              <w:rPr>
+                <w:rFonts w:ascii="Calibri" w:eastAsia="Times New Roman" w:hAnsi="Calibri" w:cs="Calibri"/>
+                <w:color w:val="000000"/>
+                <w:lang w:eastAsia="en-NZ"/>
+              </w:rPr>
+              <w:t>11/08/17</w:t>
+            </w:r>
+          </w:p>
+        </w:tc>
+      </w:tr>
+      <w:tr>
+        <w:tc>
+          <w:tcPr>
+            <w:tcW w:w="6512" w:type="dxa"/>
+            <w:tcBorders>
+              <w:top w:val="single" w:sz="8" w:space="0" w:color="A3A3A3"/>
+              <w:left w:val="single" w:sz="8" w:space="0" w:color="A3A3A3"/>
+              <w:bottom w:val="single" w:sz="8" w:space="0" w:color="A3A3A3"/>
+              <w:right w:val="single" w:sz="8" w:space="0" w:color="A3A3A3"/>
+            </w:tcBorders>
+            <w:shd w:val="clear" w:color="auto" w:fill="FFFFFF"/>
+            <w:tcMar>
+              <w:top w:w="80" w:type="dxa"/>
+              <w:left w:w="80" w:type="dxa"/>
+              <w:bottom w:w="80" w:type="dxa"/>
+              <w:right w:w="80" w:type="dxa"/>
+            </w:tcMar>
+            <w:hideMark/>
+          </w:tcPr>
+          <w:p>
+            <w:pPr>
+              <w:spacing w:after="0" w:line="240" w:lineRule="auto"/>
+              <w:rPr>
+                <w:rFonts w:ascii="Calibri" w:eastAsia="Times New Roman" w:hAnsi="Calibri" w:cs="Calibri"/>
+                <w:color w:val="000000"/>
+                <w:lang w:eastAsia="en-NZ"/>
+              </w:rPr>
+            </w:pPr>
+            <w:r>
+              <w:rPr>
+                <w:rFonts w:ascii="Calibri" w:eastAsia="Times New Roman" w:hAnsi="Calibri" w:cs="Calibri"/>
+                <w:color w:val="000000"/>
+                <w:lang w:eastAsia="en-NZ"/>
+              </w:rPr>
+              <w:t>Stage 2</w:t>
+            </w:r>
+          </w:p>
+        </w:tc>
+        <w:tc>
+          <w:tcPr>
+            <w:tcW w:w="1688" w:type="dxa"/>
+            <w:tcBorders>
+              <w:top w:val="single" w:sz="8" w:space="0" w:color="A3A3A3"/>
+              <w:left w:val="single" w:sz="8" w:space="0" w:color="A3A3A3"/>
+              <w:bottom w:val="single" w:sz="8" w:space="0" w:color="A3A3A3"/>
+              <w:right w:val="single" w:sz="8" w:space="0" w:color="A3A3A3"/>
+            </w:tcBorders>
+            <w:shd w:val="clear" w:color="auto" w:fill="FFFFFF"/>
+            <w:tcMar>
+              <w:top w:w="80" w:type="dxa"/>
+              <w:left w:w="80" w:type="dxa"/>
+              <w:bottom w:w="80" w:type="dxa"/>
+              <w:right w:w="80" w:type="dxa"/>
+            </w:tcMar>
+            <w:hideMark/>
+          </w:tcPr>
+          <w:p>
+            <w:pPr>
+              <w:spacing w:after="0" w:line="240" w:lineRule="auto"/>
+              <w:jc w:val="center"/>
+              <w:rPr>
+                <w:rFonts w:ascii="Calibri" w:eastAsia="Times New Roman" w:hAnsi="Calibri" w:cs="Calibri"/>
+                <w:lang w:eastAsia="en-NZ"/>
+              </w:rPr>
+            </w:pPr>
+            <w:r>
+              <w:rPr>
+                <w:rFonts w:ascii="Calibri" w:eastAsia="Times New Roman" w:hAnsi="Calibri" w:cs="Calibri"/>
+                <w:lang w:eastAsia="en-NZ"/>
+              </w:rPr>
+              <w:t>25/08/17</w:t>
+            </w:r>
+          </w:p>
+        </w:tc>
+      </w:tr>
+      <w:tr>
+        <w:tc>
+          <w:tcPr>
+            <w:tcW w:w="6512" w:type="dxa"/>
+            <w:tcBorders>
+              <w:top w:val="single" w:sz="8" w:space="0" w:color="A3A3A3"/>
+              <w:left w:val="single" w:sz="8" w:space="0" w:color="A3A3A3"/>
+              <w:bottom w:val="single" w:sz="8" w:space="0" w:color="A3A3A3"/>
+              <w:right w:val="single" w:sz="8" w:space="0" w:color="A3A3A3"/>
+            </w:tcBorders>
+            <w:shd w:val="clear" w:color="auto" w:fill="FFFFFF"/>
+            <w:tcMar>
+              <w:top w:w="80" w:type="dxa"/>
+              <w:left w:w="80" w:type="dxa"/>
+              <w:bottom w:w="80" w:type="dxa"/>
+              <w:right w:w="80" w:type="dxa"/>
+            </w:tcMar>
+            <w:hideMark/>
+          </w:tcPr>
+          <w:p>
+            <w:pPr>
+              <w:spacing w:after="0" w:line="240" w:lineRule="auto"/>
+              <w:rPr>
+                <w:rFonts w:ascii="Calibri" w:eastAsia="Times New Roman" w:hAnsi="Calibri" w:cs="Calibri"/>
+                <w:color w:val="FF0000"/>
+                <w:lang w:eastAsia="en-NZ"/>
+              </w:rPr>
+            </w:pPr>
+            <w:r>
+              <w:rPr>
+                <w:rFonts w:ascii="Calibri" w:eastAsia="Times New Roman" w:hAnsi="Calibri" w:cs="Calibri"/>
+                <w:b/>
+                <w:bCs/>
+                <w:color w:val="FF0000"/>
+                <w:lang w:eastAsia="en-NZ"/>
+              </w:rPr>
+              <w:t>Website development complete</w:t>
+            </w:r>
+          </w:p>
+        </w:tc>
+        <w:tc>
+          <w:tcPr>
+            <w:tcW w:w="1688" w:type="dxa"/>
+            <w:tcBorders>
+              <w:top w:val="single" w:sz="8" w:space="0" w:color="A3A3A3"/>
+              <w:left w:val="single" w:sz="8" w:space="0" w:color="A3A3A3"/>
+              <w:bottom w:val="single" w:sz="8" w:space="0" w:color="A3A3A3"/>
+              <w:right w:val="single" w:sz="8" w:space="0" w:color="A3A3A3"/>
+            </w:tcBorders>
+            <w:shd w:val="clear" w:color="auto" w:fill="FFFFFF"/>
+            <w:tcMar>
+              <w:top w:w="80" w:type="dxa"/>
+              <w:left w:w="80" w:type="dxa"/>
+              <w:bottom w:w="80" w:type="dxa"/>
+              <w:right w:w="80" w:type="dxa"/>
+            </w:tcMar>
+            <w:hideMark/>
+          </w:tcPr>
+          <w:p>
+            <w:pPr>
+              <w:spacing w:after="0" w:line="240" w:lineRule="auto"/>
+              <w:jc w:val="center"/>
+              <w:rPr>
+                <w:rFonts w:ascii="Calibri" w:eastAsia="Times New Roman" w:hAnsi="Calibri" w:cs="Calibri"/>
+                <w:lang w:eastAsia="en-NZ"/>
+              </w:rPr>
+            </w:pPr>
+            <w:r>
+              <w:rPr>
+                <w:rFonts w:ascii="Calibri" w:eastAsia="Times New Roman" w:hAnsi="Calibri" w:cs="Calibri"/>
+                <w:lang w:eastAsia="en-NZ"/>
+              </w:rPr>
+              <w:t>25/08/17</w:t>
+            </w:r>
+          </w:p>
+        </w:tc>
+      </w:tr>
+      <w:tr>
+        <w:tc>
+          <w:tcPr>
+            <w:tcW w:w="6512" w:type="dxa"/>
+            <w:tcBorders>
+              <w:top w:val="single" w:sz="8" w:space="0" w:color="A3A3A3"/>
+              <w:left w:val="single" w:sz="8" w:space="0" w:color="A3A3A3"/>
+              <w:bottom w:val="single" w:sz="8" w:space="0" w:color="A3A3A3"/>
+              <w:right w:val="single" w:sz="8" w:space="0" w:color="A3A3A3"/>
+            </w:tcBorders>
+            <w:shd w:val="clear" w:color="auto" w:fill="FFFFFF"/>
+            <w:tcMar>
+              <w:top w:w="80" w:type="dxa"/>
+              <w:left w:w="80" w:type="dxa"/>
+              <w:bottom w:w="80" w:type="dxa"/>
+              <w:right w:w="80" w:type="dxa"/>
+            </w:tcMar>
+            <w:hideMark/>
+          </w:tcPr>
+          <w:p>
+            <w:pPr>
+              <w:spacing w:after="0" w:line="240" w:lineRule="auto"/>
+              <w:rPr>
+                <w:rFonts w:ascii="Calibri" w:eastAsia="Times New Roman" w:hAnsi="Calibri" w:cs="Calibri"/>
+                <w:color w:val="000000"/>
+                <w:lang w:eastAsia="en-NZ"/>
+              </w:rPr>
+            </w:pPr>
+            <w:r>
+              <w:rPr>
+                <w:rFonts w:ascii="Calibri" w:eastAsia="Times New Roman" w:hAnsi="Calibri" w:cs="Calibri"/>
+                <w:color w:val="000000"/>
+                <w:lang w:eastAsia="en-NZ"/>
+              </w:rPr>
+              <w:t>Stage 3</w:t>
+            </w:r>
+          </w:p>
+        </w:tc>
+        <w:tc>
+          <w:tcPr>
+            <w:tcW w:w="1688" w:type="dxa"/>
+            <w:tcBorders>
+              <w:top w:val="single" w:sz="8" w:space="0" w:color="A3A3A3"/>
+              <w:left w:val="single" w:sz="8" w:space="0" w:color="A3A3A3"/>
+              <w:bottom w:val="single" w:sz="8" w:space="0" w:color="A3A3A3"/>
+              <w:right w:val="single" w:sz="8" w:space="0" w:color="A3A3A3"/>
+            </w:tcBorders>
+            <w:shd w:val="clear" w:color="auto" w:fill="FFFFFF"/>
+            <w:tcMar>
+              <w:top w:w="80" w:type="dxa"/>
+              <w:left w:w="80" w:type="dxa"/>
+              <w:bottom w:w="80" w:type="dxa"/>
+              <w:right w:w="80" w:type="dxa"/>
+            </w:tcMar>
+            <w:hideMark/>
+          </w:tcPr>
+          <w:p>
+            <w:pPr>
+              <w:spacing w:after="0" w:line="240" w:lineRule="auto"/>
+              <w:jc w:val="center"/>
+              <w:rPr>
+                <w:rFonts w:ascii="Calibri" w:eastAsia="Times New Roman" w:hAnsi="Calibri" w:cs="Calibri"/>
+                <w:lang w:eastAsia="en-NZ"/>
+              </w:rPr>
+            </w:pPr>
+            <w:r>
+              <w:rPr>
+                <w:rFonts w:ascii="Calibri" w:eastAsia="Times New Roman" w:hAnsi="Calibri" w:cs="Calibri"/>
+                <w:lang w:eastAsia="en-NZ"/>
+              </w:rPr>
+              <w:t>22/09/17</w:t>
+            </w:r>
+          </w:p>
+        </w:tc>
+      </w:tr>
+      <w:tr>
+        <w:tc>
+          <w:tcPr>
+            <w:tcW w:w="6512" w:type="dxa"/>
+            <w:tcBorders>
+              <w:top w:val="single" w:sz="8" w:space="0" w:color="A3A3A3"/>
+              <w:left w:val="single" w:sz="8" w:space="0" w:color="A3A3A3"/>
+              <w:bottom w:val="single" w:sz="8" w:space="0" w:color="A3A3A3"/>
+              <w:right w:val="single" w:sz="8" w:space="0" w:color="A3A3A3"/>
+            </w:tcBorders>
+            <w:shd w:val="clear" w:color="auto" w:fill="FFFFFF"/>
+            <w:tcMar>
+              <w:top w:w="80" w:type="dxa"/>
+              <w:left w:w="80" w:type="dxa"/>
+              <w:bottom w:w="80" w:type="dxa"/>
+              <w:right w:w="80" w:type="dxa"/>
+            </w:tcMar>
+            <w:hideMark/>
+          </w:tcPr>
+          <w:p>
+            <w:pPr>
+              <w:spacing w:after="0" w:line="240" w:lineRule="auto"/>
+              <w:rPr>
+                <w:rFonts w:ascii="Calibri" w:eastAsia="Times New Roman" w:hAnsi="Calibri" w:cs="Calibri"/>
+                <w:color w:val="FF0000"/>
+                <w:lang w:eastAsia="en-NZ"/>
+              </w:rPr>
+            </w:pPr>
+            <w:r>
+              <w:rPr>
+                <w:rFonts w:ascii="Calibri" w:eastAsia="Times New Roman" w:hAnsi="Calibri" w:cs="Calibri"/>
+                <w:b/>
+                <w:bCs/>
+                <w:color w:val="FF0000"/>
+                <w:lang w:eastAsia="en-NZ"/>
+              </w:rPr>
+              <w:t>Website integration with database completed</w:t>
+            </w:r>
+          </w:p>
+        </w:tc>
+        <w:tc>
+          <w:tcPr>
+            <w:tcW w:w="1688" w:type="dxa"/>
+            <w:tcBorders>
+              <w:top w:val="single" w:sz="8" w:space="0" w:color="A3A3A3"/>
+              <w:left w:val="single" w:sz="8" w:space="0" w:color="A3A3A3"/>
+              <w:bottom w:val="single" w:sz="8" w:space="0" w:color="A3A3A3"/>
+              <w:right w:val="single" w:sz="8" w:space="0" w:color="A3A3A3"/>
+            </w:tcBorders>
+            <w:shd w:val="clear" w:color="auto" w:fill="FFFFFF"/>
+            <w:tcMar>
+              <w:top w:w="80" w:type="dxa"/>
+              <w:left w:w="80" w:type="dxa"/>
+              <w:bottom w:w="80" w:type="dxa"/>
+              <w:right w:w="80" w:type="dxa"/>
+            </w:tcMar>
+            <w:hideMark/>
+          </w:tcPr>
+          <w:p>
+            <w:pPr>
+              <w:spacing w:after="0" w:line="240" w:lineRule="auto"/>
+              <w:jc w:val="center"/>
+              <w:rPr>
+                <w:rFonts w:ascii="Calibri" w:eastAsia="Times New Roman" w:hAnsi="Calibri" w:cs="Calibri"/>
+                <w:lang w:eastAsia="en-NZ"/>
+              </w:rPr>
+            </w:pPr>
+            <w:r>
+              <w:rPr>
+                <w:rFonts w:ascii="Calibri" w:eastAsia="Times New Roman" w:hAnsi="Calibri" w:cs="Calibri"/>
+                <w:lang w:eastAsia="en-NZ"/>
+              </w:rPr>
+              <w:t>22/09/17</w:t>
+            </w:r>
+          </w:p>
+        </w:tc>
+      </w:tr>
+      <w:tr>
+        <w:tc>
+          <w:tcPr>
+            <w:tcW w:w="6512" w:type="dxa"/>
+            <w:tcBorders>
+              <w:top w:val="single" w:sz="8" w:space="0" w:color="A3A3A3"/>
+              <w:left w:val="single" w:sz="8" w:space="0" w:color="A3A3A3"/>
+              <w:bottom w:val="single" w:sz="8" w:space="0" w:color="A3A3A3"/>
+              <w:right w:val="single" w:sz="8" w:space="0" w:color="A3A3A3"/>
+            </w:tcBorders>
+            <w:shd w:val="clear" w:color="auto" w:fill="FFFFFF"/>
+            <w:tcMar>
+              <w:top w:w="80" w:type="dxa"/>
+              <w:left w:w="80" w:type="dxa"/>
+              <w:bottom w:w="80" w:type="dxa"/>
+              <w:right w:w="80" w:type="dxa"/>
+            </w:tcMar>
+            <w:hideMark/>
+          </w:tcPr>
+          <w:p>
+            <w:pPr>
+              <w:spacing w:after="0" w:line="240" w:lineRule="auto"/>
+              <w:rPr>
+                <w:rFonts w:ascii="Calibri" w:eastAsia="Times New Roman" w:hAnsi="Calibri" w:cs="Calibri"/>
+                <w:color w:val="000000"/>
+                <w:lang w:eastAsia="en-NZ"/>
+              </w:rPr>
+            </w:pPr>
+            <w:r>
+              <w:rPr>
+                <w:rFonts w:ascii="Calibri" w:eastAsia="Times New Roman" w:hAnsi="Calibri" w:cs="Calibri"/>
+                <w:color w:val="000000"/>
+                <w:lang w:eastAsia="en-NZ"/>
+              </w:rPr>
+              <w:t>Stage 4</w:t>
+            </w:r>
+          </w:p>
+        </w:tc>
+        <w:tc>
+          <w:tcPr>
+            <w:tcW w:w="1688" w:type="dxa"/>
+            <w:tcBorders>
+              <w:top w:val="single" w:sz="8" w:space="0" w:color="A3A3A3"/>
+              <w:left w:val="single" w:sz="8" w:space="0" w:color="A3A3A3"/>
+              <w:bottom w:val="single" w:sz="8" w:space="0" w:color="A3A3A3"/>
+              <w:right w:val="single" w:sz="8" w:space="0" w:color="A3A3A3"/>
+            </w:tcBorders>
+            <w:shd w:val="clear" w:color="auto" w:fill="FFFFFF"/>
+            <w:tcMar>
+              <w:top w:w="80" w:type="dxa"/>
+              <w:left w:w="80" w:type="dxa"/>
+              <w:bottom w:w="80" w:type="dxa"/>
+              <w:right w:w="80" w:type="dxa"/>
+            </w:tcMar>
+            <w:hideMark/>
+          </w:tcPr>
+          <w:p>
+            <w:pPr>
+              <w:spacing w:after="0" w:line="240" w:lineRule="auto"/>
+              <w:jc w:val="center"/>
+              <w:rPr>
+                <w:rFonts w:ascii="Calibri" w:eastAsia="Times New Roman" w:hAnsi="Calibri" w:cs="Calibri"/>
+                <w:lang w:eastAsia="en-NZ"/>
+              </w:rPr>
+            </w:pPr>
+            <w:r>
+              <w:rPr>
+                <w:rFonts w:ascii="Calibri" w:eastAsia="Times New Roman" w:hAnsi="Calibri" w:cs="Calibri"/>
+                <w:lang w:eastAsia="en-NZ"/>
+              </w:rPr>
+              <w:t>06/10/17</w:t>
+            </w:r>
+          </w:p>
+        </w:tc>
+      </w:tr>
+      <w:tr>
+        <w:tc>
+          <w:tcPr>
+            <w:tcW w:w="6512" w:type="dxa"/>
+            <w:tcBorders>
+              <w:top w:val="single" w:sz="8" w:space="0" w:color="A3A3A3"/>
+              <w:left w:val="single" w:sz="8" w:space="0" w:color="A3A3A3"/>
+              <w:bottom w:val="single" w:sz="8" w:space="0" w:color="A3A3A3"/>
+              <w:right w:val="single" w:sz="8" w:space="0" w:color="A3A3A3"/>
+            </w:tcBorders>
+            <w:shd w:val="clear" w:color="auto" w:fill="FFFFFF"/>
+            <w:tcMar>
+              <w:top w:w="80" w:type="dxa"/>
+              <w:left w:w="80" w:type="dxa"/>
+              <w:bottom w:w="80" w:type="dxa"/>
+              <w:right w:w="80" w:type="dxa"/>
+            </w:tcMar>
+            <w:hideMark/>
+          </w:tcPr>
+          <w:p>
+            <w:pPr>
+              <w:spacing w:after="0" w:line="240" w:lineRule="auto"/>
+              <w:rPr>
+                <w:rFonts w:ascii="Calibri" w:eastAsia="Times New Roman" w:hAnsi="Calibri" w:cs="Calibri"/>
+                <w:color w:val="FF0000"/>
+                <w:lang w:eastAsia="en-NZ"/>
+              </w:rPr>
+            </w:pPr>
+            <w:r>
+              <w:rPr>
+                <w:rFonts w:ascii="Calibri" w:eastAsia="Times New Roman" w:hAnsi="Calibri" w:cs="Calibri"/>
+                <w:b/>
+                <w:bCs/>
+                <w:color w:val="FF0000"/>
+                <w:lang w:eastAsia="en-NZ"/>
+              </w:rPr>
+              <w:t>Online Real Time Scoreboard implementation complete</w:t>
+            </w:r>
+          </w:p>
+        </w:tc>
+        <w:tc>
+          <w:tcPr>
+            <w:tcW w:w="1688" w:type="dxa"/>
+            <w:tcBorders>
+              <w:top w:val="single" w:sz="8" w:space="0" w:color="A3A3A3"/>
+              <w:left w:val="single" w:sz="8" w:space="0" w:color="A3A3A3"/>
+              <w:bottom w:val="single" w:sz="8" w:space="0" w:color="A3A3A3"/>
+              <w:right w:val="single" w:sz="8" w:space="0" w:color="A3A3A3"/>
+            </w:tcBorders>
+            <w:shd w:val="clear" w:color="auto" w:fill="FFFFFF"/>
+            <w:tcMar>
+              <w:top w:w="80" w:type="dxa"/>
+              <w:left w:w="80" w:type="dxa"/>
+              <w:bottom w:w="80" w:type="dxa"/>
+              <w:right w:w="80" w:type="dxa"/>
+            </w:tcMar>
+            <w:hideMark/>
+          </w:tcPr>
+          <w:p>
+            <w:pPr>
+              <w:spacing w:after="0" w:line="240" w:lineRule="auto"/>
+              <w:jc w:val="center"/>
+              <w:rPr>
+                <w:rFonts w:ascii="Calibri" w:eastAsia="Times New Roman" w:hAnsi="Calibri" w:cs="Calibri"/>
+                <w:lang w:eastAsia="en-NZ"/>
+              </w:rPr>
+            </w:pPr>
+            <w:r>
+              <w:rPr>
+                <w:rFonts w:ascii="Calibri" w:eastAsia="Times New Roman" w:hAnsi="Calibri" w:cs="Calibri"/>
+                <w:lang w:eastAsia="en-NZ"/>
+              </w:rPr>
+              <w:t>06/10/17</w:t>
+            </w:r>
+          </w:p>
+        </w:tc>
+      </w:tr>
+      <w:tr>
+        <w:tc>
+          <w:tcPr>
+            <w:tcW w:w="6512" w:type="dxa"/>
+            <w:tcBorders>
+              <w:top w:val="single" w:sz="8" w:space="0" w:color="A3A3A3"/>
+              <w:left w:val="single" w:sz="8" w:space="0" w:color="A3A3A3"/>
+              <w:bottom w:val="single" w:sz="8" w:space="0" w:color="A3A3A3"/>
+              <w:right w:val="single" w:sz="8" w:space="0" w:color="A3A3A3"/>
+            </w:tcBorders>
+            <w:shd w:val="clear" w:color="auto" w:fill="FFFFFF"/>
+            <w:tcMar>
+              <w:top w:w="80" w:type="dxa"/>
+              <w:left w:w="80" w:type="dxa"/>
+              <w:bottom w:w="80" w:type="dxa"/>
+              <w:right w:w="80" w:type="dxa"/>
+            </w:tcMar>
+            <w:hideMark/>
+          </w:tcPr>
+          <w:p>
+            <w:pPr>
+              <w:spacing w:after="0" w:line="240" w:lineRule="auto"/>
+              <w:rPr>
+                <w:rFonts w:ascii="Calibri" w:eastAsia="Times New Roman" w:hAnsi="Calibri" w:cs="Calibri"/>
+                <w:color w:val="000000"/>
+                <w:lang w:eastAsia="en-NZ"/>
+              </w:rPr>
+            </w:pPr>
+            <w:r>
+              <w:rPr>
+                <w:rFonts w:ascii="Calibri" w:eastAsia="Times New Roman" w:hAnsi="Calibri" w:cs="Calibri"/>
+                <w:color w:val="000000"/>
+                <w:lang w:eastAsia="en-NZ"/>
+              </w:rPr>
+              <w:t>Stage 5</w:t>
+            </w:r>
+          </w:p>
+        </w:tc>
+        <w:tc>
+          <w:tcPr>
+            <w:tcW w:w="1688" w:type="dxa"/>
+            <w:tcBorders>
+              <w:top w:val="single" w:sz="8" w:space="0" w:color="A3A3A3"/>
+              <w:left w:val="single" w:sz="8" w:space="0" w:color="A3A3A3"/>
+              <w:bottom w:val="single" w:sz="8" w:space="0" w:color="A3A3A3"/>
+              <w:right w:val="single" w:sz="8" w:space="0" w:color="A3A3A3"/>
+            </w:tcBorders>
+            <w:shd w:val="clear" w:color="auto" w:fill="FFFFFF"/>
+            <w:tcMar>
+              <w:top w:w="80" w:type="dxa"/>
+              <w:left w:w="80" w:type="dxa"/>
+              <w:bottom w:w="80" w:type="dxa"/>
+              <w:right w:w="80" w:type="dxa"/>
+            </w:tcMar>
+            <w:hideMark/>
+          </w:tcPr>
+          <w:p>
+            <w:pPr>
+              <w:spacing w:after="0" w:line="240" w:lineRule="auto"/>
+              <w:jc w:val="center"/>
+              <w:rPr>
+                <w:rFonts w:ascii="Calibri" w:eastAsia="Times New Roman" w:hAnsi="Calibri" w:cs="Calibri"/>
+                <w:lang w:eastAsia="en-NZ"/>
+              </w:rPr>
+            </w:pPr>
+            <w:r>
+              <w:rPr>
+                <w:rFonts w:ascii="Calibri" w:eastAsia="Times New Roman" w:hAnsi="Calibri" w:cs="Calibri"/>
+                <w:lang w:eastAsia="en-NZ"/>
+              </w:rPr>
+              <w:t>20/10/17</w:t>
+            </w:r>
+          </w:p>
+        </w:tc>
+      </w:tr>
+      <w:tr>
+        <w:tc>
+          <w:tcPr>
+            <w:tcW w:w="6512" w:type="dxa"/>
+            <w:tcBorders>
+              <w:top w:val="single" w:sz="8" w:space="0" w:color="A3A3A3"/>
+              <w:left w:val="single" w:sz="8" w:space="0" w:color="A3A3A3"/>
+              <w:bottom w:val="single" w:sz="8" w:space="0" w:color="A3A3A3"/>
+              <w:right w:val="single" w:sz="8" w:space="0" w:color="A3A3A3"/>
+            </w:tcBorders>
+            <w:shd w:val="clear" w:color="auto" w:fill="FFFFFF"/>
+            <w:tcMar>
+              <w:top w:w="80" w:type="dxa"/>
+              <w:left w:w="80" w:type="dxa"/>
+              <w:bottom w:w="80" w:type="dxa"/>
+              <w:right w:w="80" w:type="dxa"/>
+            </w:tcMar>
+            <w:hideMark/>
+          </w:tcPr>
+          <w:p>
+            <w:pPr>
+              <w:spacing w:after="0" w:line="240" w:lineRule="auto"/>
+              <w:rPr>
+                <w:rFonts w:ascii="Calibri" w:eastAsia="Times New Roman" w:hAnsi="Calibri" w:cs="Calibri"/>
+                <w:color w:val="FF0000"/>
+                <w:lang w:eastAsia="en-NZ"/>
+              </w:rPr>
+            </w:pPr>
+            <w:r>
+              <w:rPr>
+                <w:rFonts w:ascii="Calibri" w:eastAsia="Times New Roman" w:hAnsi="Calibri" w:cs="Calibri"/>
+                <w:b/>
+                <w:bCs/>
+                <w:color w:val="FF0000"/>
+                <w:lang w:eastAsia="en-NZ"/>
+              </w:rPr>
+              <w:t>Website UX\UI improvement complete</w:t>
+            </w:r>
+          </w:p>
+        </w:tc>
+        <w:tc>
+          <w:tcPr>
+            <w:tcW w:w="1688" w:type="dxa"/>
+            <w:tcBorders>
+              <w:top w:val="single" w:sz="8" w:space="0" w:color="A3A3A3"/>
+              <w:left w:val="single" w:sz="8" w:space="0" w:color="A3A3A3"/>
+              <w:bottom w:val="single" w:sz="8" w:space="0" w:color="A3A3A3"/>
+              <w:right w:val="single" w:sz="8" w:space="0" w:color="A3A3A3"/>
+            </w:tcBorders>
+            <w:shd w:val="clear" w:color="auto" w:fill="FFFFFF"/>
+            <w:tcMar>
+              <w:top w:w="80" w:type="dxa"/>
+              <w:left w:w="80" w:type="dxa"/>
+              <w:bottom w:w="80" w:type="dxa"/>
+              <w:right w:w="80" w:type="dxa"/>
+            </w:tcMar>
+            <w:hideMark/>
+          </w:tcPr>
+          <w:p>
+            <w:pPr>
+              <w:spacing w:after="0" w:line="240" w:lineRule="auto"/>
+              <w:jc w:val="center"/>
+              <w:rPr>
+                <w:rFonts w:ascii="Calibri" w:eastAsia="Times New Roman" w:hAnsi="Calibri" w:cs="Calibri"/>
+                <w:lang w:eastAsia="en-NZ"/>
+              </w:rPr>
+            </w:pPr>
+            <w:r>
+              <w:rPr>
+                <w:rFonts w:ascii="Calibri" w:eastAsia="Times New Roman" w:hAnsi="Calibri" w:cs="Calibri"/>
+                <w:lang w:eastAsia="en-NZ"/>
+              </w:rPr>
+              <w:t>20/10/17</w:t>
+            </w:r>
+          </w:p>
+        </w:tc>
+      </w:tr>
+      <w:tr>
+        <w:tc>
+          <w:tcPr>
+            <w:tcW w:w="6512" w:type="dxa"/>
+            <w:tcBorders>
+              <w:top w:val="single" w:sz="8" w:space="0" w:color="A3A3A3"/>
+              <w:left w:val="single" w:sz="8" w:space="0" w:color="A3A3A3"/>
+              <w:bottom w:val="single" w:sz="8" w:space="0" w:color="A3A3A3"/>
+              <w:right w:val="single" w:sz="8" w:space="0" w:color="A3A3A3"/>
+            </w:tcBorders>
+            <w:shd w:val="clear" w:color="auto" w:fill="FFFFFF"/>
+            <w:tcMar>
+              <w:top w:w="80" w:type="dxa"/>
+              <w:left w:w="80" w:type="dxa"/>
+              <w:bottom w:w="80" w:type="dxa"/>
+              <w:right w:w="80" w:type="dxa"/>
+            </w:tcMar>
+            <w:hideMark/>
+          </w:tcPr>
+          <w:p>
+            <w:pPr>
+              <w:spacing w:after="0" w:line="240" w:lineRule="auto"/>
+              <w:rPr>
+                <w:rFonts w:ascii="Candara" w:eastAsia="Times New Roman" w:hAnsi="Candara" w:cs="Times New Roman"/>
+                <w:color w:val="FF0000"/>
+                <w:lang w:eastAsia="en-NZ"/>
+              </w:rPr>
+            </w:pPr>
+            <w:r>
+              <w:rPr>
+                <w:rFonts w:ascii="Candara" w:eastAsia="Times New Roman" w:hAnsi="Candara" w:cs="Times New Roman"/>
+                <w:b/>
+                <w:bCs/>
+                <w:color w:val="FF0000"/>
+                <w:lang w:eastAsia="en-NZ"/>
+              </w:rPr>
+              <w:t xml:space="preserve">Handover Complete </w:t>
+            </w:r>
+          </w:p>
+        </w:tc>
+        <w:tc>
+          <w:tcPr>
+            <w:tcW w:w="1688" w:type="dxa"/>
+            <w:tcBorders>
+              <w:top w:val="single" w:sz="8" w:space="0" w:color="A3A3A3"/>
+              <w:left w:val="single" w:sz="8" w:space="0" w:color="A3A3A3"/>
+              <w:bottom w:val="single" w:sz="8" w:space="0" w:color="A3A3A3"/>
+              <w:right w:val="single" w:sz="8" w:space="0" w:color="A3A3A3"/>
+            </w:tcBorders>
+            <w:shd w:val="clear" w:color="auto" w:fill="FFFFFF"/>
+            <w:tcMar>
+              <w:top w:w="80" w:type="dxa"/>
+              <w:left w:w="80" w:type="dxa"/>
+              <w:bottom w:w="80" w:type="dxa"/>
+              <w:right w:w="80" w:type="dxa"/>
+            </w:tcMar>
+            <w:hideMark/>
+          </w:tcPr>
+          <w:p>
+            <w:pPr>
+              <w:spacing w:after="0" w:line="240" w:lineRule="auto"/>
+              <w:jc w:val="center"/>
+              <w:rPr>
+                <w:rFonts w:ascii="Calibri" w:eastAsia="Times New Roman" w:hAnsi="Calibri" w:cs="Calibri"/>
+                <w:lang w:eastAsia="en-NZ"/>
+              </w:rPr>
+            </w:pPr>
+            <w:r>
+              <w:rPr>
+                <w:rFonts w:ascii="Calibri" w:eastAsia="Times New Roman" w:hAnsi="Calibri" w:cs="Calibri"/>
+                <w:lang w:eastAsia="en-NZ"/>
+              </w:rPr>
+              <w:t>27/10/17</w:t>
+            </w:r>
+          </w:p>
+        </w:tc>
+      </w:tr>
+      <w:tr>
+        <w:tc>
+          <w:tcPr>
+            <w:tcW w:w="6512" w:type="dxa"/>
+            <w:tcBorders>
+              <w:top w:val="single" w:sz="8" w:space="0" w:color="A3A3A3"/>
+              <w:left w:val="single" w:sz="8" w:space="0" w:color="A3A3A3"/>
+              <w:bottom w:val="single" w:sz="8" w:space="0" w:color="A3A3A3"/>
+              <w:right w:val="single" w:sz="8" w:space="0" w:color="A3A3A3"/>
+            </w:tcBorders>
+            <w:shd w:val="clear" w:color="auto" w:fill="FFFFFF"/>
+            <w:tcMar>
+              <w:top w:w="80" w:type="dxa"/>
+              <w:left w:w="80" w:type="dxa"/>
+              <w:bottom w:w="80" w:type="dxa"/>
+              <w:right w:w="80" w:type="dxa"/>
+            </w:tcMar>
+            <w:hideMark/>
+          </w:tcPr>
+          <w:p>
+            <w:pPr>
+              <w:spacing w:after="0" w:line="240" w:lineRule="auto"/>
+              <w:rPr>
+                <w:rFonts w:ascii="Calibri" w:eastAsia="Times New Roman" w:hAnsi="Calibri" w:cs="Calibri"/>
+                <w:color w:val="000000"/>
+                <w:lang w:eastAsia="en-NZ"/>
+              </w:rPr>
+            </w:pPr>
+            <w:r>
+              <w:rPr>
+                <w:rFonts w:ascii="Calibri" w:eastAsia="Times New Roman" w:hAnsi="Calibri" w:cs="Calibri"/>
+                <w:color w:val="000000"/>
+                <w:lang w:eastAsia="en-NZ"/>
+              </w:rPr>
+              <w:t>Client feedback</w:t>
+            </w:r>
+          </w:p>
+        </w:tc>
+        <w:tc>
+          <w:tcPr>
+            <w:tcW w:w="1688" w:type="dxa"/>
+            <w:tcBorders>
+              <w:top w:val="single" w:sz="8" w:space="0" w:color="A3A3A3"/>
+              <w:left w:val="single" w:sz="8" w:space="0" w:color="A3A3A3"/>
+              <w:bottom w:val="single" w:sz="8" w:space="0" w:color="A3A3A3"/>
+              <w:right w:val="single" w:sz="8" w:space="0" w:color="A3A3A3"/>
+            </w:tcBorders>
+            <w:shd w:val="clear" w:color="auto" w:fill="FFFFFF"/>
+            <w:tcMar>
+              <w:top w:w="80" w:type="dxa"/>
+              <w:left w:w="80" w:type="dxa"/>
+              <w:bottom w:w="80" w:type="dxa"/>
+              <w:right w:w="80" w:type="dxa"/>
+            </w:tcMar>
+            <w:hideMark/>
+          </w:tcPr>
+          <w:p>
+            <w:pPr>
+              <w:spacing w:after="0" w:line="240" w:lineRule="auto"/>
+              <w:jc w:val="center"/>
+              <w:rPr>
+                <w:rFonts w:ascii="Calibri" w:eastAsia="Times New Roman" w:hAnsi="Calibri" w:cs="Calibri"/>
+                <w:color w:val="000000"/>
+                <w:lang w:eastAsia="en-NZ"/>
+              </w:rPr>
+            </w:pPr>
+            <w:r>
+              <w:rPr>
+                <w:rFonts w:ascii="Calibri" w:eastAsia="Times New Roman" w:hAnsi="Calibri" w:cs="Calibri"/>
+                <w:color w:val="000000"/>
+                <w:lang w:eastAsia="en-NZ"/>
+              </w:rPr>
+              <w:t>29/09/17</w:t>
+            </w:r>
+          </w:p>
+        </w:tc>
+      </w:tr>
+      <w:tr>
+        <w:tc>
+          <w:tcPr>
+            <w:tcW w:w="6512" w:type="dxa"/>
+            <w:tcBorders>
+              <w:top w:val="single" w:sz="8" w:space="0" w:color="A3A3A3"/>
+              <w:left w:val="single" w:sz="8" w:space="0" w:color="A3A3A3"/>
+              <w:bottom w:val="single" w:sz="8" w:space="0" w:color="A3A3A3"/>
+              <w:right w:val="single" w:sz="8" w:space="0" w:color="A3A3A3"/>
+            </w:tcBorders>
+            <w:shd w:val="clear" w:color="auto" w:fill="FFFFFF"/>
+            <w:tcMar>
+              <w:top w:w="80" w:type="dxa"/>
+              <w:left w:w="80" w:type="dxa"/>
+              <w:bottom w:w="80" w:type="dxa"/>
+              <w:right w:w="80" w:type="dxa"/>
+            </w:tcMar>
+            <w:hideMark/>
+          </w:tcPr>
+          <w:p>
+            <w:pPr>
+              <w:spacing w:after="0" w:line="240" w:lineRule="auto"/>
+              <w:rPr>
+                <w:rFonts w:ascii="Calibri" w:eastAsia="Times New Roman" w:hAnsi="Calibri" w:cs="Calibri"/>
+                <w:color w:val="000000"/>
+                <w:lang w:eastAsia="en-NZ"/>
+              </w:rPr>
+            </w:pPr>
+            <w:r>
+              <w:rPr>
+                <w:rFonts w:ascii="Calibri" w:eastAsia="Times New Roman" w:hAnsi="Calibri" w:cs="Calibri"/>
+                <w:color w:val="000000"/>
+                <w:lang w:eastAsia="en-NZ"/>
+              </w:rPr>
+              <w:t>Supervisor feedback</w:t>
+            </w:r>
+          </w:p>
+        </w:tc>
+        <w:tc>
+          <w:tcPr>
+            <w:tcW w:w="1688" w:type="dxa"/>
+            <w:tcBorders>
+              <w:top w:val="single" w:sz="8" w:space="0" w:color="A3A3A3"/>
+              <w:left w:val="single" w:sz="8" w:space="0" w:color="A3A3A3"/>
+              <w:bottom w:val="single" w:sz="8" w:space="0" w:color="A3A3A3"/>
+              <w:right w:val="single" w:sz="8" w:space="0" w:color="A3A3A3"/>
+            </w:tcBorders>
+            <w:shd w:val="clear" w:color="auto" w:fill="FFFFFF"/>
+            <w:tcMar>
+              <w:top w:w="80" w:type="dxa"/>
+              <w:left w:w="80" w:type="dxa"/>
+              <w:bottom w:w="80" w:type="dxa"/>
+              <w:right w:w="80" w:type="dxa"/>
+            </w:tcMar>
+            <w:hideMark/>
+          </w:tcPr>
+          <w:p>
+            <w:pPr>
+              <w:spacing w:after="0" w:line="240" w:lineRule="auto"/>
+              <w:jc w:val="center"/>
+              <w:rPr>
+                <w:rFonts w:ascii="Calibri" w:eastAsia="Times New Roman" w:hAnsi="Calibri" w:cs="Calibri"/>
+                <w:color w:val="000000"/>
+                <w:lang w:eastAsia="en-NZ"/>
+              </w:rPr>
+            </w:pPr>
+            <w:r>
+              <w:rPr>
+                <w:rFonts w:ascii="Calibri" w:eastAsia="Times New Roman" w:hAnsi="Calibri" w:cs="Calibri"/>
+                <w:color w:val="000000"/>
+                <w:lang w:eastAsia="en-NZ"/>
+              </w:rPr>
+              <w:t>20/10/17</w:t>
+            </w:r>
+          </w:p>
+        </w:tc>
+      </w:tr>
+      <w:tr>
+        <w:tc>
+          <w:tcPr>
+            <w:tcW w:w="6512" w:type="dxa"/>
+            <w:tcBorders>
+              <w:top w:val="single" w:sz="8" w:space="0" w:color="A3A3A3"/>
+              <w:left w:val="single" w:sz="8" w:space="0" w:color="A3A3A3"/>
+              <w:bottom w:val="single" w:sz="8" w:space="0" w:color="A3A3A3"/>
+              <w:right w:val="single" w:sz="8" w:space="0" w:color="A3A3A3"/>
+            </w:tcBorders>
+            <w:shd w:val="clear" w:color="auto" w:fill="FFFFFF"/>
+            <w:tcMar>
+              <w:top w:w="80" w:type="dxa"/>
+              <w:left w:w="80" w:type="dxa"/>
+              <w:bottom w:w="80" w:type="dxa"/>
+              <w:right w:w="80" w:type="dxa"/>
+            </w:tcMar>
+            <w:hideMark/>
+          </w:tcPr>
+          <w:p>
+            <w:pPr>
+              <w:spacing w:after="0" w:line="240" w:lineRule="auto"/>
+              <w:rPr>
+                <w:rFonts w:ascii="Calibri" w:eastAsia="Times New Roman" w:hAnsi="Calibri" w:cs="Calibri"/>
+                <w:color w:val="000000"/>
+                <w:lang w:eastAsia="en-NZ"/>
+              </w:rPr>
+            </w:pPr>
+            <w:r>
+              <w:rPr>
+                <w:rFonts w:ascii="Calibri" w:eastAsia="Times New Roman" w:hAnsi="Calibri" w:cs="Calibri"/>
+                <w:color w:val="000000"/>
+                <w:lang w:eastAsia="en-NZ"/>
+              </w:rPr>
+              <w:t>Poster</w:t>
+            </w:r>
+          </w:p>
+        </w:tc>
+        <w:tc>
+          <w:tcPr>
+            <w:tcW w:w="1688" w:type="dxa"/>
+            <w:tcBorders>
+              <w:top w:val="single" w:sz="8" w:space="0" w:color="A3A3A3"/>
+              <w:left w:val="single" w:sz="8" w:space="0" w:color="A3A3A3"/>
+              <w:bottom w:val="single" w:sz="8" w:space="0" w:color="A3A3A3"/>
+              <w:right w:val="single" w:sz="8" w:space="0" w:color="A3A3A3"/>
+            </w:tcBorders>
+            <w:shd w:val="clear" w:color="auto" w:fill="FFFFFF"/>
+            <w:tcMar>
+              <w:top w:w="80" w:type="dxa"/>
+              <w:left w:w="80" w:type="dxa"/>
+              <w:bottom w:w="80" w:type="dxa"/>
+              <w:right w:w="80" w:type="dxa"/>
+            </w:tcMar>
+            <w:hideMark/>
+          </w:tcPr>
+          <w:p>
+            <w:pPr>
+              <w:spacing w:after="0" w:line="240" w:lineRule="auto"/>
+              <w:jc w:val="center"/>
+              <w:rPr>
+                <w:rFonts w:ascii="Calibri" w:eastAsia="Times New Roman" w:hAnsi="Calibri" w:cs="Calibri"/>
+                <w:color w:val="000000"/>
+                <w:lang w:eastAsia="en-NZ"/>
+              </w:rPr>
+            </w:pPr>
+            <w:r>
+              <w:rPr>
+                <w:rFonts w:ascii="Calibri" w:eastAsia="Times New Roman" w:hAnsi="Calibri" w:cs="Calibri"/>
+                <w:color w:val="000000"/>
+                <w:lang w:eastAsia="en-NZ"/>
+              </w:rPr>
+              <w:t>3/11/17</w:t>
+            </w:r>
+          </w:p>
+        </w:tc>
+      </w:tr>
+      <w:tr>
+        <w:tc>
+          <w:tcPr>
+            <w:tcW w:w="6512" w:type="dxa"/>
+            <w:tcBorders>
+              <w:top w:val="single" w:sz="8" w:space="0" w:color="A3A3A3"/>
+              <w:left w:val="single" w:sz="8" w:space="0" w:color="A3A3A3"/>
+              <w:bottom w:val="single" w:sz="8" w:space="0" w:color="A3A3A3"/>
+              <w:right w:val="single" w:sz="8" w:space="0" w:color="A3A3A3"/>
+            </w:tcBorders>
+            <w:shd w:val="clear" w:color="auto" w:fill="FFFFFF"/>
+            <w:tcMar>
+              <w:top w:w="80" w:type="dxa"/>
+              <w:left w:w="80" w:type="dxa"/>
+              <w:bottom w:w="80" w:type="dxa"/>
+              <w:right w:w="80" w:type="dxa"/>
+            </w:tcMar>
+            <w:hideMark/>
+          </w:tcPr>
+          <w:p>
+            <w:pPr>
+              <w:spacing w:after="0" w:line="240" w:lineRule="auto"/>
+              <w:rPr>
+                <w:rFonts w:ascii="Calibri" w:eastAsia="Times New Roman" w:hAnsi="Calibri" w:cs="Calibri"/>
+                <w:color w:val="000000"/>
+                <w:lang w:eastAsia="en-NZ"/>
+              </w:rPr>
+            </w:pPr>
+            <w:r>
+              <w:rPr>
+                <w:rFonts w:ascii="Calibri" w:eastAsia="Times New Roman" w:hAnsi="Calibri" w:cs="Calibri"/>
+                <w:color w:val="000000"/>
+                <w:lang w:eastAsia="en-NZ"/>
+              </w:rPr>
+              <w:t>Reflective Report</w:t>
+            </w:r>
+          </w:p>
+        </w:tc>
+        <w:tc>
+          <w:tcPr>
+            <w:tcW w:w="1688" w:type="dxa"/>
+            <w:tcBorders>
+              <w:top w:val="single" w:sz="8" w:space="0" w:color="A3A3A3"/>
+              <w:left w:val="single" w:sz="8" w:space="0" w:color="A3A3A3"/>
+              <w:bottom w:val="single" w:sz="8" w:space="0" w:color="A3A3A3"/>
+              <w:right w:val="single" w:sz="8" w:space="0" w:color="A3A3A3"/>
+            </w:tcBorders>
+            <w:shd w:val="clear" w:color="auto" w:fill="FFFFFF"/>
+            <w:tcMar>
+              <w:top w:w="80" w:type="dxa"/>
+              <w:left w:w="80" w:type="dxa"/>
+              <w:bottom w:w="80" w:type="dxa"/>
+              <w:right w:w="80" w:type="dxa"/>
+            </w:tcMar>
+            <w:hideMark/>
+          </w:tcPr>
+          <w:p>
+            <w:pPr>
+              <w:spacing w:after="0" w:line="240" w:lineRule="auto"/>
+              <w:jc w:val="center"/>
+              <w:rPr>
+                <w:rFonts w:ascii="Calibri" w:eastAsia="Times New Roman" w:hAnsi="Calibri" w:cs="Calibri"/>
+                <w:color w:val="000000"/>
+                <w:lang w:eastAsia="en-NZ"/>
+              </w:rPr>
+            </w:pPr>
+            <w:r>
+              <w:rPr>
+                <w:rFonts w:ascii="Calibri" w:eastAsia="Times New Roman" w:hAnsi="Calibri" w:cs="Calibri"/>
+                <w:color w:val="000000"/>
+                <w:lang w:eastAsia="en-NZ"/>
+              </w:rPr>
+              <w:t>3/11/17</w:t>
+            </w:r>
+          </w:p>
+        </w:tc>
+      </w:tr>
+      <w:tr>
+        <w:tc>
+          <w:tcPr>
+            <w:tcW w:w="6512" w:type="dxa"/>
+            <w:tcBorders>
+              <w:top w:val="single" w:sz="8" w:space="0" w:color="A3A3A3"/>
+              <w:left w:val="single" w:sz="8" w:space="0" w:color="A3A3A3"/>
+              <w:bottom w:val="single" w:sz="8" w:space="0" w:color="A3A3A3"/>
+              <w:right w:val="single" w:sz="8" w:space="0" w:color="A3A3A3"/>
+            </w:tcBorders>
+            <w:shd w:val="clear" w:color="auto" w:fill="FFFFFF"/>
+            <w:tcMar>
+              <w:top w:w="80" w:type="dxa"/>
+              <w:left w:w="80" w:type="dxa"/>
+              <w:bottom w:w="80" w:type="dxa"/>
+              <w:right w:w="80" w:type="dxa"/>
+            </w:tcMar>
+            <w:hideMark/>
+          </w:tcPr>
+          <w:p>
+            <w:pPr>
+              <w:spacing w:after="0" w:line="240" w:lineRule="auto"/>
+              <w:rPr>
+                <w:rFonts w:ascii="Calibri" w:eastAsia="Times New Roman" w:hAnsi="Calibri" w:cs="Calibri"/>
+                <w:color w:val="000000"/>
+                <w:lang w:eastAsia="en-NZ"/>
+              </w:rPr>
+            </w:pPr>
+            <w:r>
+              <w:rPr>
+                <w:rFonts w:ascii="Calibri" w:eastAsia="Times New Roman" w:hAnsi="Calibri" w:cs="Calibri"/>
+                <w:color w:val="000000"/>
+                <w:lang w:eastAsia="en-NZ"/>
+              </w:rPr>
+              <w:t>Portfolio and Final Product</w:t>
+            </w:r>
+          </w:p>
+        </w:tc>
+        <w:tc>
+          <w:tcPr>
+            <w:tcW w:w="1688" w:type="dxa"/>
+            <w:tcBorders>
+              <w:top w:val="single" w:sz="8" w:space="0" w:color="A3A3A3"/>
+              <w:left w:val="single" w:sz="8" w:space="0" w:color="A3A3A3"/>
+              <w:bottom w:val="single" w:sz="8" w:space="0" w:color="A3A3A3"/>
+              <w:right w:val="single" w:sz="8" w:space="0" w:color="A3A3A3"/>
+            </w:tcBorders>
+            <w:shd w:val="clear" w:color="auto" w:fill="FFFFFF"/>
+            <w:tcMar>
+              <w:top w:w="80" w:type="dxa"/>
+              <w:left w:w="80" w:type="dxa"/>
+              <w:bottom w:w="80" w:type="dxa"/>
+              <w:right w:w="80" w:type="dxa"/>
+            </w:tcMar>
+            <w:hideMark/>
+          </w:tcPr>
+          <w:p>
+            <w:pPr>
+              <w:spacing w:after="0" w:line="240" w:lineRule="auto"/>
+              <w:jc w:val="center"/>
+              <w:rPr>
+                <w:rFonts w:ascii="Calibri" w:eastAsia="Times New Roman" w:hAnsi="Calibri" w:cs="Calibri"/>
+                <w:color w:val="000000"/>
+                <w:lang w:eastAsia="en-NZ"/>
+              </w:rPr>
+            </w:pPr>
+            <w:r>
+              <w:rPr>
+                <w:rFonts w:ascii="Calibri" w:eastAsia="Times New Roman" w:hAnsi="Calibri" w:cs="Calibri"/>
+                <w:color w:val="000000"/>
+                <w:lang w:eastAsia="en-NZ"/>
+              </w:rPr>
+              <w:t>3/11/17</w:t>
+            </w:r>
+          </w:p>
+        </w:tc>
+      </w:tr>
+    </w:tbl>
+    <w:p>
+      <w:pPr>
+        <w:pStyle w:val="NormalWeb"/>
+        <w:spacing w:before="0" w:beforeAutospacing="0" w:after="320" w:afterAutospacing="0"/>
+        <w:outlineLvl w:val="0"/>
+        <w:rPr>
+          <w:rFonts w:ascii="Calibri" w:hAnsi="Calibri"/>
+          <w:b/>
+          <w:szCs w:val="22"/>
+        </w:rPr>
+      </w:pPr>
+    </w:p>
+    <w:p>
+      <w:pPr>
+        <w:pStyle w:val="NormalWeb"/>
+        <w:spacing w:before="0" w:beforeAutospacing="0" w:after="320" w:afterAutospacing="0"/>
+        <w:outlineLvl w:val="0"/>
+        <w:rPr>
+          <w:rFonts w:ascii="Calibri" w:hAnsi="Calibri"/>
+          <w:b/>
+          <w:szCs w:val="22"/>
+        </w:rPr>
+      </w:pPr>
+      <w:r>
+        <w:rPr>
+          <w:rFonts w:ascii="Calibri" w:hAnsi="Calibri"/>
+          <w:b/>
+          <w:szCs w:val="22"/>
+        </w:rPr>
+        <w:t>***Please see the complete Project plan for further derails</w:t>
       </w:r>
     </w:p>
     <w:p>
@@ -17919,80 +19604,10 @@
         <w:rPr>
           <w:rFonts w:ascii="Calibri" w:hAnsi="Calibri"/>
           <w:b/>
-          <w:sz w:val="36"/>
           <w:szCs w:val="22"/>
         </w:rPr>
       </w:pPr>
-    </w:p>
-    <w:p>
-      <w:pPr>
-        <w:pStyle w:val="NormalWeb"/>
-        <w:spacing w:before="0" w:beforeAutospacing="0" w:after="320" w:afterAutospacing="0"/>
-        <w:jc w:val="center"/>
-        <w:outlineLvl w:val="0"/>
-        <w:rPr>
-          <w:rFonts w:ascii="Calibri" w:hAnsi="Calibri"/>
-          <w:b/>
-          <w:sz w:val="36"/>
-          <w:szCs w:val="22"/>
-        </w:rPr>
-      </w:pPr>
-    </w:p>
-    <w:p>
-      <w:pPr>
-        <w:pStyle w:val="NormalWeb"/>
-        <w:spacing w:before="0" w:beforeAutospacing="0" w:after="320" w:afterAutospacing="0"/>
-        <w:jc w:val="center"/>
-        <w:outlineLvl w:val="0"/>
-        <w:rPr>
-          <w:rFonts w:ascii="Calibri" w:hAnsi="Calibri"/>
-          <w:b/>
-          <w:sz w:val="36"/>
-          <w:szCs w:val="22"/>
-        </w:rPr>
-      </w:pPr>
-    </w:p>
-    <w:p>
-      <w:pPr>
-        <w:pStyle w:val="NormalWeb"/>
-        <w:spacing w:before="0" w:beforeAutospacing="0" w:after="320" w:afterAutospacing="0"/>
-        <w:jc w:val="center"/>
-        <w:outlineLvl w:val="0"/>
-        <w:rPr>
-          <w:rFonts w:ascii="Calibri" w:hAnsi="Calibri"/>
-          <w:b/>
-          <w:sz w:val="36"/>
-          <w:szCs w:val="22"/>
-        </w:rPr>
-      </w:pPr>
-    </w:p>
-    <w:p>
-      <w:pPr>
-        <w:pStyle w:val="NormalWeb"/>
-        <w:spacing w:before="0" w:beforeAutospacing="0" w:after="320" w:afterAutospacing="0"/>
-        <w:jc w:val="center"/>
-        <w:outlineLvl w:val="0"/>
-        <w:rPr>
-          <w:rFonts w:ascii="Calibri" w:hAnsi="Calibri"/>
-          <w:b/>
-          <w:sz w:val="36"/>
-          <w:szCs w:val="22"/>
-        </w:rPr>
-      </w:pPr>
-    </w:p>
-    <w:p>
-      <w:pPr>
-        <w:pStyle w:val="NormalWeb"/>
-        <w:spacing w:before="0" w:beforeAutospacing="0" w:after="320" w:afterAutospacing="0"/>
-        <w:jc w:val="center"/>
-        <w:outlineLvl w:val="0"/>
-        <w:rPr>
-          <w:rFonts w:ascii="Calibri" w:hAnsi="Calibri"/>
-          <w:b/>
-          <w:szCs w:val="22"/>
-        </w:rPr>
-      </w:pPr>
-      <w:bookmarkStart w:id="33" w:name="_Toc489539094"/>
+      <w:bookmarkStart w:id="32" w:name="_Toc489539094"/>
       <w:r>
         <w:rPr>
           <w:rFonts w:ascii="Calibri" w:hAnsi="Calibri"/>
@@ -18003,18 +19618,312 @@
         <w:lastRenderedPageBreak/>
         <w:t>Conclusion</w:t>
       </w:r>
-      <w:bookmarkEnd w:id="33"/>
+      <w:bookmarkEnd w:id="32"/>
     </w:p>
     <w:p>
       <w:pPr>
         <w:rPr>
           <w:rFonts w:ascii="Calibri" w:hAnsi="Calibri"/>
-          <w:b/>
           <w:sz w:val="24"/>
           <w:szCs w:val="40"/>
           <w:lang w:val="en-US"/>
         </w:rPr>
       </w:pPr>
+      <w:r>
+        <w:rPr>
+          <w:rFonts w:ascii="Calibri" w:hAnsi="Calibri"/>
+          <w:sz w:val="24"/>
+          <w:szCs w:val="40"/>
+          <w:lang w:val="en-US"/>
+        </w:rPr>
+        <w:t xml:space="preserve">The conclusion of our study points out the project is not feasible. </w:t>
+      </w:r>
+      <w:r>
+        <w:rPr>
+          <w:rFonts w:ascii="Calibri" w:hAnsi="Calibri"/>
+          <w:sz w:val="24"/>
+          <w:szCs w:val="40"/>
+          <w:lang w:val="en-US"/>
+        </w:rPr>
+        <w:t>In order to elaborate on our final conclusion, we have assessed the three main elements scope, time and cost. We have also taken in consideration the resources available to produce a system the satisfy those three elements and evaluate the technical difficulties that may extend this project beyond the schedule.</w:t>
+      </w:r>
+    </w:p>
+    <w:p>
+      <w:pPr>
+        <w:rPr>
+          <w:rFonts w:ascii="Calibri" w:hAnsi="Calibri"/>
+          <w:sz w:val="24"/>
+          <w:szCs w:val="40"/>
+          <w:lang w:val="en-US"/>
+        </w:rPr>
+      </w:pPr>
+      <w:r>
+        <w:rPr>
+          <w:rFonts w:ascii="Calibri" w:hAnsi="Calibri"/>
+          <w:sz w:val="24"/>
+          <w:szCs w:val="40"/>
+          <w:lang w:val="en-US"/>
+        </w:rPr>
+        <w:t>Scope</w:t>
+      </w:r>
+      <w:r>
+        <w:rPr>
+          <w:rFonts w:ascii="Calibri" w:hAnsi="Calibri"/>
+          <w:sz w:val="24"/>
+          <w:szCs w:val="40"/>
+          <w:lang w:val="en-US"/>
+        </w:rPr>
+        <w:t>,</w:t>
+      </w:r>
+    </w:p>
+    <w:p>
+      <w:pPr>
+        <w:rPr>
+          <w:rFonts w:ascii="Calibri" w:hAnsi="Calibri"/>
+          <w:sz w:val="24"/>
+          <w:szCs w:val="40"/>
+          <w:lang w:val="en-US"/>
+        </w:rPr>
+      </w:pPr>
+      <w:r>
+        <w:rPr>
+          <w:rFonts w:ascii="Calibri" w:hAnsi="Calibri"/>
+          <w:sz w:val="24"/>
+          <w:szCs w:val="40"/>
+          <w:lang w:val="en-US"/>
+        </w:rPr>
+        <w:t>Time</w:t>
+      </w:r>
+      <w:r>
+        <w:rPr>
+          <w:rFonts w:ascii="Calibri" w:hAnsi="Calibri"/>
+          <w:sz w:val="24"/>
+          <w:szCs w:val="40"/>
+          <w:lang w:val="en-US"/>
+        </w:rPr>
+        <w:t>,</w:t>
+      </w:r>
+    </w:p>
+    <w:p>
+      <w:pPr>
+        <w:rPr>
+          <w:rFonts w:ascii="Calibri" w:hAnsi="Calibri"/>
+          <w:sz w:val="24"/>
+          <w:szCs w:val="40"/>
+          <w:lang w:val="en-US"/>
+        </w:rPr>
+      </w:pPr>
+      <w:r>
+        <w:rPr>
+          <w:rFonts w:ascii="Calibri" w:hAnsi="Calibri"/>
+          <w:sz w:val="24"/>
+          <w:szCs w:val="40"/>
+          <w:lang w:val="en-US"/>
+        </w:rPr>
+        <w:t>Cost</w:t>
+      </w:r>
+      <w:r>
+        <w:rPr>
+          <w:rFonts w:ascii="Calibri" w:hAnsi="Calibri"/>
+          <w:sz w:val="24"/>
+          <w:szCs w:val="40"/>
+          <w:lang w:val="en-US"/>
+        </w:rPr>
+        <w:t>,</w:t>
+      </w:r>
+    </w:p>
+    <w:p>
+      <w:pPr>
+        <w:rPr>
+          <w:rFonts w:ascii="Calibri" w:hAnsi="Calibri"/>
+          <w:sz w:val="24"/>
+          <w:szCs w:val="40"/>
+          <w:lang w:val="en-US"/>
+        </w:rPr>
+      </w:pPr>
+      <w:r>
+        <w:rPr>
+          <w:rFonts w:ascii="Calibri" w:hAnsi="Calibri"/>
+          <w:sz w:val="24"/>
+          <w:szCs w:val="40"/>
+          <w:lang w:val="en-US"/>
+        </w:rPr>
+        <w:t>Evaluation of resources</w:t>
+      </w:r>
+      <w:r>
+        <w:rPr>
+          <w:rFonts w:ascii="Calibri" w:hAnsi="Calibri"/>
+          <w:sz w:val="24"/>
+          <w:szCs w:val="40"/>
+          <w:lang w:val="en-US"/>
+        </w:rPr>
+        <w:t>,</w:t>
+      </w:r>
+    </w:p>
+    <w:p>
+      <w:r>
+        <w:rPr>
+          <w:rFonts w:ascii="Calibri" w:hAnsi="Calibri"/>
+          <w:sz w:val="24"/>
+          <w:szCs w:val="40"/>
+          <w:lang w:val="en-US"/>
+        </w:rPr>
+        <w:t xml:space="preserve">Students, we, can upskills only some much. </w:t>
+      </w:r>
+      <w:r>
+        <w:t xml:space="preserve">The people who will work on the project are the most valuable resource. The team should be evaluated to ensure that the right people are available at the right time. </w:t>
+      </w:r>
+    </w:p>
+    <w:p>
+      <w:r>
+        <w:t>To</w:t>
+      </w:r>
+      <w:r>
+        <w:t>o</w:t>
+      </w:r>
+      <w:r>
+        <w:t xml:space="preserve"> many technical </w:t>
+      </w:r>
+      <w:r>
+        <w:t>difficulties,</w:t>
+      </w:r>
+    </w:p>
+    <w:p>
+      <w:pPr>
+        <w:rPr>
+          <w:rFonts w:ascii="Calibri" w:hAnsi="Calibri"/>
+          <w:sz w:val="24"/>
+          <w:szCs w:val="40"/>
+          <w:lang w:val="en-US"/>
+        </w:rPr>
+      </w:pPr>
+      <w:r>
+        <w:t>H</w:t>
+      </w:r>
+      <w:r>
+        <w:t>ow much risk contingency can the organisation handle? How much is the organisation willing to invest in the startup so that the project can eventually bring a return on investment?</w:t>
+      </w:r>
+    </w:p>
+    <w:p>
+      <w:pPr>
+        <w:rPr>
+          <w:rFonts w:ascii="Calibri" w:hAnsi="Calibri"/>
+          <w:sz w:val="24"/>
+          <w:szCs w:val="40"/>
+          <w:lang w:val="en-US"/>
+        </w:rPr>
+      </w:pPr>
+      <w:r>
+        <w:rPr>
+          <w:rFonts w:ascii="Calibri" w:hAnsi="Calibri"/>
+          <w:sz w:val="24"/>
+          <w:szCs w:val="40"/>
+          <w:lang w:val="en-US"/>
+        </w:rPr>
+        <w:t>Too many stakeholders involved,</w:t>
+      </w:r>
+    </w:p>
+    <w:p>
+      <w:pPr>
+        <w:rPr>
+          <w:rFonts w:ascii="Calibri" w:hAnsi="Calibri"/>
+          <w:sz w:val="24"/>
+          <w:szCs w:val="40"/>
+          <w:lang w:val="en-US"/>
+        </w:rPr>
+      </w:pPr>
+    </w:p>
+    <w:p>
+      <w:pPr>
+        <w:rPr>
+          <w:rFonts w:ascii="Calibri" w:hAnsi="Calibri"/>
+          <w:sz w:val="24"/>
+          <w:szCs w:val="40"/>
+          <w:lang w:val="en-US"/>
+        </w:rPr>
+      </w:pPr>
+      <w:r>
+        <w:rPr>
+          <w:rFonts w:ascii="Calibri" w:hAnsi="Calibri"/>
+          <w:sz w:val="24"/>
+          <w:szCs w:val="40"/>
+          <w:lang w:val="en-US"/>
+        </w:rPr>
+        <w:t>Project could be further extended to solve client’s problem and MATHEX problems</w:t>
+      </w:r>
+    </w:p>
+    <w:p>
+      <w:pPr>
+        <w:rPr>
+          <w:rFonts w:ascii="Calibri" w:hAnsi="Calibri"/>
+          <w:sz w:val="24"/>
+          <w:szCs w:val="40"/>
+          <w:lang w:val="en-US"/>
+        </w:rPr>
+      </w:pPr>
+    </w:p>
+    <w:p>
+      <w:pPr>
+        <w:rPr>
+          <w:rFonts w:ascii="Calibri" w:hAnsi="Calibri"/>
+          <w:sz w:val="24"/>
+          <w:szCs w:val="40"/>
+          <w:lang w:val="en-US"/>
+        </w:rPr>
+      </w:pPr>
+      <w:r>
+        <w:rPr>
+          <w:rFonts w:ascii="Calibri" w:hAnsi="Calibri"/>
+          <w:sz w:val="24"/>
+          <w:szCs w:val="40"/>
+          <w:lang w:val="en-US"/>
+        </w:rPr>
+        <w:t>Recommendation</w:t>
+      </w:r>
+    </w:p>
+    <w:p>
+      <w:pPr>
+        <w:pStyle w:val="NormalWeb"/>
+        <w:spacing w:before="0" w:beforeAutospacing="0" w:after="0" w:afterAutospacing="0"/>
+        <w:rPr>
+          <w:rFonts w:asciiTheme="minorHAnsi" w:hAnsiTheme="minorHAnsi" w:cstheme="minorHAnsi"/>
+        </w:rPr>
+      </w:pPr>
+      <w:r>
+        <w:rPr>
+          <w:rFonts w:asciiTheme="minorHAnsi" w:hAnsiTheme="minorHAnsi" w:cstheme="minorHAnsi"/>
+        </w:rPr>
+        <w:t>A</w:t>
+      </w:r>
+      <w:r>
+        <w:rPr>
+          <w:rFonts w:asciiTheme="minorHAnsi" w:hAnsiTheme="minorHAnsi" w:cstheme="minorHAnsi"/>
+        </w:rPr>
+        <w:t>n prototype</w:t>
+      </w:r>
+      <w:r>
+        <w:rPr>
+          <w:rFonts w:asciiTheme="minorHAnsi" w:hAnsiTheme="minorHAnsi" w:cstheme="minorHAnsi"/>
+        </w:rPr>
+        <w:t xml:space="preserve"> software </w:t>
+      </w:r>
+      <w:r>
+        <w:rPr>
+          <w:rFonts w:asciiTheme="minorHAnsi" w:hAnsiTheme="minorHAnsi" w:cstheme="minorHAnsi"/>
+        </w:rPr>
+        <w:t xml:space="preserve">to showcase all the functionalities that will be used during the competition and ensure that it will be well accepted by the stakeholders. This application prototype will then be opened for improvement. There will be no need for the client to acquire any of the implementation solutions. The development will happen independently and can be demonstrated using minimum hardware. </w:t>
+      </w:r>
+    </w:p>
+    <w:p>
+      <w:pPr>
+        <w:rPr>
+          <w:rFonts w:ascii="Calibri" w:hAnsi="Calibri"/>
+          <w:sz w:val="24"/>
+          <w:szCs w:val="40"/>
+        </w:rPr>
+      </w:pPr>
+      <w:bookmarkStart w:id="33" w:name="_GoBack"/>
+      <w:bookmarkEnd w:id="33"/>
     </w:p>
     <w:sectPr>
       <w:footerReference w:type="default" r:id="rId24"/>
@@ -18088,7 +19997,7 @@
           <w:rPr>
             <w:noProof/>
           </w:rPr>
-          <w:t>21</w:t>
+          <w:t>29</w:t>
         </w:r>
         <w:r>
           <w:rPr>
@@ -19234,6 +21143,155 @@
     </w:lvl>
   </w:abstractNum>
   <w:abstractNum w:abstractNumId="8" w15:restartNumberingAfterBreak="0">
+    <w:nsid w:val="4CD973C9"/>
+    <w:multiLevelType w:val="multilevel"/>
+    <w:tmpl w:val="4EE41A12"/>
+    <w:lvl w:ilvl="0">
+      <w:start w:val="1"/>
+      <w:numFmt w:val="bullet"/>
+      <w:lvlText w:val=""/>
+      <w:lvlJc w:val="left"/>
+      <w:pPr>
+        <w:tabs>
+          <w:tab w:val="num" w:pos="720"/>
+        </w:tabs>
+        <w:ind w:left="720" w:hanging="360"/>
+      </w:pPr>
+      <w:rPr>
+        <w:rFonts w:ascii="Symbol" w:hAnsi="Symbol" w:hint="default"/>
+        <w:sz w:val="20"/>
+      </w:rPr>
+    </w:lvl>
+    <w:lvl w:ilvl="1" w:tentative="1">
+      <w:start w:val="1"/>
+      <w:numFmt w:val="bullet"/>
+      <w:lvlText w:val="o"/>
+      <w:lvlJc w:val="left"/>
+      <w:pPr>
+        <w:tabs>
+          <w:tab w:val="num" w:pos="1440"/>
+        </w:tabs>
+        <w:ind w:left="1440" w:hanging="360"/>
+      </w:pPr>
+      <w:rPr>
+        <w:rFonts w:ascii="Courier New" w:hAnsi="Courier New" w:hint="default"/>
+        <w:sz w:val="20"/>
+      </w:rPr>
+    </w:lvl>
+    <w:lvl w:ilvl="2" w:tentative="1">
+      <w:start w:val="1"/>
+      <w:numFmt w:val="bullet"/>
+      <w:lvlText w:val=""/>
+      <w:lvlJc w:val="left"/>
+      <w:pPr>
+        <w:tabs>
+          <w:tab w:val="num" w:pos="2160"/>
+        </w:tabs>
+        <w:ind w:left="2160" w:hanging="360"/>
+      </w:pPr>
+      <w:rPr>
+        <w:rFonts w:ascii="Wingdings" w:hAnsi="Wingdings" w:hint="default"/>
+        <w:sz w:val="20"/>
+      </w:rPr>
+    </w:lvl>
+    <w:lvl w:ilvl="3" w:tentative="1">
+      <w:start w:val="1"/>
+      <w:numFmt w:val="bullet"/>
+      <w:lvlText w:val=""/>
+      <w:lvlJc w:val="left"/>
+      <w:pPr>
+        <w:tabs>
+          <w:tab w:val="num" w:pos="2880"/>
+        </w:tabs>
+        <w:ind w:left="2880" w:hanging="360"/>
+      </w:pPr>
+      <w:rPr>
+        <w:rFonts w:ascii="Wingdings" w:hAnsi="Wingdings" w:hint="default"/>
+        <w:sz w:val="20"/>
+      </w:rPr>
+    </w:lvl>
+    <w:lvl w:ilvl="4" w:tentative="1">
+      <w:start w:val="1"/>
+      <w:numFmt w:val="bullet"/>
+      <w:lvlText w:val=""/>
+      <w:lvlJc w:val="left"/>
+      <w:pPr>
+        <w:tabs>
+          <w:tab w:val="num" w:pos="3600"/>
+        </w:tabs>
+        <w:ind w:left="3600" w:hanging="360"/>
+      </w:pPr>
+      <w:rPr>
+        <w:rFonts w:ascii="Wingdings" w:hAnsi="Wingdings" w:hint="default"/>
+        <w:sz w:val="20"/>
+      </w:rPr>
+    </w:lvl>
+    <w:lvl w:ilvl="5" w:tentative="1">
+      <w:start w:val="1"/>
+      <w:numFmt w:val="bullet"/>
+      <w:lvlText w:val=""/>
+      <w:lvlJc w:val="left"/>
+      <w:pPr>
+        <w:tabs>
+          <w:tab w:val="num" w:pos="4320"/>
+        </w:tabs>
+        <w:ind w:left="4320" w:hanging="360"/>
+      </w:pPr>
+      <w:rPr>
+        <w:rFonts w:ascii="Wingdings" w:hAnsi="Wingdings" w:hint="default"/>
+        <w:sz w:val="20"/>
+      </w:rPr>
+    </w:lvl>
+    <w:lvl w:ilvl="6" w:tentative="1">
+      <w:start w:val="1"/>
+      <w:numFmt w:val="bullet"/>
+      <w:lvlText w:val=""/>
+      <w:lvlJc w:val="left"/>
+      <w:pPr>
+        <w:tabs>
+          <w:tab w:val="num" w:pos="5040"/>
+        </w:tabs>
+        <w:ind w:left="5040" w:hanging="360"/>
+      </w:pPr>
+      <w:rPr>
+        <w:rFonts w:ascii="Wingdings" w:hAnsi="Wingdings" w:hint="default"/>
+        <w:sz w:val="20"/>
+      </w:rPr>
+    </w:lvl>
+    <w:lvl w:ilvl="7" w:tentative="1">
+      <w:start w:val="1"/>
+      <w:numFmt w:val="bullet"/>
+      <w:lvlText w:val=""/>
+      <w:lvlJc w:val="left"/>
+      <w:pPr>
+        <w:tabs>
+          <w:tab w:val="num" w:pos="5760"/>
+        </w:tabs>
+        <w:ind w:left="5760" w:hanging="360"/>
+      </w:pPr>
+      <w:rPr>
+        <w:rFonts w:ascii="Wingdings" w:hAnsi="Wingdings" w:hint="default"/>
+        <w:sz w:val="20"/>
+      </w:rPr>
+    </w:lvl>
+    <w:lvl w:ilvl="8" w:tentative="1">
+      <w:start w:val="1"/>
+      <w:numFmt w:val="bullet"/>
+      <w:lvlText w:val=""/>
+      <w:lvlJc w:val="left"/>
+      <w:pPr>
+        <w:tabs>
+          <w:tab w:val="num" w:pos="6480"/>
+        </w:tabs>
+        <w:ind w:left="6480" w:hanging="360"/>
+      </w:pPr>
+      <w:rPr>
+        <w:rFonts w:ascii="Wingdings" w:hAnsi="Wingdings" w:hint="default"/>
+        <w:sz w:val="20"/>
+      </w:rPr>
+    </w:lvl>
+  </w:abstractNum>
+  <w:abstractNum w:abstractNumId="9" w15:restartNumberingAfterBreak="0">
     <w:nsid w:val="5552685B"/>
     <w:multiLevelType w:val="multilevel"/>
     <w:tmpl w:val="63EE10BA"/>
@@ -19382,7 +21440,7 @@
       </w:rPr>
     </w:lvl>
   </w:abstractNum>
-  <w:abstractNum w:abstractNumId="9" w15:restartNumberingAfterBreak="0">
+  <w:abstractNum w:abstractNumId="10" w15:restartNumberingAfterBreak="0">
     <w:nsid w:val="6FE27895"/>
     <w:multiLevelType w:val="multilevel"/>
     <w:tmpl w:val="710406A0"/>
@@ -19531,7 +21589,7 @@
       </w:rPr>
     </w:lvl>
   </w:abstractNum>
-  <w:abstractNum w:abstractNumId="10" w15:restartNumberingAfterBreak="0">
+  <w:abstractNum w:abstractNumId="11" w15:restartNumberingAfterBreak="0">
     <w:nsid w:val="73DD2EB2"/>
     <w:multiLevelType w:val="multilevel"/>
     <w:tmpl w:val="55EC9882"/>
@@ -19680,7 +21738,7 @@
       </w:rPr>
     </w:lvl>
   </w:abstractNum>
-  <w:abstractNum w:abstractNumId="11" w15:restartNumberingAfterBreak="0">
+  <w:abstractNum w:abstractNumId="12" w15:restartNumberingAfterBreak="0">
     <w:nsid w:val="76A02735"/>
     <w:multiLevelType w:val="multilevel"/>
     <w:tmpl w:val="8E445484"/>
@@ -19833,16 +21891,16 @@
     <w:abstractNumId w:val="4"/>
   </w:num>
   <w:num w:numId="2">
-    <w:abstractNumId w:val="10"/>
+    <w:abstractNumId w:val="11"/>
   </w:num>
   <w:num w:numId="3">
-    <w:abstractNumId w:val="9"/>
+    <w:abstractNumId w:val="10"/>
   </w:num>
   <w:num w:numId="4">
     <w:abstractNumId w:val="6"/>
   </w:num>
   <w:num w:numId="5">
-    <w:abstractNumId w:val="8"/>
+    <w:abstractNumId w:val="9"/>
   </w:num>
   <w:num w:numId="6">
     <w:abstractNumId w:val="0"/>
@@ -19857,13 +21915,16 @@
     <w:abstractNumId w:val="2"/>
   </w:num>
   <w:num w:numId="10">
-    <w:abstractNumId w:val="11"/>
+    <w:abstractNumId w:val="12"/>
   </w:num>
   <w:num w:numId="11">
     <w:abstractNumId w:val="3"/>
   </w:num>
   <w:num w:numId="12">
     <w:abstractNumId w:val="1"/>
+  </w:num>
+  <w:num w:numId="13">
+    <w:abstractNumId w:val="8"/>
   </w:num>
 </w:numbering>
 </file>
@@ -20965,6 +23026,13 @@
     <w:pitch w:val="variable"/>
     <w:sig w:usb0="E10022FF" w:usb1="C000E47F" w:usb2="00000029" w:usb3="00000000" w:csb0="000001DF" w:csb1="00000000"/>
   </w:font>
+  <w:font w:name="Candara">
+    <w:panose1 w:val="020E0502030303020204"/>
+    <w:charset w:val="00"/>
+    <w:family w:val="swiss"/>
+    <w:pitch w:val="variable"/>
+    <w:sig w:usb0="A00002EF" w:usb1="4000A44B" w:usb2="00000000" w:usb3="00000000" w:csb0="0000019F" w:csb1="00000000"/>
+  </w:font>
 </w:fonts>
 </file>
 
@@ -20984,6 +23052,7 @@
   </w:compat>
   <w:rsids>
     <w:rsidRoot w:val="00E8589E"/>
+    <w:rsid w:val="00030A86"/>
     <w:rsid w:val="00225BB4"/>
     <w:rsid w:val="003811F1"/>
     <w:rsid w:val="004E18DE"/>
@@ -21744,7 +23813,7 @@
 </file>
 
 <file path=customXml/itemProps2.xml><?xml version="1.0" encoding="utf-8"?>
-<ds:datastoreItem xmlns:ds="http://schemas.openxmlformats.org/officeDocument/2006/customXml" ds:itemID="{9A14317F-C3E8-4FEF-ADC5-5DB7900D84BE}">
+<ds:datastoreItem xmlns:ds="http://schemas.openxmlformats.org/officeDocument/2006/customXml" ds:itemID="{2CD79D4F-7A92-4BBD-B173-F3B4E81AD56A}">
   <ds:schemaRefs>
     <ds:schemaRef ds:uri="http://schemas.openxmlformats.org/officeDocument/2006/bibliography"/>
   </ds:schemaRefs>

</xml_diff>

<commit_message>
Edited intro and venue infrastructure sections
</commit_message>
<xml_diff>
--- a/Feasibility Study/Final v1.0/Feasibility Study V1.0.docx
+++ b/Feasibility Study/Final v1.0/Feasibility Study V1.0.docx
@@ -1,6 +1,6 @@
 
 <file path=word/document.xml><?xml version="1.0" encoding="utf-8"?>
-<w:document xmlns:wpc="http://schemas.microsoft.com/office/word/2010/wordprocessingCanvas" xmlns:cx="http://schemas.microsoft.com/office/drawing/2014/chartex" xmlns:cx1="http://schemas.microsoft.com/office/drawing/2015/9/8/chartex" xmlns:cx2="http://schemas.microsoft.com/office/drawing/2015/10/21/chartex" xmlns:cx3="http://schemas.microsoft.com/office/drawing/2016/5/9/chartex" xmlns:cx4="http://schemas.microsoft.com/office/drawing/2016/5/10/chartex" xmlns:cx5="http://schemas.microsoft.com/office/drawing/2016/5/11/chartex" xmlns:mc="http://schemas.openxmlformats.org/markup-compatibility/2006" xmlns:o="urn:schemas-microsoft-com:office:office" xmlns:r="http://schemas.openxmlformats.org/officeDocument/2006/relationships" xmlns:m="http://schemas.openxmlformats.org/officeDocument/2006/math" xmlns:v="urn:schemas-microsoft-com:vml" xmlns:wp14="http://schemas.microsoft.com/office/word/2010/wordprocessingDrawing" xmlns:wp="http://schemas.openxmlformats.org/drawingml/2006/wordprocessingDrawing" xmlns:w10="urn:schemas-microsoft-com:office:word" xmlns:w="http://schemas.openxmlformats.org/wordprocessingml/2006/main" xmlns:w14="http://schemas.microsoft.com/office/word/2010/wordml" xmlns:w15="http://schemas.microsoft.com/office/word/2012/wordml" xmlns:w16se="http://schemas.microsoft.com/office/word/2015/wordml/symex" xmlns:wpg="http://schemas.microsoft.com/office/word/2010/wordprocessingGroup" xmlns:wpi="http://schemas.microsoft.com/office/word/2010/wordprocessingInk" xmlns:wne="http://schemas.microsoft.com/office/word/2006/wordml" xmlns:wps="http://schemas.microsoft.com/office/word/2010/wordprocessingShape" mc:Ignorable="w14 w15 w16se wp14">
+<w:document xmlns:wpc="http://schemas.microsoft.com/office/word/2010/wordprocessingCanvas" xmlns:cx="http://schemas.microsoft.com/office/drawing/2014/chartex" xmlns:cx1="http://schemas.microsoft.com/office/drawing/2015/9/8/chartex" xmlns:cx2="http://schemas.microsoft.com/office/drawing/2015/10/21/chartex" xmlns:cx3="http://schemas.microsoft.com/office/drawing/2016/5/9/chartex" xmlns:cx4="http://schemas.microsoft.com/office/drawing/2016/5/10/chartex" xmlns:cx5="http://schemas.microsoft.com/office/drawing/2016/5/11/chartex" xmlns:cx6="http://schemas.microsoft.com/office/drawing/2016/5/12/chartex" xmlns:cx7="http://schemas.microsoft.com/office/drawing/2016/5/13/chartex" xmlns:cx8="http://schemas.microsoft.com/office/drawing/2016/5/14/chartex" xmlns:mc="http://schemas.openxmlformats.org/markup-compatibility/2006" xmlns:aink="http://schemas.microsoft.com/office/drawing/2016/ink" xmlns:am3d="http://schemas.microsoft.com/office/drawing/2017/model3d" xmlns:o="urn:schemas-microsoft-com:office:office" xmlns:r="http://schemas.openxmlformats.org/officeDocument/2006/relationships" xmlns:m="http://schemas.openxmlformats.org/officeDocument/2006/math" xmlns:v="urn:schemas-microsoft-com:vml" xmlns:wp14="http://schemas.microsoft.com/office/word/2010/wordprocessingDrawing" xmlns:wp="http://schemas.openxmlformats.org/drawingml/2006/wordprocessingDrawing" xmlns:w10="urn:schemas-microsoft-com:office:word" xmlns:w="http://schemas.openxmlformats.org/wordprocessingml/2006/main" xmlns:w14="http://schemas.microsoft.com/office/word/2010/wordml" xmlns:w15="http://schemas.microsoft.com/office/word/2012/wordml" xmlns:w16cid="http://schemas.microsoft.com/office/word/2016/wordml/cid" xmlns:w16se="http://schemas.microsoft.com/office/word/2015/wordml/symex" xmlns:wpg="http://schemas.microsoft.com/office/word/2010/wordprocessingGroup" xmlns:wpi="http://schemas.microsoft.com/office/word/2010/wordprocessingInk" xmlns:wne="http://schemas.microsoft.com/office/word/2006/wordml" xmlns:wps="http://schemas.microsoft.com/office/word/2010/wordprocessingShape" mc:Ignorable="w14 w15 w16se w16cid wp14">
   <w:body>
     <w:sdt>
       <w:sdtPr>
@@ -32,7 +32,7 @@
               <w:lang w:val="en-NZ" w:eastAsia="ja-JP"/>
             </w:rPr>
             <w:drawing>
-              <wp:inline distT="0" distB="0" distL="0" distR="0">
+              <wp:inline distT="0" distB="0" distL="0" distR="0" wp14:anchorId="53D587E8" wp14:editId="41CBB46F">
                 <wp:extent cx="1417320" cy="750898"/>
                 <wp:effectExtent l="0" t="0" r="0" b="0"/>
                 <wp:docPr id="143" name="Picture 143"/>
@@ -196,7 +196,7 @@
             <mc:AlternateContent>
               <mc:Choice Requires="wps">
                 <w:drawing>
-                  <wp:anchor distT="0" distB="0" distL="114300" distR="114300" simplePos="0" relativeHeight="251659264" behindDoc="0" locked="0" layoutInCell="1" allowOverlap="1">
+                  <wp:anchor distT="0" distB="0" distL="114300" distR="114300" simplePos="0" relativeHeight="251659264" behindDoc="0" locked="0" layoutInCell="1" allowOverlap="1" wp14:anchorId="3ED5E868" wp14:editId="2F41AEB5">
                     <wp:simplePos x="0" y="0"/>
                     <wp:positionH relativeFrom="margin">
                       <wp:align>center</wp:align>
@@ -378,7 +378,7 @@
               </mc:Choice>
               <mc:Fallback>
                 <w:pict>
-                  <v:shapetype id="_x0000_t202" coordsize="21600,21600" o:spt="202" path="m,l,21600r21600,l21600,xe">
+                  <v:shapetype w14:anchorId="3ED5E868" id="_x0000_t202" coordsize="21600,21600" o:spt="202" path="m,l,21600r21600,l21600,xe">
                     <v:stroke joinstyle="miter"/>
                     <v:path gradientshapeok="t" o:connecttype="rect"/>
                   </v:shapetype>
@@ -504,7 +504,7 @@
               <w:lang w:val="en-NZ" w:eastAsia="ja-JP"/>
             </w:rPr>
             <w:drawing>
-              <wp:inline distT="0" distB="0" distL="0" distR="0">
+              <wp:inline distT="0" distB="0" distL="0" distR="0" wp14:anchorId="05D80FD4" wp14:editId="4CE3E2B9">
                 <wp:extent cx="758952" cy="478932"/>
                 <wp:effectExtent l="0" t="0" r="3175" b="0"/>
                 <wp:docPr id="144" name="Picture 144"/>
@@ -598,14 +598,30 @@
           <w:sz w:val="24"/>
           <w:szCs w:val="24"/>
         </w:rPr>
-        <w:t>Hayley-Belle Clev</w:t>
-      </w:r>
-      <w:r>
-        <w:rPr>
-          <w:sz w:val="24"/>
-          <w:szCs w:val="24"/>
-        </w:rPr>
-        <w:t xml:space="preserve">erdon </w:t>
+        <w:t xml:space="preserve">Hayley-Belle </w:t>
+      </w:r>
+      <w:proofErr w:type="spellStart"/>
+      <w:r>
+        <w:rPr>
+          <w:sz w:val="24"/>
+          <w:szCs w:val="24"/>
+        </w:rPr>
+        <w:t>Clev</w:t>
+      </w:r>
+      <w:r>
+        <w:rPr>
+          <w:sz w:val="24"/>
+          <w:szCs w:val="24"/>
+        </w:rPr>
+        <w:t>erdon</w:t>
+      </w:r>
+      <w:proofErr w:type="spellEnd"/>
+      <w:r>
+        <w:rPr>
+          <w:sz w:val="24"/>
+          <w:szCs w:val="24"/>
+        </w:rPr>
+        <w:t xml:space="preserve"> </w:t>
       </w:r>
       <w:r>
         <w:rPr>
@@ -613,7 +629,22 @@
           <w:szCs w:val="24"/>
         </w:rPr>
         <w:br/>
-        <w:t>Vinicius Alves Ferreira</w:t>
+      </w:r>
+      <w:proofErr w:type="spellStart"/>
+      <w:r>
+        <w:rPr>
+          <w:sz w:val="24"/>
+          <w:szCs w:val="24"/>
+        </w:rPr>
+        <w:t>Vinicius</w:t>
+      </w:r>
+      <w:proofErr w:type="spellEnd"/>
+      <w:r>
+        <w:rPr>
+          <w:sz w:val="24"/>
+          <w:szCs w:val="24"/>
+        </w:rPr>
+        <w:t xml:space="preserve"> Alves Ferreira</w:t>
       </w:r>
       <w:r>
         <w:rPr>
@@ -635,7 +666,39 @@
           <w:szCs w:val="24"/>
         </w:rPr>
         <w:br/>
-        <w:t xml:space="preserve">Seung-Kyu Jin </w:t>
+        <w:t>Seung-</w:t>
+      </w:r>
+      <w:proofErr w:type="spellStart"/>
+      <w:r>
+        <w:rPr>
+          <w:sz w:val="24"/>
+          <w:szCs w:val="24"/>
+        </w:rPr>
+        <w:t>Kyu</w:t>
+      </w:r>
+      <w:proofErr w:type="spellEnd"/>
+      <w:r>
+        <w:rPr>
+          <w:sz w:val="24"/>
+          <w:szCs w:val="24"/>
+        </w:rPr>
+        <w:t xml:space="preserve"> </w:t>
+      </w:r>
+      <w:proofErr w:type="spellStart"/>
+      <w:r>
+        <w:rPr>
+          <w:sz w:val="24"/>
+          <w:szCs w:val="24"/>
+        </w:rPr>
+        <w:t>Jin</w:t>
+      </w:r>
+      <w:proofErr w:type="spellEnd"/>
+      <w:r>
+        <w:rPr>
+          <w:sz w:val="24"/>
+          <w:szCs w:val="24"/>
+        </w:rPr>
+        <w:t xml:space="preserve"> </w:t>
       </w:r>
       <w:r>
         <w:rPr>
@@ -778,8 +841,19 @@
           <w:sz w:val="24"/>
           <w:szCs w:val="24"/>
         </w:rPr>
-        <w:t>Akshay Raj Gollahalli</w:t>
-      </w:r>
+        <w:t xml:space="preserve">Akshay Raj </w:t>
+      </w:r>
+      <w:proofErr w:type="spellStart"/>
+      <w:r>
+        <w:rPr>
+          <w:rFonts w:cs="Calibri"/>
+          <w:color w:val="auto"/>
+          <w:sz w:val="24"/>
+          <w:szCs w:val="24"/>
+        </w:rPr>
+        <w:t>Gollahalli</w:t>
+      </w:r>
+      <w:proofErr w:type="spellEnd"/>
     </w:p>
     <w:p>
       <w:pPr>
@@ -829,12 +903,21 @@
           <w:szCs w:val="24"/>
         </w:rPr>
       </w:pPr>
-      <w:r>
-        <w:rPr>
-          <w:sz w:val="24"/>
-          <w:szCs w:val="24"/>
-        </w:rPr>
-        <w:t>Dr. Stephen Thorpe</w:t>
+      <w:proofErr w:type="spellStart"/>
+      <w:r>
+        <w:rPr>
+          <w:sz w:val="24"/>
+          <w:szCs w:val="24"/>
+        </w:rPr>
+        <w:t>Dr.</w:t>
+      </w:r>
+      <w:proofErr w:type="spellEnd"/>
+      <w:r>
+        <w:rPr>
+          <w:sz w:val="24"/>
+          <w:szCs w:val="24"/>
+        </w:rPr>
+        <w:t xml:space="preserve"> Stephen Thorpe</w:t>
       </w:r>
     </w:p>
     <w:p>
@@ -3190,7 +3273,25 @@
           <w:sz w:val="24"/>
           <w:szCs w:val="24"/>
         </w:rPr>
-        <w:t xml:space="preserve">This project is a Research and Development project assigned by the Computing and Information Sciences Faculty of Auckland University of Technology (AUT). Dr. Robin Hankin, a lecturer at AUT, proposed the project on behalf of the Auckland Mathematics Association (AMA), who are key stakeholders in the project. </w:t>
+        <w:t xml:space="preserve">This project is a Research and Development project assigned by the Computing and Information Sciences Faculty of Auckland University of Technology (AUT). </w:t>
+      </w:r>
+      <w:proofErr w:type="spellStart"/>
+      <w:r>
+        <w:rPr>
+          <w:rFonts w:cstheme="minorHAnsi"/>
+          <w:sz w:val="24"/>
+          <w:szCs w:val="24"/>
+        </w:rPr>
+        <w:t>Dr.</w:t>
+      </w:r>
+      <w:proofErr w:type="spellEnd"/>
+      <w:r>
+        <w:rPr>
+          <w:rFonts w:cstheme="minorHAnsi"/>
+          <w:sz w:val="24"/>
+          <w:szCs w:val="24"/>
+        </w:rPr>
+        <w:t xml:space="preserve"> Robin Hankin, a lecturer at AUT, proposed the project on behalf of the Auckland Mathematics Association (AMA), who are key stakeholders in the project. </w:t>
       </w:r>
     </w:p>
     <w:p>
@@ -3202,13 +3303,39 @@
           <w:szCs w:val="24"/>
         </w:rPr>
       </w:pPr>
+      <w:proofErr w:type="spellStart"/>
       <w:r>
         <w:rPr>
           <w:rFonts w:cstheme="minorHAnsi"/>
           <w:sz w:val="24"/>
           <w:szCs w:val="24"/>
         </w:rPr>
-        <w:t>Dr. Hankin has asked that we provide an in-depth feasibility study and at least a presentable prototype for a real-time online scoreboard to be used during MATHEX events run by AMA. This scoreboard would be used alongside the current pen-and-paper system, and aims to improve the experience that audience members have during the event, by allowing them to view the scores of each team as the competition is underway.</w:t>
+        <w:t>Dr.</w:t>
+      </w:r>
+      <w:proofErr w:type="spellEnd"/>
+      <w:r>
+        <w:rPr>
+          <w:rFonts w:cstheme="minorHAnsi"/>
+          <w:sz w:val="24"/>
+          <w:szCs w:val="24"/>
+        </w:rPr>
+        <w:t xml:space="preserve"> Hankin has asked that we provide an in-depth feasibility study and at least a presentable prototype for a real-time online scoreboard to be used during MATHEX events run by </w:t>
+      </w:r>
+      <w:r>
+        <w:rPr>
+          <w:rFonts w:cstheme="minorHAnsi"/>
+          <w:sz w:val="24"/>
+          <w:szCs w:val="24"/>
+        </w:rPr>
+        <w:t xml:space="preserve">the </w:t>
+      </w:r>
+      <w:r>
+        <w:rPr>
+          <w:rFonts w:cstheme="minorHAnsi"/>
+          <w:sz w:val="24"/>
+          <w:szCs w:val="24"/>
+        </w:rPr>
+        <w:t>AMA. This scoreboard would be used alongside the current pen-and-paper system, and aims to improve the experience that audience members have during the event, by allowing them to view the scores of each team as the competition is underway.</w:t>
       </w:r>
     </w:p>
     <w:p>
@@ -3226,7 +3353,23 @@
           <w:sz w:val="24"/>
           <w:szCs w:val="24"/>
         </w:rPr>
-        <w:t>The feasibility study, along with all other project documentation, should provide enough information that another group of students could carry on with the project at a later date. The prototype can be presented to AUT faculty to show evidence of our development skills, as well as provide a working version of the solution for the AMA’s consideration.</w:t>
+        <w:t xml:space="preserve">The feasibility study, along with all other project documentation, should provide enough information that another group of students could carry on with the project at a later date. The prototype can be presented to AUT </w:t>
+      </w:r>
+      <w:r>
+        <w:rPr>
+          <w:rFonts w:cstheme="minorHAnsi"/>
+          <w:sz w:val="24"/>
+          <w:szCs w:val="24"/>
+        </w:rPr>
+        <w:t xml:space="preserve">as </w:t>
+      </w:r>
+      <w:r>
+        <w:rPr>
+          <w:rFonts w:cstheme="minorHAnsi"/>
+          <w:sz w:val="24"/>
+          <w:szCs w:val="24"/>
+        </w:rPr>
+        <w:t>evidence of our development skills, as well as provide a working version of the solution for the AMA’s consideration.</w:t>
       </w:r>
     </w:p>
     <w:p>
@@ -3280,7 +3423,7 @@
           <w:sz w:val="24"/>
           <w:szCs w:val="24"/>
         </w:rPr>
-        <w:t>Project Objectives</w:t>
+        <w:t>Project Objective</w:t>
       </w:r>
       <w:bookmarkEnd w:id="4"/>
     </w:p>
@@ -3423,16 +3566,8 @@
       <w:r>
         <w:rPr>
           <w:rFonts w:asciiTheme="minorHAnsi" w:hAnsiTheme="minorHAnsi"/>
-          <w:highlight w:val="yellow"/>
-        </w:rPr>
-        <w:t>The purpose of this assessment is t</w:t>
-      </w:r>
-      <w:r>
-        <w:rPr>
-          <w:rFonts w:asciiTheme="minorHAnsi" w:hAnsiTheme="minorHAnsi"/>
-          <w:highlight w:val="yellow"/>
-        </w:rPr>
-        <w:t>o</w:t>
+        </w:rPr>
+        <w:t>This assessment aims to</w:t>
       </w:r>
       <w:r>
         <w:rPr>
@@ -3443,7 +3578,6 @@
       <w:r>
         <w:rPr>
           <w:rFonts w:asciiTheme="minorHAnsi" w:hAnsiTheme="minorHAnsi"/>
-          <w:highlight w:val="yellow"/>
         </w:rPr>
         <w:t>(</w:t>
       </w:r>
@@ -3451,12 +3585,23 @@
         <w:rPr>
           <w:rFonts w:asciiTheme="minorHAnsi" w:hAnsiTheme="minorHAnsi"/>
         </w:rPr>
-        <w:t>and future teams undertaking this project, if this is the case</w:t>
-      </w:r>
-      <w:r>
-        <w:rPr>
-          <w:rFonts w:asciiTheme="minorHAnsi" w:hAnsiTheme="minorHAnsi"/>
-          <w:highlight w:val="yellow"/>
+        <w:t>a</w:t>
+      </w:r>
+      <w:r>
+        <w:rPr>
+          <w:rFonts w:asciiTheme="minorHAnsi" w:hAnsiTheme="minorHAnsi"/>
+        </w:rPr>
+        <w:t>s well as</w:t>
+      </w:r>
+      <w:r>
+        <w:rPr>
+          <w:rFonts w:asciiTheme="minorHAnsi" w:hAnsiTheme="minorHAnsi"/>
+        </w:rPr>
+        <w:t xml:space="preserve"> future teams undertaking this project, if this is the case</w:t>
+      </w:r>
+      <w:r>
+        <w:rPr>
+          <w:rFonts w:asciiTheme="minorHAnsi" w:hAnsiTheme="minorHAnsi"/>
         </w:rPr>
         <w:t>)</w:t>
       </w:r>
@@ -3469,15 +3614,8 @@
       <w:r>
         <w:rPr>
           <w:rFonts w:asciiTheme="minorHAnsi" w:hAnsiTheme="minorHAnsi"/>
-          <w:highlight w:val="yellow"/>
-        </w:rPr>
-        <w:t>of</w:t>
-      </w:r>
-      <w:r>
-        <w:rPr>
-          <w:rFonts w:asciiTheme="minorHAnsi" w:hAnsiTheme="minorHAnsi"/>
-        </w:rPr>
-        <w:t xml:space="preserve"> </w:t>
+        </w:rPr>
+        <w:t xml:space="preserve">of </w:t>
       </w:r>
       <w:r>
         <w:rPr>
@@ -3501,13 +3639,11 @@
         <w:spacing w:before="0" w:beforeAutospacing="0" w:after="0" w:afterAutospacing="0"/>
         <w:rPr>
           <w:rFonts w:asciiTheme="minorHAnsi" w:hAnsiTheme="minorHAnsi"/>
-          <w:highlight w:val="yellow"/>
-        </w:rPr>
-      </w:pPr>
-      <w:r>
-        <w:rPr>
-          <w:rFonts w:asciiTheme="minorHAnsi" w:hAnsiTheme="minorHAnsi"/>
-          <w:highlight w:val="yellow"/>
+        </w:rPr>
+      </w:pPr>
+      <w:r>
+        <w:rPr>
+          <w:rFonts w:asciiTheme="minorHAnsi" w:hAnsiTheme="minorHAnsi"/>
         </w:rPr>
         <w:t>This assessment consists of an analysis of 3 main areas:</w:t>
       </w:r>
@@ -3522,13 +3658,11 @@
         <w:spacing w:before="0" w:beforeAutospacing="0" w:after="0" w:afterAutospacing="0"/>
         <w:rPr>
           <w:rFonts w:asciiTheme="minorHAnsi" w:hAnsiTheme="minorHAnsi"/>
-          <w:highlight w:val="yellow"/>
-        </w:rPr>
-      </w:pPr>
-      <w:r>
-        <w:rPr>
-          <w:rFonts w:asciiTheme="minorHAnsi" w:hAnsiTheme="minorHAnsi"/>
-          <w:highlight w:val="yellow"/>
+        </w:rPr>
+      </w:pPr>
+      <w:r>
+        <w:rPr>
+          <w:rFonts w:asciiTheme="minorHAnsi" w:hAnsiTheme="minorHAnsi"/>
         </w:rPr>
         <w:t>The venue’s infrastructure and existing hardware.</w:t>
       </w:r>
@@ -3543,13 +3677,11 @@
         <w:spacing w:before="0" w:beforeAutospacing="0" w:after="0" w:afterAutospacing="0"/>
         <w:rPr>
           <w:rFonts w:asciiTheme="minorHAnsi" w:hAnsiTheme="minorHAnsi"/>
-          <w:highlight w:val="yellow"/>
-        </w:rPr>
-      </w:pPr>
-      <w:r>
-        <w:rPr>
-          <w:rFonts w:asciiTheme="minorHAnsi" w:hAnsiTheme="minorHAnsi"/>
-          <w:highlight w:val="yellow"/>
+        </w:rPr>
+      </w:pPr>
+      <w:r>
+        <w:rPr>
+          <w:rFonts w:asciiTheme="minorHAnsi" w:hAnsiTheme="minorHAnsi"/>
         </w:rPr>
         <w:t>The hardware solution evaluation.</w:t>
       </w:r>
@@ -3564,20 +3696,17 @@
         <w:spacing w:before="0" w:beforeAutospacing="0" w:after="0" w:afterAutospacing="0"/>
         <w:rPr>
           <w:rFonts w:asciiTheme="minorHAnsi" w:hAnsiTheme="minorHAnsi"/>
-          <w:highlight w:val="yellow"/>
-        </w:rPr>
-      </w:pPr>
-      <w:r>
-        <w:rPr>
-          <w:rFonts w:asciiTheme="minorHAnsi" w:hAnsiTheme="minorHAnsi"/>
-          <w:highlight w:val="yellow"/>
+        </w:rPr>
+      </w:pPr>
+      <w:r>
+        <w:rPr>
+          <w:rFonts w:asciiTheme="minorHAnsi" w:hAnsiTheme="minorHAnsi"/>
         </w:rPr>
         <w:t>The cloud based solution evaluation.</w:t>
       </w:r>
       <w:r>
         <w:rPr>
           <w:rFonts w:asciiTheme="minorHAnsi" w:hAnsiTheme="minorHAnsi"/>
-          <w:highlight w:val="yellow"/>
         </w:rPr>
         <w:br/>
       </w:r>
@@ -3593,7 +3722,6 @@
       <w:r>
         <w:rPr>
           <w:rFonts w:asciiTheme="minorHAnsi" w:hAnsiTheme="minorHAnsi"/>
-          <w:highlight w:val="yellow"/>
         </w:rPr>
         <w:t>At last a recommendation is given based on the information presented in each section. It aims to address the best resolution to the problem domain.</w:t>
       </w:r>
@@ -3612,37 +3740,6 @@
         </w:rPr>
         <w:t> </w:t>
       </w:r>
-    </w:p>
-    <w:p>
-      <w:pPr>
-        <w:pStyle w:val="NormalWeb"/>
-        <w:spacing w:before="0" w:beforeAutospacing="0" w:after="0" w:afterAutospacing="0"/>
-        <w:rPr>
-          <w:rFonts w:asciiTheme="minorHAnsi" w:hAnsiTheme="minorHAnsi"/>
-        </w:rPr>
-      </w:pPr>
-      <w:r>
-        <w:rPr>
-          <w:rFonts w:asciiTheme="minorHAnsi" w:hAnsiTheme="minorHAnsi"/>
-          <w:highlight w:val="red"/>
-        </w:rPr>
-        <w:t>The proposed solution for a software is a web-based application which is within our believes the best match for the client requirements. However, our assessment is not limited to one approach.</w:t>
-      </w:r>
-      <w:r>
-        <w:rPr>
-          <w:rFonts w:asciiTheme="minorHAnsi" w:hAnsiTheme="minorHAnsi"/>
-        </w:rPr>
-        <w:t xml:space="preserve"> </w:t>
-      </w:r>
-    </w:p>
-    <w:p>
-      <w:pPr>
-        <w:rPr>
-          <w:b/>
-          <w:sz w:val="24"/>
-          <w:szCs w:val="24"/>
-        </w:rPr>
-      </w:pPr>
     </w:p>
     <w:p>
       <w:pPr>
@@ -3770,7 +3867,23 @@
           <w:sz w:val="24"/>
           <w:szCs w:val="24"/>
         </w:rPr>
-        <w:t xml:space="preserve"> events are held at the ASB Stadium in Kohimarama. The main gym is used for this event which spans over 2 days, with 2 sessions each day. The main gym floor is 45m × 30m (1350 sq/m) and has a floor above with seating for approximately 3500 people. In previous </w:t>
+        <w:t xml:space="preserve"> events are held at the ASB Stadium in Kohimarama. The main gym is used for this event which spans over 2 days, with 2 sessions each day. The main gym floor is 45m × 30m (1350 </w:t>
+      </w:r>
+      <w:proofErr w:type="spellStart"/>
+      <w:r>
+        <w:rPr>
+          <w:sz w:val="24"/>
+          <w:szCs w:val="24"/>
+        </w:rPr>
+        <w:t>sq</w:t>
+      </w:r>
+      <w:proofErr w:type="spellEnd"/>
+      <w:r>
+        <w:rPr>
+          <w:sz w:val="24"/>
+          <w:szCs w:val="24"/>
+        </w:rPr>
+        <w:t xml:space="preserve">/m) and has a floor above with seating for approximately 3500 people. In previous </w:t>
       </w:r>
       <w:r>
         <w:rPr>
@@ -3828,16 +3941,55 @@
           <w:sz w:val="24"/>
           <w:szCs w:val="24"/>
         </w:rPr>
-        <w:t xml:space="preserve"> competitions at ASB Stadium can be seen in figure 1. In previous years, the seating section behind the judges has been completely closed off (figure 2). This is to prevent spectators from cheating by seeing the answer sheets that the judges have. However, in recent years, higher rows of seating have been opened due to high attendance at these events.</w:t>
+        <w:t xml:space="preserve"> competitions at ASB Stadium can be seen in figure 1. In previous years, the seating section behind the </w:t>
+      </w:r>
+      <w:r>
+        <w:rPr>
+          <w:sz w:val="24"/>
+          <w:szCs w:val="24"/>
+        </w:rPr>
+        <w:t>markers</w:t>
+      </w:r>
+      <w:r>
+        <w:rPr>
+          <w:sz w:val="24"/>
+          <w:szCs w:val="24"/>
+        </w:rPr>
+        <w:t xml:space="preserve"> has been completely closed off (figure 2). This is to prevent spectators from </w:t>
+      </w:r>
+      <w:r>
+        <w:rPr>
+          <w:sz w:val="24"/>
+          <w:szCs w:val="24"/>
+        </w:rPr>
+        <w:t xml:space="preserve">cheating by seeing the answer sheets that the </w:t>
+      </w:r>
+      <w:r>
+        <w:rPr>
+          <w:sz w:val="24"/>
+          <w:szCs w:val="24"/>
+        </w:rPr>
+        <w:t>markers</w:t>
+      </w:r>
+      <w:r>
+        <w:rPr>
+          <w:sz w:val="24"/>
+          <w:szCs w:val="24"/>
+        </w:rPr>
+        <w:t xml:space="preserve"> have. However, in recent years, higher rows of seating have been opened</w:t>
+      </w:r>
+      <w:r>
+        <w:rPr>
+          <w:sz w:val="24"/>
+          <w:szCs w:val="24"/>
+        </w:rPr>
+        <w:t xml:space="preserve"> due to high attendance at these events.</w:t>
       </w:r>
     </w:p>
     <w:p>
       <w:pPr>
         <w:keepNext/>
-        <w:rPr>
-          <w:sz w:val="24"/>
-          <w:szCs w:val="24"/>
-        </w:rPr>
+        <w:jc w:val="center"/>
       </w:pPr>
       <w:r>
         <w:rPr>
@@ -3848,17 +4000,21 @@
         </w:rPr>
         <w:lastRenderedPageBreak/>
         <w:drawing>
-          <wp:inline distT="0" distB="0" distL="0" distR="0" wp14:anchorId="0E16B337" wp14:editId="17E5F5C3">
-            <wp:extent cx="3584575" cy="2949575"/>
-            <wp:effectExtent l="0" t="0" r="0" b="3175"/>
-            <wp:docPr id="7" name="Picture 7"/>
-            <wp:cNvGraphicFramePr/>
+          <wp:inline distT="0" distB="0" distL="0" distR="0" wp14:anchorId="5D7DC193" wp14:editId="3C781399">
+            <wp:extent cx="3697357" cy="2998976"/>
+            <wp:effectExtent l="0" t="0" r="0" b="0"/>
+            <wp:docPr id="5" name="Picture 5" descr="C:\Users\Karanjit\AppData\Local\Microsoft\Windows\INetCache\Content.Word\R&amp;D Venue Diagram + Users.png"/>
+            <wp:cNvGraphicFramePr>
+              <a:graphicFrameLocks xmlns:a="http://schemas.openxmlformats.org/drawingml/2006/main" noChangeAspect="1"/>
+            </wp:cNvGraphicFramePr>
             <a:graphic xmlns:a="http://schemas.openxmlformats.org/drawingml/2006/main">
               <a:graphicData uri="http://schemas.openxmlformats.org/drawingml/2006/picture">
                 <pic:pic xmlns:pic="http://schemas.openxmlformats.org/drawingml/2006/picture">
                   <pic:nvPicPr>
-                    <pic:cNvPr id="7" name="Picture 7"/>
-                    <pic:cNvPicPr/>
+                    <pic:cNvPr id="0" name="Picture 1" descr="C:\Users\Karanjit\AppData\Local\Microsoft\Windows\INetCache\Content.Word\R&amp;D Venue Diagram + Users.png"/>
+                    <pic:cNvPicPr>
+                      <a:picLocks noChangeAspect="1" noChangeArrowheads="1"/>
+                    </pic:cNvPicPr>
                   </pic:nvPicPr>
                   <pic:blipFill>
                     <a:blip r:embed="rId11">
@@ -3868,18 +4024,23 @@
                         </a:ext>
                       </a:extLst>
                     </a:blip>
+                    <a:srcRect/>
                     <a:stretch>
                       <a:fillRect/>
                     </a:stretch>
                   </pic:blipFill>
-                  <pic:spPr>
+                  <pic:spPr bwMode="auto">
                     <a:xfrm>
                       <a:off x="0" y="0"/>
-                      <a:ext cx="3584575" cy="2949575"/>
+                      <a:ext cx="3740265" cy="3033779"/>
                     </a:xfrm>
                     <a:prstGeom prst="rect">
                       <a:avLst/>
                     </a:prstGeom>
+                    <a:noFill/>
+                    <a:ln>
+                      <a:noFill/>
+                    </a:ln>
                   </pic:spPr>
                 </pic:pic>
               </a:graphicData>
@@ -3891,103 +4052,41 @@
     <w:p>
       <w:pPr>
         <w:pStyle w:val="Caption"/>
-        <w:rPr>
-          <w:color w:val="auto"/>
-          <w:sz w:val="24"/>
-          <w:szCs w:val="24"/>
-        </w:rPr>
-      </w:pPr>
-      <w:r>
-        <w:rPr>
-          <w:color w:val="auto"/>
-          <w:sz w:val="24"/>
-          <w:szCs w:val="24"/>
-        </w:rPr>
+        <w:jc w:val="center"/>
+        <w:rPr>
+          <w:sz w:val="24"/>
+          <w:szCs w:val="24"/>
+        </w:rPr>
+      </w:pPr>
+      <w:r>
         <w:t xml:space="preserve">Figure </w:t>
       </w:r>
-      <w:r>
-        <w:rPr>
-          <w:color w:val="auto"/>
-          <w:sz w:val="24"/>
-          <w:szCs w:val="24"/>
-        </w:rPr>
-        <w:fldChar w:fldCharType="begin"/>
-      </w:r>
-      <w:r>
-        <w:rPr>
-          <w:color w:val="auto"/>
-          <w:sz w:val="24"/>
-          <w:szCs w:val="24"/>
-        </w:rPr>
-        <w:instrText xml:space="preserve"> SEQ Figure \* ARABIC </w:instrText>
-      </w:r>
-      <w:r>
-        <w:rPr>
-          <w:color w:val="auto"/>
-          <w:sz w:val="24"/>
-          <w:szCs w:val="24"/>
-        </w:rPr>
-        <w:fldChar w:fldCharType="separate"/>
-      </w:r>
+      <w:fldSimple w:instr=" SEQ Figure \* ARABIC ">
+        <w:r>
+          <w:rPr>
+            <w:noProof/>
+          </w:rPr>
+          <w:t>1</w:t>
+        </w:r>
+      </w:fldSimple>
+      <w:r>
+        <w:t>. MATHEX competition layout at ASB Stadium</w:t>
+      </w:r>
+    </w:p>
+    <w:p>
+      <w:pPr>
+        <w:keepNext/>
+        <w:jc w:val="center"/>
+      </w:pPr>
       <w:r>
         <w:rPr>
           <w:noProof/>
-          <w:color w:val="auto"/>
-          <w:sz w:val="24"/>
-          <w:szCs w:val="24"/>
-        </w:rPr>
-        <w:t>1</w:t>
-      </w:r>
-      <w:r>
-        <w:rPr>
-          <w:color w:val="auto"/>
-          <w:sz w:val="24"/>
-          <w:szCs w:val="24"/>
-        </w:rPr>
-        <w:fldChar w:fldCharType="end"/>
-      </w:r>
-      <w:r>
-        <w:rPr>
-          <w:color w:val="auto"/>
-          <w:sz w:val="24"/>
-          <w:szCs w:val="24"/>
-        </w:rPr>
-        <w:t xml:space="preserve">. </w:t>
-      </w:r>
-      <w:r>
-        <w:rPr>
-          <w:color w:val="auto"/>
-          <w:sz w:val="24"/>
-          <w:szCs w:val="24"/>
-        </w:rPr>
-        <w:t>MATHEX</w:t>
-      </w:r>
-      <w:r>
-        <w:rPr>
-          <w:color w:val="auto"/>
-          <w:sz w:val="24"/>
-          <w:szCs w:val="24"/>
-        </w:rPr>
-        <w:t xml:space="preserve"> competition layout at ASB Stadium</w:t>
-      </w:r>
-    </w:p>
-    <w:p>
-      <w:pPr>
-        <w:keepNext/>
-        <w:rPr>
-          <w:sz w:val="24"/>
-          <w:szCs w:val="24"/>
-        </w:rPr>
-      </w:pPr>
-      <w:r>
-        <w:rPr>
-          <w:noProof/>
           <w:sz w:val="24"/>
           <w:szCs w:val="24"/>
           <w:lang w:eastAsia="ja-JP"/>
         </w:rPr>
         <w:drawing>
-          <wp:inline distT="0" distB="0" distL="0" distR="0" wp14:anchorId="6C11F6D4" wp14:editId="08371DAD">
+          <wp:inline distT="0" distB="0" distL="0" distR="0" wp14:anchorId="453F6A17" wp14:editId="2CD5E114">
             <wp:extent cx="3578087" cy="2683565"/>
             <wp:effectExtent l="0" t="0" r="3810" b="2540"/>
             <wp:docPr id="1" name="Picture 1" descr="C:\Users\Karanjit\AppData\Local\Microsoft\Windows\INetCache\Content.Word\P1060358.jpg"/>
@@ -4039,76 +4138,25 @@
     <w:p>
       <w:pPr>
         <w:pStyle w:val="Caption"/>
-        <w:rPr>
-          <w:color w:val="auto"/>
-          <w:sz w:val="24"/>
-          <w:szCs w:val="24"/>
-        </w:rPr>
-      </w:pPr>
-      <w:r>
-        <w:rPr>
-          <w:color w:val="auto"/>
-          <w:sz w:val="24"/>
-          <w:szCs w:val="24"/>
-        </w:rPr>
+        <w:jc w:val="center"/>
+        <w:rPr>
+          <w:sz w:val="24"/>
+          <w:szCs w:val="24"/>
+        </w:rPr>
+      </w:pPr>
+      <w:r>
         <w:t xml:space="preserve">Figure </w:t>
       </w:r>
-      <w:r>
-        <w:rPr>
-          <w:color w:val="auto"/>
-          <w:sz w:val="24"/>
-          <w:szCs w:val="24"/>
-        </w:rPr>
-        <w:fldChar w:fldCharType="begin"/>
-      </w:r>
-      <w:r>
-        <w:rPr>
-          <w:color w:val="auto"/>
-          <w:sz w:val="24"/>
-          <w:szCs w:val="24"/>
-        </w:rPr>
-        <w:instrText xml:space="preserve"> SEQ Figure \* ARABIC </w:instrText>
-      </w:r>
-      <w:r>
-        <w:rPr>
-          <w:color w:val="auto"/>
-          <w:sz w:val="24"/>
-          <w:szCs w:val="24"/>
-        </w:rPr>
-        <w:fldChar w:fldCharType="separate"/>
-      </w:r>
-      <w:r>
-        <w:rPr>
-          <w:noProof/>
-          <w:color w:val="auto"/>
-          <w:sz w:val="24"/>
-          <w:szCs w:val="24"/>
-        </w:rPr>
-        <w:t>2</w:t>
-      </w:r>
-      <w:r>
-        <w:rPr>
-          <w:color w:val="auto"/>
-          <w:sz w:val="24"/>
-          <w:szCs w:val="24"/>
-        </w:rPr>
-        <w:fldChar w:fldCharType="end"/>
-      </w:r>
-      <w:r>
-        <w:rPr>
-          <w:color w:val="auto"/>
-          <w:sz w:val="24"/>
-          <w:szCs w:val="24"/>
-        </w:rPr>
-        <w:t xml:space="preserve">. Unused stand during </w:t>
-      </w:r>
-      <w:r>
-        <w:rPr>
-          <w:color w:val="auto"/>
-          <w:sz w:val="24"/>
-          <w:szCs w:val="24"/>
-        </w:rPr>
-        <w:t>MATHEX</w:t>
+      <w:fldSimple w:instr=" SEQ Figure \* ARABIC ">
+        <w:r>
+          <w:rPr>
+            <w:noProof/>
+          </w:rPr>
+          <w:t>2</w:t>
+        </w:r>
+      </w:fldSimple>
+      <w:r>
+        <w:t>. Unused seating section during MATHEX</w:t>
       </w:r>
     </w:p>
     <w:p>
@@ -4168,10 +4216,7 @@
     <w:p>
       <w:pPr>
         <w:keepNext/>
-        <w:rPr>
-          <w:sz w:val="24"/>
-          <w:szCs w:val="24"/>
-        </w:rPr>
+        <w:jc w:val="center"/>
       </w:pPr>
       <w:r>
         <w:rPr>
@@ -4182,10 +4227,10 @@
         </w:rPr>
         <w:lastRenderedPageBreak/>
         <w:drawing>
-          <wp:inline distT="0" distB="0" distL="0" distR="0" wp14:anchorId="457A36A9" wp14:editId="7C8FCFCD">
-            <wp:extent cx="3905250" cy="3037224"/>
+          <wp:inline distT="0" distB="0" distL="0" distR="0" wp14:anchorId="633B64C9" wp14:editId="78964C8E">
+            <wp:extent cx="3705308" cy="2881724"/>
             <wp:effectExtent l="0" t="0" r="0" b="0"/>
-            <wp:docPr id="2" name="Picture 2" descr="C:\Users\Karanjit\AppData\Local\Microsoft\Windows\INetCache\Content.Word\R&amp;D Venue Diagram + APs (Stadium).png"/>
+            <wp:docPr id="6" name="Picture 6" descr="C:\Users\Karanjit\AppData\Local\Microsoft\Windows\INetCache\Content.Word\R&amp;D Venue Diagram + APs (Stadium).png"/>
             <wp:cNvGraphicFramePr>
               <a:graphicFrameLocks xmlns:a="http://schemas.openxmlformats.org/drawingml/2006/main" noChangeAspect="1"/>
             </wp:cNvGraphicFramePr>
@@ -4214,7 +4259,7 @@
                   <pic:spPr bwMode="auto">
                     <a:xfrm>
                       <a:off x="0" y="0"/>
-                      <a:ext cx="3905250" cy="3037224"/>
+                      <a:ext cx="3728427" cy="2899705"/>
                     </a:xfrm>
                     <a:prstGeom prst="rect">
                       <a:avLst/>
@@ -4234,149 +4279,106 @@
     <w:p>
       <w:pPr>
         <w:pStyle w:val="Caption"/>
-        <w:rPr>
-          <w:color w:val="auto"/>
-          <w:sz w:val="24"/>
-          <w:szCs w:val="24"/>
-        </w:rPr>
-      </w:pPr>
-      <w:r>
-        <w:rPr>
-          <w:color w:val="auto"/>
-          <w:sz w:val="24"/>
-          <w:szCs w:val="24"/>
-        </w:rPr>
+        <w:jc w:val="center"/>
+        <w:rPr>
+          <w:sz w:val="24"/>
+          <w:szCs w:val="24"/>
+        </w:rPr>
+      </w:pPr>
+      <w:r>
         <w:t xml:space="preserve">Figure </w:t>
       </w:r>
-      <w:r>
-        <w:rPr>
-          <w:color w:val="auto"/>
-          <w:sz w:val="24"/>
-          <w:szCs w:val="24"/>
-        </w:rPr>
-        <w:fldChar w:fldCharType="begin"/>
-      </w:r>
-      <w:r>
-        <w:rPr>
-          <w:color w:val="auto"/>
-          <w:sz w:val="24"/>
-          <w:szCs w:val="24"/>
-        </w:rPr>
-        <w:instrText xml:space="preserve"> SEQ Figure \* ARABIC </w:instrText>
-      </w:r>
-      <w:r>
-        <w:rPr>
-          <w:color w:val="auto"/>
-          <w:sz w:val="24"/>
-          <w:szCs w:val="24"/>
-        </w:rPr>
-        <w:fldChar w:fldCharType="separate"/>
-      </w:r>
+      <w:fldSimple w:instr=" SEQ Figure \* ARABIC ">
+        <w:r>
+          <w:rPr>
+            <w:noProof/>
+          </w:rPr>
+          <w:t>3</w:t>
+        </w:r>
+      </w:fldSimple>
+      <w:r>
+        <w:t xml:space="preserve">. </w:t>
+      </w:r>
+      <w:r>
+        <w:t>Location of Access Points in the main gym</w:t>
+      </w:r>
+    </w:p>
+    <w:p>
+      <w:pPr>
+        <w:rPr>
+          <w:b/>
+          <w:sz w:val="24"/>
+        </w:rPr>
+      </w:pPr>
+      <w:r>
+        <w:rPr>
+          <w:b/>
+          <w:sz w:val="24"/>
+        </w:rPr>
+        <w:t>ASB Stadium network</w:t>
+      </w:r>
+    </w:p>
+    <w:p>
+      <w:pPr>
+        <w:rPr>
+          <w:sz w:val="24"/>
+          <w:szCs w:val="24"/>
+        </w:rPr>
+      </w:pPr>
+      <w:r>
+        <w:rPr>
+          <w:sz w:val="24"/>
+          <w:szCs w:val="24"/>
+        </w:rPr>
+        <w:t>The ASB Stadium network is a broadband internet network. The access point is located under the seating area. There are other access points located in the stadium that are also connected to this network (e.g. reception area). A speed test of the network showed that the connection had 17 ping, 15 Mb/s download, and 12 Mb/s upload. Mr Tomlinson says that adding repeaters would extend the range to cover the main gym area. The stadium is open to us bringing our own equipment to install and utilise along with their network.</w:t>
+      </w:r>
+    </w:p>
+    <w:p>
+      <w:pPr>
+        <w:rPr>
+          <w:b/>
+          <w:sz w:val="24"/>
+        </w:rPr>
+      </w:pPr>
+      <w:r>
+        <w:rPr>
+          <w:b/>
+          <w:sz w:val="24"/>
+        </w:rPr>
+        <w:t>Selwyn College network</w:t>
+      </w:r>
+    </w:p>
+    <w:p>
+      <w:pPr>
+        <w:rPr>
+          <w:sz w:val="24"/>
+          <w:szCs w:val="24"/>
+        </w:rPr>
+      </w:pPr>
+      <w:r>
+        <w:rPr>
+          <w:sz w:val="24"/>
+          <w:szCs w:val="24"/>
+        </w:rPr>
+        <w:t>The Selwyn College network is a fibre internet network. There is one access point installed in the main gym area (figure 4). Permission to utilise the network would have to be requested from the Maths department of Selwyn College. There is no speed test data for this network.</w:t>
+      </w:r>
+    </w:p>
+    <w:p>
+      <w:pPr>
+        <w:keepNext/>
+        <w:jc w:val="center"/>
+      </w:pPr>
       <w:r>
         <w:rPr>
           <w:noProof/>
-          <w:color w:val="auto"/>
-          <w:sz w:val="24"/>
-          <w:szCs w:val="24"/>
-        </w:rPr>
-        <w:t>3</w:t>
-      </w:r>
-      <w:r>
-        <w:rPr>
-          <w:color w:val="auto"/>
-          <w:sz w:val="24"/>
-          <w:szCs w:val="24"/>
-        </w:rPr>
-        <w:fldChar w:fldCharType="end"/>
-      </w:r>
-      <w:r>
-        <w:rPr>
-          <w:color w:val="auto"/>
-          <w:sz w:val="24"/>
-          <w:szCs w:val="24"/>
-        </w:rPr>
-        <w:t>. Location of Access Points in the main gym</w:t>
-      </w:r>
-    </w:p>
-    <w:p>
-      <w:pPr>
-        <w:rPr>
-          <w:b/>
-          <w:sz w:val="24"/>
-        </w:rPr>
-      </w:pPr>
-      <w:r>
-        <w:rPr>
-          <w:b/>
-          <w:sz w:val="24"/>
-        </w:rPr>
-        <w:t>ASB Stadium network</w:t>
-      </w:r>
-    </w:p>
-    <w:p>
-      <w:pPr>
-        <w:rPr>
-          <w:sz w:val="24"/>
-          <w:szCs w:val="24"/>
-        </w:rPr>
-      </w:pPr>
-      <w:r>
-        <w:rPr>
-          <w:sz w:val="24"/>
-          <w:szCs w:val="24"/>
-        </w:rPr>
-        <w:t>The ASB Stadium network is a broadband internet network. The access point is located under the seating area. There are other access points located in the stadium that are also connected to this network (e.g. reception area). A speed test of the network showed that the connection had 17 ping, 15 Mb/s download, and 12 Mb/s upload. Mr Tomlinson says that adding repeaters would extend the range to cover the main gym area. The stadium is open to us bringing our own equipment to install and utilise along with their network.</w:t>
-      </w:r>
-    </w:p>
-    <w:p>
-      <w:pPr>
-        <w:rPr>
-          <w:b/>
-          <w:sz w:val="24"/>
-        </w:rPr>
-      </w:pPr>
-      <w:r>
-        <w:rPr>
-          <w:b/>
-          <w:sz w:val="24"/>
-        </w:rPr>
-        <w:t>Selwyn College network</w:t>
-      </w:r>
-    </w:p>
-    <w:p>
-      <w:pPr>
-        <w:rPr>
-          <w:sz w:val="24"/>
-          <w:szCs w:val="24"/>
-        </w:rPr>
-      </w:pPr>
-      <w:r>
-        <w:rPr>
-          <w:sz w:val="24"/>
-          <w:szCs w:val="24"/>
-        </w:rPr>
-        <w:t>The Selwyn College network is a fibre internet network. There is one access point installed in the main gym area (figure 4). Permission to utilise the network would have to be requested from the Maths department of Selwyn College. There is no speed test data for this network.</w:t>
-      </w:r>
-    </w:p>
-    <w:p>
-      <w:pPr>
-        <w:keepNext/>
-        <w:rPr>
-          <w:sz w:val="24"/>
-          <w:szCs w:val="24"/>
-        </w:rPr>
-      </w:pPr>
-      <w:r>
-        <w:rPr>
-          <w:noProof/>
           <w:sz w:val="24"/>
           <w:szCs w:val="24"/>
           <w:lang w:eastAsia="ja-JP"/>
         </w:rPr>
         <w:drawing>
-          <wp:inline distT="0" distB="0" distL="0" distR="0" wp14:anchorId="3423E695" wp14:editId="6051A663">
-            <wp:extent cx="3247697" cy="2435773"/>
-            <wp:effectExtent l="0" t="0" r="0" b="3175"/>
+          <wp:inline distT="0" distB="0" distL="0" distR="0" wp14:anchorId="39511AD4" wp14:editId="777F089C">
+            <wp:extent cx="2936681" cy="2202511"/>
+            <wp:effectExtent l="0" t="0" r="0" b="7620"/>
             <wp:docPr id="3" name="Picture 3" descr="C:\Users\Karanjit\AppData\Local\Microsoft\Windows\INetCache\Content.Word\P1060347.jpg"/>
             <wp:cNvGraphicFramePr>
               <a:graphicFrameLocks xmlns:a="http://schemas.openxmlformats.org/drawingml/2006/main" noChangeAspect="1"/>
@@ -4406,7 +4408,7 @@
                   <pic:spPr bwMode="auto">
                     <a:xfrm>
                       <a:off x="0" y="0"/>
-                      <a:ext cx="3252069" cy="2439052"/>
+                      <a:ext cx="2955973" cy="2216980"/>
                     </a:xfrm>
                     <a:prstGeom prst="rect">
                       <a:avLst/>
@@ -4426,69 +4428,30 @@
     <w:p>
       <w:pPr>
         <w:pStyle w:val="Caption"/>
-        <w:rPr>
-          <w:color w:val="auto"/>
-          <w:sz w:val="24"/>
-          <w:szCs w:val="24"/>
-        </w:rPr>
-      </w:pPr>
-      <w:r>
-        <w:rPr>
-          <w:color w:val="auto"/>
-          <w:sz w:val="24"/>
-          <w:szCs w:val="24"/>
-        </w:rPr>
+        <w:jc w:val="center"/>
+        <w:rPr>
+          <w:sz w:val="24"/>
+          <w:szCs w:val="24"/>
+        </w:rPr>
+      </w:pPr>
+      <w:r>
         <w:t xml:space="preserve">Figure </w:t>
       </w:r>
-      <w:r>
-        <w:rPr>
-          <w:color w:val="auto"/>
-          <w:sz w:val="24"/>
-          <w:szCs w:val="24"/>
-        </w:rPr>
-        <w:fldChar w:fldCharType="begin"/>
-      </w:r>
-      <w:r>
-        <w:rPr>
-          <w:color w:val="auto"/>
-          <w:sz w:val="24"/>
-          <w:szCs w:val="24"/>
-        </w:rPr>
-        <w:instrText xml:space="preserve"> SEQ Figure \* ARABIC </w:instrText>
-      </w:r>
-      <w:r>
-        <w:rPr>
-          <w:color w:val="auto"/>
-          <w:sz w:val="24"/>
-          <w:szCs w:val="24"/>
-        </w:rPr>
-        <w:fldChar w:fldCharType="separate"/>
-      </w:r>
-      <w:r>
-        <w:rPr>
-          <w:noProof/>
-          <w:color w:val="auto"/>
-          <w:sz w:val="24"/>
-          <w:szCs w:val="24"/>
-        </w:rPr>
-        <w:t>4</w:t>
-      </w:r>
-      <w:r>
-        <w:rPr>
-          <w:color w:val="auto"/>
-          <w:sz w:val="24"/>
-          <w:szCs w:val="24"/>
-        </w:rPr>
-        <w:fldChar w:fldCharType="end"/>
-      </w:r>
-      <w:r>
-        <w:rPr>
-          <w:color w:val="auto"/>
-          <w:sz w:val="24"/>
-          <w:szCs w:val="24"/>
-        </w:rPr>
-        <w:t>. Access Point for the Selwyn College Wi-Fi network</w:t>
-      </w:r>
+      <w:fldSimple w:instr=" SEQ Figure \* ARABIC ">
+        <w:r>
+          <w:rPr>
+            <w:noProof/>
+          </w:rPr>
+          <w:t>4</w:t>
+        </w:r>
+      </w:fldSimple>
+      <w:r>
+        <w:t xml:space="preserve">. </w:t>
+      </w:r>
+      <w:r>
+        <w:t>Access Point for the Selwyn College Wi-Fi network</w:t>
+      </w:r>
+      <w:bookmarkStart w:id="10" w:name="_Toc489539072"/>
     </w:p>
     <w:p>
       <w:pPr>
@@ -4500,7 +4463,6 @@
           <w:sz w:val="28"/>
         </w:rPr>
       </w:pPr>
-      <w:bookmarkStart w:id="10" w:name="_Toc489539072"/>
       <w:r>
         <w:rPr>
           <w:rFonts w:asciiTheme="minorHAnsi" w:hAnsiTheme="minorHAnsi"/>
@@ -4513,23 +4475,33 @@
       </w:r>
       <w:bookmarkEnd w:id="10"/>
     </w:p>
-    <w:p/>
     <w:p>
       <w:pPr>
         <w:spacing w:after="0"/>
-        <w:rPr>
-          <w:b/>
-          <w:sz w:val="24"/>
-          <w:szCs w:val="24"/>
-        </w:rPr>
-      </w:pPr>
-      <w:r>
         <w:rPr>
           <w:b/>
           <w:color w:val="1F3763"/>
           <w:sz w:val="24"/>
           <w:szCs w:val="24"/>
         </w:rPr>
+      </w:pPr>
+    </w:p>
+    <w:p>
+      <w:pPr>
+        <w:spacing w:after="0"/>
+        <w:rPr>
+          <w:b/>
+          <w:sz w:val="24"/>
+          <w:szCs w:val="24"/>
+        </w:rPr>
+      </w:pPr>
+      <w:r>
+        <w:rPr>
+          <w:b/>
+          <w:color w:val="1F3763"/>
+          <w:sz w:val="24"/>
+          <w:szCs w:val="24"/>
+        </w:rPr>
         <w:t>Scoreboard Display</w:t>
       </w:r>
     </w:p>
@@ -4561,20 +4533,99 @@
         </w:rPr>
         <w:t xml:space="preserve"> competitions.</w:t>
       </w:r>
-      <w:r>
-        <w:rPr>
-          <w:sz w:val="24"/>
-          <w:szCs w:val="24"/>
-        </w:rPr>
-        <w:br/>
-      </w:r>
-      <w:r>
-        <w:rPr>
-          <w:sz w:val="24"/>
-          <w:szCs w:val="24"/>
-        </w:rPr>
-        <w:br/>
-      </w:r>
+    </w:p>
+    <w:p>
+      <w:pPr>
+        <w:keepNext/>
+        <w:jc w:val="center"/>
+      </w:pPr>
+      <w:r>
+        <w:rPr>
+          <w:noProof/>
+          <w:sz w:val="24"/>
+          <w:szCs w:val="24"/>
+        </w:rPr>
+        <w:drawing>
+          <wp:inline distT="0" distB="0" distL="0" distR="0" wp14:anchorId="5F7A4174" wp14:editId="702DF7D9">
+            <wp:extent cx="3466769" cy="2600077"/>
+            <wp:effectExtent l="0" t="0" r="635" b="0"/>
+            <wp:docPr id="8" name="Picture 8" descr="C:\Users\Karanjit\AppData\Local\Microsoft\Windows\INetCache\Content.Word\P1060349.jpg"/>
+            <wp:cNvGraphicFramePr>
+              <a:graphicFrameLocks xmlns:a="http://schemas.openxmlformats.org/drawingml/2006/main" noChangeAspect="1"/>
+            </wp:cNvGraphicFramePr>
+            <a:graphic xmlns:a="http://schemas.openxmlformats.org/drawingml/2006/main">
+              <a:graphicData uri="http://schemas.openxmlformats.org/drawingml/2006/picture">
+                <pic:pic xmlns:pic="http://schemas.openxmlformats.org/drawingml/2006/picture">
+                  <pic:nvPicPr>
+                    <pic:cNvPr id="0" name="Picture 3" descr="C:\Users\Karanjit\AppData\Local\Microsoft\Windows\INetCache\Content.Word\P1060349.jpg"/>
+                    <pic:cNvPicPr>
+                      <a:picLocks noChangeAspect="1" noChangeArrowheads="1"/>
+                    </pic:cNvPicPr>
+                  </pic:nvPicPr>
+                  <pic:blipFill>
+                    <a:blip r:embed="rId15" cstate="print">
+                      <a:extLst>
+                        <a:ext uri="{28A0092B-C50C-407E-A947-70E740481C1C}">
+                          <a14:useLocalDpi xmlns:a14="http://schemas.microsoft.com/office/drawing/2010/main" val="0"/>
+                        </a:ext>
+                      </a:extLst>
+                    </a:blip>
+                    <a:srcRect/>
+                    <a:stretch>
+                      <a:fillRect/>
+                    </a:stretch>
+                  </pic:blipFill>
+                  <pic:spPr bwMode="auto">
+                    <a:xfrm>
+                      <a:off x="0" y="0"/>
+                      <a:ext cx="3472505" cy="2604379"/>
+                    </a:xfrm>
+                    <a:prstGeom prst="rect">
+                      <a:avLst/>
+                    </a:prstGeom>
+                    <a:noFill/>
+                    <a:ln>
+                      <a:noFill/>
+                    </a:ln>
+                  </pic:spPr>
+                </pic:pic>
+              </a:graphicData>
+            </a:graphic>
+          </wp:inline>
+        </w:drawing>
+      </w:r>
+    </w:p>
+    <w:p>
+      <w:pPr>
+        <w:pStyle w:val="Caption"/>
+        <w:jc w:val="center"/>
+        <w:rPr>
+          <w:sz w:val="24"/>
+          <w:szCs w:val="24"/>
+        </w:rPr>
+      </w:pPr>
+      <w:r>
+        <w:t xml:space="preserve">Figure </w:t>
+      </w:r>
+      <w:fldSimple w:instr=" SEQ Figure \* ARABIC ">
+        <w:r>
+          <w:rPr>
+            <w:noProof/>
+          </w:rPr>
+          <w:t>5</w:t>
+        </w:r>
+      </w:fldSimple>
+      <w:r>
+        <w:t>. Recommended location for display</w:t>
+      </w:r>
+    </w:p>
+    <w:p>
+      <w:pPr>
+        <w:rPr>
+          <w:sz w:val="24"/>
+          <w:szCs w:val="24"/>
+        </w:rPr>
+      </w:pPr>
       <w:r>
         <w:rPr>
           <w:rStyle w:val="Heading3Char"/>
@@ -4612,12 +4663,14 @@
     <w:p>
       <w:pPr>
         <w:rPr>
-          <w:sz w:val="24"/>
-          <w:szCs w:val="24"/>
-        </w:rPr>
-      </w:pPr>
-      <w:r>
-        <w:rPr>
+          <w:b/>
+          <w:sz w:val="24"/>
+          <w:szCs w:val="24"/>
+        </w:rPr>
+      </w:pPr>
+      <w:r>
+        <w:rPr>
+          <w:b/>
           <w:sz w:val="24"/>
           <w:szCs w:val="24"/>
         </w:rPr>
@@ -4798,24 +4851,13 @@
           <w:szCs w:val="24"/>
           <w:lang w:eastAsia="en-NZ"/>
         </w:rPr>
-        <w:t>This section aims to evaluate the hardware necessary in order to host the application in a local environment</w:t>
-      </w:r>
-      <w:r>
-        <w:rPr>
-          <w:rFonts w:eastAsia="Times New Roman" w:cs="Times New Roman"/>
-          <w:sz w:val="24"/>
-          <w:szCs w:val="24"/>
-          <w:highlight w:val="yellow"/>
-          <w:lang w:eastAsia="en-NZ"/>
-        </w:rPr>
-        <w:t xml:space="preserve">. As </w:t>
-      </w:r>
-      <w:r>
-        <w:rPr>
-          <w:rFonts w:eastAsia="Times New Roman" w:cs="Times New Roman"/>
-          <w:sz w:val="24"/>
-          <w:szCs w:val="24"/>
-          <w:highlight w:val="yellow"/>
+        <w:t xml:space="preserve">This section aims to evaluate the hardware necessary in order to host the application in a local environment. As </w:t>
+      </w:r>
+      <w:r>
+        <w:rPr>
+          <w:rFonts w:eastAsia="Times New Roman" w:cs="Times New Roman"/>
+          <w:sz w:val="24"/>
+          <w:szCs w:val="24"/>
           <w:lang w:eastAsia="en-NZ"/>
         </w:rPr>
         <w:t xml:space="preserve">there are </w:t>
@@ -4825,7 +4867,6 @@
           <w:rFonts w:eastAsia="Times New Roman" w:cs="Times New Roman"/>
           <w:sz w:val="24"/>
           <w:szCs w:val="24"/>
-          <w:highlight w:val="yellow"/>
           <w:lang w:eastAsia="en-NZ"/>
         </w:rPr>
         <w:t>many option</w:t>
@@ -4835,7 +4876,6 @@
           <w:rFonts w:eastAsia="Times New Roman" w:cs="Times New Roman"/>
           <w:sz w:val="24"/>
           <w:szCs w:val="24"/>
-          <w:highlight w:val="yellow"/>
           <w:lang w:eastAsia="en-NZ"/>
         </w:rPr>
         <w:t>s available,</w:t>
@@ -4845,7 +4885,6 @@
           <w:rFonts w:eastAsia="Times New Roman" w:cs="Times New Roman"/>
           <w:sz w:val="24"/>
           <w:szCs w:val="24"/>
-          <w:highlight w:val="yellow"/>
           <w:lang w:eastAsia="en-NZ"/>
         </w:rPr>
         <w:t xml:space="preserve"> our goal is to recommend adequate hardware to satisfy the client's need</w:t>
@@ -4855,7 +4894,6 @@
           <w:rFonts w:eastAsia="Times New Roman" w:cs="Times New Roman"/>
           <w:sz w:val="24"/>
           <w:szCs w:val="24"/>
-          <w:highlight w:val="yellow"/>
           <w:lang w:eastAsia="en-NZ"/>
         </w:rPr>
         <w:t>s</w:t>
@@ -4865,7 +4903,6 @@
           <w:rFonts w:eastAsia="Times New Roman" w:cs="Times New Roman"/>
           <w:sz w:val="24"/>
           <w:szCs w:val="24"/>
-          <w:highlight w:val="yellow"/>
           <w:lang w:eastAsia="en-NZ"/>
         </w:rPr>
         <w:t>.</w:t>
@@ -4886,7 +4923,6 @@
           <w:rFonts w:eastAsia="Times New Roman" w:cs="Times New Roman"/>
           <w:sz w:val="24"/>
           <w:szCs w:val="24"/>
-          <w:highlight w:val="yellow"/>
           <w:lang w:eastAsia="en-NZ"/>
         </w:rPr>
         <w:t xml:space="preserve">It is crucial to understand </w:t>
@@ -4896,19 +4932,9 @@
           <w:rFonts w:eastAsia="Times New Roman" w:cs="Times New Roman"/>
           <w:sz w:val="24"/>
           <w:szCs w:val="24"/>
-          <w:highlight w:val="yellow"/>
-          <w:lang w:eastAsia="en-NZ"/>
-        </w:rPr>
-        <w:t>that this research</w:t>
-      </w:r>
-      <w:r>
-        <w:rPr>
-          <w:rFonts w:eastAsia="Times New Roman" w:cs="Times New Roman"/>
-          <w:sz w:val="24"/>
-          <w:szCs w:val="24"/>
-          <w:lang w:eastAsia="en-NZ"/>
-        </w:rPr>
-        <w:t xml:space="preserve"> was undertaken as an individual component of the project</w:t>
+          <w:lang w:eastAsia="en-NZ"/>
+        </w:rPr>
+        <w:t>that this research was undertaken as an individual component of the project</w:t>
       </w:r>
       <w:r>
         <w:rPr>
@@ -4926,24 +4952,13 @@
           <w:szCs w:val="24"/>
           <w:lang w:eastAsia="en-NZ"/>
         </w:rPr>
-        <w:t xml:space="preserve"> and it disregards any information about </w:t>
-      </w:r>
-      <w:r>
-        <w:rPr>
-          <w:rFonts w:eastAsia="Times New Roman" w:cs="Times New Roman"/>
-          <w:sz w:val="24"/>
-          <w:szCs w:val="24"/>
-          <w:highlight w:val="yellow"/>
-          <w:lang w:eastAsia="en-NZ"/>
-        </w:rPr>
-        <w:t>the venue</w:t>
-      </w:r>
-      <w:r>
-        <w:rPr>
-          <w:rFonts w:eastAsia="Times New Roman" w:cs="Times New Roman"/>
-          <w:sz w:val="24"/>
-          <w:szCs w:val="24"/>
-          <w:highlight w:val="yellow"/>
+        <w:t xml:space="preserve"> and it disregards any information about the venue</w:t>
+      </w:r>
+      <w:r>
+        <w:rPr>
+          <w:rFonts w:eastAsia="Times New Roman" w:cs="Times New Roman"/>
+          <w:sz w:val="24"/>
+          <w:szCs w:val="24"/>
           <w:lang w:eastAsia="en-NZ"/>
         </w:rPr>
         <w:t>’s</w:t>
@@ -4953,10 +4968,36 @@
           <w:rFonts w:eastAsia="Times New Roman" w:cs="Times New Roman"/>
           <w:sz w:val="24"/>
           <w:szCs w:val="24"/>
-          <w:highlight w:val="yellow"/>
-          <w:lang w:eastAsia="en-NZ"/>
-        </w:rPr>
-        <w:t xml:space="preserve"> current</w:t>
+          <w:lang w:eastAsia="en-NZ"/>
+        </w:rPr>
+        <w:t xml:space="preserve"> current infrastructure such as networking or </w:t>
+      </w:r>
+      <w:r>
+        <w:rPr>
+          <w:rFonts w:eastAsia="Times New Roman" w:cs="Times New Roman"/>
+          <w:sz w:val="24"/>
+          <w:szCs w:val="24"/>
+          <w:lang w:eastAsia="en-NZ"/>
+        </w:rPr>
+        <w:t>non-physical</w:t>
+      </w:r>
+      <w:r>
+        <w:rPr>
+          <w:rFonts w:eastAsia="Times New Roman" w:cs="Times New Roman"/>
+          <w:sz w:val="24"/>
+          <w:szCs w:val="24"/>
+          <w:lang w:eastAsia="en-NZ"/>
+        </w:rPr>
+        <w:t xml:space="preserve"> solutions</w:t>
+      </w:r>
+      <w:r>
+        <w:rPr>
+          <w:rFonts w:eastAsia="Times New Roman" w:cs="Times New Roman"/>
+          <w:sz w:val="24"/>
+          <w:szCs w:val="24"/>
+          <w:lang w:eastAsia="en-NZ"/>
+        </w:rPr>
+        <w:t>,</w:t>
       </w:r>
       <w:r>
         <w:rPr>
@@ -4972,57 +5013,6 @@
           <w:rFonts w:eastAsia="Times New Roman" w:cs="Times New Roman"/>
           <w:sz w:val="24"/>
           <w:szCs w:val="24"/>
-          <w:highlight w:val="yellow"/>
-          <w:lang w:eastAsia="en-NZ"/>
-        </w:rPr>
-        <w:t xml:space="preserve">infrastructure such as networking or </w:t>
-      </w:r>
-      <w:r>
-        <w:rPr>
-          <w:rFonts w:eastAsia="Times New Roman" w:cs="Times New Roman"/>
-          <w:sz w:val="24"/>
-          <w:szCs w:val="24"/>
-          <w:highlight w:val="yellow"/>
-          <w:lang w:eastAsia="en-NZ"/>
-        </w:rPr>
-        <w:t>non-physical</w:t>
-      </w:r>
-      <w:r>
-        <w:rPr>
-          <w:rFonts w:eastAsia="Times New Roman" w:cs="Times New Roman"/>
-          <w:sz w:val="24"/>
-          <w:szCs w:val="24"/>
-          <w:highlight w:val="yellow"/>
-          <w:lang w:eastAsia="en-NZ"/>
-        </w:rPr>
-        <w:t xml:space="preserve"> solutions</w:t>
-      </w:r>
-      <w:r>
-        <w:rPr>
-          <w:rFonts w:eastAsia="Times New Roman" w:cs="Times New Roman"/>
-          <w:sz w:val="24"/>
-          <w:szCs w:val="24"/>
-          <w:highlight w:val="yellow"/>
-          <w:lang w:eastAsia="en-NZ"/>
-        </w:rPr>
-        <w:t>,</w:t>
-      </w:r>
-      <w:r>
-        <w:rPr>
-          <w:rFonts w:eastAsia="Times New Roman" w:cs="Times New Roman"/>
-          <w:sz w:val="24"/>
-          <w:szCs w:val="24"/>
-          <w:highlight w:val="yellow"/>
-          <w:lang w:eastAsia="en-NZ"/>
-        </w:rPr>
-        <w:t xml:space="preserve"> </w:t>
-      </w:r>
-      <w:r>
-        <w:rPr>
-          <w:rFonts w:eastAsia="Times New Roman" w:cs="Times New Roman"/>
-          <w:sz w:val="24"/>
-          <w:szCs w:val="24"/>
-          <w:highlight w:val="yellow"/>
           <w:lang w:eastAsia="en-NZ"/>
         </w:rPr>
         <w:t>like a cloud-based system.</w:t>
@@ -5091,24 +5081,13 @@
           <w:szCs w:val="24"/>
           <w:lang w:eastAsia="en-NZ"/>
         </w:rPr>
-        <w:t xml:space="preserve">ll prices are subject to </w:t>
-      </w:r>
-      <w:r>
-        <w:rPr>
-          <w:rFonts w:eastAsia="Times New Roman" w:cs="Times New Roman"/>
-          <w:sz w:val="24"/>
-          <w:szCs w:val="24"/>
-          <w:highlight w:val="yellow"/>
-          <w:lang w:eastAsia="en-NZ"/>
-        </w:rPr>
-        <w:t>change</w:t>
-      </w:r>
-      <w:r>
-        <w:rPr>
-          <w:rFonts w:eastAsia="Times New Roman" w:cs="Times New Roman"/>
-          <w:sz w:val="24"/>
-          <w:szCs w:val="24"/>
-          <w:highlight w:val="yellow"/>
+        <w:t>ll prices are subject to change</w:t>
+      </w:r>
+      <w:r>
+        <w:rPr>
+          <w:rFonts w:eastAsia="Times New Roman" w:cs="Times New Roman"/>
+          <w:sz w:val="24"/>
+          <w:szCs w:val="24"/>
           <w:lang w:eastAsia="en-NZ"/>
         </w:rPr>
         <w:t>.</w:t>
@@ -5243,7 +5222,61 @@
           <w:szCs w:val="24"/>
           <w:lang w:eastAsia="en-NZ"/>
         </w:rPr>
-        <w:t>Can handle 100 users(judges) updating the database simultaneously. </w:t>
+        <w:t>Can handle</w:t>
+      </w:r>
+      <w:r>
+        <w:rPr>
+          <w:rFonts w:eastAsia="Times New Roman" w:cs="Times New Roman"/>
+          <w:sz w:val="24"/>
+          <w:szCs w:val="24"/>
+          <w:lang w:eastAsia="en-NZ"/>
+        </w:rPr>
+        <w:t xml:space="preserve"> approximately</w:t>
+      </w:r>
+      <w:r>
+        <w:rPr>
+          <w:rFonts w:eastAsia="Times New Roman" w:cs="Times New Roman"/>
+          <w:sz w:val="24"/>
+          <w:szCs w:val="24"/>
+          <w:lang w:eastAsia="en-NZ"/>
+        </w:rPr>
+        <w:t xml:space="preserve"> 100 users</w:t>
+      </w:r>
+      <w:r>
+        <w:rPr>
+          <w:rFonts w:eastAsia="Times New Roman" w:cs="Times New Roman"/>
+          <w:sz w:val="24"/>
+          <w:szCs w:val="24"/>
+          <w:lang w:eastAsia="en-NZ"/>
+        </w:rPr>
+        <w:t xml:space="preserve"> </w:t>
+      </w:r>
+      <w:r>
+        <w:rPr>
+          <w:rFonts w:eastAsia="Times New Roman" w:cs="Times New Roman"/>
+          <w:sz w:val="24"/>
+          <w:szCs w:val="24"/>
+          <w:lang w:eastAsia="en-NZ"/>
+        </w:rPr>
+        <w:t>(</w:t>
+      </w:r>
+      <w:r>
+        <w:rPr>
+          <w:rFonts w:eastAsia="Times New Roman" w:cs="Times New Roman"/>
+          <w:sz w:val="24"/>
+          <w:szCs w:val="24"/>
+          <w:lang w:eastAsia="en-NZ"/>
+        </w:rPr>
+        <w:t>markers</w:t>
+      </w:r>
+      <w:r>
+        <w:rPr>
+          <w:rFonts w:eastAsia="Times New Roman" w:cs="Times New Roman"/>
+          <w:sz w:val="24"/>
+          <w:szCs w:val="24"/>
+          <w:lang w:eastAsia="en-NZ"/>
+        </w:rPr>
+        <w:t>) updating the database simultaneously. </w:t>
       </w:r>
     </w:p>
     <w:p>
@@ -5269,17 +5302,34 @@
           <w:szCs w:val="24"/>
           <w:lang w:eastAsia="en-NZ"/>
         </w:rPr>
-        <w:t>Can handle at least 400 users(</w:t>
-      </w:r>
-      <w:r>
-        <w:rPr>
-          <w:rFonts w:eastAsia="Times New Roman" w:cs="Times New Roman"/>
-          <w:sz w:val="24"/>
-          <w:szCs w:val="24"/>
-          <w:highlight w:val="yellow"/>
-          <w:lang w:eastAsia="en-NZ"/>
-        </w:rPr>
-        <w:t>audience members</w:t>
+        <w:t>Can handle at least 400 users</w:t>
+      </w:r>
+      <w:r>
+        <w:rPr>
+          <w:rFonts w:eastAsia="Times New Roman" w:cs="Times New Roman"/>
+          <w:sz w:val="24"/>
+          <w:szCs w:val="24"/>
+          <w:lang w:eastAsia="en-NZ"/>
+        </w:rPr>
+        <w:t xml:space="preserve"> </w:t>
+      </w:r>
+      <w:r>
+        <w:rPr>
+          <w:rFonts w:eastAsia="Times New Roman" w:cs="Times New Roman"/>
+          <w:sz w:val="24"/>
+          <w:szCs w:val="24"/>
+          <w:lang w:eastAsia="en-NZ"/>
+        </w:rPr>
+        <w:t>(</w:t>
+      </w:r>
+      <w:r>
+        <w:rPr>
+          <w:rFonts w:eastAsia="Times New Roman" w:cs="Times New Roman"/>
+          <w:sz w:val="24"/>
+          <w:szCs w:val="24"/>
+          <w:lang w:eastAsia="en-NZ"/>
+        </w:rPr>
+        <w:t>spectators</w:t>
       </w:r>
       <w:r>
         <w:rPr>
@@ -5518,7 +5568,52 @@
           <w:szCs w:val="24"/>
           <w:lang w:eastAsia="en-NZ"/>
         </w:rPr>
-        <w:t xml:space="preserve">In order to host a back-end system for either a web-based-application or for a mobile phone application We recommend the system to be divided in three </w:t>
+        <w:t>To</w:t>
+      </w:r>
+      <w:r>
+        <w:rPr>
+          <w:rFonts w:eastAsia="Times New Roman" w:cs="Times New Roman"/>
+          <w:sz w:val="24"/>
+          <w:szCs w:val="24"/>
+          <w:lang w:eastAsia="en-NZ"/>
+        </w:rPr>
+        <w:t xml:space="preserve"> host a back-end system for either a web-based-application or </w:t>
+      </w:r>
+      <w:r>
+        <w:rPr>
+          <w:rFonts w:eastAsia="Times New Roman" w:cs="Times New Roman"/>
+          <w:sz w:val="24"/>
+          <w:szCs w:val="24"/>
+          <w:lang w:eastAsia="en-NZ"/>
+        </w:rPr>
+        <w:t>mobile phone application we recommend the system</w:t>
+      </w:r>
+      <w:r>
+        <w:rPr>
+          <w:rFonts w:eastAsia="Times New Roman" w:cs="Times New Roman"/>
+          <w:sz w:val="24"/>
+          <w:szCs w:val="24"/>
+          <w:lang w:eastAsia="en-NZ"/>
+        </w:rPr>
+        <w:t xml:space="preserve"> be divided in</w:t>
+      </w:r>
+      <w:r>
+        <w:rPr>
+          <w:rFonts w:eastAsia="Times New Roman" w:cs="Times New Roman"/>
+          <w:sz w:val="24"/>
+          <w:szCs w:val="24"/>
+          <w:lang w:eastAsia="en-NZ"/>
+        </w:rPr>
+        <w:t>to</w:t>
+      </w:r>
+      <w:r>
+        <w:rPr>
+          <w:rFonts w:eastAsia="Times New Roman" w:cs="Times New Roman"/>
+          <w:sz w:val="24"/>
+          <w:szCs w:val="24"/>
+          <w:lang w:eastAsia="en-NZ"/>
+        </w:rPr>
+        <w:t xml:space="preserve"> three </w:t>
       </w:r>
       <w:r>
         <w:rPr>
@@ -5536,7 +5631,61 @@
           <w:szCs w:val="24"/>
           <w:lang w:eastAsia="en-NZ"/>
         </w:rPr>
-        <w:t xml:space="preserve"> Reverse Proxy, Application Server and Database server, please see figure 1 for a </w:t>
+        <w:t xml:space="preserve"> Reverse Proxy</w:t>
+      </w:r>
+      <w:r>
+        <w:rPr>
+          <w:rFonts w:eastAsia="Times New Roman" w:cs="Times New Roman"/>
+          <w:sz w:val="24"/>
+          <w:szCs w:val="24"/>
+          <w:lang w:eastAsia="en-NZ"/>
+        </w:rPr>
+        <w:t xml:space="preserve"> Server</w:t>
+      </w:r>
+      <w:r>
+        <w:rPr>
+          <w:rFonts w:eastAsia="Times New Roman" w:cs="Times New Roman"/>
+          <w:sz w:val="24"/>
+          <w:szCs w:val="24"/>
+          <w:lang w:eastAsia="en-NZ"/>
+        </w:rPr>
+        <w:t>, Application Server</w:t>
+      </w:r>
+      <w:r>
+        <w:rPr>
+          <w:rFonts w:eastAsia="Times New Roman" w:cs="Times New Roman"/>
+          <w:sz w:val="24"/>
+          <w:szCs w:val="24"/>
+          <w:lang w:eastAsia="en-NZ"/>
+        </w:rPr>
+        <w:t>, and Database server</w:t>
+      </w:r>
+      <w:r>
+        <w:rPr>
+          <w:rFonts w:eastAsia="Times New Roman" w:cs="Times New Roman"/>
+          <w:sz w:val="24"/>
+          <w:szCs w:val="24"/>
+          <w:lang w:eastAsia="en-NZ"/>
+        </w:rPr>
+        <w:t xml:space="preserve"> </w:t>
+      </w:r>
+      <w:r>
+        <w:rPr>
+          <w:rFonts w:eastAsia="Times New Roman" w:cs="Times New Roman"/>
+          <w:sz w:val="24"/>
+          <w:szCs w:val="24"/>
+          <w:lang w:eastAsia="en-NZ"/>
+        </w:rPr>
+        <w:t>(</w:t>
+      </w:r>
+      <w:r>
+        <w:rPr>
+          <w:rFonts w:eastAsia="Times New Roman" w:cs="Times New Roman"/>
+          <w:sz w:val="24"/>
+          <w:szCs w:val="24"/>
+          <w:lang w:eastAsia="en-NZ"/>
+        </w:rPr>
+        <w:t xml:space="preserve">please see figure 1 for a </w:t>
       </w:r>
       <w:r>
         <w:rPr>
@@ -5555,7 +5704,25 @@
           <w:szCs w:val="24"/>
           <w:lang w:eastAsia="en-NZ"/>
         </w:rPr>
-        <w:t xml:space="preserve"> network draft.  For reliability and </w:t>
+        <w:t xml:space="preserve"> network draft</w:t>
+      </w:r>
+      <w:r>
+        <w:rPr>
+          <w:rFonts w:eastAsia="Times New Roman" w:cs="Times New Roman"/>
+          <w:sz w:val="24"/>
+          <w:szCs w:val="24"/>
+          <w:lang w:eastAsia="en-NZ"/>
+        </w:rPr>
+        <w:t>)</w:t>
+      </w:r>
+      <w:r>
+        <w:rPr>
+          <w:rFonts w:eastAsia="Times New Roman" w:cs="Times New Roman"/>
+          <w:sz w:val="24"/>
+          <w:szCs w:val="24"/>
+          <w:lang w:eastAsia="en-NZ"/>
+        </w:rPr>
+        <w:t xml:space="preserve">.  For reliability and </w:t>
       </w:r>
       <w:r>
         <w:rPr>
@@ -5573,7 +5740,25 @@
           <w:szCs w:val="24"/>
           <w:lang w:eastAsia="en-NZ"/>
         </w:rPr>
-        <w:t xml:space="preserve"> it is recommended that you separate them. (</w:t>
+        <w:t xml:space="preserve"> it is rec</w:t>
+      </w:r>
+      <w:r>
+        <w:rPr>
+          <w:rFonts w:eastAsia="Times New Roman" w:cs="Times New Roman"/>
+          <w:sz w:val="24"/>
+          <w:szCs w:val="24"/>
+          <w:lang w:eastAsia="en-NZ"/>
+        </w:rPr>
+        <w:t>ommended that you separate them</w:t>
+      </w:r>
+      <w:r>
+        <w:rPr>
+          <w:rFonts w:eastAsia="Times New Roman" w:cs="Times New Roman"/>
+          <w:sz w:val="24"/>
+          <w:szCs w:val="24"/>
+          <w:lang w:eastAsia="en-NZ"/>
+        </w:rPr>
+        <w:t xml:space="preserve"> (</w:t>
       </w:r>
       <w:r>
         <w:rPr>
@@ -5637,6 +5822,16 @@
           <w:highlight w:val="yellow"/>
           <w:lang w:eastAsia="en-NZ"/>
         </w:rPr>
+        <w:br/>
+      </w:r>
+      <w:r>
+        <w:rPr>
+          <w:rFonts w:eastAsia="Times New Roman" w:cs="Times New Roman"/>
+          <w:sz w:val="24"/>
+          <w:szCs w:val="24"/>
+          <w:highlight w:val="yellow"/>
+          <w:lang w:eastAsia="en-NZ"/>
+        </w:rPr>
         <w:t>The use of a reverse proxy server would</w:t>
       </w:r>
       <w:r>
@@ -5707,7 +5902,90 @@
           <w:highlight w:val="yellow"/>
           <w:lang w:eastAsia="en-NZ"/>
         </w:rPr>
-        <w:t xml:space="preserve">s, like DoS or DDoS and malware. Additionally, it would </w:t>
+        <w:t>s</w:t>
+      </w:r>
+      <w:r>
+        <w:rPr>
+          <w:rFonts w:eastAsia="Times New Roman" w:cs="Times New Roman"/>
+          <w:sz w:val="24"/>
+          <w:szCs w:val="24"/>
+          <w:highlight w:val="yellow"/>
+          <w:lang w:eastAsia="en-NZ"/>
+        </w:rPr>
+        <w:t xml:space="preserve"> </w:t>
+      </w:r>
+      <w:r>
+        <w:rPr>
+          <w:rFonts w:eastAsia="Times New Roman" w:cs="Times New Roman"/>
+          <w:sz w:val="24"/>
+          <w:szCs w:val="24"/>
+          <w:highlight w:val="yellow"/>
+          <w:lang w:eastAsia="en-NZ"/>
+        </w:rPr>
+        <w:t xml:space="preserve">such as </w:t>
+      </w:r>
+      <w:proofErr w:type="spellStart"/>
+      <w:r>
+        <w:rPr>
+          <w:rFonts w:eastAsia="Times New Roman" w:cs="Times New Roman"/>
+          <w:sz w:val="24"/>
+          <w:szCs w:val="24"/>
+          <w:highlight w:val="yellow"/>
+          <w:lang w:eastAsia="en-NZ"/>
+        </w:rPr>
+        <w:t>DoS</w:t>
+      </w:r>
+      <w:proofErr w:type="spellEnd"/>
+      <w:r>
+        <w:rPr>
+          <w:rFonts w:eastAsia="Times New Roman" w:cs="Times New Roman"/>
+          <w:sz w:val="24"/>
+          <w:szCs w:val="24"/>
+          <w:highlight w:val="yellow"/>
+          <w:lang w:eastAsia="en-NZ"/>
+        </w:rPr>
+        <w:t xml:space="preserve">, </w:t>
+      </w:r>
+      <w:r>
+        <w:rPr>
+          <w:rFonts w:eastAsia="Times New Roman" w:cs="Times New Roman"/>
+          <w:sz w:val="24"/>
+          <w:szCs w:val="24"/>
+          <w:highlight w:val="yellow"/>
+          <w:lang w:eastAsia="en-NZ"/>
+        </w:rPr>
+        <w:t>DDoS</w:t>
+      </w:r>
+      <w:r>
+        <w:rPr>
+          <w:rFonts w:eastAsia="Times New Roman" w:cs="Times New Roman"/>
+          <w:sz w:val="24"/>
+          <w:szCs w:val="24"/>
+          <w:highlight w:val="yellow"/>
+          <w:lang w:eastAsia="en-NZ"/>
+        </w:rPr>
+        <w:t>,</w:t>
+      </w:r>
+      <w:r>
+        <w:rPr>
+          <w:rFonts w:eastAsia="Times New Roman" w:cs="Times New Roman"/>
+          <w:sz w:val="24"/>
+          <w:szCs w:val="24"/>
+          <w:highlight w:val="yellow"/>
+          <w:lang w:eastAsia="en-NZ"/>
+        </w:rPr>
+        <w:t xml:space="preserve"> and malware. </w:t>
+      </w:r>
+      <w:commentRangeStart w:id="12"/>
+      <w:r>
+        <w:rPr>
+          <w:rFonts w:eastAsia="Times New Roman" w:cs="Times New Roman"/>
+          <w:sz w:val="24"/>
+          <w:szCs w:val="24"/>
+          <w:highlight w:val="yellow"/>
+          <w:lang w:eastAsia="en-NZ"/>
+        </w:rPr>
+        <w:t xml:space="preserve">Additionally, it would </w:t>
       </w:r>
       <w:r>
         <w:rPr>
@@ -5739,6 +6017,22 @@
         </w:rPr>
         <w:t xml:space="preserve"> load on its origin servers by caching static content.</w:t>
       </w:r>
+      <w:commentRangeEnd w:id="12"/>
+      <w:r>
+        <w:rPr>
+          <w:rStyle w:val="CommentReference"/>
+        </w:rPr>
+        <w:commentReference w:id="12"/>
+      </w:r>
+      <w:r>
+        <w:rPr>
+          <w:rFonts w:eastAsia="Times New Roman" w:cs="Times New Roman"/>
+          <w:sz w:val="24"/>
+          <w:szCs w:val="24"/>
+          <w:lang w:eastAsia="en-NZ"/>
+        </w:rPr>
+        <w:br/>
+      </w:r>
     </w:p>
     <w:p>
       <w:pPr>
@@ -5813,17 +6107,37 @@
           <w:highlight w:val="yellow"/>
           <w:lang w:eastAsia="en-NZ"/>
         </w:rPr>
-        <w:t xml:space="preserve"> inquire the database for</w:t>
-      </w:r>
-      <w:r>
-        <w:rPr>
-          <w:rFonts w:eastAsia="Times New Roman" w:cs="Times New Roman"/>
-          <w:sz w:val="24"/>
-          <w:szCs w:val="24"/>
-          <w:highlight w:val="yellow"/>
-          <w:lang w:eastAsia="en-NZ"/>
-        </w:rPr>
-        <w:t xml:space="preserve"> and serve it back to users</w:t>
+        <w:t xml:space="preserve"> inquire the database </w:t>
+      </w:r>
+      <w:r>
+        <w:rPr>
+          <w:rFonts w:eastAsia="Times New Roman" w:cs="Times New Roman"/>
+          <w:sz w:val="24"/>
+          <w:szCs w:val="24"/>
+          <w:highlight w:val="yellow"/>
+          <w:lang w:eastAsia="en-NZ"/>
+        </w:rPr>
+        <w:t xml:space="preserve">and </w:t>
+      </w:r>
+      <w:r>
+        <w:rPr>
+          <w:rFonts w:eastAsia="Times New Roman" w:cs="Times New Roman"/>
+          <w:sz w:val="24"/>
+          <w:szCs w:val="24"/>
+          <w:highlight w:val="yellow"/>
+          <w:lang w:eastAsia="en-NZ"/>
+        </w:rPr>
+        <w:t>provide results to the</w:t>
+      </w:r>
+      <w:r>
+        <w:rPr>
+          <w:rFonts w:eastAsia="Times New Roman" w:cs="Times New Roman"/>
+          <w:sz w:val="24"/>
+          <w:szCs w:val="24"/>
+          <w:highlight w:val="yellow"/>
+          <w:lang w:eastAsia="en-NZ"/>
+        </w:rPr>
+        <w:t xml:space="preserve"> users</w:t>
       </w:r>
       <w:r>
         <w:rPr>
@@ -5863,7 +6177,27 @@
           <w:highlight w:val="yellow"/>
           <w:lang w:eastAsia="en-NZ"/>
         </w:rPr>
-        <w:t>processing required by each request.</w:t>
+        <w:t xml:space="preserve">processing </w:t>
+      </w:r>
+      <w:r>
+        <w:rPr>
+          <w:rFonts w:eastAsia="Times New Roman" w:cs="Times New Roman"/>
+          <w:sz w:val="24"/>
+          <w:szCs w:val="24"/>
+          <w:highlight w:val="yellow"/>
+          <w:lang w:eastAsia="en-NZ"/>
+        </w:rPr>
+        <w:t>for</w:t>
+      </w:r>
+      <w:r>
+        <w:rPr>
+          <w:rFonts w:eastAsia="Times New Roman" w:cs="Times New Roman"/>
+          <w:sz w:val="24"/>
+          <w:szCs w:val="24"/>
+          <w:highlight w:val="yellow"/>
+          <w:lang w:eastAsia="en-NZ"/>
+        </w:rPr>
+        <w:t xml:space="preserve"> each request.</w:t>
       </w:r>
       <w:r>
         <w:rPr>
@@ -5874,6 +6208,15 @@
         </w:rPr>
         <w:t xml:space="preserve"> </w:t>
       </w:r>
+      <w:r>
+        <w:rPr>
+          <w:rFonts w:eastAsia="Times New Roman" w:cs="Times New Roman"/>
+          <w:sz w:val="24"/>
+          <w:szCs w:val="24"/>
+          <w:lang w:eastAsia="en-NZ"/>
+        </w:rPr>
+        <w:br/>
+      </w:r>
     </w:p>
     <w:p>
       <w:pPr>
@@ -5885,6 +6228,17 @@
           <w:lang w:eastAsia="en-NZ"/>
         </w:rPr>
       </w:pPr>
+      <w:r>
+        <w:rPr>
+          <w:rFonts w:eastAsia="Times New Roman" w:cs="Times New Roman"/>
+          <w:sz w:val="24"/>
+          <w:szCs w:val="24"/>
+          <w:lang w:eastAsia="en-NZ"/>
+        </w:rPr>
+        <w:t xml:space="preserve"> </w:t>
+      </w:r>
+      <w:bookmarkStart w:id="13" w:name="_GoBack"/>
+      <w:bookmarkEnd w:id="13"/>
       <w:r>
         <w:rPr>
           <w:rFonts w:eastAsia="Times New Roman" w:cs="Times New Roman"/>
@@ -6034,7 +6388,7 @@
           <w:lang w:eastAsia="ja-JP"/>
         </w:rPr>
         <w:drawing>
-          <wp:inline distT="0" distB="0" distL="0" distR="0" wp14:anchorId="55104C0B" wp14:editId="6D422EF0">
+          <wp:inline distT="0" distB="0" distL="0" distR="0" wp14:anchorId="4886EC71" wp14:editId="7B298303">
             <wp:extent cx="4572000" cy="2781300"/>
             <wp:effectExtent l="0" t="0" r="0" b="0"/>
             <wp:docPr id="4" name="Picture 4" descr="Machine generated alternative text:&#10;RESTful request &#10;Internet/ &#10;Response with ISON &#10;Application &#10;Figure 1 : &#10;Senaer Side &#10;Reverse Proxy server (NGINX Server) &#10;Application server &#10;(Tomcat server) &#10;Database server (Postgresql) &#10;Discussed framework "/>
@@ -6051,7 +6405,7 @@
                     </pic:cNvPicPr>
                   </pic:nvPicPr>
                   <pic:blipFill>
-                    <a:blip r:embed="rId15">
+                    <a:blip r:embed="rId19">
                       <a:extLst>
                         <a:ext uri="{28A0092B-C50C-407E-A947-70E740481C1C}">
                           <a14:useLocalDpi xmlns:a14="http://schemas.microsoft.com/office/drawing/2010/main" val="0"/>
@@ -7165,7 +7519,7 @@
           <w:sz w:val="28"/>
         </w:rPr>
       </w:pPr>
-      <w:bookmarkStart w:id="12" w:name="_Toc489539074"/>
+      <w:bookmarkStart w:id="14" w:name="_Toc489539074"/>
       <w:r>
         <w:rPr>
           <w:b/>
@@ -7175,7 +7529,7 @@
         <w:lastRenderedPageBreak/>
         <w:t>Hardware specifications</w:t>
       </w:r>
-      <w:bookmarkEnd w:id="12"/>
+      <w:bookmarkEnd w:id="14"/>
     </w:p>
     <w:p>
       <w:pPr>
@@ -7233,7 +7587,7 @@
         </w:rPr>
         <w:t xml:space="preserve"> applications like "</w:t>
       </w:r>
-      <w:hyperlink r:id="rId16" w:history="1">
+      <w:hyperlink r:id="rId20" w:history="1">
         <w:r>
           <w:rPr>
             <w:rStyle w:val="Hyperlink"/>
@@ -7249,7 +7603,7 @@
         </w:rPr>
         <w:t xml:space="preserve">" and application performance management tools, for instance </w:t>
       </w:r>
-      <w:hyperlink r:id="rId17" w:history="1">
+      <w:hyperlink r:id="rId21" w:history="1">
         <w:r>
           <w:rPr>
             <w:rStyle w:val="Hyperlink"/>
@@ -7265,7 +7619,8 @@
         </w:rPr>
         <w:t xml:space="preserve"> or </w:t>
       </w:r>
-      <w:hyperlink r:id="rId18" w:history="1">
+      <w:hyperlink r:id="rId22" w:history="1">
+        <w:proofErr w:type="spellStart"/>
         <w:r>
           <w:rPr>
             <w:rStyle w:val="Hyperlink"/>
@@ -7274,6 +7629,7 @@
           </w:rPr>
           <w:t>DynaTrace</w:t>
         </w:r>
+        <w:proofErr w:type="spellEnd"/>
       </w:hyperlink>
       <w:r>
         <w:rPr>
@@ -7691,7 +8047,25 @@
           <w:i/>
           <w:iCs/>
         </w:rPr>
-        <w:t xml:space="preserve"> above were provided by "Akshay Raj Gollahalli".</w:t>
+        <w:t xml:space="preserve"> above were provided by "Akshay Raj </w:t>
+      </w:r>
+      <w:proofErr w:type="spellStart"/>
+      <w:r>
+        <w:rPr>
+          <w:rFonts w:asciiTheme="minorHAnsi" w:hAnsiTheme="minorHAnsi"/>
+          <w:i/>
+          <w:iCs/>
+        </w:rPr>
+        <w:t>Gollahalli</w:t>
+      </w:r>
+      <w:proofErr w:type="spellEnd"/>
+      <w:r>
+        <w:rPr>
+          <w:rFonts w:asciiTheme="minorHAnsi" w:hAnsiTheme="minorHAnsi"/>
+          <w:i/>
+          <w:iCs/>
+        </w:rPr>
+        <w:t>".</w:t>
       </w:r>
     </w:p>
     <w:p>
@@ -8873,7 +9247,23 @@
           <w:rFonts w:asciiTheme="minorHAnsi" w:hAnsiTheme="minorHAnsi"/>
           <w:strike/>
         </w:rPr>
-        <w:t xml:space="preserve"> Supermicro 1028R-WC1RT Barebone</w:t>
+        <w:t xml:space="preserve"> </w:t>
+      </w:r>
+      <w:proofErr w:type="spellStart"/>
+      <w:r>
+        <w:rPr>
+          <w:rFonts w:asciiTheme="minorHAnsi" w:hAnsiTheme="minorHAnsi"/>
+          <w:strike/>
+        </w:rPr>
+        <w:t>Supermicro</w:t>
+      </w:r>
+      <w:proofErr w:type="spellEnd"/>
+      <w:r>
+        <w:rPr>
+          <w:rFonts w:asciiTheme="minorHAnsi" w:hAnsiTheme="minorHAnsi"/>
+          <w:strike/>
+        </w:rPr>
+        <w:t xml:space="preserve"> 1028R-WC1RT Barebone</w:t>
       </w:r>
     </w:p>
     <w:p>
@@ -8903,7 +9293,35 @@
         <w:rPr>
           <w:rFonts w:asciiTheme="minorHAnsi" w:hAnsiTheme="minorHAnsi"/>
         </w:rPr>
-        <w:t>In this estimation we have replaced the barebone as only 1x Cpu is needed, note there are 4x extra slots in case more memory is needed. Also, excluded CacheVault Supercapacitor as its extra protection is not necessary at this point.</w:t>
+        <w:t xml:space="preserve">In this estimation we have replaced the barebone as only 1x </w:t>
+      </w:r>
+      <w:proofErr w:type="spellStart"/>
+      <w:r>
+        <w:rPr>
+          <w:rFonts w:asciiTheme="minorHAnsi" w:hAnsiTheme="minorHAnsi"/>
+        </w:rPr>
+        <w:t>Cpu</w:t>
+      </w:r>
+      <w:proofErr w:type="spellEnd"/>
+      <w:r>
+        <w:rPr>
+          <w:rFonts w:asciiTheme="minorHAnsi" w:hAnsiTheme="minorHAnsi"/>
+        </w:rPr>
+        <w:t xml:space="preserve"> is needed, note there are 4x extra slots in case more memory is needed. Also, excluded </w:t>
+      </w:r>
+      <w:proofErr w:type="spellStart"/>
+      <w:r>
+        <w:rPr>
+          <w:rFonts w:asciiTheme="minorHAnsi" w:hAnsiTheme="minorHAnsi"/>
+        </w:rPr>
+        <w:t>CacheVault</w:t>
+      </w:r>
+      <w:proofErr w:type="spellEnd"/>
+      <w:r>
+        <w:rPr>
+          <w:rFonts w:asciiTheme="minorHAnsi" w:hAnsiTheme="minorHAnsi"/>
+        </w:rPr>
+        <w:t xml:space="preserve"> Supercapacitor as its extra protection is not necessary at this point.</w:t>
       </w:r>
     </w:p>
     <w:p>
@@ -9088,7 +9506,7 @@
           <w:sz w:val="28"/>
         </w:rPr>
       </w:pPr>
-      <w:bookmarkStart w:id="13" w:name="_Toc489539075"/>
+      <w:bookmarkStart w:id="15" w:name="_Toc489539075"/>
       <w:r>
         <w:rPr>
           <w:rFonts w:asciiTheme="minorHAnsi" w:hAnsiTheme="minorHAnsi"/>
@@ -9114,7 +9532,7 @@
         </w:rPr>
         <w:t xml:space="preserve"> in-house Implementation</w:t>
       </w:r>
-      <w:bookmarkEnd w:id="13"/>
+      <w:bookmarkEnd w:id="15"/>
     </w:p>
     <w:p>
       <w:pPr>
@@ -9837,7 +10255,7 @@
         </w:rPr>
         <w:t xml:space="preserve">Further information can be found at:  </w:t>
       </w:r>
-      <w:hyperlink r:id="rId19" w:history="1">
+      <w:hyperlink r:id="rId23" w:history="1">
         <w:r>
           <w:rPr>
             <w:rStyle w:val="Hyperlink"/>
@@ -10212,7 +10630,7 @@
           <w:sz w:val="32"/>
         </w:rPr>
       </w:pPr>
-      <w:bookmarkStart w:id="14" w:name="_Toc489539076"/>
+      <w:bookmarkStart w:id="16" w:name="_Toc489539076"/>
       <w:r>
         <w:rPr>
           <w:rFonts w:asciiTheme="minorHAnsi" w:hAnsiTheme="minorHAnsi"/>
@@ -10222,7 +10640,7 @@
         <w:lastRenderedPageBreak/>
         <w:t>Cloud Solutions</w:t>
       </w:r>
-      <w:bookmarkEnd w:id="14"/>
+      <w:bookmarkEnd w:id="16"/>
     </w:p>
     <w:p>
       <w:pPr>
@@ -10435,14 +10853,25 @@
           <w:lang w:eastAsia="en-NZ"/>
         </w:rPr>
       </w:pPr>
-      <w:r>
-        <w:rPr>
-          <w:rFonts w:eastAsia="Times New Roman" w:cs="Times New Roman"/>
-          <w:sz w:val="24"/>
-          <w:szCs w:val="24"/>
-          <w:lang w:eastAsia="en-NZ"/>
-        </w:rPr>
-        <w:t>Cloudflare: Web security and optimisation.</w:t>
+      <w:proofErr w:type="spellStart"/>
+      <w:r>
+        <w:rPr>
+          <w:rFonts w:eastAsia="Times New Roman" w:cs="Times New Roman"/>
+          <w:sz w:val="24"/>
+          <w:szCs w:val="24"/>
+          <w:lang w:eastAsia="en-NZ"/>
+        </w:rPr>
+        <w:t>Cloudflare</w:t>
+      </w:r>
+      <w:proofErr w:type="spellEnd"/>
+      <w:r>
+        <w:rPr>
+          <w:rFonts w:eastAsia="Times New Roman" w:cs="Times New Roman"/>
+          <w:sz w:val="24"/>
+          <w:szCs w:val="24"/>
+          <w:lang w:eastAsia="en-NZ"/>
+        </w:rPr>
+        <w:t>: Web security and optimisation.</w:t>
       </w:r>
     </w:p>
     <w:p>
@@ -10626,14 +11055,25 @@
           <w:lang w:eastAsia="en-NZ"/>
         </w:rPr>
       </w:pPr>
-      <w:r>
-        <w:rPr>
-          <w:rFonts w:eastAsia="Times New Roman" w:cs="Times New Roman"/>
-          <w:sz w:val="24"/>
-          <w:szCs w:val="24"/>
-          <w:lang w:eastAsia="en-NZ"/>
-        </w:rPr>
-        <w:t>Cloudflare: Web security and optimisation.</w:t>
+      <w:proofErr w:type="spellStart"/>
+      <w:r>
+        <w:rPr>
+          <w:rFonts w:eastAsia="Times New Roman" w:cs="Times New Roman"/>
+          <w:sz w:val="24"/>
+          <w:szCs w:val="24"/>
+          <w:lang w:eastAsia="en-NZ"/>
+        </w:rPr>
+        <w:t>Cloudflare</w:t>
+      </w:r>
+      <w:proofErr w:type="spellEnd"/>
+      <w:r>
+        <w:rPr>
+          <w:rFonts w:eastAsia="Times New Roman" w:cs="Times New Roman"/>
+          <w:sz w:val="24"/>
+          <w:szCs w:val="24"/>
+          <w:lang w:eastAsia="en-NZ"/>
+        </w:rPr>
+        <w:t>: Web security and optimisation.</w:t>
       </w:r>
     </w:p>
     <w:p>
@@ -10704,7 +11144,7 @@
           <w:lang w:eastAsia="en-NZ"/>
         </w:rPr>
       </w:pPr>
-      <w:bookmarkStart w:id="15" w:name="_Toc489539077"/>
+      <w:bookmarkStart w:id="17" w:name="_Toc489539077"/>
       <w:r>
         <w:rPr>
           <w:rFonts w:eastAsia="Times New Roman" w:cs="Times New Roman"/>
@@ -10725,7 +11165,7 @@
         </w:rPr>
         <w:t>osting</w:t>
       </w:r>
-      <w:bookmarkEnd w:id="15"/>
+      <w:bookmarkEnd w:id="17"/>
     </w:p>
     <w:p>
       <w:pPr>
@@ -10775,7 +11215,7 @@
           <w:lang w:eastAsia="en-NZ"/>
         </w:rPr>
       </w:pPr>
-      <w:bookmarkStart w:id="16" w:name="_Toc489539078"/>
+      <w:bookmarkStart w:id="18" w:name="_Toc489539078"/>
       <w:r>
         <w:rPr>
           <w:rFonts w:eastAsia="Times New Roman" w:cs="Times New Roman"/>
@@ -10787,7 +11227,7 @@
         <w:lastRenderedPageBreak/>
         <w:t>Amazon</w:t>
       </w:r>
-      <w:bookmarkEnd w:id="16"/>
+      <w:bookmarkEnd w:id="18"/>
     </w:p>
     <w:p>
       <w:pPr>
@@ -10928,7 +11368,7 @@
         </w:rPr>
         <w:t xml:space="preserve">All this information and more can be located at </w:t>
       </w:r>
-      <w:hyperlink r:id="rId20" w:history="1">
+      <w:hyperlink r:id="rId24" w:history="1">
         <w:r>
           <w:rPr>
             <w:rFonts w:eastAsia="Times New Roman" w:cs="Times New Roman"/>
@@ -10949,7 +11389,8 @@
           <w:lang w:eastAsia="en-NZ"/>
         </w:rPr>
       </w:pPr>
-      <w:bookmarkStart w:id="17" w:name="_Toc489539079"/>
+      <w:bookmarkStart w:id="19" w:name="_Toc489539079"/>
+      <w:proofErr w:type="spellStart"/>
       <w:r>
         <w:rPr>
           <w:rFonts w:eastAsia="Times New Roman" w:cs="Times New Roman"/>
@@ -10960,7 +11401,8 @@
         </w:rPr>
         <w:t>Cloudflare</w:t>
       </w:r>
-      <w:bookmarkEnd w:id="17"/>
+      <w:bookmarkEnd w:id="19"/>
+      <w:proofErr w:type="spellEnd"/>
     </w:p>
     <w:p>
       <w:pPr>
@@ -10972,14 +11414,45 @@
           <w:lang w:eastAsia="en-NZ"/>
         </w:rPr>
       </w:pPr>
-      <w:r>
-        <w:rPr>
-          <w:rFonts w:eastAsia="Times New Roman" w:cs="Times New Roman"/>
-          <w:sz w:val="24"/>
-          <w:szCs w:val="24"/>
-          <w:lang w:eastAsia="en-NZ"/>
-        </w:rPr>
-        <w:t>Cloudflare is like a virtual router for websites. It is a proxy server that filters malicious visitors, saves bandwidth and accelerates user connection to the website. Best of all, for a small website with low needs, Cloudflare is totally free!</w:t>
+      <w:proofErr w:type="spellStart"/>
+      <w:r>
+        <w:rPr>
+          <w:rFonts w:eastAsia="Times New Roman" w:cs="Times New Roman"/>
+          <w:sz w:val="24"/>
+          <w:szCs w:val="24"/>
+          <w:lang w:eastAsia="en-NZ"/>
+        </w:rPr>
+        <w:t>Cloudflare</w:t>
+      </w:r>
+      <w:proofErr w:type="spellEnd"/>
+      <w:r>
+        <w:rPr>
+          <w:rFonts w:eastAsia="Times New Roman" w:cs="Times New Roman"/>
+          <w:sz w:val="24"/>
+          <w:szCs w:val="24"/>
+          <w:lang w:eastAsia="en-NZ"/>
+        </w:rPr>
+        <w:t xml:space="preserve"> is like a virtual router for websites. It is a proxy server that filters malicious visitors, saves bandwidth and accelerates user connection to the website. Best of all, for a small website with low needs, </w:t>
+      </w:r>
+      <w:proofErr w:type="spellStart"/>
+      <w:r>
+        <w:rPr>
+          <w:rFonts w:eastAsia="Times New Roman" w:cs="Times New Roman"/>
+          <w:sz w:val="24"/>
+          <w:szCs w:val="24"/>
+          <w:lang w:eastAsia="en-NZ"/>
+        </w:rPr>
+        <w:t>Cloudflare</w:t>
+      </w:r>
+      <w:proofErr w:type="spellEnd"/>
+      <w:r>
+        <w:rPr>
+          <w:rFonts w:eastAsia="Times New Roman" w:cs="Times New Roman"/>
+          <w:sz w:val="24"/>
+          <w:szCs w:val="24"/>
+          <w:lang w:eastAsia="en-NZ"/>
+        </w:rPr>
+        <w:t xml:space="preserve"> is totally free!</w:t>
       </w:r>
     </w:p>
     <w:p>
@@ -10992,14 +11465,65 @@
           <w:lang w:eastAsia="en-NZ"/>
         </w:rPr>
       </w:pPr>
-      <w:r>
-        <w:rPr>
-          <w:rFonts w:eastAsia="Times New Roman" w:cs="Times New Roman"/>
-          <w:sz w:val="24"/>
-          <w:szCs w:val="24"/>
-          <w:lang w:eastAsia="en-NZ"/>
-        </w:rPr>
-        <w:t>Cloudflare increases the speed of a user’s connection by routing based on the user’s location, connecting them to the nearest datacentre in their location. Cloudflare also caches data on your website (temporary storage) so that when a user is loading up a page with the same images and code scripts, the data is all waiting in Cloudflare, rather than needing to be requested from the web host once again.</w:t>
+      <w:proofErr w:type="spellStart"/>
+      <w:r>
+        <w:rPr>
+          <w:rFonts w:eastAsia="Times New Roman" w:cs="Times New Roman"/>
+          <w:sz w:val="24"/>
+          <w:szCs w:val="24"/>
+          <w:lang w:eastAsia="en-NZ"/>
+        </w:rPr>
+        <w:t>Cloudflare</w:t>
+      </w:r>
+      <w:proofErr w:type="spellEnd"/>
+      <w:r>
+        <w:rPr>
+          <w:rFonts w:eastAsia="Times New Roman" w:cs="Times New Roman"/>
+          <w:sz w:val="24"/>
+          <w:szCs w:val="24"/>
+          <w:lang w:eastAsia="en-NZ"/>
+        </w:rPr>
+        <w:t xml:space="preserve"> increases the speed of a user’s connection by routing based on the user’s location, connecting them to the nearest datacentre in their location. </w:t>
+      </w:r>
+      <w:proofErr w:type="spellStart"/>
+      <w:r>
+        <w:rPr>
+          <w:rFonts w:eastAsia="Times New Roman" w:cs="Times New Roman"/>
+          <w:sz w:val="24"/>
+          <w:szCs w:val="24"/>
+          <w:lang w:eastAsia="en-NZ"/>
+        </w:rPr>
+        <w:t>Cloudflare</w:t>
+      </w:r>
+      <w:proofErr w:type="spellEnd"/>
+      <w:r>
+        <w:rPr>
+          <w:rFonts w:eastAsia="Times New Roman" w:cs="Times New Roman"/>
+          <w:sz w:val="24"/>
+          <w:szCs w:val="24"/>
+          <w:lang w:eastAsia="en-NZ"/>
+        </w:rPr>
+        <w:t xml:space="preserve"> also caches data on your website (temporary storage) so that when a user is loading up a page with the same images and code scripts, the data is all waiting in </w:t>
+      </w:r>
+      <w:proofErr w:type="spellStart"/>
+      <w:r>
+        <w:rPr>
+          <w:rFonts w:eastAsia="Times New Roman" w:cs="Times New Roman"/>
+          <w:sz w:val="24"/>
+          <w:szCs w:val="24"/>
+          <w:lang w:eastAsia="en-NZ"/>
+        </w:rPr>
+        <w:t>Cloudflare</w:t>
+      </w:r>
+      <w:proofErr w:type="spellEnd"/>
+      <w:r>
+        <w:rPr>
+          <w:rFonts w:eastAsia="Times New Roman" w:cs="Times New Roman"/>
+          <w:sz w:val="24"/>
+          <w:szCs w:val="24"/>
+          <w:lang w:eastAsia="en-NZ"/>
+        </w:rPr>
+        <w:t>, rather than needing to be requested from the web host once again.</w:t>
       </w:r>
     </w:p>
     <w:p>
@@ -11012,14 +11536,25 @@
           <w:lang w:eastAsia="en-NZ"/>
         </w:rPr>
       </w:pPr>
-      <w:r>
-        <w:rPr>
-          <w:rFonts w:eastAsia="Times New Roman" w:cs="Times New Roman"/>
-          <w:sz w:val="24"/>
-          <w:szCs w:val="24"/>
-          <w:lang w:eastAsia="en-NZ"/>
-        </w:rPr>
-        <w:t>Cloudflare also reads a visitor’s IP to determine whether they are a threat to your website. Any detect threats are screened from the site and have no access to the site’s bandwidth.</w:t>
+      <w:proofErr w:type="spellStart"/>
+      <w:r>
+        <w:rPr>
+          <w:rFonts w:eastAsia="Times New Roman" w:cs="Times New Roman"/>
+          <w:sz w:val="24"/>
+          <w:szCs w:val="24"/>
+          <w:lang w:eastAsia="en-NZ"/>
+        </w:rPr>
+        <w:t>Cloudflare</w:t>
+      </w:r>
+      <w:proofErr w:type="spellEnd"/>
+      <w:r>
+        <w:rPr>
+          <w:rFonts w:eastAsia="Times New Roman" w:cs="Times New Roman"/>
+          <w:sz w:val="24"/>
+          <w:szCs w:val="24"/>
+          <w:lang w:eastAsia="en-NZ"/>
+        </w:rPr>
+        <w:t xml:space="preserve"> also reads a visitor’s IP to determine whether they are a threat to your website. Any detect threats are screened from the site and have no access to the site’s bandwidth.</w:t>
       </w:r>
     </w:p>
     <w:p>
@@ -11041,7 +11576,7 @@
         </w:rPr>
         <w:t xml:space="preserve">All this information and more can be located at </w:t>
       </w:r>
-      <w:hyperlink r:id="rId21" w:history="1">
+      <w:hyperlink r:id="rId25" w:history="1">
         <w:r>
           <w:rPr>
             <w:rFonts w:eastAsia="Times New Roman" w:cs="Times New Roman"/>
@@ -11064,7 +11599,7 @@
           <w:lang w:eastAsia="en-NZ"/>
         </w:rPr>
       </w:pPr>
-      <w:bookmarkStart w:id="18" w:name="_Toc489539080"/>
+      <w:bookmarkStart w:id="20" w:name="_Toc489539080"/>
       <w:r>
         <w:rPr>
           <w:rFonts w:eastAsia="Times New Roman" w:cs="Times New Roman"/>
@@ -11077,7 +11612,7 @@
         <w:lastRenderedPageBreak/>
         <w:t>Existing Solutions</w:t>
       </w:r>
-      <w:bookmarkEnd w:id="18"/>
+      <w:bookmarkEnd w:id="20"/>
     </w:p>
     <w:p>
       <w:pPr>
@@ -11155,16 +11690,27 @@
           <w:lang w:eastAsia="en-NZ"/>
         </w:rPr>
       </w:pPr>
-      <w:r>
-        <w:rPr>
-          <w:rFonts w:eastAsia="Times New Roman" w:cs="Times New Roman"/>
-          <w:sz w:val="24"/>
-          <w:szCs w:val="24"/>
-          <w:lang w:eastAsia="en-NZ"/>
-        </w:rPr>
-        <w:t xml:space="preserve">AirScoreboard: </w:t>
-      </w:r>
-      <w:hyperlink r:id="rId22" w:history="1">
+      <w:proofErr w:type="spellStart"/>
+      <w:r>
+        <w:rPr>
+          <w:rFonts w:eastAsia="Times New Roman" w:cs="Times New Roman"/>
+          <w:sz w:val="24"/>
+          <w:szCs w:val="24"/>
+          <w:lang w:eastAsia="en-NZ"/>
+        </w:rPr>
+        <w:t>AirScoreboard</w:t>
+      </w:r>
+      <w:proofErr w:type="spellEnd"/>
+      <w:r>
+        <w:rPr>
+          <w:rFonts w:eastAsia="Times New Roman" w:cs="Times New Roman"/>
+          <w:sz w:val="24"/>
+          <w:szCs w:val="24"/>
+          <w:lang w:eastAsia="en-NZ"/>
+        </w:rPr>
+        <w:t xml:space="preserve">: </w:t>
+      </w:r>
+      <w:hyperlink r:id="rId26" w:history="1">
         <w:r>
           <w:rPr>
             <w:rFonts w:eastAsia="Times New Roman" w:cs="Times New Roman"/>
@@ -11263,18 +11809,30 @@
           <w:highlight w:val="yellow"/>
           <w:lang w:eastAsia="en-NZ"/>
         </w:rPr>
-        <w:t xml:space="preserve"> leaderboards</w:t>
-      </w:r>
-      <w:r>
-        <w:rPr>
-          <w:rFonts w:eastAsia="Times New Roman" w:cs="Times New Roman"/>
-          <w:sz w:val="24"/>
-          <w:szCs w:val="24"/>
-          <w:highlight w:val="yellow"/>
-          <w:lang w:eastAsia="en-NZ"/>
-        </w:rPr>
         <w:t xml:space="preserve"> </w:t>
       </w:r>
+      <w:proofErr w:type="spellStart"/>
+      <w:r>
+        <w:rPr>
+          <w:rFonts w:eastAsia="Times New Roman" w:cs="Times New Roman"/>
+          <w:sz w:val="24"/>
+          <w:szCs w:val="24"/>
+          <w:highlight w:val="yellow"/>
+          <w:lang w:eastAsia="en-NZ"/>
+        </w:rPr>
+        <w:t>leaderboards</w:t>
+      </w:r>
+      <w:proofErr w:type="spellEnd"/>
+      <w:r>
+        <w:rPr>
+          <w:rFonts w:eastAsia="Times New Roman" w:cs="Times New Roman"/>
+          <w:sz w:val="24"/>
+          <w:szCs w:val="24"/>
+          <w:highlight w:val="yellow"/>
+          <w:lang w:eastAsia="en-NZ"/>
+        </w:rPr>
+        <w:t xml:space="preserve"> </w:t>
+      </w:r>
       <w:r>
         <w:rPr>
           <w:rFonts w:eastAsia="Times New Roman" w:cs="Times New Roman"/>
@@ -11380,7 +11938,7 @@
         </w:rPr>
         <w:t xml:space="preserve">Rise: </w:t>
       </w:r>
-      <w:hyperlink r:id="rId23" w:history="1">
+      <w:hyperlink r:id="rId27" w:history="1">
         <w:r>
           <w:rPr>
             <w:rFonts w:eastAsia="Times New Roman" w:cs="Times New Roman"/>
@@ -11419,7 +11977,27 @@
           <w:szCs w:val="24"/>
           <w:lang w:eastAsia="en-NZ"/>
         </w:rPr>
-        <w:t xml:space="preserve">ge variety of leaderboards, </w:t>
+        <w:t xml:space="preserve">ge variety of </w:t>
+      </w:r>
+      <w:proofErr w:type="spellStart"/>
+      <w:r>
+        <w:rPr>
+          <w:rFonts w:eastAsia="Times New Roman" w:cs="Times New Roman"/>
+          <w:sz w:val="24"/>
+          <w:szCs w:val="24"/>
+          <w:lang w:eastAsia="en-NZ"/>
+        </w:rPr>
+        <w:t>leaderboards</w:t>
+      </w:r>
+      <w:proofErr w:type="spellEnd"/>
+      <w:r>
+        <w:rPr>
+          <w:rFonts w:eastAsia="Times New Roman" w:cs="Times New Roman"/>
+          <w:sz w:val="24"/>
+          <w:szCs w:val="24"/>
+          <w:lang w:eastAsia="en-NZ"/>
+        </w:rPr>
+        <w:t xml:space="preserve">, </w:t>
       </w:r>
       <w:r>
         <w:rPr>
@@ -11622,7 +12200,7 @@
           <w:lang w:eastAsia="en-NZ"/>
         </w:rPr>
       </w:pPr>
-      <w:bookmarkStart w:id="19" w:name="_Toc489539081"/>
+      <w:bookmarkStart w:id="21" w:name="_Toc489539081"/>
       <w:r>
         <w:rPr>
           <w:rFonts w:eastAsia="Times New Roman" w:cs="Times New Roman"/>
@@ -11645,7 +12223,7 @@
         </w:rPr>
         <w:t>osts</w:t>
       </w:r>
-      <w:bookmarkEnd w:id="19"/>
+      <w:bookmarkEnd w:id="21"/>
     </w:p>
     <w:p>
       <w:pPr>
@@ -12224,6 +12802,7 @@
                 <w:lang w:eastAsia="en-NZ"/>
               </w:rPr>
             </w:pPr>
+            <w:proofErr w:type="spellStart"/>
             <w:r>
               <w:rPr>
                 <w:rFonts w:eastAsia="Times New Roman" w:cs="Times New Roman"/>
@@ -12233,6 +12812,7 @@
               </w:rPr>
               <w:t>AirScoreboard</w:t>
             </w:r>
+            <w:proofErr w:type="spellEnd"/>
           </w:p>
         </w:tc>
         <w:tc>
@@ -12467,7 +13047,7 @@
         </w:rPr>
         <w:t> </w:t>
       </w:r>
-      <w:bookmarkStart w:id="20" w:name="_Toc489539082"/>
+      <w:bookmarkStart w:id="22" w:name="_Toc489539082"/>
       <w:r>
         <w:rPr>
           <w:rFonts w:eastAsia="Times New Roman" w:cs="Times New Roman"/>
@@ -12479,7 +13059,7 @@
         </w:rPr>
         <w:t>Solution Summary</w:t>
       </w:r>
-      <w:bookmarkEnd w:id="20"/>
+      <w:bookmarkEnd w:id="22"/>
     </w:p>
     <w:p>
       <w:pPr>
@@ -12617,7 +13197,27 @@
           <w:szCs w:val="24"/>
           <w:lang w:eastAsia="en-NZ"/>
         </w:rPr>
-        <w:t xml:space="preserve">Lastly, AirScoreboard is barely worth mentioning. It has a lot of ‘fun’ features, that are not necessary for </w:t>
+        <w:t xml:space="preserve">Lastly, </w:t>
+      </w:r>
+      <w:proofErr w:type="spellStart"/>
+      <w:r>
+        <w:rPr>
+          <w:rFonts w:eastAsia="Times New Roman" w:cs="Times New Roman"/>
+          <w:sz w:val="24"/>
+          <w:szCs w:val="24"/>
+          <w:lang w:eastAsia="en-NZ"/>
+        </w:rPr>
+        <w:t>AirScoreboard</w:t>
+      </w:r>
+      <w:proofErr w:type="spellEnd"/>
+      <w:r>
+        <w:rPr>
+          <w:rFonts w:eastAsia="Times New Roman" w:cs="Times New Roman"/>
+          <w:sz w:val="24"/>
+          <w:szCs w:val="24"/>
+          <w:lang w:eastAsia="en-NZ"/>
+        </w:rPr>
+        <w:t xml:space="preserve"> is barely worth mentioning. It has a lot of ‘fun’ features, that are not necessary for </w:t>
       </w:r>
       <w:r>
         <w:rPr>
@@ -12738,7 +13338,7 @@
           <w:sz w:val="36"/>
         </w:rPr>
       </w:pPr>
-      <w:bookmarkStart w:id="21" w:name="_Toc489539083"/>
+      <w:bookmarkStart w:id="23" w:name="_Toc489539083"/>
       <w:r>
         <w:rPr>
           <w:rFonts w:asciiTheme="minorHAnsi" w:hAnsiTheme="minorHAnsi"/>
@@ -12747,7 +13347,7 @@
         <w:lastRenderedPageBreak/>
         <w:t>System Implementation</w:t>
       </w:r>
-      <w:bookmarkEnd w:id="21"/>
+      <w:bookmarkEnd w:id="23"/>
     </w:p>
     <w:p>
       <w:pPr>
@@ -14328,7 +14928,7 @@
           <w:sz w:val="36"/>
         </w:rPr>
       </w:pPr>
-      <w:bookmarkStart w:id="22" w:name="_Toc489539084"/>
+      <w:bookmarkStart w:id="24" w:name="_Toc489539084"/>
       <w:r>
         <w:rPr>
           <w:rFonts w:asciiTheme="minorHAnsi" w:hAnsiTheme="minorHAnsi"/>
@@ -14338,7 +14938,7 @@
         <w:lastRenderedPageBreak/>
         <w:t>Application Solutions</w:t>
       </w:r>
-      <w:bookmarkEnd w:id="22"/>
+      <w:bookmarkEnd w:id="24"/>
     </w:p>
     <w:p>
       <w:pPr>
@@ -15354,7 +15954,7 @@
           <w:szCs w:val="36"/>
         </w:rPr>
       </w:pPr>
-      <w:bookmarkStart w:id="23" w:name="_Toc489539085"/>
+      <w:bookmarkStart w:id="25" w:name="_Toc489539085"/>
       <w:r>
         <w:rPr>
           <w:rStyle w:val="mw-headline"/>
@@ -15377,7 +15977,7 @@
         </w:rPr>
         <w:t>Assessment</w:t>
       </w:r>
-      <w:bookmarkEnd w:id="23"/>
+      <w:bookmarkEnd w:id="25"/>
     </w:p>
     <w:p>
       <w:pPr>
@@ -15400,7 +16000,6 @@
           <w:szCs w:val="24"/>
         </w:rPr>
       </w:pPr>
-      <w:bookmarkStart w:id="24" w:name="_GoBack"/>
       <w:r>
         <w:rPr>
           <w:rFonts w:eastAsia="Times New Roman" w:cstheme="minorHAnsi"/>
@@ -15590,7 +16189,7 @@
           <w:szCs w:val="24"/>
         </w:rPr>
       </w:pPr>
-      <w:bookmarkStart w:id="25" w:name="_Toc489539086"/>
+      <w:bookmarkStart w:id="26" w:name="_Toc489539086"/>
       <w:r>
         <w:rPr>
           <w:rFonts w:asciiTheme="minorHAnsi" w:eastAsia="Times New Roman" w:hAnsiTheme="minorHAnsi" w:cstheme="minorHAnsi"/>
@@ -15661,7 +16260,7 @@
         </w:rPr>
         <w:t>Web-Based application solution</w:t>
       </w:r>
-      <w:bookmarkEnd w:id="25"/>
+      <w:bookmarkEnd w:id="26"/>
     </w:p>
     <w:p>
       <w:pPr>
@@ -16063,23 +16662,7 @@
           <w:sz w:val="24"/>
           <w:szCs w:val="24"/>
         </w:rPr>
-        <w:t xml:space="preserve"> </w:t>
-      </w:r>
-      <w:r>
-        <w:rPr>
-          <w:rFonts w:eastAsia="Times New Roman" w:cstheme="minorHAnsi"/>
-          <w:sz w:val="24"/>
-          <w:szCs w:val="24"/>
-        </w:rPr>
-        <w:t>will take the most resources out of all approaches to accomplish</w:t>
-      </w:r>
-      <w:r>
-        <w:rPr>
-          <w:rFonts w:eastAsia="Times New Roman" w:cstheme="minorHAnsi"/>
-          <w:sz w:val="24"/>
-          <w:szCs w:val="24"/>
-        </w:rPr>
-        <w:t xml:space="preserve"> but</w:t>
+        <w:t xml:space="preserve"> will take the most resources out of all approaches to accomplish but</w:t>
       </w:r>
       <w:r>
         <w:rPr>
@@ -16289,7 +16872,7 @@
           <w:szCs w:val="24"/>
         </w:rPr>
       </w:pPr>
-      <w:bookmarkStart w:id="26" w:name="_Toc489539088"/>
+      <w:bookmarkStart w:id="27" w:name="_Toc489539088"/>
       <w:r>
         <w:rPr>
           <w:rFonts w:asciiTheme="minorHAnsi" w:eastAsia="Times New Roman" w:hAnsiTheme="minorHAnsi" w:cstheme="minorHAnsi"/>
@@ -16330,7 +16913,7 @@
         </w:rPr>
         <w:t xml:space="preserve"> Cloud</w:t>
       </w:r>
-      <w:bookmarkEnd w:id="26"/>
+      <w:bookmarkEnd w:id="27"/>
     </w:p>
     <w:p>
       <w:pPr>
@@ -16649,7 +17232,7 @@
           <w:szCs w:val="24"/>
         </w:rPr>
       </w:pPr>
-      <w:bookmarkStart w:id="27" w:name="_Toc489539089"/>
+      <w:bookmarkStart w:id="28" w:name="_Toc489539089"/>
       <w:r>
         <w:rPr>
           <w:rFonts w:asciiTheme="minorHAnsi" w:eastAsia="Times New Roman" w:hAnsiTheme="minorHAnsi" w:cstheme="minorHAnsi"/>
@@ -16660,7 +17243,7 @@
         </w:rPr>
         <w:t>Scorer Option</w:t>
       </w:r>
-      <w:bookmarkEnd w:id="27"/>
+      <w:bookmarkEnd w:id="28"/>
     </w:p>
     <w:p>
       <w:pPr>
@@ -16738,7 +17321,6 @@
         <w:t xml:space="preserve">However, this may raise an additional concern. There are less scorers to update the system which may cause inconsistency in the scoreboard. A solution is to simply increase the number of scorers. </w:t>
       </w:r>
     </w:p>
-    <w:bookmarkEnd w:id="24"/>
     <w:p>
       <w:pPr>
         <w:rPr>
@@ -16776,7 +17358,7 @@
         <w:lastRenderedPageBreak/>
         <w:t> </w:t>
       </w:r>
-      <w:bookmarkStart w:id="28" w:name="_Toc489539090"/>
+      <w:bookmarkStart w:id="29" w:name="_Toc489539090"/>
       <w:r>
         <w:rPr>
           <w:rStyle w:val="mw-headline"/>
@@ -16787,7 +17369,7 @@
         </w:rPr>
         <w:t>Legal Assessment</w:t>
       </w:r>
-      <w:bookmarkEnd w:id="28"/>
+      <w:bookmarkEnd w:id="29"/>
     </w:p>
     <w:p>
       <w:pPr>
@@ -16853,7 +17435,7 @@
           <w:sz w:val="28"/>
         </w:rPr>
       </w:pPr>
-      <w:bookmarkStart w:id="29" w:name="_Toc489539091"/>
+      <w:bookmarkStart w:id="30" w:name="_Toc489539091"/>
       <w:r>
         <w:rPr>
           <w:rStyle w:val="normaltextrun"/>
@@ -16864,7 +17446,7 @@
         </w:rPr>
         <w:t>ASB Stadium Sports Venue</w:t>
       </w:r>
-      <w:bookmarkEnd w:id="29"/>
+      <w:bookmarkEnd w:id="30"/>
       <w:r>
         <w:rPr>
           <w:rStyle w:val="eop"/>
@@ -17438,7 +18020,7 @@
           <w:sz w:val="28"/>
         </w:rPr>
       </w:pPr>
-      <w:bookmarkStart w:id="30" w:name="_Toc489539092"/>
+      <w:bookmarkStart w:id="31" w:name="_Toc489539092"/>
       <w:r>
         <w:rPr>
           <w:rStyle w:val="normaltextrun"/>
@@ -17451,7 +18033,7 @@
         <w:lastRenderedPageBreak/>
         <w:t>Licensing</w:t>
       </w:r>
-      <w:bookmarkEnd w:id="30"/>
+      <w:bookmarkEnd w:id="31"/>
       <w:r>
         <w:rPr>
           <w:rStyle w:val="eop"/>
@@ -17497,6 +18079,7 @@
         </w:rPr>
         <w:t> </w:t>
       </w:r>
+      <w:proofErr w:type="spellStart"/>
       <w:r>
         <w:rPr>
           <w:rStyle w:val="spellingerror"/>
@@ -17504,6 +18087,7 @@
         </w:rPr>
         <w:t>Affero</w:t>
       </w:r>
+      <w:proofErr w:type="spellEnd"/>
       <w:r>
         <w:rPr>
           <w:rStyle w:val="normaltextrun"/>
@@ -17738,6 +18322,7 @@
         </w:rPr>
         <w:t>(Licenses | Choose a License. (</w:t>
       </w:r>
+      <w:proofErr w:type="spellStart"/>
       <w:r>
         <w:rPr>
           <w:rStyle w:val="spellingerror"/>
@@ -17745,6 +18330,7 @@
         </w:rPr>
         <w:t>n.d.</w:t>
       </w:r>
+      <w:proofErr w:type="spellEnd"/>
       <w:r>
         <w:rPr>
           <w:rStyle w:val="normaltextrun"/>
@@ -17942,6 +18528,7 @@
         </w:rPr>
         <w:t>Licenses | Choose a License. (</w:t>
       </w:r>
+      <w:proofErr w:type="spellStart"/>
       <w:r>
         <w:rPr>
           <w:rStyle w:val="spellingerror"/>
@@ -17949,6 +18536,7 @@
         </w:rPr>
         <w:t>n.d.</w:t>
       </w:r>
+      <w:proofErr w:type="spellEnd"/>
       <w:r>
         <w:rPr>
           <w:rStyle w:val="normaltextrun"/>
@@ -18055,7 +18643,7 @@
           <w:szCs w:val="40"/>
         </w:rPr>
       </w:pPr>
-      <w:bookmarkStart w:id="31" w:name="_Toc489539093"/>
+      <w:bookmarkStart w:id="32" w:name="_Toc489539093"/>
       <w:r>
         <w:rPr>
           <w:rFonts w:asciiTheme="minorHAnsi" w:hAnsiTheme="minorHAnsi" w:cstheme="minorHAnsi"/>
@@ -18066,7 +18654,7 @@
         </w:rPr>
         <w:t>Resource and Schedule study</w:t>
       </w:r>
-      <w:bookmarkEnd w:id="31"/>
+      <w:bookmarkEnd w:id="32"/>
     </w:p>
     <w:p>
       <w:pPr>
@@ -19974,7 +20562,7 @@
           <w:szCs w:val="22"/>
         </w:rPr>
       </w:pPr>
-      <w:bookmarkStart w:id="32" w:name="_Toc489539094"/>
+      <w:bookmarkStart w:id="33" w:name="_Toc489539094"/>
       <w:r>
         <w:rPr>
           <w:rFonts w:ascii="Calibri" w:hAnsi="Calibri"/>
@@ -19985,7 +20573,7 @@
         <w:lastRenderedPageBreak/>
         <w:t>Conclusion</w:t>
       </w:r>
-      <w:bookmarkEnd w:id="32"/>
+      <w:bookmarkEnd w:id="33"/>
     </w:p>
     <w:p>
       <w:pPr>
@@ -20165,7 +20753,15 @@
         </w:rPr>
       </w:pPr>
       <w:r>
-        <w:t>How much risk contingency can the organisation handle? How much is the organisation willing to invest in the startup so that the project can eventually bring a return on investment?</w:t>
+        <w:t xml:space="preserve">How much risk contingency can the organisation handle? How much is the organisation willing to invest in the </w:t>
+      </w:r>
+      <w:proofErr w:type="spellStart"/>
+      <w:r>
+        <w:t>startup</w:t>
+      </w:r>
+      <w:proofErr w:type="spellEnd"/>
+      <w:r>
+        <w:t xml:space="preserve"> so that the project can eventually bring a return on investment?</w:t>
       </w:r>
     </w:p>
     <w:p>
@@ -20288,7 +20884,7 @@
       </w:pPr>
     </w:p>
     <w:sectPr>
-      <w:footerReference w:type="default" r:id="rId24"/>
+      <w:footerReference w:type="default" r:id="rId28"/>
       <w:pgSz w:w="11906" w:h="16838"/>
       <w:pgMar w:top="1440" w:right="1440" w:bottom="1440" w:left="1440" w:header="680" w:footer="708" w:gutter="0"/>
       <w:pgNumType w:start="0"/>
@@ -20300,8 +20896,41 @@
 </w:document>
 </file>
 
+<file path=word/comments.xml><?xml version="1.0" encoding="utf-8"?>
+<w:comments xmlns:wpc="http://schemas.microsoft.com/office/word/2010/wordprocessingCanvas" xmlns:cx="http://schemas.microsoft.com/office/drawing/2014/chartex" xmlns:cx1="http://schemas.microsoft.com/office/drawing/2015/9/8/chartex" xmlns:cx2="http://schemas.microsoft.com/office/drawing/2015/10/21/chartex" xmlns:cx3="http://schemas.microsoft.com/office/drawing/2016/5/9/chartex" xmlns:cx4="http://schemas.microsoft.com/office/drawing/2016/5/10/chartex" xmlns:cx5="http://schemas.microsoft.com/office/drawing/2016/5/11/chartex" xmlns:cx6="http://schemas.microsoft.com/office/drawing/2016/5/12/chartex" xmlns:cx7="http://schemas.microsoft.com/office/drawing/2016/5/13/chartex" xmlns:cx8="http://schemas.microsoft.com/office/drawing/2016/5/14/chartex" xmlns:mc="http://schemas.openxmlformats.org/markup-compatibility/2006" xmlns:aink="http://schemas.microsoft.com/office/drawing/2016/ink" xmlns:am3d="http://schemas.microsoft.com/office/drawing/2017/model3d" xmlns:o="urn:schemas-microsoft-com:office:office" xmlns:r="http://schemas.openxmlformats.org/officeDocument/2006/relationships" xmlns:m="http://schemas.openxmlformats.org/officeDocument/2006/math" xmlns:v="urn:schemas-microsoft-com:vml" xmlns:wp14="http://schemas.microsoft.com/office/word/2010/wordprocessingDrawing" xmlns:wp="http://schemas.openxmlformats.org/drawingml/2006/wordprocessingDrawing" xmlns:w10="urn:schemas-microsoft-com:office:word" xmlns:w="http://schemas.openxmlformats.org/wordprocessingml/2006/main" xmlns:w14="http://schemas.microsoft.com/office/word/2010/wordml" xmlns:w15="http://schemas.microsoft.com/office/word/2012/wordml" xmlns:w16cid="http://schemas.microsoft.com/office/word/2016/wordml/cid" xmlns:w16se="http://schemas.microsoft.com/office/word/2015/wordml/symex" xmlns:wpg="http://schemas.microsoft.com/office/word/2010/wordprocessingGroup" xmlns:wpi="http://schemas.microsoft.com/office/word/2010/wordprocessingInk" xmlns:wne="http://schemas.microsoft.com/office/word/2006/wordml" xmlns:wps="http://schemas.microsoft.com/office/word/2010/wordprocessingShape" mc:Ignorable="w14 w15 w16se w16cid wp14">
+  <w:comment w:id="12" w:author="Karanjit Gahunia" w:date="2017-08-04T19:02:00Z" w:initials="KG">
+    <w:p>
+      <w:pPr>
+        <w:pStyle w:val="CommentText"/>
+      </w:pPr>
+      <w:r>
+        <w:rPr>
+          <w:rStyle w:val="CommentReference"/>
+        </w:rPr>
+        <w:annotationRef/>
+      </w:r>
+      <w:r>
+        <w:t>Consider expanding on what caching static content means or what it does. Our client doesn’t have much technical knowledge so this would help.</w:t>
+      </w:r>
+    </w:p>
+  </w:comment>
+</w:comments>
+</file>
+
+<file path=word/commentsExtended.xml><?xml version="1.0" encoding="utf-8"?>
+<w15:commentsEx xmlns:wpc="http://schemas.microsoft.com/office/word/2010/wordprocessingCanvas" xmlns:cx="http://schemas.microsoft.com/office/drawing/2014/chartex" xmlns:cx1="http://schemas.microsoft.com/office/drawing/2015/9/8/chartex" xmlns:cx2="http://schemas.microsoft.com/office/drawing/2015/10/21/chartex" xmlns:cx3="http://schemas.microsoft.com/office/drawing/2016/5/9/chartex" xmlns:cx4="http://schemas.microsoft.com/office/drawing/2016/5/10/chartex" xmlns:cx5="http://schemas.microsoft.com/office/drawing/2016/5/11/chartex" xmlns:cx6="http://schemas.microsoft.com/office/drawing/2016/5/12/chartex" xmlns:cx7="http://schemas.microsoft.com/office/drawing/2016/5/13/chartex" xmlns:cx8="http://schemas.microsoft.com/office/drawing/2016/5/14/chartex" xmlns:mc="http://schemas.openxmlformats.org/markup-compatibility/2006" xmlns:aink="http://schemas.microsoft.com/office/drawing/2016/ink" xmlns:am3d="http://schemas.microsoft.com/office/drawing/2017/model3d" xmlns:o="urn:schemas-microsoft-com:office:office" xmlns:r="http://schemas.openxmlformats.org/officeDocument/2006/relationships" xmlns:m="http://schemas.openxmlformats.org/officeDocument/2006/math" xmlns:v="urn:schemas-microsoft-com:vml" xmlns:wp14="http://schemas.microsoft.com/office/word/2010/wordprocessingDrawing" xmlns:wp="http://schemas.openxmlformats.org/drawingml/2006/wordprocessingDrawing" xmlns:w10="urn:schemas-microsoft-com:office:word" xmlns:w="http://schemas.openxmlformats.org/wordprocessingml/2006/main" xmlns:w14="http://schemas.microsoft.com/office/word/2010/wordml" xmlns:w15="http://schemas.microsoft.com/office/word/2012/wordml" xmlns:w16cid="http://schemas.microsoft.com/office/word/2016/wordml/cid" xmlns:w16se="http://schemas.microsoft.com/office/word/2015/wordml/symex" xmlns:wpg="http://schemas.microsoft.com/office/word/2010/wordprocessingGroup" xmlns:wpi="http://schemas.microsoft.com/office/word/2010/wordprocessingInk" xmlns:wne="http://schemas.microsoft.com/office/word/2006/wordml" xmlns:wps="http://schemas.microsoft.com/office/word/2010/wordprocessingShape" mc:Ignorable="w14 w15 w16se w16cid wp14">
+  <w15:commentEx w15:paraId="2E8A3193" w15:done="0"/>
+</w15:commentsEx>
+</file>
+
+<file path=word/commentsIds.xml><?xml version="1.0" encoding="utf-8"?>
+<w16cid:commentsIds xmlns:wpc="http://schemas.microsoft.com/office/word/2010/wordprocessingCanvas" xmlns:cx="http://schemas.microsoft.com/office/drawing/2014/chartex" xmlns:cx1="http://schemas.microsoft.com/office/drawing/2015/9/8/chartex" xmlns:cx2="http://schemas.microsoft.com/office/drawing/2015/10/21/chartex" xmlns:cx3="http://schemas.microsoft.com/office/drawing/2016/5/9/chartex" xmlns:cx4="http://schemas.microsoft.com/office/drawing/2016/5/10/chartex" xmlns:cx5="http://schemas.microsoft.com/office/drawing/2016/5/11/chartex" xmlns:cx6="http://schemas.microsoft.com/office/drawing/2016/5/12/chartex" xmlns:cx7="http://schemas.microsoft.com/office/drawing/2016/5/13/chartex" xmlns:cx8="http://schemas.microsoft.com/office/drawing/2016/5/14/chartex" xmlns:mc="http://schemas.openxmlformats.org/markup-compatibility/2006" xmlns:aink="http://schemas.microsoft.com/office/drawing/2016/ink" xmlns:am3d="http://schemas.microsoft.com/office/drawing/2017/model3d" xmlns:o="urn:schemas-microsoft-com:office:office" xmlns:r="http://schemas.openxmlformats.org/officeDocument/2006/relationships" xmlns:m="http://schemas.openxmlformats.org/officeDocument/2006/math" xmlns:v="urn:schemas-microsoft-com:vml" xmlns:wp14="http://schemas.microsoft.com/office/word/2010/wordprocessingDrawing" xmlns:wp="http://schemas.openxmlformats.org/drawingml/2006/wordprocessingDrawing" xmlns:w10="urn:schemas-microsoft-com:office:word" xmlns:w="http://schemas.openxmlformats.org/wordprocessingml/2006/main" xmlns:w14="http://schemas.microsoft.com/office/word/2010/wordml" xmlns:w15="http://schemas.microsoft.com/office/word/2012/wordml" xmlns:w16cid="http://schemas.microsoft.com/office/word/2016/wordml/cid" xmlns:w16se="http://schemas.microsoft.com/office/word/2015/wordml/symex" xmlns:wpg="http://schemas.microsoft.com/office/word/2010/wordprocessingGroup" xmlns:wpi="http://schemas.microsoft.com/office/word/2010/wordprocessingInk" xmlns:wne="http://schemas.microsoft.com/office/word/2006/wordml" xmlns:wps="http://schemas.microsoft.com/office/word/2010/wordprocessingShape" mc:Ignorable="w14 w15 w16se w16cid wp14">
+  <w16cid:commentId w16cid:paraId="2E8A3193" w16cid:durableId="1D2F4330"/>
+</w16cid:commentsIds>
+</file>
+
 <file path=word/endnotes.xml><?xml version="1.0" encoding="utf-8"?>
-<w:endnotes xmlns:wpc="http://schemas.microsoft.com/office/word/2010/wordprocessingCanvas" xmlns:cx="http://schemas.microsoft.com/office/drawing/2014/chartex" xmlns:cx1="http://schemas.microsoft.com/office/drawing/2015/9/8/chartex" xmlns:cx2="http://schemas.microsoft.com/office/drawing/2015/10/21/chartex" xmlns:cx3="http://schemas.microsoft.com/office/drawing/2016/5/9/chartex" xmlns:cx4="http://schemas.microsoft.com/office/drawing/2016/5/10/chartex" xmlns:cx5="http://schemas.microsoft.com/office/drawing/2016/5/11/chartex" xmlns:mc="http://schemas.openxmlformats.org/markup-compatibility/2006" xmlns:o="urn:schemas-microsoft-com:office:office" xmlns:r="http://schemas.openxmlformats.org/officeDocument/2006/relationships" xmlns:m="http://schemas.openxmlformats.org/officeDocument/2006/math" xmlns:v="urn:schemas-microsoft-com:vml" xmlns:wp14="http://schemas.microsoft.com/office/word/2010/wordprocessingDrawing" xmlns:wp="http://schemas.openxmlformats.org/drawingml/2006/wordprocessingDrawing" xmlns:w10="urn:schemas-microsoft-com:office:word" xmlns:w="http://schemas.openxmlformats.org/wordprocessingml/2006/main" xmlns:w14="http://schemas.microsoft.com/office/word/2010/wordml" xmlns:w15="http://schemas.microsoft.com/office/word/2012/wordml" xmlns:w16se="http://schemas.microsoft.com/office/word/2015/wordml/symex" xmlns:wpg="http://schemas.microsoft.com/office/word/2010/wordprocessingGroup" xmlns:wpi="http://schemas.microsoft.com/office/word/2010/wordprocessingInk" xmlns:wne="http://schemas.microsoft.com/office/word/2006/wordml" xmlns:wps="http://schemas.microsoft.com/office/word/2010/wordprocessingShape" mc:Ignorable="w14 w15 w16se wp14">
+<w:endnotes xmlns:wpc="http://schemas.microsoft.com/office/word/2010/wordprocessingCanvas" xmlns:cx="http://schemas.microsoft.com/office/drawing/2014/chartex" xmlns:cx1="http://schemas.microsoft.com/office/drawing/2015/9/8/chartex" xmlns:cx2="http://schemas.microsoft.com/office/drawing/2015/10/21/chartex" xmlns:cx3="http://schemas.microsoft.com/office/drawing/2016/5/9/chartex" xmlns:cx4="http://schemas.microsoft.com/office/drawing/2016/5/10/chartex" xmlns:cx5="http://schemas.microsoft.com/office/drawing/2016/5/11/chartex" xmlns:cx6="http://schemas.microsoft.com/office/drawing/2016/5/12/chartex" xmlns:cx7="http://schemas.microsoft.com/office/drawing/2016/5/13/chartex" xmlns:cx8="http://schemas.microsoft.com/office/drawing/2016/5/14/chartex" xmlns:mc="http://schemas.openxmlformats.org/markup-compatibility/2006" xmlns:aink="http://schemas.microsoft.com/office/drawing/2016/ink" xmlns:am3d="http://schemas.microsoft.com/office/drawing/2017/model3d" xmlns:o="urn:schemas-microsoft-com:office:office" xmlns:r="http://schemas.openxmlformats.org/officeDocument/2006/relationships" xmlns:m="http://schemas.openxmlformats.org/officeDocument/2006/math" xmlns:v="urn:schemas-microsoft-com:vml" xmlns:wp14="http://schemas.microsoft.com/office/word/2010/wordprocessingDrawing" xmlns:wp="http://schemas.openxmlformats.org/drawingml/2006/wordprocessingDrawing" xmlns:w10="urn:schemas-microsoft-com:office:word" xmlns:w="http://schemas.openxmlformats.org/wordprocessingml/2006/main" xmlns:w14="http://schemas.microsoft.com/office/word/2010/wordml" xmlns:w15="http://schemas.microsoft.com/office/word/2012/wordml" xmlns:w16cid="http://schemas.microsoft.com/office/word/2016/wordml/cid" xmlns:w16se="http://schemas.microsoft.com/office/word/2015/wordml/symex" xmlns:wpg="http://schemas.microsoft.com/office/word/2010/wordprocessingGroup" xmlns:wpi="http://schemas.microsoft.com/office/word/2010/wordprocessingInk" xmlns:wne="http://schemas.microsoft.com/office/word/2006/wordml" xmlns:wps="http://schemas.microsoft.com/office/word/2010/wordprocessingShape" mc:Ignorable="w14 w15 w16se w16cid wp14">
   <w:endnote w:type="separator" w:id="-1">
     <w:p>
       <w:pPr>
@@ -20326,7 +20955,7 @@
 </file>
 
 <file path=word/footer1.xml><?xml version="1.0" encoding="utf-8"?>
-<w:ftr xmlns:wpc="http://schemas.microsoft.com/office/word/2010/wordprocessingCanvas" xmlns:cx="http://schemas.microsoft.com/office/drawing/2014/chartex" xmlns:cx1="http://schemas.microsoft.com/office/drawing/2015/9/8/chartex" xmlns:cx2="http://schemas.microsoft.com/office/drawing/2015/10/21/chartex" xmlns:cx3="http://schemas.microsoft.com/office/drawing/2016/5/9/chartex" xmlns:cx4="http://schemas.microsoft.com/office/drawing/2016/5/10/chartex" xmlns:cx5="http://schemas.microsoft.com/office/drawing/2016/5/11/chartex" xmlns:mc="http://schemas.openxmlformats.org/markup-compatibility/2006" xmlns:o="urn:schemas-microsoft-com:office:office" xmlns:r="http://schemas.openxmlformats.org/officeDocument/2006/relationships" xmlns:m="http://schemas.openxmlformats.org/officeDocument/2006/math" xmlns:v="urn:schemas-microsoft-com:vml" xmlns:wp14="http://schemas.microsoft.com/office/word/2010/wordprocessingDrawing" xmlns:wp="http://schemas.openxmlformats.org/drawingml/2006/wordprocessingDrawing" xmlns:w10="urn:schemas-microsoft-com:office:word" xmlns:w="http://schemas.openxmlformats.org/wordprocessingml/2006/main" xmlns:w14="http://schemas.microsoft.com/office/word/2010/wordml" xmlns:w15="http://schemas.microsoft.com/office/word/2012/wordml" xmlns:w16se="http://schemas.microsoft.com/office/word/2015/wordml/symex" xmlns:wpg="http://schemas.microsoft.com/office/word/2010/wordprocessingGroup" xmlns:wpi="http://schemas.microsoft.com/office/word/2010/wordprocessingInk" xmlns:wne="http://schemas.microsoft.com/office/word/2006/wordml" xmlns:wps="http://schemas.microsoft.com/office/word/2010/wordprocessingShape" mc:Ignorable="w14 w15 w16se wp14">
+<w:ftr xmlns:wpc="http://schemas.microsoft.com/office/word/2010/wordprocessingCanvas" xmlns:cx="http://schemas.microsoft.com/office/drawing/2014/chartex" xmlns:cx1="http://schemas.microsoft.com/office/drawing/2015/9/8/chartex" xmlns:cx2="http://schemas.microsoft.com/office/drawing/2015/10/21/chartex" xmlns:cx3="http://schemas.microsoft.com/office/drawing/2016/5/9/chartex" xmlns:cx4="http://schemas.microsoft.com/office/drawing/2016/5/10/chartex" xmlns:cx5="http://schemas.microsoft.com/office/drawing/2016/5/11/chartex" xmlns:cx6="http://schemas.microsoft.com/office/drawing/2016/5/12/chartex" xmlns:cx7="http://schemas.microsoft.com/office/drawing/2016/5/13/chartex" xmlns:cx8="http://schemas.microsoft.com/office/drawing/2016/5/14/chartex" xmlns:mc="http://schemas.openxmlformats.org/markup-compatibility/2006" xmlns:aink="http://schemas.microsoft.com/office/drawing/2016/ink" xmlns:am3d="http://schemas.microsoft.com/office/drawing/2017/model3d" xmlns:o="urn:schemas-microsoft-com:office:office" xmlns:r="http://schemas.openxmlformats.org/officeDocument/2006/relationships" xmlns:m="http://schemas.openxmlformats.org/officeDocument/2006/math" xmlns:v="urn:schemas-microsoft-com:vml" xmlns:wp14="http://schemas.microsoft.com/office/word/2010/wordprocessingDrawing" xmlns:wp="http://schemas.openxmlformats.org/drawingml/2006/wordprocessingDrawing" xmlns:w10="urn:schemas-microsoft-com:office:word" xmlns:w="http://schemas.openxmlformats.org/wordprocessingml/2006/main" xmlns:w14="http://schemas.microsoft.com/office/word/2010/wordml" xmlns:w15="http://schemas.microsoft.com/office/word/2012/wordml" xmlns:w16cid="http://schemas.microsoft.com/office/word/2016/wordml/cid" xmlns:w16se="http://schemas.microsoft.com/office/word/2015/wordml/symex" xmlns:wpg="http://schemas.microsoft.com/office/word/2010/wordprocessingGroup" xmlns:wpi="http://schemas.microsoft.com/office/word/2010/wordprocessingInk" xmlns:wne="http://schemas.microsoft.com/office/word/2006/wordml" xmlns:wps="http://schemas.microsoft.com/office/word/2010/wordprocessingShape" mc:Ignorable="w14 w15 w16se w16cid wp14">
   <w:sdt>
     <w:sdtPr>
       <w:id w:val="-1733152092"/>
@@ -20359,7 +20988,7 @@
           <w:rPr>
             <w:noProof/>
           </w:rPr>
-          <w:t>24</w:t>
+          <w:t>20</w:t>
         </w:r>
         <w:r>
           <w:rPr>
@@ -20382,7 +21011,7 @@
 </file>
 
 <file path=word/footnotes.xml><?xml version="1.0" encoding="utf-8"?>
-<w:footnotes xmlns:wpc="http://schemas.microsoft.com/office/word/2010/wordprocessingCanvas" xmlns:cx="http://schemas.microsoft.com/office/drawing/2014/chartex" xmlns:cx1="http://schemas.microsoft.com/office/drawing/2015/9/8/chartex" xmlns:cx2="http://schemas.microsoft.com/office/drawing/2015/10/21/chartex" xmlns:cx3="http://schemas.microsoft.com/office/drawing/2016/5/9/chartex" xmlns:cx4="http://schemas.microsoft.com/office/drawing/2016/5/10/chartex" xmlns:cx5="http://schemas.microsoft.com/office/drawing/2016/5/11/chartex" xmlns:mc="http://schemas.openxmlformats.org/markup-compatibility/2006" xmlns:o="urn:schemas-microsoft-com:office:office" xmlns:r="http://schemas.openxmlformats.org/officeDocument/2006/relationships" xmlns:m="http://schemas.openxmlformats.org/officeDocument/2006/math" xmlns:v="urn:schemas-microsoft-com:vml" xmlns:wp14="http://schemas.microsoft.com/office/word/2010/wordprocessingDrawing" xmlns:wp="http://schemas.openxmlformats.org/drawingml/2006/wordprocessingDrawing" xmlns:w10="urn:schemas-microsoft-com:office:word" xmlns:w="http://schemas.openxmlformats.org/wordprocessingml/2006/main" xmlns:w14="http://schemas.microsoft.com/office/word/2010/wordml" xmlns:w15="http://schemas.microsoft.com/office/word/2012/wordml" xmlns:w16se="http://schemas.microsoft.com/office/word/2015/wordml/symex" xmlns:wpg="http://schemas.microsoft.com/office/word/2010/wordprocessingGroup" xmlns:wpi="http://schemas.microsoft.com/office/word/2010/wordprocessingInk" xmlns:wne="http://schemas.microsoft.com/office/word/2006/wordml" xmlns:wps="http://schemas.microsoft.com/office/word/2010/wordprocessingShape" mc:Ignorable="w14 w15 w16se wp14">
+<w:footnotes xmlns:wpc="http://schemas.microsoft.com/office/word/2010/wordprocessingCanvas" xmlns:cx="http://schemas.microsoft.com/office/drawing/2014/chartex" xmlns:cx1="http://schemas.microsoft.com/office/drawing/2015/9/8/chartex" xmlns:cx2="http://schemas.microsoft.com/office/drawing/2015/10/21/chartex" xmlns:cx3="http://schemas.microsoft.com/office/drawing/2016/5/9/chartex" xmlns:cx4="http://schemas.microsoft.com/office/drawing/2016/5/10/chartex" xmlns:cx5="http://schemas.microsoft.com/office/drawing/2016/5/11/chartex" xmlns:cx6="http://schemas.microsoft.com/office/drawing/2016/5/12/chartex" xmlns:cx7="http://schemas.microsoft.com/office/drawing/2016/5/13/chartex" xmlns:cx8="http://schemas.microsoft.com/office/drawing/2016/5/14/chartex" xmlns:mc="http://schemas.openxmlformats.org/markup-compatibility/2006" xmlns:aink="http://schemas.microsoft.com/office/drawing/2016/ink" xmlns:am3d="http://schemas.microsoft.com/office/drawing/2017/model3d" xmlns:o="urn:schemas-microsoft-com:office:office" xmlns:r="http://schemas.openxmlformats.org/officeDocument/2006/relationships" xmlns:m="http://schemas.openxmlformats.org/officeDocument/2006/math" xmlns:v="urn:schemas-microsoft-com:vml" xmlns:wp14="http://schemas.microsoft.com/office/word/2010/wordprocessingDrawing" xmlns:wp="http://schemas.openxmlformats.org/drawingml/2006/wordprocessingDrawing" xmlns:w10="urn:schemas-microsoft-com:office:word" xmlns:w="http://schemas.openxmlformats.org/wordprocessingml/2006/main" xmlns:w14="http://schemas.microsoft.com/office/word/2010/wordml" xmlns:w15="http://schemas.microsoft.com/office/word/2012/wordml" xmlns:w16cid="http://schemas.microsoft.com/office/word/2016/wordml/cid" xmlns:w16se="http://schemas.microsoft.com/office/word/2015/wordml/symex" xmlns:wpg="http://schemas.microsoft.com/office/word/2010/wordprocessingGroup" xmlns:wpi="http://schemas.microsoft.com/office/word/2010/wordprocessingInk" xmlns:wne="http://schemas.microsoft.com/office/word/2006/wordml" xmlns:wps="http://schemas.microsoft.com/office/word/2010/wordprocessingShape" mc:Ignorable="w14 w15 w16se w16cid wp14">
   <w:footnote w:type="separator" w:id="-1">
     <w:p>
       <w:pPr>
@@ -20407,7 +21036,7 @@
 </file>
 
 <file path=word/numbering.xml><?xml version="1.0" encoding="utf-8"?>
-<w:numbering xmlns:wpc="http://schemas.microsoft.com/office/word/2010/wordprocessingCanvas" xmlns:cx="http://schemas.microsoft.com/office/drawing/2014/chartex" xmlns:cx1="http://schemas.microsoft.com/office/drawing/2015/9/8/chartex" xmlns:cx2="http://schemas.microsoft.com/office/drawing/2015/10/21/chartex" xmlns:cx3="http://schemas.microsoft.com/office/drawing/2016/5/9/chartex" xmlns:cx4="http://schemas.microsoft.com/office/drawing/2016/5/10/chartex" xmlns:cx5="http://schemas.microsoft.com/office/drawing/2016/5/11/chartex" xmlns:mc="http://schemas.openxmlformats.org/markup-compatibility/2006" xmlns:o="urn:schemas-microsoft-com:office:office" xmlns:r="http://schemas.openxmlformats.org/officeDocument/2006/relationships" xmlns:m="http://schemas.openxmlformats.org/officeDocument/2006/math" xmlns:v="urn:schemas-microsoft-com:vml" xmlns:wp14="http://schemas.microsoft.com/office/word/2010/wordprocessingDrawing" xmlns:wp="http://schemas.openxmlformats.org/drawingml/2006/wordprocessingDrawing" xmlns:w10="urn:schemas-microsoft-com:office:word" xmlns:w="http://schemas.openxmlformats.org/wordprocessingml/2006/main" xmlns:w14="http://schemas.microsoft.com/office/word/2010/wordml" xmlns:w15="http://schemas.microsoft.com/office/word/2012/wordml" xmlns:w16se="http://schemas.microsoft.com/office/word/2015/wordml/symex" xmlns:wpg="http://schemas.microsoft.com/office/word/2010/wordprocessingGroup" xmlns:wpi="http://schemas.microsoft.com/office/word/2010/wordprocessingInk" xmlns:wne="http://schemas.microsoft.com/office/word/2006/wordml" xmlns:wps="http://schemas.microsoft.com/office/word/2010/wordprocessingShape" mc:Ignorable="w14 w15 w16se wp14">
+<w:numbering xmlns:wpc="http://schemas.microsoft.com/office/word/2010/wordprocessingCanvas" xmlns:cx="http://schemas.microsoft.com/office/drawing/2014/chartex" xmlns:cx1="http://schemas.microsoft.com/office/drawing/2015/9/8/chartex" xmlns:cx2="http://schemas.microsoft.com/office/drawing/2015/10/21/chartex" xmlns:cx3="http://schemas.microsoft.com/office/drawing/2016/5/9/chartex" xmlns:cx4="http://schemas.microsoft.com/office/drawing/2016/5/10/chartex" xmlns:cx5="http://schemas.microsoft.com/office/drawing/2016/5/11/chartex" xmlns:cx6="http://schemas.microsoft.com/office/drawing/2016/5/12/chartex" xmlns:cx7="http://schemas.microsoft.com/office/drawing/2016/5/13/chartex" xmlns:cx8="http://schemas.microsoft.com/office/drawing/2016/5/14/chartex" xmlns:mc="http://schemas.openxmlformats.org/markup-compatibility/2006" xmlns:aink="http://schemas.microsoft.com/office/drawing/2016/ink" xmlns:am3d="http://schemas.microsoft.com/office/drawing/2017/model3d" xmlns:o="urn:schemas-microsoft-com:office:office" xmlns:r="http://schemas.openxmlformats.org/officeDocument/2006/relationships" xmlns:m="http://schemas.openxmlformats.org/officeDocument/2006/math" xmlns:v="urn:schemas-microsoft-com:vml" xmlns:wp14="http://schemas.microsoft.com/office/word/2010/wordprocessingDrawing" xmlns:wp="http://schemas.openxmlformats.org/drawingml/2006/wordprocessingDrawing" xmlns:w10="urn:schemas-microsoft-com:office:word" xmlns:w="http://schemas.openxmlformats.org/wordprocessingml/2006/main" xmlns:w14="http://schemas.microsoft.com/office/word/2010/wordml" xmlns:w15="http://schemas.microsoft.com/office/word/2012/wordml" xmlns:w16cid="http://schemas.microsoft.com/office/word/2016/wordml/cid" xmlns:w16se="http://schemas.microsoft.com/office/word/2015/wordml/symex" xmlns:wpg="http://schemas.microsoft.com/office/word/2010/wordprocessingGroup" xmlns:wpi="http://schemas.microsoft.com/office/word/2010/wordprocessingInk" xmlns:wne="http://schemas.microsoft.com/office/word/2006/wordml" xmlns:wps="http://schemas.microsoft.com/office/word/2010/wordprocessingShape" mc:Ignorable="w14 w15 w16se w16cid wp14">
   <w:abstractNum w:abstractNumId="0" w15:restartNumberingAfterBreak="0">
     <w:nsid w:val="00FD2416"/>
     <w:multiLevelType w:val="hybridMultilevel"/>
@@ -22291,8 +22920,16 @@
 </w:numbering>
 </file>
 
+<file path=word/people.xml><?xml version="1.0" encoding="utf-8"?>
+<w15:people xmlns:wpc="http://schemas.microsoft.com/office/word/2010/wordprocessingCanvas" xmlns:cx="http://schemas.microsoft.com/office/drawing/2014/chartex" xmlns:cx1="http://schemas.microsoft.com/office/drawing/2015/9/8/chartex" xmlns:cx2="http://schemas.microsoft.com/office/drawing/2015/10/21/chartex" xmlns:cx3="http://schemas.microsoft.com/office/drawing/2016/5/9/chartex" xmlns:cx4="http://schemas.microsoft.com/office/drawing/2016/5/10/chartex" xmlns:cx5="http://schemas.microsoft.com/office/drawing/2016/5/11/chartex" xmlns:cx6="http://schemas.microsoft.com/office/drawing/2016/5/12/chartex" xmlns:cx7="http://schemas.microsoft.com/office/drawing/2016/5/13/chartex" xmlns:cx8="http://schemas.microsoft.com/office/drawing/2016/5/14/chartex" xmlns:mc="http://schemas.openxmlformats.org/markup-compatibility/2006" xmlns:aink="http://schemas.microsoft.com/office/drawing/2016/ink" xmlns:am3d="http://schemas.microsoft.com/office/drawing/2017/model3d" xmlns:o="urn:schemas-microsoft-com:office:office" xmlns:r="http://schemas.openxmlformats.org/officeDocument/2006/relationships" xmlns:m="http://schemas.openxmlformats.org/officeDocument/2006/math" xmlns:v="urn:schemas-microsoft-com:vml" xmlns:wp14="http://schemas.microsoft.com/office/word/2010/wordprocessingDrawing" xmlns:wp="http://schemas.openxmlformats.org/drawingml/2006/wordprocessingDrawing" xmlns:w10="urn:schemas-microsoft-com:office:word" xmlns:w="http://schemas.openxmlformats.org/wordprocessingml/2006/main" xmlns:w14="http://schemas.microsoft.com/office/word/2010/wordml" xmlns:w15="http://schemas.microsoft.com/office/word/2012/wordml" xmlns:w16cid="http://schemas.microsoft.com/office/word/2016/wordml/cid" xmlns:w16se="http://schemas.microsoft.com/office/word/2015/wordml/symex" xmlns:wpg="http://schemas.microsoft.com/office/word/2010/wordprocessingGroup" xmlns:wpi="http://schemas.microsoft.com/office/word/2010/wordprocessingInk" xmlns:wne="http://schemas.microsoft.com/office/word/2006/wordml" xmlns:wps="http://schemas.microsoft.com/office/word/2010/wordprocessingShape" mc:Ignorable="w14 w15 w16se w16cid wp14">
+  <w15:person w15:author="Karanjit Gahunia">
+    <w15:presenceInfo w15:providerId="None" w15:userId="Karanjit Gahunia"/>
+  </w15:person>
+</w15:people>
+</file>
+
 <file path=word/styles.xml><?xml version="1.0" encoding="utf-8"?>
-<w:styles xmlns:mc="http://schemas.openxmlformats.org/markup-compatibility/2006" xmlns:r="http://schemas.openxmlformats.org/officeDocument/2006/relationships" xmlns:w="http://schemas.openxmlformats.org/wordprocessingml/2006/main" xmlns:w14="http://schemas.microsoft.com/office/word/2010/wordml" xmlns:w15="http://schemas.microsoft.com/office/word/2012/wordml" xmlns:w16se="http://schemas.microsoft.com/office/word/2015/wordml/symex" mc:Ignorable="w14 w15 w16se">
+<w:styles xmlns:mc="http://schemas.openxmlformats.org/markup-compatibility/2006" xmlns:r="http://schemas.openxmlformats.org/officeDocument/2006/relationships" xmlns:w="http://schemas.openxmlformats.org/wordprocessingml/2006/main" xmlns:w14="http://schemas.microsoft.com/office/word/2010/wordml" xmlns:w15="http://schemas.microsoft.com/office/word/2012/wordml" xmlns:w16cid="http://schemas.microsoft.com/office/word/2016/wordml/cid" xmlns:w16se="http://schemas.microsoft.com/office/word/2015/wordml/symex" mc:Ignorable="w14 w15 w16se w16cid">
   <w:docDefaults>
     <w:rPrDefault>
       <w:rPr>
@@ -22308,7 +22945,7 @@
       </w:pPr>
     </w:pPrDefault>
   </w:docDefaults>
-  <w:latentStyles w:defLockedState="0" w:defUIPriority="99" w:defSemiHidden="0" w:defUnhideWhenUsed="0" w:defQFormat="0" w:count="374">
+  <w:latentStyles w:defLockedState="0" w:defUIPriority="99" w:defSemiHidden="0" w:defUnhideWhenUsed="0" w:defQFormat="0" w:count="375">
     <w:lsdException w:name="Normal" w:uiPriority="0" w:qFormat="1"/>
     <w:lsdException w:name="heading 1" w:uiPriority="9" w:qFormat="1"/>
     <w:lsdException w:name="heading 2" w:semiHidden="1" w:uiPriority="9" w:unhideWhenUsed="1" w:qFormat="1"/>
@@ -22414,7 +23051,6 @@
     <w:lsdException w:name="HTML Sample" w:semiHidden="1" w:unhideWhenUsed="1"/>
     <w:lsdException w:name="HTML Typewriter" w:semiHidden="1" w:unhideWhenUsed="1"/>
     <w:lsdException w:name="HTML Variable" w:semiHidden="1" w:unhideWhenUsed="1"/>
-    <w:lsdException w:name="Normal Table" w:semiHidden="1" w:unhideWhenUsed="1"/>
     <w:lsdException w:name="annotation subject" w:semiHidden="1" w:unhideWhenUsed="1"/>
     <w:lsdException w:name="No List" w:semiHidden="1" w:unhideWhenUsed="1"/>
     <w:lsdException w:name="Outline List 1" w:semiHidden="1" w:unhideWhenUsed="1"/>
@@ -22461,10 +23097,8 @@
     <w:lsdException w:name="Table Subtle 2" w:semiHidden="1" w:unhideWhenUsed="1"/>
     <w:lsdException w:name="Table Web 1" w:semiHidden="1" w:unhideWhenUsed="1"/>
     <w:lsdException w:name="Table Web 2" w:semiHidden="1" w:unhideWhenUsed="1"/>
-    <w:lsdException w:name="Table Web 3" w:semiHidden="1" w:unhideWhenUsed="1"/>
     <w:lsdException w:name="Balloon Text" w:semiHidden="1" w:unhideWhenUsed="1"/>
     <w:lsdException w:name="Table Grid" w:uiPriority="39"/>
-    <w:lsdException w:name="Table Theme" w:semiHidden="1" w:unhideWhenUsed="1"/>
     <w:lsdException w:name="Placeholder Text" w:semiHidden="1"/>
     <w:lsdException w:name="No Spacing" w:uiPriority="1" w:qFormat="1"/>
     <w:lsdException w:name="Light Shading" w:uiPriority="60"/>
@@ -22683,6 +23317,7 @@
     <w:lsdException w:name="Mention" w:semiHidden="1" w:unhideWhenUsed="1"/>
     <w:lsdException w:name="Smart Hyperlink" w:semiHidden="1" w:unhideWhenUsed="1"/>
     <w:lsdException w:name="Hashtag" w:semiHidden="1" w:unhideWhenUsed="1"/>
+    <w:lsdException w:name="Unresolved Mention" w:semiHidden="1" w:unhideWhenUsed="1"/>
   </w:latentStyles>
   <w:style w:type="paragraph" w:default="1" w:styleId="Normal">
     <w:name w:val="Normal"/>
@@ -23252,7 +23887,7 @@
 </file>
 
 <file path=word/glossary/document.xml><?xml version="1.0" encoding="utf-8"?>
-<w:glossaryDocument xmlns:wpc="http://schemas.microsoft.com/office/word/2010/wordprocessingCanvas" xmlns:cx="http://schemas.microsoft.com/office/drawing/2014/chartex" xmlns:cx1="http://schemas.microsoft.com/office/drawing/2015/9/8/chartex" xmlns:cx2="http://schemas.microsoft.com/office/drawing/2015/10/21/chartex" xmlns:cx3="http://schemas.microsoft.com/office/drawing/2016/5/9/chartex" xmlns:cx4="http://schemas.microsoft.com/office/drawing/2016/5/10/chartex" xmlns:cx5="http://schemas.microsoft.com/office/drawing/2016/5/11/chartex" xmlns:mc="http://schemas.openxmlformats.org/markup-compatibility/2006" xmlns:o="urn:schemas-microsoft-com:office:office" xmlns:r="http://schemas.openxmlformats.org/officeDocument/2006/relationships" xmlns:m="http://schemas.openxmlformats.org/officeDocument/2006/math" xmlns:v="urn:schemas-microsoft-com:vml" xmlns:wp14="http://schemas.microsoft.com/office/word/2010/wordprocessingDrawing" xmlns:wp="http://schemas.openxmlformats.org/drawingml/2006/wordprocessingDrawing" xmlns:w10="urn:schemas-microsoft-com:office:word" xmlns:w="http://schemas.openxmlformats.org/wordprocessingml/2006/main" xmlns:w14="http://schemas.microsoft.com/office/word/2010/wordml" xmlns:w15="http://schemas.microsoft.com/office/word/2012/wordml" xmlns:w16se="http://schemas.microsoft.com/office/word/2015/wordml/symex" xmlns:wpg="http://schemas.microsoft.com/office/word/2010/wordprocessingGroup" xmlns:wpi="http://schemas.microsoft.com/office/word/2010/wordprocessingInk" xmlns:wne="http://schemas.microsoft.com/office/word/2006/wordml" xmlns:wps="http://schemas.microsoft.com/office/word/2010/wordprocessingShape" mc:Ignorable="w14 w15 w16se wp14">
+<w:glossaryDocument xmlns:wpc="http://schemas.microsoft.com/office/word/2010/wordprocessingCanvas" xmlns:cx="http://schemas.microsoft.com/office/drawing/2014/chartex" xmlns:cx1="http://schemas.microsoft.com/office/drawing/2015/9/8/chartex" xmlns:cx2="http://schemas.microsoft.com/office/drawing/2015/10/21/chartex" xmlns:cx3="http://schemas.microsoft.com/office/drawing/2016/5/9/chartex" xmlns:cx4="http://schemas.microsoft.com/office/drawing/2016/5/10/chartex" xmlns:cx5="http://schemas.microsoft.com/office/drawing/2016/5/11/chartex" xmlns:cx6="http://schemas.microsoft.com/office/drawing/2016/5/12/chartex" xmlns:cx7="http://schemas.microsoft.com/office/drawing/2016/5/13/chartex" xmlns:cx8="http://schemas.microsoft.com/office/drawing/2016/5/14/chartex" xmlns:mc="http://schemas.openxmlformats.org/markup-compatibility/2006" xmlns:aink="http://schemas.microsoft.com/office/drawing/2016/ink" xmlns:am3d="http://schemas.microsoft.com/office/drawing/2017/model3d" xmlns:o="urn:schemas-microsoft-com:office:office" xmlns:r="http://schemas.openxmlformats.org/officeDocument/2006/relationships" xmlns:m="http://schemas.openxmlformats.org/officeDocument/2006/math" xmlns:v="urn:schemas-microsoft-com:vml" xmlns:wp14="http://schemas.microsoft.com/office/word/2010/wordprocessingDrawing" xmlns:wp="http://schemas.openxmlformats.org/drawingml/2006/wordprocessingDrawing" xmlns:w10="urn:schemas-microsoft-com:office:word" xmlns:w="http://schemas.openxmlformats.org/wordprocessingml/2006/main" xmlns:w14="http://schemas.microsoft.com/office/word/2010/wordml" xmlns:w15="http://schemas.microsoft.com/office/word/2012/wordml" xmlns:w16cid="http://schemas.microsoft.com/office/word/2016/wordml/cid" xmlns:w16se="http://schemas.microsoft.com/office/word/2015/wordml/symex" xmlns:wpg="http://schemas.microsoft.com/office/word/2010/wordprocessingGroup" xmlns:wpi="http://schemas.microsoft.com/office/word/2010/wordprocessingInk" xmlns:wne="http://schemas.microsoft.com/office/word/2006/wordml" xmlns:wps="http://schemas.microsoft.com/office/word/2010/wordprocessingShape" mc:Ignorable="w14 w15 w16se w16cid wp14">
   <w:docParts>
     <w:docPart>
       <w:docPartPr>
@@ -23323,7 +23958,7 @@
 </file>
 
 <file path=word/glossary/fontTable.xml><?xml version="1.0" encoding="utf-8"?>
-<w:fonts xmlns:mc="http://schemas.openxmlformats.org/markup-compatibility/2006" xmlns:r="http://schemas.openxmlformats.org/officeDocument/2006/relationships" xmlns:w="http://schemas.openxmlformats.org/wordprocessingml/2006/main" xmlns:w14="http://schemas.microsoft.com/office/word/2010/wordml" xmlns:w15="http://schemas.microsoft.com/office/word/2012/wordml" xmlns:w16se="http://schemas.microsoft.com/office/word/2015/wordml/symex" mc:Ignorable="w14 w15 w16se">
+<w:fonts xmlns:mc="http://schemas.openxmlformats.org/markup-compatibility/2006" xmlns:r="http://schemas.openxmlformats.org/officeDocument/2006/relationships" xmlns:w="http://schemas.openxmlformats.org/wordprocessingml/2006/main" xmlns:w14="http://schemas.microsoft.com/office/word/2010/wordml" xmlns:w15="http://schemas.microsoft.com/office/word/2012/wordml" xmlns:w16cid="http://schemas.microsoft.com/office/word/2016/wordml/cid" xmlns:w16se="http://schemas.microsoft.com/office/word/2015/wordml/symex" mc:Ignorable="w14 w15 w16se w16cid">
   <w:font w:name="Times New Roman">
     <w:panose1 w:val="02020603050405020304"/>
     <w:charset w:val="00"/>
@@ -23366,15 +24001,16 @@
     <w:pitch w:val="variable"/>
     <w:sig w:usb0="E0002AFF" w:usb1="C000247B" w:usb2="00000009" w:usb3="00000000" w:csb0="000001FF" w:csb1="00000000"/>
   </w:font>
-  <w:font w:name="游ゴシック Light">
+  <w:font w:name="Yu Gothic Light">
+    <w:altName w:val="游ゴシック Light"/>
     <w:panose1 w:val="020B0300000000000000"/>
     <w:charset w:val="80"/>
-    <w:family w:val="modern"/>
+    <w:family w:val="swiss"/>
     <w:pitch w:val="variable"/>
     <w:sig w:usb0="E00002FF" w:usb1="2AC7FDFF" w:usb2="00000016" w:usb3="00000000" w:csb0="0002009F" w:csb1="00000000"/>
   </w:font>
-  <w:font w:name="游明朝">
-    <w:panose1 w:val="02020400000000000000"/>
+  <w:font w:name="Yu Mincho">
+    <w:altName w:val="游明朝"/>
     <w:charset w:val="80"/>
     <w:family w:val="roman"/>
     <w:pitch w:val="variable"/>
@@ -23398,7 +24034,7 @@
 </file>
 
 <file path=word/glossary/settings.xml><?xml version="1.0" encoding="utf-8"?>
-<w:settings xmlns:mc="http://schemas.openxmlformats.org/markup-compatibility/2006" xmlns:o="urn:schemas-microsoft-com:office:office" xmlns:r="http://schemas.openxmlformats.org/officeDocument/2006/relationships" xmlns:m="http://schemas.openxmlformats.org/officeDocument/2006/math" xmlns:v="urn:schemas-microsoft-com:vml" xmlns:w10="urn:schemas-microsoft-com:office:word" xmlns:w="http://schemas.openxmlformats.org/wordprocessingml/2006/main" xmlns:w14="http://schemas.microsoft.com/office/word/2010/wordml" xmlns:w15="http://schemas.microsoft.com/office/word/2012/wordml" xmlns:w16se="http://schemas.microsoft.com/office/word/2015/wordml/symex" xmlns:sl="http://schemas.openxmlformats.org/schemaLibrary/2006/main" mc:Ignorable="w14 w15 w16se">
+<w:settings xmlns:mc="http://schemas.openxmlformats.org/markup-compatibility/2006" xmlns:o="urn:schemas-microsoft-com:office:office" xmlns:r="http://schemas.openxmlformats.org/officeDocument/2006/relationships" xmlns:m="http://schemas.openxmlformats.org/officeDocument/2006/math" xmlns:v="urn:schemas-microsoft-com:vml" xmlns:w10="urn:schemas-microsoft-com:office:word" xmlns:w="http://schemas.openxmlformats.org/wordprocessingml/2006/main" xmlns:w14="http://schemas.microsoft.com/office/word/2010/wordml" xmlns:w15="http://schemas.microsoft.com/office/word/2012/wordml" xmlns:w16cid="http://schemas.microsoft.com/office/word/2016/wordml/cid" xmlns:w16se="http://schemas.microsoft.com/office/word/2015/wordml/symex" xmlns:sl="http://schemas.openxmlformats.org/schemaLibrary/2006/main" mc:Ignorable="w14 w15 w16se w16cid">
   <w:view w:val="normal"/>
   <w:revisionView w:inkAnnotations="0"/>
   <w:defaultTabStop w:val="720"/>
@@ -23421,6 +24057,7 @@
     <w:rsid w:val="005B6758"/>
     <w:rsid w:val="006C27BC"/>
     <w:rsid w:val="007B7FA1"/>
+    <w:rsid w:val="008D154C"/>
     <w:rsid w:val="008E0329"/>
     <w:rsid w:val="009F2BA6"/>
     <w:rsid w:val="00C00C29"/>
@@ -23449,7 +24086,7 @@
 </file>
 
 <file path=word/glossary/styles.xml><?xml version="1.0" encoding="utf-8"?>
-<w:styles xmlns:mc="http://schemas.openxmlformats.org/markup-compatibility/2006" xmlns:r="http://schemas.openxmlformats.org/officeDocument/2006/relationships" xmlns:w="http://schemas.openxmlformats.org/wordprocessingml/2006/main" xmlns:w14="http://schemas.microsoft.com/office/word/2010/wordml" xmlns:w15="http://schemas.microsoft.com/office/word/2012/wordml" xmlns:w16se="http://schemas.microsoft.com/office/word/2015/wordml/symex" mc:Ignorable="w14 w15 w16se">
+<w:styles xmlns:mc="http://schemas.openxmlformats.org/markup-compatibility/2006" xmlns:r="http://schemas.openxmlformats.org/officeDocument/2006/relationships" xmlns:w="http://schemas.openxmlformats.org/wordprocessingml/2006/main" xmlns:w14="http://schemas.microsoft.com/office/word/2010/wordml" xmlns:w15="http://schemas.microsoft.com/office/word/2012/wordml" xmlns:w16cid="http://schemas.microsoft.com/office/word/2016/wordml/cid" xmlns:w16se="http://schemas.microsoft.com/office/word/2015/wordml/symex" mc:Ignorable="w14 w15 w16se w16cid">
   <w:docDefaults>
     <w:rPrDefault>
       <w:rPr>
@@ -23465,7 +24102,7 @@
       </w:pPr>
     </w:pPrDefault>
   </w:docDefaults>
-  <w:latentStyles w:defLockedState="0" w:defUIPriority="99" w:defSemiHidden="0" w:defUnhideWhenUsed="0" w:defQFormat="0" w:count="374">
+  <w:latentStyles w:defLockedState="0" w:defUIPriority="99" w:defSemiHidden="0" w:defUnhideWhenUsed="0" w:defQFormat="0" w:count="375">
     <w:lsdException w:name="Normal" w:uiPriority="0" w:qFormat="1"/>
     <w:lsdException w:name="heading 1" w:uiPriority="9" w:qFormat="1"/>
     <w:lsdException w:name="heading 2" w:semiHidden="1" w:uiPriority="9" w:unhideWhenUsed="1" w:qFormat="1"/>
@@ -23571,7 +24208,6 @@
     <w:lsdException w:name="HTML Sample" w:semiHidden="1" w:unhideWhenUsed="1"/>
     <w:lsdException w:name="HTML Typewriter" w:semiHidden="1" w:unhideWhenUsed="1"/>
     <w:lsdException w:name="HTML Variable" w:semiHidden="1" w:unhideWhenUsed="1"/>
-    <w:lsdException w:name="Normal Table" w:semiHidden="1" w:unhideWhenUsed="1"/>
     <w:lsdException w:name="annotation subject" w:semiHidden="1" w:unhideWhenUsed="1"/>
     <w:lsdException w:name="No List" w:semiHidden="1" w:unhideWhenUsed="1"/>
     <w:lsdException w:name="Outline List 1" w:semiHidden="1" w:unhideWhenUsed="1"/>
@@ -23618,10 +24254,8 @@
     <w:lsdException w:name="Table Subtle 2" w:semiHidden="1" w:unhideWhenUsed="1"/>
     <w:lsdException w:name="Table Web 1" w:semiHidden="1" w:unhideWhenUsed="1"/>
     <w:lsdException w:name="Table Web 2" w:semiHidden="1" w:unhideWhenUsed="1"/>
-    <w:lsdException w:name="Table Web 3" w:semiHidden="1" w:unhideWhenUsed="1"/>
     <w:lsdException w:name="Balloon Text" w:semiHidden="1" w:unhideWhenUsed="1"/>
     <w:lsdException w:name="Table Grid" w:uiPriority="39"/>
-    <w:lsdException w:name="Table Theme" w:semiHidden="1" w:unhideWhenUsed="1"/>
     <w:lsdException w:name="Placeholder Text" w:semiHidden="1"/>
     <w:lsdException w:name="No Spacing" w:uiPriority="1" w:qFormat="1"/>
     <w:lsdException w:name="Light Shading" w:uiPriority="60"/>
@@ -23840,6 +24474,7 @@
     <w:lsdException w:name="Mention" w:semiHidden="1" w:unhideWhenUsed="1"/>
     <w:lsdException w:name="Smart Hyperlink" w:semiHidden="1" w:unhideWhenUsed="1"/>
     <w:lsdException w:name="Hashtag" w:semiHidden="1" w:unhideWhenUsed="1"/>
+    <w:lsdException w:name="Unresolved Mention" w:semiHidden="1" w:unhideWhenUsed="1"/>
   </w:latentStyles>
   <w:style w:type="paragraph" w:default="1" w:styleId="Normal">
     <w:name w:val="Normal"/>
@@ -23884,7 +24519,7 @@
 </file>
 
 <file path=word/glossary/webSettings.xml><?xml version="1.0" encoding="utf-8"?>
-<w:webSettings xmlns:mc="http://schemas.openxmlformats.org/markup-compatibility/2006" xmlns:r="http://schemas.openxmlformats.org/officeDocument/2006/relationships" xmlns:w="http://schemas.openxmlformats.org/wordprocessingml/2006/main" xmlns:w14="http://schemas.microsoft.com/office/word/2010/wordml" xmlns:w15="http://schemas.microsoft.com/office/word/2012/wordml" xmlns:w16se="http://schemas.microsoft.com/office/word/2015/wordml/symex" mc:Ignorable="w14 w15 w16se">
+<w:webSettings xmlns:mc="http://schemas.openxmlformats.org/markup-compatibility/2006" xmlns:r="http://schemas.openxmlformats.org/officeDocument/2006/relationships" xmlns:w="http://schemas.openxmlformats.org/wordprocessingml/2006/main" xmlns:w14="http://schemas.microsoft.com/office/word/2010/wordml" xmlns:w15="http://schemas.microsoft.com/office/word/2012/wordml" xmlns:w16cid="http://schemas.microsoft.com/office/word/2016/wordml/cid" xmlns:w16se="http://schemas.microsoft.com/office/word/2015/wordml/symex" mc:Ignorable="w14 w15 w16se w16cid">
   <w:optimizeForBrowser/>
   <w:allowPNG/>
 </w:webSettings>
@@ -24175,7 +24810,7 @@
 </file>
 
 <file path=customXml/itemProps2.xml><?xml version="1.0" encoding="utf-8"?>
-<ds:datastoreItem xmlns:ds="http://schemas.openxmlformats.org/officeDocument/2006/customXml" ds:itemID="{D40034F1-C97C-47BF-A7C4-F4B52FFD28E9}">
+<ds:datastoreItem xmlns:ds="http://schemas.openxmlformats.org/officeDocument/2006/customXml" ds:itemID="{B8FE69F8-C431-48E8-BB70-42A3B4737204}">
   <ds:schemaRefs>
     <ds:schemaRef ds:uri="http://schemas.openxmlformats.org/officeDocument/2006/bibliography"/>
   </ds:schemaRefs>

</xml_diff>

<commit_message>
Added comments, made a couple minor grammatical edits - I think there's still some spacing issues in some parts. To be referenced still.
</commit_message>
<xml_diff>
--- a/Feasibility Study/Final v1.0/Feasibility Study V1.0.docx
+++ b/Feasibility Study/Final v1.0/Feasibility Study V1.0.docx
@@ -29,7 +29,6 @@
             <w:rPr>
               <w:noProof/>
               <w:color w:val="4472C4" w:themeColor="accent1"/>
-              <w:lang w:val="en-NZ" w:eastAsia="en-NZ"/>
             </w:rPr>
             <w:drawing>
               <wp:inline distT="0" distB="0" distL="0" distR="0" wp14:anchorId="53D587E8" wp14:editId="41CBB46F">
@@ -191,7 +190,6 @@
             <w:rPr>
               <w:noProof/>
               <w:color w:val="4472C4" w:themeColor="accent1"/>
-              <w:lang w:val="en-NZ" w:eastAsia="en-NZ"/>
             </w:rPr>
             <mc:AlternateContent>
               <mc:Choice Requires="wps">
@@ -501,7 +499,6 @@
             <w:rPr>
               <w:noProof/>
               <w:color w:val="4472C4" w:themeColor="accent1"/>
-              <w:lang w:val="en-NZ" w:eastAsia="en-NZ"/>
             </w:rPr>
             <w:drawing>
               <wp:inline distT="0" distB="0" distL="0" distR="0" wp14:anchorId="05D80FD4" wp14:editId="4CE3E2B9">
@@ -3869,7 +3866,7 @@
           <w:noProof/>
           <w:sz w:val="24"/>
           <w:szCs w:val="24"/>
-          <w:lang w:eastAsia="en-NZ"/>
+          <w:lang w:val="en-US"/>
         </w:rPr>
         <w:lastRenderedPageBreak/>
         <w:drawing>
@@ -3956,7 +3953,7 @@
           <w:noProof/>
           <w:sz w:val="24"/>
           <w:szCs w:val="24"/>
-          <w:lang w:eastAsia="en-NZ"/>
+          <w:lang w:val="en-US"/>
         </w:rPr>
         <w:drawing>
           <wp:inline distT="0" distB="0" distL="0" distR="0" wp14:anchorId="453F6A17" wp14:editId="2CD5E114">
@@ -4096,7 +4093,7 @@
           <w:noProof/>
           <w:sz w:val="24"/>
           <w:szCs w:val="24"/>
-          <w:lang w:eastAsia="en-NZ"/>
+          <w:lang w:val="en-US"/>
         </w:rPr>
         <w:lastRenderedPageBreak/>
         <w:drawing>
@@ -4246,7 +4243,7 @@
           <w:noProof/>
           <w:sz w:val="24"/>
           <w:szCs w:val="24"/>
-          <w:lang w:eastAsia="en-NZ"/>
+          <w:lang w:val="en-US"/>
         </w:rPr>
         <w:drawing>
           <wp:inline distT="0" distB="0" distL="0" distR="0" wp14:anchorId="39511AD4" wp14:editId="777F089C">
@@ -4417,7 +4414,7 @@
           <w:noProof/>
           <w:sz w:val="24"/>
           <w:szCs w:val="24"/>
-          <w:lang w:eastAsia="en-NZ"/>
+          <w:lang w:val="en-US"/>
         </w:rPr>
         <w:drawing>
           <wp:inline distT="0" distB="0" distL="0" distR="0" wp14:anchorId="5F7A4174" wp14:editId="702DF7D9">
@@ -6273,7 +6270,7 @@
           <w:noProof/>
           <w:sz w:val="24"/>
           <w:szCs w:val="24"/>
-          <w:lang w:eastAsia="en-NZ"/>
+          <w:lang w:val="en-US"/>
         </w:rPr>
         <w:lastRenderedPageBreak/>
         <w:drawing>
@@ -7715,6 +7712,7 @@
           <w:rFonts w:asciiTheme="minorHAnsi" w:hAnsiTheme="minorHAnsi"/>
         </w:rPr>
       </w:pPr>
+      <w:commentRangeStart w:id="15"/>
       <w:r>
         <w:rPr>
           <w:rFonts w:asciiTheme="minorHAnsi" w:hAnsiTheme="minorHAnsi"/>
@@ -7743,7 +7741,22 @@
         <w:rPr>
           <w:rFonts w:asciiTheme="minorHAnsi" w:hAnsiTheme="minorHAnsi"/>
         </w:rPr>
-        <w:t xml:space="preserve">which will require the application itself or a prototype application to create a testing environment. Tests can be performed </w:t>
+        <w:t xml:space="preserve">which will require the application itself or a prototype application to create a testing environment. </w:t>
+      </w:r>
+      <w:commentRangeEnd w:id="15"/>
+      <w:r>
+        <w:rPr>
+          <w:rStyle w:val="CommentReference"/>
+          <w:rFonts w:asciiTheme="minorHAnsi" w:eastAsiaTheme="minorHAnsi" w:hAnsiTheme="minorHAnsi" w:cstheme="minorBidi"/>
+          <w:lang w:eastAsia="en-US"/>
+        </w:rPr>
+        <w:commentReference w:id="15"/>
+      </w:r>
+      <w:r>
+        <w:rPr>
+          <w:rFonts w:asciiTheme="minorHAnsi" w:hAnsiTheme="minorHAnsi"/>
+        </w:rPr>
+        <w:t xml:space="preserve">Tests can be performed </w:t>
       </w:r>
       <w:r>
         <w:rPr>
@@ -9388,7 +9401,7 @@
           <w:rFonts w:asciiTheme="minorHAnsi" w:hAnsiTheme="minorHAnsi"/>
         </w:rPr>
       </w:pPr>
-      <w:commentRangeStart w:id="15"/>
+      <w:commentRangeStart w:id="16"/>
       <w:r>
         <w:rPr>
           <w:rFonts w:asciiTheme="minorHAnsi" w:hAnsiTheme="minorHAnsi"/>
@@ -9430,14 +9443,14 @@
         </w:rPr>
         <w:t xml:space="preserve"> Supermicro 1028R-WC1RT Barebone</w:t>
       </w:r>
-      <w:commentRangeEnd w:id="15"/>
+      <w:commentRangeEnd w:id="16"/>
       <w:r>
         <w:rPr>
           <w:rStyle w:val="CommentReference"/>
           <w:rFonts w:asciiTheme="minorHAnsi" w:eastAsiaTheme="minorHAnsi" w:hAnsiTheme="minorHAnsi" w:cstheme="minorBidi"/>
           <w:lang w:eastAsia="en-US"/>
         </w:rPr>
-        <w:commentReference w:id="15"/>
+        <w:commentReference w:id="16"/>
       </w:r>
     </w:p>
     <w:p>
@@ -9742,7 +9755,7 @@
           <w:sz w:val="28"/>
         </w:rPr>
       </w:pPr>
-      <w:bookmarkStart w:id="16" w:name="_Toc489539075"/>
+      <w:bookmarkStart w:id="17" w:name="_Toc489539075"/>
       <w:r>
         <w:rPr>
           <w:rFonts w:asciiTheme="minorHAnsi" w:hAnsiTheme="minorHAnsi"/>
@@ -9768,7 +9781,7 @@
         </w:rPr>
         <w:t xml:space="preserve"> in-house Implementation</w:t>
       </w:r>
-      <w:bookmarkEnd w:id="16"/>
+      <w:bookmarkEnd w:id="17"/>
     </w:p>
     <w:p>
       <w:pPr>
@@ -9949,7 +9962,7 @@
         </w:rPr>
         <w:t xml:space="preserve">ccur and affect the system performance. </w:t>
       </w:r>
-      <w:commentRangeStart w:id="17"/>
+      <w:commentRangeStart w:id="18"/>
       <w:r>
         <w:rPr>
           <w:rFonts w:asciiTheme="minorHAnsi" w:hAnsiTheme="minorHAnsi"/>
@@ -10159,6 +10172,7 @@
           <w:rFonts w:asciiTheme="minorHAnsi" w:hAnsiTheme="minorHAnsi"/>
         </w:rPr>
       </w:pPr>
+      <w:commentRangeStart w:id="19"/>
       <w:r>
         <w:rPr>
           <w:rFonts w:asciiTheme="minorHAnsi" w:hAnsiTheme="minorHAnsi"/>
@@ -10269,14 +10283,23 @@
         </w:rPr>
         <w:t>.</w:t>
       </w:r>
-      <w:commentRangeEnd w:id="17"/>
+      <w:commentRangeEnd w:id="18"/>
       <w:r>
         <w:rPr>
           <w:rStyle w:val="CommentReference"/>
           <w:rFonts w:asciiTheme="minorHAnsi" w:eastAsiaTheme="minorHAnsi" w:hAnsiTheme="minorHAnsi" w:cstheme="minorBidi"/>
           <w:lang w:eastAsia="en-US"/>
         </w:rPr>
-        <w:commentReference w:id="17"/>
+        <w:commentReference w:id="18"/>
+      </w:r>
+      <w:commentRangeEnd w:id="19"/>
+      <w:r>
+        <w:rPr>
+          <w:rStyle w:val="CommentReference"/>
+          <w:rFonts w:asciiTheme="minorHAnsi" w:eastAsiaTheme="minorHAnsi" w:hAnsiTheme="minorHAnsi" w:cstheme="minorBidi"/>
+          <w:lang w:eastAsia="en-US"/>
+        </w:rPr>
+        <w:commentReference w:id="19"/>
       </w:r>
     </w:p>
     <w:p>
@@ -10412,6 +10435,7 @@
           <w:rFonts w:asciiTheme="minorHAnsi" w:hAnsiTheme="minorHAnsi"/>
         </w:rPr>
       </w:pPr>
+      <w:commentRangeStart w:id="20"/>
       <w:r>
         <w:rPr>
           <w:rFonts w:asciiTheme="minorHAnsi" w:hAnsiTheme="minorHAnsi"/>
@@ -10565,6 +10589,15 @@
           <w:rFonts w:asciiTheme="minorHAnsi" w:hAnsiTheme="minorHAnsi"/>
         </w:rPr>
         <w:t xml:space="preserve">above. </w:t>
+      </w:r>
+      <w:commentRangeEnd w:id="20"/>
+      <w:r>
+        <w:rPr>
+          <w:rStyle w:val="CommentReference"/>
+          <w:rFonts w:asciiTheme="minorHAnsi" w:eastAsiaTheme="minorHAnsi" w:hAnsiTheme="minorHAnsi" w:cstheme="minorBidi"/>
+          <w:lang w:eastAsia="en-US"/>
+        </w:rPr>
+        <w:commentReference w:id="20"/>
       </w:r>
       <w:r>
         <w:rPr>
@@ -10587,21 +10620,46 @@
         </w:rPr>
         <w:t xml:space="preserve">Further information can be found at:  </w:t>
       </w:r>
-      <w:hyperlink r:id="rId22" w:history="1">
-        <w:r>
-          <w:rPr>
-            <w:rStyle w:val="Hyperlink"/>
-            <w:rFonts w:asciiTheme="minorHAnsi" w:hAnsiTheme="minorHAnsi"/>
-            <w:color w:val="auto"/>
-          </w:rPr>
-          <w:t>http://sebokwiki.org/wiki/System_Maintenance</w:t>
-        </w:r>
-      </w:hyperlink>
+      <w:commentRangeStart w:id="21"/>
+      <w:r>
+        <w:fldChar w:fldCharType="begin"/>
+      </w:r>
+      <w:r>
+        <w:instrText xml:space="preserve"> HYPERLINK "http://sebokwiki.org/wiki/System_Maintenance" </w:instrText>
+      </w:r>
+      <w:r>
+        <w:fldChar w:fldCharType="separate"/>
+      </w:r>
+      <w:r>
+        <w:rPr>
+          <w:rStyle w:val="Hyperlink"/>
+          <w:rFonts w:asciiTheme="minorHAnsi" w:hAnsiTheme="minorHAnsi"/>
+          <w:color w:val="auto"/>
+        </w:rPr>
+        <w:t>http://sebokwiki.org/wiki/System_Maintenance</w:t>
+      </w:r>
+      <w:r>
+        <w:rPr>
+          <w:rStyle w:val="Hyperlink"/>
+          <w:rFonts w:asciiTheme="minorHAnsi" w:hAnsiTheme="minorHAnsi"/>
+          <w:color w:val="auto"/>
+        </w:rPr>
+        <w:fldChar w:fldCharType="end"/>
+      </w:r>
       <w:r>
         <w:rPr>
           <w:rFonts w:asciiTheme="minorHAnsi" w:hAnsiTheme="minorHAnsi"/>
         </w:rPr>
         <w:t>.</w:t>
+      </w:r>
+      <w:commentRangeEnd w:id="21"/>
+      <w:r>
+        <w:rPr>
+          <w:rStyle w:val="CommentReference"/>
+          <w:rFonts w:asciiTheme="minorHAnsi" w:eastAsiaTheme="minorHAnsi" w:hAnsiTheme="minorHAnsi" w:cstheme="minorBidi"/>
+          <w:lang w:eastAsia="en-US"/>
+        </w:rPr>
+        <w:commentReference w:id="21"/>
       </w:r>
     </w:p>
     <w:p>
@@ -10768,6 +10826,7 @@
           <w:rFonts w:asciiTheme="minorHAnsi" w:hAnsiTheme="minorHAnsi"/>
         </w:rPr>
       </w:pPr>
+      <w:commentRangeStart w:id="22"/>
       <w:r>
         <w:rPr>
           <w:rFonts w:asciiTheme="minorHAnsi" w:hAnsiTheme="minorHAnsi"/>
@@ -10908,7 +10967,22 @@
         <w:rPr>
           <w:rFonts w:asciiTheme="minorHAnsi" w:hAnsiTheme="minorHAnsi"/>
         </w:rPr>
-        <w:t xml:space="preserve">still live for many to come with the appropriate maintenance. </w:t>
+        <w:t>still live for many to come with the appropriate maintenance</w:t>
+      </w:r>
+      <w:commentRangeEnd w:id="22"/>
+      <w:r>
+        <w:rPr>
+          <w:rStyle w:val="CommentReference"/>
+          <w:rFonts w:asciiTheme="minorHAnsi" w:eastAsiaTheme="minorHAnsi" w:hAnsiTheme="minorHAnsi" w:cstheme="minorBidi"/>
+          <w:lang w:eastAsia="en-US"/>
+        </w:rPr>
+        <w:commentReference w:id="22"/>
+      </w:r>
+      <w:r>
+        <w:rPr>
+          <w:rFonts w:asciiTheme="minorHAnsi" w:hAnsiTheme="minorHAnsi"/>
+        </w:rPr>
+        <w:t xml:space="preserve">. </w:t>
       </w:r>
     </w:p>
     <w:p>
@@ -10964,7 +11038,7 @@
           <w:sz w:val="32"/>
         </w:rPr>
       </w:pPr>
-      <w:bookmarkStart w:id="18" w:name="_Toc489539076"/>
+      <w:bookmarkStart w:id="23" w:name="_Toc489539076"/>
       <w:r>
         <w:rPr>
           <w:rFonts w:asciiTheme="minorHAnsi" w:hAnsiTheme="minorHAnsi"/>
@@ -10973,7 +11047,7 @@
         </w:rPr>
         <w:t>Cloud Solutions</w:t>
       </w:r>
-      <w:bookmarkEnd w:id="18"/>
+      <w:bookmarkEnd w:id="23"/>
     </w:p>
     <w:p>
       <w:pPr>
@@ -11504,7 +11578,7 @@
           <w:lang w:eastAsia="en-NZ"/>
         </w:rPr>
       </w:pPr>
-      <w:bookmarkStart w:id="19" w:name="_Toc489539077"/>
+      <w:bookmarkStart w:id="24" w:name="_Toc489539077"/>
       <w:r>
         <w:rPr>
           <w:rFonts w:eastAsia="Times New Roman" w:cs="Times New Roman"/>
@@ -11525,7 +11599,7 @@
         </w:rPr>
         <w:t>osting</w:t>
       </w:r>
-      <w:bookmarkEnd w:id="19"/>
+      <w:bookmarkEnd w:id="24"/>
     </w:p>
     <w:p>
       <w:pPr>
@@ -11537,6 +11611,7 @@
           <w:lang w:eastAsia="en-NZ"/>
         </w:rPr>
       </w:pPr>
+      <w:commentRangeStart w:id="25"/>
       <w:r>
         <w:rPr>
           <w:rFonts w:eastAsia="Times New Roman" w:cs="Times New Roman"/>
@@ -11566,6 +11641,13 @@
         </w:rPr>
         <w:t>A web application is stored with the web host, and set up with a domain so that users can access the system. From there the web host handles all the data, requests and runs the software as it was designed. This solution is reliable, easily accessible and low-maintenance.</w:t>
       </w:r>
+      <w:commentRangeEnd w:id="25"/>
+      <w:r>
+        <w:rPr>
+          <w:rStyle w:val="CommentReference"/>
+        </w:rPr>
+        <w:commentReference w:id="25"/>
+      </w:r>
     </w:p>
     <w:p>
       <w:pPr>
@@ -11575,7 +11657,7 @@
           <w:lang w:eastAsia="en-NZ"/>
         </w:rPr>
       </w:pPr>
-      <w:bookmarkStart w:id="20" w:name="_Toc489539078"/>
+      <w:bookmarkStart w:id="26" w:name="_Toc489539078"/>
       <w:r>
         <w:rPr>
           <w:rFonts w:eastAsia="Times New Roman" w:cs="Times New Roman"/>
@@ -11587,7 +11669,7 @@
         <w:lastRenderedPageBreak/>
         <w:t>Amazon</w:t>
       </w:r>
-      <w:bookmarkEnd w:id="20"/>
+      <w:bookmarkEnd w:id="26"/>
     </w:p>
     <w:p>
       <w:pPr>
@@ -11746,6 +11828,7 @@
           <w:lang w:eastAsia="en-NZ"/>
         </w:rPr>
       </w:pPr>
+      <w:commentRangeStart w:id="27"/>
       <w:r>
         <w:rPr>
           <w:rFonts w:eastAsia="Times New Roman" w:cs="Times New Roman"/>
@@ -11755,7 +11838,7 @@
         </w:rPr>
         <w:t xml:space="preserve">All this information and more can be located at </w:t>
       </w:r>
-      <w:hyperlink r:id="rId23" w:history="1">
+      <w:hyperlink r:id="rId22" w:history="1">
         <w:r>
           <w:rPr>
             <w:rFonts w:eastAsia="Times New Roman" w:cs="Times New Roman"/>
@@ -11767,6 +11850,13 @@
           <w:t>https://aws.amazon.com/</w:t>
         </w:r>
       </w:hyperlink>
+      <w:commentRangeEnd w:id="27"/>
+      <w:r>
+        <w:rPr>
+          <w:rStyle w:val="CommentReference"/>
+        </w:rPr>
+        <w:commentReference w:id="27"/>
+      </w:r>
     </w:p>
     <w:p>
       <w:pPr>
@@ -11776,7 +11866,7 @@
           <w:lang w:eastAsia="en-NZ"/>
         </w:rPr>
       </w:pPr>
-      <w:bookmarkStart w:id="21" w:name="_Toc489539079"/>
+      <w:bookmarkStart w:id="28" w:name="_Toc489539079"/>
       <w:r>
         <w:rPr>
           <w:rFonts w:eastAsia="Times New Roman" w:cs="Times New Roman"/>
@@ -11787,7 +11877,7 @@
         </w:rPr>
         <w:t>Cloudflare</w:t>
       </w:r>
-      <w:bookmarkEnd w:id="21"/>
+      <w:bookmarkEnd w:id="28"/>
     </w:p>
     <w:p>
       <w:pPr>
@@ -11859,6 +11949,7 @@
           <w:lang w:eastAsia="en-NZ"/>
         </w:rPr>
       </w:pPr>
+      <w:commentRangeStart w:id="29"/>
       <w:r>
         <w:rPr>
           <w:rFonts w:eastAsia="Times New Roman" w:cs="Times New Roman"/>
@@ -11868,7 +11959,7 @@
         </w:rPr>
         <w:t xml:space="preserve">All this information and more can be located at </w:t>
       </w:r>
-      <w:hyperlink r:id="rId24" w:history="1">
+      <w:hyperlink r:id="rId23" w:history="1">
         <w:r>
           <w:rPr>
             <w:rFonts w:eastAsia="Times New Roman" w:cs="Times New Roman"/>
@@ -11880,6 +11971,13 @@
           <w:t>https://www.cloudflare.com/</w:t>
         </w:r>
       </w:hyperlink>
+      <w:commentRangeEnd w:id="29"/>
+      <w:r>
+        <w:rPr>
+          <w:rStyle w:val="CommentReference"/>
+        </w:rPr>
+        <w:commentReference w:id="29"/>
+      </w:r>
     </w:p>
     <w:p>
       <w:pPr>
@@ -11891,7 +11989,7 @@
           <w:lang w:eastAsia="en-NZ"/>
         </w:rPr>
       </w:pPr>
-      <w:bookmarkStart w:id="22" w:name="_Toc489539080"/>
+      <w:bookmarkStart w:id="30" w:name="_Toc489539080"/>
       <w:r>
         <w:rPr>
           <w:rFonts w:eastAsia="Times New Roman" w:cs="Times New Roman"/>
@@ -11904,7 +12002,7 @@
         <w:lastRenderedPageBreak/>
         <w:t>Existing Solutions</w:t>
       </w:r>
-      <w:bookmarkEnd w:id="22"/>
+      <w:bookmarkEnd w:id="30"/>
     </w:p>
     <w:p>
       <w:pPr>
@@ -11991,7 +12089,7 @@
         </w:rPr>
         <w:t xml:space="preserve">AirScoreboard: </w:t>
       </w:r>
-      <w:hyperlink r:id="rId25" w:history="1">
+      <w:hyperlink r:id="rId24" w:history="1">
         <w:r>
           <w:rPr>
             <w:rFonts w:eastAsia="Times New Roman" w:cs="Times New Roman"/>
@@ -12235,7 +12333,7 @@
         </w:rPr>
         <w:t xml:space="preserve">Rise: </w:t>
       </w:r>
-      <w:hyperlink r:id="rId26" w:history="1">
+      <w:hyperlink r:id="rId25" w:history="1">
         <w:r>
           <w:rPr>
             <w:rFonts w:eastAsia="Times New Roman" w:cs="Times New Roman"/>
@@ -12495,7 +12593,8 @@
           <w:lang w:eastAsia="en-NZ"/>
         </w:rPr>
       </w:pPr>
-      <w:bookmarkStart w:id="23" w:name="_Toc489539081"/>
+      <w:bookmarkStart w:id="31" w:name="_Toc489539081"/>
+      <w:commentRangeStart w:id="32"/>
       <w:r>
         <w:rPr>
           <w:rFonts w:eastAsia="Times New Roman" w:cs="Times New Roman"/>
@@ -12518,7 +12617,16 @@
         </w:rPr>
         <w:t>osts</w:t>
       </w:r>
-      <w:bookmarkEnd w:id="23"/>
+      <w:bookmarkEnd w:id="31"/>
+      <w:commentRangeEnd w:id="32"/>
+      <w:r>
+        <w:rPr>
+          <w:rStyle w:val="CommentReference"/>
+          <w:rFonts w:asciiTheme="minorHAnsi" w:eastAsiaTheme="minorHAnsi" w:hAnsiTheme="minorHAnsi" w:cstheme="minorBidi"/>
+          <w:color w:val="auto"/>
+        </w:rPr>
+        <w:commentReference w:id="32"/>
+      </w:r>
     </w:p>
     <w:p>
       <w:pPr>
@@ -13330,7 +13438,7 @@
         </w:rPr>
         <w:t> </w:t>
       </w:r>
-      <w:bookmarkStart w:id="24" w:name="_Toc489539082"/>
+      <w:bookmarkStart w:id="33" w:name="_Toc489539082"/>
       <w:r>
         <w:rPr>
           <w:rFonts w:eastAsia="Times New Roman" w:cs="Times New Roman"/>
@@ -13342,7 +13450,7 @@
         </w:rPr>
         <w:t>Solution Summary</w:t>
       </w:r>
-      <w:bookmarkEnd w:id="24"/>
+      <w:bookmarkEnd w:id="33"/>
     </w:p>
     <w:p>
       <w:pPr>
@@ -13601,7 +13709,7 @@
           <w:sz w:val="36"/>
         </w:rPr>
       </w:pPr>
-      <w:bookmarkStart w:id="25" w:name="_Toc489539083"/>
+      <w:bookmarkStart w:id="34" w:name="_Toc489539083"/>
       <w:r>
         <w:rPr>
           <w:rFonts w:asciiTheme="minorHAnsi" w:hAnsiTheme="minorHAnsi"/>
@@ -13610,7 +13718,7 @@
         <w:lastRenderedPageBreak/>
         <w:t>System Implementation</w:t>
       </w:r>
-      <w:bookmarkEnd w:id="25"/>
+      <w:bookmarkEnd w:id="34"/>
     </w:p>
     <w:p>
       <w:pPr>
@@ -14359,7 +14467,15 @@
           <w:rFonts w:asciiTheme="minorHAnsi" w:hAnsiTheme="minorHAnsi"/>
           <w:highlight w:val="yellow"/>
         </w:rPr>
-        <w:t>, it could require new hardware parts</w:t>
+        <w:t xml:space="preserve">, </w:t>
+      </w:r>
+      <w:commentRangeStart w:id="35"/>
+      <w:r>
+        <w:rPr>
+          <w:rFonts w:asciiTheme="minorHAnsi" w:hAnsiTheme="minorHAnsi"/>
+          <w:highlight w:val="yellow"/>
+        </w:rPr>
+        <w:t>it could require new hardware parts</w:t>
       </w:r>
       <w:r>
         <w:rPr>
@@ -14387,6 +14503,15 @@
           <w:rFonts w:asciiTheme="minorHAnsi" w:hAnsiTheme="minorHAnsi"/>
         </w:rPr>
         <w:t xml:space="preserve"> </w:t>
+      </w:r>
+      <w:commentRangeEnd w:id="35"/>
+      <w:r>
+        <w:rPr>
+          <w:rStyle w:val="CommentReference"/>
+          <w:rFonts w:asciiTheme="minorHAnsi" w:eastAsiaTheme="minorHAnsi" w:hAnsiTheme="minorHAnsi" w:cstheme="minorBidi"/>
+          <w:lang w:eastAsia="en-US"/>
+        </w:rPr>
+        <w:commentReference w:id="35"/>
       </w:r>
     </w:p>
     <w:p>
@@ -14753,7 +14878,29 @@
         <w:rPr>
           <w:rFonts w:asciiTheme="minorHAnsi" w:hAnsiTheme="minorHAnsi"/>
         </w:rPr>
-        <w:t xml:space="preserve">In case the number of users increases, more resources can be purchased on click of buttons. For some cloud providers it adapts automatically and then it is charged accordingly. </w:t>
+        <w:t xml:space="preserve">In case the number of users increases, more </w:t>
+      </w:r>
+      <w:commentRangeStart w:id="36"/>
+      <w:r>
+        <w:rPr>
+          <w:rFonts w:asciiTheme="minorHAnsi" w:hAnsiTheme="minorHAnsi"/>
+        </w:rPr>
+        <w:t>resources can be purchased on click of buttons</w:t>
+      </w:r>
+      <w:commentRangeEnd w:id="36"/>
+      <w:r>
+        <w:rPr>
+          <w:rStyle w:val="CommentReference"/>
+          <w:rFonts w:asciiTheme="minorHAnsi" w:eastAsiaTheme="minorHAnsi" w:hAnsiTheme="minorHAnsi" w:cstheme="minorBidi"/>
+          <w:lang w:eastAsia="en-US"/>
+        </w:rPr>
+        <w:commentReference w:id="36"/>
+      </w:r>
+      <w:r>
+        <w:rPr>
+          <w:rFonts w:asciiTheme="minorHAnsi" w:hAnsiTheme="minorHAnsi"/>
+        </w:rPr>
+        <w:t xml:space="preserve">. For some cloud providers it adapts automatically and then it is charged accordingly. </w:t>
       </w:r>
     </w:p>
     <w:p>
@@ -15191,7 +15338,7 @@
           <w:sz w:val="36"/>
         </w:rPr>
       </w:pPr>
-      <w:bookmarkStart w:id="26" w:name="_Toc489539084"/>
+      <w:bookmarkStart w:id="37" w:name="_Toc489539084"/>
       <w:r>
         <w:rPr>
           <w:rFonts w:asciiTheme="minorHAnsi" w:hAnsiTheme="minorHAnsi"/>
@@ -15201,7 +15348,7 @@
         <w:lastRenderedPageBreak/>
         <w:t>Application Solutions</w:t>
       </w:r>
-      <w:bookmarkEnd w:id="26"/>
+      <w:bookmarkEnd w:id="37"/>
     </w:p>
     <w:p>
       <w:pPr>
@@ -15487,7 +15634,29 @@
         <w:rPr>
           <w:rFonts w:asciiTheme="minorHAnsi" w:hAnsiTheme="minorHAnsi"/>
         </w:rPr>
-        <w:t>Because any computer or mobile device, using any operation system such as windows, Linux, Android or  IOS, can access and use the application as long as there is access to the internet (or the network where the app is hosted) and a web-browser  capable to surf the internet. This is the most universal approach compatible to  all devices.</w:t>
+        <w:t xml:space="preserve">Because any computer or mobile device, using any operation system such as windows, Linux, Android or  </w:t>
+      </w:r>
+      <w:commentRangeStart w:id="38"/>
+      <w:r>
+        <w:rPr>
+          <w:rFonts w:asciiTheme="minorHAnsi" w:hAnsiTheme="minorHAnsi"/>
+        </w:rPr>
+        <w:t>IOS</w:t>
+      </w:r>
+      <w:commentRangeEnd w:id="38"/>
+      <w:r>
+        <w:rPr>
+          <w:rStyle w:val="CommentReference"/>
+          <w:rFonts w:asciiTheme="minorHAnsi" w:eastAsiaTheme="minorHAnsi" w:hAnsiTheme="minorHAnsi" w:cstheme="minorBidi"/>
+          <w:lang w:eastAsia="en-US"/>
+        </w:rPr>
+        <w:commentReference w:id="38"/>
+      </w:r>
+      <w:r>
+        <w:rPr>
+          <w:rFonts w:asciiTheme="minorHAnsi" w:hAnsiTheme="minorHAnsi"/>
+        </w:rPr>
+        <w:t>, can access and use the application as long as there is access to the internet (or the network where the app is hosted) and a web-browser  capable to surf the internet. This is the most universal approach compatible to  all devices.</w:t>
       </w:r>
     </w:p>
     <w:p>
@@ -16217,7 +16386,7 @@
           <w:szCs w:val="36"/>
         </w:rPr>
       </w:pPr>
-      <w:bookmarkStart w:id="27" w:name="_Toc489539085"/>
+      <w:bookmarkStart w:id="39" w:name="_Toc489539085"/>
       <w:r>
         <w:rPr>
           <w:rStyle w:val="mw-headline"/>
@@ -16240,7 +16409,7 @@
         </w:rPr>
         <w:t>Assessment</w:t>
       </w:r>
-      <w:bookmarkEnd w:id="27"/>
+      <w:bookmarkEnd w:id="39"/>
     </w:p>
     <w:p>
       <w:pPr>
@@ -16452,7 +16621,7 @@
           <w:szCs w:val="24"/>
         </w:rPr>
       </w:pPr>
-      <w:bookmarkStart w:id="28" w:name="_Toc489539086"/>
+      <w:bookmarkStart w:id="40" w:name="_Toc489539086"/>
       <w:r>
         <w:rPr>
           <w:rFonts w:asciiTheme="minorHAnsi" w:eastAsia="Times New Roman" w:hAnsiTheme="minorHAnsi" w:cstheme="minorHAnsi"/>
@@ -16523,9 +16692,7 @@
         </w:rPr>
         <w:t>Web-Based application solution</w:t>
       </w:r>
-      <w:bookmarkStart w:id="29" w:name="_GoBack"/>
-      <w:bookmarkEnd w:id="28"/>
-      <w:bookmarkEnd w:id="29"/>
+      <w:bookmarkEnd w:id="40"/>
     </w:p>
     <w:p>
       <w:pPr>
@@ -17137,7 +17304,7 @@
           <w:szCs w:val="24"/>
         </w:rPr>
       </w:pPr>
-      <w:bookmarkStart w:id="30" w:name="_Toc489539088"/>
+      <w:bookmarkStart w:id="41" w:name="_Toc489539088"/>
       <w:r>
         <w:rPr>
           <w:rFonts w:asciiTheme="minorHAnsi" w:eastAsia="Times New Roman" w:hAnsiTheme="minorHAnsi" w:cstheme="minorHAnsi"/>
@@ -17178,7 +17345,7 @@
         </w:rPr>
         <w:t xml:space="preserve"> Cloud</w:t>
       </w:r>
-      <w:bookmarkEnd w:id="30"/>
+      <w:bookmarkEnd w:id="41"/>
     </w:p>
     <w:p>
       <w:pPr>
@@ -17497,7 +17664,7 @@
           <w:szCs w:val="24"/>
         </w:rPr>
       </w:pPr>
-      <w:bookmarkStart w:id="31" w:name="_Toc489539089"/>
+      <w:bookmarkStart w:id="42" w:name="_Toc489539089"/>
       <w:r>
         <w:rPr>
           <w:rFonts w:asciiTheme="minorHAnsi" w:eastAsia="Times New Roman" w:hAnsiTheme="minorHAnsi" w:cstheme="minorHAnsi"/>
@@ -17508,7 +17675,7 @@
         </w:rPr>
         <w:t>Scorer Option</w:t>
       </w:r>
-      <w:bookmarkEnd w:id="31"/>
+      <w:bookmarkEnd w:id="42"/>
     </w:p>
     <w:p>
       <w:pPr>
@@ -17623,7 +17790,7 @@
         <w:lastRenderedPageBreak/>
         <w:t> </w:t>
       </w:r>
-      <w:bookmarkStart w:id="32" w:name="_Toc489539090"/>
+      <w:bookmarkStart w:id="43" w:name="_Toc489539090"/>
       <w:r>
         <w:rPr>
           <w:rStyle w:val="mw-headline"/>
@@ -17634,7 +17801,7 @@
         </w:rPr>
         <w:t>Legal Assessment</w:t>
       </w:r>
-      <w:bookmarkEnd w:id="32"/>
+      <w:bookmarkEnd w:id="43"/>
     </w:p>
     <w:p>
       <w:pPr>
@@ -17700,7 +17867,7 @@
           <w:sz w:val="28"/>
         </w:rPr>
       </w:pPr>
-      <w:bookmarkStart w:id="33" w:name="_Toc489539091"/>
+      <w:bookmarkStart w:id="44" w:name="_Toc489539091"/>
       <w:r>
         <w:rPr>
           <w:rStyle w:val="normaltextrun"/>
@@ -17711,7 +17878,7 @@
         </w:rPr>
         <w:t>ASB Stadium Sports Venue</w:t>
       </w:r>
-      <w:bookmarkEnd w:id="33"/>
+      <w:bookmarkEnd w:id="44"/>
       <w:r>
         <w:rPr>
           <w:rStyle w:val="eop"/>
@@ -18285,7 +18452,7 @@
           <w:sz w:val="28"/>
         </w:rPr>
       </w:pPr>
-      <w:bookmarkStart w:id="34" w:name="_Toc489539092"/>
+      <w:bookmarkStart w:id="45" w:name="_Toc489539092"/>
       <w:r>
         <w:rPr>
           <w:rStyle w:val="normaltextrun"/>
@@ -18298,7 +18465,7 @@
         <w:lastRenderedPageBreak/>
         <w:t>Licensing</w:t>
       </w:r>
-      <w:bookmarkEnd w:id="34"/>
+      <w:bookmarkEnd w:id="45"/>
       <w:r>
         <w:rPr>
           <w:rStyle w:val="eop"/>
@@ -18902,7 +19069,7 @@
           <w:szCs w:val="40"/>
         </w:rPr>
       </w:pPr>
-      <w:bookmarkStart w:id="35" w:name="_Toc489539093"/>
+      <w:bookmarkStart w:id="46" w:name="_Toc489539093"/>
       <w:r>
         <w:rPr>
           <w:rFonts w:asciiTheme="minorHAnsi" w:hAnsiTheme="minorHAnsi" w:cstheme="minorHAnsi"/>
@@ -18913,7 +19080,7 @@
         </w:rPr>
         <w:t>Resource and Schedule study</w:t>
       </w:r>
-      <w:bookmarkEnd w:id="35"/>
+      <w:bookmarkEnd w:id="46"/>
     </w:p>
     <w:p>
       <w:pPr>
@@ -18946,7 +19113,19 @@
         <w:rPr>
           <w:rFonts w:asciiTheme="minorHAnsi" w:hAnsiTheme="minorHAnsi" w:cstheme="minorHAnsi"/>
         </w:rPr>
-        <w:t xml:space="preserve"> competition scheduled and there is still the possibility the implementation system of choice is not available yet. Therefore, We have not looked at the opportunity to test the application during the </w:t>
+        <w:t xml:space="preserve"> competition scheduled and there is still the possibility the implementation system of choice is</w:t>
+      </w:r>
+      <w:r>
+        <w:rPr>
+          <w:rFonts w:asciiTheme="minorHAnsi" w:hAnsiTheme="minorHAnsi" w:cstheme="minorHAnsi"/>
+        </w:rPr>
+        <w:t xml:space="preserve"> not available yet. Therefore, w</w:t>
+      </w:r>
+      <w:r>
+        <w:rPr>
+          <w:rFonts w:asciiTheme="minorHAnsi" w:hAnsiTheme="minorHAnsi" w:cstheme="minorHAnsi"/>
+        </w:rPr>
+        <w:t xml:space="preserve">e have not looked at the opportunity to test the application during the </w:t>
       </w:r>
       <w:r>
         <w:rPr>
@@ -18988,7 +19167,13 @@
         <w:rPr>
           <w:rFonts w:asciiTheme="minorHAnsi" w:hAnsiTheme="minorHAnsi" w:cstheme="minorHAnsi"/>
         </w:rPr>
-        <w:t xml:space="preserve">The reason to develop an prototype is to showcase all the functionalities that will be used during the competition and ensure that it will be well accepted by the stakeholders. This application prototype will then be opened for improvement. There will be no need for the client to acquire any of the implementation solutions. The development will happen independently and can be demonstrated using minimum hardware. </w:t>
+        <w:t>The reason to develop a</w:t>
+      </w:r>
+      <w:r>
+        <w:rPr>
+          <w:rFonts w:asciiTheme="minorHAnsi" w:hAnsiTheme="minorHAnsi" w:cstheme="minorHAnsi"/>
+        </w:rPr>
+        <w:t xml:space="preserve"> prototype is to showcase all the functionalities that will be used during the competition and ensure that it will be well accepted by the stakeholders. This application prototype will then be opened for improvement. There will be no need for the client to acquire any of the implementation solutions. The development will happen independently and can be demonstrated using minimum hardware. </w:t>
       </w:r>
     </w:p>
     <w:p>
@@ -20488,6 +20673,8 @@
             </w:r>
           </w:p>
         </w:tc>
+        <w:bookmarkStart w:id="47" w:name="_GoBack"/>
+        <w:bookmarkEnd w:id="47"/>
       </w:tr>
       <w:tr>
         <w:tc>
@@ -20821,7 +21008,7 @@
           <w:szCs w:val="22"/>
         </w:rPr>
       </w:pPr>
-      <w:bookmarkStart w:id="36" w:name="_Toc489539094"/>
+      <w:bookmarkStart w:id="48" w:name="_Toc489539094"/>
       <w:r>
         <w:rPr>
           <w:rFonts w:ascii="Calibri" w:hAnsi="Calibri"/>
@@ -20832,7 +21019,7 @@
         <w:lastRenderedPageBreak/>
         <w:t>Conclusion</w:t>
       </w:r>
-      <w:bookmarkEnd w:id="36"/>
+      <w:bookmarkEnd w:id="48"/>
     </w:p>
     <w:p>
       <w:pPr>
@@ -20871,6 +21058,7 @@
           <w:lang w:val="en-US"/>
         </w:rPr>
       </w:pPr>
+      <w:commentRangeStart w:id="49"/>
       <w:r>
         <w:rPr>
           <w:rFonts w:ascii="Calibri" w:hAnsi="Calibri"/>
@@ -20945,6 +21133,13 @@
         </w:rPr>
         <w:t>,</w:t>
       </w:r>
+      <w:commentRangeEnd w:id="49"/>
+      <w:r>
+        <w:rPr>
+          <w:rStyle w:val="CommentReference"/>
+        </w:rPr>
+        <w:commentReference w:id="49"/>
+      </w:r>
     </w:p>
     <w:p>
       <w:pPr>
@@ -21110,7 +21305,7 @@
         <w:rPr>
           <w:rFonts w:asciiTheme="minorHAnsi" w:hAnsiTheme="minorHAnsi" w:cstheme="minorHAnsi"/>
         </w:rPr>
-        <w:t>n prototype</w:t>
+        <w:t xml:space="preserve"> prototype</w:t>
       </w:r>
       <w:r>
         <w:rPr>
@@ -21135,7 +21330,7 @@
       </w:pPr>
     </w:p>
     <w:sectPr>
-      <w:footerReference w:type="default" r:id="rId27"/>
+      <w:footerReference w:type="default" r:id="rId26"/>
       <w:pgSz w:w="11906" w:h="16838"/>
       <w:pgMar w:top="1440" w:right="1440" w:bottom="1440" w:left="1440" w:header="680" w:footer="708" w:gutter="0"/>
       <w:pgNumType w:start="0"/>
@@ -21181,7 +21376,7 @@
       </w:r>
     </w:p>
   </w:comment>
-  <w:comment w:id="15" w:author="Karanjit Gahunia" w:date="2017-08-04T21:18:00Z" w:initials="KG">
+  <w:comment w:id="15" w:author="Hayley Cleverdon" w:date="2017-08-05T00:21:00Z" w:initials="HC">
     <w:p>
       <w:pPr>
         <w:pStyle w:val="CommentText"/>
@@ -21193,14 +21388,30 @@
         <w:annotationRef/>
       </w:r>
       <w:r>
+        <w:t>Needs to be referenced, or reworded to ‘we believe that’ – preferably referenced.</w:t>
+      </w:r>
+    </w:p>
+  </w:comment>
+  <w:comment w:id="16" w:author="Karanjit Gahunia" w:date="2017-08-04T21:18:00Z" w:initials="KG">
+    <w:p>
+      <w:pPr>
+        <w:pStyle w:val="CommentText"/>
+      </w:pPr>
+      <w:r>
         <w:rPr>
           <w:rStyle w:val="CommentReference"/>
         </w:rPr>
+        <w:annotationRef/>
+      </w:r>
+      <w:r>
+        <w:rPr>
+          <w:rStyle w:val="CommentReference"/>
+        </w:rPr>
         <w:t>I don’t know the importance of this part. Just wanted to point it out if it is meant to stay here or not.</w:t>
       </w:r>
     </w:p>
   </w:comment>
-  <w:comment w:id="17" w:author="Karanjit Gahunia" w:date="2017-08-04T21:24:00Z" w:initials="KG">
+  <w:comment w:id="18" w:author="Karanjit Gahunia" w:date="2017-08-04T21:24:00Z" w:initials="KG">
     <w:p>
       <w:pPr>
         <w:pStyle w:val="CommentText"/>
@@ -21214,6 +21425,203 @@
       <w:r>
         <w:t>These paragraphs could be presented as bullet-points as it is mostly listing things. I’m not sure if that is good for a formal report though.</w:t>
       </w:r>
+    </w:p>
+  </w:comment>
+  <w:comment w:id="19" w:author="Hayley Cleverdon" w:date="2017-08-05T00:22:00Z" w:initials="HC">
+    <w:p>
+      <w:pPr>
+        <w:pStyle w:val="CommentText"/>
+      </w:pPr>
+      <w:r>
+        <w:rPr>
+          <w:rStyle w:val="CommentReference"/>
+        </w:rPr>
+        <w:annotationRef/>
+      </w:r>
+      <w:r>
+        <w:t>I have a reference for this</w:t>
+      </w:r>
+    </w:p>
+  </w:comment>
+  <w:comment w:id="20" w:author="Hayley Cleverdon" w:date="2017-08-05T00:23:00Z" w:initials="HC">
+    <w:p>
+      <w:pPr>
+        <w:pStyle w:val="CommentText"/>
+      </w:pPr>
+      <w:r>
+        <w:rPr>
+          <w:rStyle w:val="CommentReference"/>
+        </w:rPr>
+        <w:annotationRef/>
+      </w:r>
+      <w:r>
+        <w:t>Same reference as above</w:t>
+      </w:r>
+    </w:p>
+  </w:comment>
+  <w:comment w:id="21" w:author="Hayley Cleverdon" w:date="2017-08-05T00:23:00Z" w:initials="HC">
+    <w:p>
+      <w:pPr>
+        <w:pStyle w:val="CommentText"/>
+      </w:pPr>
+      <w:r>
+        <w:rPr>
+          <w:rStyle w:val="CommentReference"/>
+        </w:rPr>
+        <w:annotationRef/>
+      </w:r>
+      <w:r>
+        <w:t>We cannot use a wiki as a reference unfortunately.</w:t>
+      </w:r>
+    </w:p>
+  </w:comment>
+  <w:comment w:id="22" w:author="Hayley Cleverdon" w:date="2017-08-05T00:24:00Z" w:initials="HC">
+    <w:p>
+      <w:pPr>
+        <w:pStyle w:val="CommentText"/>
+      </w:pPr>
+      <w:r>
+        <w:rPr>
+          <w:rStyle w:val="CommentReference"/>
+        </w:rPr>
+        <w:annotationRef/>
+      </w:r>
+      <w:r>
+        <w:t>Needs to be referenced.</w:t>
+      </w:r>
+    </w:p>
+  </w:comment>
+  <w:comment w:id="25" w:author="Hayley Cleverdon" w:date="2017-08-05T00:24:00Z" w:initials="HC">
+    <w:p>
+      <w:pPr>
+        <w:pStyle w:val="CommentText"/>
+      </w:pPr>
+      <w:r>
+        <w:rPr>
+          <w:rStyle w:val="CommentReference"/>
+        </w:rPr>
+        <w:annotationRef/>
+      </w:r>
+      <w:r>
+        <w:t>References needed</w:t>
+      </w:r>
+    </w:p>
+  </w:comment>
+  <w:comment w:id="27" w:author="Hayley Cleverdon" w:date="2017-08-05T00:25:00Z" w:initials="HC">
+    <w:p>
+      <w:pPr>
+        <w:pStyle w:val="CommentText"/>
+      </w:pPr>
+      <w:r>
+        <w:rPr>
+          <w:rStyle w:val="CommentReference"/>
+        </w:rPr>
+        <w:annotationRef/>
+      </w:r>
+      <w:r>
+        <w:t>Needs a better way to be referenced.</w:t>
+      </w:r>
+    </w:p>
+  </w:comment>
+  <w:comment w:id="29" w:author="Hayley Cleverdon" w:date="2017-08-05T00:25:00Z" w:initials="HC">
+    <w:p>
+      <w:pPr>
+        <w:pStyle w:val="CommentText"/>
+      </w:pPr>
+      <w:r>
+        <w:rPr>
+          <w:rStyle w:val="CommentReference"/>
+        </w:rPr>
+        <w:annotationRef/>
+      </w:r>
+      <w:r>
+        <w:t>Also needs a better way to be referenced</w:t>
+      </w:r>
+    </w:p>
+  </w:comment>
+  <w:comment w:id="32" w:author="Hayley Cleverdon" w:date="2017-08-05T00:25:00Z" w:initials="HC">
+    <w:p>
+      <w:pPr>
+        <w:pStyle w:val="CommentText"/>
+      </w:pPr>
+      <w:r>
+        <w:rPr>
+          <w:rStyle w:val="CommentReference"/>
+        </w:rPr>
+        <w:annotationRef/>
+      </w:r>
+      <w:r>
+        <w:t xml:space="preserve">There was confusion around the cost amounts I came up with – need to specify these costs are for running the system only. </w:t>
+      </w:r>
+    </w:p>
+  </w:comment>
+  <w:comment w:id="35" w:author="Hayley Cleverdon" w:date="2017-08-05T00:30:00Z" w:initials="HC">
+    <w:p>
+      <w:pPr>
+        <w:pStyle w:val="CommentText"/>
+      </w:pPr>
+      <w:r>
+        <w:rPr>
+          <w:rStyle w:val="CommentReference"/>
+        </w:rPr>
+        <w:annotationRef/>
+      </w:r>
+      <w:r>
+        <w:t>Maybe some references here too</w:t>
+      </w:r>
+    </w:p>
+  </w:comment>
+  <w:comment w:id="36" w:author="Hayley Cleverdon" w:date="2017-08-05T00:30:00Z" w:initials="HC">
+    <w:p>
+      <w:pPr>
+        <w:pStyle w:val="CommentText"/>
+      </w:pPr>
+      <w:r>
+        <w:rPr>
+          <w:rStyle w:val="CommentReference"/>
+        </w:rPr>
+        <w:annotationRef/>
+      </w:r>
+      <w:r>
+        <w:t xml:space="preserve">Needs to be reworded for flow </w:t>
+      </w:r>
+    </w:p>
+  </w:comment>
+  <w:comment w:id="38" w:author="Hayley Cleverdon" w:date="2017-08-05T00:31:00Z" w:initials="HC">
+    <w:p>
+      <w:pPr>
+        <w:pStyle w:val="CommentText"/>
+      </w:pPr>
+      <w:r>
+        <w:rPr>
+          <w:rStyle w:val="CommentReference"/>
+        </w:rPr>
+        <w:annotationRef/>
+      </w:r>
+      <w:r>
+        <w:t>iOS not IOS – Apple is very sensitive about their lower-case i</w:t>
+      </w:r>
+    </w:p>
+  </w:comment>
+  <w:comment w:id="49" w:author="Hayley Cleverdon" w:date="2017-08-05T00:34:00Z" w:initials="HC">
+    <w:p>
+      <w:pPr>
+        <w:pStyle w:val="CommentText"/>
+      </w:pPr>
+      <w:r>
+        <w:rPr>
+          <w:rStyle w:val="CommentReference"/>
+        </w:rPr>
+        <w:annotationRef/>
+      </w:r>
+      <w:r>
+        <w:t xml:space="preserve">can be referenced </w:t>
+      </w:r>
+    </w:p>
+    <w:p>
+      <w:pPr>
+        <w:pStyle w:val="CommentText"/>
+      </w:pPr>
     </w:p>
   </w:comment>
 </w:comments>
@@ -21223,8 +21631,21 @@
 <w15:commentsEx xmlns:wpc="http://schemas.microsoft.com/office/word/2010/wordprocessingCanvas" xmlns:cx="http://schemas.microsoft.com/office/drawing/2014/chartex" xmlns:cx1="http://schemas.microsoft.com/office/drawing/2015/9/8/chartex" xmlns:cx2="http://schemas.microsoft.com/office/drawing/2015/10/21/chartex" xmlns:cx3="http://schemas.microsoft.com/office/drawing/2016/5/9/chartex" xmlns:cx4="http://schemas.microsoft.com/office/drawing/2016/5/10/chartex" xmlns:cx5="http://schemas.microsoft.com/office/drawing/2016/5/11/chartex" xmlns:mc="http://schemas.openxmlformats.org/markup-compatibility/2006" xmlns:o="urn:schemas-microsoft-com:office:office" xmlns:r="http://schemas.openxmlformats.org/officeDocument/2006/relationships" xmlns:m="http://schemas.openxmlformats.org/officeDocument/2006/math" xmlns:v="urn:schemas-microsoft-com:vml" xmlns:wp14="http://schemas.microsoft.com/office/word/2010/wordprocessingDrawing" xmlns:wp="http://schemas.openxmlformats.org/drawingml/2006/wordprocessingDrawing" xmlns:w10="urn:schemas-microsoft-com:office:word" xmlns:w="http://schemas.openxmlformats.org/wordprocessingml/2006/main" xmlns:w14="http://schemas.microsoft.com/office/word/2010/wordml" xmlns:w15="http://schemas.microsoft.com/office/word/2012/wordml" xmlns:w16se="http://schemas.microsoft.com/office/word/2015/wordml/symex" xmlns:wpg="http://schemas.microsoft.com/office/word/2010/wordprocessingGroup" xmlns:wpi="http://schemas.microsoft.com/office/word/2010/wordprocessingInk" xmlns:wne="http://schemas.microsoft.com/office/word/2006/wordml" xmlns:wps="http://schemas.microsoft.com/office/word/2010/wordprocessingShape" mc:Ignorable="w14 w15 w16se wp14">
   <w15:commentEx w15:paraId="2E8A3193" w15:done="0"/>
   <w15:commentEx w15:paraId="008F5EC3" w15:done="0"/>
+  <w15:commentEx w15:paraId="057D1179" w15:done="0"/>
   <w15:commentEx w15:paraId="23AC42F8" w15:done="0"/>
   <w15:commentEx w15:paraId="0214816A" w15:done="0"/>
+  <w15:commentEx w15:paraId="5C64C918" w15:done="0"/>
+  <w15:commentEx w15:paraId="392D9323" w15:done="0"/>
+  <w15:commentEx w15:paraId="18474FF9" w15:done="0"/>
+  <w15:commentEx w15:paraId="7D157BDA" w15:done="0"/>
+  <w15:commentEx w15:paraId="71E0AB68" w15:done="0"/>
+  <w15:commentEx w15:paraId="48EF74CC" w15:done="0"/>
+  <w15:commentEx w15:paraId="548BA698" w15:done="0"/>
+  <w15:commentEx w15:paraId="51268AA8" w15:done="0"/>
+  <w15:commentEx w15:paraId="659074D8" w15:done="0"/>
+  <w15:commentEx w15:paraId="536636A3" w15:done="0"/>
+  <w15:commentEx w15:paraId="776173F5" w15:done="0"/>
+  <w15:commentEx w15:paraId="42B056F9" w15:done="0"/>
 </w15:commentsEx>
 </file>
 
@@ -21287,7 +21708,7 @@
           <w:rPr>
             <w:noProof/>
           </w:rPr>
-          <w:t>17</w:t>
+          <w:t>29</w:t>
         </w:r>
         <w:r>
           <w:rPr>
@@ -23223,6 +23644,9 @@
 <w15:people xmlns:wpc="http://schemas.microsoft.com/office/word/2010/wordprocessingCanvas" xmlns:cx="http://schemas.microsoft.com/office/drawing/2014/chartex" xmlns:cx1="http://schemas.microsoft.com/office/drawing/2015/9/8/chartex" xmlns:cx2="http://schemas.microsoft.com/office/drawing/2015/10/21/chartex" xmlns:cx3="http://schemas.microsoft.com/office/drawing/2016/5/9/chartex" xmlns:cx4="http://schemas.microsoft.com/office/drawing/2016/5/10/chartex" xmlns:cx5="http://schemas.microsoft.com/office/drawing/2016/5/11/chartex" xmlns:mc="http://schemas.openxmlformats.org/markup-compatibility/2006" xmlns:o="urn:schemas-microsoft-com:office:office" xmlns:r="http://schemas.openxmlformats.org/officeDocument/2006/relationships" xmlns:m="http://schemas.openxmlformats.org/officeDocument/2006/math" xmlns:v="urn:schemas-microsoft-com:vml" xmlns:wp14="http://schemas.microsoft.com/office/word/2010/wordprocessingDrawing" xmlns:wp="http://schemas.openxmlformats.org/drawingml/2006/wordprocessingDrawing" xmlns:w10="urn:schemas-microsoft-com:office:word" xmlns:w="http://schemas.openxmlformats.org/wordprocessingml/2006/main" xmlns:w14="http://schemas.microsoft.com/office/word/2010/wordml" xmlns:w15="http://schemas.microsoft.com/office/word/2012/wordml" xmlns:w16se="http://schemas.microsoft.com/office/word/2015/wordml/symex" xmlns:wpg="http://schemas.microsoft.com/office/word/2010/wordprocessingGroup" xmlns:wpi="http://schemas.microsoft.com/office/word/2010/wordprocessingInk" xmlns:wne="http://schemas.microsoft.com/office/word/2006/wordml" xmlns:wps="http://schemas.microsoft.com/office/word/2010/wordprocessingShape" mc:Ignorable="w14 w15 w16se wp14">
   <w15:person w15:author="Karanjit Gahunia">
     <w15:presenceInfo w15:providerId="None" w15:userId="Karanjit Gahunia"/>
+  </w15:person>
+  <w15:person w15:author="Hayley Cleverdon">
+    <w15:presenceInfo w15:providerId="None" w15:userId="Hayley Cleverdon"/>
   </w15:person>
 </w15:people>
 </file>
@@ -24265,7 +24689,7 @@
     <w:charset w:val="00"/>
     <w:family w:val="roman"/>
     <w:pitch w:val="variable"/>
-    <w:sig w:usb0="E0002AFF" w:usb1="C0007841" w:usb2="00000009" w:usb3="00000000" w:csb0="000001FF" w:csb1="00000000"/>
+    <w:sig w:usb0="E0002EFF" w:usb1="C000785B" w:usb2="00000009" w:usb3="00000000" w:csb0="000001FF" w:csb1="00000000"/>
   </w:font>
   <w:font w:name="Symbol">
     <w:panose1 w:val="05050102010706020507"/>
@@ -24279,7 +24703,7 @@
     <w:charset w:val="00"/>
     <w:family w:val="modern"/>
     <w:pitch w:val="fixed"/>
-    <w:sig w:usb0="E0002AFF" w:usb1="C0007843" w:usb2="00000009" w:usb3="00000000" w:csb0="000001FF" w:csb1="00000000"/>
+    <w:sig w:usb0="E0002EFF" w:usb1="C0007843" w:usb2="00000009" w:usb3="00000000" w:csb0="000001FF" w:csb1="00000000"/>
   </w:font>
   <w:font w:name="Wingdings">
     <w:panose1 w:val="05000000000000000000"/>
@@ -24293,17 +24717,18 @@
     <w:charset w:val="00"/>
     <w:family w:val="swiss"/>
     <w:pitch w:val="variable"/>
-    <w:sig w:usb0="E00002FF" w:usb1="4000ACFF" w:usb2="00000001" w:usb3="00000000" w:csb0="0000019F" w:csb1="00000000"/>
+    <w:sig w:usb0="E0002AFF" w:usb1="C000247B" w:usb2="00000009" w:usb3="00000000" w:csb0="000001FF" w:csb1="00000000"/>
   </w:font>
   <w:font w:name="Calibri Light">
     <w:panose1 w:val="020F0302020204030204"/>
     <w:charset w:val="00"/>
     <w:family w:val="swiss"/>
     <w:pitch w:val="variable"/>
-    <w:sig w:usb0="A00002EF" w:usb1="4000207B" w:usb2="00000000" w:usb3="00000000" w:csb0="0000019F" w:csb1="00000000"/>
+    <w:sig w:usb0="E0002AFF" w:usb1="C000247B" w:usb2="00000009" w:usb3="00000000" w:csb0="000001FF" w:csb1="00000000"/>
   </w:font>
   <w:font w:name="Yu Gothic Light">
     <w:altName w:val="游ゴシック Light"/>
+    <w:panose1 w:val="020B0300000000000000"/>
     <w:charset w:val="80"/>
     <w:family w:val="swiss"/>
     <w:pitch w:val="variable"/>
@@ -24321,7 +24746,7 @@
     <w:charset w:val="00"/>
     <w:family w:val="swiss"/>
     <w:pitch w:val="variable"/>
-    <w:sig w:usb0="E10022FF" w:usb1="C000E47F" w:usb2="00000029" w:usb3="00000000" w:csb0="000001DF" w:csb1="00000000"/>
+    <w:sig w:usb0="E4002EFF" w:usb1="C000E47F" w:usb2="00000009" w:usb3="00000000" w:csb0="000001FF" w:csb1="00000000"/>
   </w:font>
   <w:font w:name="Candara">
     <w:panose1 w:val="020E0502030303020204"/>
@@ -24352,6 +24777,7 @@
     <w:rsid w:val="00030A86"/>
     <w:rsid w:val="00225BB4"/>
     <w:rsid w:val="003811F1"/>
+    <w:rsid w:val="00431133"/>
     <w:rsid w:val="004E18DE"/>
     <w:rsid w:val="0052010C"/>
     <w:rsid w:val="005B6758"/>
@@ -25113,7 +25539,7 @@
 </file>
 
 <file path=customXml/itemProps2.xml><?xml version="1.0" encoding="utf-8"?>
-<ds:datastoreItem xmlns:ds="http://schemas.openxmlformats.org/officeDocument/2006/customXml" ds:itemID="{AF06F8E9-DFD5-4656-86A7-A4BBEF7980AA}">
+<ds:datastoreItem xmlns:ds="http://schemas.openxmlformats.org/officeDocument/2006/customXml" ds:itemID="{35036F64-7203-4ADB-B17A-3AC86ABE54DA}">
   <ds:schemaRefs>
     <ds:schemaRef ds:uri="http://schemas.openxmlformats.org/officeDocument/2006/bibliography"/>
   </ds:schemaRefs>

</xml_diff>

<commit_message>
Changes to final feasiblity
Added the license changes to final feasibility & added references in the
legal study docx
</commit_message>
<xml_diff>
--- a/Feasibility Study/Final v1.0/Feasibility Study V1.0.docx
+++ b/Feasibility Study/Final v1.0/Feasibility Study V1.0.docx
@@ -15,6 +15,7 @@
           <w:docPartUnique/>
         </w:docPartObj>
       </w:sdtPr>
+      <w:sdtEndPr/>
       <w:sdtContent>
         <w:p>
           <w:pPr>
@@ -155,6 +156,7 @@
             <w:dataBinding w:prefixMappings="xmlns:ns0='http://purl.org/dc/elements/1.1/' xmlns:ns1='http://schemas.openxmlformats.org/package/2006/metadata/core-properties' " w:xpath="/ns1:coreProperties[1]/ns0:subject[1]" w:storeItemID="{6C3C8BC8-F283-45AE-878A-BAB7291924A1}"/>
             <w:text/>
           </w:sdtPr>
+          <w:sdtEndPr/>
           <w:sdtContent>
             <w:p>
               <w:pPr>
@@ -269,6 +271,7 @@
                                     <w:calendar w:val="gregorian"/>
                                   </w:date>
                                 </w:sdtPr>
+                                <w:sdtEndPr/>
                                 <w:sdtContent>
                                   <w:p>
                                     <w:pPr>
@@ -314,6 +317,7 @@
                                     <w:dataBinding w:prefixMappings="xmlns:ns0='http://schemas.openxmlformats.org/officeDocument/2006/extended-properties' " w:xpath="/ns0:Properties[1]/ns0:Company[1]" w:storeItemID="{6668398D-A668-4E3E-A5EB-62B293D839F1}"/>
                                     <w:text/>
                                   </w:sdtPr>
+                                  <w:sdtEndPr/>
                                   <w:sdtContent>
                                     <w:r>
                                       <w:rPr>
@@ -344,6 +348,7 @@
                                     <w:dataBinding w:prefixMappings="xmlns:ns0='http://schemas.microsoft.com/office/2006/coverPageProps' " w:xpath="/ns0:CoverPageProperties[1]/ns0:CompanyAddress[1]" w:storeItemID="{55AF091B-3C7A-41E3-B477-F2FDAA23CFDA}"/>
                                     <w:text/>
                                   </w:sdtPr>
+                                  <w:sdtEndPr/>
                                   <w:sdtContent>
                                     <w:r>
                                       <w:rPr>
@@ -402,6 +407,7 @@
                               <w:calendar w:val="gregorian"/>
                             </w:date>
                           </w:sdtPr>
+                          <w:sdtEndPr/>
                           <w:sdtContent>
                             <w:p>
                               <w:pPr>
@@ -447,6 +453,7 @@
                               <w:dataBinding w:prefixMappings="xmlns:ns0='http://schemas.openxmlformats.org/officeDocument/2006/extended-properties' " w:xpath="/ns0:Properties[1]/ns0:Company[1]" w:storeItemID="{6668398D-A668-4E3E-A5EB-62B293D839F1}"/>
                               <w:text/>
                             </w:sdtPr>
+                            <w:sdtEndPr/>
                             <w:sdtContent>
                               <w:r>
                                 <w:rPr>
@@ -477,6 +484,7 @@
                               <w:dataBinding w:prefixMappings="xmlns:ns0='http://schemas.microsoft.com/office/2006/coverPageProps' " w:xpath="/ns0:CoverPageProperties[1]/ns0:CompanyAddress[1]" w:storeItemID="{55AF091B-3C7A-41E3-B477-F2FDAA23CFDA}"/>
                               <w:text/>
                             </w:sdtPr>
+                            <w:sdtEndPr/>
                             <w:sdtContent>
                               <w:r>
                                 <w:rPr>
@@ -650,12 +658,37 @@
         </w:rPr>
         <w:br/>
       </w:r>
-      <w:r>
-        <w:rPr>
-          <w:sz w:val="24"/>
-          <w:szCs w:val="24"/>
-        </w:rPr>
-        <w:t xml:space="preserve">Karanjit Gahunia </w:t>
+      <w:proofErr w:type="spellStart"/>
+      <w:r>
+        <w:rPr>
+          <w:sz w:val="24"/>
+          <w:szCs w:val="24"/>
+        </w:rPr>
+        <w:t>Karanjit</w:t>
+      </w:r>
+      <w:proofErr w:type="spellEnd"/>
+      <w:r>
+        <w:rPr>
+          <w:sz w:val="24"/>
+          <w:szCs w:val="24"/>
+        </w:rPr>
+        <w:t xml:space="preserve"> </w:t>
+      </w:r>
+      <w:proofErr w:type="spellStart"/>
+      <w:r>
+        <w:rPr>
+          <w:sz w:val="24"/>
+          <w:szCs w:val="24"/>
+        </w:rPr>
+        <w:t>Gahunia</w:t>
+      </w:r>
+      <w:proofErr w:type="spellEnd"/>
+      <w:r>
+        <w:rPr>
+          <w:sz w:val="24"/>
+          <w:szCs w:val="24"/>
+        </w:rPr>
+        <w:t xml:space="preserve"> </w:t>
       </w:r>
       <w:r>
         <w:rPr>
@@ -831,6 +864,7 @@
           <w:szCs w:val="24"/>
         </w:rPr>
       </w:pPr>
+      <w:proofErr w:type="spellStart"/>
       <w:r>
         <w:rPr>
           <w:rFonts w:cs="Calibri"/>
@@ -838,7 +872,17 @@
           <w:sz w:val="24"/>
           <w:szCs w:val="24"/>
         </w:rPr>
-        <w:t xml:space="preserve">Akshay Raj </w:t>
+        <w:t>Akshay</w:t>
+      </w:r>
+      <w:proofErr w:type="spellEnd"/>
+      <w:r>
+        <w:rPr>
+          <w:rFonts w:cs="Calibri"/>
+          <w:color w:val="auto"/>
+          <w:sz w:val="24"/>
+          <w:szCs w:val="24"/>
+        </w:rPr>
+        <w:t xml:space="preserve"> Raj </w:t>
       </w:r>
       <w:proofErr w:type="spellStart"/>
       <w:r>
@@ -4065,14 +4109,27 @@
       <w:r>
         <w:t xml:space="preserve">Figure </w:t>
       </w:r>
-      <w:fldSimple w:instr=" SEQ Figure \* ARABIC ">
-        <w:r>
-          <w:rPr>
-            <w:noProof/>
-          </w:rPr>
-          <w:t>1</w:t>
-        </w:r>
-      </w:fldSimple>
+      <w:r>
+        <w:fldChar w:fldCharType="begin"/>
+      </w:r>
+      <w:r>
+        <w:instrText xml:space="preserve"> SEQ Figure \* ARABIC </w:instrText>
+      </w:r>
+      <w:r>
+        <w:fldChar w:fldCharType="separate"/>
+      </w:r>
+      <w:r>
+        <w:rPr>
+          <w:noProof/>
+        </w:rPr>
+        <w:t>1</w:t>
+      </w:r>
+      <w:r>
+        <w:rPr>
+          <w:noProof/>
+        </w:rPr>
+        <w:fldChar w:fldCharType="end"/>
+      </w:r>
       <w:r>
         <w:t>. MATHEX competition layout at ASB Stadium</w:t>
       </w:r>
@@ -4151,14 +4208,27 @@
       <w:r>
         <w:t xml:space="preserve">Figure </w:t>
       </w:r>
-      <w:fldSimple w:instr=" SEQ Figure \* ARABIC ">
-        <w:r>
-          <w:rPr>
-            <w:noProof/>
-          </w:rPr>
-          <w:t>2</w:t>
-        </w:r>
-      </w:fldSimple>
+      <w:r>
+        <w:fldChar w:fldCharType="begin"/>
+      </w:r>
+      <w:r>
+        <w:instrText xml:space="preserve"> SEQ Figure \* ARABIC </w:instrText>
+      </w:r>
+      <w:r>
+        <w:fldChar w:fldCharType="separate"/>
+      </w:r>
+      <w:r>
+        <w:rPr>
+          <w:noProof/>
+        </w:rPr>
+        <w:t>2</w:t>
+      </w:r>
+      <w:r>
+        <w:rPr>
+          <w:noProof/>
+        </w:rPr>
+        <w:fldChar w:fldCharType="end"/>
+      </w:r>
       <w:r>
         <w:t>. Unused seating section during MATHEX</w:t>
       </w:r>
@@ -4292,14 +4362,27 @@
       <w:r>
         <w:t xml:space="preserve">Figure </w:t>
       </w:r>
-      <w:fldSimple w:instr=" SEQ Figure \* ARABIC ">
-        <w:r>
-          <w:rPr>
-            <w:noProof/>
-          </w:rPr>
-          <w:t>3</w:t>
-        </w:r>
-      </w:fldSimple>
+      <w:r>
+        <w:fldChar w:fldCharType="begin"/>
+      </w:r>
+      <w:r>
+        <w:instrText xml:space="preserve"> SEQ Figure \* ARABIC </w:instrText>
+      </w:r>
+      <w:r>
+        <w:fldChar w:fldCharType="separate"/>
+      </w:r>
+      <w:r>
+        <w:rPr>
+          <w:noProof/>
+        </w:rPr>
+        <w:t>3</w:t>
+      </w:r>
+      <w:r>
+        <w:rPr>
+          <w:noProof/>
+        </w:rPr>
+        <w:fldChar w:fldCharType="end"/>
+      </w:r>
       <w:r>
         <w:t xml:space="preserve">. </w:t>
       </w:r>
@@ -4441,14 +4524,27 @@
       <w:r>
         <w:t xml:space="preserve">Figure </w:t>
       </w:r>
-      <w:fldSimple w:instr=" SEQ Figure \* ARABIC ">
-        <w:r>
-          <w:rPr>
-            <w:noProof/>
-          </w:rPr>
-          <w:t>4</w:t>
-        </w:r>
-      </w:fldSimple>
+      <w:r>
+        <w:fldChar w:fldCharType="begin"/>
+      </w:r>
+      <w:r>
+        <w:instrText xml:space="preserve"> SEQ Figure \* ARABIC </w:instrText>
+      </w:r>
+      <w:r>
+        <w:fldChar w:fldCharType="separate"/>
+      </w:r>
+      <w:r>
+        <w:rPr>
+          <w:noProof/>
+        </w:rPr>
+        <w:t>4</w:t>
+      </w:r>
+      <w:r>
+        <w:rPr>
+          <w:noProof/>
+        </w:rPr>
+        <w:fldChar w:fldCharType="end"/>
+      </w:r>
       <w:r>
         <w:t xml:space="preserve">. </w:t>
       </w:r>
@@ -4612,14 +4708,27 @@
       <w:r>
         <w:t xml:space="preserve">Figure </w:t>
       </w:r>
-      <w:fldSimple w:instr=" SEQ Figure \* ARABIC ">
-        <w:r>
-          <w:rPr>
-            <w:noProof/>
-          </w:rPr>
-          <w:t>5</w:t>
-        </w:r>
-      </w:fldSimple>
+      <w:r>
+        <w:fldChar w:fldCharType="begin"/>
+      </w:r>
+      <w:r>
+        <w:instrText xml:space="preserve"> SEQ Figure \* ARABIC </w:instrText>
+      </w:r>
+      <w:r>
+        <w:fldChar w:fldCharType="separate"/>
+      </w:r>
+      <w:r>
+        <w:rPr>
+          <w:noProof/>
+        </w:rPr>
+        <w:t>5</w:t>
+      </w:r>
+      <w:r>
+        <w:rPr>
+          <w:noProof/>
+        </w:rPr>
+        <w:fldChar w:fldCharType="end"/>
+      </w:r>
       <w:r>
         <w:t>. Recommended location for display</w:t>
       </w:r>
@@ -6496,14 +6605,27 @@
       <w:r>
         <w:t xml:space="preserve">Figure </w:t>
       </w:r>
-      <w:fldSimple w:instr=" SEQ Figure \* ARABIC ">
-        <w:r>
-          <w:rPr>
-            <w:noProof/>
-          </w:rPr>
-          <w:t>6</w:t>
-        </w:r>
-      </w:fldSimple>
+      <w:r>
+        <w:fldChar w:fldCharType="begin"/>
+      </w:r>
+      <w:r>
+        <w:instrText xml:space="preserve"> SEQ Figure \* ARABIC </w:instrText>
+      </w:r>
+      <w:r>
+        <w:fldChar w:fldCharType="separate"/>
+      </w:r>
+      <w:r>
+        <w:rPr>
+          <w:noProof/>
+        </w:rPr>
+        <w:t>6</w:t>
+      </w:r>
+      <w:r>
+        <w:rPr>
+          <w:noProof/>
+        </w:rPr>
+        <w:fldChar w:fldCharType="end"/>
+      </w:r>
       <w:r>
         <w:t>. Discussed Framework</w:t>
       </w:r>
@@ -8424,7 +8546,25 @@
           <w:i/>
           <w:iCs/>
         </w:rPr>
-        <w:t xml:space="preserve"> above were provided by "Akshay Raj </w:t>
+        <w:t xml:space="preserve"> above were provided by "</w:t>
+      </w:r>
+      <w:proofErr w:type="spellStart"/>
+      <w:r>
+        <w:rPr>
+          <w:rFonts w:asciiTheme="minorHAnsi" w:hAnsiTheme="minorHAnsi"/>
+          <w:i/>
+          <w:iCs/>
+        </w:rPr>
+        <w:t>Akshay</w:t>
+      </w:r>
+      <w:proofErr w:type="spellEnd"/>
+      <w:r>
+        <w:rPr>
+          <w:rFonts w:asciiTheme="minorHAnsi" w:hAnsiTheme="minorHAnsi"/>
+          <w:i/>
+          <w:iCs/>
+        </w:rPr>
+        <w:t xml:space="preserve"> Raj </w:t>
       </w:r>
       <w:proofErr w:type="spellStart"/>
       <w:r>
@@ -16246,21 +16386,7 @@
         <w:rPr>
           <w:rFonts w:asciiTheme="minorHAnsi" w:hAnsiTheme="minorHAnsi"/>
         </w:rPr>
-        <w:t xml:space="preserve">, can access and use the application </w:t>
-      </w:r>
-      <w:proofErr w:type="gramStart"/>
-      <w:r>
-        <w:rPr>
-          <w:rFonts w:asciiTheme="minorHAnsi" w:hAnsiTheme="minorHAnsi"/>
-        </w:rPr>
-        <w:t>as long as</w:t>
-      </w:r>
-      <w:proofErr w:type="gramEnd"/>
-      <w:r>
-        <w:rPr>
-          <w:rFonts w:asciiTheme="minorHAnsi" w:hAnsiTheme="minorHAnsi"/>
-        </w:rPr>
-        <w:t xml:space="preserve"> there is access to the internet (or the network where the app is hosted) and a web-</w:t>
+        <w:t>, can access and use the application as long as there is access to the internet (or the network where the app is hosted) and a web-</w:t>
       </w:r>
       <w:r>
         <w:rPr>
@@ -19360,25 +19486,86 @@
     </w:p>
     <w:p>
       <w:pPr>
-        <w:pStyle w:val="paragraph"/>
-        <w:spacing w:before="0" w:beforeAutospacing="0" w:after="0" w:afterAutospacing="0"/>
-        <w:textAlignment w:val="baseline"/>
-        <w:rPr>
-          <w:rStyle w:val="eop"/>
-          <w:rFonts w:asciiTheme="minorHAnsi" w:eastAsiaTheme="minorEastAsia" w:hAnsiTheme="minorHAnsi" w:cstheme="minorHAnsi"/>
-        </w:rPr>
-      </w:pPr>
-      <w:r>
         <w:rPr>
           <w:rStyle w:val="normaltextrun"/>
-          <w:rFonts w:asciiTheme="minorHAnsi" w:hAnsiTheme="minorHAnsi" w:cstheme="minorHAnsi"/>
-        </w:rPr>
-        <w:t>For licensing, we have decided to choose the route of open source licensing rather than a closed source. This is because we want future teams to be able to access our work in the case the project cannot be completed by our team as per the client’s requirements. The open source license that we are leaning towards is the GNU</w:t>
+          <w:rFonts w:cstheme="minorHAnsi"/>
+          <w:sz w:val="24"/>
+        </w:rPr>
+      </w:pPr>
+      <w:r>
+        <w:rPr>
+          <w:rStyle w:val="normaltextrun"/>
+          <w:rFonts w:cstheme="minorHAnsi"/>
+          <w:sz w:val="24"/>
+        </w:rPr>
+        <w:t>For licensing, we have decided to choose the route of open source licensing rather than a closed source. This is because we want future teams to be able to access our work in the case the project cannot be completed by our team as per the client’s requirements. When choosing an open source license there are several associated conditions that we must consider. There are many different licenses but for this legal study we will look at three of the most popular licenses; the MIT license, Apache License 2.0 and the GNU AGPLv3.</w:t>
+      </w:r>
+    </w:p>
+    <w:p>
+      <w:pPr>
+        <w:rPr>
+          <w:rStyle w:val="normaltextrun"/>
+          <w:rFonts w:cstheme="minorHAnsi"/>
+          <w:sz w:val="24"/>
+        </w:rPr>
+      </w:pPr>
+      <w:r>
+        <w:rPr>
+          <w:rStyle w:val="normaltextrun"/>
+          <w:rFonts w:cstheme="minorHAnsi"/>
+          <w:sz w:val="24"/>
+        </w:rPr>
+        <w:t>The MIT license is one of the mos</w:t>
+      </w:r>
+      <w:bookmarkStart w:id="50" w:name="_GoBack"/>
+      <w:bookmarkEnd w:id="50"/>
+      <w:r>
+        <w:rPr>
+          <w:rStyle w:val="normaltextrun"/>
+          <w:rFonts w:cstheme="minorHAnsi"/>
+          <w:sz w:val="24"/>
+        </w:rPr>
+        <w:t>t permissive licenses with conditions only requiring preservation of copyright and license notices. Licensed works, modifications, and larger works may be distributed under different terms and without source code. This means you can re-use the code freely for your own use and also use it for non-commercial and commercial re-distribution. You cannot however claim authorship of the software.</w:t>
+      </w:r>
+    </w:p>
+    <w:p>
+      <w:pPr>
+        <w:rPr>
+          <w:rStyle w:val="normaltextrun"/>
+          <w:rFonts w:cstheme="minorHAnsi"/>
+          <w:sz w:val="24"/>
+        </w:rPr>
+      </w:pPr>
+      <w:r>
+        <w:rPr>
+          <w:rStyle w:val="normaltextrun"/>
+          <w:rFonts w:cstheme="minorHAnsi"/>
+          <w:sz w:val="24"/>
+        </w:rPr>
+        <w:t>The Apache license 2.0 is similar to the MIT license but it has a few more restrictions. You can re-use the code freely for your own use, non-commercial and commercial distribution but the big difference is that you must state your changes made to the software and include a notice that the change has been made.</w:t>
+      </w:r>
+    </w:p>
+    <w:p>
+      <w:pPr>
+        <w:rPr>
+          <w:rStyle w:val="normaltextrun"/>
+          <w:rFonts w:cstheme="minorHAnsi"/>
+          <w:sz w:val="24"/>
+        </w:rPr>
+      </w:pPr>
+      <w:r>
+        <w:rPr>
+          <w:rStyle w:val="normaltextrun"/>
+          <w:rFonts w:cstheme="minorHAnsi"/>
+          <w:sz w:val="24"/>
+        </w:rPr>
+        <w:t>The GNU</w:t>
       </w:r>
       <w:r>
         <w:rPr>
           <w:rStyle w:val="apple-converted-space"/>
-          <w:rFonts w:asciiTheme="minorHAnsi" w:hAnsiTheme="minorHAnsi" w:cstheme="minorHAnsi"/>
+          <w:rFonts w:cstheme="minorHAnsi"/>
+          <w:sz w:val="24"/>
         </w:rPr>
         <w:t> </w:t>
       </w:r>
@@ -19386,7 +19573,8 @@
       <w:r>
         <w:rPr>
           <w:rStyle w:val="spellingerror"/>
-          <w:rFonts w:asciiTheme="minorHAnsi" w:eastAsiaTheme="majorEastAsia" w:hAnsiTheme="minorHAnsi" w:cstheme="minorHAnsi"/>
+          <w:rFonts w:cstheme="minorHAnsi"/>
+          <w:sz w:val="24"/>
         </w:rPr>
         <w:t>Affero</w:t>
       </w:r>
@@ -19394,16 +19582,51 @@
       <w:r>
         <w:rPr>
           <w:rStyle w:val="normaltextrun"/>
-          <w:rFonts w:asciiTheme="minorHAnsi" w:hAnsiTheme="minorHAnsi" w:cstheme="minorHAnsi"/>
-        </w:rPr>
-        <w:t> General Public License (AGPLv3). This is the strongest leftmost license which will ensure that all future modifications or versions of the software will follow the same conditions and have the same permissions. Additionally, per the full text of AGPLv3, this license is specifically designed to ensure cooperation within the community in case of network server software. As our project is a network server software, this will prevent problems where the software source code is not accessible due to being run on a server.</w:t>
-      </w:r>
-      <w:r>
-        <w:rPr>
-          <w:rStyle w:val="eop"/>
-          <w:rFonts w:asciiTheme="minorHAnsi" w:eastAsiaTheme="minorEastAsia" w:hAnsiTheme="minorHAnsi" w:cstheme="minorHAnsi"/>
-        </w:rPr>
-        <w:t> </w:t>
+          <w:rFonts w:cstheme="minorHAnsi"/>
+          <w:sz w:val="24"/>
+        </w:rPr>
+        <w:t xml:space="preserve"> General Public License (AGPLv3) is a strong copyleft license. Copyleft licenses require the derivative works or modified versions of existing software to be released under the same license which will ensure that all future modifications or versions of the software will follow the same conditions and have the same permissions. Additionally, per the full text of AGPLv3, this license is specifically designed to ensure cooperation within the community in case of network server software. As our project is a network server software, this will prevent problems where the software source code is not accessible due to being run on a server.  </w:t>
+      </w:r>
+    </w:p>
+    <w:p>
+      <w:pPr>
+        <w:rPr>
+          <w:rStyle w:val="normaltextrun"/>
+          <w:rFonts w:cstheme="minorHAnsi"/>
+          <w:sz w:val="24"/>
+        </w:rPr>
+      </w:pPr>
+    </w:p>
+    <w:p>
+      <w:pPr>
+        <w:rPr>
+          <w:rFonts w:cstheme="minorHAnsi"/>
+          <w:b/>
+          <w:sz w:val="24"/>
+        </w:rPr>
+      </w:pPr>
+      <w:r>
+        <w:rPr>
+          <w:rFonts w:cstheme="minorHAnsi"/>
+          <w:b/>
+          <w:sz w:val="24"/>
+        </w:rPr>
+        <w:t>Choosing a license – Conclusion</w:t>
+      </w:r>
+    </w:p>
+    <w:p>
+      <w:pPr>
+        <w:rPr>
+          <w:rFonts w:cstheme="minorHAnsi"/>
+          <w:sz w:val="24"/>
+        </w:rPr>
+      </w:pPr>
+      <w:r>
+        <w:rPr>
+          <w:rFonts w:cstheme="minorHAnsi"/>
+          <w:sz w:val="24"/>
+        </w:rPr>
+        <w:t>The MIT, Apache 2.0 and GNU AGPLv3 are all good licenses, the choice depending on how restrictive we want to be with the software. If we want to let anyone use our software and make changes as they see fit, then the MIT and Apache 2.0 licenses are good licenses to consider. If we want to put some more restrictions to our software and make sure that users follow our conditions then the AGPLv3 is a good option.</w:t>
       </w:r>
     </w:p>
     <w:p>
@@ -19591,6 +19814,7 @@
           <w:b/>
           <w:bCs/>
         </w:rPr>
+        <w:lastRenderedPageBreak/>
         <w:t>“Warranty Limitations:</w:t>
       </w:r>
       <w:r>
@@ -19946,7 +20170,7 @@
           <w:szCs w:val="40"/>
         </w:rPr>
       </w:pPr>
-      <w:bookmarkStart w:id="50" w:name="_Toc489539093"/>
+      <w:bookmarkStart w:id="51" w:name="_Toc489539093"/>
       <w:r>
         <w:rPr>
           <w:rFonts w:asciiTheme="minorHAnsi" w:hAnsiTheme="minorHAnsi" w:cstheme="minorHAnsi"/>
@@ -19957,7 +20181,7 @@
         </w:rPr>
         <w:t>Resource and Schedule study</w:t>
       </w:r>
-      <w:bookmarkEnd w:id="50"/>
+      <w:bookmarkEnd w:id="51"/>
     </w:p>
     <w:p>
       <w:pPr>
@@ -21857,7 +22081,7 @@
           <w:szCs w:val="22"/>
         </w:rPr>
       </w:pPr>
-      <w:bookmarkStart w:id="51" w:name="_Toc489539094"/>
+      <w:bookmarkStart w:id="52" w:name="_Toc489539094"/>
     </w:p>
     <w:p/>
     <w:p/>
@@ -21883,7 +22107,7 @@
         <w:lastRenderedPageBreak/>
         <w:t>Conclusion</w:t>
       </w:r>
-      <w:bookmarkEnd w:id="51"/>
+      <w:bookmarkEnd w:id="52"/>
     </w:p>
     <w:p>
       <w:pPr>
@@ -21937,9 +22161,8 @@
           <w:szCs w:val="40"/>
           <w:lang w:val="en-US"/>
         </w:rPr>
-        <w:t xml:space="preserve"> elaborate on our </w:t>
-      </w:r>
-      <w:proofErr w:type="gramStart"/>
+        <w:t xml:space="preserve"> elaborate on our final conclusion, we have assessed the three main elements</w:t>
+      </w:r>
       <w:r>
         <w:rPr>
           <w:rFonts w:ascii="Calibri" w:hAnsi="Calibri"/>
@@ -21947,9 +22170,8 @@
           <w:szCs w:val="40"/>
           <w:lang w:val="en-US"/>
         </w:rPr>
-        <w:t>final conclusion</w:t>
-      </w:r>
-      <w:proofErr w:type="gramEnd"/>
+        <w:t>:</w:t>
+      </w:r>
       <w:r>
         <w:rPr>
           <w:rFonts w:ascii="Calibri" w:hAnsi="Calibri"/>
@@ -21957,7 +22179,7 @@
           <w:szCs w:val="40"/>
           <w:lang w:val="en-US"/>
         </w:rPr>
-        <w:t>, we have assessed the three main elements</w:t>
+        <w:t xml:space="preserve"> scope, time</w:t>
       </w:r>
       <w:r>
         <w:rPr>
@@ -21966,7 +22188,7 @@
           <w:szCs w:val="40"/>
           <w:lang w:val="en-US"/>
         </w:rPr>
-        <w:t>:</w:t>
+        <w:t>,</w:t>
       </w:r>
       <w:r>
         <w:rPr>
@@ -21975,17 +22197,19 @@
           <w:szCs w:val="40"/>
           <w:lang w:val="en-US"/>
         </w:rPr>
-        <w:t xml:space="preserve"> scope, time</w:t>
-      </w:r>
-      <w:r>
+        <w:t xml:space="preserve"> and cost. We have also taken in consideration the resources available to produce a system the satisfy those three elements and evaluate the technical difficulties that may extend this project beyond the schedule.</w:t>
+      </w:r>
+    </w:p>
+    <w:p>
+      <w:pPr>
         <w:rPr>
           <w:rFonts w:ascii="Calibri" w:hAnsi="Calibri"/>
           <w:sz w:val="24"/>
           <w:szCs w:val="40"/>
           <w:lang w:val="en-US"/>
         </w:rPr>
-        <w:t>,</w:t>
-      </w:r>
+      </w:pPr>
+      <w:commentRangeStart w:id="53"/>
       <w:r>
         <w:rPr>
           <w:rFonts w:ascii="Calibri" w:hAnsi="Calibri"/>
@@ -21993,28 +22217,27 @@
           <w:szCs w:val="40"/>
           <w:lang w:val="en-US"/>
         </w:rPr>
-        <w:t xml:space="preserve"> and cost. We have also taken in consideration the resources available to produce a system the satisfy those three elements and evaluate the technical difficulties that may extend this project beyond the schedule.</w:t>
-      </w:r>
-    </w:p>
-    <w:p>
-      <w:pPr>
+        <w:t>Scope</w:t>
+      </w:r>
+      <w:r>
         <w:rPr>
           <w:rFonts w:ascii="Calibri" w:hAnsi="Calibri"/>
           <w:sz w:val="24"/>
           <w:szCs w:val="40"/>
           <w:lang w:val="en-US"/>
         </w:rPr>
-      </w:pPr>
-      <w:commentRangeStart w:id="52"/>
-      <w:r>
+        <w:t>,</w:t>
+      </w:r>
+    </w:p>
+    <w:p>
+      <w:pPr>
         <w:rPr>
           <w:rFonts w:ascii="Calibri" w:hAnsi="Calibri"/>
           <w:sz w:val="24"/>
           <w:szCs w:val="40"/>
           <w:lang w:val="en-US"/>
         </w:rPr>
-        <w:t>Scope</w:t>
-      </w:r>
+      </w:pPr>
       <w:r>
         <w:rPr>
           <w:rFonts w:ascii="Calibri" w:hAnsi="Calibri"/>
@@ -22022,27 +22245,27 @@
           <w:szCs w:val="40"/>
           <w:lang w:val="en-US"/>
         </w:rPr>
-        <w:t>,</w:t>
-      </w:r>
-    </w:p>
-    <w:p>
-      <w:pPr>
+        <w:t>Time</w:t>
+      </w:r>
+      <w:r>
         <w:rPr>
           <w:rFonts w:ascii="Calibri" w:hAnsi="Calibri"/>
           <w:sz w:val="24"/>
           <w:szCs w:val="40"/>
           <w:lang w:val="en-US"/>
         </w:rPr>
-      </w:pPr>
-      <w:r>
+        <w:t>,</w:t>
+      </w:r>
+    </w:p>
+    <w:p>
+      <w:pPr>
         <w:rPr>
           <w:rFonts w:ascii="Calibri" w:hAnsi="Calibri"/>
           <w:sz w:val="24"/>
           <w:szCs w:val="40"/>
           <w:lang w:val="en-US"/>
         </w:rPr>
-        <w:t>Time</w:t>
-      </w:r>
+      </w:pPr>
       <w:r>
         <w:rPr>
           <w:rFonts w:ascii="Calibri" w:hAnsi="Calibri"/>
@@ -22050,27 +22273,34 @@
           <w:szCs w:val="40"/>
           <w:lang w:val="en-US"/>
         </w:rPr>
-        <w:t>,</w:t>
-      </w:r>
-    </w:p>
-    <w:p>
-      <w:pPr>
+        <w:t>Cost</w:t>
+      </w:r>
+      <w:r>
         <w:rPr>
           <w:rFonts w:ascii="Calibri" w:hAnsi="Calibri"/>
           <w:sz w:val="24"/>
           <w:szCs w:val="40"/>
           <w:lang w:val="en-US"/>
         </w:rPr>
-      </w:pPr>
-      <w:r>
+        <w:t>,</w:t>
+      </w:r>
+      <w:commentRangeEnd w:id="53"/>
+      <w:r>
+        <w:rPr>
+          <w:rStyle w:val="CommentReference"/>
+        </w:rPr>
+        <w:commentReference w:id="53"/>
+      </w:r>
+    </w:p>
+    <w:p>
+      <w:pPr>
         <w:rPr>
           <w:rFonts w:ascii="Calibri" w:hAnsi="Calibri"/>
           <w:sz w:val="24"/>
           <w:szCs w:val="40"/>
           <w:lang w:val="en-US"/>
         </w:rPr>
-        <w:t>Cost</w:t>
-      </w:r>
+      </w:pPr>
       <w:r>
         <w:rPr>
           <w:rFonts w:ascii="Calibri" w:hAnsi="Calibri"/>
@@ -22078,25 +22308,19 @@
           <w:szCs w:val="40"/>
           <w:lang w:val="en-US"/>
         </w:rPr>
-        <w:t>,</w:t>
-      </w:r>
-      <w:commentRangeEnd w:id="52"/>
-      <w:r>
-        <w:rPr>
-          <w:rStyle w:val="CommentReference"/>
-        </w:rPr>
-        <w:commentReference w:id="52"/>
-      </w:r>
-    </w:p>
-    <w:p>
-      <w:pPr>
+        <w:t>Evaluation of resources</w:t>
+      </w:r>
+      <w:r>
         <w:rPr>
           <w:rFonts w:ascii="Calibri" w:hAnsi="Calibri"/>
           <w:sz w:val="24"/>
           <w:szCs w:val="40"/>
           <w:lang w:val="en-US"/>
         </w:rPr>
-      </w:pPr>
+        <w:t>,</w:t>
+      </w:r>
+    </w:p>
+    <w:p>
       <w:r>
         <w:rPr>
           <w:rFonts w:ascii="Calibri" w:hAnsi="Calibri"/>
@@ -22104,65 +22328,64 @@
           <w:szCs w:val="40"/>
           <w:lang w:val="en-US"/>
         </w:rPr>
-        <w:t>Evaluation of resources</w:t>
-      </w:r>
-      <w:r>
+        <w:t xml:space="preserve">Students, we, can upskills only some much. </w:t>
+      </w:r>
+      <w:r>
+        <w:t xml:space="preserve">The people who will work on the project are the most valuable resource. The team should be evaluated to ensure that the right people are available at the right time. </w:t>
+      </w:r>
+    </w:p>
+    <w:p>
+      <w:r>
+        <w:t>To</w:t>
+      </w:r>
+      <w:r>
+        <w:t>o</w:t>
+      </w:r>
+      <w:r>
+        <w:t xml:space="preserve"> many technical </w:t>
+      </w:r>
+      <w:r>
+        <w:t>difficulties,</w:t>
+      </w:r>
+    </w:p>
+    <w:p>
+      <w:pPr>
         <w:rPr>
           <w:rFonts w:ascii="Calibri" w:hAnsi="Calibri"/>
           <w:sz w:val="24"/>
           <w:szCs w:val="40"/>
           <w:lang w:val="en-US"/>
         </w:rPr>
-        <w:t>,</w:t>
-      </w:r>
-    </w:p>
-    <w:p>
-      <w:r>
+      </w:pPr>
+      <w:r>
+        <w:t xml:space="preserve">How much risk contingency can the organisation handle? How much is the organisation willing to invest in the </w:t>
+      </w:r>
+      <w:proofErr w:type="spellStart"/>
+      <w:r>
+        <w:t>startup</w:t>
+      </w:r>
+      <w:proofErr w:type="spellEnd"/>
+      <w:r>
+        <w:t xml:space="preserve"> so that the project can eventually bring a return on investment?</w:t>
+      </w:r>
+    </w:p>
+    <w:p>
+      <w:pPr>
         <w:rPr>
           <w:rFonts w:ascii="Calibri" w:hAnsi="Calibri"/>
           <w:sz w:val="24"/>
           <w:szCs w:val="40"/>
           <w:lang w:val="en-US"/>
         </w:rPr>
-        <w:t xml:space="preserve">Students, we, can upskills only some much. </w:t>
-      </w:r>
-      <w:r>
-        <w:t xml:space="preserve">The people who will work on the project are the most valuable resource. The team should be evaluated to ensure that the right people are available at the right time. </w:t>
-      </w:r>
-    </w:p>
-    <w:p>
-      <w:r>
-        <w:t>To</w:t>
-      </w:r>
-      <w:r>
-        <w:t>o</w:t>
-      </w:r>
-      <w:r>
-        <w:t xml:space="preserve"> many technical </w:t>
-      </w:r>
-      <w:r>
-        <w:t>difficulties,</w:t>
-      </w:r>
-    </w:p>
-    <w:p>
-      <w:pPr>
+      </w:pPr>
+      <w:r>
         <w:rPr>
           <w:rFonts w:ascii="Calibri" w:hAnsi="Calibri"/>
           <w:sz w:val="24"/>
           <w:szCs w:val="40"/>
           <w:lang w:val="en-US"/>
         </w:rPr>
-      </w:pPr>
-      <w:r>
-        <w:t xml:space="preserve">How much risk contingency can the organisation handle? How much is the organisation willing to invest in the </w:t>
-      </w:r>
-      <w:proofErr w:type="spellStart"/>
-      <w:r>
-        <w:t>startup</w:t>
-      </w:r>
-      <w:proofErr w:type="spellEnd"/>
-      <w:r>
-        <w:t xml:space="preserve"> so that the project can eventually bring a return on investment?</w:t>
+        <w:t>Too many stakeholders involved,</w:t>
       </w:r>
     </w:p>
     <w:p>
@@ -22174,25 +22397,25 @@
           <w:lang w:val="en-US"/>
         </w:rPr>
       </w:pPr>
-      <w:r>
+    </w:p>
+    <w:p>
+      <w:pPr>
         <w:rPr>
           <w:rFonts w:ascii="Calibri" w:hAnsi="Calibri"/>
           <w:sz w:val="24"/>
           <w:szCs w:val="40"/>
           <w:lang w:val="en-US"/>
         </w:rPr>
-        <w:t>Too many stakeholders involved,</w:t>
-      </w:r>
-    </w:p>
-    <w:p>
-      <w:pPr>
+      </w:pPr>
+      <w:r>
         <w:rPr>
           <w:rFonts w:ascii="Calibri" w:hAnsi="Calibri"/>
           <w:sz w:val="24"/>
           <w:szCs w:val="40"/>
           <w:lang w:val="en-US"/>
         </w:rPr>
-      </w:pPr>
+        <w:t>Project could be further extended to solve client’s problem and MATHEX problems</w:t>
+      </w:r>
     </w:p>
     <w:p>
       <w:pPr>
@@ -22203,42 +22426,23 @@
           <w:lang w:val="en-US"/>
         </w:rPr>
       </w:pPr>
-      <w:r>
+    </w:p>
+    <w:p>
+      <w:pPr>
         <w:rPr>
           <w:rFonts w:ascii="Calibri" w:hAnsi="Calibri"/>
           <w:sz w:val="24"/>
           <w:szCs w:val="40"/>
           <w:lang w:val="en-US"/>
         </w:rPr>
-        <w:t>Project could be further extended to solve client’s problem and MATHEX problems</w:t>
-      </w:r>
-    </w:p>
-    <w:p>
-      <w:pPr>
+      </w:pPr>
+      <w:r>
         <w:rPr>
           <w:rFonts w:ascii="Calibri" w:hAnsi="Calibri"/>
           <w:sz w:val="24"/>
           <w:szCs w:val="40"/>
           <w:lang w:val="en-US"/>
         </w:rPr>
-      </w:pPr>
-    </w:p>
-    <w:p>
-      <w:pPr>
-        <w:rPr>
-          <w:rFonts w:ascii="Calibri" w:hAnsi="Calibri"/>
-          <w:sz w:val="24"/>
-          <w:szCs w:val="40"/>
-          <w:lang w:val="en-US"/>
-        </w:rPr>
-      </w:pPr>
-      <w:r>
-        <w:rPr>
-          <w:rFonts w:ascii="Calibri" w:hAnsi="Calibri"/>
-          <w:sz w:val="24"/>
-          <w:szCs w:val="40"/>
-          <w:lang w:val="en-US"/>
-        </w:rPr>
         <w:t>Recommendation</w:t>
       </w:r>
     </w:p>
@@ -22272,15 +22476,7 @@
         <w:rPr>
           <w:rFonts w:asciiTheme="minorHAnsi" w:hAnsiTheme="minorHAnsi" w:cstheme="minorHAnsi"/>
         </w:rPr>
-        <w:t>to showcase all the functionalities that will be used during the competition and ensure that it will be well accepted by the stakeholders. This application prototype will then be opened for improvement. There will be no need for the client to acquire any of the impl</w:t>
-      </w:r>
-      <w:bookmarkStart w:id="53" w:name="_GoBack"/>
-      <w:bookmarkEnd w:id="53"/>
-      <w:r>
-        <w:rPr>
-          <w:rFonts w:asciiTheme="minorHAnsi" w:hAnsiTheme="minorHAnsi" w:cstheme="minorHAnsi"/>
-        </w:rPr>
-        <w:t xml:space="preserve">ementation solutions. The development will happen independently and can be demonstrated using minimum hardware. </w:t>
+        <w:t xml:space="preserve">to showcase all the functionalities that will be used during the competition and ensure that it will be well accepted by the stakeholders. This application prototype will then be opened for improvement. There will be no need for the client to acquire any of the implementation solutions. The development will happen independently and can be demonstrated using minimum hardware. </w:t>
       </w:r>
     </w:p>
     <w:p>
@@ -22642,7 +22838,7 @@
       </w:r>
     </w:p>
   </w:comment>
-  <w:comment w:id="52" w:author="Hayley Cleverdon" w:date="2017-08-05T00:34:00Z" w:initials="HC">
+  <w:comment w:id="53" w:author="Hayley Cleverdon" w:date="2017-08-05T00:34:00Z" w:initials="HC">
     <w:p>
       <w:pPr>
         <w:pStyle w:val="CommentText"/>
@@ -22777,7 +22973,7 @@
           <w:rPr>
             <w:noProof/>
           </w:rPr>
-          <w:t>20</w:t>
+          <w:t>28</w:t>
         </w:r>
         <w:r>
           <w:rPr>
@@ -25075,6 +25271,7 @@
     <w:lsdException w:name="HTML Sample" w:semiHidden="1" w:unhideWhenUsed="1"/>
     <w:lsdException w:name="HTML Typewriter" w:semiHidden="1" w:unhideWhenUsed="1"/>
     <w:lsdException w:name="HTML Variable" w:semiHidden="1" w:unhideWhenUsed="1"/>
+    <w:lsdException w:name="Normal Table" w:semiHidden="1" w:unhideWhenUsed="1"/>
     <w:lsdException w:name="annotation subject" w:semiHidden="1" w:unhideWhenUsed="1"/>
     <w:lsdException w:name="No List" w:semiHidden="1" w:unhideWhenUsed="1"/>
     <w:lsdException w:name="Outline List 1" w:semiHidden="1" w:unhideWhenUsed="1"/>
@@ -25121,8 +25318,10 @@
     <w:lsdException w:name="Table Subtle 2" w:semiHidden="1" w:unhideWhenUsed="1"/>
     <w:lsdException w:name="Table Web 1" w:semiHidden="1" w:unhideWhenUsed="1"/>
     <w:lsdException w:name="Table Web 2" w:semiHidden="1" w:unhideWhenUsed="1"/>
+    <w:lsdException w:name="Table Web 3" w:semiHidden="1" w:unhideWhenUsed="1"/>
     <w:lsdException w:name="Balloon Text" w:semiHidden="1" w:unhideWhenUsed="1"/>
     <w:lsdException w:name="Table Grid" w:uiPriority="39"/>
+    <w:lsdException w:name="Table Theme" w:semiHidden="1" w:unhideWhenUsed="1"/>
     <w:lsdException w:name="Placeholder Text" w:semiHidden="1"/>
     <w:lsdException w:name="No Spacing" w:uiPriority="1" w:qFormat="1"/>
     <w:lsdException w:name="Light Shading" w:uiPriority="60"/>
@@ -26090,6 +26289,7 @@
     <w:rsid w:val="00C61F24"/>
     <w:rsid w:val="00E8589E"/>
     <w:rsid w:val="00EC3CD3"/>
+    <w:rsid w:val="00FE2B40"/>
   </w:rsids>
   <m:mathPr>
     <m:mathFont m:val="Cambria Math"/>
@@ -26235,6 +26435,7 @@
     <w:lsdException w:name="HTML Sample" w:semiHidden="1" w:unhideWhenUsed="1"/>
     <w:lsdException w:name="HTML Typewriter" w:semiHidden="1" w:unhideWhenUsed="1"/>
     <w:lsdException w:name="HTML Variable" w:semiHidden="1" w:unhideWhenUsed="1"/>
+    <w:lsdException w:name="Normal Table" w:semiHidden="1" w:unhideWhenUsed="1"/>
     <w:lsdException w:name="annotation subject" w:semiHidden="1" w:unhideWhenUsed="1"/>
     <w:lsdException w:name="No List" w:semiHidden="1" w:unhideWhenUsed="1"/>
     <w:lsdException w:name="Outline List 1" w:semiHidden="1" w:unhideWhenUsed="1"/>
@@ -26281,8 +26482,10 @@
     <w:lsdException w:name="Table Subtle 2" w:semiHidden="1" w:unhideWhenUsed="1"/>
     <w:lsdException w:name="Table Web 1" w:semiHidden="1" w:unhideWhenUsed="1"/>
     <w:lsdException w:name="Table Web 2" w:semiHidden="1" w:unhideWhenUsed="1"/>
+    <w:lsdException w:name="Table Web 3" w:semiHidden="1" w:unhideWhenUsed="1"/>
     <w:lsdException w:name="Balloon Text" w:semiHidden="1" w:unhideWhenUsed="1"/>
     <w:lsdException w:name="Table Grid" w:uiPriority="39"/>
+    <w:lsdException w:name="Table Theme" w:semiHidden="1" w:unhideWhenUsed="1"/>
     <w:lsdException w:name="Placeholder Text" w:semiHidden="1"/>
     <w:lsdException w:name="No Spacing" w:uiPriority="1" w:qFormat="1"/>
     <w:lsdException w:name="Light Shading" w:uiPriority="60"/>
@@ -26837,7 +27040,7 @@
 </file>
 
 <file path=customXml/itemProps2.xml><?xml version="1.0" encoding="utf-8"?>
-<ds:datastoreItem xmlns:ds="http://schemas.openxmlformats.org/officeDocument/2006/customXml" ds:itemID="{AFFD6336-BE17-4B73-A986-87CCB02D253E}">
+<ds:datastoreItem xmlns:ds="http://schemas.openxmlformats.org/officeDocument/2006/customXml" ds:itemID="{225673CD-FD13-48D7-83DA-CFF17CEFCA79}">
   <ds:schemaRefs>
     <ds:schemaRef ds:uri="http://schemas.openxmlformats.org/officeDocument/2006/bibliography"/>
   </ds:schemaRefs>

</xml_diff>

<commit_message>
Added comments and made minor edits to my sections as suggested.
</commit_message>
<xml_diff>
--- a/Feasibility Study/Final v1.0/Feasibility Study V1.0.docx
+++ b/Feasibility Study/Final v1.0/Feasibility Study V1.0.docx
@@ -1,6 +1,6 @@
 
 <file path=word/document.xml><?xml version="1.0" encoding="utf-8"?>
-<w:document xmlns:wpc="http://schemas.microsoft.com/office/word/2010/wordprocessingCanvas" xmlns:cx="http://schemas.microsoft.com/office/drawing/2014/chartex" xmlns:cx1="http://schemas.microsoft.com/office/drawing/2015/9/8/chartex" xmlns:cx2="http://schemas.microsoft.com/office/drawing/2015/10/21/chartex" xmlns:cx3="http://schemas.microsoft.com/office/drawing/2016/5/9/chartex" xmlns:cx4="http://schemas.microsoft.com/office/drawing/2016/5/10/chartex" xmlns:cx5="http://schemas.microsoft.com/office/drawing/2016/5/11/chartex" xmlns:cx6="http://schemas.microsoft.com/office/drawing/2016/5/12/chartex" xmlns:cx7="http://schemas.microsoft.com/office/drawing/2016/5/13/chartex" xmlns:cx8="http://schemas.microsoft.com/office/drawing/2016/5/14/chartex" xmlns:mc="http://schemas.openxmlformats.org/markup-compatibility/2006" xmlns:aink="http://schemas.microsoft.com/office/drawing/2016/ink" xmlns:am3d="http://schemas.microsoft.com/office/drawing/2017/model3d" xmlns:o="urn:schemas-microsoft-com:office:office" xmlns:r="http://schemas.openxmlformats.org/officeDocument/2006/relationships" xmlns:m="http://schemas.openxmlformats.org/officeDocument/2006/math" xmlns:v="urn:schemas-microsoft-com:vml" xmlns:wp14="http://schemas.microsoft.com/office/word/2010/wordprocessingDrawing" xmlns:wp="http://schemas.openxmlformats.org/drawingml/2006/wordprocessingDrawing" xmlns:w10="urn:schemas-microsoft-com:office:word" xmlns:w="http://schemas.openxmlformats.org/wordprocessingml/2006/main" xmlns:w14="http://schemas.microsoft.com/office/word/2010/wordml" xmlns:w15="http://schemas.microsoft.com/office/word/2012/wordml" xmlns:w16cid="http://schemas.microsoft.com/office/word/2016/wordml/cid" xmlns:w16se="http://schemas.microsoft.com/office/word/2015/wordml/symex" xmlns:wpg="http://schemas.microsoft.com/office/word/2010/wordprocessingGroup" xmlns:wpi="http://schemas.microsoft.com/office/word/2010/wordprocessingInk" xmlns:wne="http://schemas.microsoft.com/office/word/2006/wordml" xmlns:wps="http://schemas.microsoft.com/office/word/2010/wordprocessingShape" mc:Ignorable="w14 w15 w16se w16cid wp14">
+<w:document xmlns:wpc="http://schemas.microsoft.com/office/word/2010/wordprocessingCanvas" xmlns:cx="http://schemas.microsoft.com/office/drawing/2014/chartex" xmlns:cx1="http://schemas.microsoft.com/office/drawing/2015/9/8/chartex" xmlns:cx2="http://schemas.microsoft.com/office/drawing/2015/10/21/chartex" xmlns:cx3="http://schemas.microsoft.com/office/drawing/2016/5/9/chartex" xmlns:cx4="http://schemas.microsoft.com/office/drawing/2016/5/10/chartex" xmlns:cx5="http://schemas.microsoft.com/office/drawing/2016/5/11/chartex" xmlns:mc="http://schemas.openxmlformats.org/markup-compatibility/2006" xmlns:o="urn:schemas-microsoft-com:office:office" xmlns:r="http://schemas.openxmlformats.org/officeDocument/2006/relationships" xmlns:m="http://schemas.openxmlformats.org/officeDocument/2006/math" xmlns:v="urn:schemas-microsoft-com:vml" xmlns:wp14="http://schemas.microsoft.com/office/word/2010/wordprocessingDrawing" xmlns:wp="http://schemas.openxmlformats.org/drawingml/2006/wordprocessingDrawing" xmlns:w10="urn:schemas-microsoft-com:office:word" xmlns:w="http://schemas.openxmlformats.org/wordprocessingml/2006/main" xmlns:w14="http://schemas.microsoft.com/office/word/2010/wordml" xmlns:w15="http://schemas.microsoft.com/office/word/2012/wordml" xmlns:w16se="http://schemas.microsoft.com/office/word/2015/wordml/symex" xmlns:wpg="http://schemas.microsoft.com/office/word/2010/wordprocessingGroup" xmlns:wpi="http://schemas.microsoft.com/office/word/2010/wordprocessingInk" xmlns:wne="http://schemas.microsoft.com/office/word/2006/wordml" xmlns:wps="http://schemas.microsoft.com/office/word/2010/wordprocessingShape" mc:Ignorable="w14 w15 w16se wp14">
   <w:body>
     <w:sdt>
       <w:sdtPr>
@@ -29,7 +29,6 @@
             <w:rPr>
               <w:noProof/>
               <w:color w:val="4472C4" w:themeColor="accent1"/>
-              <w:lang w:val="en-NZ" w:eastAsia="en-NZ"/>
             </w:rPr>
             <w:drawing>
               <wp:inline distT="0" distB="0" distL="0" distR="0" wp14:anchorId="53D587E8" wp14:editId="41CBB46F">
@@ -191,7 +190,6 @@
             <w:rPr>
               <w:noProof/>
               <w:color w:val="4472C4" w:themeColor="accent1"/>
-              <w:lang w:val="en-NZ" w:eastAsia="en-NZ"/>
             </w:rPr>
             <mc:AlternateContent>
               <mc:Choice Requires="wps">
@@ -501,7 +499,6 @@
             <w:rPr>
               <w:noProof/>
               <w:color w:val="4472C4" w:themeColor="accent1"/>
-              <w:lang w:val="en-NZ" w:eastAsia="en-NZ"/>
             </w:rPr>
             <w:drawing>
               <wp:inline distT="0" distB="0" distL="0" distR="0" wp14:anchorId="05D80FD4" wp14:editId="4CE3E2B9">
@@ -6182,7 +6179,7 @@
           <w:noProof/>
           <w:sz w:val="24"/>
           <w:szCs w:val="24"/>
-          <w:lang w:eastAsia="en-NZ"/>
+          <w:lang w:val="en-US"/>
         </w:rPr>
         <w:lastRenderedPageBreak/>
         <w:drawing>
@@ -6275,7 +6272,7 @@
           <w:noProof/>
           <w:sz w:val="24"/>
           <w:szCs w:val="24"/>
-          <w:lang w:eastAsia="en-NZ"/>
+          <w:lang w:val="en-US"/>
         </w:rPr>
         <w:drawing>
           <wp:inline distT="0" distB="0" distL="0" distR="0" wp14:anchorId="453F6A17" wp14:editId="2CD5E114">
@@ -6403,7 +6400,7 @@
           <w:noProof/>
           <w:sz w:val="24"/>
           <w:szCs w:val="24"/>
-          <w:lang w:eastAsia="en-NZ"/>
+          <w:lang w:val="en-US"/>
         </w:rPr>
         <w:lastRenderedPageBreak/>
         <w:drawing>
@@ -6541,7 +6538,7 @@
           <w:noProof/>
           <w:sz w:val="24"/>
           <w:szCs w:val="24"/>
-          <w:lang w:eastAsia="en-NZ"/>
+          <w:lang w:val="en-US"/>
         </w:rPr>
         <w:drawing>
           <wp:inline distT="0" distB="0" distL="0" distR="0" wp14:anchorId="39511AD4" wp14:editId="777F089C">
@@ -6693,7 +6690,7 @@
           <w:noProof/>
           <w:sz w:val="24"/>
           <w:szCs w:val="24"/>
-          <w:lang w:eastAsia="en-NZ"/>
+          <w:lang w:val="en-US"/>
         </w:rPr>
         <w:drawing>
           <wp:inline distT="0" distB="0" distL="0" distR="0" wp14:anchorId="5F7A4174" wp14:editId="702DF7D9">
@@ -8554,7 +8551,7 @@
           <w:noProof/>
           <w:sz w:val="24"/>
           <w:szCs w:val="24"/>
-          <w:lang w:eastAsia="en-NZ"/>
+          <w:lang w:val="en-US"/>
         </w:rPr>
         <w:lastRenderedPageBreak/>
         <w:drawing>
@@ -8575,7 +8572,7 @@
                     </pic:cNvPicPr>
                   </pic:nvPicPr>
                   <pic:blipFill rotWithShape="1">
-                    <a:blip r:embed="rId19">
+                    <a:blip r:embed="rId18">
                       <a:extLst>
                         <a:ext uri="{28A0092B-C50C-407E-A947-70E740481C1C}">
                           <a14:useLocalDpi xmlns:a14="http://schemas.microsoft.com/office/drawing/2010/main" val="0"/>
@@ -9982,7 +9979,7 @@
         </w:rPr>
         <w:t xml:space="preserve"> applications like "</w:t>
       </w:r>
-      <w:hyperlink r:id="rId20" w:history="1">
+      <w:hyperlink r:id="rId19" w:history="1">
         <w:r>
           <w:rPr>
             <w:rStyle w:val="Hyperlink"/>
@@ -10010,7 +10007,7 @@
         </w:rPr>
         <w:t xml:space="preserve"> and application performance management tools, for instance </w:t>
       </w:r>
-      <w:hyperlink r:id="rId21" w:history="1">
+      <w:hyperlink r:id="rId20" w:history="1">
         <w:r>
           <w:rPr>
             <w:rStyle w:val="Hyperlink"/>
@@ -10026,7 +10023,7 @@
         </w:rPr>
         <w:t xml:space="preserve"> or </w:t>
       </w:r>
-      <w:hyperlink r:id="rId22" w:history="1">
+      <w:hyperlink r:id="rId21" w:history="1">
         <w:r>
           <w:rPr>
             <w:rStyle w:val="Hyperlink"/>
@@ -13898,7 +13895,7 @@
         </w:rPr>
         <w:t xml:space="preserve">All this information and more can be located at </w:t>
       </w:r>
-      <w:hyperlink r:id="rId23" w:history="1">
+      <w:hyperlink r:id="rId22" w:history="1">
         <w:r>
           <w:rPr>
             <w:rFonts w:eastAsia="Times New Roman" w:cs="Times New Roman"/>
@@ -14044,7 +14041,7 @@
         </w:rPr>
         <w:t xml:space="preserve"> at </w:t>
       </w:r>
-      <w:hyperlink r:id="rId24" w:history="1">
+      <w:hyperlink r:id="rId23" w:history="1">
         <w:r>
           <w:rPr>
             <w:rFonts w:eastAsia="Times New Roman" w:cs="Times New Roman"/>
@@ -14182,7 +14179,7 @@
         </w:rPr>
         <w:t xml:space="preserve">AirScoreboard: </w:t>
       </w:r>
-      <w:hyperlink r:id="rId25" w:history="1">
+      <w:hyperlink r:id="rId24" w:history="1">
         <w:r>
           <w:rPr>
             <w:rFonts w:eastAsia="Times New Roman" w:cs="Times New Roman"/>
@@ -14428,7 +14425,7 @@
         </w:rPr>
         <w:t xml:space="preserve">Rise: </w:t>
       </w:r>
-      <w:hyperlink r:id="rId26" w:history="1">
+      <w:hyperlink r:id="rId25" w:history="1">
         <w:r>
           <w:rPr>
             <w:rFonts w:eastAsia="Times New Roman" w:cs="Times New Roman"/>
@@ -21217,6 +21214,7 @@
           <w:sz w:val="24"/>
         </w:rPr>
       </w:pPr>
+      <w:commentRangeStart w:id="148"/>
       <w:r>
         <w:rPr>
           <w:rStyle w:val="normaltextrun"/>
@@ -21241,6 +21239,13 @@
         </w:rPr>
         <w:t xml:space="preserve"> use it for non-commercial and commercial re-distribution. You cannot however claim authorship of the software.</w:t>
       </w:r>
+      <w:commentRangeEnd w:id="148"/>
+      <w:r>
+        <w:rPr>
+          <w:rStyle w:val="CommentReference"/>
+        </w:rPr>
+        <w:commentReference w:id="148"/>
+      </w:r>
     </w:p>
     <w:p>
       <w:pPr>
@@ -21338,13 +21343,13 @@
       <w:pPr>
         <w:pStyle w:val="Heading3"/>
       </w:pPr>
-      <w:bookmarkStart w:id="148" w:name="_Toc489811767"/>
-      <w:bookmarkStart w:id="149" w:name="_Toc489811842"/>
+      <w:bookmarkStart w:id="149" w:name="_Toc489811767"/>
+      <w:bookmarkStart w:id="150" w:name="_Toc489811842"/>
       <w:r>
         <w:t>Choosing a license – Conclusion</w:t>
       </w:r>
-      <w:bookmarkEnd w:id="148"/>
       <w:bookmarkEnd w:id="149"/>
+      <w:bookmarkEnd w:id="150"/>
       <w:r>
         <w:br/>
       </w:r>
@@ -21392,16 +21397,16 @@
       <w:pPr>
         <w:pStyle w:val="Heading3"/>
       </w:pPr>
-      <w:bookmarkStart w:id="150" w:name="_Toc489811768"/>
-      <w:bookmarkStart w:id="151" w:name="_Toc489811843"/>
+      <w:bookmarkStart w:id="151" w:name="_Toc489811768"/>
+      <w:bookmarkStart w:id="152" w:name="_Toc489811843"/>
       <w:r>
         <w:rPr>
           <w:rStyle w:val="normaltextrun"/>
         </w:rPr>
         <w:t>Open Source Requirements</w:t>
       </w:r>
-      <w:bookmarkEnd w:id="150"/>
       <w:bookmarkEnd w:id="151"/>
+      <w:bookmarkEnd w:id="152"/>
       <w:r>
         <w:rPr>
           <w:rStyle w:val="eop"/>
@@ -21907,8 +21912,8 @@
       <w:pPr>
         <w:pStyle w:val="Heading1"/>
       </w:pPr>
-      <w:bookmarkStart w:id="152" w:name="_Toc489811769"/>
-      <w:bookmarkStart w:id="153" w:name="_Toc489811844"/>
+      <w:bookmarkStart w:id="153" w:name="_Toc489811769"/>
+      <w:bookmarkStart w:id="154" w:name="_Toc489811844"/>
       <w:r>
         <w:lastRenderedPageBreak/>
         <w:t xml:space="preserve">Resource and Schedule </w:t>
@@ -21916,8 +21921,8 @@
       <w:r>
         <w:t>Assessment</w:t>
       </w:r>
-      <w:bookmarkEnd w:id="152"/>
       <w:bookmarkEnd w:id="153"/>
+      <w:bookmarkEnd w:id="154"/>
     </w:p>
     <w:p>
       <w:pPr>
@@ -21936,7 +21941,7 @@
           <w:rFonts w:asciiTheme="minorHAnsi" w:hAnsiTheme="minorHAnsi" w:cstheme="minorHAnsi"/>
         </w:rPr>
       </w:pPr>
-      <w:commentRangeStart w:id="154"/>
+      <w:commentRangeStart w:id="155"/>
       <w:r>
         <w:rPr>
           <w:rFonts w:asciiTheme="minorHAnsi" w:hAnsiTheme="minorHAnsi" w:cstheme="minorHAnsi"/>
@@ -22338,7 +22343,7 @@
           <w:lang w:val="en-US"/>
         </w:rPr>
       </w:pPr>
-      <w:commentRangeStart w:id="155"/>
+      <w:commentRangeStart w:id="156"/>
       <w:r>
         <w:rPr>
           <w:rFonts w:asciiTheme="minorHAnsi" w:hAnsiTheme="minorHAnsi" w:cstheme="minorHAnsi"/>
@@ -22453,23 +22458,23 @@
         </w:rPr>
         <w:t xml:space="preserve"> competition, missing on important feedback from the main users who are the spectators, markers, Scorers and judges.</w:t>
       </w:r>
-      <w:commentRangeEnd w:id="154"/>
+      <w:commentRangeEnd w:id="155"/>
       <w:r>
         <w:rPr>
           <w:rStyle w:val="CommentReference"/>
           <w:rFonts w:asciiTheme="minorHAnsi" w:eastAsiaTheme="minorHAnsi" w:hAnsiTheme="minorHAnsi" w:cstheme="minorBidi"/>
           <w:lang w:eastAsia="en-US"/>
         </w:rPr>
-        <w:commentReference w:id="154"/>
-      </w:r>
-      <w:commentRangeEnd w:id="155"/>
+        <w:commentReference w:id="155"/>
+      </w:r>
+      <w:commentRangeEnd w:id="156"/>
       <w:r>
         <w:rPr>
           <w:rStyle w:val="CommentReference"/>
           <w:rFonts w:asciiTheme="minorHAnsi" w:eastAsiaTheme="minorHAnsi" w:hAnsiTheme="minorHAnsi" w:cstheme="minorBidi"/>
           <w:lang w:eastAsia="en-US"/>
         </w:rPr>
-        <w:commentReference w:id="155"/>
+        <w:commentReference w:id="156"/>
       </w:r>
     </w:p>
     <w:p>
@@ -22514,21 +22519,21 @@
           <w:rFonts w:asciiTheme="minorHAnsi" w:hAnsiTheme="minorHAnsi" w:cstheme="minorHAnsi"/>
         </w:rPr>
       </w:pPr>
-      <w:commentRangeStart w:id="156"/>
+      <w:commentRangeStart w:id="157"/>
       <w:r>
         <w:rPr>
           <w:rFonts w:asciiTheme="minorHAnsi" w:hAnsiTheme="minorHAnsi" w:cstheme="minorHAnsi"/>
         </w:rPr>
         <w:t xml:space="preserve">A prototype software to showcase all the functionalities that will be used during the competition and ensure that it will be well accepted by the stakeholders. This application prototype will then be opened for improvement. There will be no need for the client to acquire any of the implementation solutions. The development will happen independently and can be demonstrated using minimum hardware. </w:t>
       </w:r>
-      <w:commentRangeEnd w:id="156"/>
+      <w:commentRangeEnd w:id="157"/>
       <w:r>
         <w:rPr>
           <w:rStyle w:val="CommentReference"/>
           <w:rFonts w:asciiTheme="minorHAnsi" w:eastAsiaTheme="minorHAnsi" w:hAnsiTheme="minorHAnsi" w:cstheme="minorBidi"/>
           <w:lang w:eastAsia="en-US"/>
         </w:rPr>
-        <w:commentReference w:id="156"/>
+        <w:commentReference w:id="157"/>
       </w:r>
     </w:p>
     <w:p>
@@ -22559,14 +22564,14 @@
       <w:pPr>
         <w:pStyle w:val="Heading3"/>
       </w:pPr>
-      <w:bookmarkStart w:id="157" w:name="_Toc489811770"/>
-      <w:bookmarkStart w:id="158" w:name="_Toc489811845"/>
+      <w:bookmarkStart w:id="158" w:name="_Toc489811770"/>
+      <w:bookmarkStart w:id="159" w:name="_Toc489811845"/>
       <w:r>
         <w:lastRenderedPageBreak/>
         <w:t>Schedule</w:t>
       </w:r>
-      <w:bookmarkEnd w:id="157"/>
       <w:bookmarkEnd w:id="158"/>
+      <w:bookmarkEnd w:id="159"/>
       <w:r>
         <w:t xml:space="preserve"> </w:t>
       </w:r>
@@ -24106,8 +24111,8 @@
           <w:szCs w:val="22"/>
         </w:rPr>
       </w:pPr>
-      <w:bookmarkStart w:id="159" w:name="_Toc489811771"/>
-      <w:bookmarkStart w:id="160" w:name="_Toc489811846"/>
+      <w:bookmarkStart w:id="160" w:name="_Toc489811771"/>
+      <w:bookmarkStart w:id="161" w:name="_Toc489811846"/>
       <w:r>
         <w:rPr>
           <w:rFonts w:ascii="Calibri" w:hAnsi="Calibri"/>
@@ -24148,8 +24153,8 @@
         </w:rPr>
         <w:t>ails</w:t>
       </w:r>
-      <w:bookmarkEnd w:id="159"/>
       <w:bookmarkEnd w:id="160"/>
+      <w:bookmarkEnd w:id="161"/>
     </w:p>
     <w:p/>
     <w:p/>
@@ -24172,14 +24177,14 @@
       <w:pPr>
         <w:pStyle w:val="Heading1"/>
       </w:pPr>
-      <w:bookmarkStart w:id="161" w:name="_Toc489811772"/>
-      <w:bookmarkStart w:id="162" w:name="_Toc489811847"/>
+      <w:bookmarkStart w:id="162" w:name="_Toc489811772"/>
+      <w:bookmarkStart w:id="163" w:name="_Toc489811847"/>
       <w:r>
         <w:lastRenderedPageBreak/>
         <w:t>Risk and Recommendations</w:t>
       </w:r>
-      <w:bookmarkEnd w:id="161"/>
       <w:bookmarkEnd w:id="162"/>
+      <w:bookmarkEnd w:id="163"/>
     </w:p>
     <w:p>
       <w:pPr>
@@ -24207,7 +24212,8 @@
         </w:rPr>
         <w:t xml:space="preserve">As suggested by </w:t>
       </w:r>
-      <w:commentRangeStart w:id="163"/>
+      <w:commentRangeStart w:id="164"/>
+      <w:commentRangeStart w:id="165"/>
       <w:r>
         <w:rPr>
           <w:sz w:val="24"/>
@@ -24215,19 +24221,33 @@
         </w:rPr>
         <w:t>Schwalbe</w:t>
       </w:r>
-      <w:commentRangeEnd w:id="163"/>
+      <w:commentRangeEnd w:id="164"/>
       <w:r>
         <w:rPr>
           <w:rStyle w:val="CommentReference"/>
         </w:rPr>
-        <w:commentReference w:id="163"/>
-      </w:r>
-      <w:r>
-        <w:rPr>
-          <w:sz w:val="24"/>
-          <w:szCs w:val="24"/>
-        </w:rPr>
-        <w:t>, our team conducted a brainstorm to identify the risks and issues that could be present in the solution for this project. Schwalbe lists several knowledge areas in the risks of an IT project, but we focused on areas that applied to implementation of the solution specifically (2015).</w:t>
+        <w:commentReference w:id="164"/>
+      </w:r>
+      <w:commentRangeEnd w:id="165"/>
+      <w:r>
+        <w:rPr>
+          <w:rStyle w:val="CommentReference"/>
+        </w:rPr>
+        <w:commentReference w:id="165"/>
+      </w:r>
+      <w:r>
+        <w:rPr>
+          <w:sz w:val="24"/>
+          <w:szCs w:val="24"/>
+        </w:rPr>
+        <w:t xml:space="preserve"> (2015)</w:t>
+      </w:r>
+      <w:r>
+        <w:rPr>
+          <w:sz w:val="24"/>
+          <w:szCs w:val="24"/>
+        </w:rPr>
+        <w:t>, our team conducted a brainstorm to identify the risks and issues that could be present in the solution for this project. Schwalbe lists several knowledge areas in the risks of an IT project, but we focused on areas that applied to implementation of the solution specifically</w:t>
       </w:r>
     </w:p>
     <w:p>
@@ -24679,121 +24699,178 @@
         </w:rPr>
         <w:t xml:space="preserve">The users of this system potentially include </w:t>
       </w:r>
-      <w:commentRangeStart w:id="164"/>
-      <w:r>
-        <w:rPr>
-          <w:sz w:val="24"/>
-          <w:szCs w:val="24"/>
-        </w:rPr>
-        <w:t>parents</w:t>
-      </w:r>
-      <w:commentRangeEnd w:id="164"/>
+      <w:r>
+        <w:rPr>
+          <w:sz w:val="24"/>
+          <w:szCs w:val="24"/>
+        </w:rPr>
+        <w:t>audience members</w:t>
+      </w:r>
+      <w:r>
+        <w:rPr>
+          <w:sz w:val="24"/>
+          <w:szCs w:val="24"/>
+        </w:rPr>
+        <w:t xml:space="preserve">, markers and scorers. Information from </w:t>
+      </w:r>
+      <w:commentRangeStart w:id="166"/>
+      <w:r>
+        <w:rPr>
+          <w:sz w:val="24"/>
+          <w:szCs w:val="24"/>
+        </w:rPr>
+        <w:t>Frankcom-Burgess</w:t>
+      </w:r>
+      <w:commentRangeEnd w:id="166"/>
       <w:r>
         <w:rPr>
           <w:rStyle w:val="CommentReference"/>
         </w:rPr>
-        <w:commentReference w:id="164"/>
-      </w:r>
-      <w:r>
-        <w:rPr>
-          <w:sz w:val="24"/>
-          <w:szCs w:val="24"/>
-        </w:rPr>
-        <w:t xml:space="preserve">, markers and scorers. Information from </w:t>
-      </w:r>
-      <w:commentRangeStart w:id="165"/>
-      <w:r>
-        <w:rPr>
-          <w:sz w:val="24"/>
-          <w:szCs w:val="24"/>
-        </w:rPr>
-        <w:t>Frankcom-Burgess</w:t>
-      </w:r>
-      <w:commentRangeEnd w:id="165"/>
+        <w:commentReference w:id="166"/>
+      </w:r>
+      <w:r>
+        <w:rPr>
+          <w:sz w:val="24"/>
+          <w:szCs w:val="24"/>
+        </w:rPr>
+        <w:t xml:space="preserve"> </w:t>
+      </w:r>
+      <w:r>
+        <w:rPr>
+          <w:sz w:val="24"/>
+          <w:szCs w:val="24"/>
+        </w:rPr>
+        <w:t>(2017</w:t>
+      </w:r>
+      <w:r>
+        <w:rPr>
+          <w:sz w:val="24"/>
+          <w:szCs w:val="24"/>
+        </w:rPr>
+        <w:t xml:space="preserve">) </w:t>
+      </w:r>
+      <w:r>
+        <w:rPr>
+          <w:sz w:val="24"/>
+          <w:szCs w:val="24"/>
+        </w:rPr>
+        <w:t>gave us insight into who the markers and scorers are. They are volunteers, mostly consisting of teachers</w:t>
+      </w:r>
+      <w:r>
+        <w:rPr>
+          <w:sz w:val="24"/>
+          <w:szCs w:val="24"/>
+        </w:rPr>
+        <w:t xml:space="preserve"> from attending schools,</w:t>
+      </w:r>
+      <w:r>
+        <w:rPr>
+          <w:sz w:val="24"/>
+          <w:szCs w:val="24"/>
+        </w:rPr>
+        <w:t xml:space="preserve"> and are often older and unlikely t</w:t>
+      </w:r>
+      <w:r>
+        <w:rPr>
+          <w:sz w:val="24"/>
+          <w:szCs w:val="24"/>
+        </w:rPr>
+        <w:t>o have much technical knowledge.</w:t>
+      </w:r>
+      <w:r>
+        <w:rPr>
+          <w:sz w:val="24"/>
+          <w:szCs w:val="24"/>
+        </w:rPr>
+        <w:t xml:space="preserve"> </w:t>
+      </w:r>
+      <w:r>
+        <w:rPr>
+          <w:sz w:val="24"/>
+          <w:szCs w:val="24"/>
+        </w:rPr>
+        <w:t>She</w:t>
+      </w:r>
+      <w:r>
+        <w:rPr>
+          <w:sz w:val="24"/>
+          <w:szCs w:val="24"/>
+        </w:rPr>
+        <w:t xml:space="preserve"> </w:t>
+      </w:r>
+      <w:r>
+        <w:rPr>
+          <w:sz w:val="24"/>
+          <w:szCs w:val="24"/>
+        </w:rPr>
+        <w:t>stated</w:t>
+      </w:r>
+      <w:r>
+        <w:rPr>
+          <w:sz w:val="24"/>
+          <w:szCs w:val="24"/>
+        </w:rPr>
+        <w:t xml:space="preserve"> </w:t>
+      </w:r>
+      <w:commentRangeStart w:id="167"/>
+      <w:commentRangeStart w:id="168"/>
+      <w:r>
+        <w:rPr>
+          <w:sz w:val="24"/>
+          <w:szCs w:val="24"/>
+        </w:rPr>
+        <w:t>“many [markers] are a lot older than [</w:t>
+      </w:r>
+      <w:r>
+        <w:rPr>
+          <w:sz w:val="24"/>
+          <w:szCs w:val="24"/>
+        </w:rPr>
+        <w:t>Generation Y</w:t>
+      </w:r>
+      <w:r>
+        <w:rPr>
+          <w:sz w:val="24"/>
+          <w:szCs w:val="24"/>
+        </w:rPr>
+        <w:t>] and many of them do not have a smartphone”</w:t>
+      </w:r>
+      <w:commentRangeStart w:id="169"/>
+      <w:commentRangeStart w:id="170"/>
+      <w:r>
+        <w:rPr>
+          <w:sz w:val="24"/>
+          <w:szCs w:val="24"/>
+        </w:rPr>
+        <w:t>.</w:t>
+      </w:r>
+      <w:commentRangeEnd w:id="167"/>
+      <w:commentRangeEnd w:id="169"/>
+      <w:commentRangeEnd w:id="170"/>
       <w:r>
         <w:rPr>
           <w:rStyle w:val="CommentReference"/>
         </w:rPr>
-        <w:commentReference w:id="165"/>
-      </w:r>
-      <w:r>
-        <w:rPr>
-          <w:sz w:val="24"/>
-          <w:szCs w:val="24"/>
-        </w:rPr>
-        <w:t xml:space="preserve"> gave us insight into who the markers and scorers are. They are volunteers, mostly consisting of teachers</w:t>
-      </w:r>
-      <w:r>
-        <w:rPr>
-          <w:sz w:val="24"/>
-          <w:szCs w:val="24"/>
-        </w:rPr>
-        <w:t xml:space="preserve"> from attending schools,</w:t>
-      </w:r>
-      <w:r>
-        <w:rPr>
-          <w:sz w:val="24"/>
-          <w:szCs w:val="24"/>
-        </w:rPr>
-        <w:t xml:space="preserve"> and are often older and unlikely t</w:t>
-      </w:r>
-      <w:r>
-        <w:rPr>
-          <w:sz w:val="24"/>
-          <w:szCs w:val="24"/>
-        </w:rPr>
-        <w:t>o have much technical knowledge.</w:t>
-      </w:r>
-      <w:r>
-        <w:rPr>
-          <w:sz w:val="24"/>
-          <w:szCs w:val="24"/>
-        </w:rPr>
-        <w:t xml:space="preserve"> </w:t>
-      </w:r>
-      <w:r>
-        <w:rPr>
-          <w:sz w:val="24"/>
-          <w:szCs w:val="24"/>
-        </w:rPr>
-        <w:t xml:space="preserve">Frankcom-Burgess </w:t>
-      </w:r>
-      <w:r>
-        <w:rPr>
-          <w:sz w:val="24"/>
-          <w:szCs w:val="24"/>
-        </w:rPr>
-        <w:t xml:space="preserve">says </w:t>
-      </w:r>
-      <w:commentRangeStart w:id="166"/>
-      <w:r>
-        <w:rPr>
-          <w:sz w:val="24"/>
-          <w:szCs w:val="24"/>
-        </w:rPr>
-        <w:t xml:space="preserve">“many [markers] are a lot older than [the developers (in our 20s)] and many of them do not have a smartphone” </w:t>
-      </w:r>
-      <w:commentRangeStart w:id="167"/>
-      <w:r>
-        <w:rPr>
-          <w:sz w:val="24"/>
-          <w:szCs w:val="24"/>
-        </w:rPr>
-        <w:t>(2017).</w:t>
-      </w:r>
-      <w:commentRangeEnd w:id="166"/>
-      <w:commentRangeEnd w:id="167"/>
+        <w:commentReference w:id="167"/>
+      </w:r>
+      <w:commentRangeEnd w:id="168"/>
       <w:r>
         <w:rPr>
           <w:rStyle w:val="CommentReference"/>
         </w:rPr>
-        <w:commentReference w:id="166"/>
+        <w:commentReference w:id="168"/>
       </w:r>
       <w:r>
         <w:rPr>
           <w:rStyle w:val="CommentReference"/>
         </w:rPr>
-        <w:commentReference w:id="167"/>
+        <w:commentReference w:id="169"/>
+      </w:r>
+      <w:r>
+        <w:rPr>
+          <w:rStyle w:val="CommentReference"/>
+        </w:rPr>
+        <w:commentReference w:id="170"/>
       </w:r>
     </w:p>
     <w:p>
@@ -24877,7 +24954,49 @@
           <w:szCs w:val="24"/>
         </w:rPr>
         <w:lastRenderedPageBreak/>
-        <w:t>of the competition. Frankcom-Burgess states “I don’t know who [the markers] are going to be before they arrive” (2017). Training is brief because it is simple, there would not be any time to teach these users how to use the system without error.</w:t>
+        <w:t>of the competition. Frankcom-Burgess</w:t>
+      </w:r>
+      <w:r>
+        <w:rPr>
+          <w:sz w:val="24"/>
+          <w:szCs w:val="24"/>
+        </w:rPr>
+        <w:t xml:space="preserve"> </w:t>
+      </w:r>
+      <w:r>
+        <w:rPr>
+          <w:sz w:val="24"/>
+          <w:szCs w:val="24"/>
+        </w:rPr>
+        <w:t>(</w:t>
+      </w:r>
+      <w:r>
+        <w:rPr>
+          <w:sz w:val="24"/>
+          <w:szCs w:val="24"/>
+        </w:rPr>
+        <w:t>2017)</w:t>
+      </w:r>
+      <w:r>
+        <w:rPr>
+          <w:sz w:val="24"/>
+          <w:szCs w:val="24"/>
+        </w:rPr>
+        <w:t xml:space="preserve"> states “I don’t know who [the markers] are </w:t>
+      </w:r>
+      <w:r>
+        <w:rPr>
+          <w:sz w:val="24"/>
+          <w:szCs w:val="24"/>
+        </w:rPr>
+        <w:t xml:space="preserve">going to be before they arrive”. </w:t>
+      </w:r>
+      <w:r>
+        <w:rPr>
+          <w:sz w:val="24"/>
+          <w:szCs w:val="24"/>
+        </w:rPr>
+        <w:t>Training is brief because it is simple, there would not be any time to teach these users how to use the system without error.</w:t>
       </w:r>
     </w:p>
     <w:p>
@@ -25267,7 +25386,28 @@
           <w:sz w:val="24"/>
           <w:szCs w:val="24"/>
         </w:rPr>
-        <w:t>. Ark describes this issue, with the criticism that it may be a detriment to students that are struggling and favours the students who are excelling (2016).</w:t>
+        <w:t>. Ark</w:t>
+      </w:r>
+      <w:r>
+        <w:rPr>
+          <w:sz w:val="24"/>
+          <w:szCs w:val="24"/>
+        </w:rPr>
+        <w:t xml:space="preserve"> (2016)</w:t>
+      </w:r>
+      <w:r>
+        <w:rPr>
+          <w:sz w:val="24"/>
+          <w:szCs w:val="24"/>
+        </w:rPr>
+        <w:t xml:space="preserve"> describes this issue, with the criticism that it may be a detriment to students that are struggling and favours</w:t>
+      </w:r>
+      <w:r>
+        <w:rPr>
+          <w:sz w:val="24"/>
+          <w:szCs w:val="24"/>
+        </w:rPr>
+        <w:t xml:space="preserve"> the students who are excelling.</w:t>
       </w:r>
     </w:p>
     <w:p>
@@ -25792,13 +25932,56 @@
         </w:rPr>
         <w:t xml:space="preserve">bugs may arise, it is the developers’ responsibility to handle these kinds of errors. However, in cases where the system has a third-party host, it relies on their maintenance to keep it up and running. </w:t>
       </w:r>
-      <w:commentRangeStart w:id="168"/>
-      <w:r>
-        <w:rPr>
-          <w:sz w:val="24"/>
-          <w:szCs w:val="24"/>
-        </w:rPr>
-        <w:t>Occasionally these services go down, or stop offering their services because they grow too complex, they become obsolete, or maintenance becomes too difficult (Kajko-Mattsson, 2001</w:t>
+      <w:commentRangeStart w:id="171"/>
+      <w:commentRangeStart w:id="172"/>
+      <w:r>
+        <w:rPr>
+          <w:sz w:val="24"/>
+          <w:szCs w:val="24"/>
+        </w:rPr>
+        <w:t xml:space="preserve">Occasionally these services go down, or stop offering their services </w:t>
+      </w:r>
+      <w:r>
+        <w:rPr>
+          <w:sz w:val="24"/>
+          <w:szCs w:val="24"/>
+        </w:rPr>
+        <w:t>for various reasons. Such as; the service growing too</w:t>
+      </w:r>
+      <w:r>
+        <w:rPr>
+          <w:sz w:val="24"/>
+          <w:szCs w:val="24"/>
+        </w:rPr>
+        <w:t xml:space="preserve"> complex, </w:t>
+      </w:r>
+      <w:r>
+        <w:rPr>
+          <w:sz w:val="24"/>
+          <w:szCs w:val="24"/>
+        </w:rPr>
+        <w:t>becoming</w:t>
+      </w:r>
+      <w:r>
+        <w:rPr>
+          <w:sz w:val="24"/>
+          <w:szCs w:val="24"/>
+        </w:rPr>
+        <w:t xml:space="preserve"> obsolete, or maintenance </w:t>
+      </w:r>
+      <w:r>
+        <w:rPr>
+          <w:sz w:val="24"/>
+          <w:szCs w:val="24"/>
+        </w:rPr>
+        <w:t>becoming</w:t>
+      </w:r>
+      <w:r>
+        <w:rPr>
+          <w:sz w:val="24"/>
+          <w:szCs w:val="24"/>
+        </w:rPr>
+        <w:t xml:space="preserve"> too difficult (Kajko-Mattsson, 2001</w:t>
       </w:r>
       <w:r>
         <w:rPr>
@@ -25812,7 +25995,28 @@
           <w:sz w:val="24"/>
           <w:szCs w:val="24"/>
         </w:rPr>
-        <w:t xml:space="preserve"> so the developer will need to have a back-up p</w:t>
+        <w:t>.</w:t>
+      </w:r>
+      <w:r>
+        <w:rPr>
+          <w:sz w:val="24"/>
+          <w:szCs w:val="24"/>
+        </w:rPr>
+        <w:t xml:space="preserve"> </w:t>
+      </w:r>
+      <w:r>
+        <w:rPr>
+          <w:sz w:val="24"/>
+          <w:szCs w:val="24"/>
+        </w:rPr>
+        <w:t xml:space="preserve">The </w:t>
+      </w:r>
+      <w:r>
+        <w:rPr>
+          <w:sz w:val="24"/>
+          <w:szCs w:val="24"/>
+        </w:rPr>
+        <w:t>developer will need to have a back-up p</w:t>
       </w:r>
       <w:r>
         <w:rPr>
@@ -25821,12 +26025,19 @@
         </w:rPr>
         <w:t>lan ready for these situations.</w:t>
       </w:r>
-      <w:commentRangeEnd w:id="168"/>
+      <w:commentRangeEnd w:id="171"/>
       <w:r>
         <w:rPr>
           <w:rStyle w:val="CommentReference"/>
         </w:rPr>
-        <w:commentReference w:id="168"/>
+        <w:commentReference w:id="171"/>
+      </w:r>
+      <w:commentRangeEnd w:id="172"/>
+      <w:r>
+        <w:rPr>
+          <w:rStyle w:val="CommentReference"/>
+        </w:rPr>
+        <w:commentReference w:id="172"/>
       </w:r>
     </w:p>
     <w:p>
@@ -25991,14 +26202,51 @@
           <w:szCs w:val="24"/>
         </w:rPr>
         <w:br/>
-        <w:t>Frankcom-Burgess stated that while she felt the system was not entirely necessary, a weak point in the system is knowing when a team is about to win and getting an accurate timing on when that team won. Even with this in consideration, we would be hard-pressed to convince AMA to implement the system “The competition is low-key” and “It’s just meant for us” are among statement</w:t>
-      </w:r>
-      <w:r>
-        <w:rPr>
-          <w:sz w:val="24"/>
-          <w:szCs w:val="24"/>
-        </w:rPr>
-        <w:t>s from Frankcom-Burgess (2017).</w:t>
+        <w:t>Frankcom-Burgess</w:t>
+      </w:r>
+      <w:r>
+        <w:rPr>
+          <w:sz w:val="24"/>
+          <w:szCs w:val="24"/>
+        </w:rPr>
+        <w:t xml:space="preserve"> (2017)</w:t>
+      </w:r>
+      <w:bookmarkStart w:id="173" w:name="_GoBack"/>
+      <w:bookmarkEnd w:id="173"/>
+      <w:r>
+        <w:rPr>
+          <w:sz w:val="24"/>
+          <w:szCs w:val="24"/>
+        </w:rPr>
+        <w:t xml:space="preserve"> </w:t>
+      </w:r>
+      <w:r>
+        <w:rPr>
+          <w:sz w:val="24"/>
+          <w:szCs w:val="24"/>
+        </w:rPr>
+        <w:t>explained</w:t>
+      </w:r>
+      <w:r>
+        <w:rPr>
+          <w:sz w:val="24"/>
+          <w:szCs w:val="24"/>
+        </w:rPr>
+        <w:t xml:space="preserve"> that while she felt the system was not entirely necessary, a weak point in the system is knowing when a team is about to win and getting an accurate timing on when that team won. Even with this in consideration, we would be hard-pressed to convince AMA to implement the system “The competition is low-key” and “It’s just meant for us” are among statement</w:t>
+      </w:r>
+      <w:r>
+        <w:rPr>
+          <w:sz w:val="24"/>
+          <w:szCs w:val="24"/>
+        </w:rPr>
+        <w:t xml:space="preserve">s from Frankcom-Burgess </w:t>
+      </w:r>
+      <w:r>
+        <w:rPr>
+          <w:sz w:val="24"/>
+          <w:szCs w:val="24"/>
+        </w:rPr>
+        <w:t>(2017).</w:t>
       </w:r>
     </w:p>
     <w:p>
@@ -26076,14 +26324,14 @@
       <w:pPr>
         <w:pStyle w:val="Heading1"/>
       </w:pPr>
-      <w:bookmarkStart w:id="169" w:name="_Toc489811773"/>
-      <w:bookmarkStart w:id="170" w:name="_Toc489811848"/>
+      <w:bookmarkStart w:id="174" w:name="_Toc489811773"/>
+      <w:bookmarkStart w:id="175" w:name="_Toc489811848"/>
       <w:r>
         <w:lastRenderedPageBreak/>
         <w:t>Conclusion</w:t>
       </w:r>
-      <w:bookmarkEnd w:id="169"/>
-      <w:bookmarkEnd w:id="170"/>
+      <w:bookmarkEnd w:id="174"/>
+      <w:bookmarkEnd w:id="175"/>
     </w:p>
     <w:p>
       <w:pPr>
@@ -26966,7 +27214,7 @@
           <w:lang w:val="en-US"/>
         </w:rPr>
       </w:pPr>
-      <w:commentRangeStart w:id="171"/>
+      <w:commentRangeStart w:id="176"/>
       <w:r>
         <w:rPr>
           <w:rFonts w:ascii="Calibri" w:hAnsi="Calibri"/>
@@ -27003,12 +27251,12 @@
         </w:rPr>
         <w:t>encompassed costs.</w:t>
       </w:r>
-      <w:commentRangeEnd w:id="171"/>
+      <w:commentRangeEnd w:id="176"/>
       <w:r>
         <w:rPr>
           <w:rStyle w:val="CommentReference"/>
         </w:rPr>
-        <w:commentReference w:id="171"/>
+        <w:commentReference w:id="176"/>
       </w:r>
       <w:r>
         <w:rPr>
@@ -27057,7 +27305,7 @@
           <w:lang w:val="en-US"/>
         </w:rPr>
       </w:pPr>
-      <w:commentRangeStart w:id="172"/>
+      <w:commentRangeStart w:id="177"/>
       <w:r>
         <w:rPr>
           <w:rFonts w:ascii="Calibri" w:hAnsi="Calibri"/>
@@ -27068,12 +27316,12 @@
         <w:lastRenderedPageBreak/>
         <w:t>The total cost of the project sits over NZ$80,000.</w:t>
       </w:r>
-      <w:commentRangeEnd w:id="172"/>
+      <w:commentRangeEnd w:id="177"/>
       <w:r>
         <w:rPr>
           <w:rStyle w:val="CommentReference"/>
         </w:rPr>
-        <w:commentReference w:id="172"/>
+        <w:commentReference w:id="177"/>
       </w:r>
     </w:p>
     <w:p>
@@ -27330,7 +27578,7 @@
         </w:rPr>
         <w:t xml:space="preserve">increasing costs. </w:t>
       </w:r>
-      <w:commentRangeStart w:id="173"/>
+      <w:commentRangeStart w:id="178"/>
       <w:r>
         <w:rPr>
           <w:rFonts w:cstheme="minorHAnsi"/>
@@ -27339,12 +27587,12 @@
         </w:rPr>
         <w:t>Finally, the project must be within scope.</w:t>
       </w:r>
-      <w:commentRangeEnd w:id="173"/>
+      <w:commentRangeEnd w:id="178"/>
       <w:r>
         <w:rPr>
           <w:rStyle w:val="CommentReference"/>
         </w:rPr>
-        <w:commentReference w:id="173"/>
+        <w:commentReference w:id="178"/>
       </w:r>
     </w:p>
     <w:p>
@@ -27447,7 +27695,7 @@
         </w:rPr>
         <w:t xml:space="preserve">hey should be a major stakeholder </w:t>
       </w:r>
-      <w:commentRangeStart w:id="174"/>
+      <w:commentRangeStart w:id="179"/>
       <w:r>
         <w:rPr>
           <w:sz w:val="24"/>
@@ -27455,14 +27703,14 @@
         </w:rPr>
         <w:t>as the client.</w:t>
       </w:r>
-      <w:commentRangeEnd w:id="174"/>
+      <w:commentRangeEnd w:id="179"/>
       <w:r>
         <w:rPr>
           <w:rStyle w:val="CommentReference"/>
           <w:sz w:val="24"/>
           <w:szCs w:val="24"/>
         </w:rPr>
-        <w:commentReference w:id="174"/>
+        <w:commentReference w:id="179"/>
       </w:r>
     </w:p>
     <w:p>
@@ -27568,7 +27816,7 @@
         </w:rPr>
         <w:t xml:space="preserve">to run the system in discussion. </w:t>
       </w:r>
-      <w:commentRangeStart w:id="175"/>
+      <w:commentRangeStart w:id="180"/>
       <w:r>
         <w:rPr>
           <w:sz w:val="24"/>
@@ -27590,12 +27838,12 @@
         </w:rPr>
         <w:t>wyn College’s and must be reserved</w:t>
       </w:r>
-      <w:commentRangeEnd w:id="175"/>
+      <w:commentRangeEnd w:id="180"/>
       <w:r>
         <w:rPr>
           <w:rStyle w:val="CommentReference"/>
         </w:rPr>
-        <w:commentReference w:id="175"/>
+        <w:commentReference w:id="180"/>
       </w:r>
       <w:r>
         <w:rPr>
@@ -27604,7 +27852,7 @@
         </w:rPr>
         <w:t xml:space="preserve">. </w:t>
       </w:r>
-      <w:commentRangeStart w:id="176"/>
+      <w:commentRangeStart w:id="181"/>
       <w:r>
         <w:rPr>
           <w:sz w:val="24"/>
@@ -27612,12 +27860,12 @@
         </w:rPr>
         <w:t>Any changes are subject to terms and conditions.</w:t>
       </w:r>
-      <w:commentRangeEnd w:id="176"/>
+      <w:commentRangeEnd w:id="181"/>
       <w:r>
         <w:rPr>
           <w:rStyle w:val="CommentReference"/>
         </w:rPr>
-        <w:commentReference w:id="176"/>
+        <w:commentReference w:id="181"/>
       </w:r>
     </w:p>
     <w:p>
@@ -27877,9 +28125,20 @@
           <w:sz w:val="24"/>
         </w:rPr>
       </w:pPr>
+      <w:commentRangeStart w:id="182"/>
       <w:r>
         <w:lastRenderedPageBreak/>
         <w:t>References</w:t>
+      </w:r>
+      <w:commentRangeEnd w:id="182"/>
+      <w:r>
+        <w:rPr>
+          <w:rStyle w:val="CommentReference"/>
+          <w:rFonts w:asciiTheme="minorHAnsi" w:eastAsiaTheme="minorHAnsi" w:hAnsiTheme="minorHAnsi" w:cstheme="minorBidi"/>
+          <w:b w:val="0"/>
+          <w:color w:val="auto"/>
+        </w:rPr>
+        <w:commentReference w:id="182"/>
       </w:r>
     </w:p>
     <w:p>
@@ -28009,7 +28268,7 @@
         </w:rPr>
         <w:t xml:space="preserve">W3computing.com. (2017). Technical Feasibility - Hardware and Software Needs. Available at: </w:t>
       </w:r>
-      <w:hyperlink r:id="rId27" w:history="1">
+      <w:hyperlink r:id="rId26" w:history="1">
         <w:r>
           <w:rPr>
             <w:rStyle w:val="Hyperlink"/>
@@ -28037,7 +28296,7 @@
         </w:rPr>
         <w:t xml:space="preserve">En.wikipedia.org. (2017). Distributed computing. Available at: </w:t>
       </w:r>
-      <w:hyperlink r:id="rId28" w:history="1">
+      <w:hyperlink r:id="rId27" w:history="1">
         <w:r>
           <w:rPr>
             <w:rStyle w:val="Hyperlink"/>
@@ -28065,7 +28324,7 @@
         </w:rPr>
         <w:t xml:space="preserve">En.wikipedia.org. (2017). Multitier architecture. Available at: </w:t>
       </w:r>
-      <w:hyperlink r:id="rId29" w:history="1">
+      <w:hyperlink r:id="rId28" w:history="1">
         <w:r>
           <w:rPr>
             <w:rStyle w:val="Hyperlink"/>
@@ -28101,7 +28360,7 @@
         </w:rPr>
         <w:t xml:space="preserve">En.wikipedia.org. (2017). Virtualization. Available at: </w:t>
       </w:r>
-      <w:hyperlink r:id="rId30" w:history="1">
+      <w:hyperlink r:id="rId29" w:history="1">
         <w:r>
           <w:rPr>
             <w:rStyle w:val="Hyperlink"/>
@@ -28137,7 +28396,7 @@
         </w:rPr>
         <w:t xml:space="preserve">Buelta, V. (2017). Requests per second. A server load reference. Wrong Side of Memphis. Available at: </w:t>
       </w:r>
-      <w:hyperlink r:id="rId31" w:history="1">
+      <w:hyperlink r:id="rId30" w:history="1">
         <w:r>
           <w:rPr>
             <w:rStyle w:val="Hyperlink"/>
@@ -28165,7 +28424,7 @@
         </w:rPr>
         <w:t xml:space="preserve">Jmeter.apache.org. (2017). Apache JMeter - Apache JMeter™. Available at: </w:t>
       </w:r>
-      <w:hyperlink r:id="rId32" w:history="1">
+      <w:hyperlink r:id="rId31" w:history="1">
         <w:r>
           <w:rPr>
             <w:rStyle w:val="Hyperlink"/>
@@ -28220,7 +28479,7 @@
         </w:rPr>
         <w:t xml:space="preserve">. Available at: </w:t>
       </w:r>
-      <w:hyperlink r:id="rId33" w:history="1">
+      <w:hyperlink r:id="rId32" w:history="1">
         <w:r>
           <w:rPr>
             <w:rStyle w:val="Hyperlink"/>
@@ -28405,7 +28664,7 @@
         </w:rPr>
         <w:t>Retrieved from </w:t>
       </w:r>
-      <w:hyperlink r:id="rId34" w:history="1">
+      <w:hyperlink r:id="rId33" w:history="1">
         <w:r>
           <w:rPr>
             <w:rStyle w:val="Hyperlink"/>
@@ -28496,7 +28755,7 @@
         </w:rPr>
         <w:t>Retrieved from </w:t>
       </w:r>
-      <w:hyperlink r:id="rId35" w:history="1">
+      <w:hyperlink r:id="rId34" w:history="1">
         <w:r>
           <w:rPr>
             <w:rStyle w:val="Hyperlink"/>
@@ -28579,7 +28838,7 @@
         </w:rPr>
         <w:t>Retrieved from </w:t>
       </w:r>
-      <w:hyperlink r:id="rId36" w:history="1">
+      <w:hyperlink r:id="rId35" w:history="1">
         <w:r>
           <w:rPr>
             <w:rStyle w:val="Hyperlink"/>
@@ -28651,7 +28910,7 @@
         </w:rPr>
         <w:t>Retrieved from </w:t>
       </w:r>
-      <w:hyperlink r:id="rId37" w:history="1">
+      <w:hyperlink r:id="rId36" w:history="1">
         <w:r>
           <w:rPr>
             <w:rStyle w:val="Hyperlink"/>
@@ -28750,7 +29009,7 @@
         </w:rPr>
         <w:t>Retrieved from </w:t>
       </w:r>
-      <w:hyperlink r:id="rId38" w:history="1">
+      <w:hyperlink r:id="rId37" w:history="1">
         <w:r>
           <w:rPr>
             <w:rStyle w:val="Hyperlink"/>
@@ -28819,6 +29078,33 @@
           <w:shd w:val="clear" w:color="auto" w:fill="FFFFFF"/>
         </w:rPr>
       </w:pPr>
+      <w:commentRangeStart w:id="183"/>
+      <w:r>
+        <w:rPr>
+          <w:rFonts w:cstheme="minorHAnsi"/>
+          <w:sz w:val="24"/>
+          <w:szCs w:val="24"/>
+          <w:shd w:val="clear" w:color="auto" w:fill="FFFFFF"/>
+        </w:rPr>
+        <w:t>Frankcom-Burgess, G. (2017). Personal communication</w:t>
+      </w:r>
+      <w:commentRangeEnd w:id="183"/>
+      <w:r>
+        <w:rPr>
+          <w:rStyle w:val="CommentReference"/>
+        </w:rPr>
+        <w:commentReference w:id="183"/>
+      </w:r>
+    </w:p>
+    <w:p>
+      <w:pPr>
+        <w:rPr>
+          <w:rFonts w:cstheme="minorHAnsi"/>
+          <w:sz w:val="24"/>
+          <w:szCs w:val="24"/>
+          <w:shd w:val="clear" w:color="auto" w:fill="FFFFFF"/>
+        </w:rPr>
+      </w:pPr>
       <w:r>
         <w:rPr>
           <w:rFonts w:cstheme="minorHAnsi"/>
@@ -29095,8 +29381,8 @@
           <w:szCs w:val="24"/>
         </w:rPr>
       </w:pPr>
-      <w:bookmarkStart w:id="177" w:name="_Toc489811774"/>
-      <w:bookmarkStart w:id="178" w:name="_Toc489811849"/>
+      <w:bookmarkStart w:id="184" w:name="_Toc489811774"/>
+      <w:bookmarkStart w:id="185" w:name="_Toc489811849"/>
       <w:r>
         <w:rPr>
           <w:rStyle w:val="Hyperlink"/>
@@ -29238,8 +29524,8 @@
         </w:rPr>
         <w:t xml:space="preserve"> Elements of an in-house Implementation”.</w:t>
       </w:r>
-      <w:bookmarkEnd w:id="177"/>
-      <w:bookmarkEnd w:id="178"/>
+      <w:bookmarkEnd w:id="184"/>
+      <w:bookmarkEnd w:id="185"/>
       <w:r>
         <w:rPr>
           <w:rFonts w:asciiTheme="minorHAnsi" w:hAnsiTheme="minorHAnsi" w:cstheme="minorHAnsi"/>
@@ -34791,12 +35077,7 @@
         <w:t>A</w:t>
       </w:r>
       <w:r>
-        <w:t>ppend</w:t>
-      </w:r>
-      <w:bookmarkStart w:id="179" w:name="_GoBack"/>
-      <w:bookmarkEnd w:id="179"/>
-      <w:r>
-        <w:t>ix</w:t>
+        <w:t>ppendix</w:t>
       </w:r>
       <w:r>
         <w:t xml:space="preserve"> A</w:t>
@@ -36787,7 +37068,7 @@
           <w:color w:val="000000"/>
         </w:rPr>
       </w:pPr>
-      <w:hyperlink r:id="rId39" w:history="1">
+      <w:hyperlink r:id="rId38" w:history="1">
         <w:r>
           <w:rPr>
             <w:rStyle w:val="Hyperlink"/>
@@ -36825,7 +37106,7 @@
           <w:color w:val="000000"/>
         </w:rPr>
       </w:pPr>
-      <w:hyperlink r:id="rId40" w:history="1">
+      <w:hyperlink r:id="rId39" w:history="1">
         <w:r>
           <w:rPr>
             <w:rStyle w:val="Hyperlink"/>
@@ -36910,7 +37191,7 @@
         </w:rPr>
         <w:t> </w:t>
       </w:r>
-      <w:hyperlink r:id="rId41" w:history="1">
+      <w:hyperlink r:id="rId40" w:history="1">
         <w:r>
           <w:rPr>
             <w:rStyle w:val="Hyperlink"/>
@@ -36964,7 +37245,7 @@
         </w:rPr>
         <w:t xml:space="preserve"> (Power loss protection) - a feature of solid-state driver (SDD - storage device) that protects data against sudden power loss. Download pdf in the link below for further information: </w:t>
       </w:r>
-      <w:hyperlink r:id="rId42" w:history="1">
+      <w:hyperlink r:id="rId41" w:history="1">
         <w:r>
           <w:rPr>
             <w:rStyle w:val="Hyperlink"/>
@@ -37018,7 +37299,7 @@
         </w:rPr>
         <w:t xml:space="preserve"> - helps avoiding the possibility of data loss or corruption during a power or server failure. It is an extra security measure for the system. Due to RAID approach plus the PLP feature of SSD cards, we believe it is not a critical. See full definition at the vendor website: </w:t>
       </w:r>
-      <w:hyperlink r:id="rId43" w:history="1">
+      <w:hyperlink r:id="rId42" w:history="1">
         <w:r>
           <w:rPr>
             <w:rStyle w:val="Hyperlink"/>
@@ -37244,7 +37525,7 @@
           <w:noProof/>
           <w:sz w:val="36"/>
           <w:szCs w:val="24"/>
-          <w:lang w:eastAsia="en-NZ"/>
+          <w:lang w:val="en-US"/>
         </w:rPr>
         <w:drawing>
           <wp:inline distT="0" distB="0" distL="0" distR="0" wp14:anchorId="3C120564" wp14:editId="349743BC">
@@ -37262,7 +37543,7 @@
                     <pic:cNvPicPr/>
                   </pic:nvPicPr>
                   <pic:blipFill>
-                    <a:blip r:embed="rId44">
+                    <a:blip r:embed="rId43">
                       <a:extLst>
                         <a:ext uri="{28A0092B-C50C-407E-A947-70E740481C1C}">
                           <a14:useLocalDpi xmlns:a14="http://schemas.microsoft.com/office/drawing/2010/main" val="0"/>
@@ -37290,7 +37571,7 @@
       </w:r>
     </w:p>
     <w:sectPr>
-      <w:footerReference w:type="default" r:id="rId45"/>
+      <w:footerReference w:type="default" r:id="rId44"/>
       <w:pgSz w:w="11906" w:h="16838"/>
       <w:pgMar w:top="1440" w:right="1440" w:bottom="1440" w:left="1440" w:header="680" w:footer="708" w:gutter="0"/>
       <w:pgNumType w:start="0"/>
@@ -37303,7 +37584,7 @@
 </file>
 
 <file path=word/comments.xml><?xml version="1.0" encoding="utf-8"?>
-<w:comments xmlns:wpc="http://schemas.microsoft.com/office/word/2010/wordprocessingCanvas" xmlns:cx="http://schemas.microsoft.com/office/drawing/2014/chartex" xmlns:cx1="http://schemas.microsoft.com/office/drawing/2015/9/8/chartex" xmlns:cx2="http://schemas.microsoft.com/office/drawing/2015/10/21/chartex" xmlns:cx3="http://schemas.microsoft.com/office/drawing/2016/5/9/chartex" xmlns:cx4="http://schemas.microsoft.com/office/drawing/2016/5/10/chartex" xmlns:cx5="http://schemas.microsoft.com/office/drawing/2016/5/11/chartex" xmlns:cx6="http://schemas.microsoft.com/office/drawing/2016/5/12/chartex" xmlns:cx7="http://schemas.microsoft.com/office/drawing/2016/5/13/chartex" xmlns:cx8="http://schemas.microsoft.com/office/drawing/2016/5/14/chartex" xmlns:mc="http://schemas.openxmlformats.org/markup-compatibility/2006" xmlns:aink="http://schemas.microsoft.com/office/drawing/2016/ink" xmlns:am3d="http://schemas.microsoft.com/office/drawing/2017/model3d" xmlns:o="urn:schemas-microsoft-com:office:office" xmlns:r="http://schemas.openxmlformats.org/officeDocument/2006/relationships" xmlns:m="http://schemas.openxmlformats.org/officeDocument/2006/math" xmlns:v="urn:schemas-microsoft-com:vml" xmlns:wp14="http://schemas.microsoft.com/office/word/2010/wordprocessingDrawing" xmlns:wp="http://schemas.openxmlformats.org/drawingml/2006/wordprocessingDrawing" xmlns:w10="urn:schemas-microsoft-com:office:word" xmlns:w="http://schemas.openxmlformats.org/wordprocessingml/2006/main" xmlns:w14="http://schemas.microsoft.com/office/word/2010/wordml" xmlns:w15="http://schemas.microsoft.com/office/word/2012/wordml" xmlns:w16cid="http://schemas.microsoft.com/office/word/2016/wordml/cid" xmlns:w16se="http://schemas.microsoft.com/office/word/2015/wordml/symex" xmlns:wpg="http://schemas.microsoft.com/office/word/2010/wordprocessingGroup" xmlns:wpi="http://schemas.microsoft.com/office/word/2010/wordprocessingInk" xmlns:wne="http://schemas.microsoft.com/office/word/2006/wordml" xmlns:wps="http://schemas.microsoft.com/office/word/2010/wordprocessingShape" mc:Ignorable="w14 w15 w16se w16cid wp14">
+<w:comments xmlns:wpc="http://schemas.microsoft.com/office/word/2010/wordprocessingCanvas" xmlns:cx="http://schemas.microsoft.com/office/drawing/2014/chartex" xmlns:cx1="http://schemas.microsoft.com/office/drawing/2015/9/8/chartex" xmlns:cx2="http://schemas.microsoft.com/office/drawing/2015/10/21/chartex" xmlns:cx3="http://schemas.microsoft.com/office/drawing/2016/5/9/chartex" xmlns:cx4="http://schemas.microsoft.com/office/drawing/2016/5/10/chartex" xmlns:cx5="http://schemas.microsoft.com/office/drawing/2016/5/11/chartex" xmlns:mc="http://schemas.openxmlformats.org/markup-compatibility/2006" xmlns:o="urn:schemas-microsoft-com:office:office" xmlns:r="http://schemas.openxmlformats.org/officeDocument/2006/relationships" xmlns:m="http://schemas.openxmlformats.org/officeDocument/2006/math" xmlns:v="urn:schemas-microsoft-com:vml" xmlns:wp14="http://schemas.microsoft.com/office/word/2010/wordprocessingDrawing" xmlns:wp="http://schemas.openxmlformats.org/drawingml/2006/wordprocessingDrawing" xmlns:w10="urn:schemas-microsoft-com:office:word" xmlns:w="http://schemas.openxmlformats.org/wordprocessingml/2006/main" xmlns:w14="http://schemas.microsoft.com/office/word/2010/wordml" xmlns:w15="http://schemas.microsoft.com/office/word/2012/wordml" xmlns:w16se="http://schemas.microsoft.com/office/word/2015/wordml/symex" xmlns:wpg="http://schemas.microsoft.com/office/word/2010/wordprocessingGroup" xmlns:wpi="http://schemas.microsoft.com/office/word/2010/wordprocessingInk" xmlns:wne="http://schemas.microsoft.com/office/word/2006/wordml" xmlns:wps="http://schemas.microsoft.com/office/word/2010/wordprocessingShape" mc:Ignorable="w14 w15 w16se wp14">
   <w:comment w:id="36" w:author="Karanjit Gahunia" w:date="2017-08-05T21:24:00Z" w:initials="KG">
     <w:p>
       <w:pPr>
@@ -37891,7 +38172,7 @@
       </w:r>
     </w:p>
   </w:comment>
-  <w:comment w:id="154" w:author="Vinicius Alves Ferreira" w:date="2017-08-06T14:34:00Z" w:initials="VAF">
+  <w:comment w:id="148" w:author="Hayley Cleverdon" w:date="2017-08-06T23:16:00Z" w:initials="HC">
     <w:p>
       <w:pPr>
         <w:pStyle w:val="CommentText"/>
@@ -37903,6 +38184,27 @@
         <w:annotationRef/>
       </w:r>
       <w:r>
+        <w:t>Plagiarised – needs to be reworded or encapsulated in quotes.</w:t>
+      </w:r>
+    </w:p>
+    <w:p>
+      <w:pPr>
+        <w:pStyle w:val="CommentText"/>
+      </w:pPr>
+    </w:p>
+  </w:comment>
+  <w:comment w:id="155" w:author="Vinicius Alves Ferreira" w:date="2017-08-06T14:34:00Z" w:initials="VAF">
+    <w:p>
+      <w:pPr>
+        <w:pStyle w:val="CommentText"/>
+      </w:pPr>
+      <w:r>
+        <w:rPr>
+          <w:rStyle w:val="CommentReference"/>
+        </w:rPr>
+        <w:annotationRef/>
+      </w:r>
+      <w:r>
         <w:t>All new, please review.</w:t>
       </w:r>
     </w:p>
@@ -37912,7 +38214,7 @@
       </w:pPr>
     </w:p>
   </w:comment>
-  <w:comment w:id="155" w:author="Karanjit Gahunia" w:date="2017-08-06T19:50:00Z" w:initials="KG">
+  <w:comment w:id="156" w:author="Karanjit Gahunia" w:date="2017-08-06T19:50:00Z" w:initials="KG">
     <w:p>
       <w:pPr>
         <w:pStyle w:val="CommentText"/>
@@ -37928,7 +38230,7 @@
       </w:r>
     </w:p>
   </w:comment>
-  <w:comment w:id="156" w:author="Karanjit Gahunia" w:date="2017-08-06T19:51:00Z" w:initials="KG">
+  <w:comment w:id="157" w:author="Karanjit Gahunia" w:date="2017-08-06T19:51:00Z" w:initials="KG">
     <w:p>
       <w:pPr>
         <w:pStyle w:val="CommentText"/>
@@ -37944,7 +38246,7 @@
       </w:r>
     </w:p>
   </w:comment>
-  <w:comment w:id="163" w:author="Karanjit Gahunia" w:date="2017-08-06T19:53:00Z" w:initials="KG">
+  <w:comment w:id="164" w:author="Karanjit Gahunia" w:date="2017-08-06T19:53:00Z" w:initials="KG">
     <w:p>
       <w:pPr>
         <w:pStyle w:val="CommentText"/>
@@ -37960,7 +38262,7 @@
       </w:r>
     </w:p>
   </w:comment>
-  <w:comment w:id="164" w:author="Karanjit Gahunia" w:date="2017-08-06T20:21:00Z" w:initials="KG">
+  <w:comment w:id="165" w:author="Hayley Cleverdon" w:date="2017-08-06T23:39:00Z" w:initials="HC">
     <w:p>
       <w:pPr>
         <w:pStyle w:val="CommentText"/>
@@ -37972,11 +38274,19 @@
         <w:annotationRef/>
       </w:r>
       <w:r>
-        <w:t>Check for consistency. Is “parents” the term that is utilised to describe spectators throughout the report.</w:t>
-      </w:r>
+        <w:t xml:space="preserve">The way its done should be fine </w:t>
+      </w:r>
+      <w:r>
+        <w:t>according to AUT library, moved the years to next to the name though – I was doing that wrong</w:t>
+      </w:r>
+    </w:p>
+    <w:p>
+      <w:pPr>
+        <w:pStyle w:val="CommentText"/>
+      </w:pPr>
     </w:p>
   </w:comment>
-  <w:comment w:id="165" w:author="Karanjit Gahunia" w:date="2017-08-06T20:23:00Z" w:initials="KG">
+  <w:comment w:id="166" w:author="Karanjit Gahunia" w:date="2017-08-06T20:23:00Z" w:initials="KG">
     <w:p>
       <w:pPr>
         <w:pStyle w:val="CommentText"/>
@@ -37992,7 +38302,7 @@
       </w:r>
     </w:p>
   </w:comment>
-  <w:comment w:id="166" w:author="Karanjit Gahunia" w:date="2017-08-06T20:27:00Z" w:initials="KG">
+  <w:comment w:id="167" w:author="Karanjit Gahunia" w:date="2017-08-06T20:27:00Z" w:initials="KG">
     <w:p>
       <w:pPr>
         <w:pStyle w:val="CommentText"/>
@@ -38008,7 +38318,7 @@
       </w:r>
     </w:p>
   </w:comment>
-  <w:comment w:id="167" w:author="Karanjit Gahunia" w:date="2017-08-06T20:25:00Z" w:initials="KG">
+  <w:comment w:id="168" w:author="Hayley Cleverdon" w:date="2017-08-06T23:27:00Z" w:initials="HC">
     <w:p>
       <w:pPr>
         <w:pStyle w:val="CommentText"/>
@@ -38020,11 +38330,31 @@
         <w:annotationRef/>
       </w:r>
       <w:r>
+        <w:t>Brackets are correct way to replace out of context information (eg when interviewee says ‘it’ instead of the thing they’re talking about).</w:t>
+      </w:r>
+      <w:r>
+        <w:br/>
+        <w:t>Changed to Generation Y because my filler was bad.</w:t>
+      </w:r>
+    </w:p>
+  </w:comment>
+  <w:comment w:id="169" w:author="Karanjit Gahunia" w:date="2017-08-06T20:25:00Z" w:initials="KG">
+    <w:p>
+      <w:pPr>
+        <w:pStyle w:val="CommentText"/>
+      </w:pPr>
+      <w:r>
+        <w:rPr>
+          <w:rStyle w:val="CommentReference"/>
+        </w:rPr>
+        <w:annotationRef/>
+      </w:r>
+      <w:r>
         <w:t>Out of place reference?</w:t>
       </w:r>
     </w:p>
   </w:comment>
-  <w:comment w:id="168" w:author="Karanjit Gahunia" w:date="2017-08-06T20:46:00Z" w:initials="KG">
+  <w:comment w:id="170" w:author="Hayley Cleverdon" w:date="2017-08-06T23:32:00Z" w:initials="HC">
     <w:p>
       <w:pPr>
         <w:pStyle w:val="CommentText"/>
@@ -38036,11 +38366,27 @@
         <w:annotationRef/>
       </w:r>
       <w:r>
+        <w:t>Frankcom-Burgess is the reference :)</w:t>
+      </w:r>
+    </w:p>
+  </w:comment>
+  <w:comment w:id="171" w:author="Karanjit Gahunia" w:date="2017-08-06T20:46:00Z" w:initials="KG">
+    <w:p>
+      <w:pPr>
+        <w:pStyle w:val="CommentText"/>
+      </w:pPr>
+      <w:r>
+        <w:rPr>
+          <w:rStyle w:val="CommentReference"/>
+        </w:rPr>
+        <w:annotationRef/>
+      </w:r>
+      <w:r>
         <w:t>Revise this sentence.</w:t>
       </w:r>
     </w:p>
   </w:comment>
-  <w:comment w:id="171" w:author="Karanjit Gahunia" w:date="2017-08-06T22:58:00Z" w:initials="KG">
+  <w:comment w:id="172" w:author="Hayley Cleverdon" w:date="2017-08-06T23:21:00Z" w:initials="HC">
     <w:p>
       <w:pPr>
         <w:pStyle w:val="CommentText"/>
@@ -38052,11 +38398,27 @@
         <w:annotationRef/>
       </w:r>
       <w:r>
+        <w:t>revised</w:t>
+      </w:r>
+    </w:p>
+  </w:comment>
+  <w:comment w:id="176" w:author="Karanjit Gahunia" w:date="2017-08-06T22:58:00Z" w:initials="KG">
+    <w:p>
+      <w:pPr>
+        <w:pStyle w:val="CommentText"/>
+      </w:pPr>
+      <w:r>
+        <w:rPr>
+          <w:rStyle w:val="CommentReference"/>
+        </w:rPr>
+        <w:annotationRef/>
+      </w:r>
+      <w:r>
         <w:t>Needs to be reworded.</w:t>
       </w:r>
     </w:p>
   </w:comment>
-  <w:comment w:id="172" w:author="Karanjit Gahunia" w:date="2017-08-06T22:59:00Z" w:initials="KG">
+  <w:comment w:id="177" w:author="Karanjit Gahunia" w:date="2017-08-06T22:59:00Z" w:initials="KG">
     <w:p>
       <w:pPr>
         <w:pStyle w:val="CommentText"/>
@@ -38070,17 +38432,12 @@
       <w:r>
         <w:t xml:space="preserve">Specify how or why. Is this with a </w:t>
       </w:r>
-      <w:proofErr w:type="gramStart"/>
-      <w:r>
-        <w:t>particular approach</w:t>
-      </w:r>
-      <w:proofErr w:type="gramEnd"/>
-      <w:r>
-        <w:t xml:space="preserve"> (I’m assuming hardware). Make sure everything is clear.</w:t>
+      <w:r>
+        <w:t>particular approach (I’m assuming hardware). Make sure everything is clear.</w:t>
       </w:r>
     </w:p>
   </w:comment>
-  <w:comment w:id="173" w:author="Karanjit Gahunia" w:date="2017-08-06T23:01:00Z" w:initials="KG">
+  <w:comment w:id="178" w:author="Karanjit Gahunia" w:date="2017-08-06T23:01:00Z" w:initials="KG">
     <w:p>
       <w:pPr>
         <w:pStyle w:val="CommentText"/>
@@ -38096,7 +38453,7 @@
       </w:r>
     </w:p>
   </w:comment>
-  <w:comment w:id="174" w:author="Karanjit Gahunia" w:date="2017-08-06T23:02:00Z" w:initials="KG">
+  <w:comment w:id="179" w:author="Karanjit Gahunia" w:date="2017-08-06T23:02:00Z" w:initials="KG">
     <w:p>
       <w:pPr>
         <w:pStyle w:val="CommentText"/>
@@ -38112,7 +38469,7 @@
       </w:r>
     </w:p>
   </w:comment>
-  <w:comment w:id="175" w:author="Karanjit Gahunia" w:date="2017-08-06T23:05:00Z" w:initials="KG">
+  <w:comment w:id="180" w:author="Karanjit Gahunia" w:date="2017-08-06T23:05:00Z" w:initials="KG">
     <w:p>
       <w:pPr>
         <w:pStyle w:val="CommentText"/>
@@ -38128,7 +38485,7 @@
       </w:r>
     </w:p>
   </w:comment>
-  <w:comment w:id="176" w:author="Karanjit Gahunia" w:date="2017-08-06T23:04:00Z" w:initials="KG">
+  <w:comment w:id="181" w:author="Karanjit Gahunia" w:date="2017-08-06T23:04:00Z" w:initials="KG">
     <w:p>
       <w:pPr>
         <w:pStyle w:val="CommentText"/>
@@ -38147,6 +38504,38 @@
       </w:r>
       <w:r>
         <w:t xml:space="preserve"> </w:t>
+      </w:r>
+    </w:p>
+  </w:comment>
+  <w:comment w:id="182" w:author="Hayley Cleverdon" w:date="2017-08-06T23:22:00Z" w:initials="HC">
+    <w:p>
+      <w:pPr>
+        <w:pStyle w:val="CommentText"/>
+      </w:pPr>
+      <w:r>
+        <w:rPr>
+          <w:rStyle w:val="CommentReference"/>
+        </w:rPr>
+        <w:annotationRef/>
+      </w:r>
+      <w:r>
+        <w:t>Need to be formatted slightly differently and ordered alphabetically</w:t>
+      </w:r>
+    </w:p>
+  </w:comment>
+  <w:comment w:id="183" w:author="Hayley Cleverdon" w:date="2017-08-06T23:34:00Z" w:initials="HC">
+    <w:p>
+      <w:pPr>
+        <w:pStyle w:val="CommentText"/>
+      </w:pPr>
+      <w:r>
+        <w:rPr>
+          <w:rStyle w:val="CommentReference"/>
+        </w:rPr>
+        <w:annotationRef/>
+      </w:r>
+      <w:r>
+        <w:t>Need to reformat for this</w:t>
       </w:r>
     </w:p>
   </w:comment>
@@ -38154,7 +38543,7 @@
 </file>
 
 <file path=word/commentsExtended.xml><?xml version="1.0" encoding="utf-8"?>
-<w15:commentsEx xmlns:wpc="http://schemas.microsoft.com/office/word/2010/wordprocessingCanvas" xmlns:cx="http://schemas.microsoft.com/office/drawing/2014/chartex" xmlns:cx1="http://schemas.microsoft.com/office/drawing/2015/9/8/chartex" xmlns:cx2="http://schemas.microsoft.com/office/drawing/2015/10/21/chartex" xmlns:cx3="http://schemas.microsoft.com/office/drawing/2016/5/9/chartex" xmlns:cx4="http://schemas.microsoft.com/office/drawing/2016/5/10/chartex" xmlns:cx5="http://schemas.microsoft.com/office/drawing/2016/5/11/chartex" xmlns:cx6="http://schemas.microsoft.com/office/drawing/2016/5/12/chartex" xmlns:cx7="http://schemas.microsoft.com/office/drawing/2016/5/13/chartex" xmlns:cx8="http://schemas.microsoft.com/office/drawing/2016/5/14/chartex" xmlns:mc="http://schemas.openxmlformats.org/markup-compatibility/2006" xmlns:aink="http://schemas.microsoft.com/office/drawing/2016/ink" xmlns:am3d="http://schemas.microsoft.com/office/drawing/2017/model3d" xmlns:o="urn:schemas-microsoft-com:office:office" xmlns:r="http://schemas.openxmlformats.org/officeDocument/2006/relationships" xmlns:m="http://schemas.openxmlformats.org/officeDocument/2006/math" xmlns:v="urn:schemas-microsoft-com:vml" xmlns:wp14="http://schemas.microsoft.com/office/word/2010/wordprocessingDrawing" xmlns:wp="http://schemas.openxmlformats.org/drawingml/2006/wordprocessingDrawing" xmlns:w10="urn:schemas-microsoft-com:office:word" xmlns:w="http://schemas.openxmlformats.org/wordprocessingml/2006/main" xmlns:w14="http://schemas.microsoft.com/office/word/2010/wordml" xmlns:w15="http://schemas.microsoft.com/office/word/2012/wordml" xmlns:w16cid="http://schemas.microsoft.com/office/word/2016/wordml/cid" xmlns:w16se="http://schemas.microsoft.com/office/word/2015/wordml/symex" xmlns:wpg="http://schemas.microsoft.com/office/word/2010/wordprocessingGroup" xmlns:wpi="http://schemas.microsoft.com/office/word/2010/wordprocessingInk" xmlns:wne="http://schemas.microsoft.com/office/word/2006/wordml" xmlns:wps="http://schemas.microsoft.com/office/word/2010/wordprocessingShape" mc:Ignorable="w14 w15 w16se w16cid wp14">
+<w15:commentsEx xmlns:wpc="http://schemas.microsoft.com/office/word/2010/wordprocessingCanvas" xmlns:cx="http://schemas.microsoft.com/office/drawing/2014/chartex" xmlns:cx1="http://schemas.microsoft.com/office/drawing/2015/9/8/chartex" xmlns:cx2="http://schemas.microsoft.com/office/drawing/2015/10/21/chartex" xmlns:cx3="http://schemas.microsoft.com/office/drawing/2016/5/9/chartex" xmlns:cx4="http://schemas.microsoft.com/office/drawing/2016/5/10/chartex" xmlns:cx5="http://schemas.microsoft.com/office/drawing/2016/5/11/chartex" xmlns:mc="http://schemas.openxmlformats.org/markup-compatibility/2006" xmlns:o="urn:schemas-microsoft-com:office:office" xmlns:r="http://schemas.openxmlformats.org/officeDocument/2006/relationships" xmlns:m="http://schemas.openxmlformats.org/officeDocument/2006/math" xmlns:v="urn:schemas-microsoft-com:vml" xmlns:wp14="http://schemas.microsoft.com/office/word/2010/wordprocessingDrawing" xmlns:wp="http://schemas.openxmlformats.org/drawingml/2006/wordprocessingDrawing" xmlns:w10="urn:schemas-microsoft-com:office:word" xmlns:w="http://schemas.openxmlformats.org/wordprocessingml/2006/main" xmlns:w14="http://schemas.microsoft.com/office/word/2010/wordml" xmlns:w15="http://schemas.microsoft.com/office/word/2012/wordml" xmlns:w16se="http://schemas.microsoft.com/office/word/2015/wordml/symex" xmlns:wpg="http://schemas.microsoft.com/office/word/2010/wordprocessingGroup" xmlns:wpi="http://schemas.microsoft.com/office/word/2010/wordprocessingInk" xmlns:wne="http://schemas.microsoft.com/office/word/2006/wordml" xmlns:wps="http://schemas.microsoft.com/office/word/2010/wordprocessingShape" mc:Ignorable="w14 w15 w16se wp14">
   <w15:commentEx w15:paraId="70B9874B" w15:done="0"/>
   <w15:commentEx w15:paraId="0FD021C9" w15:done="0"/>
   <w15:commentEx w15:paraId="2E8A3193" w15:done="0"/>
@@ -38189,80 +38578,32 @@
   <w15:commentEx w15:paraId="10001407" w15:done="1"/>
   <w15:commentEx w15:paraId="2C37A053" w15:paraIdParent="10001407" w15:done="1"/>
   <w15:commentEx w15:paraId="15A749CC" w15:done="0"/>
+  <w15:commentEx w15:paraId="6AF9FB54" w15:done="0"/>
   <w15:commentEx w15:paraId="7EBDC927" w15:done="0"/>
   <w15:commentEx w15:paraId="65B09C75" w15:done="0"/>
   <w15:commentEx w15:paraId="311B1F52" w15:done="0"/>
   <w15:commentEx w15:paraId="6FB8390E" w15:done="0"/>
-  <w15:commentEx w15:paraId="7294328B" w15:done="0"/>
+  <w15:commentEx w15:paraId="3EC8092B" w15:paraIdParent="6FB8390E" w15:done="0"/>
   <w15:commentEx w15:paraId="72F2B0A3" w15:done="0"/>
   <w15:commentEx w15:paraId="387A9D64" w15:done="0"/>
+  <w15:commentEx w15:paraId="403CE8F0" w15:paraIdParent="387A9D64" w15:done="0"/>
   <w15:commentEx w15:paraId="37775189" w15:done="0"/>
+  <w15:commentEx w15:paraId="6A34D113" w15:paraIdParent="37775189" w15:done="0"/>
   <w15:commentEx w15:paraId="0E6F9B97" w15:done="0"/>
+  <w15:commentEx w15:paraId="6AF71D70" w15:paraIdParent="0E6F9B97" w15:done="0"/>
   <w15:commentEx w15:paraId="5AA68B86" w15:done="0"/>
   <w15:commentEx w15:paraId="171B766A" w15:done="0"/>
   <w15:commentEx w15:paraId="3AA21C6D" w15:done="0"/>
   <w15:commentEx w15:paraId="445672B9" w15:done="0"/>
   <w15:commentEx w15:paraId="3BEE1373" w15:done="0"/>
   <w15:commentEx w15:paraId="34F92D97" w15:done="0"/>
+  <w15:commentEx w15:paraId="3EBB73D6" w15:done="0"/>
+  <w15:commentEx w15:paraId="024556FA" w15:done="0"/>
 </w15:commentsEx>
 </file>
 
-<file path=word/commentsIds.xml><?xml version="1.0" encoding="utf-8"?>
-<w16cid:commentsIds xmlns:wpc="http://schemas.microsoft.com/office/word/2010/wordprocessingCanvas" xmlns:cx="http://schemas.microsoft.com/office/drawing/2014/chartex" xmlns:cx1="http://schemas.microsoft.com/office/drawing/2015/9/8/chartex" xmlns:cx2="http://schemas.microsoft.com/office/drawing/2015/10/21/chartex" xmlns:cx3="http://schemas.microsoft.com/office/drawing/2016/5/9/chartex" xmlns:cx4="http://schemas.microsoft.com/office/drawing/2016/5/10/chartex" xmlns:cx5="http://schemas.microsoft.com/office/drawing/2016/5/11/chartex" xmlns:cx6="http://schemas.microsoft.com/office/drawing/2016/5/12/chartex" xmlns:cx7="http://schemas.microsoft.com/office/drawing/2016/5/13/chartex" xmlns:cx8="http://schemas.microsoft.com/office/drawing/2016/5/14/chartex" xmlns:mc="http://schemas.openxmlformats.org/markup-compatibility/2006" xmlns:aink="http://schemas.microsoft.com/office/drawing/2016/ink" xmlns:am3d="http://schemas.microsoft.com/office/drawing/2017/model3d" xmlns:o="urn:schemas-microsoft-com:office:office" xmlns:r="http://schemas.openxmlformats.org/officeDocument/2006/relationships" xmlns:m="http://schemas.openxmlformats.org/officeDocument/2006/math" xmlns:v="urn:schemas-microsoft-com:vml" xmlns:wp14="http://schemas.microsoft.com/office/word/2010/wordprocessingDrawing" xmlns:wp="http://schemas.openxmlformats.org/drawingml/2006/wordprocessingDrawing" xmlns:w10="urn:schemas-microsoft-com:office:word" xmlns:w="http://schemas.openxmlformats.org/wordprocessingml/2006/main" xmlns:w14="http://schemas.microsoft.com/office/word/2010/wordml" xmlns:w15="http://schemas.microsoft.com/office/word/2012/wordml" xmlns:w16cid="http://schemas.microsoft.com/office/word/2016/wordml/cid" xmlns:w16se="http://schemas.microsoft.com/office/word/2015/wordml/symex" xmlns:wpg="http://schemas.microsoft.com/office/word/2010/wordprocessingGroup" xmlns:wpi="http://schemas.microsoft.com/office/word/2010/wordprocessingInk" xmlns:wne="http://schemas.microsoft.com/office/word/2006/wordml" xmlns:wps="http://schemas.microsoft.com/office/word/2010/wordprocessingShape" mc:Ignorable="w14 w15 w16se w16cid wp14">
-  <w16cid:commentId w16cid:paraId="70B9874B" w16cid:durableId="1D320ED1"/>
-  <w16cid:commentId w16cid:paraId="0FD021C9" w16cid:durableId="1D320ED2"/>
-  <w16cid:commentId w16cid:paraId="2E8A3193" w16cid:durableId="1D320ED3"/>
-  <w16cid:commentId w16cid:paraId="4EEDD2BE" w16cid:durableId="1D320ED4"/>
-  <w16cid:commentId w16cid:paraId="7D41E1E9" w16cid:durableId="1D320ED5"/>
-  <w16cid:commentId w16cid:paraId="1DD692B3" w16cid:durableId="1D320ED6"/>
-  <w16cid:commentId w16cid:paraId="0C5D595E" w16cid:durableId="1D320ED7"/>
-  <w16cid:commentId w16cid:paraId="057D1179" w16cid:durableId="1D320ED8"/>
-  <w16cid:commentId w16cid:paraId="1A26D58C" w16cid:durableId="1D320ED9"/>
-  <w16cid:commentId w16cid:paraId="66CB104D" w16cid:durableId="1D320EDA"/>
-  <w16cid:commentId w16cid:paraId="4AEFA694" w16cid:durableId="1D320EDB"/>
-  <w16cid:commentId w16cid:paraId="46A6F305" w16cid:durableId="1D320EDC"/>
-  <w16cid:commentId w16cid:paraId="389E878E" w16cid:durableId="1D320EDD"/>
-  <w16cid:commentId w16cid:paraId="23AC42F8" w16cid:durableId="1D320EDE"/>
-  <w16cid:commentId w16cid:paraId="5B35401E" w16cid:durableId="1D320EDF"/>
-  <w16cid:commentId w16cid:paraId="0214816A" w16cid:durableId="1D320EE0"/>
-  <w16cid:commentId w16cid:paraId="5C64C918" w16cid:durableId="1D320EE1"/>
-  <w16cid:commentId w16cid:paraId="576ED644" w16cid:durableId="1D320EE2"/>
-  <w16cid:commentId w16cid:paraId="392D9323" w16cid:durableId="1D320EE3"/>
-  <w16cid:commentId w16cid:paraId="18474FF9" w16cid:durableId="1D320EE4"/>
-  <w16cid:commentId w16cid:paraId="7D157BDA" w16cid:durableId="1D320EE5"/>
-  <w16cid:commentId w16cid:paraId="71E0AB68" w16cid:durableId="1D320EE6"/>
-  <w16cid:commentId w16cid:paraId="48EF74CC" w16cid:durableId="1D320EE7"/>
-  <w16cid:commentId w16cid:paraId="548BA698" w16cid:durableId="1D320EE8"/>
-  <w16cid:commentId w16cid:paraId="51268AA8" w16cid:durableId="1D320EE9"/>
-  <w16cid:commentId w16cid:paraId="44858AFD" w16cid:durableId="1D320EEA"/>
-  <w16cid:commentId w16cid:paraId="0448F701" w16cid:durableId="1D320EEB"/>
-  <w16cid:commentId w16cid:paraId="659074D8" w16cid:durableId="1D320EEC"/>
-  <w16cid:commentId w16cid:paraId="57093880" w16cid:durableId="1D320EED"/>
-  <w16cid:commentId w16cid:paraId="01404730" w16cid:durableId="1D320EEE"/>
-  <w16cid:commentId w16cid:paraId="776173F5" w16cid:durableId="1D320EEF"/>
-  <w16cid:commentId w16cid:paraId="10001407" w16cid:durableId="1D320EF0"/>
-  <w16cid:commentId w16cid:paraId="2C37A053" w16cid:durableId="1D320EF1"/>
-  <w16cid:commentId w16cid:paraId="15A749CC" w16cid:durableId="1D320EF2"/>
-  <w16cid:commentId w16cid:paraId="7EBDC927" w16cid:durableId="1D320EF3"/>
-  <w16cid:commentId w16cid:paraId="65B09C75" w16cid:durableId="1D320EF4"/>
-  <w16cid:commentId w16cid:paraId="311B1F52" w16cid:durableId="1D320EF5"/>
-  <w16cid:commentId w16cid:paraId="6FB8390E" w16cid:durableId="1D320EF6"/>
-  <w16cid:commentId w16cid:paraId="7294328B" w16cid:durableId="1D320EF7"/>
-  <w16cid:commentId w16cid:paraId="72F2B0A3" w16cid:durableId="1D320EF8"/>
-  <w16cid:commentId w16cid:paraId="387A9D64" w16cid:durableId="1D320EF9"/>
-  <w16cid:commentId w16cid:paraId="37775189" w16cid:durableId="1D320EFA"/>
-  <w16cid:commentId w16cid:paraId="0E6F9B97" w16cid:durableId="1D320EFB"/>
-  <w16cid:commentId w16cid:paraId="5AA68B86" w16cid:durableId="1D321DB0"/>
-  <w16cid:commentId w16cid:paraId="171B766A" w16cid:durableId="1D321DC9"/>
-  <w16cid:commentId w16cid:paraId="3AA21C6D" w16cid:durableId="1D321E47"/>
-  <w16cid:commentId w16cid:paraId="445672B9" w16cid:durableId="1D321E9A"/>
-  <w16cid:commentId w16cid:paraId="3BEE1373" w16cid:durableId="1D321F2C"/>
-  <w16cid:commentId w16cid:paraId="34F92D97" w16cid:durableId="1D321EF1"/>
-</w16cid:commentsIds>
-</file>
-
 <file path=word/endnotes.xml><?xml version="1.0" encoding="utf-8"?>
-<w:endnotes xmlns:wpc="http://schemas.microsoft.com/office/word/2010/wordprocessingCanvas" xmlns:cx="http://schemas.microsoft.com/office/drawing/2014/chartex" xmlns:cx1="http://schemas.microsoft.com/office/drawing/2015/9/8/chartex" xmlns:cx2="http://schemas.microsoft.com/office/drawing/2015/10/21/chartex" xmlns:cx3="http://schemas.microsoft.com/office/drawing/2016/5/9/chartex" xmlns:cx4="http://schemas.microsoft.com/office/drawing/2016/5/10/chartex" xmlns:cx5="http://schemas.microsoft.com/office/drawing/2016/5/11/chartex" xmlns:cx6="http://schemas.microsoft.com/office/drawing/2016/5/12/chartex" xmlns:cx7="http://schemas.microsoft.com/office/drawing/2016/5/13/chartex" xmlns:cx8="http://schemas.microsoft.com/office/drawing/2016/5/14/chartex" xmlns:mc="http://schemas.openxmlformats.org/markup-compatibility/2006" xmlns:aink="http://schemas.microsoft.com/office/drawing/2016/ink" xmlns:am3d="http://schemas.microsoft.com/office/drawing/2017/model3d" xmlns:o="urn:schemas-microsoft-com:office:office" xmlns:r="http://schemas.openxmlformats.org/officeDocument/2006/relationships" xmlns:m="http://schemas.openxmlformats.org/officeDocument/2006/math" xmlns:v="urn:schemas-microsoft-com:vml" xmlns:wp14="http://schemas.microsoft.com/office/word/2010/wordprocessingDrawing" xmlns:wp="http://schemas.openxmlformats.org/drawingml/2006/wordprocessingDrawing" xmlns:w10="urn:schemas-microsoft-com:office:word" xmlns:w="http://schemas.openxmlformats.org/wordprocessingml/2006/main" xmlns:w14="http://schemas.microsoft.com/office/word/2010/wordml" xmlns:w15="http://schemas.microsoft.com/office/word/2012/wordml" xmlns:w16cid="http://schemas.microsoft.com/office/word/2016/wordml/cid" xmlns:w16se="http://schemas.microsoft.com/office/word/2015/wordml/symex" xmlns:wpg="http://schemas.microsoft.com/office/word/2010/wordprocessingGroup" xmlns:wpi="http://schemas.microsoft.com/office/word/2010/wordprocessingInk" xmlns:wne="http://schemas.microsoft.com/office/word/2006/wordml" xmlns:wps="http://schemas.microsoft.com/office/word/2010/wordprocessingShape" mc:Ignorable="w14 w15 w16se w16cid wp14">
+<w:endnotes xmlns:wpc="http://schemas.microsoft.com/office/word/2010/wordprocessingCanvas" xmlns:cx="http://schemas.microsoft.com/office/drawing/2014/chartex" xmlns:cx1="http://schemas.microsoft.com/office/drawing/2015/9/8/chartex" xmlns:cx2="http://schemas.microsoft.com/office/drawing/2015/10/21/chartex" xmlns:cx3="http://schemas.microsoft.com/office/drawing/2016/5/9/chartex" xmlns:cx4="http://schemas.microsoft.com/office/drawing/2016/5/10/chartex" xmlns:cx5="http://schemas.microsoft.com/office/drawing/2016/5/11/chartex" xmlns:mc="http://schemas.openxmlformats.org/markup-compatibility/2006" xmlns:o="urn:schemas-microsoft-com:office:office" xmlns:r="http://schemas.openxmlformats.org/officeDocument/2006/relationships" xmlns:m="http://schemas.openxmlformats.org/officeDocument/2006/math" xmlns:v="urn:schemas-microsoft-com:vml" xmlns:wp14="http://schemas.microsoft.com/office/word/2010/wordprocessingDrawing" xmlns:wp="http://schemas.openxmlformats.org/drawingml/2006/wordprocessingDrawing" xmlns:w10="urn:schemas-microsoft-com:office:word" xmlns:w="http://schemas.openxmlformats.org/wordprocessingml/2006/main" xmlns:w14="http://schemas.microsoft.com/office/word/2010/wordml" xmlns:w15="http://schemas.microsoft.com/office/word/2012/wordml" xmlns:w16se="http://schemas.microsoft.com/office/word/2015/wordml/symex" xmlns:wpg="http://schemas.microsoft.com/office/word/2010/wordprocessingGroup" xmlns:wpi="http://schemas.microsoft.com/office/word/2010/wordprocessingInk" xmlns:wne="http://schemas.microsoft.com/office/word/2006/wordml" xmlns:wps="http://schemas.microsoft.com/office/word/2010/wordprocessingShape" mc:Ignorable="w14 w15 w16se wp14">
   <w:endnote w:type="separator" w:id="-1">
     <w:p>
       <w:pPr>
@@ -38287,7 +38628,7 @@
 </file>
 
 <file path=word/footer1.xml><?xml version="1.0" encoding="utf-8"?>
-<w:ftr xmlns:wpc="http://schemas.microsoft.com/office/word/2010/wordprocessingCanvas" xmlns:cx="http://schemas.microsoft.com/office/drawing/2014/chartex" xmlns:cx1="http://schemas.microsoft.com/office/drawing/2015/9/8/chartex" xmlns:cx2="http://schemas.microsoft.com/office/drawing/2015/10/21/chartex" xmlns:cx3="http://schemas.microsoft.com/office/drawing/2016/5/9/chartex" xmlns:cx4="http://schemas.microsoft.com/office/drawing/2016/5/10/chartex" xmlns:cx5="http://schemas.microsoft.com/office/drawing/2016/5/11/chartex" xmlns:cx6="http://schemas.microsoft.com/office/drawing/2016/5/12/chartex" xmlns:cx7="http://schemas.microsoft.com/office/drawing/2016/5/13/chartex" xmlns:cx8="http://schemas.microsoft.com/office/drawing/2016/5/14/chartex" xmlns:mc="http://schemas.openxmlformats.org/markup-compatibility/2006" xmlns:aink="http://schemas.microsoft.com/office/drawing/2016/ink" xmlns:am3d="http://schemas.microsoft.com/office/drawing/2017/model3d" xmlns:o="urn:schemas-microsoft-com:office:office" xmlns:r="http://schemas.openxmlformats.org/officeDocument/2006/relationships" xmlns:m="http://schemas.openxmlformats.org/officeDocument/2006/math" xmlns:v="urn:schemas-microsoft-com:vml" xmlns:wp14="http://schemas.microsoft.com/office/word/2010/wordprocessingDrawing" xmlns:wp="http://schemas.openxmlformats.org/drawingml/2006/wordprocessingDrawing" xmlns:w10="urn:schemas-microsoft-com:office:word" xmlns:w="http://schemas.openxmlformats.org/wordprocessingml/2006/main" xmlns:w14="http://schemas.microsoft.com/office/word/2010/wordml" xmlns:w15="http://schemas.microsoft.com/office/word/2012/wordml" xmlns:w16cid="http://schemas.microsoft.com/office/word/2016/wordml/cid" xmlns:w16se="http://schemas.microsoft.com/office/word/2015/wordml/symex" xmlns:wpg="http://schemas.microsoft.com/office/word/2010/wordprocessingGroup" xmlns:wpi="http://schemas.microsoft.com/office/word/2010/wordprocessingInk" xmlns:wne="http://schemas.microsoft.com/office/word/2006/wordml" xmlns:wps="http://schemas.microsoft.com/office/word/2010/wordprocessingShape" mc:Ignorable="w14 w15 w16se w16cid wp14">
+<w:ftr xmlns:wpc="http://schemas.microsoft.com/office/word/2010/wordprocessingCanvas" xmlns:cx="http://schemas.microsoft.com/office/drawing/2014/chartex" xmlns:cx1="http://schemas.microsoft.com/office/drawing/2015/9/8/chartex" xmlns:cx2="http://schemas.microsoft.com/office/drawing/2015/10/21/chartex" xmlns:cx3="http://schemas.microsoft.com/office/drawing/2016/5/9/chartex" xmlns:cx4="http://schemas.microsoft.com/office/drawing/2016/5/10/chartex" xmlns:cx5="http://schemas.microsoft.com/office/drawing/2016/5/11/chartex" xmlns:mc="http://schemas.openxmlformats.org/markup-compatibility/2006" xmlns:o="urn:schemas-microsoft-com:office:office" xmlns:r="http://schemas.openxmlformats.org/officeDocument/2006/relationships" xmlns:m="http://schemas.openxmlformats.org/officeDocument/2006/math" xmlns:v="urn:schemas-microsoft-com:vml" xmlns:wp14="http://schemas.microsoft.com/office/word/2010/wordprocessingDrawing" xmlns:wp="http://schemas.openxmlformats.org/drawingml/2006/wordprocessingDrawing" xmlns:w10="urn:schemas-microsoft-com:office:word" xmlns:w="http://schemas.openxmlformats.org/wordprocessingml/2006/main" xmlns:w14="http://schemas.microsoft.com/office/word/2010/wordml" xmlns:w15="http://schemas.microsoft.com/office/word/2012/wordml" xmlns:w16se="http://schemas.microsoft.com/office/word/2015/wordml/symex" xmlns:wpg="http://schemas.microsoft.com/office/word/2010/wordprocessingGroup" xmlns:wpi="http://schemas.microsoft.com/office/word/2010/wordprocessingInk" xmlns:wne="http://schemas.microsoft.com/office/word/2006/wordml" xmlns:wps="http://schemas.microsoft.com/office/word/2010/wordprocessingShape" mc:Ignorable="w14 w15 w16se wp14">
   <w:sdt>
     <w:sdtPr>
       <w:id w:val="-1733152092"/>
@@ -38320,7 +38661,7 @@
           <w:rPr>
             <w:noProof/>
           </w:rPr>
-          <w:t>41</w:t>
+          <w:t>37</w:t>
         </w:r>
         <w:r>
           <w:rPr>
@@ -38343,7 +38684,7 @@
 </file>
 
 <file path=word/footnotes.xml><?xml version="1.0" encoding="utf-8"?>
-<w:footnotes xmlns:wpc="http://schemas.microsoft.com/office/word/2010/wordprocessingCanvas" xmlns:cx="http://schemas.microsoft.com/office/drawing/2014/chartex" xmlns:cx1="http://schemas.microsoft.com/office/drawing/2015/9/8/chartex" xmlns:cx2="http://schemas.microsoft.com/office/drawing/2015/10/21/chartex" xmlns:cx3="http://schemas.microsoft.com/office/drawing/2016/5/9/chartex" xmlns:cx4="http://schemas.microsoft.com/office/drawing/2016/5/10/chartex" xmlns:cx5="http://schemas.microsoft.com/office/drawing/2016/5/11/chartex" xmlns:cx6="http://schemas.microsoft.com/office/drawing/2016/5/12/chartex" xmlns:cx7="http://schemas.microsoft.com/office/drawing/2016/5/13/chartex" xmlns:cx8="http://schemas.microsoft.com/office/drawing/2016/5/14/chartex" xmlns:mc="http://schemas.openxmlformats.org/markup-compatibility/2006" xmlns:aink="http://schemas.microsoft.com/office/drawing/2016/ink" xmlns:am3d="http://schemas.microsoft.com/office/drawing/2017/model3d" xmlns:o="urn:schemas-microsoft-com:office:office" xmlns:r="http://schemas.openxmlformats.org/officeDocument/2006/relationships" xmlns:m="http://schemas.openxmlformats.org/officeDocument/2006/math" xmlns:v="urn:schemas-microsoft-com:vml" xmlns:wp14="http://schemas.microsoft.com/office/word/2010/wordprocessingDrawing" xmlns:wp="http://schemas.openxmlformats.org/drawingml/2006/wordprocessingDrawing" xmlns:w10="urn:schemas-microsoft-com:office:word" xmlns:w="http://schemas.openxmlformats.org/wordprocessingml/2006/main" xmlns:w14="http://schemas.microsoft.com/office/word/2010/wordml" xmlns:w15="http://schemas.microsoft.com/office/word/2012/wordml" xmlns:w16cid="http://schemas.microsoft.com/office/word/2016/wordml/cid" xmlns:w16se="http://schemas.microsoft.com/office/word/2015/wordml/symex" xmlns:wpg="http://schemas.microsoft.com/office/word/2010/wordprocessingGroup" xmlns:wpi="http://schemas.microsoft.com/office/word/2010/wordprocessingInk" xmlns:wne="http://schemas.microsoft.com/office/word/2006/wordml" xmlns:wps="http://schemas.microsoft.com/office/word/2010/wordprocessingShape" mc:Ignorable="w14 w15 w16se w16cid wp14">
+<w:footnotes xmlns:wpc="http://schemas.microsoft.com/office/word/2010/wordprocessingCanvas" xmlns:cx="http://schemas.microsoft.com/office/drawing/2014/chartex" xmlns:cx1="http://schemas.microsoft.com/office/drawing/2015/9/8/chartex" xmlns:cx2="http://schemas.microsoft.com/office/drawing/2015/10/21/chartex" xmlns:cx3="http://schemas.microsoft.com/office/drawing/2016/5/9/chartex" xmlns:cx4="http://schemas.microsoft.com/office/drawing/2016/5/10/chartex" xmlns:cx5="http://schemas.microsoft.com/office/drawing/2016/5/11/chartex" xmlns:mc="http://schemas.openxmlformats.org/markup-compatibility/2006" xmlns:o="urn:schemas-microsoft-com:office:office" xmlns:r="http://schemas.openxmlformats.org/officeDocument/2006/relationships" xmlns:m="http://schemas.openxmlformats.org/officeDocument/2006/math" xmlns:v="urn:schemas-microsoft-com:vml" xmlns:wp14="http://schemas.microsoft.com/office/word/2010/wordprocessingDrawing" xmlns:wp="http://schemas.openxmlformats.org/drawingml/2006/wordprocessingDrawing" xmlns:w10="urn:schemas-microsoft-com:office:word" xmlns:w="http://schemas.openxmlformats.org/wordprocessingml/2006/main" xmlns:w14="http://schemas.microsoft.com/office/word/2010/wordml" xmlns:w15="http://schemas.microsoft.com/office/word/2012/wordml" xmlns:w16se="http://schemas.microsoft.com/office/word/2015/wordml/symex" xmlns:wpg="http://schemas.microsoft.com/office/word/2010/wordprocessingGroup" xmlns:wpi="http://schemas.microsoft.com/office/word/2010/wordprocessingInk" xmlns:wne="http://schemas.microsoft.com/office/word/2006/wordml" xmlns:wps="http://schemas.microsoft.com/office/word/2010/wordprocessingShape" mc:Ignorable="w14 w15 w16se wp14">
   <w:footnote w:type="separator" w:id="-1">
     <w:p>
       <w:pPr>
@@ -38368,7 +38709,7 @@
 </file>
 
 <file path=word/numbering.xml><?xml version="1.0" encoding="utf-8"?>
-<w:numbering xmlns:wpc="http://schemas.microsoft.com/office/word/2010/wordprocessingCanvas" xmlns:cx="http://schemas.microsoft.com/office/drawing/2014/chartex" xmlns:cx1="http://schemas.microsoft.com/office/drawing/2015/9/8/chartex" xmlns:cx2="http://schemas.microsoft.com/office/drawing/2015/10/21/chartex" xmlns:cx3="http://schemas.microsoft.com/office/drawing/2016/5/9/chartex" xmlns:cx4="http://schemas.microsoft.com/office/drawing/2016/5/10/chartex" xmlns:cx5="http://schemas.microsoft.com/office/drawing/2016/5/11/chartex" xmlns:cx6="http://schemas.microsoft.com/office/drawing/2016/5/12/chartex" xmlns:cx7="http://schemas.microsoft.com/office/drawing/2016/5/13/chartex" xmlns:cx8="http://schemas.microsoft.com/office/drawing/2016/5/14/chartex" xmlns:mc="http://schemas.openxmlformats.org/markup-compatibility/2006" xmlns:aink="http://schemas.microsoft.com/office/drawing/2016/ink" xmlns:am3d="http://schemas.microsoft.com/office/drawing/2017/model3d" xmlns:o="urn:schemas-microsoft-com:office:office" xmlns:r="http://schemas.openxmlformats.org/officeDocument/2006/relationships" xmlns:m="http://schemas.openxmlformats.org/officeDocument/2006/math" xmlns:v="urn:schemas-microsoft-com:vml" xmlns:wp14="http://schemas.microsoft.com/office/word/2010/wordprocessingDrawing" xmlns:wp="http://schemas.openxmlformats.org/drawingml/2006/wordprocessingDrawing" xmlns:w10="urn:schemas-microsoft-com:office:word" xmlns:w="http://schemas.openxmlformats.org/wordprocessingml/2006/main" xmlns:w14="http://schemas.microsoft.com/office/word/2010/wordml" xmlns:w15="http://schemas.microsoft.com/office/word/2012/wordml" xmlns:w16cid="http://schemas.microsoft.com/office/word/2016/wordml/cid" xmlns:w16se="http://schemas.microsoft.com/office/word/2015/wordml/symex" xmlns:wpg="http://schemas.microsoft.com/office/word/2010/wordprocessingGroup" xmlns:wpi="http://schemas.microsoft.com/office/word/2010/wordprocessingInk" xmlns:wne="http://schemas.microsoft.com/office/word/2006/wordml" xmlns:wps="http://schemas.microsoft.com/office/word/2010/wordprocessingShape" mc:Ignorable="w14 w15 w16se w16cid wp14">
+<w:numbering xmlns:wpc="http://schemas.microsoft.com/office/word/2010/wordprocessingCanvas" xmlns:cx="http://schemas.microsoft.com/office/drawing/2014/chartex" xmlns:cx1="http://schemas.microsoft.com/office/drawing/2015/9/8/chartex" xmlns:cx2="http://schemas.microsoft.com/office/drawing/2015/10/21/chartex" xmlns:cx3="http://schemas.microsoft.com/office/drawing/2016/5/9/chartex" xmlns:cx4="http://schemas.microsoft.com/office/drawing/2016/5/10/chartex" xmlns:cx5="http://schemas.microsoft.com/office/drawing/2016/5/11/chartex" xmlns:mc="http://schemas.openxmlformats.org/markup-compatibility/2006" xmlns:o="urn:schemas-microsoft-com:office:office" xmlns:r="http://schemas.openxmlformats.org/officeDocument/2006/relationships" xmlns:m="http://schemas.openxmlformats.org/officeDocument/2006/math" xmlns:v="urn:schemas-microsoft-com:vml" xmlns:wp14="http://schemas.microsoft.com/office/word/2010/wordprocessingDrawing" xmlns:wp="http://schemas.openxmlformats.org/drawingml/2006/wordprocessingDrawing" xmlns:w10="urn:schemas-microsoft-com:office:word" xmlns:w="http://schemas.openxmlformats.org/wordprocessingml/2006/main" xmlns:w14="http://schemas.microsoft.com/office/word/2010/wordml" xmlns:w15="http://schemas.microsoft.com/office/word/2012/wordml" xmlns:w16se="http://schemas.microsoft.com/office/word/2015/wordml/symex" xmlns:wpg="http://schemas.microsoft.com/office/word/2010/wordprocessingGroup" xmlns:wpi="http://schemas.microsoft.com/office/word/2010/wordprocessingInk" xmlns:wne="http://schemas.microsoft.com/office/word/2006/wordml" xmlns:wps="http://schemas.microsoft.com/office/word/2010/wordprocessingShape" mc:Ignorable="w14 w15 w16se wp14">
   <w:abstractNum w:abstractNumId="0" w15:restartNumberingAfterBreak="0">
     <w:nsid w:val="00FD2416"/>
     <w:multiLevelType w:val="hybridMultilevel"/>
@@ -40949,7 +41290,7 @@
 </file>
 
 <file path=word/people.xml><?xml version="1.0" encoding="utf-8"?>
-<w15:people xmlns:wpc="http://schemas.microsoft.com/office/word/2010/wordprocessingCanvas" xmlns:cx="http://schemas.microsoft.com/office/drawing/2014/chartex" xmlns:cx1="http://schemas.microsoft.com/office/drawing/2015/9/8/chartex" xmlns:cx2="http://schemas.microsoft.com/office/drawing/2015/10/21/chartex" xmlns:cx3="http://schemas.microsoft.com/office/drawing/2016/5/9/chartex" xmlns:cx4="http://schemas.microsoft.com/office/drawing/2016/5/10/chartex" xmlns:cx5="http://schemas.microsoft.com/office/drawing/2016/5/11/chartex" xmlns:cx6="http://schemas.microsoft.com/office/drawing/2016/5/12/chartex" xmlns:cx7="http://schemas.microsoft.com/office/drawing/2016/5/13/chartex" xmlns:cx8="http://schemas.microsoft.com/office/drawing/2016/5/14/chartex" xmlns:mc="http://schemas.openxmlformats.org/markup-compatibility/2006" xmlns:aink="http://schemas.microsoft.com/office/drawing/2016/ink" xmlns:am3d="http://schemas.microsoft.com/office/drawing/2017/model3d" xmlns:o="urn:schemas-microsoft-com:office:office" xmlns:r="http://schemas.openxmlformats.org/officeDocument/2006/relationships" xmlns:m="http://schemas.openxmlformats.org/officeDocument/2006/math" xmlns:v="urn:schemas-microsoft-com:vml" xmlns:wp14="http://schemas.microsoft.com/office/word/2010/wordprocessingDrawing" xmlns:wp="http://schemas.openxmlformats.org/drawingml/2006/wordprocessingDrawing" xmlns:w10="urn:schemas-microsoft-com:office:word" xmlns:w="http://schemas.openxmlformats.org/wordprocessingml/2006/main" xmlns:w14="http://schemas.microsoft.com/office/word/2010/wordml" xmlns:w15="http://schemas.microsoft.com/office/word/2012/wordml" xmlns:w16cid="http://schemas.microsoft.com/office/word/2016/wordml/cid" xmlns:w16se="http://schemas.microsoft.com/office/word/2015/wordml/symex" xmlns:wpg="http://schemas.microsoft.com/office/word/2010/wordprocessingGroup" xmlns:wpi="http://schemas.microsoft.com/office/word/2010/wordprocessingInk" xmlns:wne="http://schemas.microsoft.com/office/word/2006/wordml" xmlns:wps="http://schemas.microsoft.com/office/word/2010/wordprocessingShape" mc:Ignorable="w14 w15 w16se w16cid wp14">
+<w15:people xmlns:wpc="http://schemas.microsoft.com/office/word/2010/wordprocessingCanvas" xmlns:cx="http://schemas.microsoft.com/office/drawing/2014/chartex" xmlns:cx1="http://schemas.microsoft.com/office/drawing/2015/9/8/chartex" xmlns:cx2="http://schemas.microsoft.com/office/drawing/2015/10/21/chartex" xmlns:cx3="http://schemas.microsoft.com/office/drawing/2016/5/9/chartex" xmlns:cx4="http://schemas.microsoft.com/office/drawing/2016/5/10/chartex" xmlns:cx5="http://schemas.microsoft.com/office/drawing/2016/5/11/chartex" xmlns:mc="http://schemas.openxmlformats.org/markup-compatibility/2006" xmlns:o="urn:schemas-microsoft-com:office:office" xmlns:r="http://schemas.openxmlformats.org/officeDocument/2006/relationships" xmlns:m="http://schemas.openxmlformats.org/officeDocument/2006/math" xmlns:v="urn:schemas-microsoft-com:vml" xmlns:wp14="http://schemas.microsoft.com/office/word/2010/wordprocessingDrawing" xmlns:wp="http://schemas.openxmlformats.org/drawingml/2006/wordprocessingDrawing" xmlns:w10="urn:schemas-microsoft-com:office:word" xmlns:w="http://schemas.openxmlformats.org/wordprocessingml/2006/main" xmlns:w14="http://schemas.microsoft.com/office/word/2010/wordml" xmlns:w15="http://schemas.microsoft.com/office/word/2012/wordml" xmlns:w16se="http://schemas.microsoft.com/office/word/2015/wordml/symex" xmlns:wpg="http://schemas.microsoft.com/office/word/2010/wordprocessingGroup" xmlns:wpi="http://schemas.microsoft.com/office/word/2010/wordprocessingInk" xmlns:wne="http://schemas.microsoft.com/office/word/2006/wordml" xmlns:wps="http://schemas.microsoft.com/office/word/2010/wordprocessingShape" mc:Ignorable="w14 w15 w16se wp14">
   <w15:person w15:author="Karanjit Gahunia">
     <w15:presenceInfo w15:providerId="None" w15:userId="Karanjit Gahunia"/>
   </w15:person>
@@ -40963,7 +41304,7 @@
 </file>
 
 <file path=word/styles.xml><?xml version="1.0" encoding="utf-8"?>
-<w:styles xmlns:mc="http://schemas.openxmlformats.org/markup-compatibility/2006" xmlns:r="http://schemas.openxmlformats.org/officeDocument/2006/relationships" xmlns:w="http://schemas.openxmlformats.org/wordprocessingml/2006/main" xmlns:w14="http://schemas.microsoft.com/office/word/2010/wordml" xmlns:w15="http://schemas.microsoft.com/office/word/2012/wordml" xmlns:w16cid="http://schemas.microsoft.com/office/word/2016/wordml/cid" xmlns:w16se="http://schemas.microsoft.com/office/word/2015/wordml/symex" mc:Ignorable="w14 w15 w16se w16cid">
+<w:styles xmlns:mc="http://schemas.openxmlformats.org/markup-compatibility/2006" xmlns:r="http://schemas.openxmlformats.org/officeDocument/2006/relationships" xmlns:w="http://schemas.openxmlformats.org/wordprocessingml/2006/main" xmlns:w14="http://schemas.microsoft.com/office/word/2010/wordml" xmlns:w15="http://schemas.microsoft.com/office/word/2012/wordml" xmlns:w16se="http://schemas.microsoft.com/office/word/2015/wordml/symex" mc:Ignorable="w14 w15 w16se">
   <w:docDefaults>
     <w:rPrDefault>
       <w:rPr>
@@ -40979,7 +41320,7 @@
       </w:pPr>
     </w:pPrDefault>
   </w:docDefaults>
-  <w:latentStyles w:defLockedState="0" w:defUIPriority="99" w:defSemiHidden="0" w:defUnhideWhenUsed="0" w:defQFormat="0" w:count="375">
+  <w:latentStyles w:defLockedState="0" w:defUIPriority="99" w:defSemiHidden="0" w:defUnhideWhenUsed="0" w:defQFormat="0" w:count="374">
     <w:lsdException w:name="Normal" w:uiPriority="0" w:qFormat="1"/>
     <w:lsdException w:name="heading 1" w:uiPriority="9" w:qFormat="1"/>
     <w:lsdException w:name="heading 2" w:semiHidden="1" w:uiPriority="9" w:unhideWhenUsed="1" w:qFormat="1"/>
@@ -41085,6 +41426,7 @@
     <w:lsdException w:name="HTML Sample" w:semiHidden="1" w:unhideWhenUsed="1"/>
     <w:lsdException w:name="HTML Typewriter" w:semiHidden="1" w:unhideWhenUsed="1"/>
     <w:lsdException w:name="HTML Variable" w:semiHidden="1" w:unhideWhenUsed="1"/>
+    <w:lsdException w:name="Normal Table" w:semiHidden="1" w:unhideWhenUsed="1"/>
     <w:lsdException w:name="annotation subject" w:semiHidden="1" w:unhideWhenUsed="1"/>
     <w:lsdException w:name="No List" w:semiHidden="1" w:unhideWhenUsed="1"/>
     <w:lsdException w:name="Outline List 1" w:semiHidden="1" w:unhideWhenUsed="1"/>
@@ -41131,8 +41473,10 @@
     <w:lsdException w:name="Table Subtle 2" w:semiHidden="1" w:unhideWhenUsed="1"/>
     <w:lsdException w:name="Table Web 1" w:semiHidden="1" w:unhideWhenUsed="1"/>
     <w:lsdException w:name="Table Web 2" w:semiHidden="1" w:unhideWhenUsed="1"/>
+    <w:lsdException w:name="Table Web 3" w:semiHidden="1" w:unhideWhenUsed="1"/>
     <w:lsdException w:name="Balloon Text" w:semiHidden="1" w:unhideWhenUsed="1"/>
     <w:lsdException w:name="Table Grid" w:uiPriority="39"/>
+    <w:lsdException w:name="Table Theme" w:semiHidden="1" w:unhideWhenUsed="1"/>
     <w:lsdException w:name="Placeholder Text" w:semiHidden="1"/>
     <w:lsdException w:name="No Spacing" w:uiPriority="1" w:qFormat="1"/>
     <w:lsdException w:name="Light Shading" w:uiPriority="60"/>
@@ -41351,7 +41695,6 @@
     <w:lsdException w:name="Mention" w:semiHidden="1" w:unhideWhenUsed="1"/>
     <w:lsdException w:name="Smart Hyperlink" w:semiHidden="1" w:unhideWhenUsed="1"/>
     <w:lsdException w:name="Hashtag" w:semiHidden="1" w:unhideWhenUsed="1"/>
-    <w:lsdException w:name="Unresolved Mention" w:semiHidden="1" w:unhideWhenUsed="1"/>
   </w:latentStyles>
   <w:style w:type="paragraph" w:default="1" w:styleId="Normal">
     <w:name w:val="Normal"/>
@@ -41991,7 +42334,7 @@
 </file>
 
 <file path=word/glossary/document.xml><?xml version="1.0" encoding="utf-8"?>
-<w:glossaryDocument xmlns:wpc="http://schemas.microsoft.com/office/word/2010/wordprocessingCanvas" xmlns:cx="http://schemas.microsoft.com/office/drawing/2014/chartex" xmlns:cx1="http://schemas.microsoft.com/office/drawing/2015/9/8/chartex" xmlns:cx2="http://schemas.microsoft.com/office/drawing/2015/10/21/chartex" xmlns:cx3="http://schemas.microsoft.com/office/drawing/2016/5/9/chartex" xmlns:cx4="http://schemas.microsoft.com/office/drawing/2016/5/10/chartex" xmlns:cx5="http://schemas.microsoft.com/office/drawing/2016/5/11/chartex" xmlns:cx6="http://schemas.microsoft.com/office/drawing/2016/5/12/chartex" xmlns:cx7="http://schemas.microsoft.com/office/drawing/2016/5/13/chartex" xmlns:cx8="http://schemas.microsoft.com/office/drawing/2016/5/14/chartex" xmlns:mc="http://schemas.openxmlformats.org/markup-compatibility/2006" xmlns:aink="http://schemas.microsoft.com/office/drawing/2016/ink" xmlns:am3d="http://schemas.microsoft.com/office/drawing/2017/model3d" xmlns:o="urn:schemas-microsoft-com:office:office" xmlns:r="http://schemas.openxmlformats.org/officeDocument/2006/relationships" xmlns:m="http://schemas.openxmlformats.org/officeDocument/2006/math" xmlns:v="urn:schemas-microsoft-com:vml" xmlns:wp14="http://schemas.microsoft.com/office/word/2010/wordprocessingDrawing" xmlns:wp="http://schemas.openxmlformats.org/drawingml/2006/wordprocessingDrawing" xmlns:w10="urn:schemas-microsoft-com:office:word" xmlns:w="http://schemas.openxmlformats.org/wordprocessingml/2006/main" xmlns:w14="http://schemas.microsoft.com/office/word/2010/wordml" xmlns:w15="http://schemas.microsoft.com/office/word/2012/wordml" xmlns:w16cid="http://schemas.microsoft.com/office/word/2016/wordml/cid" xmlns:w16se="http://schemas.microsoft.com/office/word/2015/wordml/symex" xmlns:wpg="http://schemas.microsoft.com/office/word/2010/wordprocessingGroup" xmlns:wpi="http://schemas.microsoft.com/office/word/2010/wordprocessingInk" xmlns:wne="http://schemas.microsoft.com/office/word/2006/wordml" xmlns:wps="http://schemas.microsoft.com/office/word/2010/wordprocessingShape" mc:Ignorable="w14 w15 w16se w16cid wp14">
+<w:glossaryDocument xmlns:wpc="http://schemas.microsoft.com/office/word/2010/wordprocessingCanvas" xmlns:cx="http://schemas.microsoft.com/office/drawing/2014/chartex" xmlns:cx1="http://schemas.microsoft.com/office/drawing/2015/9/8/chartex" xmlns:cx2="http://schemas.microsoft.com/office/drawing/2015/10/21/chartex" xmlns:cx3="http://schemas.microsoft.com/office/drawing/2016/5/9/chartex" xmlns:cx4="http://schemas.microsoft.com/office/drawing/2016/5/10/chartex" xmlns:cx5="http://schemas.microsoft.com/office/drawing/2016/5/11/chartex" xmlns:mc="http://schemas.openxmlformats.org/markup-compatibility/2006" xmlns:o="urn:schemas-microsoft-com:office:office" xmlns:r="http://schemas.openxmlformats.org/officeDocument/2006/relationships" xmlns:m="http://schemas.openxmlformats.org/officeDocument/2006/math" xmlns:v="urn:schemas-microsoft-com:vml" xmlns:wp14="http://schemas.microsoft.com/office/word/2010/wordprocessingDrawing" xmlns:wp="http://schemas.openxmlformats.org/drawingml/2006/wordprocessingDrawing" xmlns:w10="urn:schemas-microsoft-com:office:word" xmlns:w="http://schemas.openxmlformats.org/wordprocessingml/2006/main" xmlns:w14="http://schemas.microsoft.com/office/word/2010/wordml" xmlns:w15="http://schemas.microsoft.com/office/word/2012/wordml" xmlns:w16se="http://schemas.microsoft.com/office/word/2015/wordml/symex" xmlns:wpg="http://schemas.microsoft.com/office/word/2010/wordprocessingGroup" xmlns:wpi="http://schemas.microsoft.com/office/word/2010/wordprocessingInk" xmlns:wne="http://schemas.microsoft.com/office/word/2006/wordml" xmlns:wps="http://schemas.microsoft.com/office/word/2010/wordprocessingShape" mc:Ignorable="w14 w15 w16se wp14">
   <w:docParts>
     <w:docPart>
       <w:docPartPr>
@@ -42062,7 +42405,7 @@
 </file>
 
 <file path=word/glossary/fontTable.xml><?xml version="1.0" encoding="utf-8"?>
-<w:fonts xmlns:mc="http://schemas.openxmlformats.org/markup-compatibility/2006" xmlns:r="http://schemas.openxmlformats.org/officeDocument/2006/relationships" xmlns:w="http://schemas.openxmlformats.org/wordprocessingml/2006/main" xmlns:w14="http://schemas.microsoft.com/office/word/2010/wordml" xmlns:w15="http://schemas.microsoft.com/office/word/2012/wordml" xmlns:w16cid="http://schemas.microsoft.com/office/word/2016/wordml/cid" xmlns:w16se="http://schemas.microsoft.com/office/word/2015/wordml/symex" mc:Ignorable="w14 w15 w16se w16cid">
+<w:fonts xmlns:mc="http://schemas.openxmlformats.org/markup-compatibility/2006" xmlns:r="http://schemas.openxmlformats.org/officeDocument/2006/relationships" xmlns:w="http://schemas.openxmlformats.org/wordprocessingml/2006/main" xmlns:w14="http://schemas.microsoft.com/office/word/2010/wordml" xmlns:w15="http://schemas.microsoft.com/office/word/2012/wordml" xmlns:w16se="http://schemas.microsoft.com/office/word/2015/wordml/symex" mc:Ignorable="w14 w15 w16se">
   <w:font w:name="Times New Roman">
     <w:panose1 w:val="02020603050405020304"/>
     <w:charset w:val="00"/>
@@ -42145,7 +42488,7 @@
 </file>
 
 <file path=word/glossary/settings.xml><?xml version="1.0" encoding="utf-8"?>
-<w:settings xmlns:mc="http://schemas.openxmlformats.org/markup-compatibility/2006" xmlns:o="urn:schemas-microsoft-com:office:office" xmlns:r="http://schemas.openxmlformats.org/officeDocument/2006/relationships" xmlns:m="http://schemas.openxmlformats.org/officeDocument/2006/math" xmlns:v="urn:schemas-microsoft-com:vml" xmlns:w10="urn:schemas-microsoft-com:office:word" xmlns:w="http://schemas.openxmlformats.org/wordprocessingml/2006/main" xmlns:w14="http://schemas.microsoft.com/office/word/2010/wordml" xmlns:w15="http://schemas.microsoft.com/office/word/2012/wordml" xmlns:w16cid="http://schemas.microsoft.com/office/word/2016/wordml/cid" xmlns:w16se="http://schemas.microsoft.com/office/word/2015/wordml/symex" xmlns:sl="http://schemas.openxmlformats.org/schemaLibrary/2006/main" mc:Ignorable="w14 w15 w16se w16cid">
+<w:settings xmlns:mc="http://schemas.openxmlformats.org/markup-compatibility/2006" xmlns:o="urn:schemas-microsoft-com:office:office" xmlns:r="http://schemas.openxmlformats.org/officeDocument/2006/relationships" xmlns:m="http://schemas.openxmlformats.org/officeDocument/2006/math" xmlns:v="urn:schemas-microsoft-com:vml" xmlns:w10="urn:schemas-microsoft-com:office:word" xmlns:w="http://schemas.openxmlformats.org/wordprocessingml/2006/main" xmlns:w14="http://schemas.microsoft.com/office/word/2010/wordml" xmlns:w15="http://schemas.microsoft.com/office/word/2012/wordml" xmlns:w16se="http://schemas.microsoft.com/office/word/2015/wordml/symex" xmlns:sl="http://schemas.openxmlformats.org/schemaLibrary/2006/main" mc:Ignorable="w14 w15 w16se">
   <w:view w:val="normal"/>
   <w:revisionView w:markup="0" w:comments="0" w:insDel="0" w:formatting="0" w:inkAnnotations="0"/>
   <w:defaultTabStop w:val="720"/>
@@ -42181,6 +42524,7 @@
     <w:rsid w:val="00B73B40"/>
     <w:rsid w:val="00C00C29"/>
     <w:rsid w:val="00C61F24"/>
+    <w:rsid w:val="00D641A8"/>
     <w:rsid w:val="00E8589E"/>
     <w:rsid w:val="00EC3CD3"/>
     <w:rsid w:val="00FE2B40"/>
@@ -42207,7 +42551,7 @@
 </file>
 
 <file path=word/glossary/styles.xml><?xml version="1.0" encoding="utf-8"?>
-<w:styles xmlns:mc="http://schemas.openxmlformats.org/markup-compatibility/2006" xmlns:r="http://schemas.openxmlformats.org/officeDocument/2006/relationships" xmlns:w="http://schemas.openxmlformats.org/wordprocessingml/2006/main" xmlns:w14="http://schemas.microsoft.com/office/word/2010/wordml" xmlns:w15="http://schemas.microsoft.com/office/word/2012/wordml" xmlns:w16cid="http://schemas.microsoft.com/office/word/2016/wordml/cid" xmlns:w16se="http://schemas.microsoft.com/office/word/2015/wordml/symex" mc:Ignorable="w14 w15 w16se w16cid">
+<w:styles xmlns:mc="http://schemas.openxmlformats.org/markup-compatibility/2006" xmlns:r="http://schemas.openxmlformats.org/officeDocument/2006/relationships" xmlns:w="http://schemas.openxmlformats.org/wordprocessingml/2006/main" xmlns:w14="http://schemas.microsoft.com/office/word/2010/wordml" xmlns:w15="http://schemas.microsoft.com/office/word/2012/wordml" xmlns:w16se="http://schemas.microsoft.com/office/word/2015/wordml/symex" mc:Ignorable="w14 w15 w16se">
   <w:docDefaults>
     <w:rPrDefault>
       <w:rPr>
@@ -42223,7 +42567,7 @@
       </w:pPr>
     </w:pPrDefault>
   </w:docDefaults>
-  <w:latentStyles w:defLockedState="0" w:defUIPriority="99" w:defSemiHidden="0" w:defUnhideWhenUsed="0" w:defQFormat="0" w:count="375">
+  <w:latentStyles w:defLockedState="0" w:defUIPriority="99" w:defSemiHidden="0" w:defUnhideWhenUsed="0" w:defQFormat="0" w:count="374">
     <w:lsdException w:name="Normal" w:uiPriority="0" w:qFormat="1"/>
     <w:lsdException w:name="heading 1" w:uiPriority="9" w:qFormat="1"/>
     <w:lsdException w:name="heading 2" w:semiHidden="1" w:uiPriority="9" w:unhideWhenUsed="1" w:qFormat="1"/>
@@ -42329,6 +42673,7 @@
     <w:lsdException w:name="HTML Sample" w:semiHidden="1" w:unhideWhenUsed="1"/>
     <w:lsdException w:name="HTML Typewriter" w:semiHidden="1" w:unhideWhenUsed="1"/>
     <w:lsdException w:name="HTML Variable" w:semiHidden="1" w:unhideWhenUsed="1"/>
+    <w:lsdException w:name="Normal Table" w:semiHidden="1" w:unhideWhenUsed="1"/>
     <w:lsdException w:name="annotation subject" w:semiHidden="1" w:unhideWhenUsed="1"/>
     <w:lsdException w:name="No List" w:semiHidden="1" w:unhideWhenUsed="1"/>
     <w:lsdException w:name="Outline List 1" w:semiHidden="1" w:unhideWhenUsed="1"/>
@@ -42375,8 +42720,10 @@
     <w:lsdException w:name="Table Subtle 2" w:semiHidden="1" w:unhideWhenUsed="1"/>
     <w:lsdException w:name="Table Web 1" w:semiHidden="1" w:unhideWhenUsed="1"/>
     <w:lsdException w:name="Table Web 2" w:semiHidden="1" w:unhideWhenUsed="1"/>
+    <w:lsdException w:name="Table Web 3" w:semiHidden="1" w:unhideWhenUsed="1"/>
     <w:lsdException w:name="Balloon Text" w:semiHidden="1" w:unhideWhenUsed="1"/>
     <w:lsdException w:name="Table Grid" w:uiPriority="39"/>
+    <w:lsdException w:name="Table Theme" w:semiHidden="1" w:unhideWhenUsed="1"/>
     <w:lsdException w:name="Placeholder Text" w:semiHidden="1"/>
     <w:lsdException w:name="No Spacing" w:uiPriority="1" w:qFormat="1"/>
     <w:lsdException w:name="Light Shading" w:uiPriority="60"/>
@@ -42595,7 +42942,6 @@
     <w:lsdException w:name="Mention" w:semiHidden="1" w:unhideWhenUsed="1"/>
     <w:lsdException w:name="Smart Hyperlink" w:semiHidden="1" w:unhideWhenUsed="1"/>
     <w:lsdException w:name="Hashtag" w:semiHidden="1" w:unhideWhenUsed="1"/>
-    <w:lsdException w:name="Unresolved Mention" w:semiHidden="1" w:unhideWhenUsed="1"/>
   </w:latentStyles>
   <w:style w:type="paragraph" w:default="1" w:styleId="Normal">
     <w:name w:val="Normal"/>
@@ -42652,7 +42998,7 @@
 </file>
 
 <file path=word/glossary/webSettings.xml><?xml version="1.0" encoding="utf-8"?>
-<w:webSettings xmlns:mc="http://schemas.openxmlformats.org/markup-compatibility/2006" xmlns:r="http://schemas.openxmlformats.org/officeDocument/2006/relationships" xmlns:w="http://schemas.openxmlformats.org/wordprocessingml/2006/main" xmlns:w14="http://schemas.microsoft.com/office/word/2010/wordml" xmlns:w15="http://schemas.microsoft.com/office/word/2012/wordml" xmlns:w16cid="http://schemas.microsoft.com/office/word/2016/wordml/cid" xmlns:w16se="http://schemas.microsoft.com/office/word/2015/wordml/symex" mc:Ignorable="w14 w15 w16se w16cid">
+<w:webSettings xmlns:mc="http://schemas.openxmlformats.org/markup-compatibility/2006" xmlns:r="http://schemas.openxmlformats.org/officeDocument/2006/relationships" xmlns:w="http://schemas.openxmlformats.org/wordprocessingml/2006/main" xmlns:w14="http://schemas.microsoft.com/office/word/2010/wordml" xmlns:w15="http://schemas.microsoft.com/office/word/2012/wordml" xmlns:w16se="http://schemas.microsoft.com/office/word/2015/wordml/symex" mc:Ignorable="w14 w15 w16se">
   <w:optimizeForBrowser/>
   <w:allowPNG/>
 </w:webSettings>
@@ -42943,7 +43289,7 @@
 </file>
 
 <file path=customXml/itemProps2.xml><?xml version="1.0" encoding="utf-8"?>
-<ds:datastoreItem xmlns:ds="http://schemas.openxmlformats.org/officeDocument/2006/customXml" ds:itemID="{91E10D6D-EA9F-4CAF-A103-46CE5B0A72F3}">
+<ds:datastoreItem xmlns:ds="http://schemas.openxmlformats.org/officeDocument/2006/customXml" ds:itemID="{6A0015F1-C100-4673-AC32-92279C627063}">
   <ds:schemaRefs>
     <ds:schemaRef ds:uri="http://schemas.openxmlformats.org/officeDocument/2006/bibliography"/>
   </ds:schemaRefs>

</xml_diff>

<commit_message>
Added Feasibility Study V1.0.pdf. Changes_track_Tables_version_FeasibilityStudy.docx, added it contains all tables version for the feasibility study.
</commit_message>
<xml_diff>
--- a/Feasibility Study/Final v1.0/Feasibility Study V1.0.docx
+++ b/Feasibility Study/Final v1.0/Feasibility Study V1.0.docx
@@ -15,6 +15,7 @@
           <w:docPartUnique/>
         </w:docPartObj>
       </w:sdtPr>
+      <w:sdtEndPr/>
       <w:sdtContent>
         <w:p>
           <w:pPr>
@@ -29,6 +30,7 @@
             <w:rPr>
               <w:noProof/>
               <w:color w:val="4472C4" w:themeColor="accent1"/>
+              <w:lang w:val="en-NZ" w:eastAsia="en-NZ"/>
             </w:rPr>
             <w:drawing>
               <wp:inline distT="0" distB="0" distL="0" distR="0" wp14:anchorId="53D587E8" wp14:editId="41CBB46F">
@@ -155,6 +157,7 @@
             <w:dataBinding w:prefixMappings="xmlns:ns0='http://purl.org/dc/elements/1.1/' xmlns:ns1='http://schemas.openxmlformats.org/package/2006/metadata/core-properties' " w:xpath="/ns1:coreProperties[1]/ns0:subject[1]" w:storeItemID="{6C3C8BC8-F283-45AE-878A-BAB7291924A1}"/>
             <w:text/>
           </w:sdtPr>
+          <w:sdtEndPr/>
           <w:sdtContent>
             <w:p>
               <w:pPr>
@@ -190,6 +193,7 @@
             <w:rPr>
               <w:noProof/>
               <w:color w:val="4472C4" w:themeColor="accent1"/>
+              <w:lang w:val="en-NZ" w:eastAsia="en-NZ"/>
             </w:rPr>
             <mc:AlternateContent>
               <mc:Choice Requires="wps">
@@ -269,6 +273,7 @@
                                     <w:calendar w:val="gregorian"/>
                                   </w:date>
                                 </w:sdtPr>
+                                <w:sdtEndPr/>
                                 <w:sdtContent>
                                   <w:p>
                                     <w:pPr>
@@ -314,6 +319,7 @@
                                     <w:dataBinding w:prefixMappings="xmlns:ns0='http://schemas.openxmlformats.org/officeDocument/2006/extended-properties' " w:xpath="/ns0:Properties[1]/ns0:Company[1]" w:storeItemID="{6668398D-A668-4E3E-A5EB-62B293D839F1}"/>
                                     <w:text/>
                                   </w:sdtPr>
+                                  <w:sdtEndPr/>
                                   <w:sdtContent>
                                     <w:r>
                                       <w:rPr>
@@ -344,6 +350,7 @@
                                     <w:dataBinding w:prefixMappings="xmlns:ns0='http://schemas.microsoft.com/office/2006/coverPageProps' " w:xpath="/ns0:CoverPageProperties[1]/ns0:CompanyAddress[1]" w:storeItemID="{55AF091B-3C7A-41E3-B477-F2FDAA23CFDA}"/>
                                     <w:text/>
                                   </w:sdtPr>
+                                  <w:sdtEndPr/>
                                   <w:sdtContent>
                                     <w:r>
                                       <w:rPr>
@@ -499,6 +506,7 @@
             <w:rPr>
               <w:noProof/>
               <w:color w:val="4472C4" w:themeColor="accent1"/>
+              <w:lang w:val="en-NZ" w:eastAsia="en-NZ"/>
             </w:rPr>
             <w:drawing>
               <wp:inline distT="0" distB="0" distL="0" distR="0" wp14:anchorId="05D80FD4" wp14:editId="4CE3E2B9">
@@ -997,6 +1005,14 @@
     </w:p>
     <w:sdt>
       <w:sdtPr>
+        <w:rPr>
+          <w:rFonts w:asciiTheme="minorHAnsi" w:eastAsiaTheme="minorHAnsi" w:hAnsiTheme="minorHAnsi" w:cstheme="minorBidi"/>
+          <w:b w:val="0"/>
+          <w:color w:val="auto"/>
+          <w:sz w:val="22"/>
+          <w:szCs w:val="22"/>
+          <w:lang w:val="en-NZ"/>
+        </w:rPr>
         <w:id w:val="1504626178"/>
         <w:docPartObj>
           <w:docPartGallery w:val="Table of Contents"/>
@@ -1005,18 +1021,11 @@
       </w:sdtPr>
       <w:sdtEndPr>
         <w:rPr>
-          <w:rFonts w:asciiTheme="minorHAnsi" w:eastAsiaTheme="minorHAnsi" w:hAnsiTheme="minorHAnsi" w:cstheme="minorBidi"/>
           <w:bCs/>
           <w:noProof/>
-          <w:color w:val="auto"/>
-          <w:sz w:val="22"/>
-          <w:szCs w:val="22"/>
-          <w:lang w:val="en-NZ"/>
         </w:rPr>
       </w:sdtEndPr>
       <w:sdtContent>
-        <w:bookmarkStart w:id="5" w:name="_GoBack" w:displacedByCustomXml="prev"/>
-        <w:bookmarkEnd w:id="5" w:displacedByCustomXml="prev"/>
         <w:p>
           <w:pPr>
             <w:pStyle w:val="TOCHeading"/>
@@ -1093,7 +1102,7 @@
                 <w:noProof/>
                 <w:webHidden/>
               </w:rPr>
-              <w:t>2</w:t>
+              <w:t>3</w:t>
             </w:r>
             <w:r>
               <w:rPr>
@@ -1373,7 +1382,7 @@
                 <w:noProof/>
                 <w:webHidden/>
               </w:rPr>
-              <w:t>3</w:t>
+              <w:t>4</w:t>
             </w:r>
             <w:r>
               <w:rPr>
@@ -1443,7 +1452,7 @@
                 <w:noProof/>
                 <w:webHidden/>
               </w:rPr>
-              <w:t>3</w:t>
+              <w:t>4</w:t>
             </w:r>
             <w:r>
               <w:rPr>
@@ -2759,8 +2768,8 @@
           <w:szCs w:val="24"/>
         </w:rPr>
       </w:pPr>
-      <w:bookmarkStart w:id="6" w:name="_Toc483487459"/>
-      <w:bookmarkStart w:id="7" w:name="_Toc489811717"/>
+      <w:bookmarkStart w:id="5" w:name="_Toc483487459"/>
+      <w:bookmarkStart w:id="6" w:name="_Toc489811717"/>
     </w:p>
     <w:p>
       <w:r>
@@ -2772,14 +2781,14 @@
       <w:pPr>
         <w:pStyle w:val="Heading1"/>
       </w:pPr>
-      <w:bookmarkStart w:id="8" w:name="_Toc489921580"/>
+      <w:bookmarkStart w:id="7" w:name="_Toc489921580"/>
       <w:r>
         <w:lastRenderedPageBreak/>
         <w:t>Project Description</w:t>
       </w:r>
+      <w:bookmarkEnd w:id="5"/>
       <w:bookmarkEnd w:id="6"/>
       <w:bookmarkEnd w:id="7"/>
-      <w:bookmarkEnd w:id="8"/>
     </w:p>
     <w:p>
       <w:pPr>
@@ -2905,38 +2914,38 @@
       <w:pPr>
         <w:pStyle w:val="Heading1"/>
       </w:pPr>
-      <w:bookmarkStart w:id="9" w:name="_Toc483487460"/>
-      <w:bookmarkStart w:id="10" w:name="_Toc489811718"/>
-      <w:bookmarkStart w:id="11" w:name="_Toc489921581"/>
+      <w:bookmarkStart w:id="8" w:name="_Toc483487460"/>
+      <w:bookmarkStart w:id="9" w:name="_Toc489811718"/>
+      <w:bookmarkStart w:id="10" w:name="_Toc489921581"/>
       <w:r>
         <w:t>Project Overview</w:t>
       </w:r>
+      <w:bookmarkEnd w:id="8"/>
       <w:bookmarkEnd w:id="9"/>
       <w:bookmarkEnd w:id="10"/>
+    </w:p>
+    <w:p>
+      <w:pPr>
+        <w:rPr>
+          <w:sz w:val="24"/>
+        </w:rPr>
+      </w:pPr>
+    </w:p>
+    <w:p>
+      <w:pPr>
+        <w:pStyle w:val="Heading2"/>
+      </w:pPr>
+      <w:bookmarkStart w:id="11" w:name="_Toc483487461"/>
+      <w:bookmarkStart w:id="12" w:name="_Toc489811719"/>
+      <w:bookmarkStart w:id="13" w:name="_Toc489875241"/>
+      <w:bookmarkStart w:id="14" w:name="_Toc489921582"/>
+      <w:r>
+        <w:t>Project Objective</w:t>
+      </w:r>
       <w:bookmarkEnd w:id="11"/>
-    </w:p>
-    <w:p>
-      <w:pPr>
-        <w:rPr>
-          <w:sz w:val="24"/>
-        </w:rPr>
-      </w:pPr>
-    </w:p>
-    <w:p>
-      <w:pPr>
-        <w:pStyle w:val="Heading2"/>
-      </w:pPr>
-      <w:bookmarkStart w:id="12" w:name="_Toc483487461"/>
-      <w:bookmarkStart w:id="13" w:name="_Toc489811719"/>
-      <w:bookmarkStart w:id="14" w:name="_Toc489875241"/>
-      <w:bookmarkStart w:id="15" w:name="_Toc489921582"/>
-      <w:r>
-        <w:t>Project Objective</w:t>
-      </w:r>
       <w:bookmarkEnd w:id="12"/>
       <w:bookmarkEnd w:id="13"/>
       <w:bookmarkEnd w:id="14"/>
-      <w:bookmarkEnd w:id="15"/>
     </w:p>
     <w:p>
       <w:pPr>
@@ -3001,17 +3010,17 @@
       <w:pPr>
         <w:pStyle w:val="Heading2"/>
       </w:pPr>
-      <w:bookmarkStart w:id="16" w:name="_Toc483487462"/>
-      <w:bookmarkStart w:id="17" w:name="_Toc489811720"/>
-      <w:bookmarkStart w:id="18" w:name="_Toc489875242"/>
-      <w:bookmarkStart w:id="19" w:name="_Toc489921583"/>
+      <w:bookmarkStart w:id="15" w:name="_Toc483487462"/>
+      <w:bookmarkStart w:id="16" w:name="_Toc489811720"/>
+      <w:bookmarkStart w:id="17" w:name="_Toc489875242"/>
+      <w:bookmarkStart w:id="18" w:name="_Toc489921583"/>
       <w:r>
         <w:t>Project Scope</w:t>
       </w:r>
+      <w:bookmarkEnd w:id="15"/>
       <w:bookmarkEnd w:id="16"/>
       <w:bookmarkEnd w:id="17"/>
       <w:bookmarkEnd w:id="18"/>
-      <w:bookmarkEnd w:id="19"/>
     </w:p>
     <w:p>
       <w:pPr>
@@ -3095,14 +3104,14 @@
       <w:pPr>
         <w:pStyle w:val="Heading1"/>
       </w:pPr>
-      <w:bookmarkStart w:id="20" w:name="_Toc489811721"/>
-      <w:bookmarkStart w:id="21" w:name="_Toc489921584"/>
+      <w:bookmarkStart w:id="19" w:name="_Toc489811721"/>
+      <w:bookmarkStart w:id="20" w:name="_Toc489921584"/>
       <w:r>
         <w:lastRenderedPageBreak/>
         <w:t>Technical Assessment</w:t>
       </w:r>
+      <w:bookmarkEnd w:id="19"/>
       <w:bookmarkEnd w:id="20"/>
-      <w:bookmarkEnd w:id="21"/>
     </w:p>
     <w:p>
       <w:pPr>
@@ -3332,82 +3341,82 @@
       <w:pPr>
         <w:pStyle w:val="Heading2"/>
       </w:pPr>
-      <w:bookmarkStart w:id="22" w:name="_Toc489811722"/>
-      <w:bookmarkStart w:id="23" w:name="_Toc489921585"/>
+      <w:bookmarkStart w:id="21" w:name="_Toc489811722"/>
+      <w:bookmarkStart w:id="22" w:name="_Toc489921585"/>
       <w:r>
         <w:t>Venue Infrastructure</w:t>
       </w:r>
+      <w:bookmarkEnd w:id="21"/>
       <w:bookmarkEnd w:id="22"/>
+    </w:p>
+    <w:p>
+      <w:pPr>
+        <w:jc w:val="both"/>
+        <w:rPr>
+          <w:sz w:val="24"/>
+          <w:szCs w:val="24"/>
+        </w:rPr>
+      </w:pPr>
+      <w:r>
+        <w:rPr>
+          <w:sz w:val="24"/>
+          <w:szCs w:val="24"/>
+        </w:rPr>
+        <w:br/>
+      </w:r>
+      <w:r>
+        <w:rPr>
+          <w:sz w:val="24"/>
+          <w:szCs w:val="24"/>
+        </w:rPr>
+        <w:t>Note that most of the information in this report was obtained on a visit to the ASB Stadium by Karanjit Gahunia on the 30</w:t>
+      </w:r>
+      <w:r>
+        <w:rPr>
+          <w:sz w:val="24"/>
+          <w:szCs w:val="24"/>
+          <w:vertAlign w:val="superscript"/>
+        </w:rPr>
+        <w:t>th</w:t>
+      </w:r>
+      <w:r>
+        <w:rPr>
+          <w:sz w:val="24"/>
+          <w:szCs w:val="24"/>
+        </w:rPr>
+        <w:t xml:space="preserve"> of June</w:t>
+      </w:r>
+      <w:r>
+        <w:rPr>
+          <w:sz w:val="24"/>
+          <w:szCs w:val="24"/>
+        </w:rPr>
+        <w:t>, 2017</w:t>
+      </w:r>
+      <w:r>
+        <w:rPr>
+          <w:sz w:val="24"/>
+          <w:szCs w:val="24"/>
+        </w:rPr>
+        <w:t>. Brian Tomlinson, the general manager of ASB Stadium, was interviewed during this visit. The findings are based on the interview as well as observations made on this visit. Photos were taken during this visit and Mr Tomlinson has given permission to use those photos in this report.</w:t>
+      </w:r>
+    </w:p>
+    <w:p>
+      <w:pPr>
+        <w:pStyle w:val="Heading3"/>
+      </w:pPr>
+      <w:r>
+        <w:br/>
+      </w:r>
+      <w:bookmarkStart w:id="23" w:name="_Toc489811723"/>
+      <w:bookmarkStart w:id="24" w:name="_Toc489875245"/>
+      <w:bookmarkStart w:id="25" w:name="_Toc489921586"/>
+      <w:r>
+        <w:t>Venue Information</w:t>
+      </w:r>
       <w:bookmarkEnd w:id="23"/>
-    </w:p>
-    <w:p>
-      <w:pPr>
-        <w:jc w:val="both"/>
-        <w:rPr>
-          <w:sz w:val="24"/>
-          <w:szCs w:val="24"/>
-        </w:rPr>
-      </w:pPr>
-      <w:r>
-        <w:rPr>
-          <w:sz w:val="24"/>
-          <w:szCs w:val="24"/>
-        </w:rPr>
-        <w:br/>
-      </w:r>
-      <w:r>
-        <w:rPr>
-          <w:sz w:val="24"/>
-          <w:szCs w:val="24"/>
-        </w:rPr>
-        <w:t>Note that most of the information in this report was obtained on a visit to the ASB Stadium by Karanjit Gahunia on the 30</w:t>
-      </w:r>
-      <w:r>
-        <w:rPr>
-          <w:sz w:val="24"/>
-          <w:szCs w:val="24"/>
-          <w:vertAlign w:val="superscript"/>
-        </w:rPr>
-        <w:t>th</w:t>
-      </w:r>
-      <w:r>
-        <w:rPr>
-          <w:sz w:val="24"/>
-          <w:szCs w:val="24"/>
-        </w:rPr>
-        <w:t xml:space="preserve"> of June</w:t>
-      </w:r>
-      <w:r>
-        <w:rPr>
-          <w:sz w:val="24"/>
-          <w:szCs w:val="24"/>
-        </w:rPr>
-        <w:t>, 2017</w:t>
-      </w:r>
-      <w:r>
-        <w:rPr>
-          <w:sz w:val="24"/>
-          <w:szCs w:val="24"/>
-        </w:rPr>
-        <w:t>. Brian Tomlinson, the general manager of ASB Stadium, was interviewed during this visit. The findings are based on the interview as well as observations made on this visit. Photos were taken during this visit and Mr Tomlinson has given permission to use those photos in this report.</w:t>
-      </w:r>
-    </w:p>
-    <w:p>
-      <w:pPr>
-        <w:pStyle w:val="Heading3"/>
-      </w:pPr>
-      <w:r>
-        <w:br/>
-      </w:r>
-      <w:bookmarkStart w:id="24" w:name="_Toc489811723"/>
-      <w:bookmarkStart w:id="25" w:name="_Toc489875245"/>
-      <w:bookmarkStart w:id="26" w:name="_Toc489921586"/>
-      <w:r>
-        <w:t>Venue Information</w:t>
-      </w:r>
       <w:bookmarkEnd w:id="24"/>
       <w:bookmarkEnd w:id="25"/>
-      <w:bookmarkEnd w:id="26"/>
     </w:p>
     <w:p>
       <w:pPr>
@@ -3553,7 +3562,7 @@
           <w:noProof/>
           <w:sz w:val="24"/>
           <w:szCs w:val="24"/>
-          <w:lang w:val="en-US"/>
+          <w:lang w:eastAsia="en-NZ"/>
         </w:rPr>
         <w:lastRenderedPageBreak/>
         <w:drawing>
@@ -3618,27 +3627,14 @@
       <w:r>
         <w:t xml:space="preserve">Figure </w:t>
       </w:r>
-      <w:r>
-        <w:fldChar w:fldCharType="begin"/>
-      </w:r>
-      <w:r>
-        <w:instrText xml:space="preserve"> SEQ Figure \* ARABIC </w:instrText>
-      </w:r>
-      <w:r>
-        <w:fldChar w:fldCharType="separate"/>
-      </w:r>
-      <w:r>
-        <w:rPr>
-          <w:noProof/>
-        </w:rPr>
-        <w:t>1</w:t>
-      </w:r>
-      <w:r>
-        <w:rPr>
-          <w:noProof/>
-        </w:rPr>
-        <w:fldChar w:fldCharType="end"/>
-      </w:r>
+      <w:fldSimple w:instr=" SEQ Figure \* ARABIC ">
+        <w:r>
+          <w:rPr>
+            <w:noProof/>
+          </w:rPr>
+          <w:t>1</w:t>
+        </w:r>
+      </w:fldSimple>
       <w:r>
         <w:t xml:space="preserve">. </w:t>
       </w:r>
@@ -3659,7 +3655,7 @@
           <w:noProof/>
           <w:sz w:val="24"/>
           <w:szCs w:val="24"/>
-          <w:lang w:val="en-US"/>
+          <w:lang w:eastAsia="en-NZ"/>
         </w:rPr>
         <w:drawing>
           <wp:inline distT="0" distB="0" distL="0" distR="0" wp14:anchorId="453F6A17" wp14:editId="2CD5E114">
@@ -3723,27 +3719,14 @@
       <w:r>
         <w:t xml:space="preserve">Figure </w:t>
       </w:r>
-      <w:r>
-        <w:fldChar w:fldCharType="begin"/>
-      </w:r>
-      <w:r>
-        <w:instrText xml:space="preserve"> SEQ Figure \* ARABIC </w:instrText>
-      </w:r>
-      <w:r>
-        <w:fldChar w:fldCharType="separate"/>
-      </w:r>
-      <w:r>
-        <w:rPr>
-          <w:noProof/>
-        </w:rPr>
-        <w:t>2</w:t>
-      </w:r>
-      <w:r>
-        <w:rPr>
-          <w:noProof/>
-        </w:rPr>
-        <w:fldChar w:fldCharType="end"/>
-      </w:r>
+      <w:fldSimple w:instr=" SEQ Figure \* ARABIC ">
+        <w:r>
+          <w:rPr>
+            <w:noProof/>
+          </w:rPr>
+          <w:t>2</w:t>
+        </w:r>
+      </w:fldSimple>
       <w:r>
         <w:t xml:space="preserve">. Unused seating section during </w:t>
       </w:r>
@@ -3755,15 +3738,15 @@
       <w:pPr>
         <w:pStyle w:val="Heading3"/>
       </w:pPr>
-      <w:bookmarkStart w:id="27" w:name="_Toc489811724"/>
-      <w:bookmarkStart w:id="28" w:name="_Toc489875246"/>
-      <w:bookmarkStart w:id="29" w:name="_Toc489921587"/>
+      <w:bookmarkStart w:id="26" w:name="_Toc489811724"/>
+      <w:bookmarkStart w:id="27" w:name="_Toc489875246"/>
+      <w:bookmarkStart w:id="28" w:name="_Toc489921587"/>
       <w:r>
         <w:t>Networks</w:t>
       </w:r>
+      <w:bookmarkEnd w:id="26"/>
       <w:bookmarkEnd w:id="27"/>
       <w:bookmarkEnd w:id="28"/>
-      <w:bookmarkEnd w:id="29"/>
     </w:p>
     <w:p>
       <w:pPr>
@@ -3804,7 +3787,7 @@
           <w:noProof/>
           <w:sz w:val="24"/>
           <w:szCs w:val="24"/>
-          <w:lang w:val="en-US"/>
+          <w:lang w:eastAsia="en-NZ"/>
         </w:rPr>
         <w:lastRenderedPageBreak/>
         <w:drawing>
@@ -3869,27 +3852,14 @@
       <w:r>
         <w:t xml:space="preserve">Figure </w:t>
       </w:r>
-      <w:r>
-        <w:fldChar w:fldCharType="begin"/>
-      </w:r>
-      <w:r>
-        <w:instrText xml:space="preserve"> SEQ Figure \* ARABIC </w:instrText>
-      </w:r>
-      <w:r>
-        <w:fldChar w:fldCharType="separate"/>
-      </w:r>
-      <w:r>
-        <w:rPr>
-          <w:noProof/>
-        </w:rPr>
-        <w:t>3</w:t>
-      </w:r>
-      <w:r>
-        <w:rPr>
-          <w:noProof/>
-        </w:rPr>
-        <w:fldChar w:fldCharType="end"/>
-      </w:r>
+      <w:fldSimple w:instr=" SEQ Figure \* ARABIC ">
+        <w:r>
+          <w:rPr>
+            <w:noProof/>
+          </w:rPr>
+          <w:t>3</w:t>
+        </w:r>
+      </w:fldSimple>
       <w:r>
         <w:t>. Location of Access Points in the main gym</w:t>
       </w:r>
@@ -3952,7 +3922,7 @@
           <w:noProof/>
           <w:sz w:val="24"/>
           <w:szCs w:val="24"/>
-          <w:lang w:val="en-US"/>
+          <w:lang w:eastAsia="en-NZ"/>
         </w:rPr>
         <w:drawing>
           <wp:inline distT="0" distB="0" distL="0" distR="0" wp14:anchorId="39511AD4" wp14:editId="777F089C">
@@ -4016,27 +3986,14 @@
       <w:r>
         <w:t xml:space="preserve">Figure </w:t>
       </w:r>
-      <w:r>
-        <w:fldChar w:fldCharType="begin"/>
-      </w:r>
-      <w:r>
-        <w:instrText xml:space="preserve"> SEQ Figure \* ARABIC </w:instrText>
-      </w:r>
-      <w:r>
-        <w:fldChar w:fldCharType="separate"/>
-      </w:r>
-      <w:r>
-        <w:rPr>
-          <w:noProof/>
-        </w:rPr>
-        <w:t>4</w:t>
-      </w:r>
-      <w:r>
-        <w:rPr>
-          <w:noProof/>
-        </w:rPr>
-        <w:fldChar w:fldCharType="end"/>
-      </w:r>
+      <w:fldSimple w:instr=" SEQ Figure \* ARABIC ">
+        <w:r>
+          <w:rPr>
+            <w:noProof/>
+          </w:rPr>
+          <w:t>4</w:t>
+        </w:r>
+      </w:fldSimple>
       <w:r>
         <w:t>. Access Point for the Selwyn College Wi-Fi network</w:t>
       </w:r>
@@ -4046,16 +4003,16 @@
       <w:pPr>
         <w:pStyle w:val="Heading3"/>
       </w:pPr>
-      <w:bookmarkStart w:id="30" w:name="_Toc489811725"/>
-      <w:bookmarkStart w:id="31" w:name="_Toc489875247"/>
-      <w:bookmarkStart w:id="32" w:name="_Toc489921588"/>
+      <w:bookmarkStart w:id="29" w:name="_Toc489811725"/>
+      <w:bookmarkStart w:id="30" w:name="_Toc489875247"/>
+      <w:bookmarkStart w:id="31" w:name="_Toc489921588"/>
       <w:r>
         <w:lastRenderedPageBreak/>
         <w:t>Existing Equipment</w:t>
       </w:r>
+      <w:bookmarkEnd w:id="29"/>
       <w:bookmarkEnd w:id="30"/>
       <w:bookmarkEnd w:id="31"/>
-      <w:bookmarkEnd w:id="32"/>
     </w:p>
     <w:p>
       <w:pPr>
@@ -4116,7 +4073,7 @@
           <w:noProof/>
           <w:sz w:val="24"/>
           <w:szCs w:val="24"/>
-          <w:lang w:val="en-US"/>
+          <w:lang w:eastAsia="en-NZ"/>
         </w:rPr>
         <w:drawing>
           <wp:inline distT="0" distB="0" distL="0" distR="0" wp14:anchorId="5F7A4174" wp14:editId="702DF7D9">
@@ -4180,27 +4137,14 @@
       <w:r>
         <w:t xml:space="preserve">Figure </w:t>
       </w:r>
-      <w:r>
-        <w:fldChar w:fldCharType="begin"/>
-      </w:r>
-      <w:r>
-        <w:instrText xml:space="preserve"> SEQ Figure \* ARABIC </w:instrText>
-      </w:r>
-      <w:r>
-        <w:fldChar w:fldCharType="separate"/>
-      </w:r>
-      <w:r>
-        <w:rPr>
-          <w:noProof/>
-        </w:rPr>
-        <w:t>5</w:t>
-      </w:r>
-      <w:r>
-        <w:rPr>
-          <w:noProof/>
-        </w:rPr>
-        <w:fldChar w:fldCharType="end"/>
-      </w:r>
+      <w:fldSimple w:instr=" SEQ Figure \* ARABIC ">
+        <w:r>
+          <w:rPr>
+            <w:noProof/>
+          </w:rPr>
+          <w:t>5</w:t>
+        </w:r>
+      </w:fldSimple>
       <w:r>
         <w:t>. Recommended location for display</w:t>
       </w:r>
@@ -4214,9 +4158,9 @@
           <w:sz w:val="26"/>
         </w:rPr>
       </w:pPr>
-      <w:bookmarkStart w:id="33" w:name="_Toc489811726"/>
-      <w:bookmarkStart w:id="34" w:name="_Toc489875248"/>
-      <w:bookmarkStart w:id="35" w:name="_Toc489921589"/>
+      <w:bookmarkStart w:id="32" w:name="_Toc489811726"/>
+      <w:bookmarkStart w:id="33" w:name="_Toc489875248"/>
+      <w:bookmarkStart w:id="34" w:name="_Toc489921589"/>
       <w:r>
         <w:rPr>
           <w:rStyle w:val="Heading3Char"/>
@@ -4225,9 +4169,9 @@
         </w:rPr>
         <w:t>Network and Server Equipment</w:t>
       </w:r>
+      <w:bookmarkEnd w:id="32"/>
       <w:bookmarkEnd w:id="33"/>
       <w:bookmarkEnd w:id="34"/>
-      <w:bookmarkEnd w:id="35"/>
     </w:p>
     <w:p>
       <w:pPr>
@@ -4390,14 +4334,14 @@
       <w:pPr>
         <w:pStyle w:val="Heading2"/>
       </w:pPr>
-      <w:bookmarkStart w:id="36" w:name="_Toc489811727"/>
-      <w:bookmarkStart w:id="37" w:name="_Toc489921590"/>
+      <w:bookmarkStart w:id="35" w:name="_Toc489811727"/>
+      <w:bookmarkStart w:id="36" w:name="_Toc489921590"/>
       <w:r>
         <w:lastRenderedPageBreak/>
         <w:t>Hardware requirements</w:t>
       </w:r>
+      <w:bookmarkEnd w:id="35"/>
       <w:bookmarkEnd w:id="36"/>
-      <w:bookmarkEnd w:id="37"/>
     </w:p>
     <w:p>
       <w:pPr>
@@ -5106,18 +5050,18 @@
           <w:lang w:eastAsia="en-NZ"/>
         </w:rPr>
       </w:pPr>
-      <w:bookmarkStart w:id="38" w:name="_Toc489811728"/>
-      <w:bookmarkStart w:id="39" w:name="_Toc489875250"/>
-      <w:bookmarkStart w:id="40" w:name="_Toc489921591"/>
+      <w:bookmarkStart w:id="37" w:name="_Toc489811728"/>
+      <w:bookmarkStart w:id="38" w:name="_Toc489875250"/>
+      <w:bookmarkStart w:id="39" w:name="_Toc489921591"/>
       <w:r>
         <w:rPr>
           <w:lang w:eastAsia="en-NZ"/>
         </w:rPr>
         <w:t>Solution 1</w:t>
       </w:r>
+      <w:bookmarkEnd w:id="37"/>
       <w:bookmarkEnd w:id="38"/>
       <w:bookmarkEnd w:id="39"/>
-      <w:bookmarkEnd w:id="40"/>
     </w:p>
     <w:p>
       <w:pPr>
@@ -5514,8 +5458,8 @@
         </w:rPr>
         <w:t xml:space="preserve"> and malware. </w:t>
       </w:r>
+      <w:commentRangeStart w:id="40"/>
       <w:commentRangeStart w:id="41"/>
-      <w:commentRangeStart w:id="42"/>
       <w:r>
         <w:rPr>
           <w:rFonts w:eastAsia="Times New Roman" w:cs="Times New Roman"/>
@@ -5552,21 +5496,21 @@
         </w:rPr>
         <w:t xml:space="preserve"> load on its origin servers by caching static content.</w:t>
       </w:r>
+      <w:commentRangeEnd w:id="40"/>
+      <w:r>
+        <w:rPr>
+          <w:rStyle w:val="CommentReference"/>
+          <w:sz w:val="24"/>
+          <w:szCs w:val="24"/>
+        </w:rPr>
+        <w:commentReference w:id="40"/>
+      </w:r>
       <w:commentRangeEnd w:id="41"/>
       <w:r>
         <w:rPr>
           <w:rStyle w:val="CommentReference"/>
-          <w:sz w:val="24"/>
-          <w:szCs w:val="24"/>
         </w:rPr>
         <w:commentReference w:id="41"/>
-      </w:r>
-      <w:commentRangeEnd w:id="42"/>
-      <w:r>
-        <w:rPr>
-          <w:rStyle w:val="CommentReference"/>
-        </w:rPr>
-        <w:commentReference w:id="42"/>
       </w:r>
       <w:r>
         <w:rPr>
@@ -5873,7 +5817,7 @@
           <w:noProof/>
           <w:sz w:val="24"/>
           <w:szCs w:val="24"/>
-          <w:lang w:val="en-US"/>
+          <w:lang w:eastAsia="en-NZ"/>
         </w:rPr>
         <w:lastRenderedPageBreak/>
         <w:drawing>
@@ -5943,27 +5887,14 @@
       <w:r>
         <w:t xml:space="preserve">Figure </w:t>
       </w:r>
-      <w:r>
-        <w:fldChar w:fldCharType="begin"/>
-      </w:r>
-      <w:r>
-        <w:instrText xml:space="preserve"> SEQ Figure \* ARABIC </w:instrText>
-      </w:r>
-      <w:r>
-        <w:fldChar w:fldCharType="separate"/>
-      </w:r>
-      <w:r>
-        <w:rPr>
-          <w:noProof/>
-        </w:rPr>
-        <w:t>6</w:t>
-      </w:r>
-      <w:r>
-        <w:rPr>
-          <w:noProof/>
-        </w:rPr>
-        <w:fldChar w:fldCharType="end"/>
-      </w:r>
+      <w:fldSimple w:instr=" SEQ Figure \* ARABIC ">
+        <w:r>
+          <w:rPr>
+            <w:noProof/>
+          </w:rPr>
+          <w:t>6</w:t>
+        </w:r>
+      </w:fldSimple>
       <w:r>
         <w:t>. Discussed Framework</w:t>
       </w:r>
@@ -5995,18 +5926,18 @@
           <w:lang w:eastAsia="en-NZ"/>
         </w:rPr>
       </w:pPr>
-      <w:bookmarkStart w:id="43" w:name="_Toc489811729"/>
-      <w:bookmarkStart w:id="44" w:name="_Toc489875251"/>
-      <w:bookmarkStart w:id="45" w:name="_Toc489921592"/>
+      <w:bookmarkStart w:id="42" w:name="_Toc489811729"/>
+      <w:bookmarkStart w:id="43" w:name="_Toc489875251"/>
+      <w:bookmarkStart w:id="44" w:name="_Toc489921592"/>
       <w:r>
         <w:rPr>
           <w:lang w:eastAsia="en-NZ"/>
         </w:rPr>
         <w:t>Solution 2</w:t>
       </w:r>
+      <w:bookmarkEnd w:id="42"/>
       <w:bookmarkEnd w:id="43"/>
       <w:bookmarkEnd w:id="44"/>
-      <w:bookmarkEnd w:id="45"/>
     </w:p>
     <w:p>
       <w:pPr>
@@ -6066,7 +5997,7 @@
         </w:rPr>
         <w:t xml:space="preserve">virtualization </w:t>
       </w:r>
-      <w:commentRangeStart w:id="46"/>
+      <w:commentRangeStart w:id="45"/>
       <w:r>
         <w:rPr>
           <w:rFonts w:eastAsia="Times New Roman" w:cs="Times New Roman"/>
@@ -6093,12 +6024,12 @@
         </w:rPr>
         <w:t>)</w:t>
       </w:r>
-      <w:commentRangeEnd w:id="46"/>
+      <w:commentRangeEnd w:id="45"/>
       <w:r>
         <w:rPr>
           <w:rStyle w:val="CommentReference"/>
         </w:rPr>
-        <w:commentReference w:id="46"/>
+        <w:commentReference w:id="45"/>
       </w:r>
       <w:r>
         <w:rPr>
@@ -6516,7 +6447,7 @@
         </w:rPr>
         <w:t xml:space="preserve">issues with the demand </w:t>
       </w:r>
-      <w:commentRangeStart w:id="47"/>
+      <w:commentRangeStart w:id="46"/>
       <w:r>
         <w:rPr>
           <w:rFonts w:eastAsia="Times New Roman" w:cs="Times New Roman"/>
@@ -6552,12 +6483,12 @@
         </w:rPr>
         <w:t>.</w:t>
       </w:r>
-      <w:commentRangeEnd w:id="47"/>
+      <w:commentRangeEnd w:id="46"/>
       <w:r>
         <w:rPr>
           <w:rStyle w:val="CommentReference"/>
         </w:rPr>
-        <w:commentReference w:id="47"/>
+        <w:commentReference w:id="46"/>
       </w:r>
       <w:r>
         <w:rPr>
@@ -6710,18 +6641,18 @@
           <w:lang w:eastAsia="en-NZ"/>
         </w:rPr>
       </w:pPr>
-      <w:bookmarkStart w:id="48" w:name="_Toc489811730"/>
-      <w:bookmarkStart w:id="49" w:name="_Toc489875252"/>
-      <w:bookmarkStart w:id="50" w:name="_Toc489921593"/>
+      <w:bookmarkStart w:id="47" w:name="_Toc489811730"/>
+      <w:bookmarkStart w:id="48" w:name="_Toc489875252"/>
+      <w:bookmarkStart w:id="49" w:name="_Toc489921593"/>
       <w:r>
         <w:rPr>
           <w:lang w:eastAsia="en-NZ"/>
         </w:rPr>
         <w:t>Solution 3</w:t>
       </w:r>
+      <w:bookmarkEnd w:id="47"/>
       <w:bookmarkEnd w:id="48"/>
       <w:bookmarkEnd w:id="49"/>
-      <w:bookmarkEnd w:id="50"/>
     </w:p>
     <w:p>
       <w:pPr>
@@ -6971,16 +6902,16 @@
       <w:pPr>
         <w:pStyle w:val="Heading3"/>
       </w:pPr>
-      <w:bookmarkStart w:id="51" w:name="_Toc489811731"/>
-      <w:bookmarkStart w:id="52" w:name="_Toc489875253"/>
-      <w:bookmarkStart w:id="53" w:name="_Toc489921594"/>
+      <w:bookmarkStart w:id="50" w:name="_Toc489811731"/>
+      <w:bookmarkStart w:id="51" w:name="_Toc489875253"/>
+      <w:bookmarkStart w:id="52" w:name="_Toc489921594"/>
       <w:r>
         <w:lastRenderedPageBreak/>
         <w:t>Hardware specifications</w:t>
       </w:r>
+      <w:bookmarkEnd w:id="50"/>
       <w:bookmarkEnd w:id="51"/>
       <w:bookmarkEnd w:id="52"/>
-      <w:bookmarkEnd w:id="53"/>
     </w:p>
     <w:p/>
     <w:p>
@@ -7098,8 +7029,8 @@
         </w:rPr>
         <w:t xml:space="preserve">The </w:t>
       </w:r>
+      <w:commentRangeStart w:id="53"/>
       <w:commentRangeStart w:id="54"/>
-      <w:commentRangeStart w:id="55"/>
       <w:r>
         <w:rPr>
           <w:rFonts w:asciiTheme="minorHAnsi" w:hAnsiTheme="minorHAnsi"/>
@@ -7136,7 +7067,7 @@
         </w:rPr>
         <w:t>to create a testing environment (</w:t>
       </w:r>
-      <w:commentRangeEnd w:id="54"/>
+      <w:commentRangeEnd w:id="53"/>
       <w:r>
         <w:rPr>
           <w:rStyle w:val="CommentReference"/>
@@ -7145,9 +7076,9 @@
           <w:szCs w:val="24"/>
           <w:lang w:eastAsia="en-US"/>
         </w:rPr>
-        <w:commentReference w:id="54"/>
-      </w:r>
-      <w:commentRangeEnd w:id="55"/>
+        <w:commentReference w:id="53"/>
+      </w:r>
+      <w:commentRangeEnd w:id="54"/>
       <w:r>
         <w:rPr>
           <w:rFonts w:asciiTheme="minorHAnsi" w:hAnsiTheme="minorHAnsi"/>
@@ -7160,7 +7091,7 @@
           <w:rFonts w:asciiTheme="minorHAnsi" w:eastAsiaTheme="minorHAnsi" w:hAnsiTheme="minorHAnsi" w:cstheme="minorBidi"/>
           <w:lang w:eastAsia="en-US"/>
         </w:rPr>
-        <w:commentReference w:id="55"/>
+        <w:commentReference w:id="54"/>
       </w:r>
       <w:r>
         <w:rPr>
@@ -7414,15 +7345,15 @@
       <w:pPr>
         <w:pStyle w:val="Heading3"/>
       </w:pPr>
-      <w:bookmarkStart w:id="56" w:name="_Toc489811732"/>
-      <w:bookmarkStart w:id="57" w:name="_Toc489875254"/>
-      <w:bookmarkStart w:id="58" w:name="_Toc489921595"/>
+      <w:bookmarkStart w:id="55" w:name="_Toc489811732"/>
+      <w:bookmarkStart w:id="56" w:name="_Toc489875254"/>
+      <w:bookmarkStart w:id="57" w:name="_Toc489921595"/>
       <w:r>
         <w:t>Recommended Server Specifications:</w:t>
       </w:r>
+      <w:bookmarkEnd w:id="55"/>
       <w:bookmarkEnd w:id="56"/>
       <w:bookmarkEnd w:id="57"/>
-      <w:bookmarkEnd w:id="58"/>
     </w:p>
     <w:p>
       <w:pPr>
@@ -7717,9 +7648,9 @@
       <w:pPr>
         <w:pStyle w:val="Heading3"/>
       </w:pPr>
-      <w:bookmarkStart w:id="59" w:name="_Toc489875255"/>
+      <w:bookmarkStart w:id="58" w:name="_Toc489875255"/>
+      <w:bookmarkStart w:id="59" w:name="_Toc489921596"/>
       <w:bookmarkStart w:id="60" w:name="_Toc489811733"/>
-      <w:bookmarkStart w:id="61" w:name="_Toc489921596"/>
       <w:r>
         <w:lastRenderedPageBreak/>
         <w:t>Quote for Server Specifications</w:t>
@@ -7727,8 +7658,8 @@
       <w:r>
         <w:t>:</w:t>
       </w:r>
+      <w:bookmarkEnd w:id="58"/>
       <w:bookmarkEnd w:id="59"/>
-      <w:bookmarkEnd w:id="61"/>
       <w:r>
         <w:t> </w:t>
       </w:r>
@@ -8325,7 +8256,20 @@
         <w:rPr>
           <w:sz w:val="24"/>
         </w:rPr>
-        <w:t xml:space="preserve">See appendix A </w:t>
+        <w:t xml:space="preserve">See </w:t>
+      </w:r>
+      <w:r>
+        <w:rPr>
+          <w:sz w:val="24"/>
+          <w:u w:val="single"/>
+        </w:rPr>
+        <w:t>appendix A</w:t>
+      </w:r>
+      <w:r>
+        <w:rPr>
+          <w:sz w:val="24"/>
+        </w:rPr>
+        <w:t xml:space="preserve"> </w:t>
       </w:r>
       <w:r>
         <w:rPr>
@@ -8347,16 +8291,16 @@
       <w:pPr>
         <w:pStyle w:val="Heading3"/>
       </w:pPr>
-      <w:bookmarkStart w:id="62" w:name="_Toc489811734"/>
-      <w:bookmarkStart w:id="63" w:name="_Toc489875256"/>
-      <w:bookmarkStart w:id="64" w:name="_Toc489921597"/>
+      <w:bookmarkStart w:id="61" w:name="_Toc489811734"/>
+      <w:bookmarkStart w:id="62" w:name="_Toc489875256"/>
+      <w:bookmarkStart w:id="63" w:name="_Toc489921597"/>
       <w:r>
         <w:lastRenderedPageBreak/>
         <w:t>What we think will be necessary:</w:t>
       </w:r>
+      <w:bookmarkEnd w:id="61"/>
       <w:bookmarkEnd w:id="62"/>
       <w:bookmarkEnd w:id="63"/>
-      <w:bookmarkEnd w:id="64"/>
     </w:p>
     <w:p>
       <w:pPr>
@@ -8600,8 +8544,8 @@
           <w:rFonts w:asciiTheme="minorHAnsi" w:hAnsiTheme="minorHAnsi"/>
         </w:rPr>
       </w:pPr>
+      <w:commentRangeStart w:id="64"/>
       <w:commentRangeStart w:id="65"/>
-      <w:commentRangeStart w:id="66"/>
       <w:r>
         <w:rPr>
           <w:rFonts w:asciiTheme="minorHAnsi" w:hAnsiTheme="minorHAnsi"/>
@@ -8643,7 +8587,7 @@
         </w:rPr>
         <w:t xml:space="preserve"> Supermicro 1028R-WC1RT </w:t>
       </w:r>
-      <w:commentRangeStart w:id="67"/>
+      <w:commentRangeStart w:id="66"/>
       <w:r>
         <w:rPr>
           <w:rFonts w:asciiTheme="minorHAnsi" w:hAnsiTheme="minorHAnsi"/>
@@ -8651,32 +8595,32 @@
         </w:rPr>
         <w:t>Barebone</w:t>
       </w:r>
-      <w:commentRangeEnd w:id="65"/>
+      <w:commentRangeEnd w:id="64"/>
       <w:r>
         <w:rPr>
           <w:rStyle w:val="CommentReference"/>
           <w:rFonts w:asciiTheme="minorHAnsi" w:eastAsiaTheme="minorHAnsi" w:hAnsiTheme="minorHAnsi" w:cstheme="minorBidi"/>
           <w:lang w:eastAsia="en-US"/>
         </w:rPr>
-        <w:commentReference w:id="65"/>
-      </w:r>
-      <w:commentRangeEnd w:id="66"/>
+        <w:commentReference w:id="64"/>
+      </w:r>
+      <w:commentRangeEnd w:id="65"/>
       <w:r>
         <w:rPr>
           <w:rStyle w:val="CommentReference"/>
           <w:rFonts w:asciiTheme="minorHAnsi" w:eastAsiaTheme="minorHAnsi" w:hAnsiTheme="minorHAnsi" w:cstheme="minorBidi"/>
           <w:lang w:eastAsia="en-US"/>
         </w:rPr>
-        <w:commentReference w:id="66"/>
-      </w:r>
-      <w:commentRangeEnd w:id="67"/>
+        <w:commentReference w:id="65"/>
+      </w:r>
+      <w:commentRangeEnd w:id="66"/>
       <w:r>
         <w:rPr>
           <w:rStyle w:val="CommentReference"/>
           <w:rFonts w:asciiTheme="minorHAnsi" w:eastAsiaTheme="minorHAnsi" w:hAnsiTheme="minorHAnsi" w:cstheme="minorBidi"/>
           <w:lang w:eastAsia="en-US"/>
         </w:rPr>
-        <w:commentReference w:id="67"/>
+        <w:commentReference w:id="66"/>
       </w:r>
     </w:p>
     <w:p>
@@ -8845,7 +8789,20 @@
         <w:rPr>
           <w:rFonts w:asciiTheme="minorHAnsi" w:hAnsiTheme="minorHAnsi"/>
         </w:rPr>
-        <w:t>See appendix A for the full description.</w:t>
+        <w:t xml:space="preserve">See </w:t>
+      </w:r>
+      <w:r>
+        <w:rPr>
+          <w:rFonts w:asciiTheme="minorHAnsi" w:hAnsiTheme="minorHAnsi"/>
+          <w:u w:val="single"/>
+        </w:rPr>
+        <w:t>appendix A</w:t>
+      </w:r>
+      <w:r>
+        <w:rPr>
+          <w:rFonts w:asciiTheme="minorHAnsi" w:hAnsiTheme="minorHAnsi"/>
+        </w:rPr>
+        <w:t xml:space="preserve"> for the full description.</w:t>
       </w:r>
     </w:p>
     <w:p>
@@ -8867,15 +8824,15 @@
       <w:pPr>
         <w:pStyle w:val="Heading3"/>
       </w:pPr>
-      <w:bookmarkStart w:id="68" w:name="_Toc489811735"/>
-      <w:bookmarkStart w:id="69" w:name="_Toc489875257"/>
-      <w:bookmarkStart w:id="70" w:name="_Toc489921598"/>
+      <w:bookmarkStart w:id="67" w:name="_Toc489811735"/>
+      <w:bookmarkStart w:id="68" w:name="_Toc489875257"/>
+      <w:bookmarkStart w:id="69" w:name="_Toc489921598"/>
       <w:r>
         <w:t>Additional costs:</w:t>
       </w:r>
+      <w:bookmarkEnd w:id="67"/>
       <w:bookmarkEnd w:id="68"/>
       <w:bookmarkEnd w:id="69"/>
-      <w:bookmarkEnd w:id="70"/>
     </w:p>
     <w:p>
       <w:pPr>
@@ -9013,9 +8970,9 @@
       <w:pPr>
         <w:pStyle w:val="Heading3"/>
       </w:pPr>
-      <w:bookmarkStart w:id="71" w:name="_Toc489811736"/>
-      <w:bookmarkStart w:id="72" w:name="_Toc489875258"/>
-      <w:bookmarkStart w:id="73" w:name="_Toc489921599"/>
+      <w:bookmarkStart w:id="70" w:name="_Toc489811736"/>
+      <w:bookmarkStart w:id="71" w:name="_Toc489875258"/>
+      <w:bookmarkStart w:id="72" w:name="_Toc489921599"/>
       <w:r>
         <w:lastRenderedPageBreak/>
         <w:t>Other Elements of a</w:t>
@@ -9026,9 +8983,9 @@
       <w:r>
         <w:t xml:space="preserve"> in-house Implementation</w:t>
       </w:r>
+      <w:bookmarkEnd w:id="70"/>
       <w:bookmarkEnd w:id="71"/>
       <w:bookmarkEnd w:id="72"/>
-      <w:bookmarkEnd w:id="73"/>
     </w:p>
     <w:p>
       <w:pPr>
@@ -9167,7 +9124,7 @@
         </w:rPr>
         <w:t xml:space="preserve">events that may occur and affect the system performance. </w:t>
       </w:r>
-      <w:commentRangeStart w:id="74"/>
+      <w:commentRangeStart w:id="73"/>
       <w:r>
         <w:rPr>
           <w:rFonts w:asciiTheme="minorHAnsi" w:hAnsiTheme="minorHAnsi"/>
@@ -9326,8 +9283,8 @@
           <w:rFonts w:asciiTheme="minorHAnsi" w:hAnsiTheme="minorHAnsi"/>
         </w:rPr>
       </w:pPr>
+      <w:commentRangeStart w:id="74"/>
       <w:commentRangeStart w:id="75"/>
-      <w:commentRangeStart w:id="76"/>
       <w:r>
         <w:rPr>
           <w:rFonts w:asciiTheme="minorHAnsi" w:hAnsiTheme="minorHAnsi"/>
@@ -9578,32 +9535,32 @@
         </w:rPr>
         <w:t>.</w:t>
       </w:r>
-      <w:commentRangeEnd w:id="74"/>
+      <w:commentRangeEnd w:id="73"/>
       <w:r>
         <w:rPr>
           <w:rStyle w:val="CommentReference"/>
           <w:rFonts w:asciiTheme="minorHAnsi" w:eastAsiaTheme="minorHAnsi" w:hAnsiTheme="minorHAnsi" w:cstheme="minorBidi"/>
           <w:lang w:eastAsia="en-US"/>
         </w:rPr>
-        <w:commentReference w:id="74"/>
-      </w:r>
-      <w:commentRangeEnd w:id="75"/>
+        <w:commentReference w:id="73"/>
+      </w:r>
+      <w:commentRangeEnd w:id="74"/>
       <w:r>
         <w:rPr>
           <w:rStyle w:val="CommentReference"/>
           <w:rFonts w:asciiTheme="minorHAnsi" w:eastAsiaTheme="minorHAnsi" w:hAnsiTheme="minorHAnsi" w:cstheme="minorBidi"/>
           <w:lang w:eastAsia="en-US"/>
         </w:rPr>
-        <w:commentReference w:id="75"/>
-      </w:r>
-      <w:commentRangeEnd w:id="76"/>
+        <w:commentReference w:id="74"/>
+      </w:r>
+      <w:commentRangeEnd w:id="75"/>
       <w:r>
         <w:rPr>
           <w:rStyle w:val="CommentReference"/>
           <w:rFonts w:asciiTheme="minorHAnsi" w:eastAsiaTheme="minorHAnsi" w:hAnsiTheme="minorHAnsi" w:cstheme="minorBidi"/>
           <w:lang w:eastAsia="en-US"/>
         </w:rPr>
-        <w:commentReference w:id="76"/>
+        <w:commentReference w:id="75"/>
       </w:r>
     </w:p>
     <w:p>
@@ -9959,7 +9916,7 @@
           <w:rFonts w:asciiTheme="minorHAnsi" w:hAnsiTheme="minorHAnsi"/>
         </w:rPr>
       </w:pPr>
-      <w:commentRangeStart w:id="77"/>
+      <w:commentRangeStart w:id="76"/>
       <w:r>
         <w:rPr>
           <w:rFonts w:asciiTheme="minorHAnsi" w:hAnsiTheme="minorHAnsi"/>
@@ -10062,7 +10019,7 @@
         </w:rPr>
         <w:t>still live for many to come with the appropriate maintenance</w:t>
       </w:r>
-      <w:commentRangeEnd w:id="77"/>
+      <w:commentRangeEnd w:id="76"/>
       <w:r>
         <w:rPr>
           <w:rStyle w:val="CommentReference"/>
@@ -10071,7 +10028,7 @@
           <w:szCs w:val="24"/>
           <w:lang w:eastAsia="en-US"/>
         </w:rPr>
-        <w:commentReference w:id="77"/>
+        <w:commentReference w:id="76"/>
       </w:r>
       <w:r>
         <w:rPr>
@@ -10113,30 +10070,19 @@
     <w:p/>
     <w:p>
       <w:pPr>
-        <w:pStyle w:val="NormalWeb"/>
-        <w:spacing w:before="0" w:beforeAutospacing="0" w:after="0" w:afterAutospacing="0"/>
-        <w:outlineLvl w:val="1"/>
-        <w:rPr>
-          <w:rFonts w:asciiTheme="minorHAnsi" w:hAnsiTheme="minorHAnsi"/>
-          <w:b/>
-          <w:sz w:val="36"/>
-        </w:rPr>
-      </w:pPr>
-    </w:p>
-    <w:p>
-      <w:pPr>
         <w:pStyle w:val="Heading2"/>
         <w:rPr>
           <w:sz w:val="32"/>
         </w:rPr>
       </w:pPr>
-      <w:bookmarkStart w:id="78" w:name="_Toc489811737"/>
-      <w:bookmarkStart w:id="79" w:name="_Toc489921600"/>
-      <w:r>
+      <w:bookmarkStart w:id="77" w:name="_Toc489811737"/>
+      <w:bookmarkStart w:id="78" w:name="_Toc489921600"/>
+      <w:r>
+        <w:lastRenderedPageBreak/>
         <w:t>Cloud Solutions</w:t>
       </w:r>
+      <w:bookmarkEnd w:id="77"/>
       <w:bookmarkEnd w:id="78"/>
-      <w:bookmarkEnd w:id="79"/>
     </w:p>
     <w:p>
       <w:pPr>
@@ -10675,9 +10621,9 @@
           <w:lang w:eastAsia="en-NZ"/>
         </w:rPr>
       </w:pPr>
-      <w:bookmarkStart w:id="80" w:name="_Toc489811738"/>
-      <w:bookmarkStart w:id="81" w:name="_Toc489875260"/>
-      <w:bookmarkStart w:id="82" w:name="_Toc489921601"/>
+      <w:bookmarkStart w:id="79" w:name="_Toc489811738"/>
+      <w:bookmarkStart w:id="80" w:name="_Toc489875260"/>
+      <w:bookmarkStart w:id="81" w:name="_Toc489921601"/>
       <w:r>
         <w:rPr>
           <w:lang w:eastAsia="en-NZ"/>
@@ -10690,9 +10636,9 @@
         </w:rPr>
         <w:t>osting</w:t>
       </w:r>
+      <w:bookmarkEnd w:id="79"/>
       <w:bookmarkEnd w:id="80"/>
       <w:bookmarkEnd w:id="81"/>
-      <w:bookmarkEnd w:id="82"/>
       <w:r>
         <w:rPr>
           <w:lang w:eastAsia="en-NZ"/>
@@ -10768,18 +10714,18 @@
           <w:lang w:eastAsia="en-NZ"/>
         </w:rPr>
       </w:pPr>
-      <w:bookmarkStart w:id="83" w:name="_Toc489811739"/>
-      <w:bookmarkStart w:id="84" w:name="_Toc489875261"/>
-      <w:bookmarkStart w:id="85" w:name="_Toc489921602"/>
+      <w:bookmarkStart w:id="82" w:name="_Toc489811739"/>
+      <w:bookmarkStart w:id="83" w:name="_Toc489875261"/>
+      <w:bookmarkStart w:id="84" w:name="_Toc489921602"/>
       <w:r>
         <w:rPr>
           <w:lang w:eastAsia="en-NZ"/>
         </w:rPr>
         <w:t>Amazon</w:t>
       </w:r>
+      <w:bookmarkEnd w:id="82"/>
       <w:bookmarkEnd w:id="83"/>
       <w:bookmarkEnd w:id="84"/>
-      <w:bookmarkEnd w:id="85"/>
       <w:r>
         <w:rPr>
           <w:lang w:eastAsia="en-NZ"/>
@@ -10951,7 +10897,7 @@
           <w:lang w:eastAsia="en-NZ"/>
         </w:rPr>
       </w:pPr>
-      <w:commentRangeStart w:id="86"/>
+      <w:commentRangeStart w:id="85"/>
       <w:r>
         <w:rPr>
           <w:rFonts w:eastAsia="Times New Roman" w:cs="Times New Roman"/>
@@ -10981,14 +10927,14 @@
           <w:t>https://aws.amazon.com</w:t>
         </w:r>
       </w:hyperlink>
-      <w:commentRangeEnd w:id="86"/>
+      <w:commentRangeEnd w:id="85"/>
       <w:r>
         <w:rPr>
           <w:rStyle w:val="CommentReference"/>
           <w:sz w:val="24"/>
           <w:szCs w:val="24"/>
         </w:rPr>
-        <w:commentReference w:id="86"/>
+        <w:commentReference w:id="85"/>
       </w:r>
       <w:r>
         <w:rPr>
@@ -11016,18 +10962,18 @@
           <w:lang w:eastAsia="en-NZ"/>
         </w:rPr>
       </w:pPr>
-      <w:bookmarkStart w:id="87" w:name="_Toc489811740"/>
-      <w:bookmarkStart w:id="88" w:name="_Toc489875262"/>
-      <w:bookmarkStart w:id="89" w:name="_Toc489921603"/>
+      <w:bookmarkStart w:id="86" w:name="_Toc489811740"/>
+      <w:bookmarkStart w:id="87" w:name="_Toc489875262"/>
+      <w:bookmarkStart w:id="88" w:name="_Toc489921603"/>
       <w:r>
         <w:rPr>
           <w:lang w:eastAsia="en-NZ"/>
         </w:rPr>
         <w:t>Cloudflare</w:t>
       </w:r>
+      <w:bookmarkEnd w:id="86"/>
       <w:bookmarkEnd w:id="87"/>
       <w:bookmarkEnd w:id="88"/>
-      <w:bookmarkEnd w:id="89"/>
       <w:r>
         <w:rPr>
           <w:lang w:eastAsia="en-NZ"/>
@@ -11116,7 +11062,7 @@
         </w:rPr>
         <w:t>Cloudflare provides all of</w:t>
       </w:r>
-      <w:commentRangeStart w:id="90"/>
+      <w:commentRangeStart w:id="89"/>
       <w:r>
         <w:rPr>
           <w:rFonts w:eastAsia="Times New Roman" w:cs="Times New Roman"/>
@@ -11146,14 +11092,14 @@
           <w:t>https://www.cloudflare.com</w:t>
         </w:r>
       </w:hyperlink>
-      <w:commentRangeEnd w:id="90"/>
+      <w:commentRangeEnd w:id="89"/>
       <w:r>
         <w:rPr>
           <w:rStyle w:val="CommentReference"/>
           <w:sz w:val="24"/>
           <w:szCs w:val="24"/>
         </w:rPr>
-        <w:commentReference w:id="90"/>
+        <w:commentReference w:id="89"/>
       </w:r>
       <w:r>
         <w:rPr>
@@ -11172,18 +11118,18 @@
           <w:lang w:eastAsia="en-NZ"/>
         </w:rPr>
       </w:pPr>
-      <w:bookmarkStart w:id="91" w:name="_Toc489811741"/>
-      <w:bookmarkStart w:id="92" w:name="_Toc489875263"/>
-      <w:bookmarkStart w:id="93" w:name="_Toc489921604"/>
+      <w:bookmarkStart w:id="90" w:name="_Toc489811741"/>
+      <w:bookmarkStart w:id="91" w:name="_Toc489875263"/>
+      <w:bookmarkStart w:id="92" w:name="_Toc489921604"/>
       <w:r>
         <w:rPr>
           <w:lang w:eastAsia="en-NZ"/>
         </w:rPr>
         <w:t>Existing Solutions</w:t>
       </w:r>
+      <w:bookmarkEnd w:id="90"/>
       <w:bookmarkEnd w:id="91"/>
       <w:bookmarkEnd w:id="92"/>
-      <w:bookmarkEnd w:id="93"/>
     </w:p>
     <w:p>
       <w:pPr>
@@ -11699,38 +11645,38 @@
       <w:pPr>
         <w:pStyle w:val="Heading3"/>
       </w:pPr>
-      <w:bookmarkStart w:id="94" w:name="_Toc489811742"/>
-      <w:bookmarkStart w:id="95" w:name="_Toc489875264"/>
-      <w:bookmarkStart w:id="96" w:name="_Toc489921605"/>
+      <w:bookmarkStart w:id="93" w:name="_Toc489811742"/>
+      <w:bookmarkStart w:id="94" w:name="_Toc489875264"/>
+      <w:bookmarkStart w:id="95" w:name="_Toc489921605"/>
+      <w:commentRangeStart w:id="96"/>
       <w:commentRangeStart w:id="97"/>
-      <w:commentRangeStart w:id="98"/>
       <w:r>
         <w:t>Estimated C</w:t>
       </w:r>
       <w:r>
         <w:t>osts</w:t>
       </w:r>
-      <w:commentRangeEnd w:id="97"/>
+      <w:commentRangeEnd w:id="96"/>
       <w:r>
         <w:rPr>
           <w:rStyle w:val="CommentReference"/>
           <w:sz w:val="32"/>
           <w:szCs w:val="26"/>
         </w:rPr>
-        <w:commentReference w:id="97"/>
-      </w:r>
-      <w:commentRangeEnd w:id="98"/>
+        <w:commentReference w:id="96"/>
+      </w:r>
+      <w:commentRangeEnd w:id="97"/>
       <w:r>
         <w:rPr>
           <w:rStyle w:val="CommentReference"/>
           <w:sz w:val="32"/>
           <w:szCs w:val="26"/>
         </w:rPr>
-        <w:commentReference w:id="98"/>
-      </w:r>
+        <w:commentReference w:id="97"/>
+      </w:r>
+      <w:bookmarkEnd w:id="93"/>
       <w:bookmarkEnd w:id="94"/>
       <w:bookmarkEnd w:id="95"/>
-      <w:bookmarkEnd w:id="96"/>
     </w:p>
     <w:p>
       <w:pPr>
@@ -12587,18 +12533,18 @@
           <w:lang w:eastAsia="en-NZ"/>
         </w:rPr>
       </w:pPr>
-      <w:bookmarkStart w:id="99" w:name="_Toc489811743"/>
-      <w:bookmarkStart w:id="100" w:name="_Toc489875265"/>
-      <w:bookmarkStart w:id="101" w:name="_Toc489921606"/>
+      <w:bookmarkStart w:id="98" w:name="_Toc489811743"/>
+      <w:bookmarkStart w:id="99" w:name="_Toc489875265"/>
+      <w:bookmarkStart w:id="100" w:name="_Toc489921606"/>
       <w:r>
         <w:rPr>
           <w:lang w:eastAsia="en-NZ"/>
         </w:rPr>
         <w:t>Solution Summary</w:t>
       </w:r>
+      <w:bookmarkEnd w:id="98"/>
       <w:bookmarkEnd w:id="99"/>
       <w:bookmarkEnd w:id="100"/>
-      <w:bookmarkEnd w:id="101"/>
       <w:r>
         <w:rPr>
           <w:lang w:eastAsia="en-NZ"/>
@@ -12819,14 +12765,14 @@
       <w:pPr>
         <w:pStyle w:val="Heading2"/>
       </w:pPr>
-      <w:bookmarkStart w:id="102" w:name="_Toc489811744"/>
-      <w:bookmarkStart w:id="103" w:name="_Toc489921607"/>
+      <w:bookmarkStart w:id="101" w:name="_Toc489811744"/>
+      <w:bookmarkStart w:id="102" w:name="_Toc489921607"/>
       <w:r>
         <w:lastRenderedPageBreak/>
         <w:t>System Implementation</w:t>
       </w:r>
+      <w:bookmarkEnd w:id="101"/>
       <w:bookmarkEnd w:id="102"/>
-      <w:bookmarkEnd w:id="103"/>
     </w:p>
     <w:p>
       <w:pPr>
@@ -12841,15 +12787,15 @@
       <w:pPr>
         <w:pStyle w:val="Heading3"/>
       </w:pPr>
-      <w:bookmarkStart w:id="104" w:name="_Toc489811745"/>
-      <w:bookmarkStart w:id="105" w:name="_Toc489875267"/>
-      <w:bookmarkStart w:id="106" w:name="_Toc489921608"/>
+      <w:bookmarkStart w:id="103" w:name="_Toc489811745"/>
+      <w:bookmarkStart w:id="104" w:name="_Toc489875267"/>
+      <w:bookmarkStart w:id="105" w:name="_Toc489921608"/>
       <w:r>
         <w:t>The Infrastructure</w:t>
       </w:r>
+      <w:bookmarkEnd w:id="103"/>
       <w:bookmarkEnd w:id="104"/>
       <w:bookmarkEnd w:id="105"/>
-      <w:bookmarkEnd w:id="106"/>
       <w:r>
         <w:t xml:space="preserve"> </w:t>
       </w:r>
@@ -13148,15 +13094,15 @@
       <w:pPr>
         <w:pStyle w:val="Heading3"/>
       </w:pPr>
-      <w:bookmarkStart w:id="107" w:name="_Toc489811746"/>
-      <w:bookmarkStart w:id="108" w:name="_Toc489875268"/>
-      <w:bookmarkStart w:id="109" w:name="_Toc489921609"/>
+      <w:bookmarkStart w:id="106" w:name="_Toc489811746"/>
+      <w:bookmarkStart w:id="107" w:name="_Toc489875268"/>
+      <w:bookmarkStart w:id="108" w:name="_Toc489921609"/>
       <w:r>
         <w:t>Purchasing the Hardware</w:t>
       </w:r>
+      <w:bookmarkEnd w:id="106"/>
       <w:bookmarkEnd w:id="107"/>
       <w:bookmarkEnd w:id="108"/>
-      <w:bookmarkEnd w:id="109"/>
     </w:p>
     <w:p>
       <w:pPr>
@@ -13578,8 +13524,8 @@
         </w:rPr>
         <w:t>It may not always be feasible to accommodate for all users present at the event as the hardware would have limited scalability. I</w:t>
       </w:r>
+      <w:commentRangeStart w:id="109"/>
       <w:commentRangeStart w:id="110"/>
-      <w:commentRangeStart w:id="111"/>
       <w:r>
         <w:rPr>
           <w:rFonts w:asciiTheme="minorHAnsi" w:hAnsiTheme="minorHAnsi"/>
@@ -13640,23 +13586,23 @@
         </w:rPr>
         <w:t xml:space="preserve">system reapplies all the risks of implementing the system in the first place, costs will need to be calculated each time and will most definitely increase. </w:t>
       </w:r>
-      <w:commentRangeEnd w:id="110"/>
+      <w:commentRangeEnd w:id="109"/>
       <w:r>
         <w:rPr>
           <w:rStyle w:val="CommentReference"/>
           <w:rFonts w:asciiTheme="minorHAnsi" w:eastAsiaTheme="minorHAnsi" w:hAnsiTheme="minorHAnsi" w:cstheme="minorBidi"/>
           <w:lang w:eastAsia="en-US"/>
         </w:rPr>
-        <w:commentReference w:id="110"/>
-      </w:r>
-      <w:commentRangeEnd w:id="111"/>
+        <w:commentReference w:id="109"/>
+      </w:r>
+      <w:commentRangeEnd w:id="110"/>
       <w:r>
         <w:rPr>
           <w:rStyle w:val="CommentReference"/>
           <w:rFonts w:asciiTheme="minorHAnsi" w:eastAsiaTheme="minorHAnsi" w:hAnsiTheme="minorHAnsi" w:cstheme="minorBidi"/>
           <w:lang w:eastAsia="en-US"/>
         </w:rPr>
-        <w:commentReference w:id="111"/>
+        <w:commentReference w:id="110"/>
       </w:r>
     </w:p>
     <w:p>
@@ -13746,15 +13692,15 @@
       <w:r>
         <w:br/>
       </w:r>
-      <w:bookmarkStart w:id="112" w:name="_Toc489811747"/>
-      <w:bookmarkStart w:id="113" w:name="_Toc489875269"/>
-      <w:bookmarkStart w:id="114" w:name="_Toc489921610"/>
+      <w:bookmarkStart w:id="111" w:name="_Toc489811747"/>
+      <w:bookmarkStart w:id="112" w:name="_Toc489875269"/>
+      <w:bookmarkStart w:id="113" w:name="_Toc489921610"/>
       <w:r>
         <w:t>Using Cloud Solutions</w:t>
       </w:r>
+      <w:bookmarkEnd w:id="111"/>
       <w:bookmarkEnd w:id="112"/>
       <w:bookmarkEnd w:id="113"/>
-      <w:bookmarkEnd w:id="114"/>
     </w:p>
     <w:p>
       <w:pPr>
@@ -14496,14 +14442,14 @@
       <w:pPr>
         <w:pStyle w:val="Heading2"/>
       </w:pPr>
-      <w:bookmarkStart w:id="115" w:name="_Toc489811749"/>
-      <w:bookmarkStart w:id="116" w:name="_Toc489921612"/>
+      <w:bookmarkStart w:id="114" w:name="_Toc489811749"/>
+      <w:bookmarkStart w:id="115" w:name="_Toc489921612"/>
       <w:r>
         <w:lastRenderedPageBreak/>
         <w:t>Application Solutions</w:t>
       </w:r>
+      <w:bookmarkEnd w:id="114"/>
       <w:bookmarkEnd w:id="115"/>
-      <w:bookmarkEnd w:id="116"/>
     </w:p>
     <w:p>
       <w:pPr>
@@ -14670,15 +14616,15 @@
       <w:pPr>
         <w:pStyle w:val="Heading3"/>
       </w:pPr>
-      <w:bookmarkStart w:id="117" w:name="_Toc489811750"/>
-      <w:bookmarkStart w:id="118" w:name="_Toc489875272"/>
-      <w:bookmarkStart w:id="119" w:name="_Toc489921613"/>
+      <w:bookmarkStart w:id="116" w:name="_Toc489811750"/>
+      <w:bookmarkStart w:id="117" w:name="_Toc489875272"/>
+      <w:bookmarkStart w:id="118" w:name="_Toc489921613"/>
       <w:r>
         <w:t>Web-Based application:</w:t>
       </w:r>
+      <w:bookmarkEnd w:id="116"/>
       <w:bookmarkEnd w:id="117"/>
       <w:bookmarkEnd w:id="118"/>
-      <w:bookmarkEnd w:id="119"/>
     </w:p>
     <w:p>
       <w:pPr>
@@ -14862,15 +14808,15 @@
       <w:pPr>
         <w:pStyle w:val="Heading3"/>
       </w:pPr>
-      <w:bookmarkStart w:id="120" w:name="_Toc489811751"/>
-      <w:bookmarkStart w:id="121" w:name="_Toc489875273"/>
-      <w:bookmarkStart w:id="122" w:name="_Toc489921614"/>
+      <w:bookmarkStart w:id="119" w:name="_Toc489811751"/>
+      <w:bookmarkStart w:id="120" w:name="_Toc489875273"/>
+      <w:bookmarkStart w:id="121" w:name="_Toc489921614"/>
       <w:r>
         <w:t>Mobile phone application:</w:t>
       </w:r>
+      <w:bookmarkEnd w:id="119"/>
       <w:bookmarkEnd w:id="120"/>
       <w:bookmarkEnd w:id="121"/>
-      <w:bookmarkEnd w:id="122"/>
     </w:p>
     <w:p>
       <w:pPr>
@@ -15305,9 +15251,9 @@
       <w:pPr>
         <w:pStyle w:val="Heading3"/>
       </w:pPr>
-      <w:bookmarkStart w:id="123" w:name="_Toc489811752"/>
-      <w:bookmarkStart w:id="124" w:name="_Toc489875274"/>
-      <w:bookmarkStart w:id="125" w:name="_Toc489921615"/>
+      <w:bookmarkStart w:id="122" w:name="_Toc489811752"/>
+      <w:bookmarkStart w:id="123" w:name="_Toc489875274"/>
+      <w:bookmarkStart w:id="124" w:name="_Toc489921615"/>
       <w:r>
         <w:lastRenderedPageBreak/>
         <w:t>Computer application</w:t>
@@ -15324,9 +15270,9 @@
       <w:r>
         <w:t>:</w:t>
       </w:r>
+      <w:bookmarkEnd w:id="122"/>
       <w:bookmarkEnd w:id="123"/>
       <w:bookmarkEnd w:id="124"/>
-      <w:bookmarkEnd w:id="125"/>
     </w:p>
     <w:p>
       <w:pPr>
@@ -15729,15 +15675,15 @@
       <w:pPr>
         <w:pStyle w:val="Heading3"/>
       </w:pPr>
-      <w:bookmarkStart w:id="126" w:name="_Toc489811753"/>
-      <w:bookmarkStart w:id="127" w:name="_Toc489875275"/>
-      <w:bookmarkStart w:id="128" w:name="_Toc489921616"/>
+      <w:bookmarkStart w:id="125" w:name="_Toc489811753"/>
+      <w:bookmarkStart w:id="126" w:name="_Toc489875275"/>
+      <w:bookmarkStart w:id="127" w:name="_Toc489921616"/>
       <w:r>
         <w:t>The Application - Conclusion</w:t>
       </w:r>
+      <w:bookmarkEnd w:id="125"/>
       <w:bookmarkEnd w:id="126"/>
       <w:bookmarkEnd w:id="127"/>
-      <w:bookmarkEnd w:id="128"/>
     </w:p>
     <w:p>
       <w:pPr>
@@ -15910,9 +15856,9 @@
       <w:pPr>
         <w:pStyle w:val="Heading1"/>
       </w:pPr>
-      <w:bookmarkStart w:id="129" w:name="_Toc489811754"/>
-      <w:bookmarkStart w:id="130" w:name="_Toc489921617"/>
-      <w:commentRangeStart w:id="131"/>
+      <w:bookmarkStart w:id="128" w:name="_Toc489811754"/>
+      <w:bookmarkStart w:id="129" w:name="_Toc489921617"/>
+      <w:commentRangeStart w:id="130"/>
       <w:r>
         <w:rPr>
           <w:rStyle w:val="mw-headline"/>
@@ -15926,8 +15872,8 @@
         </w:rPr>
         <w:t>Assessment</w:t>
       </w:r>
-      <w:bookmarkEnd w:id="129"/>
-      <w:commentRangeEnd w:id="131"/>
+      <w:bookmarkEnd w:id="128"/>
+      <w:commentRangeEnd w:id="130"/>
       <w:r>
         <w:rPr>
           <w:rStyle w:val="CommentReference"/>
@@ -15935,9 +15881,9 @@
           <w:b w:val="0"/>
           <w:color w:val="auto"/>
         </w:rPr>
-        <w:commentReference w:id="131"/>
-      </w:r>
-      <w:bookmarkEnd w:id="130"/>
+        <w:commentReference w:id="130"/>
+      </w:r>
+      <w:bookmarkEnd w:id="129"/>
     </w:p>
     <w:p>
       <w:pPr>
@@ -16206,11 +16152,11 @@
       <w:pPr>
         <w:pStyle w:val="Heading2"/>
       </w:pPr>
-      <w:bookmarkStart w:id="132" w:name="_Toc489921618"/>
+      <w:bookmarkStart w:id="131" w:name="_Toc489921618"/>
       <w:r>
         <w:t>Current System</w:t>
       </w:r>
-      <w:bookmarkEnd w:id="132"/>
+      <w:bookmarkEnd w:id="131"/>
     </w:p>
     <w:p/>
     <w:p>
@@ -16229,7 +16175,12 @@
         <w:rPr>
           <w:sz w:val="24"/>
         </w:rPr>
-        <w:br/>
+        <w:t xml:space="preserve"> </w:t>
+      </w:r>
+      <w:r>
+        <w:rPr>
+          <w:sz w:val="24"/>
+        </w:rPr>
         <w:t>Through communication with Gillian Frankcom-Burgess we have gained an understanding of how exactly the competition works.</w:t>
       </w:r>
     </w:p>
@@ -16302,12 +16253,12 @@
       <w:pPr>
         <w:pStyle w:val="Heading2"/>
       </w:pPr>
-      <w:bookmarkStart w:id="133" w:name="_Toc489921619"/>
+      <w:bookmarkStart w:id="132" w:name="_Toc489921619"/>
       <w:r>
         <w:lastRenderedPageBreak/>
         <w:t>Mobile Scoreboard</w:t>
       </w:r>
-      <w:bookmarkEnd w:id="133"/>
+      <w:bookmarkEnd w:id="132"/>
     </w:p>
     <w:p>
       <w:pPr>
@@ -16388,15 +16339,15 @@
       <w:pPr>
         <w:pStyle w:val="Heading3"/>
       </w:pPr>
-      <w:bookmarkStart w:id="134" w:name="_Toc489811756"/>
-      <w:bookmarkStart w:id="135" w:name="_Toc489875278"/>
-      <w:bookmarkStart w:id="136" w:name="_Toc489921620"/>
+      <w:bookmarkStart w:id="133" w:name="_Toc489811756"/>
+      <w:bookmarkStart w:id="134" w:name="_Toc489875278"/>
+      <w:bookmarkStart w:id="135" w:name="_Toc489921620"/>
       <w:r>
         <w:t>Process</w:t>
       </w:r>
+      <w:bookmarkEnd w:id="133"/>
       <w:bookmarkEnd w:id="134"/>
       <w:bookmarkEnd w:id="135"/>
-      <w:bookmarkEnd w:id="136"/>
       <w:r>
         <w:br/>
       </w:r>
@@ -16532,15 +16483,15 @@
       <w:pPr>
         <w:pStyle w:val="Heading3"/>
       </w:pPr>
-      <w:bookmarkStart w:id="137" w:name="_Toc489811757"/>
-      <w:bookmarkStart w:id="138" w:name="_Toc489875279"/>
-      <w:bookmarkStart w:id="139" w:name="_Toc489921621"/>
+      <w:bookmarkStart w:id="136" w:name="_Toc489811757"/>
+      <w:bookmarkStart w:id="137" w:name="_Toc489875279"/>
+      <w:bookmarkStart w:id="138" w:name="_Toc489921621"/>
       <w:r>
         <w:t>Implementation</w:t>
       </w:r>
+      <w:bookmarkEnd w:id="136"/>
       <w:bookmarkEnd w:id="137"/>
       <w:bookmarkEnd w:id="138"/>
-      <w:bookmarkEnd w:id="139"/>
       <w:r>
         <w:br/>
       </w:r>
@@ -16643,15 +16594,15 @@
       <w:pPr>
         <w:pStyle w:val="Heading3"/>
       </w:pPr>
-      <w:bookmarkStart w:id="140" w:name="_Toc489811758"/>
-      <w:bookmarkStart w:id="141" w:name="_Toc489875280"/>
-      <w:bookmarkStart w:id="142" w:name="_Toc489921622"/>
+      <w:bookmarkStart w:id="139" w:name="_Toc489811758"/>
+      <w:bookmarkStart w:id="140" w:name="_Toc489875280"/>
+      <w:bookmarkStart w:id="141" w:name="_Toc489921622"/>
       <w:r>
         <w:t>Evaluation</w:t>
       </w:r>
+      <w:bookmarkEnd w:id="139"/>
       <w:bookmarkEnd w:id="140"/>
       <w:bookmarkEnd w:id="141"/>
-      <w:bookmarkEnd w:id="142"/>
       <w:r>
         <w:br/>
       </w:r>
@@ -16856,14 +16807,14 @@
       <w:pPr>
         <w:pStyle w:val="Heading2"/>
       </w:pPr>
-      <w:bookmarkStart w:id="143" w:name="_Toc489811759"/>
-      <w:bookmarkStart w:id="144" w:name="_Toc489921623"/>
+      <w:bookmarkStart w:id="142" w:name="_Toc489811759"/>
+      <w:bookmarkStart w:id="143" w:name="_Toc489921623"/>
       <w:r>
         <w:lastRenderedPageBreak/>
         <w:t>Physical Scoreboard</w:t>
       </w:r>
+      <w:bookmarkEnd w:id="142"/>
       <w:bookmarkEnd w:id="143"/>
-      <w:bookmarkEnd w:id="144"/>
     </w:p>
     <w:p>
       <w:pPr>
@@ -16912,15 +16863,15 @@
       <w:pPr>
         <w:pStyle w:val="Heading3"/>
       </w:pPr>
-      <w:bookmarkStart w:id="145" w:name="_Toc489811760"/>
-      <w:bookmarkStart w:id="146" w:name="_Toc489875282"/>
-      <w:bookmarkStart w:id="147" w:name="_Toc489921624"/>
+      <w:bookmarkStart w:id="144" w:name="_Toc489811760"/>
+      <w:bookmarkStart w:id="145" w:name="_Toc489875282"/>
+      <w:bookmarkStart w:id="146" w:name="_Toc489921624"/>
       <w:r>
         <w:t>Process</w:t>
       </w:r>
+      <w:bookmarkEnd w:id="144"/>
       <w:bookmarkEnd w:id="145"/>
       <w:bookmarkEnd w:id="146"/>
-      <w:bookmarkEnd w:id="147"/>
       <w:r>
         <w:br/>
       </w:r>
@@ -17008,15 +16959,15 @@
       <w:pPr>
         <w:pStyle w:val="Heading3"/>
       </w:pPr>
-      <w:bookmarkStart w:id="148" w:name="_Toc489811761"/>
-      <w:bookmarkStart w:id="149" w:name="_Toc489875283"/>
-      <w:bookmarkStart w:id="150" w:name="_Toc489921625"/>
+      <w:bookmarkStart w:id="147" w:name="_Toc489811761"/>
+      <w:bookmarkStart w:id="148" w:name="_Toc489875283"/>
+      <w:bookmarkStart w:id="149" w:name="_Toc489921625"/>
       <w:r>
         <w:t>Implementation</w:t>
       </w:r>
+      <w:bookmarkEnd w:id="147"/>
       <w:bookmarkEnd w:id="148"/>
       <w:bookmarkEnd w:id="149"/>
-      <w:bookmarkEnd w:id="150"/>
       <w:r>
         <w:br/>
       </w:r>
@@ -17120,15 +17071,15 @@
       <w:pPr>
         <w:pStyle w:val="Heading3"/>
       </w:pPr>
-      <w:bookmarkStart w:id="151" w:name="_Toc489811762"/>
-      <w:bookmarkStart w:id="152" w:name="_Toc489875284"/>
-      <w:bookmarkStart w:id="153" w:name="_Toc489921626"/>
+      <w:bookmarkStart w:id="150" w:name="_Toc489811762"/>
+      <w:bookmarkStart w:id="151" w:name="_Toc489875284"/>
+      <w:bookmarkStart w:id="152" w:name="_Toc489921626"/>
       <w:r>
         <w:t>Evaluation</w:t>
       </w:r>
+      <w:bookmarkEnd w:id="150"/>
       <w:bookmarkEnd w:id="151"/>
       <w:bookmarkEnd w:id="152"/>
-      <w:bookmarkEnd w:id="153"/>
     </w:p>
     <w:p/>
     <w:p>
@@ -17200,8 +17151,8 @@
       <w:pPr>
         <w:pStyle w:val="Heading1"/>
       </w:pPr>
-      <w:bookmarkStart w:id="154" w:name="_Toc489811764"/>
-      <w:bookmarkStart w:id="155" w:name="_Toc489921627"/>
+      <w:bookmarkStart w:id="153" w:name="_Toc489811764"/>
+      <w:bookmarkStart w:id="154" w:name="_Toc489921627"/>
       <w:r>
         <w:rPr>
           <w:rStyle w:val="mw-headline"/>
@@ -17209,8 +17160,8 @@
         <w:lastRenderedPageBreak/>
         <w:t>Legal Assessment</w:t>
       </w:r>
+      <w:bookmarkEnd w:id="153"/>
       <w:bookmarkEnd w:id="154"/>
-      <w:bookmarkEnd w:id="155"/>
     </w:p>
     <w:p>
       <w:pPr>
@@ -17321,18 +17272,18 @@
           <w:rStyle w:val="eop"/>
         </w:rPr>
       </w:pPr>
-      <w:bookmarkStart w:id="156" w:name="_Toc489811765"/>
-      <w:bookmarkStart w:id="157" w:name="_Toc489875287"/>
-      <w:bookmarkStart w:id="158" w:name="_Toc489921628"/>
+      <w:bookmarkStart w:id="155" w:name="_Toc489811765"/>
+      <w:bookmarkStart w:id="156" w:name="_Toc489875287"/>
+      <w:bookmarkStart w:id="157" w:name="_Toc489921628"/>
       <w:r>
         <w:rPr>
           <w:rStyle w:val="normaltextrun"/>
         </w:rPr>
         <w:t>ASB Stadium Sports Venue</w:t>
       </w:r>
+      <w:bookmarkEnd w:id="155"/>
       <w:bookmarkEnd w:id="156"/>
       <w:bookmarkEnd w:id="157"/>
-      <w:bookmarkEnd w:id="158"/>
       <w:r>
         <w:rPr>
           <w:rStyle w:val="eop"/>
@@ -17910,9 +17861,9 @@
           <w:rStyle w:val="eop"/>
         </w:rPr>
       </w:pPr>
-      <w:bookmarkStart w:id="159" w:name="_Toc489811766"/>
-      <w:bookmarkStart w:id="160" w:name="_Toc489875288"/>
-      <w:bookmarkStart w:id="161" w:name="_Toc489921629"/>
+      <w:bookmarkStart w:id="158" w:name="_Toc489811766"/>
+      <w:bookmarkStart w:id="159" w:name="_Toc489875288"/>
+      <w:bookmarkStart w:id="160" w:name="_Toc489921629"/>
       <w:r>
         <w:rPr>
           <w:rStyle w:val="normaltextrun"/>
@@ -17920,9 +17871,9 @@
         <w:lastRenderedPageBreak/>
         <w:t>Licensing</w:t>
       </w:r>
+      <w:bookmarkEnd w:id="158"/>
       <w:bookmarkEnd w:id="159"/>
       <w:bookmarkEnd w:id="160"/>
-      <w:bookmarkEnd w:id="161"/>
       <w:r>
         <w:rPr>
           <w:rStyle w:val="eop"/>
@@ -18296,9 +18247,9 @@
       <w:pPr>
         <w:pStyle w:val="Heading3"/>
       </w:pPr>
-      <w:bookmarkStart w:id="162" w:name="_Toc489811768"/>
-      <w:bookmarkStart w:id="163" w:name="_Toc489875290"/>
-      <w:bookmarkStart w:id="164" w:name="_Toc489921631"/>
+      <w:bookmarkStart w:id="161" w:name="_Toc489811768"/>
+      <w:bookmarkStart w:id="162" w:name="_Toc489875290"/>
+      <w:bookmarkStart w:id="163" w:name="_Toc489921631"/>
       <w:r>
         <w:rPr>
           <w:rStyle w:val="normaltextrun"/>
@@ -18306,9 +18257,9 @@
         <w:lastRenderedPageBreak/>
         <w:t>Open Source Requirements</w:t>
       </w:r>
+      <w:bookmarkEnd w:id="161"/>
       <w:bookmarkEnd w:id="162"/>
       <w:bookmarkEnd w:id="163"/>
-      <w:bookmarkEnd w:id="164"/>
       <w:r>
         <w:rPr>
           <w:rStyle w:val="eop"/>
@@ -18802,8 +18753,8 @@
       <w:pPr>
         <w:pStyle w:val="Heading1"/>
       </w:pPr>
-      <w:bookmarkStart w:id="165" w:name="_Toc489811769"/>
-      <w:bookmarkStart w:id="166" w:name="_Toc489921632"/>
+      <w:bookmarkStart w:id="164" w:name="_Toc489811769"/>
+      <w:bookmarkStart w:id="165" w:name="_Toc489921632"/>
       <w:r>
         <w:lastRenderedPageBreak/>
         <w:t xml:space="preserve">Resource and Schedule </w:t>
@@ -18811,8 +18762,8 @@
       <w:r>
         <w:t>Assessment</w:t>
       </w:r>
+      <w:bookmarkEnd w:id="164"/>
       <w:bookmarkEnd w:id="165"/>
-      <w:bookmarkEnd w:id="166"/>
     </w:p>
     <w:p>
       <w:pPr>
@@ -19293,124 +19244,123 @@
           <w:lang w:val="en-US"/>
         </w:rPr>
       </w:pPr>
-      <w:bookmarkStart w:id="167" w:name="_Toc489921633"/>
+      <w:bookmarkStart w:id="166" w:name="_Toc489921633"/>
       <w:r>
         <w:rPr>
           <w:lang w:val="en-US"/>
         </w:rPr>
         <w:t>Recommendation</w:t>
       </w:r>
+      <w:bookmarkEnd w:id="166"/>
+    </w:p>
+    <w:p>
+      <w:pPr>
+        <w:rPr>
+          <w:sz w:val="24"/>
+          <w:szCs w:val="24"/>
+        </w:rPr>
+      </w:pPr>
+      <w:bookmarkStart w:id="167" w:name="_Toc489811770"/>
+      <w:bookmarkStart w:id="168" w:name="_Toc489875292"/>
+      <w:r>
+        <w:rPr>
+          <w:sz w:val="24"/>
+          <w:szCs w:val="24"/>
+        </w:rPr>
+        <w:t xml:space="preserve">Given the resource and schedule constraints, we recommend that the timeframe for the project is extended, and tasked to another team with more relevant knowledge areas. </w:t>
+      </w:r>
+      <w:r>
+        <w:rPr>
+          <w:sz w:val="24"/>
+          <w:szCs w:val="24"/>
+        </w:rPr>
+        <w:t>Given</w:t>
+      </w:r>
+      <w:r>
+        <w:rPr>
+          <w:sz w:val="24"/>
+          <w:szCs w:val="24"/>
+        </w:rPr>
+        <w:t xml:space="preserve"> until the 2018 </w:t>
+      </w:r>
+      <w:r>
+        <w:rPr>
+          <w:sz w:val="24"/>
+          <w:szCs w:val="24"/>
+        </w:rPr>
+        <w:t>MATHEX</w:t>
+      </w:r>
+      <w:r>
+        <w:rPr>
+          <w:sz w:val="24"/>
+          <w:szCs w:val="24"/>
+        </w:rPr>
+        <w:t xml:space="preserve"> competition, our team, or a more experienced team </w:t>
+      </w:r>
+      <w:r>
+        <w:rPr>
+          <w:sz w:val="24"/>
+          <w:szCs w:val="24"/>
+        </w:rPr>
+        <w:t>should</w:t>
+      </w:r>
+      <w:r>
+        <w:rPr>
+          <w:sz w:val="24"/>
+          <w:szCs w:val="24"/>
+        </w:rPr>
+        <w:t xml:space="preserve"> complete the scoreboard as a final product. </w:t>
+      </w:r>
+    </w:p>
+    <w:p>
+      <w:pPr>
+        <w:rPr>
+          <w:sz w:val="24"/>
+          <w:szCs w:val="24"/>
+        </w:rPr>
+      </w:pPr>
+      <w:r>
+        <w:rPr>
+          <w:sz w:val="24"/>
+          <w:szCs w:val="24"/>
+        </w:rPr>
+        <w:t xml:space="preserve">Our team will be able to present a final version of the feasibility study, and a working prototype that can be tested against requirements and usability. We feel this is within our ability given </w:t>
+      </w:r>
+      <w:r>
+        <w:rPr>
+          <w:sz w:val="24"/>
+          <w:szCs w:val="24"/>
+        </w:rPr>
+        <w:t>the current</w:t>
+      </w:r>
+      <w:r>
+        <w:rPr>
+          <w:sz w:val="24"/>
+          <w:szCs w:val="24"/>
+        </w:rPr>
+        <w:t xml:space="preserve"> resources and schedule</w:t>
+      </w:r>
+      <w:r>
+        <w:rPr>
+          <w:sz w:val="24"/>
+          <w:szCs w:val="24"/>
+        </w:rPr>
+        <w:t>.</w:t>
+      </w:r>
+    </w:p>
+    <w:p/>
+    <w:p>
+      <w:pPr>
+        <w:pStyle w:val="Heading3"/>
+      </w:pPr>
+      <w:bookmarkStart w:id="169" w:name="_Toc489921634"/>
+      <w:r>
+        <w:lastRenderedPageBreak/>
+        <w:t>Schedule</w:t>
+      </w:r>
       <w:bookmarkEnd w:id="167"/>
-    </w:p>
-    <w:p>
-      <w:pPr>
-        <w:rPr>
-          <w:sz w:val="24"/>
-          <w:szCs w:val="24"/>
-        </w:rPr>
-      </w:pPr>
-      <w:bookmarkStart w:id="168" w:name="_Toc489811770"/>
-      <w:bookmarkStart w:id="169" w:name="_Toc489875292"/>
-      <w:r>
-        <w:rPr>
-          <w:sz w:val="24"/>
-          <w:szCs w:val="24"/>
-        </w:rPr>
-        <w:t xml:space="preserve">Given the resource and schedule constraints, we recommend that the timeframe for the project is extended, and tasked to another team with more relevant knowledge areas. </w:t>
-      </w:r>
-      <w:r>
-        <w:rPr>
-          <w:sz w:val="24"/>
-          <w:szCs w:val="24"/>
-        </w:rPr>
-        <w:t>Given</w:t>
-      </w:r>
-      <w:r>
-        <w:rPr>
-          <w:sz w:val="24"/>
-          <w:szCs w:val="24"/>
-        </w:rPr>
-        <w:t xml:space="preserve"> until the 2018 </w:t>
-      </w:r>
-      <w:r>
-        <w:rPr>
-          <w:sz w:val="24"/>
-          <w:szCs w:val="24"/>
-        </w:rPr>
-        <w:t>MATHEX</w:t>
-      </w:r>
-      <w:r>
-        <w:rPr>
-          <w:sz w:val="24"/>
-          <w:szCs w:val="24"/>
-        </w:rPr>
-        <w:t xml:space="preserve"> competition, our team, or a more experienced team </w:t>
-      </w:r>
-      <w:r>
-        <w:rPr>
-          <w:sz w:val="24"/>
-          <w:szCs w:val="24"/>
-        </w:rPr>
-        <w:t>should</w:t>
-      </w:r>
-      <w:r>
-        <w:rPr>
-          <w:sz w:val="24"/>
-          <w:szCs w:val="24"/>
-        </w:rPr>
-        <w:t xml:space="preserve"> complete the scoreboard as a final product. </w:t>
-      </w:r>
-    </w:p>
-    <w:p>
-      <w:pPr>
-        <w:rPr>
-          <w:sz w:val="24"/>
-          <w:szCs w:val="24"/>
-        </w:rPr>
-      </w:pPr>
-      <w:r>
-        <w:rPr>
-          <w:sz w:val="24"/>
-          <w:szCs w:val="24"/>
-        </w:rPr>
-        <w:t xml:space="preserve">Our team will be able to present a final version of the feasibility study, and a working prototype that can be tested against requirements and usability. We feel this is within our ability given </w:t>
-      </w:r>
-      <w:r>
-        <w:rPr>
-          <w:sz w:val="24"/>
-          <w:szCs w:val="24"/>
-        </w:rPr>
-        <w:t>the current</w:t>
-      </w:r>
-      <w:r>
-        <w:rPr>
-          <w:sz w:val="24"/>
-          <w:szCs w:val="24"/>
-        </w:rPr>
-        <w:t xml:space="preserve"> resources and schedule</w:t>
-      </w:r>
-      <w:r>
-        <w:rPr>
-          <w:sz w:val="24"/>
-          <w:szCs w:val="24"/>
-        </w:rPr>
-        <w:t>.</w:t>
-      </w:r>
-    </w:p>
-    <w:p/>
-    <w:p/>
-    <w:p/>
-    <w:p>
-      <w:pPr>
-        <w:pStyle w:val="Heading3"/>
-      </w:pPr>
-      <w:bookmarkStart w:id="170" w:name="_Toc489921634"/>
-      <w:r>
-        <w:t>Schedule</w:t>
-      </w:r>
       <w:bookmarkEnd w:id="168"/>
       <w:bookmarkEnd w:id="169"/>
-      <w:bookmarkEnd w:id="170"/>
       <w:r>
         <w:t xml:space="preserve"> </w:t>
       </w:r>
@@ -21083,8 +21033,8 @@
           <w:sz w:val="24"/>
         </w:rPr>
       </w:pPr>
-      <w:bookmarkStart w:id="171" w:name="_Toc489811771"/>
-      <w:bookmarkStart w:id="172" w:name="_Toc489875293"/>
+      <w:bookmarkStart w:id="170" w:name="_Toc489811771"/>
+      <w:bookmarkStart w:id="171" w:name="_Toc489875293"/>
       <w:r>
         <w:rPr>
           <w:i/>
@@ -21113,8 +21063,8 @@
         </w:rPr>
         <w:t>ails</w:t>
       </w:r>
+      <w:bookmarkEnd w:id="170"/>
       <w:bookmarkEnd w:id="171"/>
-      <w:bookmarkEnd w:id="172"/>
     </w:p>
     <w:p/>
     <w:p/>
@@ -21126,18 +21076,19 @@
     <w:p/>
     <w:p/>
     <w:p>
-      <w:bookmarkStart w:id="173" w:name="_Toc489811772"/>
+      <w:bookmarkStart w:id="172" w:name="_Toc489811772"/>
     </w:p>
     <w:p>
       <w:pPr>
         <w:pStyle w:val="Heading1"/>
       </w:pPr>
-      <w:bookmarkStart w:id="174" w:name="_Toc489921635"/>
-      <w:r>
+      <w:bookmarkStart w:id="173" w:name="_Toc489921635"/>
+      <w:r>
+        <w:lastRenderedPageBreak/>
         <w:t>Risk and Recommendations</w:t>
       </w:r>
+      <w:bookmarkEnd w:id="172"/>
       <w:bookmarkEnd w:id="173"/>
-      <w:bookmarkEnd w:id="174"/>
     </w:p>
     <w:p>
       <w:pPr>
@@ -21201,11 +21152,11 @@
       <w:pPr>
         <w:pStyle w:val="Heading3"/>
       </w:pPr>
-      <w:bookmarkStart w:id="175" w:name="_Toc489921636"/>
+      <w:bookmarkStart w:id="174" w:name="_Toc489921636"/>
       <w:r>
         <w:t>Costs</w:t>
       </w:r>
-      <w:bookmarkEnd w:id="175"/>
+      <w:bookmarkEnd w:id="174"/>
     </w:p>
     <w:p>
       <w:pPr>
@@ -21692,14 +21643,14 @@
         </w:rPr>
         <w:br/>
       </w:r>
-      <w:bookmarkStart w:id="176" w:name="_Toc489921637"/>
+      <w:bookmarkStart w:id="175" w:name="_Toc489921637"/>
       <w:r>
         <w:t>Users</w:t>
       </w:r>
       <w:r>
         <w:t>:</w:t>
       </w:r>
-      <w:bookmarkEnd w:id="176"/>
+      <w:bookmarkEnd w:id="175"/>
     </w:p>
     <w:p>
       <w:pPr>
@@ -21757,15 +21708,7 @@
           <w:sz w:val="24"/>
           <w:szCs w:val="24"/>
         </w:rPr>
-        <w:t xml:space="preserve"> and are often </w:t>
-      </w:r>
-      <w:r>
-        <w:rPr>
-          <w:sz w:val="24"/>
-          <w:szCs w:val="24"/>
-        </w:rPr>
-        <w:lastRenderedPageBreak/>
-        <w:t>older and unlikely t</w:t>
+        <w:t xml:space="preserve"> and are often older and unlikely t</w:t>
       </w:r>
       <w:r>
         <w:rPr>
@@ -21838,6 +21781,7 @@
           <w:sz w:val="24"/>
           <w:szCs w:val="24"/>
         </w:rPr>
+        <w:lastRenderedPageBreak/>
         <w:br/>
       </w:r>
       <w:r>
@@ -22039,14 +21983,14 @@
       <w:pPr>
         <w:pStyle w:val="Heading3"/>
       </w:pPr>
-      <w:bookmarkStart w:id="177" w:name="_Toc489921638"/>
+      <w:bookmarkStart w:id="176" w:name="_Toc489921638"/>
       <w:r>
         <w:t>Effect on event sentiment</w:t>
       </w:r>
       <w:r>
         <w:t>:</w:t>
       </w:r>
-      <w:bookmarkEnd w:id="177"/>
+      <w:bookmarkEnd w:id="176"/>
     </w:p>
     <w:p>
       <w:pPr>
@@ -22233,35 +22177,28 @@
           <w:sz w:val="24"/>
           <w:szCs w:val="24"/>
         </w:rPr>
-        <w:t xml:space="preserve"> on their personal devices, it is possible to set up a projector or screen in the event venue instead. This </w:t>
-      </w:r>
-      <w:r>
-        <w:rPr>
-          <w:sz w:val="24"/>
-          <w:szCs w:val="24"/>
+        <w:t xml:space="preserve"> on their personal devices, it is possible to set up a projector or screen in the event venue instead. This way the spectators are still seeing over the main event, much like at any sports or music event, the screens are there to compliment, rather than replace the atmosphere.</w:t>
+      </w:r>
+    </w:p>
+    <w:p>
+      <w:pPr>
+        <w:pStyle w:val="Heading3"/>
+        <w:rPr>
+          <w:sz w:val="24"/>
+        </w:rPr>
+      </w:pPr>
+      <w:r>
+        <w:rPr>
+          <w:sz w:val="24"/>
         </w:rPr>
         <w:lastRenderedPageBreak/>
-        <w:t>way the spectators are still seeing over the main event, much like at any sports or music event, the screens are there to compliment, rather than replace the atmosphere.</w:t>
-      </w:r>
-    </w:p>
-    <w:p>
-      <w:pPr>
-        <w:pStyle w:val="Heading3"/>
-        <w:rPr>
-          <w:sz w:val="24"/>
-        </w:rPr>
-      </w:pPr>
-      <w:r>
-        <w:rPr>
-          <w:sz w:val="24"/>
-        </w:rPr>
         <w:br/>
       </w:r>
-      <w:bookmarkStart w:id="178" w:name="_Toc489921639"/>
+      <w:bookmarkStart w:id="177" w:name="_Toc489921639"/>
       <w:r>
         <w:t>Distraction to competitors</w:t>
       </w:r>
-      <w:bookmarkEnd w:id="178"/>
+      <w:bookmarkEnd w:id="177"/>
     </w:p>
     <w:p>
       <w:pPr>
@@ -22420,11 +22357,11 @@
       <w:pPr>
         <w:pStyle w:val="Heading3"/>
       </w:pPr>
-      <w:bookmarkStart w:id="179" w:name="_Toc489921640"/>
+      <w:bookmarkStart w:id="178" w:name="_Toc489921640"/>
       <w:r>
         <w:t>Suboptimal infrastructure available</w:t>
       </w:r>
-      <w:bookmarkEnd w:id="179"/>
+      <w:bookmarkEnd w:id="178"/>
     </w:p>
     <w:p>
       <w:pPr>
@@ -22620,11 +22557,11 @@
       <w:pPr>
         <w:pStyle w:val="Heading3"/>
       </w:pPr>
-      <w:bookmarkStart w:id="180" w:name="_Toc489921641"/>
+      <w:bookmarkStart w:id="179" w:name="_Toc489921641"/>
       <w:r>
         <w:t>Health &amp; Safety</w:t>
       </w:r>
-      <w:bookmarkEnd w:id="180"/>
+      <w:bookmarkEnd w:id="179"/>
     </w:p>
     <w:p>
       <w:pPr>
@@ -22720,11 +22657,11 @@
       <w:pPr>
         <w:pStyle w:val="Heading3"/>
       </w:pPr>
-      <w:bookmarkStart w:id="181" w:name="_Toc489921642"/>
+      <w:bookmarkStart w:id="180" w:name="_Toc489921642"/>
       <w:r>
         <w:t>System Failure</w:t>
       </w:r>
-      <w:bookmarkEnd w:id="181"/>
+      <w:bookmarkEnd w:id="180"/>
     </w:p>
     <w:p>
       <w:pPr>
@@ -22954,11 +22891,11 @@
       <w:pPr>
         <w:pStyle w:val="Heading3"/>
       </w:pPr>
-      <w:bookmarkStart w:id="182" w:name="_Toc489921643"/>
+      <w:bookmarkStart w:id="181" w:name="_Toc489921643"/>
       <w:r>
         <w:t>Marketability</w:t>
       </w:r>
-      <w:bookmarkEnd w:id="182"/>
+      <w:bookmarkEnd w:id="181"/>
     </w:p>
     <w:p>
       <w:pPr>
@@ -23276,7 +23213,7 @@
       </w:pPr>
     </w:p>
     <w:p>
-      <w:bookmarkStart w:id="183" w:name="_Toc489811773"/>
+      <w:bookmarkStart w:id="182" w:name="_Toc489811773"/>
     </w:p>
     <w:p/>
     <w:p/>
@@ -23295,14 +23232,14 @@
       <w:pPr>
         <w:pStyle w:val="Heading1"/>
       </w:pPr>
-      <w:bookmarkStart w:id="184" w:name="_Toc489921644"/>
-      <w:commentRangeStart w:id="185"/>
+      <w:bookmarkStart w:id="183" w:name="_Toc489921644"/>
+      <w:commentRangeStart w:id="184"/>
       <w:r>
         <w:lastRenderedPageBreak/>
         <w:t>Conclusion</w:t>
       </w:r>
-      <w:bookmarkEnd w:id="183"/>
-      <w:commentRangeEnd w:id="185"/>
+      <w:bookmarkEnd w:id="182"/>
+      <w:commentRangeEnd w:id="184"/>
       <w:r>
         <w:rPr>
           <w:rStyle w:val="CommentReference"/>
@@ -23310,9 +23247,9 @@
           <w:b w:val="0"/>
           <w:color w:val="auto"/>
         </w:rPr>
-        <w:commentReference w:id="185"/>
-      </w:r>
-      <w:bookmarkEnd w:id="184"/>
+        <w:commentReference w:id="184"/>
+      </w:r>
+      <w:bookmarkEnd w:id="183"/>
     </w:p>
     <w:p>
       <w:pPr>
@@ -23583,14 +23520,14 @@
           <w:lang w:val="en-US"/>
         </w:rPr>
       </w:pPr>
-      <w:bookmarkStart w:id="186" w:name="_Toc489921645"/>
+      <w:bookmarkStart w:id="185" w:name="_Toc489921645"/>
       <w:r>
         <w:rPr>
           <w:lang w:val="en-US"/>
         </w:rPr>
         <w:t>Next Steps</w:t>
       </w:r>
-      <w:bookmarkEnd w:id="186"/>
+      <w:bookmarkEnd w:id="185"/>
     </w:p>
     <w:p>
       <w:pPr>
@@ -23914,15 +23851,15 @@
           <w:sz w:val="24"/>
         </w:rPr>
       </w:pPr>
-      <w:bookmarkStart w:id="187" w:name="_Toc489921646"/>
+      <w:bookmarkStart w:id="186" w:name="_Toc489921646"/>
+      <w:commentRangeStart w:id="187"/>
       <w:commentRangeStart w:id="188"/>
       <w:commentRangeStart w:id="189"/>
-      <w:commentRangeStart w:id="190"/>
       <w:r>
         <w:lastRenderedPageBreak/>
         <w:t>References</w:t>
       </w:r>
-      <w:commentRangeEnd w:id="188"/>
+      <w:commentRangeEnd w:id="187"/>
       <w:r>
         <w:rPr>
           <w:rStyle w:val="CommentReference"/>
@@ -23930,9 +23867,9 @@
           <w:b w:val="0"/>
           <w:color w:val="auto"/>
         </w:rPr>
-        <w:commentReference w:id="188"/>
-      </w:r>
-      <w:commentRangeEnd w:id="189"/>
+        <w:commentReference w:id="187"/>
+      </w:r>
+      <w:commentRangeEnd w:id="188"/>
       <w:r>
         <w:rPr>
           <w:rStyle w:val="CommentReference"/>
@@ -23940,9 +23877,9 @@
           <w:b w:val="0"/>
           <w:color w:val="auto"/>
         </w:rPr>
-        <w:commentReference w:id="189"/>
-      </w:r>
-      <w:commentRangeEnd w:id="190"/>
+        <w:commentReference w:id="188"/>
+      </w:r>
+      <w:commentRangeEnd w:id="189"/>
       <w:r>
         <w:rPr>
           <w:rStyle w:val="CommentReference"/>
@@ -23950,9 +23887,9 @@
           <w:b w:val="0"/>
           <w:color w:val="auto"/>
         </w:rPr>
-        <w:commentReference w:id="190"/>
-      </w:r>
-      <w:bookmarkEnd w:id="187"/>
+        <w:commentReference w:id="189"/>
+      </w:r>
+      <w:bookmarkEnd w:id="186"/>
     </w:p>
     <w:p>
       <w:pPr>
@@ -23969,90 +23906,90 @@
       <w:pPr>
         <w:pStyle w:val="Heading3"/>
       </w:pPr>
-      <w:bookmarkStart w:id="191" w:name="_Toc489921647"/>
+      <w:bookmarkStart w:id="190" w:name="_Toc489921647"/>
       <w:r>
         <w:t>Image</w:t>
       </w:r>
       <w:r>
         <w:t>s</w:t>
       </w:r>
+      <w:bookmarkEnd w:id="190"/>
+    </w:p>
+    <w:p>
+      <w:pPr>
+        <w:pStyle w:val="NoSpacing"/>
+      </w:pPr>
+      <w:r>
+        <w:t> </w:t>
+      </w:r>
+    </w:p>
+    <w:p>
+      <w:pPr>
+        <w:rPr>
+          <w:sz w:val="24"/>
+          <w:szCs w:val="24"/>
+        </w:rPr>
+      </w:pPr>
+      <w:r>
+        <w:rPr>
+          <w:sz w:val="24"/>
+          <w:szCs w:val="24"/>
+        </w:rPr>
+        <w:t>Figure 1 - Retrieved from: Feedback 1</w:t>
+      </w:r>
+      <w:r>
+        <w:rPr>
+          <w:sz w:val="24"/>
+          <w:szCs w:val="24"/>
+        </w:rPr>
+        <w:t>. Author: Akshay Raj Gollahalli</w:t>
+      </w:r>
+      <w:r>
+        <w:rPr>
+          <w:sz w:val="24"/>
+          <w:szCs w:val="24"/>
+        </w:rPr>
+        <w:t>. 10th April</w:t>
+      </w:r>
+      <w:r>
+        <w:rPr>
+          <w:sz w:val="24"/>
+          <w:szCs w:val="24"/>
+        </w:rPr>
+        <w:t>, 2017</w:t>
+      </w:r>
+      <w:r>
+        <w:rPr>
+          <w:sz w:val="24"/>
+          <w:szCs w:val="24"/>
+        </w:rPr>
+        <w:t>.</w:t>
+      </w:r>
+    </w:p>
+    <w:p>
+      <w:pPr>
+        <w:rPr>
+          <w:sz w:val="24"/>
+          <w:szCs w:val="24"/>
+        </w:rPr>
+      </w:pPr>
+      <w:r>
+        <w:rPr>
+          <w:sz w:val="24"/>
+          <w:szCs w:val="24"/>
+        </w:rPr>
+        <w:t> </w:t>
+      </w:r>
+    </w:p>
+    <w:p>
+      <w:pPr>
+        <w:pStyle w:val="Heading3"/>
+      </w:pPr>
+      <w:bookmarkStart w:id="191" w:name="_Toc489921648"/>
+      <w:r>
+        <w:t>Citations</w:t>
+      </w:r>
       <w:bookmarkEnd w:id="191"/>
-    </w:p>
-    <w:p>
-      <w:pPr>
-        <w:pStyle w:val="NoSpacing"/>
-      </w:pPr>
-      <w:r>
-        <w:t> </w:t>
-      </w:r>
-    </w:p>
-    <w:p>
-      <w:pPr>
-        <w:rPr>
-          <w:sz w:val="24"/>
-          <w:szCs w:val="24"/>
-        </w:rPr>
-      </w:pPr>
-      <w:r>
-        <w:rPr>
-          <w:sz w:val="24"/>
-          <w:szCs w:val="24"/>
-        </w:rPr>
-        <w:t>Figure 1 - Retrieved from: Feedback 1</w:t>
-      </w:r>
-      <w:r>
-        <w:rPr>
-          <w:sz w:val="24"/>
-          <w:szCs w:val="24"/>
-        </w:rPr>
-        <w:t>. Author: Akshay Raj Gollahalli</w:t>
-      </w:r>
-      <w:r>
-        <w:rPr>
-          <w:sz w:val="24"/>
-          <w:szCs w:val="24"/>
-        </w:rPr>
-        <w:t>. 10th April</w:t>
-      </w:r>
-      <w:r>
-        <w:rPr>
-          <w:sz w:val="24"/>
-          <w:szCs w:val="24"/>
-        </w:rPr>
-        <w:t>, 2017</w:t>
-      </w:r>
-      <w:r>
-        <w:rPr>
-          <w:sz w:val="24"/>
-          <w:szCs w:val="24"/>
-        </w:rPr>
-        <w:t>.</w:t>
-      </w:r>
-    </w:p>
-    <w:p>
-      <w:pPr>
-        <w:rPr>
-          <w:sz w:val="24"/>
-          <w:szCs w:val="24"/>
-        </w:rPr>
-      </w:pPr>
-      <w:r>
-        <w:rPr>
-          <w:sz w:val="24"/>
-          <w:szCs w:val="24"/>
-        </w:rPr>
-        <w:t> </w:t>
-      </w:r>
-    </w:p>
-    <w:p>
-      <w:pPr>
-        <w:pStyle w:val="Heading3"/>
-      </w:pPr>
-      <w:bookmarkStart w:id="192" w:name="_Toc489921648"/>
-      <w:r>
-        <w:t>Citations</w:t>
-      </w:r>
-      <w:bookmarkEnd w:id="192"/>
     </w:p>
     <w:p>
       <w:pPr>
@@ -24349,8 +24286,18 @@
           <w:sz w:val="24"/>
           <w:szCs w:val="24"/>
           <w:shd w:val="clear" w:color="auto" w:fill="FFFFFF"/>
-        </w:rPr>
-        <w:t>Elmasri, R., &amp; Navathe, S. B. (2000). Fundamentals of Database Systems</w:t>
+          <w:lang w:val="pt-BR"/>
+        </w:rPr>
+        <w:t xml:space="preserve">Elmasri, R., &amp; Navathe, S. B. (2000). </w:t>
+      </w:r>
+      <w:r>
+        <w:rPr>
+          <w:rFonts w:cstheme="minorHAnsi"/>
+          <w:sz w:val="24"/>
+          <w:szCs w:val="24"/>
+          <w:shd w:val="clear" w:color="auto" w:fill="FFFFFF"/>
+        </w:rPr>
+        <w:t>Fundamentals of Database Systems</w:t>
       </w:r>
     </w:p>
     <w:p>
@@ -25190,8 +25137,18 @@
           <w:sz w:val="24"/>
           <w:szCs w:val="24"/>
           <w:shd w:val="clear" w:color="auto" w:fill="FFFFFF"/>
-        </w:rPr>
-        <w:t>Zhu, J., Mauro, J., &amp; Pramanick, I. (2003, June). Robustness benchmarking for hardware maintenance events. In </w:t>
+          <w:lang w:val="pt-BR"/>
+        </w:rPr>
+        <w:t xml:space="preserve">Zhu, J., Mauro, J., &amp; Pramanick, I. (2003, June). </w:t>
+      </w:r>
+      <w:r>
+        <w:rPr>
+          <w:rFonts w:cstheme="minorHAnsi"/>
+          <w:sz w:val="24"/>
+          <w:szCs w:val="24"/>
+          <w:shd w:val="clear" w:color="auto" w:fill="FFFFFF"/>
+        </w:rPr>
+        <w:t>Robustness benchmarking for hardware maintenance events. In </w:t>
       </w:r>
       <w:r>
         <w:rPr>
@@ -25223,7 +25180,7 @@
           <w:u w:val="none"/>
         </w:rPr>
       </w:pPr>
-      <w:bookmarkStart w:id="193" w:name="_Toc489921649"/>
+      <w:bookmarkStart w:id="192" w:name="_Toc489921649"/>
       <w:r>
         <w:rPr>
           <w:rStyle w:val="Hyperlink"/>
@@ -25233,7 +25190,7 @@
         <w:lastRenderedPageBreak/>
         <w:t>Acknowledgement</w:t>
       </w:r>
-      <w:bookmarkEnd w:id="193"/>
+      <w:bookmarkEnd w:id="192"/>
       <w:r>
         <w:rPr>
           <w:rStyle w:val="Hyperlink"/>
@@ -25347,8 +25304,8 @@
           <w:szCs w:val="24"/>
         </w:rPr>
       </w:pPr>
-      <w:bookmarkStart w:id="194" w:name="_Toc489811774"/>
-      <w:bookmarkStart w:id="195" w:name="_Toc489875298"/>
+      <w:bookmarkStart w:id="193" w:name="_Toc489811774"/>
+      <w:bookmarkStart w:id="194" w:name="_Toc489875298"/>
       <w:r>
         <w:rPr>
           <w:rStyle w:val="Hyperlink"/>
@@ -25509,29 +25466,29 @@
         </w:rPr>
         <w:t>.</w:t>
       </w:r>
+      <w:bookmarkEnd w:id="193"/>
+      <w:r>
+        <w:rPr>
+          <w:sz w:val="24"/>
+          <w:szCs w:val="24"/>
+        </w:rPr>
+        <w:t xml:space="preserve"> </w:t>
+      </w:r>
+      <w:r>
+        <w:rPr>
+          <w:sz w:val="24"/>
+          <w:szCs w:val="24"/>
+        </w:rPr>
+        <w:t xml:space="preserve">The organization he works for </w:t>
+      </w:r>
+      <w:r>
+        <w:rPr>
+          <w:sz w:val="24"/>
+          <w:szCs w:val="24"/>
+        </w:rPr>
+        <w:t>implements the approaches mentioned in the disaster management plan.</w:t>
+      </w:r>
       <w:bookmarkEnd w:id="194"/>
-      <w:r>
-        <w:rPr>
-          <w:sz w:val="24"/>
-          <w:szCs w:val="24"/>
-        </w:rPr>
-        <w:t xml:space="preserve"> </w:t>
-      </w:r>
-      <w:r>
-        <w:rPr>
-          <w:sz w:val="24"/>
-          <w:szCs w:val="24"/>
-        </w:rPr>
-        <w:t xml:space="preserve">The organization he works for </w:t>
-      </w:r>
-      <w:r>
-        <w:rPr>
-          <w:sz w:val="24"/>
-          <w:szCs w:val="24"/>
-        </w:rPr>
-        <w:t>implements the approaches mentioned in the disaster management plan.</w:t>
-      </w:r>
-      <w:bookmarkEnd w:id="195"/>
     </w:p>
     <w:p>
       <w:pPr>
@@ -31334,7 +31291,7 @@
       <w:pPr>
         <w:pStyle w:val="Heading1"/>
       </w:pPr>
-      <w:bookmarkStart w:id="196" w:name="_Toc489921650"/>
+      <w:bookmarkStart w:id="195" w:name="_Toc489921650"/>
       <w:r>
         <w:t>A</w:t>
       </w:r>
@@ -31344,7 +31301,7 @@
       <w:r>
         <w:t xml:space="preserve"> A</w:t>
       </w:r>
-      <w:bookmarkEnd w:id="196"/>
+      <w:bookmarkEnd w:id="195"/>
     </w:p>
     <w:p>
       <w:pPr>
@@ -31475,7 +31432,7 @@
       <w:pPr>
         <w:pStyle w:val="Heading1"/>
       </w:pPr>
-      <w:bookmarkStart w:id="197" w:name="_Toc489921651"/>
+      <w:bookmarkStart w:id="196" w:name="_Toc489921651"/>
       <w:r>
         <w:lastRenderedPageBreak/>
         <w:t>A</w:t>
@@ -31486,7 +31443,7 @@
       <w:r>
         <w:t xml:space="preserve"> B</w:t>
       </w:r>
-      <w:bookmarkEnd w:id="197"/>
+      <w:bookmarkEnd w:id="196"/>
     </w:p>
     <w:p>
       <w:pPr>
@@ -33289,12 +33246,12 @@
       <w:pPr>
         <w:pStyle w:val="Heading1"/>
       </w:pPr>
-      <w:bookmarkStart w:id="198" w:name="_Toc489921652"/>
+      <w:bookmarkStart w:id="197" w:name="_Toc489921652"/>
       <w:r>
         <w:lastRenderedPageBreak/>
         <w:t>Appendix C</w:t>
       </w:r>
-      <w:bookmarkEnd w:id="198"/>
+      <w:bookmarkEnd w:id="197"/>
     </w:p>
     <w:p>
       <w:pPr>
@@ -34138,7 +34095,7 @@
       <w:pPr>
         <w:pStyle w:val="Heading1"/>
       </w:pPr>
-      <w:bookmarkStart w:id="199" w:name="_Toc489921653"/>
+      <w:bookmarkStart w:id="198" w:name="_Toc489921653"/>
       <w:r>
         <w:lastRenderedPageBreak/>
         <w:t>MATHEX</w:t>
@@ -34146,7 +34103,7 @@
       <w:r>
         <w:t xml:space="preserve"> Competition Flow</w:t>
       </w:r>
-      <w:bookmarkEnd w:id="199"/>
+      <w:bookmarkEnd w:id="198"/>
     </w:p>
     <w:p>
       <w:pPr>
@@ -34169,6 +34126,7 @@
           <w:szCs w:val="24"/>
         </w:rPr>
       </w:pPr>
+      <w:bookmarkStart w:id="199" w:name="_GoBack"/>
       <w:r>
         <w:rPr>
           <w:rFonts w:cstheme="minorHAnsi"/>
@@ -34176,7 +34134,7 @@
           <w:noProof/>
           <w:sz w:val="36"/>
           <w:szCs w:val="24"/>
-          <w:lang w:val="en-US"/>
+          <w:lang w:eastAsia="en-NZ"/>
         </w:rPr>
         <w:drawing>
           <wp:inline distT="0" distB="0" distL="0" distR="0" wp14:anchorId="3C120564" wp14:editId="349743BC">
@@ -34220,6 +34178,7 @@
           </wp:inline>
         </w:drawing>
       </w:r>
+      <w:bookmarkEnd w:id="199"/>
     </w:p>
     <w:sectPr>
       <w:footerReference w:type="default" r:id="rId41"/>
@@ -34236,7 +34195,7 @@
 
 <file path=word/comments.xml><?xml version="1.0" encoding="utf-8"?>
 <w:comments xmlns:wpc="http://schemas.microsoft.com/office/word/2010/wordprocessingCanvas" xmlns:cx="http://schemas.microsoft.com/office/drawing/2014/chartex" xmlns:cx1="http://schemas.microsoft.com/office/drawing/2015/9/8/chartex" xmlns:cx2="http://schemas.microsoft.com/office/drawing/2015/10/21/chartex" xmlns:cx3="http://schemas.microsoft.com/office/drawing/2016/5/9/chartex" xmlns:cx4="http://schemas.microsoft.com/office/drawing/2016/5/10/chartex" xmlns:cx5="http://schemas.microsoft.com/office/drawing/2016/5/11/chartex" xmlns:mc="http://schemas.openxmlformats.org/markup-compatibility/2006" xmlns:o="urn:schemas-microsoft-com:office:office" xmlns:r="http://schemas.openxmlformats.org/officeDocument/2006/relationships" xmlns:m="http://schemas.openxmlformats.org/officeDocument/2006/math" xmlns:v="urn:schemas-microsoft-com:vml" xmlns:wp14="http://schemas.microsoft.com/office/word/2010/wordprocessingDrawing" xmlns:wp="http://schemas.openxmlformats.org/drawingml/2006/wordprocessingDrawing" xmlns:w10="urn:schemas-microsoft-com:office:word" xmlns:w="http://schemas.openxmlformats.org/wordprocessingml/2006/main" xmlns:w14="http://schemas.microsoft.com/office/word/2010/wordml" xmlns:w15="http://schemas.microsoft.com/office/word/2012/wordml" xmlns:w16se="http://schemas.microsoft.com/office/word/2015/wordml/symex" xmlns:wpg="http://schemas.microsoft.com/office/word/2010/wordprocessingGroup" xmlns:wpi="http://schemas.microsoft.com/office/word/2010/wordprocessingInk" xmlns:wne="http://schemas.microsoft.com/office/word/2006/wordml" xmlns:wps="http://schemas.microsoft.com/office/word/2010/wordprocessingShape" mc:Ignorable="w14 w15 w16se wp14">
-  <w:comment w:id="41" w:author="Karanjit Gahunia" w:date="2017-08-04T19:02:00Z" w:initials="KG">
+  <w:comment w:id="40" w:author="Karanjit Gahunia" w:date="2017-08-04T19:02:00Z" w:initials="KG">
     <w:p>
       <w:pPr>
         <w:pStyle w:val="CommentText"/>
@@ -34252,7 +34211,7 @@
       </w:r>
     </w:p>
   </w:comment>
-  <w:comment w:id="42" w:author="Vinicius Alves Ferreira" w:date="2017-08-06T12:23:00Z" w:initials="VAF">
+  <w:comment w:id="41" w:author="Vinicius Alves Ferreira" w:date="2017-08-06T12:23:00Z" w:initials="VAF">
     <w:p>
       <w:pPr>
         <w:pStyle w:val="CommentText"/>
@@ -34268,7 +34227,7 @@
       </w:r>
     </w:p>
   </w:comment>
-  <w:comment w:id="46" w:author="Karanjit Gahunia" w:date="2017-08-05T21:26:00Z" w:initials="KG">
+  <w:comment w:id="45" w:author="Karanjit Gahunia" w:date="2017-08-05T21:26:00Z" w:initials="KG">
     <w:p>
       <w:pPr>
         <w:pStyle w:val="CommentText"/>
@@ -34287,7 +34246,7 @@
       </w:r>
     </w:p>
   </w:comment>
-  <w:comment w:id="47" w:author="Karanjit Gahunia" w:date="2017-08-05T21:25:00Z" w:initials="KG">
+  <w:comment w:id="46" w:author="Karanjit Gahunia" w:date="2017-08-05T21:25:00Z" w:initials="KG">
     <w:p>
       <w:pPr>
         <w:pStyle w:val="CommentText"/>
@@ -34306,7 +34265,7 @@
       </w:r>
     </w:p>
   </w:comment>
-  <w:comment w:id="54" w:author="Hayley Cleverdon" w:date="2017-08-05T00:21:00Z" w:initials="HC">
+  <w:comment w:id="53" w:author="Hayley Cleverdon" w:date="2017-08-05T00:21:00Z" w:initials="HC">
     <w:p>
       <w:pPr>
         <w:pStyle w:val="CommentText"/>
@@ -34322,7 +34281,7 @@
       </w:r>
     </w:p>
   </w:comment>
-  <w:comment w:id="55" w:author="Vinicius Alves Ferreira" w:date="2017-08-06T11:00:00Z" w:initials="VAF">
+  <w:comment w:id="54" w:author="Vinicius Alves Ferreira" w:date="2017-08-06T11:00:00Z" w:initials="VAF">
     <w:p>
       <w:pPr>
         <w:pStyle w:val="CommentText"/>
@@ -34343,7 +34302,7 @@
       </w:pPr>
     </w:p>
   </w:comment>
-  <w:comment w:id="65" w:author="Karanjit Gahunia" w:date="2017-08-04T21:18:00Z" w:initials="KG">
+  <w:comment w:id="64" w:author="Karanjit Gahunia" w:date="2017-08-04T21:18:00Z" w:initials="KG">
     <w:p>
       <w:pPr>
         <w:pStyle w:val="CommentText"/>
@@ -34362,7 +34321,7 @@
       </w:r>
     </w:p>
   </w:comment>
-  <w:comment w:id="66" w:author="Vinicius Alves Ferreira" w:date="2017-08-06T10:57:00Z" w:initials="VAF">
+  <w:comment w:id="65" w:author="Vinicius Alves Ferreira" w:date="2017-08-06T10:57:00Z" w:initials="VAF">
     <w:p>
       <w:pPr>
         <w:pStyle w:val="CommentText"/>
@@ -34383,7 +34342,7 @@
       </w:pPr>
     </w:p>
   </w:comment>
-  <w:comment w:id="67" w:author="Karanjit Gahunia" w:date="2017-08-07T13:11:00Z" w:initials="KG">
+  <w:comment w:id="66" w:author="Karanjit Gahunia" w:date="2017-08-07T13:11:00Z" w:initials="KG">
     <w:p>
       <w:pPr>
         <w:pStyle w:val="CommentText"/>
@@ -34402,7 +34361,7 @@
       </w:r>
     </w:p>
   </w:comment>
-  <w:comment w:id="74" w:author="Karanjit Gahunia" w:date="2017-08-04T21:24:00Z" w:initials="KG">
+  <w:comment w:id="73" w:author="Karanjit Gahunia" w:date="2017-08-04T21:24:00Z" w:initials="KG">
     <w:p>
       <w:pPr>
         <w:pStyle w:val="CommentText"/>
@@ -34418,7 +34377,7 @@
       </w:r>
     </w:p>
   </w:comment>
-  <w:comment w:id="75" w:author="Hayley Cleverdon" w:date="2017-08-05T00:22:00Z" w:initials="HC">
+  <w:comment w:id="74" w:author="Hayley Cleverdon" w:date="2017-08-05T00:22:00Z" w:initials="HC">
     <w:p>
       <w:pPr>
         <w:pStyle w:val="CommentText"/>
@@ -34434,7 +34393,7 @@
       </w:r>
     </w:p>
   </w:comment>
-  <w:comment w:id="76" w:author="Vinicius Alves Ferreira" w:date="2017-08-06T13:32:00Z" w:initials="VAF">
+  <w:comment w:id="75" w:author="Vinicius Alves Ferreira" w:date="2017-08-06T13:32:00Z" w:initials="VAF">
     <w:p>
       <w:pPr>
         <w:pStyle w:val="CommentText"/>
@@ -34450,7 +34409,7 @@
       </w:r>
     </w:p>
   </w:comment>
-  <w:comment w:id="77" w:author="Hayley Cleverdon" w:date="2017-08-05T00:24:00Z" w:initials="HC">
+  <w:comment w:id="76" w:author="Hayley Cleverdon" w:date="2017-08-05T00:24:00Z" w:initials="HC">
     <w:p>
       <w:pPr>
         <w:pStyle w:val="CommentText"/>
@@ -34466,7 +34425,7 @@
       </w:r>
     </w:p>
   </w:comment>
-  <w:comment w:id="86" w:author="Hayley Cleverdon" w:date="2017-08-05T00:25:00Z" w:initials="HC">
+  <w:comment w:id="85" w:author="Hayley Cleverdon" w:date="2017-08-05T00:25:00Z" w:initials="HC">
     <w:p>
       <w:pPr>
         <w:pStyle w:val="CommentText"/>
@@ -34482,7 +34441,7 @@
       </w:r>
     </w:p>
   </w:comment>
-  <w:comment w:id="90" w:author="Hayley Cleverdon" w:date="2017-08-05T00:25:00Z" w:initials="HC">
+  <w:comment w:id="89" w:author="Hayley Cleverdon" w:date="2017-08-05T00:25:00Z" w:initials="HC">
     <w:p>
       <w:pPr>
         <w:pStyle w:val="CommentText"/>
@@ -34498,7 +34457,7 @@
       </w:r>
     </w:p>
   </w:comment>
-  <w:comment w:id="97" w:author="Hayley Cleverdon" w:date="2017-08-05T00:25:00Z" w:initials="HC">
+  <w:comment w:id="96" w:author="Hayley Cleverdon" w:date="2017-08-05T00:25:00Z" w:initials="HC">
     <w:p>
       <w:pPr>
         <w:pStyle w:val="CommentText"/>
@@ -34514,7 +34473,7 @@
       </w:r>
     </w:p>
   </w:comment>
-  <w:comment w:id="98" w:author="Karanjit Gahunia" w:date="2017-08-05T01:26:00Z" w:initials="KG">
+  <w:comment w:id="97" w:author="Karanjit Gahunia" w:date="2017-08-05T01:26:00Z" w:initials="KG">
     <w:p>
       <w:pPr>
         <w:pStyle w:val="CommentText"/>
@@ -34530,7 +34489,7 @@
       </w:r>
     </w:p>
   </w:comment>
-  <w:comment w:id="110" w:author="Hayley Cleverdon" w:date="2017-08-05T00:30:00Z" w:initials="HC">
+  <w:comment w:id="109" w:author="Hayley Cleverdon" w:date="2017-08-05T00:30:00Z" w:initials="HC">
     <w:p>
       <w:pPr>
         <w:pStyle w:val="CommentText"/>
@@ -34546,7 +34505,7 @@
       </w:r>
     </w:p>
   </w:comment>
-  <w:comment w:id="111" w:author="Vinicius Alves Ferreira" w:date="2017-08-06T11:03:00Z" w:initials="VAF">
+  <w:comment w:id="110" w:author="Vinicius Alves Ferreira" w:date="2017-08-06T11:03:00Z" w:initials="VAF">
     <w:p>
       <w:pPr>
         <w:pStyle w:val="CommentText"/>
@@ -34567,7 +34526,7 @@
       </w:pPr>
     </w:p>
   </w:comment>
-  <w:comment w:id="131" w:author="Hayley Cleverdon" w:date="2017-08-07T23:54:00Z" w:initials="HC">
+  <w:comment w:id="130" w:author="Hayley Cleverdon" w:date="2017-08-07T23:54:00Z" w:initials="HC">
     <w:p>
       <w:pPr>
         <w:pStyle w:val="CommentText"/>
@@ -34588,7 +34547,7 @@
       </w:pPr>
     </w:p>
   </w:comment>
-  <w:comment w:id="185" w:author="Hayley Cleverdon" w:date="2017-08-07T23:55:00Z" w:initials="HC">
+  <w:comment w:id="184" w:author="Hayley Cleverdon" w:date="2017-08-07T23:55:00Z" w:initials="HC">
     <w:p>
       <w:pPr>
         <w:pStyle w:val="CommentText"/>
@@ -34604,7 +34563,7 @@
       </w:r>
     </w:p>
   </w:comment>
-  <w:comment w:id="188" w:author="Hayley Cleverdon" w:date="2017-08-06T23:22:00Z" w:initials="HC">
+  <w:comment w:id="187" w:author="Hayley Cleverdon" w:date="2017-08-06T23:22:00Z" w:initials="HC">
     <w:p>
       <w:pPr>
         <w:pStyle w:val="CommentText"/>
@@ -34620,7 +34579,7 @@
       </w:r>
     </w:p>
   </w:comment>
-  <w:comment w:id="189" w:author="tmt3261" w:date="2017-08-07T13:01:00Z" w:initials="t">
+  <w:comment w:id="188" w:author="tmt3261" w:date="2017-08-07T13:01:00Z" w:initials="t">
     <w:p>
       <w:pPr>
         <w:pStyle w:val="CommentText"/>
@@ -34636,7 +34595,7 @@
       </w:r>
     </w:p>
   </w:comment>
-  <w:comment w:id="190" w:author="Hayley Cleverdon" w:date="2017-08-07T23:55:00Z" w:initials="HC">
+  <w:comment w:id="189" w:author="Hayley Cleverdon" w:date="2017-08-07T23:55:00Z" w:initials="HC">
     <w:p>
       <w:pPr>
         <w:pStyle w:val="CommentText"/>
@@ -34743,7 +34702,7 @@
           <w:rPr>
             <w:noProof/>
           </w:rPr>
-          <w:t>3</w:t>
+          <w:t>43</w:t>
         </w:r>
         <w:r>
           <w:rPr>
@@ -37859,6 +37818,7 @@
     <w:lsdException w:name="HTML Sample" w:semiHidden="1" w:unhideWhenUsed="1"/>
     <w:lsdException w:name="HTML Typewriter" w:semiHidden="1" w:unhideWhenUsed="1"/>
     <w:lsdException w:name="HTML Variable" w:semiHidden="1" w:unhideWhenUsed="1"/>
+    <w:lsdException w:name="Normal Table" w:semiHidden="1" w:unhideWhenUsed="1"/>
     <w:lsdException w:name="annotation subject" w:semiHidden="1" w:unhideWhenUsed="1"/>
     <w:lsdException w:name="No List" w:semiHidden="1" w:unhideWhenUsed="1"/>
     <w:lsdException w:name="Outline List 1" w:semiHidden="1" w:unhideWhenUsed="1"/>
@@ -37903,6 +37863,7 @@
     <w:lsdException w:name="Table Professional" w:semiHidden="1" w:unhideWhenUsed="1"/>
     <w:lsdException w:name="Table Subtle 1" w:semiHidden="1" w:unhideWhenUsed="1"/>
     <w:lsdException w:name="Table Subtle 2" w:semiHidden="1" w:unhideWhenUsed="1"/>
+    <w:lsdException w:name="Table Web 1" w:semiHidden="1" w:unhideWhenUsed="1"/>
     <w:lsdException w:name="Table Web 2" w:semiHidden="1" w:unhideWhenUsed="1"/>
     <w:lsdException w:name="Table Web 3" w:semiHidden="1" w:unhideWhenUsed="1"/>
     <w:lsdException w:name="Balloon Text" w:semiHidden="1" w:unhideWhenUsed="1"/>
@@ -38226,6 +38187,7 @@
   <w:style w:type="character" w:default="1" w:styleId="DefaultParagraphFont">
     <w:name w:val="Default Paragraph Font"/>
     <w:uiPriority w:val="1"/>
+    <w:semiHidden/>
     <w:unhideWhenUsed/>
   </w:style>
   <w:style w:type="table" w:default="1" w:styleId="TableNormal">
@@ -38872,7 +38834,7 @@
     <w:charset w:val="00"/>
     <w:family w:val="roman"/>
     <w:pitch w:val="variable"/>
-    <w:sig w:usb0="E0002EFF" w:usb1="C000785B" w:usb2="00000009" w:usb3="00000000" w:csb0="000001FF" w:csb1="00000000"/>
+    <w:sig w:usb0="E0002AFF" w:usb1="C0007841" w:usb2="00000009" w:usb3="00000000" w:csb0="000001FF" w:csb1="00000000"/>
   </w:font>
   <w:font w:name="Symbol">
     <w:panose1 w:val="05050102010706020507"/>
@@ -38886,7 +38848,7 @@
     <w:charset w:val="00"/>
     <w:family w:val="modern"/>
     <w:pitch w:val="fixed"/>
-    <w:sig w:usb0="E0002EFF" w:usb1="C0007843" w:usb2="00000009" w:usb3="00000000" w:csb0="000001FF" w:csb1="00000000"/>
+    <w:sig w:usb0="E0002AFF" w:usb1="C0007843" w:usb2="00000009" w:usb3="00000000" w:csb0="000001FF" w:csb1="00000000"/>
   </w:font>
   <w:font w:name="Wingdings">
     <w:panose1 w:val="05000000000000000000"/>
@@ -38900,18 +38862,17 @@
     <w:charset w:val="00"/>
     <w:family w:val="swiss"/>
     <w:pitch w:val="variable"/>
-    <w:sig w:usb0="E0002AFF" w:usb1="C000247B" w:usb2="00000009" w:usb3="00000000" w:csb0="000001FF" w:csb1="00000000"/>
+    <w:sig w:usb0="E10002FF" w:usb1="4000ACFF" w:usb2="00000009" w:usb3="00000000" w:csb0="0000019F" w:csb1="00000000"/>
   </w:font>
   <w:font w:name="Calibri Light">
     <w:panose1 w:val="020F0302020204030204"/>
     <w:charset w:val="00"/>
     <w:family w:val="swiss"/>
     <w:pitch w:val="variable"/>
-    <w:sig w:usb0="E0002AFF" w:usb1="C000247B" w:usb2="00000009" w:usb3="00000000" w:csb0="000001FF" w:csb1="00000000"/>
+    <w:sig w:usb0="A00002EF" w:usb1="4000207B" w:usb2="00000000" w:usb3="00000000" w:csb0="0000019F" w:csb1="00000000"/>
   </w:font>
   <w:font w:name="Yu Gothic Light">
     <w:altName w:val="游ゴシック Light"/>
-    <w:panose1 w:val="020B0300000000000000"/>
     <w:charset w:val="80"/>
     <w:family w:val="swiss"/>
     <w:pitch w:val="variable"/>
@@ -38929,14 +38890,14 @@
     <w:charset w:val="00"/>
     <w:family w:val="swiss"/>
     <w:pitch w:val="variable"/>
-    <w:sig w:usb0="E4002EFF" w:usb1="C000E47F" w:usb2="00000009" w:usb3="00000000" w:csb0="000001FF" w:csb1="00000000"/>
+    <w:sig w:usb0="E10022FF" w:usb1="C000E47F" w:usb2="00000029" w:usb3="00000000" w:csb0="000001DF" w:csb1="00000000"/>
   </w:font>
   <w:font w:name="Arial">
     <w:panose1 w:val="020B0604020202020204"/>
     <w:charset w:val="00"/>
     <w:family w:val="swiss"/>
     <w:pitch w:val="variable"/>
-    <w:sig w:usb0="E0002EFF" w:usb1="C0007843" w:usb2="00000009" w:usb3="00000000" w:csb0="000001FF" w:csb1="00000000"/>
+    <w:sig w:usb0="E0002AFF" w:usb1="C0007843" w:usb2="00000009" w:usb3="00000000" w:csb0="000001FF" w:csb1="00000000"/>
   </w:font>
 </w:fonts>
 </file>
@@ -38961,6 +38922,7 @@
     <w:rsid w:val="00171EBC"/>
     <w:rsid w:val="00225BB4"/>
     <w:rsid w:val="00347A49"/>
+    <w:rsid w:val="003675EA"/>
     <w:rsid w:val="003811F1"/>
     <w:rsid w:val="004171AB"/>
     <w:rsid w:val="00431133"/>
@@ -38978,11 +38940,13 @@
     <w:rsid w:val="009F41B2"/>
     <w:rsid w:val="00A11AA3"/>
     <w:rsid w:val="00B73B40"/>
+    <w:rsid w:val="00BD0BA4"/>
     <w:rsid w:val="00C00C29"/>
     <w:rsid w:val="00C61F24"/>
     <w:rsid w:val="00D641A8"/>
     <w:rsid w:val="00E8589E"/>
     <w:rsid w:val="00EC3CD3"/>
+    <w:rsid w:val="00F21416"/>
     <w:rsid w:val="00FE2B40"/>
   </w:rsids>
   <m:mathPr>
@@ -39129,6 +39093,7 @@
     <w:lsdException w:name="HTML Sample" w:semiHidden="1" w:unhideWhenUsed="1"/>
     <w:lsdException w:name="HTML Typewriter" w:semiHidden="1" w:unhideWhenUsed="1"/>
     <w:lsdException w:name="HTML Variable" w:semiHidden="1" w:unhideWhenUsed="1"/>
+    <w:lsdException w:name="Normal Table" w:semiHidden="1" w:unhideWhenUsed="1"/>
     <w:lsdException w:name="annotation subject" w:semiHidden="1" w:unhideWhenUsed="1"/>
     <w:lsdException w:name="No List" w:semiHidden="1" w:unhideWhenUsed="1"/>
     <w:lsdException w:name="Outline List 1" w:semiHidden="1" w:unhideWhenUsed="1"/>
@@ -39173,6 +39138,7 @@
     <w:lsdException w:name="Table Professional" w:semiHidden="1" w:unhideWhenUsed="1"/>
     <w:lsdException w:name="Table Subtle 1" w:semiHidden="1" w:unhideWhenUsed="1"/>
     <w:lsdException w:name="Table Subtle 2" w:semiHidden="1" w:unhideWhenUsed="1"/>
+    <w:lsdException w:name="Table Web 1" w:semiHidden="1" w:unhideWhenUsed="1"/>
     <w:lsdException w:name="Table Web 2" w:semiHidden="1" w:unhideWhenUsed="1"/>
     <w:lsdException w:name="Table Web 3" w:semiHidden="1" w:unhideWhenUsed="1"/>
     <w:lsdException w:name="Balloon Text" w:semiHidden="1" w:unhideWhenUsed="1"/>
@@ -39764,7 +39730,7 @@
 </file>
 
 <file path=customXml/itemProps2.xml><?xml version="1.0" encoding="utf-8"?>
-<ds:datastoreItem xmlns:ds="http://schemas.openxmlformats.org/officeDocument/2006/customXml" ds:itemID="{C67B1F04-79A3-43F4-AB8D-1FEBE13E3B88}">
+<ds:datastoreItem xmlns:ds="http://schemas.openxmlformats.org/officeDocument/2006/customXml" ds:itemID="{1ADEF0F5-2FB8-4FF7-8D05-F9075C32F3D5}">
   <ds:schemaRefs>
     <ds:schemaRef ds:uri="http://schemas.openxmlformats.org/officeDocument/2006/bibliography"/>
   </ds:schemaRefs>

</xml_diff>